<commit_message>
#58: Updating document for mitigations.
</commit_message>
<xml_diff>
--- a/Documentation/Basic API Integration EXTERNAL.docx
+++ b/Documentation/Basic API Integration EXTERNAL.docx
@@ -1,6 +1,6 @@
 
 <file path=word/document.xml><?xml version="1.0" encoding="utf-8"?>
-<w:document xmlns:wpc="http://schemas.microsoft.com/office/word/2010/wordprocessingCanvas" xmlns:cx="http://schemas.microsoft.com/office/drawing/2014/chartex" xmlns:cx1="http://schemas.microsoft.com/office/drawing/2015/9/8/chartex" xmlns:cx2="http://schemas.microsoft.com/office/drawing/2015/10/21/chartex" xmlns:cx3="http://schemas.microsoft.com/office/drawing/2016/5/9/chartex" xmlns:cx4="http://schemas.microsoft.com/office/drawing/2016/5/10/chartex" xmlns:cx5="http://schemas.microsoft.com/office/drawing/2016/5/11/chartex" xmlns:cx6="http://schemas.microsoft.com/office/drawing/2016/5/12/chartex" xmlns:cx7="http://schemas.microsoft.com/office/drawing/2016/5/13/chartex" xmlns:cx8="http://schemas.microsoft.com/office/drawing/2016/5/14/chartex" xmlns:mc="http://schemas.openxmlformats.org/markup-compatibility/2006" xmlns:aink="http://schemas.microsoft.com/office/drawing/2016/ink" xmlns:am3d="http://schemas.microsoft.com/office/drawing/2017/model3d" xmlns:o="urn:schemas-microsoft-com:office:office" xmlns:r="http://schemas.openxmlformats.org/officeDocument/2006/relationships" xmlns:m="http://schemas.openxmlformats.org/officeDocument/2006/math" xmlns:v="urn:schemas-microsoft-com:vml" xmlns:wp14="http://schemas.microsoft.com/office/word/2010/wordprocessingDrawing" xmlns:wp="http://schemas.openxmlformats.org/drawingml/2006/wordprocessingDrawing" xmlns:w10="urn:schemas-microsoft-com:office:word" xmlns:w="http://schemas.openxmlformats.org/wordprocessingml/2006/main" xmlns:w14="http://schemas.microsoft.com/office/word/2010/wordml" xmlns:w15="http://schemas.microsoft.com/office/word/2012/wordml" xmlns:w16cex="http://schemas.microsoft.com/office/word/2018/wordml/cex" xmlns:w16cid="http://schemas.microsoft.com/office/word/2016/wordml/cid" xmlns:w16="http://schemas.microsoft.com/office/word/2018/wordml" xmlns:w16sdtdh="http://schemas.microsoft.com/office/word/2020/wordml/sdtdatahash" xmlns:w16se="http://schemas.microsoft.com/office/word/2015/wordml/symex" xmlns:wpg="http://schemas.microsoft.com/office/word/2010/wordprocessingGroup" xmlns:wpi="http://schemas.microsoft.com/office/word/2010/wordprocessingInk" xmlns:wne="http://schemas.microsoft.com/office/word/2006/wordml" xmlns:wps="http://schemas.microsoft.com/office/word/2010/wordprocessingShape" mc:Ignorable="w14 w15 w16se w16cid w16 w16cex w16sdtdh wp14">
+<w:document xmlns:wpc="http://schemas.microsoft.com/office/word/2010/wordprocessingCanvas" xmlns:cx="http://schemas.microsoft.com/office/drawing/2014/chartex" xmlns:cx1="http://schemas.microsoft.com/office/drawing/2015/9/8/chartex" xmlns:cx2="http://schemas.microsoft.com/office/drawing/2015/10/21/chartex" xmlns:cx3="http://schemas.microsoft.com/office/drawing/2016/5/9/chartex" xmlns:cx4="http://schemas.microsoft.com/office/drawing/2016/5/10/chartex" xmlns:cx5="http://schemas.microsoft.com/office/drawing/2016/5/11/chartex" xmlns:cx6="http://schemas.microsoft.com/office/drawing/2016/5/12/chartex" xmlns:cx7="http://schemas.microsoft.com/office/drawing/2016/5/13/chartex" xmlns:cx8="http://schemas.microsoft.com/office/drawing/2016/5/14/chartex" xmlns:mc="http://schemas.openxmlformats.org/markup-compatibility/2006" xmlns:aink="http://schemas.microsoft.com/office/drawing/2016/ink" xmlns:am3d="http://schemas.microsoft.com/office/drawing/2017/model3d" xmlns:o="urn:schemas-microsoft-com:office:office" xmlns:oel="http://schemas.microsoft.com/office/2019/extlst" xmlns:r="http://schemas.openxmlformats.org/officeDocument/2006/relationships" xmlns:m="http://schemas.openxmlformats.org/officeDocument/2006/math" xmlns:v="urn:schemas-microsoft-com:vml" xmlns:wp14="http://schemas.microsoft.com/office/word/2010/wordprocessingDrawing" xmlns:wp="http://schemas.openxmlformats.org/drawingml/2006/wordprocessingDrawing" xmlns:w10="urn:schemas-microsoft-com:office:word" xmlns:w="http://schemas.openxmlformats.org/wordprocessingml/2006/main" xmlns:w14="http://schemas.microsoft.com/office/word/2010/wordml" xmlns:w15="http://schemas.microsoft.com/office/word/2012/wordml" xmlns:w16cex="http://schemas.microsoft.com/office/word/2018/wordml/cex" xmlns:w16cid="http://schemas.microsoft.com/office/word/2016/wordml/cid" xmlns:w16="http://schemas.microsoft.com/office/word/2018/wordml" xmlns:w16sdtdh="http://schemas.microsoft.com/office/word/2020/wordml/sdtdatahash" xmlns:w16se="http://schemas.microsoft.com/office/word/2015/wordml/symex" xmlns:wpg="http://schemas.microsoft.com/office/word/2010/wordprocessingGroup" xmlns:wpi="http://schemas.microsoft.com/office/word/2010/wordprocessingInk" xmlns:wne="http://schemas.microsoft.com/office/word/2006/wordml" xmlns:wps="http://schemas.microsoft.com/office/word/2010/wordprocessingShape" mc:Ignorable="w14 w15 w16se w16cid w16 w16cex w16sdtdh wp14">
   <w:body>
     <w:sdt>
       <w:sdtPr>
@@ -239,7 +239,7 @@
           <w:r>
             <w:fldChar w:fldCharType="separate"/>
           </w:r>
-          <w:hyperlink w:anchor="_Toc92107840" w:history="1">
+          <w:hyperlink w:anchor="_Toc107995588" w:history="1">
             <w:r>
               <w:rPr>
                 <w:rStyle w:val="Hyperlink"/>
@@ -280,7 +280,7 @@
                 <w:noProof/>
                 <w:webHidden/>
               </w:rPr>
-              <w:instrText xml:space="preserve"> PAGEREF _Toc92107840 \h </w:instrText>
+              <w:instrText xml:space="preserve"> PAGEREF _Toc107995588 \h </w:instrText>
             </w:r>
             <w:r>
               <w:rPr>
@@ -323,7 +323,7 @@
               <w:noProof/>
             </w:rPr>
           </w:pPr>
-          <w:hyperlink w:anchor="_Toc92107841" w:history="1">
+          <w:hyperlink w:anchor="_Toc107995589" w:history="1">
             <w:r>
               <w:rPr>
                 <w:rStyle w:val="Hyperlink"/>
@@ -364,7 +364,7 @@
                 <w:noProof/>
                 <w:webHidden/>
               </w:rPr>
-              <w:instrText xml:space="preserve"> PAGEREF _Toc92107841 \h </w:instrText>
+              <w:instrText xml:space="preserve"> PAGEREF _Toc107995589 \h </w:instrText>
             </w:r>
             <w:r>
               <w:rPr>
@@ -407,7 +407,7 @@
               <w:noProof/>
             </w:rPr>
           </w:pPr>
-          <w:hyperlink w:anchor="_Toc92107842" w:history="1">
+          <w:hyperlink w:anchor="_Toc107995590" w:history="1">
             <w:r>
               <w:rPr>
                 <w:rStyle w:val="Hyperlink"/>
@@ -448,7 +448,7 @@
                 <w:noProof/>
                 <w:webHidden/>
               </w:rPr>
-              <w:instrText xml:space="preserve"> PAGEREF _Toc92107842 \h </w:instrText>
+              <w:instrText xml:space="preserve"> PAGEREF _Toc107995590 \h </w:instrText>
             </w:r>
             <w:r>
               <w:rPr>
@@ -491,7 +491,7 @@
               <w:noProof/>
             </w:rPr>
           </w:pPr>
-          <w:hyperlink w:anchor="_Toc92107843" w:history="1">
+          <w:hyperlink w:anchor="_Toc107995591" w:history="1">
             <w:r>
               <w:rPr>
                 <w:rStyle w:val="Hyperlink"/>
@@ -532,7 +532,7 @@
                 <w:noProof/>
                 <w:webHidden/>
               </w:rPr>
-              <w:instrText xml:space="preserve"> PAGEREF _Toc92107843 \h </w:instrText>
+              <w:instrText xml:space="preserve"> PAGEREF _Toc107995591 \h </w:instrText>
             </w:r>
             <w:r>
               <w:rPr>
@@ -575,7 +575,7 @@
               <w:noProof/>
             </w:rPr>
           </w:pPr>
-          <w:hyperlink w:anchor="_Toc92107844" w:history="1">
+          <w:hyperlink w:anchor="_Toc107995592" w:history="1">
             <w:r>
               <w:rPr>
                 <w:rStyle w:val="Hyperlink"/>
@@ -616,7 +616,7 @@
                 <w:noProof/>
                 <w:webHidden/>
               </w:rPr>
-              <w:instrText xml:space="preserve"> PAGEREF _Toc92107844 \h </w:instrText>
+              <w:instrText xml:space="preserve"> PAGEREF _Toc107995592 \h </w:instrText>
             </w:r>
             <w:r>
               <w:rPr>
@@ -659,7 +659,7 @@
               <w:noProof/>
             </w:rPr>
           </w:pPr>
-          <w:hyperlink w:anchor="_Toc92107845" w:history="1">
+          <w:hyperlink w:anchor="_Toc107995593" w:history="1">
             <w:r>
               <w:rPr>
                 <w:rStyle w:val="Hyperlink"/>
@@ -700,7 +700,7 @@
                 <w:noProof/>
                 <w:webHidden/>
               </w:rPr>
-              <w:instrText xml:space="preserve"> PAGEREF _Toc92107845 \h </w:instrText>
+              <w:instrText xml:space="preserve"> PAGEREF _Toc107995593 \h </w:instrText>
             </w:r>
             <w:r>
               <w:rPr>
@@ -743,7 +743,7 @@
               <w:noProof/>
             </w:rPr>
           </w:pPr>
-          <w:hyperlink w:anchor="_Toc92107846" w:history="1">
+          <w:hyperlink w:anchor="_Toc107995594" w:history="1">
             <w:r>
               <w:rPr>
                 <w:rStyle w:val="Hyperlink"/>
@@ -784,7 +784,7 @@
                 <w:noProof/>
                 <w:webHidden/>
               </w:rPr>
-              <w:instrText xml:space="preserve"> PAGEREF _Toc92107846 \h </w:instrText>
+              <w:instrText xml:space="preserve"> PAGEREF _Toc107995594 \h </w:instrText>
             </w:r>
             <w:r>
               <w:rPr>
@@ -827,7 +827,7 @@
               <w:noProof/>
             </w:rPr>
           </w:pPr>
-          <w:hyperlink w:anchor="_Toc92107847" w:history="1">
+          <w:hyperlink w:anchor="_Toc107995595" w:history="1">
             <w:r>
               <w:rPr>
                 <w:rStyle w:val="Hyperlink"/>
@@ -868,7 +868,7 @@
                 <w:noProof/>
                 <w:webHidden/>
               </w:rPr>
-              <w:instrText xml:space="preserve"> PAGEREF _Toc92107847 \h </w:instrText>
+              <w:instrText xml:space="preserve"> PAGEREF _Toc107995595 \h </w:instrText>
             </w:r>
             <w:r>
               <w:rPr>
@@ -911,7 +911,7 @@
               <w:noProof/>
             </w:rPr>
           </w:pPr>
-          <w:hyperlink w:anchor="_Toc92107848" w:history="1">
+          <w:hyperlink w:anchor="_Toc107995596" w:history="1">
             <w:r>
               <w:rPr>
                 <w:rStyle w:val="Hyperlink"/>
@@ -952,7 +952,7 @@
                 <w:noProof/>
                 <w:webHidden/>
               </w:rPr>
-              <w:instrText xml:space="preserve"> PAGEREF _Toc92107848 \h </w:instrText>
+              <w:instrText xml:space="preserve"> PAGEREF _Toc107995596 \h </w:instrText>
             </w:r>
             <w:r>
               <w:rPr>
@@ -995,7 +995,7 @@
               <w:noProof/>
             </w:rPr>
           </w:pPr>
-          <w:hyperlink w:anchor="_Toc92107849" w:history="1">
+          <w:hyperlink w:anchor="_Toc107995597" w:history="1">
             <w:r>
               <w:rPr>
                 <w:rStyle w:val="Hyperlink"/>
@@ -1036,7 +1036,7 @@
                 <w:noProof/>
                 <w:webHidden/>
               </w:rPr>
-              <w:instrText xml:space="preserve"> PAGEREF _Toc92107849 \h </w:instrText>
+              <w:instrText xml:space="preserve"> PAGEREF _Toc107995597 \h </w:instrText>
             </w:r>
             <w:r>
               <w:rPr>
@@ -1079,7 +1079,7 @@
               <w:noProof/>
             </w:rPr>
           </w:pPr>
-          <w:hyperlink w:anchor="_Toc92107850" w:history="1">
+          <w:hyperlink w:anchor="_Toc107995598" w:history="1">
             <w:r>
               <w:rPr>
                 <w:rStyle w:val="Hyperlink"/>
@@ -1120,7 +1120,7 @@
                 <w:noProof/>
                 <w:webHidden/>
               </w:rPr>
-              <w:instrText xml:space="preserve"> PAGEREF _Toc92107850 \h </w:instrText>
+              <w:instrText xml:space="preserve"> PAGEREF _Toc107995598 \h </w:instrText>
             </w:r>
             <w:r>
               <w:rPr>
@@ -1163,7 +1163,7 @@
               <w:noProof/>
             </w:rPr>
           </w:pPr>
-          <w:hyperlink w:anchor="_Toc92107851" w:history="1">
+          <w:hyperlink w:anchor="_Toc107995599" w:history="1">
             <w:r>
               <w:rPr>
                 <w:rStyle w:val="Hyperlink"/>
@@ -1204,7 +1204,7 @@
                 <w:noProof/>
                 <w:webHidden/>
               </w:rPr>
-              <w:instrText xml:space="preserve"> PAGEREF _Toc92107851 \h </w:instrText>
+              <w:instrText xml:space="preserve"> PAGEREF _Toc107995599 \h </w:instrText>
             </w:r>
             <w:r>
               <w:rPr>
@@ -1247,7 +1247,7 @@
               <w:noProof/>
             </w:rPr>
           </w:pPr>
-          <w:hyperlink w:anchor="_Toc92107852" w:history="1">
+          <w:hyperlink w:anchor="_Toc107995600" w:history="1">
             <w:r>
               <w:rPr>
                 <w:rStyle w:val="Hyperlink"/>
@@ -1288,7 +1288,7 @@
                 <w:noProof/>
                 <w:webHidden/>
               </w:rPr>
-              <w:instrText xml:space="preserve"> PAGEREF _Toc92107852 \h </w:instrText>
+              <w:instrText xml:space="preserve"> PAGEREF _Toc107995600 \h </w:instrText>
             </w:r>
             <w:r>
               <w:rPr>
@@ -1331,7 +1331,7 @@
               <w:noProof/>
             </w:rPr>
           </w:pPr>
-          <w:hyperlink w:anchor="_Toc92107853" w:history="1">
+          <w:hyperlink w:anchor="_Toc107995601" w:history="1">
             <w:r>
               <w:rPr>
                 <w:rStyle w:val="Hyperlink"/>
@@ -1372,7 +1372,7 @@
                 <w:noProof/>
                 <w:webHidden/>
               </w:rPr>
-              <w:instrText xml:space="preserve"> PAGEREF _Toc92107853 \h </w:instrText>
+              <w:instrText xml:space="preserve"> PAGEREF _Toc107995601 \h </w:instrText>
             </w:r>
             <w:r>
               <w:rPr>
@@ -1415,7 +1415,7 @@
               <w:noProof/>
             </w:rPr>
           </w:pPr>
-          <w:hyperlink w:anchor="_Toc92107854" w:history="1">
+          <w:hyperlink w:anchor="_Toc107995602" w:history="1">
             <w:r>
               <w:rPr>
                 <w:rStyle w:val="Hyperlink"/>
@@ -1456,7 +1456,7 @@
                 <w:noProof/>
                 <w:webHidden/>
               </w:rPr>
-              <w:instrText xml:space="preserve"> PAGEREF _Toc92107854 \h </w:instrText>
+              <w:instrText xml:space="preserve"> PAGEREF _Toc107995602 \h </w:instrText>
             </w:r>
             <w:r>
               <w:rPr>
@@ -1499,7 +1499,7 @@
               <w:noProof/>
             </w:rPr>
           </w:pPr>
-          <w:hyperlink w:anchor="_Toc92107855" w:history="1">
+          <w:hyperlink w:anchor="_Toc107995603" w:history="1">
             <w:r>
               <w:rPr>
                 <w:rStyle w:val="Hyperlink"/>
@@ -1540,7 +1540,7 @@
                 <w:noProof/>
                 <w:webHidden/>
               </w:rPr>
-              <w:instrText xml:space="preserve"> PAGEREF _Toc92107855 \h </w:instrText>
+              <w:instrText xml:space="preserve"> PAGEREF _Toc107995603 \h </w:instrText>
             </w:r>
             <w:r>
               <w:rPr>
@@ -1583,7 +1583,7 @@
               <w:noProof/>
             </w:rPr>
           </w:pPr>
-          <w:hyperlink w:anchor="_Toc92107856" w:history="1">
+          <w:hyperlink w:anchor="_Toc107995604" w:history="1">
             <w:r>
               <w:rPr>
                 <w:rStyle w:val="Hyperlink"/>
@@ -1624,7 +1624,7 @@
                 <w:noProof/>
                 <w:webHidden/>
               </w:rPr>
-              <w:instrText xml:space="preserve"> PAGEREF _Toc92107856 \h </w:instrText>
+              <w:instrText xml:space="preserve"> PAGEREF _Toc107995604 \h </w:instrText>
             </w:r>
             <w:r>
               <w:rPr>
@@ -1667,7 +1667,7 @@
               <w:noProof/>
             </w:rPr>
           </w:pPr>
-          <w:hyperlink w:anchor="_Toc92107857" w:history="1">
+          <w:hyperlink w:anchor="_Toc107995605" w:history="1">
             <w:r>
               <w:rPr>
                 <w:rStyle w:val="Hyperlink"/>
@@ -1687,7 +1687,7 @@
                 <w:rStyle w:val="Hyperlink"/>
                 <w:noProof/>
               </w:rPr>
-              <w:t>Return objects</w:t>
+              <w:t>Mitigation Handling API</w:t>
             </w:r>
             <w:r>
               <w:rPr>
@@ -1708,7 +1708,7 @@
                 <w:noProof/>
                 <w:webHidden/>
               </w:rPr>
-              <w:instrText xml:space="preserve"> PAGEREF _Toc92107857 \h </w:instrText>
+              <w:instrText xml:space="preserve"> PAGEREF _Toc107995605 \h </w:instrText>
             </w:r>
             <w:r>
               <w:rPr>
@@ -1729,6 +1729,258 @@
                 <w:webHidden/>
               </w:rPr>
               <w:t>14</w:t>
+            </w:r>
+            <w:r>
+              <w:rPr>
+                <w:noProof/>
+                <w:webHidden/>
+              </w:rPr>
+              <w:fldChar w:fldCharType="end"/>
+            </w:r>
+          </w:hyperlink>
+        </w:p>
+        <w:p>
+          <w:pPr>
+            <w:pStyle w:val="TOC3"/>
+            <w:tabs>
+              <w:tab w:val="left" w:pos="1320"/>
+              <w:tab w:val="right" w:pos="9350"/>
+            </w:tabs>
+            <w:rPr>
+              <w:rFonts w:eastAsiaTheme="minorEastAsia"/>
+              <w:noProof/>
+            </w:rPr>
+          </w:pPr>
+          <w:hyperlink w:anchor="_Toc107995606" w:history="1">
+            <w:r>
+              <w:rPr>
+                <w:rStyle w:val="Hyperlink"/>
+                <w:noProof/>
+              </w:rPr>
+              <w:t>2.6.1</w:t>
+            </w:r>
+            <w:r>
+              <w:rPr>
+                <w:rFonts w:eastAsiaTheme="minorEastAsia"/>
+                <w:noProof/>
+              </w:rPr>
+              <w:tab/>
+            </w:r>
+            <w:r>
+              <w:rPr>
+                <w:rStyle w:val="Hyperlink"/>
+                <w:noProof/>
+              </w:rPr>
+              <w:t>Mitigation Registration</w:t>
+            </w:r>
+            <w:r>
+              <w:rPr>
+                <w:noProof/>
+                <w:webHidden/>
+              </w:rPr>
+              <w:tab/>
+            </w:r>
+            <w:r>
+              <w:rPr>
+                <w:noProof/>
+                <w:webHidden/>
+              </w:rPr>
+              <w:fldChar w:fldCharType="begin"/>
+            </w:r>
+            <w:r>
+              <w:rPr>
+                <w:noProof/>
+                <w:webHidden/>
+              </w:rPr>
+              <w:instrText xml:space="preserve"> PAGEREF _Toc107995606 \h </w:instrText>
+            </w:r>
+            <w:r>
+              <w:rPr>
+                <w:noProof/>
+                <w:webHidden/>
+              </w:rPr>
+            </w:r>
+            <w:r>
+              <w:rPr>
+                <w:noProof/>
+                <w:webHidden/>
+              </w:rPr>
+              <w:fldChar w:fldCharType="separate"/>
+            </w:r>
+            <w:r>
+              <w:rPr>
+                <w:noProof/>
+                <w:webHidden/>
+              </w:rPr>
+              <w:t>15</w:t>
+            </w:r>
+            <w:r>
+              <w:rPr>
+                <w:noProof/>
+                <w:webHidden/>
+              </w:rPr>
+              <w:fldChar w:fldCharType="end"/>
+            </w:r>
+          </w:hyperlink>
+        </w:p>
+        <w:p>
+          <w:pPr>
+            <w:pStyle w:val="TOC3"/>
+            <w:tabs>
+              <w:tab w:val="left" w:pos="1320"/>
+              <w:tab w:val="right" w:pos="9350"/>
+            </w:tabs>
+            <w:rPr>
+              <w:rFonts w:eastAsiaTheme="minorEastAsia"/>
+              <w:noProof/>
+            </w:rPr>
+          </w:pPr>
+          <w:hyperlink w:anchor="_Toc107995607" w:history="1">
+            <w:r>
+              <w:rPr>
+                <w:rStyle w:val="Hyperlink"/>
+                <w:noProof/>
+              </w:rPr>
+              <w:t>2.6.2</w:t>
+            </w:r>
+            <w:r>
+              <w:rPr>
+                <w:rFonts w:eastAsiaTheme="minorEastAsia"/>
+                <w:noProof/>
+              </w:rPr>
+              <w:tab/>
+            </w:r>
+            <w:r>
+              <w:rPr>
+                <w:rStyle w:val="Hyperlink"/>
+                <w:noProof/>
+              </w:rPr>
+              <w:t>Mitigation Updates</w:t>
+            </w:r>
+            <w:r>
+              <w:rPr>
+                <w:noProof/>
+                <w:webHidden/>
+              </w:rPr>
+              <w:tab/>
+            </w:r>
+            <w:r>
+              <w:rPr>
+                <w:noProof/>
+                <w:webHidden/>
+              </w:rPr>
+              <w:fldChar w:fldCharType="begin"/>
+            </w:r>
+            <w:r>
+              <w:rPr>
+                <w:noProof/>
+                <w:webHidden/>
+              </w:rPr>
+              <w:instrText xml:space="preserve"> PAGEREF _Toc107995607 \h </w:instrText>
+            </w:r>
+            <w:r>
+              <w:rPr>
+                <w:noProof/>
+                <w:webHidden/>
+              </w:rPr>
+            </w:r>
+            <w:r>
+              <w:rPr>
+                <w:noProof/>
+                <w:webHidden/>
+              </w:rPr>
+              <w:fldChar w:fldCharType="separate"/>
+            </w:r>
+            <w:r>
+              <w:rPr>
+                <w:noProof/>
+                <w:webHidden/>
+              </w:rPr>
+              <w:t>16</w:t>
+            </w:r>
+            <w:r>
+              <w:rPr>
+                <w:noProof/>
+                <w:webHidden/>
+              </w:rPr>
+              <w:fldChar w:fldCharType="end"/>
+            </w:r>
+          </w:hyperlink>
+        </w:p>
+        <w:p>
+          <w:pPr>
+            <w:pStyle w:val="TOC3"/>
+            <w:tabs>
+              <w:tab w:val="left" w:pos="1320"/>
+              <w:tab w:val="right" w:pos="9350"/>
+            </w:tabs>
+            <w:rPr>
+              <w:rFonts w:eastAsiaTheme="minorEastAsia"/>
+              <w:noProof/>
+            </w:rPr>
+          </w:pPr>
+          <w:hyperlink w:anchor="_Toc107995608" w:history="1">
+            <w:r>
+              <w:rPr>
+                <w:rStyle w:val="Hyperlink"/>
+                <w:noProof/>
+              </w:rPr>
+              <w:t>2.6.3</w:t>
+            </w:r>
+            <w:r>
+              <w:rPr>
+                <w:rFonts w:eastAsiaTheme="minorEastAsia"/>
+                <w:noProof/>
+              </w:rPr>
+              <w:tab/>
+            </w:r>
+            <w:r>
+              <w:rPr>
+                <w:rStyle w:val="Hyperlink"/>
+                <w:noProof/>
+              </w:rPr>
+              <w:t>Retrieving Mitigation Details</w:t>
+            </w:r>
+            <w:r>
+              <w:rPr>
+                <w:noProof/>
+                <w:webHidden/>
+              </w:rPr>
+              <w:tab/>
+            </w:r>
+            <w:r>
+              <w:rPr>
+                <w:noProof/>
+                <w:webHidden/>
+              </w:rPr>
+              <w:fldChar w:fldCharType="begin"/>
+            </w:r>
+            <w:r>
+              <w:rPr>
+                <w:noProof/>
+                <w:webHidden/>
+              </w:rPr>
+              <w:instrText xml:space="preserve"> PAGEREF _Toc107995608 \h </w:instrText>
+            </w:r>
+            <w:r>
+              <w:rPr>
+                <w:noProof/>
+                <w:webHidden/>
+              </w:rPr>
+            </w:r>
+            <w:r>
+              <w:rPr>
+                <w:noProof/>
+                <w:webHidden/>
+              </w:rPr>
+              <w:fldChar w:fldCharType="separate"/>
+            </w:r>
+            <w:r>
+              <w:rPr>
+                <w:noProof/>
+                <w:webHidden/>
+              </w:rPr>
+              <w:t>17</w:t>
             </w:r>
             <w:r>
               <w:rPr>
@@ -1751,7 +2003,7 @@
               <w:noProof/>
             </w:rPr>
           </w:pPr>
-          <w:hyperlink w:anchor="_Toc92107858" w:history="1">
+          <w:hyperlink w:anchor="_Toc107995609" w:history="1">
             <w:r>
               <w:rPr>
                 <w:rStyle w:val="Hyperlink"/>
@@ -1771,6 +2023,90 @@
                 <w:rStyle w:val="Hyperlink"/>
                 <w:noProof/>
               </w:rPr>
+              <w:t>Return objects</w:t>
+            </w:r>
+            <w:r>
+              <w:rPr>
+                <w:noProof/>
+                <w:webHidden/>
+              </w:rPr>
+              <w:tab/>
+            </w:r>
+            <w:r>
+              <w:rPr>
+                <w:noProof/>
+                <w:webHidden/>
+              </w:rPr>
+              <w:fldChar w:fldCharType="begin"/>
+            </w:r>
+            <w:r>
+              <w:rPr>
+                <w:noProof/>
+                <w:webHidden/>
+              </w:rPr>
+              <w:instrText xml:space="preserve"> PAGEREF _Toc107995609 \h </w:instrText>
+            </w:r>
+            <w:r>
+              <w:rPr>
+                <w:noProof/>
+                <w:webHidden/>
+              </w:rPr>
+            </w:r>
+            <w:r>
+              <w:rPr>
+                <w:noProof/>
+                <w:webHidden/>
+              </w:rPr>
+              <w:fldChar w:fldCharType="separate"/>
+            </w:r>
+            <w:r>
+              <w:rPr>
+                <w:noProof/>
+                <w:webHidden/>
+              </w:rPr>
+              <w:t>18</w:t>
+            </w:r>
+            <w:r>
+              <w:rPr>
+                <w:noProof/>
+                <w:webHidden/>
+              </w:rPr>
+              <w:fldChar w:fldCharType="end"/>
+            </w:r>
+          </w:hyperlink>
+        </w:p>
+        <w:p>
+          <w:pPr>
+            <w:pStyle w:val="TOC2"/>
+            <w:tabs>
+              <w:tab w:val="left" w:pos="880"/>
+              <w:tab w:val="right" w:pos="9350"/>
+            </w:tabs>
+            <w:rPr>
+              <w:rFonts w:eastAsiaTheme="minorEastAsia"/>
+              <w:noProof/>
+            </w:rPr>
+          </w:pPr>
+          <w:hyperlink w:anchor="_Toc107995610" w:history="1">
+            <w:r>
+              <w:rPr>
+                <w:rStyle w:val="Hyperlink"/>
+                <w:noProof/>
+              </w:rPr>
+              <w:t>2.8</w:t>
+            </w:r>
+            <w:r>
+              <w:rPr>
+                <w:rFonts w:eastAsiaTheme="minorEastAsia"/>
+                <w:noProof/>
+              </w:rPr>
+              <w:tab/>
+            </w:r>
+            <w:r>
+              <w:rPr>
+                <w:rStyle w:val="Hyperlink"/>
+                <w:noProof/>
+              </w:rPr>
               <w:t>Specifications and Miscellaneous</w:t>
             </w:r>
             <w:r>
@@ -1792,7 +2128,7 @@
                 <w:noProof/>
                 <w:webHidden/>
               </w:rPr>
-              <w:instrText xml:space="preserve"> PAGEREF _Toc92107858 \h </w:instrText>
+              <w:instrText xml:space="preserve"> PAGEREF _Toc107995610 \h </w:instrText>
             </w:r>
             <w:r>
               <w:rPr>
@@ -1812,7 +2148,7 @@
                 <w:noProof/>
                 <w:webHidden/>
               </w:rPr>
-              <w:t>14</w:t>
+              <w:t>19</w:t>
             </w:r>
             <w:r>
               <w:rPr>
@@ -1835,7 +2171,7 @@
               <w:noProof/>
             </w:rPr>
           </w:pPr>
-          <w:hyperlink w:anchor="_Toc92107859" w:history="1">
+          <w:hyperlink w:anchor="_Toc107995611" w:history="1">
             <w:r>
               <w:rPr>
                 <w:rStyle w:val="Hyperlink"/>
@@ -1876,7 +2212,7 @@
                 <w:noProof/>
                 <w:webHidden/>
               </w:rPr>
-              <w:instrText xml:space="preserve"> PAGEREF _Toc92107859 \h </w:instrText>
+              <w:instrText xml:space="preserve"> PAGEREF _Toc107995611 \h </w:instrText>
             </w:r>
             <w:r>
               <w:rPr>
@@ -1896,7 +2232,7 @@
                 <w:noProof/>
                 <w:webHidden/>
               </w:rPr>
-              <w:t>15</w:t>
+              <w:t>20</w:t>
             </w:r>
             <w:r>
               <w:rPr>
@@ -1919,7 +2255,7 @@
               <w:noProof/>
             </w:rPr>
           </w:pPr>
-          <w:hyperlink w:anchor="_Toc92107860" w:history="1">
+          <w:hyperlink w:anchor="_Toc107995612" w:history="1">
             <w:r>
               <w:rPr>
                 <w:rStyle w:val="Hyperlink"/>
@@ -1960,7 +2296,7 @@
                 <w:noProof/>
                 <w:webHidden/>
               </w:rPr>
-              <w:instrText xml:space="preserve"> PAGEREF _Toc92107860 \h </w:instrText>
+              <w:instrText xml:space="preserve"> PAGEREF _Toc107995612 \h </w:instrText>
             </w:r>
             <w:r>
               <w:rPr>
@@ -1980,7 +2316,7 @@
                 <w:noProof/>
                 <w:webHidden/>
               </w:rPr>
-              <w:t>15</w:t>
+              <w:t>20</w:t>
             </w:r>
             <w:r>
               <w:rPr>
@@ -2003,7 +2339,7 @@
               <w:noProof/>
             </w:rPr>
           </w:pPr>
-          <w:hyperlink w:anchor="_Toc92107861" w:history="1">
+          <w:hyperlink w:anchor="_Toc107995613" w:history="1">
             <w:r>
               <w:rPr>
                 <w:rStyle w:val="Hyperlink"/>
@@ -2044,7 +2380,7 @@
                 <w:noProof/>
                 <w:webHidden/>
               </w:rPr>
-              <w:instrText xml:space="preserve"> PAGEREF _Toc92107861 \h </w:instrText>
+              <w:instrText xml:space="preserve"> PAGEREF _Toc107995613 \h </w:instrText>
             </w:r>
             <w:r>
               <w:rPr>
@@ -2064,7 +2400,7 @@
                 <w:noProof/>
                 <w:webHidden/>
               </w:rPr>
-              <w:t>15</w:t>
+              <w:t>20</w:t>
             </w:r>
             <w:r>
               <w:rPr>
@@ -2087,7 +2423,7 @@
               <w:noProof/>
             </w:rPr>
           </w:pPr>
-          <w:hyperlink w:anchor="_Toc92107862" w:history="1">
+          <w:hyperlink w:anchor="_Toc107995614" w:history="1">
             <w:r>
               <w:rPr>
                 <w:rStyle w:val="Hyperlink"/>
@@ -2128,7 +2464,7 @@
                 <w:noProof/>
                 <w:webHidden/>
               </w:rPr>
-              <w:instrText xml:space="preserve"> PAGEREF _Toc92107862 \h </w:instrText>
+              <w:instrText xml:space="preserve"> PAGEREF _Toc107995614 \h </w:instrText>
             </w:r>
             <w:r>
               <w:rPr>
@@ -2148,7 +2484,7 @@
                 <w:noProof/>
                 <w:webHidden/>
               </w:rPr>
-              <w:t>15</w:t>
+              <w:t>20</w:t>
             </w:r>
             <w:r>
               <w:rPr>
@@ -2171,7 +2507,7 @@
               <w:noProof/>
             </w:rPr>
           </w:pPr>
-          <w:hyperlink w:anchor="_Toc92107863" w:history="1">
+          <w:hyperlink w:anchor="_Toc107995615" w:history="1">
             <w:r>
               <w:rPr>
                 <w:rStyle w:val="Hyperlink"/>
@@ -2212,7 +2548,7 @@
                 <w:noProof/>
                 <w:webHidden/>
               </w:rPr>
-              <w:instrText xml:space="preserve"> PAGEREF _Toc92107863 \h </w:instrText>
+              <w:instrText xml:space="preserve"> PAGEREF _Toc107995615 \h </w:instrText>
             </w:r>
             <w:r>
               <w:rPr>
@@ -2232,7 +2568,7 @@
                 <w:noProof/>
                 <w:webHidden/>
               </w:rPr>
-              <w:t>15</w:t>
+              <w:t>20</w:t>
             </w:r>
             <w:r>
               <w:rPr>
@@ -2255,7 +2591,7 @@
               <w:noProof/>
             </w:rPr>
           </w:pPr>
-          <w:hyperlink w:anchor="_Toc92107864" w:history="1">
+          <w:hyperlink w:anchor="_Toc107995616" w:history="1">
             <w:r>
               <w:rPr>
                 <w:rStyle w:val="Hyperlink"/>
@@ -2296,7 +2632,7 @@
                 <w:noProof/>
                 <w:webHidden/>
               </w:rPr>
-              <w:instrText xml:space="preserve"> PAGEREF _Toc92107864 \h </w:instrText>
+              <w:instrText xml:space="preserve"> PAGEREF _Toc107995616 \h </w:instrText>
             </w:r>
             <w:r>
               <w:rPr>
@@ -2316,7 +2652,7 @@
                 <w:noProof/>
                 <w:webHidden/>
               </w:rPr>
-              <w:t>15</w:t>
+              <w:t>20</w:t>
             </w:r>
             <w:r>
               <w:rPr>
@@ -2339,7 +2675,7 @@
               <w:noProof/>
             </w:rPr>
           </w:pPr>
-          <w:hyperlink w:anchor="_Toc92107865" w:history="1">
+          <w:hyperlink w:anchor="_Toc107995617" w:history="1">
             <w:r>
               <w:rPr>
                 <w:rStyle w:val="Hyperlink"/>
@@ -2380,7 +2716,7 @@
                 <w:noProof/>
                 <w:webHidden/>
               </w:rPr>
-              <w:instrText xml:space="preserve"> PAGEREF _Toc92107865 \h </w:instrText>
+              <w:instrText xml:space="preserve"> PAGEREF _Toc107995617 \h </w:instrText>
             </w:r>
             <w:r>
               <w:rPr>
@@ -2400,7 +2736,7 @@
                 <w:noProof/>
                 <w:webHidden/>
               </w:rPr>
-              <w:t>16</w:t>
+              <w:t>21</w:t>
             </w:r>
             <w:r>
               <w:rPr>
@@ -2423,7 +2759,7 @@
               <w:noProof/>
             </w:rPr>
           </w:pPr>
-          <w:hyperlink w:anchor="_Toc92107866" w:history="1">
+          <w:hyperlink w:anchor="_Toc107995618" w:history="1">
             <w:r>
               <w:rPr>
                 <w:rStyle w:val="Hyperlink"/>
@@ -2464,7 +2800,7 @@
                 <w:noProof/>
                 <w:webHidden/>
               </w:rPr>
-              <w:instrText xml:space="preserve"> PAGEREF _Toc92107866 \h </w:instrText>
+              <w:instrText xml:space="preserve"> PAGEREF _Toc107995618 \h </w:instrText>
             </w:r>
             <w:r>
               <w:rPr>
@@ -2484,7 +2820,7 @@
                 <w:noProof/>
                 <w:webHidden/>
               </w:rPr>
-              <w:t>17</w:t>
+              <w:t>22</w:t>
             </w:r>
             <w:r>
               <w:rPr>
@@ -2512,25 +2848,11 @@
         </w:p>
       </w:sdtContent>
     </w:sdt>
-    <w:p/>
-    <w:p>
-      <w:pPr>
-        <w:rPr>
-          <w:rFonts w:asciiTheme="majorHAnsi" w:eastAsiaTheme="majorEastAsia" w:hAnsiTheme="majorHAnsi" w:cstheme="majorBidi"/>
-          <w:color w:val="0C473A"/>
-          <w:sz w:val="32"/>
-          <w:szCs w:val="32"/>
-        </w:rPr>
-      </w:pPr>
-      <w:r>
-        <w:br w:type="page"/>
-      </w:r>
-    </w:p>
     <w:p>
       <w:pPr>
         <w:pStyle w:val="Heading1"/>
       </w:pPr>
-      <w:bookmarkStart w:id="0" w:name="_Toc92107840"/>
+      <w:bookmarkStart w:id="0" w:name="_Toc107995588"/>
       <w:r>
         <w:lastRenderedPageBreak/>
         <w:t>Introduction</w:t>
@@ -2572,7 +2894,7 @@
       <w:pPr>
         <w:pStyle w:val="Heading1"/>
       </w:pPr>
-      <w:bookmarkStart w:id="1" w:name="_Toc92107841"/>
+      <w:bookmarkStart w:id="1" w:name="_Toc107995589"/>
       <w:r>
         <w:lastRenderedPageBreak/>
         <w:t>API Endpoints and Concepts</w:t>
@@ -2588,7 +2910,7 @@
       <w:pPr>
         <w:pStyle w:val="Heading2"/>
       </w:pPr>
-      <w:bookmarkStart w:id="2" w:name="_Toc92107842"/>
+      <w:bookmarkStart w:id="2" w:name="_Toc107995590"/>
       <w:r>
         <w:t>Entities (“</w:t>
       </w:r>
@@ -2657,7 +2979,7 @@
                     <pic:cNvPicPr/>
                   </pic:nvPicPr>
                   <pic:blipFill>
-                    <a:blip r:embed="rId12">
+                    <a:blip r:embed="rId9">
                       <a:extLst>
                         <a:ext uri="{28A0092B-C50C-407E-A947-70E740481C1C}">
                           <a14:useLocalDpi xmlns:a14="http://schemas.microsoft.com/office/drawing/2010/main" val="0"/>
@@ -2693,14 +3015,27 @@
       <w:r>
         <w:t xml:space="preserve">Figure </w:t>
       </w:r>
-      <w:fldSimple w:instr=" SEQ Figure \* ARABIC ">
-        <w:r>
-          <w:rPr>
-            <w:noProof/>
-          </w:rPr>
-          <w:t>1</w:t>
-        </w:r>
-      </w:fldSimple>
+      <w:r>
+        <w:fldChar w:fldCharType="begin"/>
+      </w:r>
+      <w:r>
+        <w:instrText xml:space="preserve"> SEQ Figure \* ARABIC </w:instrText>
+      </w:r>
+      <w:r>
+        <w:fldChar w:fldCharType="separate"/>
+      </w:r>
+      <w:r>
+        <w:rPr>
+          <w:noProof/>
+        </w:rPr>
+        <w:t>1</w:t>
+      </w:r>
+      <w:r>
+        <w:rPr>
+          <w:noProof/>
+        </w:rPr>
+        <w:fldChar w:fldCharType="end"/>
+      </w:r>
       <w:bookmarkEnd w:id="3"/>
       <w:r>
         <w:t>: Actor Definitions</w:t>
@@ -2711,7 +3046,7 @@
         <w:pStyle w:val="Heading2"/>
       </w:pPr>
       <w:bookmarkStart w:id="4" w:name="_Ref38965771"/>
-      <w:bookmarkStart w:id="5" w:name="_Toc92107843"/>
+      <w:bookmarkStart w:id="5" w:name="_Toc107995591"/>
       <w:r>
         <w:t>Authentication Requests</w:t>
       </w:r>
@@ -2804,7 +3139,7 @@
                     <pic:cNvPicPr/>
                   </pic:nvPicPr>
                   <pic:blipFill>
-                    <a:blip r:embed="rId13">
+                    <a:blip r:embed="rId10">
                       <a:extLst>
                         <a:ext uri="{28A0092B-C50C-407E-A947-70E740481C1C}">
                           <a14:useLocalDpi xmlns:a14="http://schemas.microsoft.com/office/drawing/2010/main" val="0"/>
@@ -2840,14 +3175,27 @@
       <w:r>
         <w:t xml:space="preserve">Figure </w:t>
       </w:r>
-      <w:fldSimple w:instr=" SEQ Figure \* ARABIC ">
-        <w:r>
-          <w:rPr>
-            <w:noProof/>
-          </w:rPr>
-          <w:t>2</w:t>
-        </w:r>
-      </w:fldSimple>
+      <w:r>
+        <w:fldChar w:fldCharType="begin"/>
+      </w:r>
+      <w:r>
+        <w:instrText xml:space="preserve"> SEQ Figure \* ARABIC </w:instrText>
+      </w:r>
+      <w:r>
+        <w:fldChar w:fldCharType="separate"/>
+      </w:r>
+      <w:r>
+        <w:rPr>
+          <w:noProof/>
+        </w:rPr>
+        <w:t>2</w:t>
+      </w:r>
+      <w:r>
+        <w:rPr>
+          <w:noProof/>
+        </w:rPr>
+        <w:fldChar w:fldCharType="end"/>
+      </w:r>
       <w:bookmarkEnd w:id="6"/>
       <w:r>
         <w:t xml:space="preserve">: Authentication activity using </w:t>
@@ -2901,7 +3249,7 @@
       <w:pPr>
         <w:pStyle w:val="Heading2"/>
       </w:pPr>
-      <w:bookmarkStart w:id="7" w:name="_Toc92107844"/>
+      <w:bookmarkStart w:id="7" w:name="_Toc107995592"/>
       <w:bookmarkEnd w:id="4"/>
       <w:r>
         <w:t>Component Requests</w:t>
@@ -2917,7 +3265,7 @@
       <w:pPr>
         <w:pStyle w:val="Heading3"/>
       </w:pPr>
-      <w:bookmarkStart w:id="8" w:name="_Toc92107845"/>
+      <w:bookmarkStart w:id="8" w:name="_Toc107995593"/>
       <w:r>
         <w:t>Component Registration / Initial Reporting</w:t>
       </w:r>
@@ -2961,15 +3309,7 @@
         <w:t xml:space="preserve"> Additionally</w:t>
       </w:r>
       <w:r>
-        <w:t xml:space="preserve">, components can be </w:t>
-      </w:r>
-      <w:proofErr w:type="spellStart"/>
-      <w:r>
-        <w:t>POSTed</w:t>
-      </w:r>
-      <w:proofErr w:type="spellEnd"/>
-      <w:r>
-        <w:t xml:space="preserve"> by other systems on behalf of these components. This is common in case of components that are monitored, but do not have the ability to </w:t>
+        <w:t xml:space="preserve">, components can be POSTed by other systems on behalf of these components. This is common in case of components that are monitored, but do not have the ability to </w:t>
       </w:r>
       <w:r>
         <w:t xml:space="preserve">self-monitor or self-register. </w:t>
@@ -3001,7 +3341,7 @@
                     <pic:cNvPicPr/>
                   </pic:nvPicPr>
                   <pic:blipFill>
-                    <a:blip r:embed="rId14">
+                    <a:blip r:embed="rId11">
                       <a:extLst>
                         <a:ext uri="{28A0092B-C50C-407E-A947-70E740481C1C}">
                           <a14:useLocalDpi xmlns:a14="http://schemas.microsoft.com/office/drawing/2010/main" val="0"/>
@@ -3073,7 +3413,7 @@
       <w:pPr>
         <w:pStyle w:val="Heading3"/>
       </w:pPr>
-      <w:bookmarkStart w:id="10" w:name="_Toc92107846"/>
+      <w:bookmarkStart w:id="10" w:name="_Toc107995594"/>
       <w:r>
         <w:t>Component Updates</w:t>
       </w:r>
@@ -3104,7 +3444,7 @@
                     <pic:cNvPicPr/>
                   </pic:nvPicPr>
                   <pic:blipFill>
-                    <a:blip r:embed="rId15">
+                    <a:blip r:embed="rId12">
                       <a:extLst>
                         <a:ext uri="{28A0092B-C50C-407E-A947-70E740481C1C}">
                           <a14:useLocalDpi xmlns:a14="http://schemas.microsoft.com/office/drawing/2010/main" val="0"/>
@@ -3205,7 +3545,7 @@
       <w:pPr>
         <w:pStyle w:val="Heading3"/>
       </w:pPr>
-      <w:bookmarkStart w:id="12" w:name="_Toc92107847"/>
+      <w:bookmarkStart w:id="12" w:name="_Toc107995595"/>
       <w:r>
         <w:t>Clearing Components</w:t>
       </w:r>
@@ -3229,7 +3569,7 @@
       <w:pPr>
         <w:pStyle w:val="Heading3"/>
       </w:pPr>
-      <w:bookmarkStart w:id="13" w:name="_Toc92107848"/>
+      <w:bookmarkStart w:id="13" w:name="_Toc107995596"/>
       <w:r>
         <w:t>Refreshing Components</w:t>
       </w:r>
@@ -3258,26 +3598,10 @@
         <w:t xml:space="preserve">n empty POST request on the </w:t>
       </w:r>
       <w:r>
-        <w:t>/component</w:t>
-      </w:r>
-      <w:proofErr w:type="gramStart"/>
-      <w:r>
-        <w:t>/</w:t>
-      </w:r>
-      <w:r>
-        <w:t>{</w:t>
-      </w:r>
-      <w:proofErr w:type="gramEnd"/>
-      <w:r>
-        <w:t xml:space="preserve">component </w:t>
-      </w:r>
-      <w:proofErr w:type="spellStart"/>
-      <w:r>
-        <w:t>uuid</w:t>
-      </w:r>
-      <w:proofErr w:type="spellEnd"/>
-      <w:r>
-        <w:t>}</w:t>
+        <w:t>/component/</w:t>
+      </w:r>
+      <w:r>
+        <w:t>{component uuid}</w:t>
       </w:r>
       <w:r>
         <w:t>/refresh</w:t>
@@ -3299,15 +3623,7 @@
         <w:t xml:space="preserve"> Additionally, a </w:t>
       </w:r>
       <w:r>
-        <w:t>subsequent PUT on /component/{</w:t>
-      </w:r>
-      <w:proofErr w:type="spellStart"/>
-      <w:r>
-        <w:t>uuid</w:t>
-      </w:r>
-      <w:proofErr w:type="spellEnd"/>
-      <w:r>
-        <w:t>} will also refresh component liveliness</w:t>
+        <w:t>subsequent PUT on /component/{uuid} will also refresh component liveliness</w:t>
       </w:r>
       <w:r>
         <w:t>.</w:t>
@@ -3317,7 +3633,7 @@
       <w:pPr>
         <w:pStyle w:val="Heading3"/>
       </w:pPr>
-      <w:bookmarkStart w:id="14" w:name="_Toc92107849"/>
+      <w:bookmarkStart w:id="14" w:name="_Toc107995597"/>
       <w:r>
         <w:t>Field Descriptions</w:t>
       </w:r>
@@ -3437,7 +3753,7 @@
                     <pic:cNvPicPr/>
                   </pic:nvPicPr>
                   <pic:blipFill>
-                    <a:blip r:embed="rId16"/>
+                    <a:blip r:embed="rId13"/>
                     <a:stretch>
                       <a:fillRect/>
                     </a:stretch>
@@ -3504,7 +3820,7 @@
         <w:lastRenderedPageBreak/>
         <w:t xml:space="preserve">versioning as a widely accepted set of guidelines for versioning systems and components – </w:t>
       </w:r>
-      <w:hyperlink r:id="rId17" w:history="1">
+      <w:hyperlink r:id="rId14" w:history="1">
         <w:r>
           <w:rPr>
             <w:rStyle w:val="Hyperlink"/>
@@ -3545,31 +3861,34 @@
     </w:p>
     <w:p>
       <w:r>
-        <w:t xml:space="preserve">The concept of components and subcomponents exists in this API, and it is assumed that the client takes responsibility for reporting on all of them if it defines such a relationship. The field in the data type is optional and should only be used if there is an explicit ownership. </w:t>
-      </w:r>
-      <w:proofErr w:type="gramStart"/>
-      <w:r>
-        <w:t>In order to</w:t>
-      </w:r>
-      <w:proofErr w:type="gramEnd"/>
-      <w:r>
-        <w:t xml:space="preserve"> report on subcomponents, the process is the same, except that the UUID provided to the parent component should be used for this parent field. When there are subcomponents of a component, they should be registered from the highest level down, as show in </w:t>
+        <w:t>The concept of components and subcomponents exists in this API, and it is assumed that the client takes responsibility for reporting on all of them if it defines such a relationship. The field in the data type is optional and should only be used if there is an explicit ownership. In order to report on subcomponents, the process is the same, except that the UUID provided to the parent component should be used for this parent field. When there are subcomponents of a component, they should be registered from the highest level down, as show</w:t>
+      </w:r>
+      <w:r>
+        <w:t>n</w:t>
+      </w:r>
+      <w:r>
+        <w:t xml:space="preserve"> in</w:t>
+      </w:r>
+      <w:r>
+        <w:t xml:space="preserve"> </w:t>
       </w:r>
       <w:r>
         <w:fldChar w:fldCharType="begin"/>
       </w:r>
       <w:r>
-        <w:instrText xml:space="preserve"> REF _Ref39210628 \h </w:instrText>
+        <w:instrText xml:space="preserve"> REF _Ref107995374 \h </w:instrText>
       </w:r>
       <w:r>
         <w:fldChar w:fldCharType="separate"/>
       </w:r>
       <w:r>
-        <w:rPr>
-          <w:b/>
-          <w:bCs/>
-        </w:rPr>
-        <w:t>Error! Reference source not found.</w:t>
+        <w:t xml:space="preserve">Figure </w:t>
+      </w:r>
+      <w:r>
+        <w:rPr>
+          <w:noProof/>
+        </w:rPr>
+        <w:t>6</w:t>
       </w:r>
       <w:r>
         <w:fldChar w:fldCharType="end"/>
@@ -3624,7 +3943,7 @@
                           </pic:cNvPicPr>
                         </pic:nvPicPr>
                         <pic:blipFill>
-                          <a:blip r:embed="rId18">
+                          <a:blip r:embed="rId15">
                             <a:extLst>
                               <a:ext uri="{28A0092B-C50C-407E-A947-70E740481C1C}">
                                 <a14:useLocalDpi xmlns:a14="http://schemas.microsoft.com/office/drawing/2010/main" val="0"/>
@@ -3682,7 +4001,7 @@
                           <pic:cNvPicPr/>
                         </pic:nvPicPr>
                         <pic:blipFill>
-                          <a:blip r:embed="rId19">
+                          <a:blip r:embed="rId16">
                             <a:extLst>
                               <a:ext uri="{28A0092B-C50C-407E-A947-70E740481C1C}">
                                 <a14:useLocalDpi xmlns:a14="http://schemas.microsoft.com/office/drawing/2010/main" val="0"/>
@@ -3714,17 +4033,32 @@
               <w:pStyle w:val="Caption"/>
               <w:jc w:val="center"/>
             </w:pPr>
+            <w:bookmarkStart w:id="15" w:name="_Ref107995374"/>
             <w:r>
               <w:t xml:space="preserve">Figure </w:t>
             </w:r>
-            <w:fldSimple w:instr=" SEQ Figure \* ARABIC ">
-              <w:r>
-                <w:rPr>
-                  <w:noProof/>
-                </w:rPr>
-                <w:t>6</w:t>
-              </w:r>
-            </w:fldSimple>
+            <w:r>
+              <w:fldChar w:fldCharType="begin"/>
+            </w:r>
+            <w:r>
+              <w:instrText xml:space="preserve"> SEQ Figure \* ARABIC </w:instrText>
+            </w:r>
+            <w:r>
+              <w:fldChar w:fldCharType="separate"/>
+            </w:r>
+            <w:r>
+              <w:rPr>
+                <w:noProof/>
+              </w:rPr>
+              <w:t>6</w:t>
+            </w:r>
+            <w:r>
+              <w:rPr>
+                <w:noProof/>
+              </w:rPr>
+              <w:fldChar w:fldCharType="end"/>
+            </w:r>
+            <w:bookmarkEnd w:id="15"/>
             <w:r>
               <w:t>: Su</w:t>
             </w:r>
@@ -3758,11 +4092,11 @@
       <w:pPr>
         <w:pStyle w:val="Heading2"/>
       </w:pPr>
-      <w:bookmarkStart w:id="15" w:name="_Toc92107850"/>
+      <w:bookmarkStart w:id="16" w:name="_Toc107995598"/>
       <w:r>
         <w:t>Faults</w:t>
       </w:r>
-      <w:bookmarkEnd w:id="15"/>
+      <w:bookmarkEnd w:id="16"/>
     </w:p>
     <w:p>
       <w:r>
@@ -3773,11 +4107,11 @@
       <w:pPr>
         <w:pStyle w:val="Heading3"/>
       </w:pPr>
-      <w:bookmarkStart w:id="16" w:name="_Toc92107851"/>
+      <w:bookmarkStart w:id="17" w:name="_Toc107995599"/>
       <w:r>
         <w:t>Fault Reporting</w:t>
       </w:r>
-      <w:bookmarkEnd w:id="16"/>
+      <w:bookmarkEnd w:id="17"/>
     </w:p>
     <w:p>
       <w:r>
@@ -3810,7 +4144,7 @@
                     <pic:cNvPicPr/>
                   </pic:nvPicPr>
                   <pic:blipFill>
-                    <a:blip r:embed="rId20">
+                    <a:blip r:embed="rId17">
                       <a:extLst>
                         <a:ext uri="{28A0092B-C50C-407E-A947-70E740481C1C}">
                           <a14:useLocalDpi xmlns:a14="http://schemas.microsoft.com/office/drawing/2010/main" val="0"/>
@@ -3882,11 +4216,11 @@
       <w:pPr>
         <w:pStyle w:val="Heading3"/>
       </w:pPr>
-      <w:bookmarkStart w:id="17" w:name="_Toc92107852"/>
+      <w:bookmarkStart w:id="18" w:name="_Toc107995600"/>
       <w:r>
         <w:t>Fault Updates</w:t>
       </w:r>
-      <w:bookmarkEnd w:id="17"/>
+      <w:bookmarkEnd w:id="18"/>
     </w:p>
     <w:p>
       <w:r>
@@ -3915,7 +4249,7 @@
                     <pic:cNvPicPr/>
                   </pic:nvPicPr>
                   <pic:blipFill>
-                    <a:blip r:embed="rId21">
+                    <a:blip r:embed="rId18">
                       <a:extLst>
                         <a:ext uri="{28A0092B-C50C-407E-A947-70E740481C1C}">
                           <a14:useLocalDpi xmlns:a14="http://schemas.microsoft.com/office/drawing/2010/main" val="0"/>
@@ -4005,13 +4339,13 @@
       <w:pPr>
         <w:pStyle w:val="Heading3"/>
       </w:pPr>
-      <w:bookmarkStart w:id="18" w:name="_Ref38967646"/>
-      <w:bookmarkStart w:id="19" w:name="_Toc92107853"/>
+      <w:bookmarkStart w:id="19" w:name="_Ref38967646"/>
+      <w:bookmarkStart w:id="20" w:name="_Toc107995601"/>
       <w:r>
         <w:t>Fault Clearing</w:t>
       </w:r>
-      <w:bookmarkEnd w:id="18"/>
       <w:bookmarkEnd w:id="19"/>
+      <w:bookmarkEnd w:id="20"/>
     </w:p>
     <w:p>
       <w:r>
@@ -4022,7 +4356,7 @@
       <w:pPr>
         <w:pStyle w:val="Heading3"/>
       </w:pPr>
-      <w:bookmarkStart w:id="20" w:name="_Toc92107854"/>
+      <w:bookmarkStart w:id="21" w:name="_Toc107995602"/>
       <w:r>
         <w:t xml:space="preserve">Refreshing </w:t>
       </w:r>
@@ -4032,7 +4366,7 @@
       <w:r>
         <w:t xml:space="preserve"> and Fault Timeouts</w:t>
       </w:r>
-      <w:bookmarkEnd w:id="20"/>
+      <w:bookmarkEnd w:id="21"/>
     </w:p>
     <w:p>
       <w:r>
@@ -4048,15 +4382,7 @@
         <w:t xml:space="preserve">needs </w:t>
       </w:r>
       <w:r>
-        <w:t>to be “refreshed” within a timeout period in the Fault object data type. An empty POST request on the /fault/{</w:t>
-      </w:r>
-      <w:proofErr w:type="spellStart"/>
-      <w:r>
-        <w:t>uuid</w:t>
-      </w:r>
-      <w:proofErr w:type="spellEnd"/>
-      <w:r>
-        <w:t>}</w:t>
+        <w:t>to be “refreshed” within a timeout period in the Fault object data type. An empty POST request on the /fault/{uuid}</w:t>
       </w:r>
       <w:r>
         <w:t>/refresh</w:t>
@@ -4065,27 +4391,14 @@
         <w:t xml:space="preserve"> </w:t>
       </w:r>
       <w:r>
-        <w:t>(</w:t>
-      </w:r>
-      <w:proofErr w:type="spellStart"/>
-      <w:r>
-        <w:t>uuid</w:t>
-      </w:r>
-      <w:proofErr w:type="spellEnd"/>
-      <w:r>
-        <w:t xml:space="preserve"> denotes the </w:t>
+        <w:t xml:space="preserve">(uuid denotes the </w:t>
       </w:r>
       <w:r>
         <w:t>fault</w:t>
       </w:r>
       <w:r>
-        <w:t xml:space="preserve"> </w:t>
-      </w:r>
-      <w:proofErr w:type="spellStart"/>
-      <w:r>
-        <w:t>uuid</w:t>
-      </w:r>
-      <w:proofErr w:type="spellEnd"/>
+        <w:t xml:space="preserve"> uuid</w:t>
+      </w:r>
       <w:r>
         <w:t xml:space="preserve">) </w:t>
       </w:r>
@@ -4093,15 +4406,7 @@
         <w:t xml:space="preserve">is used for this action. </w:t>
       </w:r>
       <w:r>
-        <w:t>PUT updates on the /fault/{</w:t>
-      </w:r>
-      <w:proofErr w:type="spellStart"/>
-      <w:r>
-        <w:t>uuid</w:t>
-      </w:r>
-      <w:proofErr w:type="spellEnd"/>
-      <w:r>
-        <w:t>} endpoint also serve this purpose.</w:t>
+        <w:t>PUT updates on the /fault/{uuid} endpoint also serve this purpose.</w:t>
       </w:r>
       <w:r>
         <w:t xml:space="preserve"> If activity on that </w:t>
@@ -4150,7 +4455,7 @@
                     <pic:cNvPicPr/>
                   </pic:nvPicPr>
                   <pic:blipFill>
-                    <a:blip r:embed="rId22">
+                    <a:blip r:embed="rId19">
                       <a:extLst>
                         <a:ext uri="{28A0092B-C50C-407E-A947-70E740481C1C}">
                           <a14:useLocalDpi xmlns:a14="http://schemas.microsoft.com/office/drawing/2010/main" val="0"/>
@@ -4216,11 +4521,11 @@
       <w:pPr>
         <w:pStyle w:val="Heading3"/>
       </w:pPr>
-      <w:bookmarkStart w:id="21" w:name="_Toc92107855"/>
+      <w:bookmarkStart w:id="22" w:name="_Toc107995603"/>
       <w:r>
         <w:t>Field Descriptions</w:t>
       </w:r>
-      <w:bookmarkEnd w:id="21"/>
+      <w:bookmarkEnd w:id="22"/>
     </w:p>
     <w:p>
       <w:r>
@@ -4237,15 +4542,7 @@
     </w:p>
     <w:p>
       <w:r>
-        <w:t xml:space="preserve">The severity of a fault indicates how impactful it is to the monitored </w:t>
-      </w:r>
-      <w:proofErr w:type="gramStart"/>
-      <w:r>
-        <w:t>component as a whole</w:t>
-      </w:r>
-      <w:proofErr w:type="gramEnd"/>
-      <w:r>
-        <w:t>. This can range from “something the component notices” to “something that is causing failure within the component or system”. To capture this range, there are four levels of fault severities:</w:t>
+        <w:t>The severity of a fault indicates how impactful it is to the monitored component as a whole. This can range from “something the component notices” to “something that is causing failure within the component or system”. To capture this range, there are four levels of fault severities:</w:t>
       </w:r>
     </w:p>
     <w:p>
@@ -4281,15 +4578,7 @@
         </w:numPr>
       </w:pPr>
       <w:r>
-        <w:t xml:space="preserve">HIGH – The quality of service is </w:t>
-      </w:r>
-      <w:proofErr w:type="gramStart"/>
-      <w:r>
-        <w:t>affected</w:t>
-      </w:r>
-      <w:proofErr w:type="gramEnd"/>
-      <w:r>
-        <w:t xml:space="preserve"> and data is untrustworthy, due to it being incorrect, missing, or not meeting other necessary requirements</w:t>
+        <w:t>HIGH – The quality of service is affected and data is untrustworthy, due to it being incorrect, missing, or not meeting other necessary requirements</w:t>
       </w:r>
     </w:p>
     <w:p>
@@ -4391,11 +4680,11 @@
       <w:pPr>
         <w:pStyle w:val="Heading2"/>
       </w:pPr>
-      <w:bookmarkStart w:id="22" w:name="_Toc92107856"/>
+      <w:bookmarkStart w:id="23" w:name="_Toc107995604"/>
       <w:r>
         <w:t>Registration</w:t>
       </w:r>
-      <w:bookmarkEnd w:id="22"/>
+      <w:bookmarkEnd w:id="23"/>
     </w:p>
     <w:p>
       <w:r>
@@ -4434,15 +4723,7 @@
         <w:t xml:space="preserve">information </w:t>
       </w:r>
       <w:r>
-        <w:t>can also be requested by UUID by using GET on the /component/{</w:t>
-      </w:r>
-      <w:proofErr w:type="spellStart"/>
-      <w:r>
-        <w:t>uuid</w:t>
-      </w:r>
-      <w:proofErr w:type="spellEnd"/>
-      <w:r>
-        <w:t xml:space="preserve">} endpoint as well. </w:t>
+        <w:t xml:space="preserve">can also be requested by UUID by using GET on the /component/{uuid} endpoint as well. </w:t>
       </w:r>
     </w:p>
     <w:p>
@@ -4453,27 +4734,1253 @@
         <w:t>s</w:t>
       </w:r>
       <w:r>
-        <w:t xml:space="preserve"> can be accessed similarly using the /fault/ and /fault/{</w:t>
-      </w:r>
-      <w:proofErr w:type="spellStart"/>
-      <w:r>
-        <w:t>uuid</w:t>
-      </w:r>
-      <w:proofErr w:type="spellEnd"/>
-      <w:r>
-        <w:t>} endpoints. For more information, see the API specification for filtered queries and additional data type fields for the responses on these endpoints.</w:t>
+        <w:t xml:space="preserve"> can be accessed similarly using the /fault/ and /fault/{uuid} endpoints. For more information, see the API specification for filtered queries and additional data type fields for the responses on these endpoints.</w:t>
       </w:r>
     </w:p>
     <w:p>
       <w:pPr>
         <w:pStyle w:val="Heading2"/>
       </w:pPr>
-      <w:bookmarkStart w:id="23" w:name="_Toc92107857"/>
+      <w:bookmarkStart w:id="24" w:name="_Toc107965768"/>
+      <w:bookmarkStart w:id="25" w:name="_Toc107995605"/>
       <w:r>
         <w:lastRenderedPageBreak/>
+        <w:t>Mitigation Handling API</w:t>
+      </w:r>
+      <w:bookmarkEnd w:id="24"/>
+      <w:bookmarkEnd w:id="25"/>
+    </w:p>
+    <w:p>
+      <w:r>
+        <w:rPr>
+          <w:rStyle w:val="cf01"/>
+          <w:rFonts w:cstheme="minorHAnsi"/>
+        </w:rPr>
+        <w:t>A mitigation is one or more actions that can be taken by a system or person to reduce the effect of (or clear) a FRAIHMWORK fault or external off-nominal situation.</w:t>
+      </w:r>
+    </w:p>
+    <w:p>
+      <w:r>
+        <w:t xml:space="preserve">For example, </w:t>
+      </w:r>
+      <w:r>
+        <w:t xml:space="preserve">if </w:t>
+      </w:r>
+      <w:r>
+        <w:t>a</w:t>
+      </w:r>
+      <w:r>
+        <w:t xml:space="preserve"> network switch is unresponsive, FRAIHMWORK may provide steps to try and resolve the situation in the form of a mitigation. Performing the mitigation’s actions may resolve the situation entirely (clearing the fault) or lessen its impact (perhaps by activating a backup device).</w:t>
+      </w:r>
+      <w:r>
+        <w:t xml:space="preserve"> </w:t>
+      </w:r>
+    </w:p>
+    <w:p>
+      <w:r>
+        <w:t>The relationship between faults and mitigations can be seen in</w:t>
+      </w:r>
+      <w:r>
+        <w:t xml:space="preserve"> </w:t>
+      </w:r>
+      <w:r>
+        <w:fldChar w:fldCharType="begin"/>
+      </w:r>
+      <w:r>
+        <w:instrText xml:space="preserve"> REF _Ref107789354 \h </w:instrText>
+      </w:r>
+      <w:r>
+        <w:fldChar w:fldCharType="separate"/>
+      </w:r>
+      <w:r>
+        <w:t xml:space="preserve">Figure </w:t>
+      </w:r>
+      <w:r>
+        <w:rPr>
+          <w:noProof/>
+        </w:rPr>
+        <w:t>10</w:t>
+      </w:r>
+      <w:r>
+        <w:fldChar w:fldCharType="end"/>
+      </w:r>
+      <w:r>
+        <w:t xml:space="preserve">. </w:t>
+      </w:r>
+    </w:p>
+    <w:p>
+      <w:pPr>
+        <w:keepNext/>
+        <w:jc w:val="center"/>
+      </w:pPr>
+      <w:r>
+        <w:rPr>
+          <w:noProof/>
+        </w:rPr>
+        <w:drawing>
+          <wp:inline distT="0" distB="0" distL="0" distR="0" wp14:anchorId="73808F00" wp14:editId="25FADA07">
+            <wp:extent cx="5186737" cy="1542757"/>
+            <wp:effectExtent l="0" t="0" r="0" b="635"/>
+            <wp:docPr id="20" name="Picture 20" descr="Diagram&#10;&#10;Description automatically generated"/>
+            <wp:cNvGraphicFramePr>
+              <a:graphicFrameLocks xmlns:a="http://schemas.openxmlformats.org/drawingml/2006/main" noChangeAspect="1"/>
+            </wp:cNvGraphicFramePr>
+            <a:graphic xmlns:a="http://schemas.openxmlformats.org/drawingml/2006/main">
+              <a:graphicData uri="http://schemas.openxmlformats.org/drawingml/2006/picture">
+                <pic:pic xmlns:pic="http://schemas.openxmlformats.org/drawingml/2006/picture">
+                  <pic:nvPicPr>
+                    <pic:cNvPr id="20" name="Picture 20" descr="Diagram&#10;&#10;Description automatically generated"/>
+                    <pic:cNvPicPr/>
+                  </pic:nvPicPr>
+                  <pic:blipFill>
+                    <a:blip r:embed="rId20">
+                      <a:extLst>
+                        <a:ext uri="{28A0092B-C50C-407E-A947-70E740481C1C}">
+                          <a14:useLocalDpi xmlns:a14="http://schemas.microsoft.com/office/drawing/2010/main" val="0"/>
+                        </a:ext>
+                      </a:extLst>
+                    </a:blip>
+                    <a:stretch>
+                      <a:fillRect/>
+                    </a:stretch>
+                  </pic:blipFill>
+                  <pic:spPr>
+                    <a:xfrm>
+                      <a:off x="0" y="0"/>
+                      <a:ext cx="5186737" cy="1542757"/>
+                    </a:xfrm>
+                    <a:prstGeom prst="rect">
+                      <a:avLst/>
+                    </a:prstGeom>
+                  </pic:spPr>
+                </pic:pic>
+              </a:graphicData>
+            </a:graphic>
+          </wp:inline>
+        </w:drawing>
+      </w:r>
+    </w:p>
+    <w:p>
+      <w:pPr>
+        <w:pStyle w:val="Caption"/>
+        <w:jc w:val="center"/>
+      </w:pPr>
+      <w:bookmarkStart w:id="26" w:name="_Ref107789354"/>
+      <w:r>
+        <w:t xml:space="preserve">Figure </w:t>
+      </w:r>
+      <w:r>
+        <w:fldChar w:fldCharType="begin"/>
+      </w:r>
+      <w:r>
+        <w:instrText xml:space="preserve"> SEQ Figure \* ARABIC </w:instrText>
+      </w:r>
+      <w:r>
+        <w:fldChar w:fldCharType="separate"/>
+      </w:r>
+      <w:r>
+        <w:rPr>
+          <w:noProof/>
+        </w:rPr>
+        <w:t>10</w:t>
+      </w:r>
+      <w:r>
+        <w:rPr>
+          <w:noProof/>
+        </w:rPr>
+        <w:fldChar w:fldCharType="end"/>
+      </w:r>
+      <w:bookmarkEnd w:id="26"/>
+      <w:r>
+        <w:t xml:space="preserve">: </w:t>
+      </w:r>
+      <w:r>
+        <w:t>Block diagram - Relationship between mitigations and faults</w:t>
+      </w:r>
+    </w:p>
+    <w:p>
+      <w:r>
+        <w:t xml:space="preserve">As per the diagram, a fault can have zero or more mitigations associated to it. Also, a single mitigation can be associated to zero or more faults. </w:t>
+      </w:r>
+    </w:p>
+    <w:p>
+      <w:r>
+        <w:t>There are two types of resolutions to mitigations based on the actor who resolves it:</w:t>
+      </w:r>
+    </w:p>
+    <w:p>
+      <w:pPr>
+        <w:pStyle w:val="ListParagraph"/>
+        <w:numPr>
+          <w:ilvl w:val="1"/>
+          <w:numId w:val="31"/>
+        </w:numPr>
+      </w:pPr>
+      <w:r>
+        <w:rPr>
+          <w:b/>
+        </w:rPr>
+        <w:t>Manual</w:t>
+      </w:r>
+      <w:r>
+        <w:t>: Manual mitigations are enacted by users through manual actions</w:t>
+      </w:r>
+    </w:p>
+    <w:p>
+      <w:pPr>
+        <w:pStyle w:val="ListParagraph"/>
+        <w:numPr>
+          <w:ilvl w:val="1"/>
+          <w:numId w:val="31"/>
+        </w:numPr>
+      </w:pPr>
+      <w:r>
+        <w:rPr>
+          <w:b/>
+        </w:rPr>
+        <w:t>Automatic</w:t>
+      </w:r>
+      <w:r>
+        <w:t>: Automatic mitigations are resolved by a service. This is the default resolution of a mitigation.</w:t>
+      </w:r>
+    </w:p>
+    <w:p>
+      <w:r>
+        <w:rPr>
+          <w:rFonts w:cstheme="minorHAnsi"/>
+          <w:shd w:val="clear" w:color="auto" w:fill="FFFFFF"/>
+        </w:rPr>
+        <w:t xml:space="preserve">During its lifecycle, </w:t>
+      </w:r>
+      <w:r>
+        <w:t xml:space="preserve">a mitigation can be in different states as shown in </w:t>
+      </w:r>
+      <w:r>
+        <w:fldChar w:fldCharType="begin"/>
+      </w:r>
+      <w:r>
+        <w:instrText xml:space="preserve"> REF _Ref107482038 \h  \* MERGEFORMAT </w:instrText>
+      </w:r>
+      <w:r>
+        <w:fldChar w:fldCharType="separate"/>
+      </w:r>
+      <w:r>
+        <w:t xml:space="preserve">Figure </w:t>
+      </w:r>
+      <w:r>
+        <w:rPr>
+          <w:noProof/>
+        </w:rPr>
+        <w:t>11</w:t>
+      </w:r>
+      <w:r>
+        <w:fldChar w:fldCharType="end"/>
+      </w:r>
+      <w:r>
+        <w:t xml:space="preserve">: </w:t>
+      </w:r>
+    </w:p>
+    <w:p>
+      <w:pPr>
+        <w:keepNext/>
+        <w:jc w:val="center"/>
+      </w:pPr>
+      <w:r>
+        <w:rPr>
+          <w:noProof/>
+        </w:rPr>
+        <w:drawing>
+          <wp:inline distT="0" distB="0" distL="0" distR="0" wp14:anchorId="238B0F18" wp14:editId="28CEC950">
+            <wp:extent cx="4342968" cy="1598213"/>
+            <wp:effectExtent l="0" t="0" r="635" b="2540"/>
+            <wp:docPr id="2" name="Picture 2" descr="Diagram&#10;&#10;Description automatically generated"/>
+            <wp:cNvGraphicFramePr>
+              <a:graphicFrameLocks xmlns:a="http://schemas.openxmlformats.org/drawingml/2006/main" noChangeAspect="1"/>
+            </wp:cNvGraphicFramePr>
+            <a:graphic xmlns:a="http://schemas.openxmlformats.org/drawingml/2006/main">
+              <a:graphicData uri="http://schemas.openxmlformats.org/drawingml/2006/picture">
+                <pic:pic xmlns:pic="http://schemas.openxmlformats.org/drawingml/2006/picture">
+                  <pic:nvPicPr>
+                    <pic:cNvPr id="2" name="Picture 2" descr="Diagram&#10;&#10;Description automatically generated"/>
+                    <pic:cNvPicPr/>
+                  </pic:nvPicPr>
+                  <pic:blipFill>
+                    <a:blip r:embed="rId21">
+                      <a:extLst>
+                        <a:ext uri="{28A0092B-C50C-407E-A947-70E740481C1C}">
+                          <a14:useLocalDpi xmlns:a14="http://schemas.microsoft.com/office/drawing/2010/main" val="0"/>
+                        </a:ext>
+                      </a:extLst>
+                    </a:blip>
+                    <a:stretch>
+                      <a:fillRect/>
+                    </a:stretch>
+                  </pic:blipFill>
+                  <pic:spPr>
+                    <a:xfrm>
+                      <a:off x="0" y="0"/>
+                      <a:ext cx="4407648" cy="1622015"/>
+                    </a:xfrm>
+                    <a:prstGeom prst="rect">
+                      <a:avLst/>
+                    </a:prstGeom>
+                  </pic:spPr>
+                </pic:pic>
+              </a:graphicData>
+            </a:graphic>
+          </wp:inline>
+        </w:drawing>
+      </w:r>
+    </w:p>
+    <w:p>
+      <w:pPr>
+        <w:pStyle w:val="Caption"/>
+        <w:jc w:val="center"/>
+      </w:pPr>
+      <w:bookmarkStart w:id="27" w:name="_Ref107482038"/>
+      <w:r>
+        <w:t xml:space="preserve">Figure </w:t>
+      </w:r>
+      <w:r>
+        <w:fldChar w:fldCharType="begin"/>
+      </w:r>
+      <w:r>
+        <w:instrText xml:space="preserve"> SEQ Figure \* ARABIC </w:instrText>
+      </w:r>
+      <w:r>
+        <w:fldChar w:fldCharType="separate"/>
+      </w:r>
+      <w:r>
+        <w:rPr>
+          <w:noProof/>
+        </w:rPr>
+        <w:t>11</w:t>
+      </w:r>
+      <w:r>
+        <w:rPr>
+          <w:noProof/>
+        </w:rPr>
+        <w:fldChar w:fldCharType="end"/>
+      </w:r>
+      <w:bookmarkEnd w:id="27"/>
+      <w:r>
+        <w:t>: Mitigation Lifecycle</w:t>
+      </w:r>
+    </w:p>
+    <w:p>
+      <w:pPr>
+        <w:pStyle w:val="ListParagraph"/>
+        <w:numPr>
+          <w:ilvl w:val="0"/>
+          <w:numId w:val="30"/>
+        </w:numPr>
+        <w:rPr>
+          <w:rFonts w:cstheme="minorHAnsi"/>
+        </w:rPr>
+      </w:pPr>
+      <w:r>
+        <w:rPr>
+          <w:rFonts w:cstheme="minorHAnsi"/>
+          <w:b/>
+        </w:rPr>
+        <w:t>RECOMMENDED</w:t>
+      </w:r>
+      <w:r>
+        <w:rPr>
+          <w:rFonts w:cstheme="minorHAnsi"/>
+        </w:rPr>
+        <w:t xml:space="preserve">: The mitigation action has been recommended to an end user but is waiting for further instruction. This is the default initial mitigation state. </w:t>
+      </w:r>
+      <w:r>
+        <w:rPr>
+          <w:rFonts w:cstheme="minorHAnsi"/>
+        </w:rPr>
+        <w:t>F</w:t>
+      </w:r>
+      <w:r>
+        <w:rPr>
+          <w:rFonts w:cstheme="minorHAnsi"/>
+        </w:rPr>
+        <w:t>rom</w:t>
+      </w:r>
+      <w:r>
+        <w:rPr>
+          <w:rFonts w:cstheme="minorHAnsi"/>
+        </w:rPr>
+        <w:t xml:space="preserve"> here</w:t>
+      </w:r>
+      <w:r>
+        <w:rPr>
+          <w:rFonts w:cstheme="minorHAnsi"/>
+        </w:rPr>
+        <w:t>,</w:t>
+      </w:r>
+      <w:r>
+        <w:rPr>
+          <w:rFonts w:cstheme="minorHAnsi"/>
+        </w:rPr>
+        <w:t xml:space="preserve"> the state can only change to 'ACCEPTED', 'REVOKED'</w:t>
+      </w:r>
+      <w:r>
+        <w:rPr>
+          <w:rFonts w:cstheme="minorHAnsi"/>
+        </w:rPr>
+        <w:t>,</w:t>
+      </w:r>
+      <w:r>
+        <w:rPr>
+          <w:rFonts w:cstheme="minorHAnsi"/>
+        </w:rPr>
+        <w:t xml:space="preserve"> or 'DENIED'.</w:t>
+      </w:r>
+    </w:p>
+    <w:p>
+      <w:pPr>
+        <w:pStyle w:val="ListParagraph"/>
+        <w:numPr>
+          <w:ilvl w:val="0"/>
+          <w:numId w:val="30"/>
+        </w:numPr>
+        <w:rPr>
+          <w:rFonts w:cstheme="minorHAnsi"/>
+        </w:rPr>
+      </w:pPr>
+      <w:r>
+        <w:rPr>
+          <w:rFonts w:cstheme="minorHAnsi"/>
+          <w:b/>
+        </w:rPr>
+        <w:t>ACCEPTED</w:t>
+      </w:r>
+      <w:r>
+        <w:rPr>
+          <w:rFonts w:cstheme="minorHAnsi"/>
+        </w:rPr>
+        <w:t xml:space="preserve">: The mitigation has been accepted by a user but has not yet been executed. This as well can be an initial state. Mitigations that start in this state are understood to have been </w:t>
+      </w:r>
+      <w:r>
+        <w:rPr>
+          <w:rFonts w:cstheme="minorHAnsi"/>
+        </w:rPr>
+        <w:lastRenderedPageBreak/>
+        <w:t>added by a human, rather than an automated process. From here, the state should only change to 'STARTED', 'REVOKED', or 'FAILED'.</w:t>
+      </w:r>
+    </w:p>
+    <w:p>
+      <w:pPr>
+        <w:pStyle w:val="ListParagraph"/>
+        <w:numPr>
+          <w:ilvl w:val="0"/>
+          <w:numId w:val="30"/>
+        </w:numPr>
+        <w:rPr>
+          <w:rFonts w:cstheme="minorHAnsi"/>
+        </w:rPr>
+      </w:pPr>
+      <w:r>
+        <w:rPr>
+          <w:rFonts w:cstheme="minorHAnsi"/>
+          <w:b/>
+        </w:rPr>
+        <w:t>STARTED</w:t>
+      </w:r>
+      <w:r>
+        <w:rPr>
+          <w:rFonts w:cstheme="minorHAnsi"/>
+        </w:rPr>
+        <w:t>: The mitigation action has started and is still in progress. From here, the state should only change to 'COMPLETE' or 'FAILED'.</w:t>
+      </w:r>
+    </w:p>
+    <w:p>
+      <w:pPr>
+        <w:pStyle w:val="ListParagraph"/>
+        <w:numPr>
+          <w:ilvl w:val="0"/>
+          <w:numId w:val="30"/>
+        </w:numPr>
+        <w:rPr>
+          <w:rFonts w:cstheme="minorHAnsi"/>
+        </w:rPr>
+      </w:pPr>
+      <w:r>
+        <w:rPr>
+          <w:rFonts w:cstheme="minorHAnsi"/>
+          <w:b/>
+        </w:rPr>
+        <w:t>COMPLETE</w:t>
+      </w:r>
+      <w:r>
+        <w:rPr>
+          <w:rFonts w:cstheme="minorHAnsi"/>
+        </w:rPr>
+        <w:t>: The mitigation action has been fully resolved. This is a terminal state for the action.</w:t>
+      </w:r>
+    </w:p>
+    <w:p>
+      <w:pPr>
+        <w:pStyle w:val="ListParagraph"/>
+        <w:numPr>
+          <w:ilvl w:val="0"/>
+          <w:numId w:val="30"/>
+        </w:numPr>
+        <w:rPr>
+          <w:rFonts w:cstheme="minorHAnsi"/>
+        </w:rPr>
+      </w:pPr>
+      <w:r>
+        <w:rPr>
+          <w:rFonts w:cstheme="minorHAnsi"/>
+          <w:b/>
+        </w:rPr>
+        <w:t>FAILED</w:t>
+      </w:r>
+      <w:r>
+        <w:rPr>
+          <w:rFonts w:cstheme="minorHAnsi"/>
+        </w:rPr>
+        <w:t xml:space="preserve">: The mitigation action was unsuccessful in completing its task or its completion resulted in an unsatisfactory mitigation. This is a terminal state for the </w:t>
+      </w:r>
+      <w:r>
+        <w:rPr>
+          <w:rFonts w:cstheme="minorHAnsi"/>
+        </w:rPr>
+        <w:t>mitigation</w:t>
+      </w:r>
+      <w:r>
+        <w:rPr>
+          <w:rFonts w:cstheme="minorHAnsi"/>
+        </w:rPr>
+        <w:t>.</w:t>
+      </w:r>
+    </w:p>
+    <w:p>
+      <w:pPr>
+        <w:pStyle w:val="ListParagraph"/>
+        <w:numPr>
+          <w:ilvl w:val="0"/>
+          <w:numId w:val="30"/>
+        </w:numPr>
+        <w:rPr>
+          <w:rFonts w:cstheme="minorHAnsi"/>
+        </w:rPr>
+      </w:pPr>
+      <w:r>
+        <w:rPr>
+          <w:rFonts w:cstheme="minorHAnsi"/>
+          <w:b/>
+        </w:rPr>
+        <w:t>REVOKED</w:t>
+      </w:r>
+      <w:r>
+        <w:rPr>
+          <w:rFonts w:cstheme="minorHAnsi"/>
+        </w:rPr>
+        <w:t xml:space="preserve">: The executor of the mitigation can no longer perform the action, or the context has changed such that the mitigation would not be effective. It effectively cancels the </w:t>
+      </w:r>
+      <w:r>
+        <w:rPr>
+          <w:rFonts w:cstheme="minorHAnsi"/>
+        </w:rPr>
+        <w:t xml:space="preserve">mitigation </w:t>
+      </w:r>
+      <w:r>
+        <w:rPr>
+          <w:rFonts w:cstheme="minorHAnsi"/>
+        </w:rPr>
+        <w:t>and</w:t>
+      </w:r>
+      <w:r>
+        <w:rPr>
+          <w:rFonts w:cstheme="minorHAnsi"/>
+        </w:rPr>
+        <w:t xml:space="preserve"> is a terminal state.</w:t>
+      </w:r>
+    </w:p>
+    <w:p>
+      <w:pPr>
+        <w:pStyle w:val="ListParagraph"/>
+        <w:numPr>
+          <w:ilvl w:val="0"/>
+          <w:numId w:val="30"/>
+        </w:numPr>
+        <w:rPr>
+          <w:rFonts w:cstheme="minorHAnsi"/>
+        </w:rPr>
+      </w:pPr>
+      <w:r>
+        <w:rPr>
+          <w:rFonts w:cstheme="minorHAnsi"/>
+          <w:b/>
+        </w:rPr>
+        <w:t>DENIED</w:t>
+      </w:r>
+      <w:r>
+        <w:rPr>
+          <w:rFonts w:cstheme="minorHAnsi"/>
+        </w:rPr>
+        <w:t xml:space="preserve">: A user has declined the mitigation action. It is a terminal state for the </w:t>
+      </w:r>
+      <w:r>
+        <w:rPr>
+          <w:rFonts w:cstheme="minorHAnsi"/>
+        </w:rPr>
+        <w:t>mitigation</w:t>
+      </w:r>
+      <w:r>
+        <w:rPr>
+          <w:rFonts w:cstheme="minorHAnsi"/>
+        </w:rPr>
+        <w:t>.</w:t>
+      </w:r>
+    </w:p>
+    <w:p>
+      <w:pPr>
+        <w:rPr>
+          <w:rFonts w:cstheme="minorHAnsi"/>
+          <w:color w:val="172B4D"/>
+          <w:spacing w:val="-1"/>
+          <w:shd w:val="clear" w:color="auto" w:fill="FFFFFF"/>
+        </w:rPr>
+      </w:pPr>
+      <w:r>
+        <w:rPr>
+          <w:rFonts w:cstheme="minorHAnsi"/>
+        </w:rPr>
+        <w:t>The user can control or update the state of mitigation through the TMI display.</w:t>
+      </w:r>
+      <w:r>
+        <w:rPr>
+          <w:rFonts w:cstheme="minorHAnsi"/>
+        </w:rPr>
+        <w:t xml:space="preserve"> </w:t>
+      </w:r>
+      <w:r>
+        <w:rPr>
+          <w:rFonts w:cstheme="minorHAnsi"/>
+        </w:rPr>
+        <w:t>For MANUAL</w:t>
+      </w:r>
+      <w:r>
+        <w:rPr>
+          <w:rFonts w:cstheme="minorHAnsi"/>
+        </w:rPr>
+        <w:t xml:space="preserve"> resolutions, all state changes must be driven by the user, whereas for AUTOMATIC resolutions, the user must signal to the executor that they approve/deny the mitigation. If the mitigation is approved, the executor is responsible for taking the mitigation action and then updating the state.</w:t>
+      </w:r>
+    </w:p>
+    <w:p>
+      <w:r>
+        <w:rPr>
+          <w:rFonts w:cstheme="minorHAnsi"/>
+        </w:rPr>
+        <w:t xml:space="preserve">A constraint on mitigation operations is that components and faults must be registered prior to being referenced </w:t>
+      </w:r>
+      <w:r>
+        <w:t>The Mitigation API provides access to the user to perform the following mitigation operation.</w:t>
+      </w:r>
+      <w:r>
+        <w:t xml:space="preserve"> </w:t>
+      </w:r>
+    </w:p>
+    <w:p>
+      <w:pPr>
+        <w:pStyle w:val="Heading3"/>
+      </w:pPr>
+      <w:bookmarkStart w:id="28" w:name="_Toc107965769"/>
+      <w:bookmarkStart w:id="29" w:name="_Toc107995606"/>
+      <w:r>
+        <w:t>Mitigation Registration</w:t>
+      </w:r>
+      <w:bookmarkEnd w:id="28"/>
+      <w:bookmarkEnd w:id="29"/>
+    </w:p>
+    <w:p>
+      <w:pPr>
+        <w:rPr>
+          <w:rStyle w:val="cf01"/>
+          <w:rFonts w:cstheme="minorHAnsi"/>
+        </w:rPr>
+      </w:pPr>
+      <w:r>
+        <w:t xml:space="preserve">Mitigations are identified by FRAIHMWORK by their issuer id, executor id, list of faults associated, description, and the time of issue. </w:t>
+      </w:r>
+      <w:r>
+        <w:rPr>
+          <w:rFonts w:cstheme="minorHAnsi"/>
+        </w:rPr>
+        <w:t xml:space="preserve">Here, the issuer is </w:t>
+      </w:r>
+      <w:r>
+        <w:rPr>
+          <w:rStyle w:val="cf01"/>
+          <w:rFonts w:cstheme="minorHAnsi"/>
+        </w:rPr>
+        <w:t>the component that recognizes and creates the mitigation</w:t>
+      </w:r>
+      <w:r>
+        <w:rPr>
+          <w:rStyle w:val="cf01"/>
+          <w:rFonts w:cstheme="minorHAnsi"/>
+        </w:rPr>
+        <w:t xml:space="preserve">, while the executor is the component running the mitigation process. </w:t>
+      </w:r>
+    </w:p>
+    <w:p>
+      <w:pPr>
+        <w:rPr>
+          <w:rFonts w:cstheme="minorHAnsi"/>
+        </w:rPr>
+      </w:pPr>
+      <w:r>
+        <w:rPr>
+          <w:rFonts w:cstheme="minorHAnsi"/>
+        </w:rPr>
+        <w:t>A mitigation is registered with a POST call for which FRAIHMWORK will generate a new UUID internally. The mitigation will be successfully registered with the UUID if no other mitigation is registered with the same issuer id, executor id, faults, description, and the time of issue.</w:t>
+      </w:r>
+    </w:p>
+    <w:p>
+      <w:r>
+        <w:t xml:space="preserve">As shown in </w:t>
+      </w:r>
+      <w:r>
+        <w:fldChar w:fldCharType="begin"/>
+      </w:r>
+      <w:r>
+        <w:instrText xml:space="preserve"> REF _Ref107482936 \h  \* MERGEFORMAT </w:instrText>
+      </w:r>
+      <w:r>
+        <w:fldChar w:fldCharType="separate"/>
+      </w:r>
+      <w:r>
+        <w:t xml:space="preserve">Figure </w:t>
+      </w:r>
+      <w:r>
+        <w:rPr>
+          <w:noProof/>
+        </w:rPr>
+        <w:t>12</w:t>
+      </w:r>
+      <w:r>
+        <w:fldChar w:fldCharType="end"/>
+      </w:r>
+      <w:r>
+        <w:t>,</w:t>
+      </w:r>
+      <w:r>
+        <w:t xml:space="preserve"> to register a mitigation against one or more faults, the following steps can be executed:</w:t>
+      </w:r>
+    </w:p>
+    <w:p>
+      <w:pPr>
+        <w:keepNext/>
+        <w:jc w:val="center"/>
+      </w:pPr>
+      <w:r>
+        <w:rPr>
+          <w:noProof/>
+        </w:rPr>
+        <w:lastRenderedPageBreak/>
+        <w:drawing>
+          <wp:inline distT="0" distB="0" distL="0" distR="0" wp14:anchorId="200DC161" wp14:editId="4AC06C5F">
+            <wp:extent cx="4055424" cy="3851379"/>
+            <wp:effectExtent l="0" t="0" r="2540" b="0"/>
+            <wp:docPr id="3" name="Picture 3" descr="Diagram&#10;&#10;Description automatically generated"/>
+            <wp:cNvGraphicFramePr>
+              <a:graphicFrameLocks xmlns:a="http://schemas.openxmlformats.org/drawingml/2006/main" noChangeAspect="1"/>
+            </wp:cNvGraphicFramePr>
+            <a:graphic xmlns:a="http://schemas.openxmlformats.org/drawingml/2006/main">
+              <a:graphicData uri="http://schemas.openxmlformats.org/drawingml/2006/picture">
+                <pic:pic xmlns:pic="http://schemas.openxmlformats.org/drawingml/2006/picture">
+                  <pic:nvPicPr>
+                    <pic:cNvPr id="3" name="Picture 3" descr="Diagram&#10;&#10;Description automatically generated"/>
+                    <pic:cNvPicPr/>
+                  </pic:nvPicPr>
+                  <pic:blipFill>
+                    <a:blip r:embed="rId22">
+                      <a:extLst>
+                        <a:ext uri="{28A0092B-C50C-407E-A947-70E740481C1C}">
+                          <a14:useLocalDpi xmlns:a14="http://schemas.microsoft.com/office/drawing/2010/main" val="0"/>
+                        </a:ext>
+                      </a:extLst>
+                    </a:blip>
+                    <a:stretch>
+                      <a:fillRect/>
+                    </a:stretch>
+                  </pic:blipFill>
+                  <pic:spPr>
+                    <a:xfrm>
+                      <a:off x="0" y="0"/>
+                      <a:ext cx="4066168" cy="3861582"/>
+                    </a:xfrm>
+                    <a:prstGeom prst="rect">
+                      <a:avLst/>
+                    </a:prstGeom>
+                  </pic:spPr>
+                </pic:pic>
+              </a:graphicData>
+            </a:graphic>
+          </wp:inline>
+        </w:drawing>
+      </w:r>
+    </w:p>
+    <w:p>
+      <w:pPr>
+        <w:pStyle w:val="Caption"/>
+        <w:jc w:val="center"/>
+      </w:pPr>
+      <w:bookmarkStart w:id="30" w:name="_Ref107482936"/>
+      <w:r>
+        <w:rPr>
+          <w:color w:val="auto"/>
+        </w:rPr>
+        <w:t xml:space="preserve">Figure </w:t>
+      </w:r>
+      <w:r>
+        <w:rPr>
+          <w:color w:val="auto"/>
+        </w:rPr>
+        <w:fldChar w:fldCharType="begin"/>
+      </w:r>
+      <w:r>
+        <w:rPr>
+          <w:color w:val="auto"/>
+        </w:rPr>
+        <w:instrText xml:space="preserve"> SEQ Figure \* ARABIC </w:instrText>
+      </w:r>
+      <w:r>
+        <w:rPr>
+          <w:color w:val="auto"/>
+        </w:rPr>
+        <w:fldChar w:fldCharType="separate"/>
+      </w:r>
+      <w:r>
+        <w:rPr>
+          <w:noProof/>
+          <w:color w:val="auto"/>
+        </w:rPr>
+        <w:t>12</w:t>
+      </w:r>
+      <w:r>
+        <w:rPr>
+          <w:color w:val="auto"/>
+        </w:rPr>
+        <w:fldChar w:fldCharType="end"/>
+      </w:r>
+      <w:bookmarkEnd w:id="30"/>
+      <w:r>
+        <w:rPr>
+          <w:color w:val="auto"/>
+        </w:rPr>
+        <w:t>: Mitigation Registration</w:t>
+      </w:r>
+    </w:p>
+    <w:p>
+      <w:pPr>
+        <w:pStyle w:val="ListParagraph"/>
+        <w:numPr>
+          <w:ilvl w:val="0"/>
+          <w:numId w:val="29"/>
+        </w:numPr>
+      </w:pPr>
+      <w:r>
+        <w:t xml:space="preserve">Verify that there exists a registered component against which one or more faults may be registered. </w:t>
+      </w:r>
+    </w:p>
+    <w:p>
+      <w:pPr>
+        <w:pStyle w:val="ListParagraph"/>
+        <w:numPr>
+          <w:ilvl w:val="0"/>
+          <w:numId w:val="29"/>
+        </w:numPr>
+      </w:pPr>
+      <w:r>
+        <w:t xml:space="preserve">Send a POST request at </w:t>
+      </w:r>
+      <w:r>
+        <w:rPr>
+          <w:rFonts w:ascii="Courier New" w:hAnsi="Courier New" w:cs="Courier New"/>
+        </w:rPr>
+        <w:t>&lt;base URL&gt;/api/mitigation/v0/mitigation</w:t>
+      </w:r>
+      <w:r>
+        <w:t xml:space="preserve"> by applying the generated access token. The request body must be a JSON containing the mitigation details.</w:t>
+      </w:r>
+    </w:p>
+    <w:p>
+      <w:pPr>
+        <w:pStyle w:val="Heading3"/>
+      </w:pPr>
+      <w:bookmarkStart w:id="31" w:name="_Toc107965770"/>
+      <w:bookmarkStart w:id="32" w:name="_Toc107995607"/>
+      <w:r>
+        <w:t>Mitigation Updates</w:t>
+      </w:r>
+      <w:bookmarkEnd w:id="31"/>
+      <w:bookmarkEnd w:id="32"/>
+    </w:p>
+    <w:p>
+      <w:r>
+        <w:t xml:space="preserve">To update the mitigation state, the HTTP PUT command is used in conjunction with the registered mitigation uuid which was returned from the initial mitigation registration. Updates to the same mitigation must include the state of the mitigation along with the time of validity. If the time of validity is not provided, the time of receipt of the update message will be considered. </w:t>
+      </w:r>
+    </w:p>
+    <w:p>
+      <w:r>
+        <w:t xml:space="preserve">As shown in </w:t>
+      </w:r>
+      <w:r>
+        <w:fldChar w:fldCharType="begin"/>
+      </w:r>
+      <w:r>
+        <w:instrText xml:space="preserve"> REF _Ref107482984 \h </w:instrText>
+      </w:r>
+      <w:r>
+        <w:fldChar w:fldCharType="separate"/>
+      </w:r>
+      <w:r>
+        <w:t xml:space="preserve">Figure </w:t>
+      </w:r>
+      <w:r>
+        <w:rPr>
+          <w:noProof/>
+        </w:rPr>
+        <w:t>13</w:t>
+      </w:r>
+      <w:r>
+        <w:fldChar w:fldCharType="end"/>
+      </w:r>
+      <w:r>
+        <w:t>, to update an available mitigation</w:t>
+      </w:r>
+      <w:r>
+        <w:t>, s</w:t>
+      </w:r>
+      <w:r>
+        <w:t xml:space="preserve">end a PUT request at </w:t>
+      </w:r>
+      <w:r>
+        <w:rPr>
+          <w:rFonts w:ascii="Courier New" w:hAnsi="Courier New" w:cs="Courier New"/>
+        </w:rPr>
+        <w:t>&lt;base URL&gt;/api/mitigation/v0/mitigation/{uuid}</w:t>
+      </w:r>
+      <w:r>
+        <w:t xml:space="preserve"> by applying the generated access token. The {uuid}</w:t>
+      </w:r>
+      <w:r>
+        <w:t xml:space="preserve"> </w:t>
+      </w:r>
+      <w:r>
+        <w:t>refers to the UUID of the registered mitigation whose properties are to be updated. The request body should contain the state of the mitigation and time of validity (if desired).</w:t>
+      </w:r>
+      <w:r>
+        <w:t xml:space="preserve"> </w:t>
+      </w:r>
+    </w:p>
+    <w:p>
+      <w:pPr>
+        <w:keepNext/>
+        <w:jc w:val="center"/>
+      </w:pPr>
+      <w:r>
+        <w:rPr>
+          <w:noProof/>
+        </w:rPr>
+        <w:lastRenderedPageBreak/>
+        <w:drawing>
+          <wp:inline distT="0" distB="0" distL="0" distR="0" wp14:anchorId="530A52F3" wp14:editId="4E1D1755">
+            <wp:extent cx="4472940" cy="3659679"/>
+            <wp:effectExtent l="0" t="0" r="3810" b="0"/>
+            <wp:docPr id="4" name="Picture 4" descr="Diagram&#10;&#10;Description automatically generated"/>
+            <wp:cNvGraphicFramePr>
+              <a:graphicFrameLocks xmlns:a="http://schemas.openxmlformats.org/drawingml/2006/main" noChangeAspect="1"/>
+            </wp:cNvGraphicFramePr>
+            <a:graphic xmlns:a="http://schemas.openxmlformats.org/drawingml/2006/main">
+              <a:graphicData uri="http://schemas.openxmlformats.org/drawingml/2006/picture">
+                <pic:pic xmlns:pic="http://schemas.openxmlformats.org/drawingml/2006/picture">
+                  <pic:nvPicPr>
+                    <pic:cNvPr id="4" name="Picture 4" descr="Diagram&#10;&#10;Description automatically generated"/>
+                    <pic:cNvPicPr/>
+                  </pic:nvPicPr>
+                  <pic:blipFill>
+                    <a:blip r:embed="rId23">
+                      <a:extLst>
+                        <a:ext uri="{28A0092B-C50C-407E-A947-70E740481C1C}">
+                          <a14:useLocalDpi xmlns:a14="http://schemas.microsoft.com/office/drawing/2010/main" val="0"/>
+                        </a:ext>
+                      </a:extLst>
+                    </a:blip>
+                    <a:stretch>
+                      <a:fillRect/>
+                    </a:stretch>
+                  </pic:blipFill>
+                  <pic:spPr>
+                    <a:xfrm>
+                      <a:off x="0" y="0"/>
+                      <a:ext cx="4481212" cy="3666447"/>
+                    </a:xfrm>
+                    <a:prstGeom prst="rect">
+                      <a:avLst/>
+                    </a:prstGeom>
+                  </pic:spPr>
+                </pic:pic>
+              </a:graphicData>
+            </a:graphic>
+          </wp:inline>
+        </w:drawing>
+      </w:r>
+    </w:p>
+    <w:p>
+      <w:pPr>
+        <w:pStyle w:val="Caption"/>
+        <w:jc w:val="center"/>
+      </w:pPr>
+      <w:bookmarkStart w:id="33" w:name="_Ref107482984"/>
+      <w:r>
+        <w:rPr>
+          <w:color w:val="auto"/>
+        </w:rPr>
+        <w:t xml:space="preserve">Figure </w:t>
+      </w:r>
+      <w:r>
+        <w:rPr>
+          <w:color w:val="auto"/>
+        </w:rPr>
+        <w:fldChar w:fldCharType="begin"/>
+      </w:r>
+      <w:r>
+        <w:rPr>
+          <w:color w:val="auto"/>
+        </w:rPr>
+        <w:instrText xml:space="preserve"> SEQ Figure \* ARABIC </w:instrText>
+      </w:r>
+      <w:r>
+        <w:rPr>
+          <w:color w:val="auto"/>
+        </w:rPr>
+        <w:fldChar w:fldCharType="separate"/>
+      </w:r>
+      <w:r>
+        <w:rPr>
+          <w:noProof/>
+          <w:color w:val="auto"/>
+        </w:rPr>
+        <w:t>13</w:t>
+      </w:r>
+      <w:r>
+        <w:rPr>
+          <w:color w:val="auto"/>
+        </w:rPr>
+        <w:fldChar w:fldCharType="end"/>
+      </w:r>
+      <w:bookmarkEnd w:id="33"/>
+      <w:r>
+        <w:rPr>
+          <w:color w:val="auto"/>
+        </w:rPr>
+        <w:t>: Mitigation Updates</w:t>
+      </w:r>
+    </w:p>
+    <w:p>
+      <w:r>
+        <w:t>If the mitigation exists, a success message will be returned with the mitigation uuid, whereas if the mitigation does not exist, the user will get a 404-error response.</w:t>
+      </w:r>
+    </w:p>
+    <w:p>
+      <w:pPr>
+        <w:pStyle w:val="Heading3"/>
+      </w:pPr>
+      <w:bookmarkStart w:id="34" w:name="_Toc107965771"/>
+      <w:bookmarkStart w:id="35" w:name="_Toc107995608"/>
+      <w:r>
+        <w:t>Retrieving Mitigation Details</w:t>
+      </w:r>
+      <w:bookmarkEnd w:id="34"/>
+      <w:bookmarkEnd w:id="35"/>
+    </w:p>
+    <w:p>
+      <w:r>
+        <w:t>The Mitigation Service API provides a mechanism for users to get the latest information related to mitigations registered with the FRAIHMWORK system. For example, suppose a user wanted to learn which mitigations are registered with FRAIHMWORK and then determine which one of the mitigations are accepted. The user can then determine who is performing the mitigation and what faults are being addressed through a single mitigation.</w:t>
+      </w:r>
+    </w:p>
+    <w:p>
+      <w:pPr>
+        <w:keepNext/>
+        <w:jc w:val="center"/>
+      </w:pPr>
+      <w:r>
+        <w:rPr>
+          <w:noProof/>
+        </w:rPr>
+        <w:lastRenderedPageBreak/>
+        <w:drawing>
+          <wp:inline distT="0" distB="0" distL="0" distR="0" wp14:anchorId="4D14F6AA" wp14:editId="3847A8FB">
+            <wp:extent cx="4132635" cy="4523560"/>
+            <wp:effectExtent l="0" t="0" r="1270" b="0"/>
+            <wp:docPr id="11" name="Picture 11" descr="Diagram&#10;&#10;Description automatically generated"/>
+            <wp:cNvGraphicFramePr>
+              <a:graphicFrameLocks xmlns:a="http://schemas.openxmlformats.org/drawingml/2006/main" noChangeAspect="1"/>
+            </wp:cNvGraphicFramePr>
+            <a:graphic xmlns:a="http://schemas.openxmlformats.org/drawingml/2006/main">
+              <a:graphicData uri="http://schemas.openxmlformats.org/drawingml/2006/picture">
+                <pic:pic xmlns:pic="http://schemas.openxmlformats.org/drawingml/2006/picture">
+                  <pic:nvPicPr>
+                    <pic:cNvPr id="11" name="Picture 11" descr="Diagram&#10;&#10;Description automatically generated"/>
+                    <pic:cNvPicPr/>
+                  </pic:nvPicPr>
+                  <pic:blipFill>
+                    <a:blip r:embed="rId24">
+                      <a:extLst>
+                        <a:ext uri="{28A0092B-C50C-407E-A947-70E740481C1C}">
+                          <a14:useLocalDpi xmlns:a14="http://schemas.microsoft.com/office/drawing/2010/main" val="0"/>
+                        </a:ext>
+                      </a:extLst>
+                    </a:blip>
+                    <a:stretch>
+                      <a:fillRect/>
+                    </a:stretch>
+                  </pic:blipFill>
+                  <pic:spPr>
+                    <a:xfrm>
+                      <a:off x="0" y="0"/>
+                      <a:ext cx="4132635" cy="4523560"/>
+                    </a:xfrm>
+                    <a:prstGeom prst="rect">
+                      <a:avLst/>
+                    </a:prstGeom>
+                  </pic:spPr>
+                </pic:pic>
+              </a:graphicData>
+            </a:graphic>
+          </wp:inline>
+        </w:drawing>
+      </w:r>
+    </w:p>
+    <w:p>
+      <w:pPr>
+        <w:pStyle w:val="Caption"/>
+        <w:jc w:val="center"/>
+      </w:pPr>
+      <w:bookmarkStart w:id="36" w:name="_Ref107483025"/>
+      <w:r>
+        <w:rPr>
+          <w:color w:val="auto"/>
+        </w:rPr>
+        <w:t xml:space="preserve">Figure </w:t>
+      </w:r>
+      <w:r>
+        <w:rPr>
+          <w:color w:val="auto"/>
+        </w:rPr>
+        <w:fldChar w:fldCharType="begin"/>
+      </w:r>
+      <w:r>
+        <w:rPr>
+          <w:color w:val="auto"/>
+        </w:rPr>
+        <w:instrText xml:space="preserve"> SEQ Figure \* ARABIC </w:instrText>
+      </w:r>
+      <w:r>
+        <w:rPr>
+          <w:color w:val="auto"/>
+        </w:rPr>
+        <w:fldChar w:fldCharType="separate"/>
+      </w:r>
+      <w:r>
+        <w:rPr>
+          <w:noProof/>
+          <w:color w:val="auto"/>
+        </w:rPr>
+        <w:t>14</w:t>
+      </w:r>
+      <w:r>
+        <w:rPr>
+          <w:color w:val="auto"/>
+        </w:rPr>
+        <w:fldChar w:fldCharType="end"/>
+      </w:r>
+      <w:bookmarkEnd w:id="36"/>
+      <w:r>
+        <w:rPr>
+          <w:color w:val="auto"/>
+        </w:rPr>
+        <w:t>: Retrieve mitigation details</w:t>
+      </w:r>
+    </w:p>
+    <w:p>
+      <w:r>
+        <w:t xml:space="preserve">To receive a full list of all the mitigation registrations in the system, as seen in </w:t>
+      </w:r>
+      <w:r>
+        <w:fldChar w:fldCharType="begin"/>
+      </w:r>
+      <w:r>
+        <w:instrText xml:space="preserve"> REF _Ref107483025 \h </w:instrText>
+      </w:r>
+      <w:r>
+        <w:fldChar w:fldCharType="separate"/>
+      </w:r>
+      <w:r>
+        <w:t xml:space="preserve">Figure </w:t>
+      </w:r>
+      <w:r>
+        <w:rPr>
+          <w:noProof/>
+        </w:rPr>
+        <w:t>14</w:t>
+      </w:r>
+      <w:r>
+        <w:fldChar w:fldCharType="end"/>
+      </w:r>
+      <w:r>
+        <w:t xml:space="preserve">, an HTTP GET command will need to be executed on </w:t>
+      </w:r>
+      <w:r>
+        <w:rPr>
+          <w:rFonts w:ascii="Courier New" w:hAnsi="Courier New" w:cs="Courier New"/>
+        </w:rPr>
+        <w:t xml:space="preserve">&lt;base URL&gt;/api/mitigation/v0/mitigation/ </w:t>
+      </w:r>
+      <w:r>
+        <w:t xml:space="preserve">endpoint. Each mitigation in the list of mitigations will contain the mitigation uuid and other details. </w:t>
+      </w:r>
+    </w:p>
+    <w:p>
+      <w:r>
+        <w:t xml:space="preserve">Suppose a user is interested in learning about a single mitigation, the mitigation can also be requested by mitigation UUID by performing a GET on the </w:t>
+      </w:r>
+      <w:r>
+        <w:rPr>
+          <w:rFonts w:ascii="Courier New" w:hAnsi="Courier New" w:cs="Courier New"/>
+        </w:rPr>
+        <w:t>&lt;base URL&gt;/api/mitigation/v0/mitigation/{uuid}</w:t>
+      </w:r>
+      <w:r>
+        <w:t xml:space="preserve"> endpoint. </w:t>
+      </w:r>
+    </w:p>
+    <w:p>
+      <w:r>
+        <w:t xml:space="preserve">If a user is interested in filtering mitigations by their current state, performing a GET on the </w:t>
+      </w:r>
+      <w:r>
+        <w:rPr>
+          <w:rFonts w:ascii="Courier New" w:hAnsi="Courier New" w:cs="Courier New"/>
+        </w:rPr>
+        <w:t xml:space="preserve">&lt;base URL&gt;/api/mitigation/v0/mitigation/state/{state} </w:t>
+      </w:r>
+      <w:r>
+        <w:t>endpoint.</w:t>
+      </w:r>
+    </w:p>
+    <w:p>
+      <w:pPr>
+        <w:pStyle w:val="Heading2"/>
+      </w:pPr>
+      <w:bookmarkStart w:id="37" w:name="_Toc107995609"/>
+      <w:r>
         <w:t>Return objects</w:t>
       </w:r>
-      <w:bookmarkEnd w:id="23"/>
+      <w:bookmarkEnd w:id="37"/>
     </w:p>
     <w:p>
       <w:r>
@@ -4494,26 +6001,23 @@
       <w:r>
         <w:t xml:space="preserve">of data type </w:t>
       </w:r>
-      <w:proofErr w:type="spellStart"/>
       <w:r>
         <w:t>ActiveComponent</w:t>
       </w:r>
-      <w:proofErr w:type="spellEnd"/>
       <w:r>
         <w:t xml:space="preserve">, </w:t>
       </w:r>
       <w:r>
         <w:t xml:space="preserve">being reported, or the new UUID generated by the post request. Similarly, the fault endpoint returns the </w:t>
       </w:r>
-      <w:proofErr w:type="spellStart"/>
       <w:r>
         <w:t>ActiveFault</w:t>
       </w:r>
-      <w:proofErr w:type="spellEnd"/>
       <w:r>
         <w:t xml:space="preserve"> data type, and the UUID is representative of the fault’s UUID that is being used to track it. If the UUID is null, this indicates that the </w:t>
       </w:r>
       <w:r>
+        <w:lastRenderedPageBreak/>
         <w:t>component</w:t>
       </w:r>
       <w:r>
@@ -4524,17 +6028,17 @@
       <w:pPr>
         <w:pStyle w:val="Heading2"/>
       </w:pPr>
-      <w:bookmarkStart w:id="24" w:name="_Toc92107858"/>
+      <w:bookmarkStart w:id="38" w:name="_Toc107995610"/>
       <w:r>
         <w:t>Specifications and Miscellaneous</w:t>
       </w:r>
-      <w:bookmarkEnd w:id="24"/>
+      <w:bookmarkEnd w:id="38"/>
     </w:p>
     <w:p>
       <w:r>
         <w:t xml:space="preserve">All data sent to and returned from the APIs must be in JSON format as defined in </w:t>
       </w:r>
-      <w:hyperlink r:id="rId23" w:history="1">
+      <w:hyperlink r:id="rId25" w:history="1">
         <w:r>
           <w:rPr>
             <w:rStyle w:val="Hyperlink"/>
@@ -4559,15 +6063,7 @@
     </w:p>
     <w:p>
       <w:r>
-        <w:t xml:space="preserve">The versioning of the APIs will follow </w:t>
-      </w:r>
-      <w:proofErr w:type="spellStart"/>
-      <w:r>
-        <w:t>SemVer</w:t>
-      </w:r>
-      <w:proofErr w:type="spellEnd"/>
-      <w:r>
-        <w:t xml:space="preserve"> 2.0</w:t>
+        <w:t>The versioning of the APIs will follow SemVer 2.0</w:t>
       </w:r>
       <w:r>
         <w:t>.0</w:t>
@@ -4575,7 +6071,7 @@
       <w:r>
         <w:t xml:space="preserve"> rules as described here </w:t>
       </w:r>
-      <w:hyperlink r:id="rId24">
+      <w:hyperlink r:id="rId26">
         <w:r>
           <w:rPr>
             <w:rStyle w:val="Hyperlink"/>
@@ -4591,32 +6087,27 @@
       <w:pPr>
         <w:pStyle w:val="Heading1"/>
       </w:pPr>
-      <w:bookmarkStart w:id="25" w:name="_Toc92107859"/>
+      <w:bookmarkStart w:id="39" w:name="_Toc107995611"/>
       <w:r>
         <w:lastRenderedPageBreak/>
         <w:t>Configuration</w:t>
       </w:r>
-      <w:bookmarkEnd w:id="25"/>
-    </w:p>
-    <w:p>
-      <w:proofErr w:type="gramStart"/>
-      <w:r>
-        <w:t>In order to</w:t>
-      </w:r>
-      <w:proofErr w:type="gramEnd"/>
-      <w:r>
-        <w:t xml:space="preserve"> handle a wide variety of different clients, there are some assumptions that FRAIHMWORK must make in order to handle a number of different systems and components. These assumptions can be overridden with configuration, and clients may elect to provide configuration data if they have specific reporting requirements.</w:t>
+      <w:bookmarkEnd w:id="39"/>
+    </w:p>
+    <w:p>
+      <w:r>
+        <w:t>In order to handle a wide variety of different clients, there are some assumptions that FRAIHMWORK must make in order to handle a number of different systems and components. These assumptions can be overridden with configuration, and clients may elect to provide configuration data if they have specific reporting requirements.</w:t>
       </w:r>
     </w:p>
     <w:p>
       <w:pPr>
         <w:pStyle w:val="Heading2"/>
       </w:pPr>
-      <w:bookmarkStart w:id="26" w:name="_Toc92107860"/>
+      <w:bookmarkStart w:id="40" w:name="_Toc107995612"/>
       <w:r>
         <w:t>FRAIHMWORK Configuration Library</w:t>
       </w:r>
-      <w:bookmarkEnd w:id="26"/>
+      <w:bookmarkEnd w:id="40"/>
     </w:p>
     <w:p>
       <w:r>
@@ -4627,11 +6118,11 @@
       <w:pPr>
         <w:pStyle w:val="Heading3"/>
       </w:pPr>
-      <w:bookmarkStart w:id="27" w:name="_Toc92107861"/>
+      <w:bookmarkStart w:id="41" w:name="_Toc107995613"/>
       <w:r>
         <w:t>Default Data Fields</w:t>
       </w:r>
-      <w:bookmarkEnd w:id="27"/>
+      <w:bookmarkEnd w:id="41"/>
     </w:p>
     <w:p>
       <w:r>
@@ -4642,36 +6133,28 @@
       <w:pPr>
         <w:pStyle w:val="Heading3"/>
       </w:pPr>
-      <w:bookmarkStart w:id="28" w:name="_Toc92107862"/>
+      <w:bookmarkStart w:id="42" w:name="_Toc107995614"/>
       <w:r>
         <w:t>Representative Image</w:t>
       </w:r>
-      <w:bookmarkEnd w:id="28"/>
-    </w:p>
-    <w:p>
-      <w:r>
-        <w:t>The Components Tier of the TMI Display can optionally show a picture of the component being monitored, or a logo or other image. The easiest way to provide this is with a .</w:t>
-      </w:r>
-      <w:proofErr w:type="spellStart"/>
-      <w:r>
-        <w:t>png</w:t>
-      </w:r>
-      <w:proofErr w:type="spellEnd"/>
-      <w:r>
-        <w:t xml:space="preserve"> image, though dynamic URLs for this could be used in the future.</w:t>
+      <w:bookmarkEnd w:id="42"/>
+    </w:p>
+    <w:p>
+      <w:r>
+        <w:t>The Components Tier of the TMI Display can optionally show a picture of the component being monitored, or a logo or other image. The easiest way to provide this is with a .png image, though dynamic URLs for this could be used in the future.</w:t>
       </w:r>
     </w:p>
     <w:p>
       <w:pPr>
         <w:pStyle w:val="Heading2"/>
       </w:pPr>
-      <w:bookmarkStart w:id="29" w:name="_Ref38967871"/>
-      <w:bookmarkStart w:id="30" w:name="_Toc92107863"/>
+      <w:bookmarkStart w:id="43" w:name="_Ref38967871"/>
+      <w:bookmarkStart w:id="44" w:name="_Toc107995615"/>
       <w:r>
         <w:t>Fault Library</w:t>
       </w:r>
-      <w:bookmarkEnd w:id="29"/>
-      <w:bookmarkEnd w:id="30"/>
+      <w:bookmarkEnd w:id="43"/>
+      <w:bookmarkEnd w:id="44"/>
     </w:p>
     <w:p>
       <w:r>
@@ -4682,13 +6165,13 @@
       <w:pPr>
         <w:pStyle w:val="Heading2"/>
       </w:pPr>
-      <w:bookmarkStart w:id="31" w:name="_Ref38979521"/>
-      <w:bookmarkStart w:id="32" w:name="_Toc92107864"/>
+      <w:bookmarkStart w:id="45" w:name="_Ref38979521"/>
+      <w:bookmarkStart w:id="46" w:name="_Toc107995616"/>
       <w:r>
         <w:t>Timeouts</w:t>
       </w:r>
-      <w:bookmarkEnd w:id="31"/>
-      <w:bookmarkEnd w:id="32"/>
+      <w:bookmarkEnd w:id="45"/>
+      <w:bookmarkEnd w:id="46"/>
     </w:p>
     <w:p>
       <w:r>
@@ -4699,20 +6182,20 @@
       <w:pPr>
         <w:pStyle w:val="Heading1"/>
       </w:pPr>
-      <w:bookmarkStart w:id="33" w:name="_Ref90034404"/>
-      <w:bookmarkStart w:id="34" w:name="_Toc92107865"/>
+      <w:bookmarkStart w:id="47" w:name="_Ref90034404"/>
+      <w:bookmarkStart w:id="48" w:name="_Toc107995617"/>
       <w:r>
         <w:lastRenderedPageBreak/>
         <w:t>Security</w:t>
       </w:r>
-      <w:bookmarkEnd w:id="33"/>
-      <w:bookmarkEnd w:id="34"/>
+      <w:bookmarkEnd w:id="47"/>
+      <w:bookmarkEnd w:id="48"/>
     </w:p>
     <w:p>
       <w:r>
         <w:t>The API specifies that the primary security protocol used for the endpoints is OAuth 2.0 (</w:t>
       </w:r>
-      <w:hyperlink r:id="rId25" w:history="1">
+      <w:hyperlink r:id="rId27" w:history="1">
         <w:r>
           <w:rPr>
             <w:rStyle w:val="Hyperlink"/>
@@ -4742,12 +6225,12 @@
       <w:pPr>
         <w:pStyle w:val="Heading1"/>
       </w:pPr>
-      <w:bookmarkStart w:id="35" w:name="_Toc92107866"/>
+      <w:bookmarkStart w:id="49" w:name="_Toc107995618"/>
       <w:r>
         <w:lastRenderedPageBreak/>
         <w:t>Limitations And Future Work</w:t>
       </w:r>
-      <w:bookmarkEnd w:id="35"/>
+      <w:bookmarkEnd w:id="49"/>
     </w:p>
     <w:p>
       <w:r>
@@ -4755,9 +6238,9 @@
       </w:r>
     </w:p>
     <w:sectPr>
-      <w:headerReference w:type="default" r:id="rId26"/>
-      <w:footerReference w:type="default" r:id="rId27"/>
-      <w:headerReference w:type="first" r:id="rId28"/>
+      <w:headerReference w:type="default" r:id="rId28"/>
+      <w:footerReference w:type="default" r:id="rId29"/>
+      <w:headerReference w:type="first" r:id="rId30"/>
       <w:pgSz w:w="12240" w:h="15840"/>
       <w:pgMar w:top="1440" w:right="1440" w:bottom="1440" w:left="1440" w:header="720" w:footer="90" w:gutter="0"/>
       <w:pgNumType w:start="0"/>
@@ -4770,7 +6253,7 @@
 </file>
 
 <file path=word/endnotes.xml><?xml version="1.0" encoding="utf-8"?>
-<w:endnotes xmlns:wpc="http://schemas.microsoft.com/office/word/2010/wordprocessingCanvas" xmlns:cx="http://schemas.microsoft.com/office/drawing/2014/chartex" xmlns:cx1="http://schemas.microsoft.com/office/drawing/2015/9/8/chartex" xmlns:cx2="http://schemas.microsoft.com/office/drawing/2015/10/21/chartex" xmlns:cx3="http://schemas.microsoft.com/office/drawing/2016/5/9/chartex" xmlns:cx4="http://schemas.microsoft.com/office/drawing/2016/5/10/chartex" xmlns:cx5="http://schemas.microsoft.com/office/drawing/2016/5/11/chartex" xmlns:cx6="http://schemas.microsoft.com/office/drawing/2016/5/12/chartex" xmlns:cx7="http://schemas.microsoft.com/office/drawing/2016/5/13/chartex" xmlns:cx8="http://schemas.microsoft.com/office/drawing/2016/5/14/chartex" xmlns:mc="http://schemas.openxmlformats.org/markup-compatibility/2006" xmlns:aink="http://schemas.microsoft.com/office/drawing/2016/ink" xmlns:am3d="http://schemas.microsoft.com/office/drawing/2017/model3d" xmlns:o="urn:schemas-microsoft-com:office:office" xmlns:r="http://schemas.openxmlformats.org/officeDocument/2006/relationships" xmlns:m="http://schemas.openxmlformats.org/officeDocument/2006/math" xmlns:v="urn:schemas-microsoft-com:vml" xmlns:wp14="http://schemas.microsoft.com/office/word/2010/wordprocessingDrawing" xmlns:wp="http://schemas.openxmlformats.org/drawingml/2006/wordprocessingDrawing" xmlns:w10="urn:schemas-microsoft-com:office:word" xmlns:w="http://schemas.openxmlformats.org/wordprocessingml/2006/main" xmlns:w14="http://schemas.microsoft.com/office/word/2010/wordml" xmlns:w15="http://schemas.microsoft.com/office/word/2012/wordml" xmlns:w16cex="http://schemas.microsoft.com/office/word/2018/wordml/cex" xmlns:w16cid="http://schemas.microsoft.com/office/word/2016/wordml/cid" xmlns:w16="http://schemas.microsoft.com/office/word/2018/wordml" xmlns:w16sdtdh="http://schemas.microsoft.com/office/word/2020/wordml/sdtdatahash" xmlns:w16se="http://schemas.microsoft.com/office/word/2015/wordml/symex" xmlns:wpg="http://schemas.microsoft.com/office/word/2010/wordprocessingGroup" xmlns:wpi="http://schemas.microsoft.com/office/word/2010/wordprocessingInk" xmlns:wne="http://schemas.microsoft.com/office/word/2006/wordml" xmlns:wps="http://schemas.microsoft.com/office/word/2010/wordprocessingShape" mc:Ignorable="w14 w15 w16se w16cid w16 w16cex w16sdtdh wp14">
+<w:endnotes xmlns:wpc="http://schemas.microsoft.com/office/word/2010/wordprocessingCanvas" xmlns:cx="http://schemas.microsoft.com/office/drawing/2014/chartex" xmlns:cx1="http://schemas.microsoft.com/office/drawing/2015/9/8/chartex" xmlns:cx2="http://schemas.microsoft.com/office/drawing/2015/10/21/chartex" xmlns:cx3="http://schemas.microsoft.com/office/drawing/2016/5/9/chartex" xmlns:cx4="http://schemas.microsoft.com/office/drawing/2016/5/10/chartex" xmlns:cx5="http://schemas.microsoft.com/office/drawing/2016/5/11/chartex" xmlns:cx6="http://schemas.microsoft.com/office/drawing/2016/5/12/chartex" xmlns:cx7="http://schemas.microsoft.com/office/drawing/2016/5/13/chartex" xmlns:cx8="http://schemas.microsoft.com/office/drawing/2016/5/14/chartex" xmlns:mc="http://schemas.openxmlformats.org/markup-compatibility/2006" xmlns:aink="http://schemas.microsoft.com/office/drawing/2016/ink" xmlns:am3d="http://schemas.microsoft.com/office/drawing/2017/model3d" xmlns:o="urn:schemas-microsoft-com:office:office" xmlns:oel="http://schemas.microsoft.com/office/2019/extlst" xmlns:r="http://schemas.openxmlformats.org/officeDocument/2006/relationships" xmlns:m="http://schemas.openxmlformats.org/officeDocument/2006/math" xmlns:v="urn:schemas-microsoft-com:vml" xmlns:wp14="http://schemas.microsoft.com/office/word/2010/wordprocessingDrawing" xmlns:wp="http://schemas.openxmlformats.org/drawingml/2006/wordprocessingDrawing" xmlns:w10="urn:schemas-microsoft-com:office:word" xmlns:w="http://schemas.openxmlformats.org/wordprocessingml/2006/main" xmlns:w14="http://schemas.microsoft.com/office/word/2010/wordml" xmlns:w15="http://schemas.microsoft.com/office/word/2012/wordml" xmlns:w16cex="http://schemas.microsoft.com/office/word/2018/wordml/cex" xmlns:w16cid="http://schemas.microsoft.com/office/word/2016/wordml/cid" xmlns:w16="http://schemas.microsoft.com/office/word/2018/wordml" xmlns:w16sdtdh="http://schemas.microsoft.com/office/word/2020/wordml/sdtdatahash" xmlns:w16se="http://schemas.microsoft.com/office/word/2015/wordml/symex" xmlns:wpg="http://schemas.microsoft.com/office/word/2010/wordprocessingGroup" xmlns:wpi="http://schemas.microsoft.com/office/word/2010/wordprocessingInk" xmlns:wne="http://schemas.microsoft.com/office/word/2006/wordml" xmlns:wps="http://schemas.microsoft.com/office/word/2010/wordprocessingShape" mc:Ignorable="w14 w15 w16se w16cid w16 w16cex w16sdtdh wp14">
   <w:endnote w:type="separator" w:id="-1">
     <w:p>
       <w:r>
@@ -4792,7 +6275,7 @@
 </file>
 
 <file path=word/footer1.xml><?xml version="1.0" encoding="utf-8"?>
-<w:ftr xmlns:wpc="http://schemas.microsoft.com/office/word/2010/wordprocessingCanvas" xmlns:cx="http://schemas.microsoft.com/office/drawing/2014/chartex" xmlns:cx1="http://schemas.microsoft.com/office/drawing/2015/9/8/chartex" xmlns:cx2="http://schemas.microsoft.com/office/drawing/2015/10/21/chartex" xmlns:cx3="http://schemas.microsoft.com/office/drawing/2016/5/9/chartex" xmlns:cx4="http://schemas.microsoft.com/office/drawing/2016/5/10/chartex" xmlns:cx5="http://schemas.microsoft.com/office/drawing/2016/5/11/chartex" xmlns:cx6="http://schemas.microsoft.com/office/drawing/2016/5/12/chartex" xmlns:cx7="http://schemas.microsoft.com/office/drawing/2016/5/13/chartex" xmlns:cx8="http://schemas.microsoft.com/office/drawing/2016/5/14/chartex" xmlns:mc="http://schemas.openxmlformats.org/markup-compatibility/2006" xmlns:aink="http://schemas.microsoft.com/office/drawing/2016/ink" xmlns:am3d="http://schemas.microsoft.com/office/drawing/2017/model3d" xmlns:o="urn:schemas-microsoft-com:office:office" xmlns:r="http://schemas.openxmlformats.org/officeDocument/2006/relationships" xmlns:m="http://schemas.openxmlformats.org/officeDocument/2006/math" xmlns:v="urn:schemas-microsoft-com:vml" xmlns:wp14="http://schemas.microsoft.com/office/word/2010/wordprocessingDrawing" xmlns:wp="http://schemas.openxmlformats.org/drawingml/2006/wordprocessingDrawing" xmlns:w10="urn:schemas-microsoft-com:office:word" xmlns:w="http://schemas.openxmlformats.org/wordprocessingml/2006/main" xmlns:w14="http://schemas.microsoft.com/office/word/2010/wordml" xmlns:w15="http://schemas.microsoft.com/office/word/2012/wordml" xmlns:w16cex="http://schemas.microsoft.com/office/word/2018/wordml/cex" xmlns:w16cid="http://schemas.microsoft.com/office/word/2016/wordml/cid" xmlns:w16="http://schemas.microsoft.com/office/word/2018/wordml" xmlns:w16sdtdh="http://schemas.microsoft.com/office/word/2020/wordml/sdtdatahash" xmlns:w16se="http://schemas.microsoft.com/office/word/2015/wordml/symex" xmlns:wpg="http://schemas.microsoft.com/office/word/2010/wordprocessingGroup" xmlns:wpi="http://schemas.microsoft.com/office/word/2010/wordprocessingInk" xmlns:wne="http://schemas.microsoft.com/office/word/2006/wordml" xmlns:wps="http://schemas.microsoft.com/office/word/2010/wordprocessingShape" mc:Ignorable="w14 w15 w16se w16cid w16 w16cex w16sdtdh wp14">
+<w:ftr xmlns:wpc="http://schemas.microsoft.com/office/word/2010/wordprocessingCanvas" xmlns:cx="http://schemas.microsoft.com/office/drawing/2014/chartex" xmlns:cx1="http://schemas.microsoft.com/office/drawing/2015/9/8/chartex" xmlns:cx2="http://schemas.microsoft.com/office/drawing/2015/10/21/chartex" xmlns:cx3="http://schemas.microsoft.com/office/drawing/2016/5/9/chartex" xmlns:cx4="http://schemas.microsoft.com/office/drawing/2016/5/10/chartex" xmlns:cx5="http://schemas.microsoft.com/office/drawing/2016/5/11/chartex" xmlns:cx6="http://schemas.microsoft.com/office/drawing/2016/5/12/chartex" xmlns:cx7="http://schemas.microsoft.com/office/drawing/2016/5/13/chartex" xmlns:cx8="http://schemas.microsoft.com/office/drawing/2016/5/14/chartex" xmlns:mc="http://schemas.openxmlformats.org/markup-compatibility/2006" xmlns:aink="http://schemas.microsoft.com/office/drawing/2016/ink" xmlns:am3d="http://schemas.microsoft.com/office/drawing/2017/model3d" xmlns:o="urn:schemas-microsoft-com:office:office" xmlns:oel="http://schemas.microsoft.com/office/2019/extlst" xmlns:r="http://schemas.openxmlformats.org/officeDocument/2006/relationships" xmlns:m="http://schemas.openxmlformats.org/officeDocument/2006/math" xmlns:v="urn:schemas-microsoft-com:vml" xmlns:wp14="http://schemas.microsoft.com/office/word/2010/wordprocessingDrawing" xmlns:wp="http://schemas.openxmlformats.org/drawingml/2006/wordprocessingDrawing" xmlns:w10="urn:schemas-microsoft-com:office:word" xmlns:w="http://schemas.openxmlformats.org/wordprocessingml/2006/main" xmlns:w14="http://schemas.microsoft.com/office/word/2010/wordml" xmlns:w15="http://schemas.microsoft.com/office/word/2012/wordml" xmlns:w16cex="http://schemas.microsoft.com/office/word/2018/wordml/cex" xmlns:w16cid="http://schemas.microsoft.com/office/word/2016/wordml/cid" xmlns:w16="http://schemas.microsoft.com/office/word/2018/wordml" xmlns:w16sdtdh="http://schemas.microsoft.com/office/word/2020/wordml/sdtdatahash" xmlns:w16se="http://schemas.microsoft.com/office/word/2015/wordml/symex" xmlns:wpg="http://schemas.microsoft.com/office/word/2010/wordprocessingGroup" xmlns:wpi="http://schemas.microsoft.com/office/word/2010/wordprocessingInk" xmlns:wne="http://schemas.microsoft.com/office/word/2006/wordml" xmlns:wps="http://schemas.microsoft.com/office/word/2010/wordprocessingShape" mc:Ignorable="w14 w15 w16se w16cid w16 w16cex w16sdtdh wp14">
   <w:sdt>
     <w:sdtPr>
       <w:id w:val="-1022466834"/>
@@ -4940,7 +6423,7 @@
 </file>
 
 <file path=word/footnotes.xml><?xml version="1.0" encoding="utf-8"?>
-<w:footnotes xmlns:wpc="http://schemas.microsoft.com/office/word/2010/wordprocessingCanvas" xmlns:cx="http://schemas.microsoft.com/office/drawing/2014/chartex" xmlns:cx1="http://schemas.microsoft.com/office/drawing/2015/9/8/chartex" xmlns:cx2="http://schemas.microsoft.com/office/drawing/2015/10/21/chartex" xmlns:cx3="http://schemas.microsoft.com/office/drawing/2016/5/9/chartex" xmlns:cx4="http://schemas.microsoft.com/office/drawing/2016/5/10/chartex" xmlns:cx5="http://schemas.microsoft.com/office/drawing/2016/5/11/chartex" xmlns:cx6="http://schemas.microsoft.com/office/drawing/2016/5/12/chartex" xmlns:cx7="http://schemas.microsoft.com/office/drawing/2016/5/13/chartex" xmlns:cx8="http://schemas.microsoft.com/office/drawing/2016/5/14/chartex" xmlns:mc="http://schemas.openxmlformats.org/markup-compatibility/2006" xmlns:aink="http://schemas.microsoft.com/office/drawing/2016/ink" xmlns:am3d="http://schemas.microsoft.com/office/drawing/2017/model3d" xmlns:o="urn:schemas-microsoft-com:office:office" xmlns:r="http://schemas.openxmlformats.org/officeDocument/2006/relationships" xmlns:m="http://schemas.openxmlformats.org/officeDocument/2006/math" xmlns:v="urn:schemas-microsoft-com:vml" xmlns:wp14="http://schemas.microsoft.com/office/word/2010/wordprocessingDrawing" xmlns:wp="http://schemas.openxmlformats.org/drawingml/2006/wordprocessingDrawing" xmlns:w10="urn:schemas-microsoft-com:office:word" xmlns:w="http://schemas.openxmlformats.org/wordprocessingml/2006/main" xmlns:w14="http://schemas.microsoft.com/office/word/2010/wordml" xmlns:w15="http://schemas.microsoft.com/office/word/2012/wordml" xmlns:w16cex="http://schemas.microsoft.com/office/word/2018/wordml/cex" xmlns:w16cid="http://schemas.microsoft.com/office/word/2016/wordml/cid" xmlns:w16="http://schemas.microsoft.com/office/word/2018/wordml" xmlns:w16sdtdh="http://schemas.microsoft.com/office/word/2020/wordml/sdtdatahash" xmlns:w16se="http://schemas.microsoft.com/office/word/2015/wordml/symex" xmlns:wpg="http://schemas.microsoft.com/office/word/2010/wordprocessingGroup" xmlns:wpi="http://schemas.microsoft.com/office/word/2010/wordprocessingInk" xmlns:wne="http://schemas.microsoft.com/office/word/2006/wordml" xmlns:wps="http://schemas.microsoft.com/office/word/2010/wordprocessingShape" mc:Ignorable="w14 w15 w16se w16cid w16 w16cex w16sdtdh wp14">
+<w:footnotes xmlns:wpc="http://schemas.microsoft.com/office/word/2010/wordprocessingCanvas" xmlns:cx="http://schemas.microsoft.com/office/drawing/2014/chartex" xmlns:cx1="http://schemas.microsoft.com/office/drawing/2015/9/8/chartex" xmlns:cx2="http://schemas.microsoft.com/office/drawing/2015/10/21/chartex" xmlns:cx3="http://schemas.microsoft.com/office/drawing/2016/5/9/chartex" xmlns:cx4="http://schemas.microsoft.com/office/drawing/2016/5/10/chartex" xmlns:cx5="http://schemas.microsoft.com/office/drawing/2016/5/11/chartex" xmlns:cx6="http://schemas.microsoft.com/office/drawing/2016/5/12/chartex" xmlns:cx7="http://schemas.microsoft.com/office/drawing/2016/5/13/chartex" xmlns:cx8="http://schemas.microsoft.com/office/drawing/2016/5/14/chartex" xmlns:mc="http://schemas.openxmlformats.org/markup-compatibility/2006" xmlns:aink="http://schemas.microsoft.com/office/drawing/2016/ink" xmlns:am3d="http://schemas.microsoft.com/office/drawing/2017/model3d" xmlns:o="urn:schemas-microsoft-com:office:office" xmlns:oel="http://schemas.microsoft.com/office/2019/extlst" xmlns:r="http://schemas.openxmlformats.org/officeDocument/2006/relationships" xmlns:m="http://schemas.openxmlformats.org/officeDocument/2006/math" xmlns:v="urn:schemas-microsoft-com:vml" xmlns:wp14="http://schemas.microsoft.com/office/word/2010/wordprocessingDrawing" xmlns:wp="http://schemas.openxmlformats.org/drawingml/2006/wordprocessingDrawing" xmlns:w10="urn:schemas-microsoft-com:office:word" xmlns:w="http://schemas.openxmlformats.org/wordprocessingml/2006/main" xmlns:w14="http://schemas.microsoft.com/office/word/2010/wordml" xmlns:w15="http://schemas.microsoft.com/office/word/2012/wordml" xmlns:w16cex="http://schemas.microsoft.com/office/word/2018/wordml/cex" xmlns:w16cid="http://schemas.microsoft.com/office/word/2016/wordml/cid" xmlns:w16="http://schemas.microsoft.com/office/word/2018/wordml" xmlns:w16sdtdh="http://schemas.microsoft.com/office/word/2020/wordml/sdtdatahash" xmlns:w16se="http://schemas.microsoft.com/office/word/2015/wordml/symex" xmlns:wpg="http://schemas.microsoft.com/office/word/2010/wordprocessingGroup" xmlns:wpi="http://schemas.microsoft.com/office/word/2010/wordprocessingInk" xmlns:wne="http://schemas.microsoft.com/office/word/2006/wordml" xmlns:wps="http://schemas.microsoft.com/office/word/2010/wordprocessingShape" mc:Ignorable="w14 w15 w16se w16cid w16 w16cex w16sdtdh wp14">
   <w:footnote w:type="separator" w:id="-1">
     <w:p>
       <w:r>
@@ -4962,7 +6445,7 @@
 </file>
 
 <file path=word/header1.xml><?xml version="1.0" encoding="utf-8"?>
-<w:hdr xmlns:wpc="http://schemas.microsoft.com/office/word/2010/wordprocessingCanvas" xmlns:cx="http://schemas.microsoft.com/office/drawing/2014/chartex" xmlns:cx1="http://schemas.microsoft.com/office/drawing/2015/9/8/chartex" xmlns:cx2="http://schemas.microsoft.com/office/drawing/2015/10/21/chartex" xmlns:cx3="http://schemas.microsoft.com/office/drawing/2016/5/9/chartex" xmlns:cx4="http://schemas.microsoft.com/office/drawing/2016/5/10/chartex" xmlns:cx5="http://schemas.microsoft.com/office/drawing/2016/5/11/chartex" xmlns:cx6="http://schemas.microsoft.com/office/drawing/2016/5/12/chartex" xmlns:cx7="http://schemas.microsoft.com/office/drawing/2016/5/13/chartex" xmlns:cx8="http://schemas.microsoft.com/office/drawing/2016/5/14/chartex" xmlns:mc="http://schemas.openxmlformats.org/markup-compatibility/2006" xmlns:aink="http://schemas.microsoft.com/office/drawing/2016/ink" xmlns:am3d="http://schemas.microsoft.com/office/drawing/2017/model3d" xmlns:o="urn:schemas-microsoft-com:office:office" xmlns:r="http://schemas.openxmlformats.org/officeDocument/2006/relationships" xmlns:m="http://schemas.openxmlformats.org/officeDocument/2006/math" xmlns:v="urn:schemas-microsoft-com:vml" xmlns:wp14="http://schemas.microsoft.com/office/word/2010/wordprocessingDrawing" xmlns:wp="http://schemas.openxmlformats.org/drawingml/2006/wordprocessingDrawing" xmlns:w10="urn:schemas-microsoft-com:office:word" xmlns:w="http://schemas.openxmlformats.org/wordprocessingml/2006/main" xmlns:w14="http://schemas.microsoft.com/office/word/2010/wordml" xmlns:w15="http://schemas.microsoft.com/office/word/2012/wordml" xmlns:w16cex="http://schemas.microsoft.com/office/word/2018/wordml/cex" xmlns:w16cid="http://schemas.microsoft.com/office/word/2016/wordml/cid" xmlns:w16="http://schemas.microsoft.com/office/word/2018/wordml" xmlns:w16sdtdh="http://schemas.microsoft.com/office/word/2020/wordml/sdtdatahash" xmlns:w16se="http://schemas.microsoft.com/office/word/2015/wordml/symex" xmlns:wpg="http://schemas.microsoft.com/office/word/2010/wordprocessingGroup" xmlns:wpi="http://schemas.microsoft.com/office/word/2010/wordprocessingInk" xmlns:wne="http://schemas.microsoft.com/office/word/2006/wordml" xmlns:wps="http://schemas.microsoft.com/office/word/2010/wordprocessingShape" mc:Ignorable="w14 w15 w16se w16cid w16 w16cex w16sdtdh wp14">
+<w:hdr xmlns:wpc="http://schemas.microsoft.com/office/word/2010/wordprocessingCanvas" xmlns:cx="http://schemas.microsoft.com/office/drawing/2014/chartex" xmlns:cx1="http://schemas.microsoft.com/office/drawing/2015/9/8/chartex" xmlns:cx2="http://schemas.microsoft.com/office/drawing/2015/10/21/chartex" xmlns:cx3="http://schemas.microsoft.com/office/drawing/2016/5/9/chartex" xmlns:cx4="http://schemas.microsoft.com/office/drawing/2016/5/10/chartex" xmlns:cx5="http://schemas.microsoft.com/office/drawing/2016/5/11/chartex" xmlns:cx6="http://schemas.microsoft.com/office/drawing/2016/5/12/chartex" xmlns:cx7="http://schemas.microsoft.com/office/drawing/2016/5/13/chartex" xmlns:cx8="http://schemas.microsoft.com/office/drawing/2016/5/14/chartex" xmlns:mc="http://schemas.openxmlformats.org/markup-compatibility/2006" xmlns:aink="http://schemas.microsoft.com/office/drawing/2016/ink" xmlns:am3d="http://schemas.microsoft.com/office/drawing/2017/model3d" xmlns:o="urn:schemas-microsoft-com:office:office" xmlns:oel="http://schemas.microsoft.com/office/2019/extlst" xmlns:r="http://schemas.openxmlformats.org/officeDocument/2006/relationships" xmlns:m="http://schemas.openxmlformats.org/officeDocument/2006/math" xmlns:v="urn:schemas-microsoft-com:vml" xmlns:wp14="http://schemas.microsoft.com/office/word/2010/wordprocessingDrawing" xmlns:wp="http://schemas.openxmlformats.org/drawingml/2006/wordprocessingDrawing" xmlns:w10="urn:schemas-microsoft-com:office:word" xmlns:w="http://schemas.openxmlformats.org/wordprocessingml/2006/main" xmlns:w14="http://schemas.microsoft.com/office/word/2010/wordml" xmlns:w15="http://schemas.microsoft.com/office/word/2012/wordml" xmlns:w16cex="http://schemas.microsoft.com/office/word/2018/wordml/cex" xmlns:w16cid="http://schemas.microsoft.com/office/word/2016/wordml/cid" xmlns:w16="http://schemas.microsoft.com/office/word/2018/wordml" xmlns:w16sdtdh="http://schemas.microsoft.com/office/word/2020/wordml/sdtdatahash" xmlns:w16se="http://schemas.microsoft.com/office/word/2015/wordml/symex" xmlns:wpg="http://schemas.microsoft.com/office/word/2010/wordprocessingGroup" xmlns:wpi="http://schemas.microsoft.com/office/word/2010/wordprocessingInk" xmlns:wne="http://schemas.microsoft.com/office/word/2006/wordml" xmlns:wps="http://schemas.microsoft.com/office/word/2010/wordprocessingShape" mc:Ignorable="w14 w15 w16se w16cid w16 w16cex w16sdtdh wp14">
   <w:p>
     <w:pPr>
       <w:tabs>
@@ -5127,7 +6610,7 @@
             </wp:anchor>
           </w:drawing>
         </mc:Choice>
-        <mc:Fallback xmlns:arto="http://schemas.microsoft.com/office/word/2006/arto" xmlns:a14="http://schemas.microsoft.com/office/drawing/2010/main" xmlns:pic="http://schemas.openxmlformats.org/drawingml/2006/picture" xmlns:a="http://schemas.openxmlformats.org/drawingml/2006/main">
+        <mc:Fallback xmlns:a="http://schemas.openxmlformats.org/drawingml/2006/main" xmlns:pic="http://schemas.openxmlformats.org/drawingml/2006/picture" xmlns:a14="http://schemas.microsoft.com/office/drawing/2010/main" xmlns:arto="http://schemas.microsoft.com/office/word/2006/arto">
           <w:pict w14:anchorId="063246E3">
             <v:rect id="Rectangle 222" style="position:absolute;margin-left:0;margin-top:0;width:580.8pt;height:752.4pt;z-index:251658240;visibility:visible;mso-wrap-style:square;mso-width-percent:950;mso-height-percent:950;mso-wrap-distance-left:9pt;mso-wrap-distance-top:0;mso-wrap-distance-right:9pt;mso-wrap-distance-bottom:0;mso-position-horizontal:center;mso-position-horizontal-relative:page;mso-position-vertical:center;mso-position-vertical-relative:page;mso-width-percent:950;mso-height-percent:950;mso-width-relative:page;mso-height-relative:page;v-text-anchor:middle" o:spid="_x0000_s1026" filled="f" strokecolor="#747070 [1614]" strokeweight="1.25pt" w14:anchorId="192C512D" o:gfxdata="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">
               <w10:wrap anchorx="page" anchory="page"/>
@@ -5162,7 +6645,7 @@
 </file>
 
 <file path=word/header2.xml><?xml version="1.0" encoding="utf-8"?>
-<w:hdr xmlns:wpc="http://schemas.microsoft.com/office/word/2010/wordprocessingCanvas" xmlns:cx="http://schemas.microsoft.com/office/drawing/2014/chartex" xmlns:cx1="http://schemas.microsoft.com/office/drawing/2015/9/8/chartex" xmlns:cx2="http://schemas.microsoft.com/office/drawing/2015/10/21/chartex" xmlns:cx3="http://schemas.microsoft.com/office/drawing/2016/5/9/chartex" xmlns:cx4="http://schemas.microsoft.com/office/drawing/2016/5/10/chartex" xmlns:cx5="http://schemas.microsoft.com/office/drawing/2016/5/11/chartex" xmlns:cx6="http://schemas.microsoft.com/office/drawing/2016/5/12/chartex" xmlns:cx7="http://schemas.microsoft.com/office/drawing/2016/5/13/chartex" xmlns:cx8="http://schemas.microsoft.com/office/drawing/2016/5/14/chartex" xmlns:mc="http://schemas.openxmlformats.org/markup-compatibility/2006" xmlns:aink="http://schemas.microsoft.com/office/drawing/2016/ink" xmlns:am3d="http://schemas.microsoft.com/office/drawing/2017/model3d" xmlns:o="urn:schemas-microsoft-com:office:office" xmlns:r="http://schemas.openxmlformats.org/officeDocument/2006/relationships" xmlns:m="http://schemas.openxmlformats.org/officeDocument/2006/math" xmlns:v="urn:schemas-microsoft-com:vml" xmlns:wp14="http://schemas.microsoft.com/office/word/2010/wordprocessingDrawing" xmlns:wp="http://schemas.openxmlformats.org/drawingml/2006/wordprocessingDrawing" xmlns:w10="urn:schemas-microsoft-com:office:word" xmlns:w="http://schemas.openxmlformats.org/wordprocessingml/2006/main" xmlns:w14="http://schemas.microsoft.com/office/word/2010/wordml" xmlns:w15="http://schemas.microsoft.com/office/word/2012/wordml" xmlns:w16cex="http://schemas.microsoft.com/office/word/2018/wordml/cex" xmlns:w16cid="http://schemas.microsoft.com/office/word/2016/wordml/cid" xmlns:w16="http://schemas.microsoft.com/office/word/2018/wordml" xmlns:w16sdtdh="http://schemas.microsoft.com/office/word/2020/wordml/sdtdatahash" xmlns:w16se="http://schemas.microsoft.com/office/word/2015/wordml/symex" xmlns:wpg="http://schemas.microsoft.com/office/word/2010/wordprocessingGroup" xmlns:wpi="http://schemas.microsoft.com/office/word/2010/wordprocessingInk" xmlns:wne="http://schemas.microsoft.com/office/word/2006/wordml" xmlns:wps="http://schemas.microsoft.com/office/word/2010/wordprocessingShape" mc:Ignorable="w14 w15 w16se w16cid w16 w16cex w16sdtdh wp14">
+<w:hdr xmlns:wpc="http://schemas.microsoft.com/office/word/2010/wordprocessingCanvas" xmlns:cx="http://schemas.microsoft.com/office/drawing/2014/chartex" xmlns:cx1="http://schemas.microsoft.com/office/drawing/2015/9/8/chartex" xmlns:cx2="http://schemas.microsoft.com/office/drawing/2015/10/21/chartex" xmlns:cx3="http://schemas.microsoft.com/office/drawing/2016/5/9/chartex" xmlns:cx4="http://schemas.microsoft.com/office/drawing/2016/5/10/chartex" xmlns:cx5="http://schemas.microsoft.com/office/drawing/2016/5/11/chartex" xmlns:cx6="http://schemas.microsoft.com/office/drawing/2016/5/12/chartex" xmlns:cx7="http://schemas.microsoft.com/office/drawing/2016/5/13/chartex" xmlns:cx8="http://schemas.microsoft.com/office/drawing/2016/5/14/chartex" xmlns:mc="http://schemas.openxmlformats.org/markup-compatibility/2006" xmlns:aink="http://schemas.microsoft.com/office/drawing/2016/ink" xmlns:am3d="http://schemas.microsoft.com/office/drawing/2017/model3d" xmlns:o="urn:schemas-microsoft-com:office:office" xmlns:oel="http://schemas.microsoft.com/office/2019/extlst" xmlns:r="http://schemas.openxmlformats.org/officeDocument/2006/relationships" xmlns:m="http://schemas.openxmlformats.org/officeDocument/2006/math" xmlns:v="urn:schemas-microsoft-com:vml" xmlns:wp14="http://schemas.microsoft.com/office/word/2010/wordprocessingDrawing" xmlns:wp="http://schemas.openxmlformats.org/drawingml/2006/wordprocessingDrawing" xmlns:w10="urn:schemas-microsoft-com:office:word" xmlns:w="http://schemas.openxmlformats.org/wordprocessingml/2006/main" xmlns:w14="http://schemas.microsoft.com/office/word/2010/wordml" xmlns:w15="http://schemas.microsoft.com/office/word/2012/wordml" xmlns:w16cex="http://schemas.microsoft.com/office/word/2018/wordml/cex" xmlns:w16cid="http://schemas.microsoft.com/office/word/2016/wordml/cid" xmlns:w16="http://schemas.microsoft.com/office/word/2018/wordml" xmlns:w16sdtdh="http://schemas.microsoft.com/office/word/2020/wordml/sdtdatahash" xmlns:w16se="http://schemas.microsoft.com/office/word/2015/wordml/symex" xmlns:wpg="http://schemas.microsoft.com/office/word/2010/wordprocessingGroup" xmlns:wpi="http://schemas.microsoft.com/office/word/2010/wordprocessingInk" xmlns:wne="http://schemas.microsoft.com/office/word/2006/wordml" xmlns:wps="http://schemas.microsoft.com/office/word/2010/wordprocessingShape" mc:Ignorable="w14 w15 w16se w16cid w16 w16cex w16sdtdh wp14">
   <w:p>
     <w:pPr>
       <w:pStyle w:val="Header"/>
@@ -5225,7 +6708,7 @@
 </file>
 
 <file path=word/numbering.xml><?xml version="1.0" encoding="utf-8"?>
-<w:numbering xmlns:wpc="http://schemas.microsoft.com/office/word/2010/wordprocessingCanvas" xmlns:cx="http://schemas.microsoft.com/office/drawing/2014/chartex" xmlns:cx1="http://schemas.microsoft.com/office/drawing/2015/9/8/chartex" xmlns:cx2="http://schemas.microsoft.com/office/drawing/2015/10/21/chartex" xmlns:cx3="http://schemas.microsoft.com/office/drawing/2016/5/9/chartex" xmlns:cx4="http://schemas.microsoft.com/office/drawing/2016/5/10/chartex" xmlns:cx5="http://schemas.microsoft.com/office/drawing/2016/5/11/chartex" xmlns:cx6="http://schemas.microsoft.com/office/drawing/2016/5/12/chartex" xmlns:cx7="http://schemas.microsoft.com/office/drawing/2016/5/13/chartex" xmlns:cx8="http://schemas.microsoft.com/office/drawing/2016/5/14/chartex" xmlns:mc="http://schemas.openxmlformats.org/markup-compatibility/2006" xmlns:aink="http://schemas.microsoft.com/office/drawing/2016/ink" xmlns:am3d="http://schemas.microsoft.com/office/drawing/2017/model3d" xmlns:o="urn:schemas-microsoft-com:office:office" xmlns:r="http://schemas.openxmlformats.org/officeDocument/2006/relationships" xmlns:m="http://schemas.openxmlformats.org/officeDocument/2006/math" xmlns:v="urn:schemas-microsoft-com:vml" xmlns:wp14="http://schemas.microsoft.com/office/word/2010/wordprocessingDrawing" xmlns:wp="http://schemas.openxmlformats.org/drawingml/2006/wordprocessingDrawing" xmlns:w10="urn:schemas-microsoft-com:office:word" xmlns:w="http://schemas.openxmlformats.org/wordprocessingml/2006/main" xmlns:w14="http://schemas.microsoft.com/office/word/2010/wordml" xmlns:w15="http://schemas.microsoft.com/office/word/2012/wordml" xmlns:w16cex="http://schemas.microsoft.com/office/word/2018/wordml/cex" xmlns:w16cid="http://schemas.microsoft.com/office/word/2016/wordml/cid" xmlns:w16="http://schemas.microsoft.com/office/word/2018/wordml" xmlns:w16sdtdh="http://schemas.microsoft.com/office/word/2020/wordml/sdtdatahash" xmlns:w16se="http://schemas.microsoft.com/office/word/2015/wordml/symex" xmlns:wpg="http://schemas.microsoft.com/office/word/2010/wordprocessingGroup" xmlns:wpi="http://schemas.microsoft.com/office/word/2010/wordprocessingInk" xmlns:wne="http://schemas.microsoft.com/office/word/2006/wordml" xmlns:wps="http://schemas.microsoft.com/office/word/2010/wordprocessingShape" mc:Ignorable="w14 w15 w16se w16cid w16 w16cex w16sdtdh wp14">
+<w:numbering xmlns:wpc="http://schemas.microsoft.com/office/word/2010/wordprocessingCanvas" xmlns:cx="http://schemas.microsoft.com/office/drawing/2014/chartex" xmlns:cx1="http://schemas.microsoft.com/office/drawing/2015/9/8/chartex" xmlns:cx2="http://schemas.microsoft.com/office/drawing/2015/10/21/chartex" xmlns:cx3="http://schemas.microsoft.com/office/drawing/2016/5/9/chartex" xmlns:cx4="http://schemas.microsoft.com/office/drawing/2016/5/10/chartex" xmlns:cx5="http://schemas.microsoft.com/office/drawing/2016/5/11/chartex" xmlns:cx6="http://schemas.microsoft.com/office/drawing/2016/5/12/chartex" xmlns:cx7="http://schemas.microsoft.com/office/drawing/2016/5/13/chartex" xmlns:cx8="http://schemas.microsoft.com/office/drawing/2016/5/14/chartex" xmlns:mc="http://schemas.openxmlformats.org/markup-compatibility/2006" xmlns:aink="http://schemas.microsoft.com/office/drawing/2016/ink" xmlns:am3d="http://schemas.microsoft.com/office/drawing/2017/model3d" xmlns:o="urn:schemas-microsoft-com:office:office" xmlns:oel="http://schemas.microsoft.com/office/2019/extlst" xmlns:r="http://schemas.openxmlformats.org/officeDocument/2006/relationships" xmlns:m="http://schemas.openxmlformats.org/officeDocument/2006/math" xmlns:v="urn:schemas-microsoft-com:vml" xmlns:wp14="http://schemas.microsoft.com/office/word/2010/wordprocessingDrawing" xmlns:wp="http://schemas.openxmlformats.org/drawingml/2006/wordprocessingDrawing" xmlns:w10="urn:schemas-microsoft-com:office:word" xmlns:w="http://schemas.openxmlformats.org/wordprocessingml/2006/main" xmlns:w14="http://schemas.microsoft.com/office/word/2010/wordml" xmlns:w15="http://schemas.microsoft.com/office/word/2012/wordml" xmlns:w16cex="http://schemas.microsoft.com/office/word/2018/wordml/cex" xmlns:w16cid="http://schemas.microsoft.com/office/word/2016/wordml/cid" xmlns:w16="http://schemas.microsoft.com/office/word/2018/wordml" xmlns:w16sdtdh="http://schemas.microsoft.com/office/word/2020/wordml/sdtdatahash" xmlns:w16se="http://schemas.microsoft.com/office/word/2015/wordml/symex" xmlns:wpg="http://schemas.microsoft.com/office/word/2010/wordprocessingGroup" xmlns:wpi="http://schemas.microsoft.com/office/word/2010/wordprocessingInk" xmlns:wne="http://schemas.microsoft.com/office/word/2006/wordml" xmlns:wps="http://schemas.microsoft.com/office/word/2010/wordprocessingShape" mc:Ignorable="w14 w15 w16se w16cid w16 w16cex w16sdtdh wp14">
   <w:abstractNum w:abstractNumId="0" w15:restartNumberingAfterBreak="0">
     <w:nsid w:val="0B4C1632"/>
     <w:multiLevelType w:val="multilevel"/>
@@ -6043,6 +7526,95 @@
     </w:lvl>
   </w:abstractNum>
   <w:abstractNum w:abstractNumId="7" w15:restartNumberingAfterBreak="0">
+    <w:nsid w:val="2884177D"/>
+    <w:multiLevelType w:val="hybridMultilevel"/>
+    <w:tmpl w:val="A390373C"/>
+    <w:lvl w:ilvl="0" w:tplc="FFFFFFFF">
+      <w:start w:val="1"/>
+      <w:numFmt w:val="decimal"/>
+      <w:lvlText w:val="%1."/>
+      <w:lvlJc w:val="left"/>
+      <w:pPr>
+        <w:ind w:left="720" w:hanging="360"/>
+      </w:pPr>
+      <w:rPr>
+        <w:rFonts w:hint="default"/>
+      </w:rPr>
+    </w:lvl>
+    <w:lvl w:ilvl="1" w:tplc="FFFFFFFF" w:tentative="1">
+      <w:start w:val="1"/>
+      <w:numFmt w:val="lowerLetter"/>
+      <w:lvlText w:val="%2."/>
+      <w:lvlJc w:val="left"/>
+      <w:pPr>
+        <w:ind w:left="1440" w:hanging="360"/>
+      </w:pPr>
+    </w:lvl>
+    <w:lvl w:ilvl="2" w:tplc="FFFFFFFF" w:tentative="1">
+      <w:start w:val="1"/>
+      <w:numFmt w:val="lowerRoman"/>
+      <w:lvlText w:val="%3."/>
+      <w:lvlJc w:val="right"/>
+      <w:pPr>
+        <w:ind w:left="2160" w:hanging="180"/>
+      </w:pPr>
+    </w:lvl>
+    <w:lvl w:ilvl="3" w:tplc="FFFFFFFF" w:tentative="1">
+      <w:start w:val="1"/>
+      <w:numFmt w:val="decimal"/>
+      <w:lvlText w:val="%4."/>
+      <w:lvlJc w:val="left"/>
+      <w:pPr>
+        <w:ind w:left="2880" w:hanging="360"/>
+      </w:pPr>
+    </w:lvl>
+    <w:lvl w:ilvl="4" w:tplc="FFFFFFFF" w:tentative="1">
+      <w:start w:val="1"/>
+      <w:numFmt w:val="lowerLetter"/>
+      <w:lvlText w:val="%5."/>
+      <w:lvlJc w:val="left"/>
+      <w:pPr>
+        <w:ind w:left="3600" w:hanging="360"/>
+      </w:pPr>
+    </w:lvl>
+    <w:lvl w:ilvl="5" w:tplc="FFFFFFFF" w:tentative="1">
+      <w:start w:val="1"/>
+      <w:numFmt w:val="lowerRoman"/>
+      <w:lvlText w:val="%6."/>
+      <w:lvlJc w:val="right"/>
+      <w:pPr>
+        <w:ind w:left="4320" w:hanging="180"/>
+      </w:pPr>
+    </w:lvl>
+    <w:lvl w:ilvl="6" w:tplc="FFFFFFFF" w:tentative="1">
+      <w:start w:val="1"/>
+      <w:numFmt w:val="decimal"/>
+      <w:lvlText w:val="%7."/>
+      <w:lvlJc w:val="left"/>
+      <w:pPr>
+        <w:ind w:left="5040" w:hanging="360"/>
+      </w:pPr>
+    </w:lvl>
+    <w:lvl w:ilvl="7" w:tplc="FFFFFFFF" w:tentative="1">
+      <w:start w:val="1"/>
+      <w:numFmt w:val="lowerLetter"/>
+      <w:lvlText w:val="%8."/>
+      <w:lvlJc w:val="left"/>
+      <w:pPr>
+        <w:ind w:left="5760" w:hanging="360"/>
+      </w:pPr>
+    </w:lvl>
+    <w:lvl w:ilvl="8" w:tplc="FFFFFFFF" w:tentative="1">
+      <w:start w:val="1"/>
+      <w:numFmt w:val="lowerRoman"/>
+      <w:lvlText w:val="%9."/>
+      <w:lvlJc w:val="right"/>
+      <w:pPr>
+        <w:ind w:left="6480" w:hanging="180"/>
+      </w:pPr>
+    </w:lvl>
+  </w:abstractNum>
+  <w:abstractNum w:abstractNumId="8" w15:restartNumberingAfterBreak="0">
     <w:nsid w:val="2B690B3C"/>
     <w:multiLevelType w:val="hybridMultilevel"/>
     <w:tmpl w:val="01ECFDA2"/>
@@ -6131,7 +7703,7 @@
       </w:pPr>
     </w:lvl>
   </w:abstractNum>
-  <w:abstractNum w:abstractNumId="8" w15:restartNumberingAfterBreak="0">
+  <w:abstractNum w:abstractNumId="9" w15:restartNumberingAfterBreak="0">
     <w:nsid w:val="33102B5A"/>
     <w:multiLevelType w:val="hybridMultilevel"/>
     <w:tmpl w:val="610C6790"/>
@@ -6244,7 +7816,7 @@
       </w:rPr>
     </w:lvl>
   </w:abstractNum>
-  <w:abstractNum w:abstractNumId="9" w15:restartNumberingAfterBreak="0">
+  <w:abstractNum w:abstractNumId="10" w15:restartNumberingAfterBreak="0">
     <w:nsid w:val="385553D5"/>
     <w:multiLevelType w:val="hybridMultilevel"/>
     <w:tmpl w:val="16FC4166"/>
@@ -6333,7 +7905,7 @@
       </w:pPr>
     </w:lvl>
   </w:abstractNum>
-  <w:abstractNum w:abstractNumId="10" w15:restartNumberingAfterBreak="0">
+  <w:abstractNum w:abstractNumId="11" w15:restartNumberingAfterBreak="0">
     <w:nsid w:val="3C455B3A"/>
     <w:multiLevelType w:val="hybridMultilevel"/>
     <w:tmpl w:val="2F8ECA40"/>
@@ -6422,7 +7994,7 @@
       </w:pPr>
     </w:lvl>
   </w:abstractNum>
-  <w:abstractNum w:abstractNumId="11" w15:restartNumberingAfterBreak="0">
+  <w:abstractNum w:abstractNumId="12" w15:restartNumberingAfterBreak="0">
     <w:nsid w:val="3D424A31"/>
     <w:multiLevelType w:val="multilevel"/>
     <w:tmpl w:val="D8D4EF98"/>
@@ -6571,7 +8143,7 @@
       </w:rPr>
     </w:lvl>
   </w:abstractNum>
-  <w:abstractNum w:abstractNumId="12" w15:restartNumberingAfterBreak="0">
+  <w:abstractNum w:abstractNumId="13" w15:restartNumberingAfterBreak="0">
     <w:nsid w:val="462651A0"/>
     <w:multiLevelType w:val="hybridMultilevel"/>
     <w:tmpl w:val="E3469C7A"/>
@@ -6660,7 +8232,7 @@
       </w:pPr>
     </w:lvl>
   </w:abstractNum>
-  <w:abstractNum w:abstractNumId="13" w15:restartNumberingAfterBreak="0">
+  <w:abstractNum w:abstractNumId="14" w15:restartNumberingAfterBreak="0">
     <w:nsid w:val="4AB00856"/>
     <w:multiLevelType w:val="hybridMultilevel"/>
     <w:tmpl w:val="4B6E4540"/>
@@ -6749,7 +8321,7 @@
       </w:pPr>
     </w:lvl>
   </w:abstractNum>
-  <w:abstractNum w:abstractNumId="14" w15:restartNumberingAfterBreak="0">
+  <w:abstractNum w:abstractNumId="15" w15:restartNumberingAfterBreak="0">
     <w:nsid w:val="4DD063E9"/>
     <w:multiLevelType w:val="hybridMultilevel"/>
     <w:tmpl w:val="8A660370"/>
@@ -6838,7 +8410,7 @@
       </w:pPr>
     </w:lvl>
   </w:abstractNum>
-  <w:abstractNum w:abstractNumId="15" w15:restartNumberingAfterBreak="0">
+  <w:abstractNum w:abstractNumId="16" w15:restartNumberingAfterBreak="0">
     <w:nsid w:val="52CF0EFB"/>
     <w:multiLevelType w:val="hybridMultilevel"/>
     <w:tmpl w:val="D3B2DD1C"/>
@@ -6951,7 +8523,96 @@
       </w:rPr>
     </w:lvl>
   </w:abstractNum>
-  <w:abstractNum w:abstractNumId="16" w15:restartNumberingAfterBreak="0">
+  <w:abstractNum w:abstractNumId="17" w15:restartNumberingAfterBreak="0">
+    <w:nsid w:val="55671105"/>
+    <w:multiLevelType w:val="hybridMultilevel"/>
+    <w:tmpl w:val="A390373C"/>
+    <w:lvl w:ilvl="0" w:tplc="0409000F">
+      <w:start w:val="1"/>
+      <w:numFmt w:val="decimal"/>
+      <w:lvlText w:val="%1."/>
+      <w:lvlJc w:val="left"/>
+      <w:pPr>
+        <w:ind w:left="720" w:hanging="360"/>
+      </w:pPr>
+      <w:rPr>
+        <w:rFonts w:hint="default"/>
+      </w:rPr>
+    </w:lvl>
+    <w:lvl w:ilvl="1" w:tplc="04090019" w:tentative="1">
+      <w:start w:val="1"/>
+      <w:numFmt w:val="lowerLetter"/>
+      <w:lvlText w:val="%2."/>
+      <w:lvlJc w:val="left"/>
+      <w:pPr>
+        <w:ind w:left="1440" w:hanging="360"/>
+      </w:pPr>
+    </w:lvl>
+    <w:lvl w:ilvl="2" w:tplc="0409001B" w:tentative="1">
+      <w:start w:val="1"/>
+      <w:numFmt w:val="lowerRoman"/>
+      <w:lvlText w:val="%3."/>
+      <w:lvlJc w:val="right"/>
+      <w:pPr>
+        <w:ind w:left="2160" w:hanging="180"/>
+      </w:pPr>
+    </w:lvl>
+    <w:lvl w:ilvl="3" w:tplc="0409000F" w:tentative="1">
+      <w:start w:val="1"/>
+      <w:numFmt w:val="decimal"/>
+      <w:lvlText w:val="%4."/>
+      <w:lvlJc w:val="left"/>
+      <w:pPr>
+        <w:ind w:left="2880" w:hanging="360"/>
+      </w:pPr>
+    </w:lvl>
+    <w:lvl w:ilvl="4" w:tplc="04090019" w:tentative="1">
+      <w:start w:val="1"/>
+      <w:numFmt w:val="lowerLetter"/>
+      <w:lvlText w:val="%5."/>
+      <w:lvlJc w:val="left"/>
+      <w:pPr>
+        <w:ind w:left="3600" w:hanging="360"/>
+      </w:pPr>
+    </w:lvl>
+    <w:lvl w:ilvl="5" w:tplc="0409001B" w:tentative="1">
+      <w:start w:val="1"/>
+      <w:numFmt w:val="lowerRoman"/>
+      <w:lvlText w:val="%6."/>
+      <w:lvlJc w:val="right"/>
+      <w:pPr>
+        <w:ind w:left="4320" w:hanging="180"/>
+      </w:pPr>
+    </w:lvl>
+    <w:lvl w:ilvl="6" w:tplc="0409000F" w:tentative="1">
+      <w:start w:val="1"/>
+      <w:numFmt w:val="decimal"/>
+      <w:lvlText w:val="%7."/>
+      <w:lvlJc w:val="left"/>
+      <w:pPr>
+        <w:ind w:left="5040" w:hanging="360"/>
+      </w:pPr>
+    </w:lvl>
+    <w:lvl w:ilvl="7" w:tplc="04090019" w:tentative="1">
+      <w:start w:val="1"/>
+      <w:numFmt w:val="lowerLetter"/>
+      <w:lvlText w:val="%8."/>
+      <w:lvlJc w:val="left"/>
+      <w:pPr>
+        <w:ind w:left="5760" w:hanging="360"/>
+      </w:pPr>
+    </w:lvl>
+    <w:lvl w:ilvl="8" w:tplc="0409001B" w:tentative="1">
+      <w:start w:val="1"/>
+      <w:numFmt w:val="lowerRoman"/>
+      <w:lvlText w:val="%9."/>
+      <w:lvlJc w:val="right"/>
+      <w:pPr>
+        <w:ind w:left="6480" w:hanging="180"/>
+      </w:pPr>
+    </w:lvl>
+  </w:abstractNum>
+  <w:abstractNum w:abstractNumId="18" w15:restartNumberingAfterBreak="0">
     <w:nsid w:val="5BAF05A1"/>
     <w:multiLevelType w:val="hybridMultilevel"/>
     <w:tmpl w:val="53648BCC"/>
@@ -7063,7 +8724,7 @@
       </w:rPr>
     </w:lvl>
   </w:abstractNum>
-  <w:abstractNum w:abstractNumId="17" w15:restartNumberingAfterBreak="0">
+  <w:abstractNum w:abstractNumId="19" w15:restartNumberingAfterBreak="0">
     <w:nsid w:val="6036494E"/>
     <w:multiLevelType w:val="hybridMultilevel"/>
     <w:tmpl w:val="E10C3604"/>
@@ -7176,7 +8837,7 @@
       </w:rPr>
     </w:lvl>
   </w:abstractNum>
-  <w:abstractNum w:abstractNumId="18" w15:restartNumberingAfterBreak="0">
+  <w:abstractNum w:abstractNumId="20" w15:restartNumberingAfterBreak="0">
     <w:nsid w:val="61AA141B"/>
     <w:multiLevelType w:val="hybridMultilevel"/>
     <w:tmpl w:val="85B03664"/>
@@ -7265,7 +8926,120 @@
       </w:pPr>
     </w:lvl>
   </w:abstractNum>
-  <w:abstractNum w:abstractNumId="19" w15:restartNumberingAfterBreak="0">
+  <w:abstractNum w:abstractNumId="21" w15:restartNumberingAfterBreak="0">
+    <w:nsid w:val="693C78EC"/>
+    <w:multiLevelType w:val="multilevel"/>
+    <w:tmpl w:val="A3381CAA"/>
+    <w:lvl w:ilvl="0">
+      <w:start w:val="1"/>
+      <w:numFmt w:val="decimal"/>
+      <w:lvlText w:val="%1."/>
+      <w:lvlJc w:val="left"/>
+      <w:pPr>
+        <w:tabs>
+          <w:tab w:val="num" w:pos="720"/>
+        </w:tabs>
+        <w:ind w:left="720" w:hanging="720"/>
+      </w:pPr>
+    </w:lvl>
+    <w:lvl w:ilvl="1">
+      <w:start w:val="1"/>
+      <w:numFmt w:val="bullet"/>
+      <w:lvlText w:val=""/>
+      <w:lvlJc w:val="left"/>
+      <w:pPr>
+        <w:ind w:left="1080" w:hanging="360"/>
+      </w:pPr>
+      <w:rPr>
+        <w:rFonts w:ascii="Symbol" w:hAnsi="Symbol" w:hint="default"/>
+      </w:rPr>
+    </w:lvl>
+    <w:lvl w:ilvl="2">
+      <w:start w:val="1"/>
+      <w:numFmt w:val="decimal"/>
+      <w:lvlText w:val="%3."/>
+      <w:lvlJc w:val="left"/>
+      <w:pPr>
+        <w:tabs>
+          <w:tab w:val="num" w:pos="2160"/>
+        </w:tabs>
+        <w:ind w:left="2160" w:hanging="720"/>
+      </w:pPr>
+    </w:lvl>
+    <w:lvl w:ilvl="3">
+      <w:start w:val="1"/>
+      <w:numFmt w:val="decimal"/>
+      <w:lvlText w:val="%4."/>
+      <w:lvlJc w:val="left"/>
+      <w:pPr>
+        <w:tabs>
+          <w:tab w:val="num" w:pos="2880"/>
+        </w:tabs>
+        <w:ind w:left="2880" w:hanging="720"/>
+      </w:pPr>
+    </w:lvl>
+    <w:lvl w:ilvl="4">
+      <w:start w:val="1"/>
+      <w:numFmt w:val="decimal"/>
+      <w:lvlText w:val="%5."/>
+      <w:lvlJc w:val="left"/>
+      <w:pPr>
+        <w:tabs>
+          <w:tab w:val="num" w:pos="3600"/>
+        </w:tabs>
+        <w:ind w:left="3600" w:hanging="720"/>
+      </w:pPr>
+    </w:lvl>
+    <w:lvl w:ilvl="5">
+      <w:start w:val="1"/>
+      <w:numFmt w:val="decimal"/>
+      <w:lvlText w:val="%6."/>
+      <w:lvlJc w:val="left"/>
+      <w:pPr>
+        <w:tabs>
+          <w:tab w:val="num" w:pos="4320"/>
+        </w:tabs>
+        <w:ind w:left="4320" w:hanging="720"/>
+      </w:pPr>
+    </w:lvl>
+    <w:lvl w:ilvl="6">
+      <w:start w:val="1"/>
+      <w:numFmt w:val="decimal"/>
+      <w:lvlText w:val="%7."/>
+      <w:lvlJc w:val="left"/>
+      <w:pPr>
+        <w:tabs>
+          <w:tab w:val="num" w:pos="5040"/>
+        </w:tabs>
+        <w:ind w:left="5040" w:hanging="720"/>
+      </w:pPr>
+    </w:lvl>
+    <w:lvl w:ilvl="7">
+      <w:start w:val="1"/>
+      <w:numFmt w:val="decimal"/>
+      <w:lvlText w:val="%8."/>
+      <w:lvlJc w:val="left"/>
+      <w:pPr>
+        <w:tabs>
+          <w:tab w:val="num" w:pos="5760"/>
+        </w:tabs>
+        <w:ind w:left="5760" w:hanging="720"/>
+      </w:pPr>
+    </w:lvl>
+    <w:lvl w:ilvl="8">
+      <w:start w:val="1"/>
+      <w:numFmt w:val="decimal"/>
+      <w:lvlText w:val="%9."/>
+      <w:lvlJc w:val="left"/>
+      <w:pPr>
+        <w:tabs>
+          <w:tab w:val="num" w:pos="6480"/>
+        </w:tabs>
+        <w:ind w:left="6480" w:hanging="720"/>
+      </w:pPr>
+    </w:lvl>
+  </w:abstractNum>
+  <w:abstractNum w:abstractNumId="22" w15:restartNumberingAfterBreak="0">
     <w:nsid w:val="6B3A5D01"/>
     <w:multiLevelType w:val="hybridMultilevel"/>
     <w:tmpl w:val="6E48500E"/>
@@ -7354,7 +9128,96 @@
       </w:pPr>
     </w:lvl>
   </w:abstractNum>
-  <w:abstractNum w:abstractNumId="20" w15:restartNumberingAfterBreak="0">
+  <w:abstractNum w:abstractNumId="23" w15:restartNumberingAfterBreak="0">
+    <w:nsid w:val="6FC17FAC"/>
+    <w:multiLevelType w:val="hybridMultilevel"/>
+    <w:tmpl w:val="086C561E"/>
+    <w:lvl w:ilvl="0" w:tplc="04090001">
+      <w:start w:val="1"/>
+      <w:numFmt w:val="bullet"/>
+      <w:lvlText w:val=""/>
+      <w:lvlJc w:val="left"/>
+      <w:pPr>
+        <w:ind w:left="720" w:hanging="360"/>
+      </w:pPr>
+      <w:rPr>
+        <w:rFonts w:ascii="Symbol" w:hAnsi="Symbol" w:hint="default"/>
+      </w:rPr>
+    </w:lvl>
+    <w:lvl w:ilvl="1" w:tplc="04090019" w:tentative="1">
+      <w:start w:val="1"/>
+      <w:numFmt w:val="lowerLetter"/>
+      <w:lvlText w:val="%2."/>
+      <w:lvlJc w:val="left"/>
+      <w:pPr>
+        <w:ind w:left="1440" w:hanging="360"/>
+      </w:pPr>
+    </w:lvl>
+    <w:lvl w:ilvl="2" w:tplc="0409001B" w:tentative="1">
+      <w:start w:val="1"/>
+      <w:numFmt w:val="lowerRoman"/>
+      <w:lvlText w:val="%3."/>
+      <w:lvlJc w:val="right"/>
+      <w:pPr>
+        <w:ind w:left="2160" w:hanging="180"/>
+      </w:pPr>
+    </w:lvl>
+    <w:lvl w:ilvl="3" w:tplc="0409000F" w:tentative="1">
+      <w:start w:val="1"/>
+      <w:numFmt w:val="decimal"/>
+      <w:lvlText w:val="%4."/>
+      <w:lvlJc w:val="left"/>
+      <w:pPr>
+        <w:ind w:left="2880" w:hanging="360"/>
+      </w:pPr>
+    </w:lvl>
+    <w:lvl w:ilvl="4" w:tplc="04090019" w:tentative="1">
+      <w:start w:val="1"/>
+      <w:numFmt w:val="lowerLetter"/>
+      <w:lvlText w:val="%5."/>
+      <w:lvlJc w:val="left"/>
+      <w:pPr>
+        <w:ind w:left="3600" w:hanging="360"/>
+      </w:pPr>
+    </w:lvl>
+    <w:lvl w:ilvl="5" w:tplc="0409001B" w:tentative="1">
+      <w:start w:val="1"/>
+      <w:numFmt w:val="lowerRoman"/>
+      <w:lvlText w:val="%6."/>
+      <w:lvlJc w:val="right"/>
+      <w:pPr>
+        <w:ind w:left="4320" w:hanging="180"/>
+      </w:pPr>
+    </w:lvl>
+    <w:lvl w:ilvl="6" w:tplc="0409000F" w:tentative="1">
+      <w:start w:val="1"/>
+      <w:numFmt w:val="decimal"/>
+      <w:lvlText w:val="%7."/>
+      <w:lvlJc w:val="left"/>
+      <w:pPr>
+        <w:ind w:left="5040" w:hanging="360"/>
+      </w:pPr>
+    </w:lvl>
+    <w:lvl w:ilvl="7" w:tplc="04090019" w:tentative="1">
+      <w:start w:val="1"/>
+      <w:numFmt w:val="lowerLetter"/>
+      <w:lvlText w:val="%8."/>
+      <w:lvlJc w:val="left"/>
+      <w:pPr>
+        <w:ind w:left="5760" w:hanging="360"/>
+      </w:pPr>
+    </w:lvl>
+    <w:lvl w:ilvl="8" w:tplc="0409001B" w:tentative="1">
+      <w:start w:val="1"/>
+      <w:numFmt w:val="lowerRoman"/>
+      <w:lvlText w:val="%9."/>
+      <w:lvlJc w:val="right"/>
+      <w:pPr>
+        <w:ind w:left="6480" w:hanging="180"/>
+      </w:pPr>
+    </w:lvl>
+  </w:abstractNum>
+  <w:abstractNum w:abstractNumId="24" w15:restartNumberingAfterBreak="0">
     <w:nsid w:val="72F02C0D"/>
     <w:multiLevelType w:val="hybridMultilevel"/>
     <w:tmpl w:val="AF04A260"/>
@@ -7443,7 +9306,7 @@
       </w:pPr>
     </w:lvl>
   </w:abstractNum>
-  <w:abstractNum w:abstractNumId="21" w15:restartNumberingAfterBreak="0">
+  <w:abstractNum w:abstractNumId="25" w15:restartNumberingAfterBreak="0">
     <w:nsid w:val="7E401E71"/>
     <w:multiLevelType w:val="multilevel"/>
     <w:tmpl w:val="B2A61120"/>
@@ -7586,86 +9449,98 @@
       </w:pPr>
     </w:lvl>
   </w:abstractNum>
-  <w:num w:numId="1">
+  <w:num w:numId="1" w16cid:durableId="521552396">
+    <w:abstractNumId w:val="13"/>
+  </w:num>
+  <w:num w:numId="2" w16cid:durableId="853957180">
+    <w:abstractNumId w:val="9"/>
+  </w:num>
+  <w:num w:numId="3" w16cid:durableId="1965425293">
+    <w:abstractNumId w:val="14"/>
+  </w:num>
+  <w:num w:numId="4" w16cid:durableId="368147809">
+    <w:abstractNumId w:val="10"/>
+  </w:num>
+  <w:num w:numId="5" w16cid:durableId="2072385817">
+    <w:abstractNumId w:val="24"/>
+  </w:num>
+  <w:num w:numId="6" w16cid:durableId="339747026">
+    <w:abstractNumId w:val="4"/>
+  </w:num>
+  <w:num w:numId="7" w16cid:durableId="1828126771">
+    <w:abstractNumId w:val="15"/>
+  </w:num>
+  <w:num w:numId="8" w16cid:durableId="1228802960">
+    <w:abstractNumId w:val="0"/>
+  </w:num>
+  <w:num w:numId="9" w16cid:durableId="600187099">
+    <w:abstractNumId w:val="5"/>
+  </w:num>
+  <w:num w:numId="10" w16cid:durableId="42868665">
     <w:abstractNumId w:val="12"/>
   </w:num>
-  <w:num w:numId="2">
+  <w:num w:numId="11" w16cid:durableId="1617373346">
     <w:abstractNumId w:val="8"/>
   </w:num>
-  <w:num w:numId="3">
-    <w:abstractNumId w:val="13"/>
+  <w:num w:numId="12" w16cid:durableId="1779527315">
+    <w:abstractNumId w:val="6"/>
   </w:num>
-  <w:num w:numId="4">
-    <w:abstractNumId w:val="9"/>
+  <w:num w:numId="13" w16cid:durableId="1925726534">
+    <w:abstractNumId w:val="11"/>
   </w:num>
-  <w:num w:numId="5">
+  <w:num w:numId="14" w16cid:durableId="657266845">
+    <w:abstractNumId w:val="3"/>
+  </w:num>
+  <w:num w:numId="15" w16cid:durableId="1412391775">
+    <w:abstractNumId w:val="16"/>
+  </w:num>
+  <w:num w:numId="16" w16cid:durableId="1568759717">
     <w:abstractNumId w:val="20"/>
   </w:num>
-  <w:num w:numId="6">
-    <w:abstractNumId w:val="4"/>
+  <w:num w:numId="17" w16cid:durableId="1369571748">
+    <w:abstractNumId w:val="2"/>
   </w:num>
-  <w:num w:numId="7">
-    <w:abstractNumId w:val="14"/>
+  <w:num w:numId="18" w16cid:durableId="1886215599">
+    <w:abstractNumId w:val="25"/>
   </w:num>
-  <w:num w:numId="8">
-    <w:abstractNumId w:val="0"/>
+  <w:num w:numId="19" w16cid:durableId="698705684">
+    <w:abstractNumId w:val="25"/>
   </w:num>
-  <w:num w:numId="9">
-    <w:abstractNumId w:val="5"/>
+  <w:num w:numId="20" w16cid:durableId="2067726505">
+    <w:abstractNumId w:val="25"/>
   </w:num>
-  <w:num w:numId="10">
-    <w:abstractNumId w:val="11"/>
+  <w:num w:numId="21" w16cid:durableId="1393118742">
+    <w:abstractNumId w:val="25"/>
   </w:num>
-  <w:num w:numId="11">
+  <w:num w:numId="22" w16cid:durableId="152336182">
+    <w:abstractNumId w:val="25"/>
+  </w:num>
+  <w:num w:numId="23" w16cid:durableId="24719430">
+    <w:abstractNumId w:val="25"/>
+  </w:num>
+  <w:num w:numId="24" w16cid:durableId="713577446">
+    <w:abstractNumId w:val="22"/>
+  </w:num>
+  <w:num w:numId="25" w16cid:durableId="1793476431">
+    <w:abstractNumId w:val="1"/>
+  </w:num>
+  <w:num w:numId="26" w16cid:durableId="613097374">
+    <w:abstractNumId w:val="19"/>
+  </w:num>
+  <w:num w:numId="27" w16cid:durableId="206527781">
+    <w:abstractNumId w:val="18"/>
+  </w:num>
+  <w:num w:numId="28" w16cid:durableId="1461458810">
+    <w:abstractNumId w:val="17"/>
+  </w:num>
+  <w:num w:numId="29" w16cid:durableId="1713650809">
     <w:abstractNumId w:val="7"/>
   </w:num>
-  <w:num w:numId="12">
-    <w:abstractNumId w:val="6"/>
+  <w:num w:numId="30" w16cid:durableId="501511138">
+    <w:abstractNumId w:val="23"/>
   </w:num>
-  <w:num w:numId="13">
-    <w:abstractNumId w:val="10"/>
-  </w:num>
-  <w:num w:numId="14">
-    <w:abstractNumId w:val="3"/>
-  </w:num>
-  <w:num w:numId="15">
-    <w:abstractNumId w:val="15"/>
-  </w:num>
-  <w:num w:numId="16">
-    <w:abstractNumId w:val="18"/>
-  </w:num>
-  <w:num w:numId="17">
-    <w:abstractNumId w:val="2"/>
-  </w:num>
-  <w:num w:numId="18">
+  <w:num w:numId="31" w16cid:durableId="152836844">
     <w:abstractNumId w:val="21"/>
-  </w:num>
-  <w:num w:numId="19">
-    <w:abstractNumId w:val="21"/>
-  </w:num>
-  <w:num w:numId="20">
-    <w:abstractNumId w:val="21"/>
-  </w:num>
-  <w:num w:numId="21">
-    <w:abstractNumId w:val="21"/>
-  </w:num>
-  <w:num w:numId="22">
-    <w:abstractNumId w:val="21"/>
-  </w:num>
-  <w:num w:numId="23">
-    <w:abstractNumId w:val="21"/>
-  </w:num>
-  <w:num w:numId="24">
-    <w:abstractNumId w:val="19"/>
-  </w:num>
-  <w:num w:numId="25">
-    <w:abstractNumId w:val="1"/>
-  </w:num>
-  <w:num w:numId="26">
-    <w:abstractNumId w:val="17"/>
-  </w:num>
-  <w:num w:numId="27">
-    <w:abstractNumId w:val="16"/>
   </w:num>
 </w:numbering>
 </file>
@@ -8508,7 +10383,6 @@
     <w:basedOn w:val="Normal"/>
     <w:link w:val="CommentTextChar"/>
     <w:uiPriority w:val="99"/>
-    <w:semiHidden/>
     <w:unhideWhenUsed/>
     <w:rsid w:val="00367E58"/>
     <w:rPr>
@@ -8521,7 +10395,6 @@
     <w:basedOn w:val="DefaultParagraphFont"/>
     <w:link w:val="CommentText"/>
     <w:uiPriority w:val="99"/>
-    <w:semiHidden/>
     <w:rsid w:val="00367E58"/>
     <w:rPr>
       <w:sz w:val="20"/>
@@ -8807,6 +10680,16 @@
     <w:pPr>
       <w:spacing w:after="0" w:line="240" w:lineRule="auto"/>
     </w:pPr>
+  </w:style>
+  <w:style w:type="character" w:customStyle="1" w:styleId="cf01">
+    <w:name w:val="cf01"/>
+    <w:basedOn w:val="DefaultParagraphFont"/>
+    <w:rsid w:val="002E65B7"/>
+    <w:rPr>
+      <w:rFonts w:ascii="Segoe UI" w:hAnsi="Segoe UI" w:cs="Segoe UI" w:hint="default"/>
+      <w:sz w:val="18"/>
+      <w:szCs w:val="18"/>
+    </w:rPr>
   </w:style>
 </w:styles>
 </file>
@@ -9118,244 +11001,6 @@
 </file>
 
 <file path=customXml/item2.xml><?xml version="1.0" encoding="utf-8"?>
-<?mso-contentType ?>
-<FormTemplates xmlns="http://schemas.microsoft.com/sharepoint/v3/contenttype/forms">
-  <Display>DocumentLibraryForm</Display>
-  <Edit>DocumentLibraryForm</Edit>
-  <New>DocumentLibraryForm</New>
-</FormTemplates>
-</file>
-
-<file path=customXml/item3.xml><?xml version="1.0" encoding="utf-8"?>
-<p:properties xmlns:p="http://schemas.microsoft.com/office/2006/metadata/properties" xmlns:xsi="http://www.w3.org/2001/XMLSchema-instance" xmlns:pc="http://schemas.microsoft.com/office/infopath/2007/PartnerControls">
-  <documentManagement/>
-</p:properties>
-</file>
-
-<file path=customXml/item4.xml><?xml version="1.0" encoding="utf-8"?>
-<ct:contentTypeSchema xmlns:ct="http://schemas.microsoft.com/office/2006/metadata/contentType" xmlns:ma="http://schemas.microsoft.com/office/2006/metadata/properties/metaAttributes" ct:_="" ma:_="" ma:contentTypeName="Document" ma:contentTypeID="0x0101005AED504B606F294A975B475A184EA80D" ma:contentTypeVersion="13" ma:contentTypeDescription="Create a new document." ma:contentTypeScope="" ma:versionID="6a2af673a2959cba7f77ced8381a3c4d">
-  <xsd:schema xmlns:xsd="http://www.w3.org/2001/XMLSchema" xmlns:xs="http://www.w3.org/2001/XMLSchema" xmlns:p="http://schemas.microsoft.com/office/2006/metadata/properties" xmlns:ns2="d7b2b504-7889-46ad-84c0-4cdbadf63935" xmlns:ns3="b40a31c2-c440-48c0-99d0-75bc56f51323" targetNamespace="http://schemas.microsoft.com/office/2006/metadata/properties" ma:root="true" ma:fieldsID="a967b5a67e3b563b446669cdf053e06b" ns2:_="" ns3:_="">
-    <xsd:import namespace="d7b2b504-7889-46ad-84c0-4cdbadf63935"/>
-    <xsd:import namespace="b40a31c2-c440-48c0-99d0-75bc56f51323"/>
-    <xsd:element name="properties">
-      <xsd:complexType>
-        <xsd:sequence>
-          <xsd:element name="documentManagement">
-            <xsd:complexType>
-              <xsd:all>
-                <xsd:element ref="ns2:MediaServiceMetadata" minOccurs="0"/>
-                <xsd:element ref="ns2:MediaServiceFastMetadata" minOccurs="0"/>
-                <xsd:element ref="ns2:MediaServiceDateTaken" minOccurs="0"/>
-                <xsd:element ref="ns2:MediaServiceAutoTags" minOccurs="0"/>
-                <xsd:element ref="ns2:MediaServiceOCR" minOccurs="0"/>
-                <xsd:element ref="ns2:MediaServiceGenerationTime" minOccurs="0"/>
-                <xsd:element ref="ns2:MediaServiceEventHashCode" minOccurs="0"/>
-                <xsd:element ref="ns2:MediaServiceAutoKeyPoints" minOccurs="0"/>
-                <xsd:element ref="ns2:MediaServiceKeyPoints" minOccurs="0"/>
-                <xsd:element ref="ns3:SharedWithUsers" minOccurs="0"/>
-                <xsd:element ref="ns3:SharedWithDetails" minOccurs="0"/>
-                <xsd:element ref="ns2:MediaLengthInSeconds" minOccurs="0"/>
-                <xsd:element ref="ns2:MediaServiceLocation" minOccurs="0"/>
-              </xsd:all>
-            </xsd:complexType>
-          </xsd:element>
-        </xsd:sequence>
-      </xsd:complexType>
-    </xsd:element>
-  </xsd:schema>
-  <xsd:schema xmlns:xsd="http://www.w3.org/2001/XMLSchema" xmlns:xs="http://www.w3.org/2001/XMLSchema" xmlns:dms="http://schemas.microsoft.com/office/2006/documentManagement/types" xmlns:pc="http://schemas.microsoft.com/office/infopath/2007/PartnerControls" targetNamespace="d7b2b504-7889-46ad-84c0-4cdbadf63935" elementFormDefault="qualified">
-    <xsd:import namespace="http://schemas.microsoft.com/office/2006/documentManagement/types"/>
-    <xsd:import namespace="http://schemas.microsoft.com/office/infopath/2007/PartnerControls"/>
-    <xsd:element name="MediaServiceMetadata" ma:index="8" nillable="true" ma:displayName="MediaServiceMetadata" ma:hidden="true" ma:internalName="MediaServiceMetadata" ma:readOnly="true">
-      <xsd:simpleType>
-        <xsd:restriction base="dms:Note"/>
-      </xsd:simpleType>
-    </xsd:element>
-    <xsd:element name="MediaServiceFastMetadata" ma:index="9" nillable="true" ma:displayName="MediaServiceFastMetadata" ma:hidden="true" ma:internalName="MediaServiceFastMetadata" ma:readOnly="true">
-      <xsd:simpleType>
-        <xsd:restriction base="dms:Note"/>
-      </xsd:simpleType>
-    </xsd:element>
-    <xsd:element name="MediaServiceDateTaken" ma:index="10" nillable="true" ma:displayName="MediaServiceDateTaken" ma:hidden="true" ma:internalName="MediaServiceDateTaken" ma:readOnly="true">
-      <xsd:simpleType>
-        <xsd:restriction base="dms:Text"/>
-      </xsd:simpleType>
-    </xsd:element>
-    <xsd:element name="MediaServiceAutoTags" ma:index="11" nillable="true" ma:displayName="Tags" ma:internalName="MediaServiceAutoTags" ma:readOnly="true">
-      <xsd:simpleType>
-        <xsd:restriction base="dms:Text"/>
-      </xsd:simpleType>
-    </xsd:element>
-    <xsd:element name="MediaServiceOCR" ma:index="12" nillable="true" ma:displayName="Extracted Text" ma:internalName="MediaServiceOCR" ma:readOnly="true">
-      <xsd:simpleType>
-        <xsd:restriction base="dms:Note">
-          <xsd:maxLength value="255"/>
-        </xsd:restriction>
-      </xsd:simpleType>
-    </xsd:element>
-    <xsd:element name="MediaServiceGenerationTime" ma:index="13" nillable="true" ma:displayName="MediaServiceGenerationTime" ma:hidden="true" ma:internalName="MediaServiceGenerationTime" ma:readOnly="true">
-      <xsd:simpleType>
-        <xsd:restriction base="dms:Text"/>
-      </xsd:simpleType>
-    </xsd:element>
-    <xsd:element name="MediaServiceEventHashCode" ma:index="14" nillable="true" ma:displayName="MediaServiceEventHashCode" ma:hidden="true" ma:internalName="MediaServiceEventHashCode" ma:readOnly="true">
-      <xsd:simpleType>
-        <xsd:restriction base="dms:Text"/>
-      </xsd:simpleType>
-    </xsd:element>
-    <xsd:element name="MediaServiceAutoKeyPoints" ma:index="15" nillable="true" ma:displayName="MediaServiceAutoKeyPoints" ma:hidden="true" ma:internalName="MediaServiceAutoKeyPoints" ma:readOnly="true">
-      <xsd:simpleType>
-        <xsd:restriction base="dms:Note"/>
-      </xsd:simpleType>
-    </xsd:element>
-    <xsd:element name="MediaServiceKeyPoints" ma:index="16" nillable="true" ma:displayName="KeyPoints" ma:internalName="MediaServiceKeyPoints" ma:readOnly="true">
-      <xsd:simpleType>
-        <xsd:restriction base="dms:Note">
-          <xsd:maxLength value="255"/>
-        </xsd:restriction>
-      </xsd:simpleType>
-    </xsd:element>
-    <xsd:element name="MediaLengthInSeconds" ma:index="19" nillable="true" ma:displayName="Length (seconds)" ma:internalName="MediaLengthInSeconds" ma:readOnly="true">
-      <xsd:simpleType>
-        <xsd:restriction base="dms:Unknown"/>
-      </xsd:simpleType>
-    </xsd:element>
-    <xsd:element name="MediaServiceLocation" ma:index="20" nillable="true" ma:displayName="Location" ma:internalName="MediaServiceLocation" ma:readOnly="true">
-      <xsd:simpleType>
-        <xsd:restriction base="dms:Text"/>
-      </xsd:simpleType>
-    </xsd:element>
-  </xsd:schema>
-  <xsd:schema xmlns:xsd="http://www.w3.org/2001/XMLSchema" xmlns:xs="http://www.w3.org/2001/XMLSchema" xmlns:dms="http://schemas.microsoft.com/office/2006/documentManagement/types" xmlns:pc="http://schemas.microsoft.com/office/infopath/2007/PartnerControls" targetNamespace="b40a31c2-c440-48c0-99d0-75bc56f51323" elementFormDefault="qualified">
-    <xsd:import namespace="http://schemas.microsoft.com/office/2006/documentManagement/types"/>
-    <xsd:import namespace="http://schemas.microsoft.com/office/infopath/2007/PartnerControls"/>
-    <xsd:element name="SharedWithUsers" ma:index="17" nillable="true" ma:displayName="Shared With" ma:internalName="SharedWithUsers" ma:readOnly="true">
-      <xsd:complexType>
-        <xsd:complexContent>
-          <xsd:extension base="dms:UserMulti">
-            <xsd:sequence>
-              <xsd:element name="UserInfo" minOccurs="0" maxOccurs="unbounded">
-                <xsd:complexType>
-                  <xsd:sequence>
-                    <xsd:element name="DisplayName" type="xsd:string" minOccurs="0"/>
-                    <xsd:element name="AccountId" type="dms:UserId" minOccurs="0" nillable="true"/>
-                    <xsd:element name="AccountType" type="xsd:string" minOccurs="0"/>
-                  </xsd:sequence>
-                </xsd:complexType>
-              </xsd:element>
-            </xsd:sequence>
-          </xsd:extension>
-        </xsd:complexContent>
-      </xsd:complexType>
-    </xsd:element>
-    <xsd:element name="SharedWithDetails" ma:index="18" nillable="true" ma:displayName="Shared With Details" ma:internalName="SharedWithDetails" ma:readOnly="true">
-      <xsd:simpleType>
-        <xsd:restriction base="dms:Note">
-          <xsd:maxLength value="255"/>
-        </xsd:restriction>
-      </xsd:simpleType>
-    </xsd:element>
-  </xsd:schema>
-  <xsd:schema xmlns="http://schemas.openxmlformats.org/package/2006/metadata/core-properties" xmlns:xsd="http://www.w3.org/2001/XMLSchema" xmlns:xsi="http://www.w3.org/2001/XMLSchema-instance" xmlns:dc="http://purl.org/dc/elements/1.1/" xmlns:dcterms="http://purl.org/dc/terms/" xmlns:odoc="http://schemas.microsoft.com/internal/obd" targetNamespace="http://schemas.openxmlformats.org/package/2006/metadata/core-properties" elementFormDefault="qualified" attributeFormDefault="unqualified" blockDefault="#all">
-    <xsd:import namespace="http://purl.org/dc/elements/1.1/" schemaLocation="http://dublincore.org/schemas/xmls/qdc/2003/04/02/dc.xsd"/>
-    <xsd:import namespace="http://purl.org/dc/terms/" schemaLocation="http://dublincore.org/schemas/xmls/qdc/2003/04/02/dcterms.xsd"/>
-    <xsd:element name="coreProperties" type="CT_coreProperties"/>
-    <xsd:complexType name="CT_coreProperties">
-      <xsd:all>
-        <xsd:element ref="dc:creator" minOccurs="0" maxOccurs="1"/>
-        <xsd:element ref="dcterms:created" minOccurs="0" maxOccurs="1"/>
-        <xsd:element ref="dc:identifier" minOccurs="0" maxOccurs="1"/>
-        <xsd:element name="contentType" minOccurs="0" maxOccurs="1" type="xsd:string" ma:index="0" ma:displayName="Content Type"/>
-        <xsd:element ref="dc:title" minOccurs="0" maxOccurs="1" ma:index="4" ma:displayName="Title"/>
-        <xsd:element ref="dc:subject" minOccurs="0" maxOccurs="1"/>
-        <xsd:element ref="dc:description" minOccurs="0" maxOccurs="1"/>
-        <xsd:element name="keywords" minOccurs="0" maxOccurs="1" type="xsd:string"/>
-        <xsd:element ref="dc:language" minOccurs="0" maxOccurs="1"/>
-        <xsd:element name="category" minOccurs="0" maxOccurs="1" type="xsd:string"/>
-        <xsd:element name="version" minOccurs="0" maxOccurs="1" type="xsd:string"/>
-        <xsd:element name="revision" minOccurs="0" maxOccurs="1" type="xsd:string">
-          <xsd:annotation>
-            <xsd:documentation>
-                        This value indicates the number of saves or revisions. The application is responsible for updating this value after each revision.
-                    </xsd:documentation>
-          </xsd:annotation>
-        </xsd:element>
-        <xsd:element name="lastModifiedBy" minOccurs="0" maxOccurs="1" type="xsd:string"/>
-        <xsd:element ref="dcterms:modified" minOccurs="0" maxOccurs="1"/>
-        <xsd:element name="contentStatus" minOccurs="0" maxOccurs="1" type="xsd:string"/>
-      </xsd:all>
-    </xsd:complexType>
-  </xsd:schema>
-  <xs:schema xmlns:pc="http://schemas.microsoft.com/office/infopath/2007/PartnerControls" xmlns:xs="http://www.w3.org/2001/XMLSchema" targetNamespace="http://schemas.microsoft.com/office/infopath/2007/PartnerControls" elementFormDefault="qualified" attributeFormDefault="unqualified">
-    <xs:element name="Person">
-      <xs:complexType>
-        <xs:sequence>
-          <xs:element ref="pc:DisplayName" minOccurs="0"/>
-          <xs:element ref="pc:AccountId" minOccurs="0"/>
-          <xs:element ref="pc:AccountType" minOccurs="0"/>
-        </xs:sequence>
-      </xs:complexType>
-    </xs:element>
-    <xs:element name="DisplayName" type="xs:string"/>
-    <xs:element name="AccountId" type="xs:string"/>
-    <xs:element name="AccountType" type="xs:string"/>
-    <xs:element name="BDCAssociatedEntity">
-      <xs:complexType>
-        <xs:sequence>
-          <xs:element ref="pc:BDCEntity" minOccurs="0" maxOccurs="unbounded"/>
-        </xs:sequence>
-        <xs:attribute ref="pc:EntityNamespace"/>
-        <xs:attribute ref="pc:EntityName"/>
-        <xs:attribute ref="pc:SystemInstanceName"/>
-        <xs:attribute ref="pc:AssociationName"/>
-      </xs:complexType>
-    </xs:element>
-    <xs:attribute name="EntityNamespace" type="xs:string"/>
-    <xs:attribute name="EntityName" type="xs:string"/>
-    <xs:attribute name="SystemInstanceName" type="xs:string"/>
-    <xs:attribute name="AssociationName" type="xs:string"/>
-    <xs:element name="BDCEntity">
-      <xs:complexType>
-        <xs:sequence>
-          <xs:element ref="pc:EntityDisplayName" minOccurs="0"/>
-          <xs:element ref="pc:EntityInstanceReference" minOccurs="0"/>
-          <xs:element ref="pc:EntityId1" minOccurs="0"/>
-          <xs:element ref="pc:EntityId2" minOccurs="0"/>
-          <xs:element ref="pc:EntityId3" minOccurs="0"/>
-          <xs:element ref="pc:EntityId4" minOccurs="0"/>
-          <xs:element ref="pc:EntityId5" minOccurs="0"/>
-        </xs:sequence>
-      </xs:complexType>
-    </xs:element>
-    <xs:element name="EntityDisplayName" type="xs:string"/>
-    <xs:element name="EntityInstanceReference" type="xs:string"/>
-    <xs:element name="EntityId1" type="xs:string"/>
-    <xs:element name="EntityId2" type="xs:string"/>
-    <xs:element name="EntityId3" type="xs:string"/>
-    <xs:element name="EntityId4" type="xs:string"/>
-    <xs:element name="EntityId5" type="xs:string"/>
-    <xs:element name="Terms">
-      <xs:complexType>
-        <xs:sequence>
-          <xs:element ref="pc:TermInfo" minOccurs="0" maxOccurs="unbounded"/>
-        </xs:sequence>
-      </xs:complexType>
-    </xs:element>
-    <xs:element name="TermInfo">
-      <xs:complexType>
-        <xs:sequence>
-          <xs:element ref="pc:TermName" minOccurs="0"/>
-          <xs:element ref="pc:TermId" minOccurs="0"/>
-        </xs:sequence>
-      </xs:complexType>
-    </xs:element>
-    <xs:element name="TermName" type="xs:string"/>
-    <xs:element name="TermId" type="xs:string"/>
-  </xs:schema>
-</ct:contentTypeSchema>
-</file>
-
-<file path=customXml/item5.xml><?xml version="1.0" encoding="utf-8"?>
 <b:Sources xmlns:b="http://schemas.openxmlformats.org/officeDocument/2006/bibliography" xmlns="http://schemas.openxmlformats.org/officeDocument/2006/bibliography" SelectedStyle="\APASixthEditionOfficeOnline.xsl" StyleName="APA" Version="6"/>
 </file>
 
@@ -9368,43 +11013,7 @@
 </file>
 
 <file path=customXml/itemProps2.xml><?xml version="1.0" encoding="utf-8"?>
-<ds:datastoreItem xmlns:ds="http://schemas.openxmlformats.org/officeDocument/2006/customXml" ds:itemID="{74432492-C394-4CC7-9C3C-99E78B3C026B}">
-  <ds:schemaRefs>
-    <ds:schemaRef ds:uri="http://schemas.microsoft.com/sharepoint/v3/contenttype/forms"/>
-  </ds:schemaRefs>
-</ds:datastoreItem>
-</file>
-
-<file path=customXml/itemProps3.xml><?xml version="1.0" encoding="utf-8"?>
-<ds:datastoreItem xmlns:ds="http://schemas.openxmlformats.org/officeDocument/2006/customXml" ds:itemID="{7F99768D-00CE-4721-AA41-C2C8FD9F9264}">
-  <ds:schemaRefs>
-    <ds:schemaRef ds:uri="http://schemas.microsoft.com/office/2006/metadata/properties"/>
-    <ds:schemaRef ds:uri="http://schemas.microsoft.com/office/infopath/2007/PartnerControls"/>
-  </ds:schemaRefs>
-</ds:datastoreItem>
-</file>
-
-<file path=customXml/itemProps4.xml><?xml version="1.0" encoding="utf-8"?>
-<ds:datastoreItem xmlns:ds="http://schemas.openxmlformats.org/officeDocument/2006/customXml" ds:itemID="{F2E0846C-CD10-45AF-A58E-B722E713141D}">
-  <ds:schemaRefs>
-    <ds:schemaRef ds:uri="http://schemas.microsoft.com/office/2006/metadata/contentType"/>
-    <ds:schemaRef ds:uri="http://schemas.microsoft.com/office/2006/metadata/properties/metaAttributes"/>
-    <ds:schemaRef ds:uri="http://www.w3.org/2001/XMLSchema"/>
-    <ds:schemaRef ds:uri="http://schemas.microsoft.com/office/2006/metadata/properties"/>
-    <ds:schemaRef ds:uri="d7b2b504-7889-46ad-84c0-4cdbadf63935"/>
-    <ds:schemaRef ds:uri="b40a31c2-c440-48c0-99d0-75bc56f51323"/>
-    <ds:schemaRef ds:uri="http://schemas.microsoft.com/office/2006/documentManagement/types"/>
-    <ds:schemaRef ds:uri="http://schemas.microsoft.com/office/infopath/2007/PartnerControls"/>
-    <ds:schemaRef ds:uri="http://schemas.openxmlformats.org/package/2006/metadata/core-properties"/>
-    <ds:schemaRef ds:uri="http://purl.org/dc/elements/1.1/"/>
-    <ds:schemaRef ds:uri="http://purl.org/dc/terms/"/>
-    <ds:schemaRef ds:uri="http://schemas.microsoft.com/internal/obd"/>
-  </ds:schemaRefs>
-</ds:datastoreItem>
-</file>
-
-<file path=customXml/itemProps5.xml><?xml version="1.0" encoding="utf-8"?>
-<ds:datastoreItem xmlns:ds="http://schemas.openxmlformats.org/officeDocument/2006/customXml" ds:itemID="{E6A4ABBB-797F-4E42-91C4-1158B85A6736}">
+<ds:datastoreItem xmlns:ds="http://schemas.openxmlformats.org/officeDocument/2006/customXml" ds:itemID="{9DFFDE6F-3535-4499-90D8-15DEB08D424C}">
   <ds:schemaRefs>
     <ds:schemaRef ds:uri="http://schemas.openxmlformats.org/officeDocument/2006/bibliography"/>
   </ds:schemaRefs>

</xml_diff>

<commit_message>
#58: Updating document for mitigations. (#59)
</commit_message>
<xml_diff>
--- a/Documentation/Basic API Integration EXTERNAL.docx
+++ b/Documentation/Basic API Integration EXTERNAL.docx
@@ -1,6 +1,6 @@
 
 <file path=word/document.xml><?xml version="1.0" encoding="utf-8"?>
-<w:document xmlns:wpc="http://schemas.microsoft.com/office/word/2010/wordprocessingCanvas" xmlns:cx="http://schemas.microsoft.com/office/drawing/2014/chartex" xmlns:cx1="http://schemas.microsoft.com/office/drawing/2015/9/8/chartex" xmlns:cx2="http://schemas.microsoft.com/office/drawing/2015/10/21/chartex" xmlns:cx3="http://schemas.microsoft.com/office/drawing/2016/5/9/chartex" xmlns:cx4="http://schemas.microsoft.com/office/drawing/2016/5/10/chartex" xmlns:cx5="http://schemas.microsoft.com/office/drawing/2016/5/11/chartex" xmlns:cx6="http://schemas.microsoft.com/office/drawing/2016/5/12/chartex" xmlns:cx7="http://schemas.microsoft.com/office/drawing/2016/5/13/chartex" xmlns:cx8="http://schemas.microsoft.com/office/drawing/2016/5/14/chartex" xmlns:mc="http://schemas.openxmlformats.org/markup-compatibility/2006" xmlns:aink="http://schemas.microsoft.com/office/drawing/2016/ink" xmlns:am3d="http://schemas.microsoft.com/office/drawing/2017/model3d" xmlns:o="urn:schemas-microsoft-com:office:office" xmlns:r="http://schemas.openxmlformats.org/officeDocument/2006/relationships" xmlns:m="http://schemas.openxmlformats.org/officeDocument/2006/math" xmlns:v="urn:schemas-microsoft-com:vml" xmlns:wp14="http://schemas.microsoft.com/office/word/2010/wordprocessingDrawing" xmlns:wp="http://schemas.openxmlformats.org/drawingml/2006/wordprocessingDrawing" xmlns:w10="urn:schemas-microsoft-com:office:word" xmlns:w="http://schemas.openxmlformats.org/wordprocessingml/2006/main" xmlns:w14="http://schemas.microsoft.com/office/word/2010/wordml" xmlns:w15="http://schemas.microsoft.com/office/word/2012/wordml" xmlns:w16cex="http://schemas.microsoft.com/office/word/2018/wordml/cex" xmlns:w16cid="http://schemas.microsoft.com/office/word/2016/wordml/cid" xmlns:w16="http://schemas.microsoft.com/office/word/2018/wordml" xmlns:w16sdtdh="http://schemas.microsoft.com/office/word/2020/wordml/sdtdatahash" xmlns:w16se="http://schemas.microsoft.com/office/word/2015/wordml/symex" xmlns:wpg="http://schemas.microsoft.com/office/word/2010/wordprocessingGroup" xmlns:wpi="http://schemas.microsoft.com/office/word/2010/wordprocessingInk" xmlns:wne="http://schemas.microsoft.com/office/word/2006/wordml" xmlns:wps="http://schemas.microsoft.com/office/word/2010/wordprocessingShape" mc:Ignorable="w14 w15 w16se w16cid w16 w16cex w16sdtdh wp14">
+<w:document xmlns:wpc="http://schemas.microsoft.com/office/word/2010/wordprocessingCanvas" xmlns:cx="http://schemas.microsoft.com/office/drawing/2014/chartex" xmlns:cx1="http://schemas.microsoft.com/office/drawing/2015/9/8/chartex" xmlns:cx2="http://schemas.microsoft.com/office/drawing/2015/10/21/chartex" xmlns:cx3="http://schemas.microsoft.com/office/drawing/2016/5/9/chartex" xmlns:cx4="http://schemas.microsoft.com/office/drawing/2016/5/10/chartex" xmlns:cx5="http://schemas.microsoft.com/office/drawing/2016/5/11/chartex" xmlns:cx6="http://schemas.microsoft.com/office/drawing/2016/5/12/chartex" xmlns:cx7="http://schemas.microsoft.com/office/drawing/2016/5/13/chartex" xmlns:cx8="http://schemas.microsoft.com/office/drawing/2016/5/14/chartex" xmlns:mc="http://schemas.openxmlformats.org/markup-compatibility/2006" xmlns:aink="http://schemas.microsoft.com/office/drawing/2016/ink" xmlns:am3d="http://schemas.microsoft.com/office/drawing/2017/model3d" xmlns:o="urn:schemas-microsoft-com:office:office" xmlns:oel="http://schemas.microsoft.com/office/2019/extlst" xmlns:r="http://schemas.openxmlformats.org/officeDocument/2006/relationships" xmlns:m="http://schemas.openxmlformats.org/officeDocument/2006/math" xmlns:v="urn:schemas-microsoft-com:vml" xmlns:wp14="http://schemas.microsoft.com/office/word/2010/wordprocessingDrawing" xmlns:wp="http://schemas.openxmlformats.org/drawingml/2006/wordprocessingDrawing" xmlns:w10="urn:schemas-microsoft-com:office:word" xmlns:w="http://schemas.openxmlformats.org/wordprocessingml/2006/main" xmlns:w14="http://schemas.microsoft.com/office/word/2010/wordml" xmlns:w15="http://schemas.microsoft.com/office/word/2012/wordml" xmlns:w16cex="http://schemas.microsoft.com/office/word/2018/wordml/cex" xmlns:w16cid="http://schemas.microsoft.com/office/word/2016/wordml/cid" xmlns:w16="http://schemas.microsoft.com/office/word/2018/wordml" xmlns:w16sdtdh="http://schemas.microsoft.com/office/word/2020/wordml/sdtdatahash" xmlns:w16se="http://schemas.microsoft.com/office/word/2015/wordml/symex" xmlns:wpg="http://schemas.microsoft.com/office/word/2010/wordprocessingGroup" xmlns:wpi="http://schemas.microsoft.com/office/word/2010/wordprocessingInk" xmlns:wne="http://schemas.microsoft.com/office/word/2006/wordml" xmlns:wps="http://schemas.microsoft.com/office/word/2010/wordprocessingShape" mc:Ignorable="w14 w15 w16se w16cid w16 w16cex w16sdtdh wp14">
   <w:body>
     <w:sdt>
       <w:sdtPr>
@@ -239,7 +239,7 @@
           <w:r>
             <w:fldChar w:fldCharType="separate"/>
           </w:r>
-          <w:hyperlink w:anchor="_Toc92107840" w:history="1">
+          <w:hyperlink w:anchor="_Toc107995588" w:history="1">
             <w:r>
               <w:rPr>
                 <w:rStyle w:val="Hyperlink"/>
@@ -280,7 +280,7 @@
                 <w:noProof/>
                 <w:webHidden/>
               </w:rPr>
-              <w:instrText xml:space="preserve"> PAGEREF _Toc92107840 \h </w:instrText>
+              <w:instrText xml:space="preserve"> PAGEREF _Toc107995588 \h </w:instrText>
             </w:r>
             <w:r>
               <w:rPr>
@@ -323,7 +323,7 @@
               <w:noProof/>
             </w:rPr>
           </w:pPr>
-          <w:hyperlink w:anchor="_Toc92107841" w:history="1">
+          <w:hyperlink w:anchor="_Toc107995589" w:history="1">
             <w:r>
               <w:rPr>
                 <w:rStyle w:val="Hyperlink"/>
@@ -364,7 +364,7 @@
                 <w:noProof/>
                 <w:webHidden/>
               </w:rPr>
-              <w:instrText xml:space="preserve"> PAGEREF _Toc92107841 \h </w:instrText>
+              <w:instrText xml:space="preserve"> PAGEREF _Toc107995589 \h </w:instrText>
             </w:r>
             <w:r>
               <w:rPr>
@@ -407,7 +407,7 @@
               <w:noProof/>
             </w:rPr>
           </w:pPr>
-          <w:hyperlink w:anchor="_Toc92107842" w:history="1">
+          <w:hyperlink w:anchor="_Toc107995590" w:history="1">
             <w:r>
               <w:rPr>
                 <w:rStyle w:val="Hyperlink"/>
@@ -448,7 +448,7 @@
                 <w:noProof/>
                 <w:webHidden/>
               </w:rPr>
-              <w:instrText xml:space="preserve"> PAGEREF _Toc92107842 \h </w:instrText>
+              <w:instrText xml:space="preserve"> PAGEREF _Toc107995590 \h </w:instrText>
             </w:r>
             <w:r>
               <w:rPr>
@@ -491,7 +491,7 @@
               <w:noProof/>
             </w:rPr>
           </w:pPr>
-          <w:hyperlink w:anchor="_Toc92107843" w:history="1">
+          <w:hyperlink w:anchor="_Toc107995591" w:history="1">
             <w:r>
               <w:rPr>
                 <w:rStyle w:val="Hyperlink"/>
@@ -532,7 +532,7 @@
                 <w:noProof/>
                 <w:webHidden/>
               </w:rPr>
-              <w:instrText xml:space="preserve"> PAGEREF _Toc92107843 \h </w:instrText>
+              <w:instrText xml:space="preserve"> PAGEREF _Toc107995591 \h </w:instrText>
             </w:r>
             <w:r>
               <w:rPr>
@@ -575,7 +575,7 @@
               <w:noProof/>
             </w:rPr>
           </w:pPr>
-          <w:hyperlink w:anchor="_Toc92107844" w:history="1">
+          <w:hyperlink w:anchor="_Toc107995592" w:history="1">
             <w:r>
               <w:rPr>
                 <w:rStyle w:val="Hyperlink"/>
@@ -616,7 +616,7 @@
                 <w:noProof/>
                 <w:webHidden/>
               </w:rPr>
-              <w:instrText xml:space="preserve"> PAGEREF _Toc92107844 \h </w:instrText>
+              <w:instrText xml:space="preserve"> PAGEREF _Toc107995592 \h </w:instrText>
             </w:r>
             <w:r>
               <w:rPr>
@@ -659,7 +659,7 @@
               <w:noProof/>
             </w:rPr>
           </w:pPr>
-          <w:hyperlink w:anchor="_Toc92107845" w:history="1">
+          <w:hyperlink w:anchor="_Toc107995593" w:history="1">
             <w:r>
               <w:rPr>
                 <w:rStyle w:val="Hyperlink"/>
@@ -700,7 +700,7 @@
                 <w:noProof/>
                 <w:webHidden/>
               </w:rPr>
-              <w:instrText xml:space="preserve"> PAGEREF _Toc92107845 \h </w:instrText>
+              <w:instrText xml:space="preserve"> PAGEREF _Toc107995593 \h </w:instrText>
             </w:r>
             <w:r>
               <w:rPr>
@@ -743,7 +743,7 @@
               <w:noProof/>
             </w:rPr>
           </w:pPr>
-          <w:hyperlink w:anchor="_Toc92107846" w:history="1">
+          <w:hyperlink w:anchor="_Toc107995594" w:history="1">
             <w:r>
               <w:rPr>
                 <w:rStyle w:val="Hyperlink"/>
@@ -784,7 +784,7 @@
                 <w:noProof/>
                 <w:webHidden/>
               </w:rPr>
-              <w:instrText xml:space="preserve"> PAGEREF _Toc92107846 \h </w:instrText>
+              <w:instrText xml:space="preserve"> PAGEREF _Toc107995594 \h </w:instrText>
             </w:r>
             <w:r>
               <w:rPr>
@@ -827,7 +827,7 @@
               <w:noProof/>
             </w:rPr>
           </w:pPr>
-          <w:hyperlink w:anchor="_Toc92107847" w:history="1">
+          <w:hyperlink w:anchor="_Toc107995595" w:history="1">
             <w:r>
               <w:rPr>
                 <w:rStyle w:val="Hyperlink"/>
@@ -868,7 +868,7 @@
                 <w:noProof/>
                 <w:webHidden/>
               </w:rPr>
-              <w:instrText xml:space="preserve"> PAGEREF _Toc92107847 \h </w:instrText>
+              <w:instrText xml:space="preserve"> PAGEREF _Toc107995595 \h </w:instrText>
             </w:r>
             <w:r>
               <w:rPr>
@@ -911,7 +911,7 @@
               <w:noProof/>
             </w:rPr>
           </w:pPr>
-          <w:hyperlink w:anchor="_Toc92107848" w:history="1">
+          <w:hyperlink w:anchor="_Toc107995596" w:history="1">
             <w:r>
               <w:rPr>
                 <w:rStyle w:val="Hyperlink"/>
@@ -952,7 +952,7 @@
                 <w:noProof/>
                 <w:webHidden/>
               </w:rPr>
-              <w:instrText xml:space="preserve"> PAGEREF _Toc92107848 \h </w:instrText>
+              <w:instrText xml:space="preserve"> PAGEREF _Toc107995596 \h </w:instrText>
             </w:r>
             <w:r>
               <w:rPr>
@@ -995,7 +995,7 @@
               <w:noProof/>
             </w:rPr>
           </w:pPr>
-          <w:hyperlink w:anchor="_Toc92107849" w:history="1">
+          <w:hyperlink w:anchor="_Toc107995597" w:history="1">
             <w:r>
               <w:rPr>
                 <w:rStyle w:val="Hyperlink"/>
@@ -1036,7 +1036,7 @@
                 <w:noProof/>
                 <w:webHidden/>
               </w:rPr>
-              <w:instrText xml:space="preserve"> PAGEREF _Toc92107849 \h </w:instrText>
+              <w:instrText xml:space="preserve"> PAGEREF _Toc107995597 \h </w:instrText>
             </w:r>
             <w:r>
               <w:rPr>
@@ -1079,7 +1079,7 @@
               <w:noProof/>
             </w:rPr>
           </w:pPr>
-          <w:hyperlink w:anchor="_Toc92107850" w:history="1">
+          <w:hyperlink w:anchor="_Toc107995598" w:history="1">
             <w:r>
               <w:rPr>
                 <w:rStyle w:val="Hyperlink"/>
@@ -1120,7 +1120,7 @@
                 <w:noProof/>
                 <w:webHidden/>
               </w:rPr>
-              <w:instrText xml:space="preserve"> PAGEREF _Toc92107850 \h </w:instrText>
+              <w:instrText xml:space="preserve"> PAGEREF _Toc107995598 \h </w:instrText>
             </w:r>
             <w:r>
               <w:rPr>
@@ -1163,7 +1163,7 @@
               <w:noProof/>
             </w:rPr>
           </w:pPr>
-          <w:hyperlink w:anchor="_Toc92107851" w:history="1">
+          <w:hyperlink w:anchor="_Toc107995599" w:history="1">
             <w:r>
               <w:rPr>
                 <w:rStyle w:val="Hyperlink"/>
@@ -1204,7 +1204,7 @@
                 <w:noProof/>
                 <w:webHidden/>
               </w:rPr>
-              <w:instrText xml:space="preserve"> PAGEREF _Toc92107851 \h </w:instrText>
+              <w:instrText xml:space="preserve"> PAGEREF _Toc107995599 \h </w:instrText>
             </w:r>
             <w:r>
               <w:rPr>
@@ -1247,7 +1247,7 @@
               <w:noProof/>
             </w:rPr>
           </w:pPr>
-          <w:hyperlink w:anchor="_Toc92107852" w:history="1">
+          <w:hyperlink w:anchor="_Toc107995600" w:history="1">
             <w:r>
               <w:rPr>
                 <w:rStyle w:val="Hyperlink"/>
@@ -1288,7 +1288,7 @@
                 <w:noProof/>
                 <w:webHidden/>
               </w:rPr>
-              <w:instrText xml:space="preserve"> PAGEREF _Toc92107852 \h </w:instrText>
+              <w:instrText xml:space="preserve"> PAGEREF _Toc107995600 \h </w:instrText>
             </w:r>
             <w:r>
               <w:rPr>
@@ -1331,7 +1331,7 @@
               <w:noProof/>
             </w:rPr>
           </w:pPr>
-          <w:hyperlink w:anchor="_Toc92107853" w:history="1">
+          <w:hyperlink w:anchor="_Toc107995601" w:history="1">
             <w:r>
               <w:rPr>
                 <w:rStyle w:val="Hyperlink"/>
@@ -1372,7 +1372,7 @@
                 <w:noProof/>
                 <w:webHidden/>
               </w:rPr>
-              <w:instrText xml:space="preserve"> PAGEREF _Toc92107853 \h </w:instrText>
+              <w:instrText xml:space="preserve"> PAGEREF _Toc107995601 \h </w:instrText>
             </w:r>
             <w:r>
               <w:rPr>
@@ -1415,7 +1415,7 @@
               <w:noProof/>
             </w:rPr>
           </w:pPr>
-          <w:hyperlink w:anchor="_Toc92107854" w:history="1">
+          <w:hyperlink w:anchor="_Toc107995602" w:history="1">
             <w:r>
               <w:rPr>
                 <w:rStyle w:val="Hyperlink"/>
@@ -1456,7 +1456,7 @@
                 <w:noProof/>
                 <w:webHidden/>
               </w:rPr>
-              <w:instrText xml:space="preserve"> PAGEREF _Toc92107854 \h </w:instrText>
+              <w:instrText xml:space="preserve"> PAGEREF _Toc107995602 \h </w:instrText>
             </w:r>
             <w:r>
               <w:rPr>
@@ -1499,7 +1499,7 @@
               <w:noProof/>
             </w:rPr>
           </w:pPr>
-          <w:hyperlink w:anchor="_Toc92107855" w:history="1">
+          <w:hyperlink w:anchor="_Toc107995603" w:history="1">
             <w:r>
               <w:rPr>
                 <w:rStyle w:val="Hyperlink"/>
@@ -1540,7 +1540,7 @@
                 <w:noProof/>
                 <w:webHidden/>
               </w:rPr>
-              <w:instrText xml:space="preserve"> PAGEREF _Toc92107855 \h </w:instrText>
+              <w:instrText xml:space="preserve"> PAGEREF _Toc107995603 \h </w:instrText>
             </w:r>
             <w:r>
               <w:rPr>
@@ -1583,7 +1583,7 @@
               <w:noProof/>
             </w:rPr>
           </w:pPr>
-          <w:hyperlink w:anchor="_Toc92107856" w:history="1">
+          <w:hyperlink w:anchor="_Toc107995604" w:history="1">
             <w:r>
               <w:rPr>
                 <w:rStyle w:val="Hyperlink"/>
@@ -1624,7 +1624,7 @@
                 <w:noProof/>
                 <w:webHidden/>
               </w:rPr>
-              <w:instrText xml:space="preserve"> PAGEREF _Toc92107856 \h </w:instrText>
+              <w:instrText xml:space="preserve"> PAGEREF _Toc107995604 \h </w:instrText>
             </w:r>
             <w:r>
               <w:rPr>
@@ -1667,7 +1667,7 @@
               <w:noProof/>
             </w:rPr>
           </w:pPr>
-          <w:hyperlink w:anchor="_Toc92107857" w:history="1">
+          <w:hyperlink w:anchor="_Toc107995605" w:history="1">
             <w:r>
               <w:rPr>
                 <w:rStyle w:val="Hyperlink"/>
@@ -1687,7 +1687,7 @@
                 <w:rStyle w:val="Hyperlink"/>
                 <w:noProof/>
               </w:rPr>
-              <w:t>Return objects</w:t>
+              <w:t>Mitigation Handling API</w:t>
             </w:r>
             <w:r>
               <w:rPr>
@@ -1708,7 +1708,7 @@
                 <w:noProof/>
                 <w:webHidden/>
               </w:rPr>
-              <w:instrText xml:space="preserve"> PAGEREF _Toc92107857 \h </w:instrText>
+              <w:instrText xml:space="preserve"> PAGEREF _Toc107995605 \h </w:instrText>
             </w:r>
             <w:r>
               <w:rPr>
@@ -1729,6 +1729,258 @@
                 <w:webHidden/>
               </w:rPr>
               <w:t>14</w:t>
+            </w:r>
+            <w:r>
+              <w:rPr>
+                <w:noProof/>
+                <w:webHidden/>
+              </w:rPr>
+              <w:fldChar w:fldCharType="end"/>
+            </w:r>
+          </w:hyperlink>
+        </w:p>
+        <w:p>
+          <w:pPr>
+            <w:pStyle w:val="TOC3"/>
+            <w:tabs>
+              <w:tab w:val="left" w:pos="1320"/>
+              <w:tab w:val="right" w:pos="9350"/>
+            </w:tabs>
+            <w:rPr>
+              <w:rFonts w:eastAsiaTheme="minorEastAsia"/>
+              <w:noProof/>
+            </w:rPr>
+          </w:pPr>
+          <w:hyperlink w:anchor="_Toc107995606" w:history="1">
+            <w:r>
+              <w:rPr>
+                <w:rStyle w:val="Hyperlink"/>
+                <w:noProof/>
+              </w:rPr>
+              <w:t>2.6.1</w:t>
+            </w:r>
+            <w:r>
+              <w:rPr>
+                <w:rFonts w:eastAsiaTheme="minorEastAsia"/>
+                <w:noProof/>
+              </w:rPr>
+              <w:tab/>
+            </w:r>
+            <w:r>
+              <w:rPr>
+                <w:rStyle w:val="Hyperlink"/>
+                <w:noProof/>
+              </w:rPr>
+              <w:t>Mitigation Registration</w:t>
+            </w:r>
+            <w:r>
+              <w:rPr>
+                <w:noProof/>
+                <w:webHidden/>
+              </w:rPr>
+              <w:tab/>
+            </w:r>
+            <w:r>
+              <w:rPr>
+                <w:noProof/>
+                <w:webHidden/>
+              </w:rPr>
+              <w:fldChar w:fldCharType="begin"/>
+            </w:r>
+            <w:r>
+              <w:rPr>
+                <w:noProof/>
+                <w:webHidden/>
+              </w:rPr>
+              <w:instrText xml:space="preserve"> PAGEREF _Toc107995606 \h </w:instrText>
+            </w:r>
+            <w:r>
+              <w:rPr>
+                <w:noProof/>
+                <w:webHidden/>
+              </w:rPr>
+            </w:r>
+            <w:r>
+              <w:rPr>
+                <w:noProof/>
+                <w:webHidden/>
+              </w:rPr>
+              <w:fldChar w:fldCharType="separate"/>
+            </w:r>
+            <w:r>
+              <w:rPr>
+                <w:noProof/>
+                <w:webHidden/>
+              </w:rPr>
+              <w:t>15</w:t>
+            </w:r>
+            <w:r>
+              <w:rPr>
+                <w:noProof/>
+                <w:webHidden/>
+              </w:rPr>
+              <w:fldChar w:fldCharType="end"/>
+            </w:r>
+          </w:hyperlink>
+        </w:p>
+        <w:p>
+          <w:pPr>
+            <w:pStyle w:val="TOC3"/>
+            <w:tabs>
+              <w:tab w:val="left" w:pos="1320"/>
+              <w:tab w:val="right" w:pos="9350"/>
+            </w:tabs>
+            <w:rPr>
+              <w:rFonts w:eastAsiaTheme="minorEastAsia"/>
+              <w:noProof/>
+            </w:rPr>
+          </w:pPr>
+          <w:hyperlink w:anchor="_Toc107995607" w:history="1">
+            <w:r>
+              <w:rPr>
+                <w:rStyle w:val="Hyperlink"/>
+                <w:noProof/>
+              </w:rPr>
+              <w:t>2.6.2</w:t>
+            </w:r>
+            <w:r>
+              <w:rPr>
+                <w:rFonts w:eastAsiaTheme="minorEastAsia"/>
+                <w:noProof/>
+              </w:rPr>
+              <w:tab/>
+            </w:r>
+            <w:r>
+              <w:rPr>
+                <w:rStyle w:val="Hyperlink"/>
+                <w:noProof/>
+              </w:rPr>
+              <w:t>Mitigation Updates</w:t>
+            </w:r>
+            <w:r>
+              <w:rPr>
+                <w:noProof/>
+                <w:webHidden/>
+              </w:rPr>
+              <w:tab/>
+            </w:r>
+            <w:r>
+              <w:rPr>
+                <w:noProof/>
+                <w:webHidden/>
+              </w:rPr>
+              <w:fldChar w:fldCharType="begin"/>
+            </w:r>
+            <w:r>
+              <w:rPr>
+                <w:noProof/>
+                <w:webHidden/>
+              </w:rPr>
+              <w:instrText xml:space="preserve"> PAGEREF _Toc107995607 \h </w:instrText>
+            </w:r>
+            <w:r>
+              <w:rPr>
+                <w:noProof/>
+                <w:webHidden/>
+              </w:rPr>
+            </w:r>
+            <w:r>
+              <w:rPr>
+                <w:noProof/>
+                <w:webHidden/>
+              </w:rPr>
+              <w:fldChar w:fldCharType="separate"/>
+            </w:r>
+            <w:r>
+              <w:rPr>
+                <w:noProof/>
+                <w:webHidden/>
+              </w:rPr>
+              <w:t>16</w:t>
+            </w:r>
+            <w:r>
+              <w:rPr>
+                <w:noProof/>
+                <w:webHidden/>
+              </w:rPr>
+              <w:fldChar w:fldCharType="end"/>
+            </w:r>
+          </w:hyperlink>
+        </w:p>
+        <w:p>
+          <w:pPr>
+            <w:pStyle w:val="TOC3"/>
+            <w:tabs>
+              <w:tab w:val="left" w:pos="1320"/>
+              <w:tab w:val="right" w:pos="9350"/>
+            </w:tabs>
+            <w:rPr>
+              <w:rFonts w:eastAsiaTheme="minorEastAsia"/>
+              <w:noProof/>
+            </w:rPr>
+          </w:pPr>
+          <w:hyperlink w:anchor="_Toc107995608" w:history="1">
+            <w:r>
+              <w:rPr>
+                <w:rStyle w:val="Hyperlink"/>
+                <w:noProof/>
+              </w:rPr>
+              <w:t>2.6.3</w:t>
+            </w:r>
+            <w:r>
+              <w:rPr>
+                <w:rFonts w:eastAsiaTheme="minorEastAsia"/>
+                <w:noProof/>
+              </w:rPr>
+              <w:tab/>
+            </w:r>
+            <w:r>
+              <w:rPr>
+                <w:rStyle w:val="Hyperlink"/>
+                <w:noProof/>
+              </w:rPr>
+              <w:t>Retrieving Mitigation Details</w:t>
+            </w:r>
+            <w:r>
+              <w:rPr>
+                <w:noProof/>
+                <w:webHidden/>
+              </w:rPr>
+              <w:tab/>
+            </w:r>
+            <w:r>
+              <w:rPr>
+                <w:noProof/>
+                <w:webHidden/>
+              </w:rPr>
+              <w:fldChar w:fldCharType="begin"/>
+            </w:r>
+            <w:r>
+              <w:rPr>
+                <w:noProof/>
+                <w:webHidden/>
+              </w:rPr>
+              <w:instrText xml:space="preserve"> PAGEREF _Toc107995608 \h </w:instrText>
+            </w:r>
+            <w:r>
+              <w:rPr>
+                <w:noProof/>
+                <w:webHidden/>
+              </w:rPr>
+            </w:r>
+            <w:r>
+              <w:rPr>
+                <w:noProof/>
+                <w:webHidden/>
+              </w:rPr>
+              <w:fldChar w:fldCharType="separate"/>
+            </w:r>
+            <w:r>
+              <w:rPr>
+                <w:noProof/>
+                <w:webHidden/>
+              </w:rPr>
+              <w:t>17</w:t>
             </w:r>
             <w:r>
               <w:rPr>
@@ -1751,7 +2003,7 @@
               <w:noProof/>
             </w:rPr>
           </w:pPr>
-          <w:hyperlink w:anchor="_Toc92107858" w:history="1">
+          <w:hyperlink w:anchor="_Toc107995609" w:history="1">
             <w:r>
               <w:rPr>
                 <w:rStyle w:val="Hyperlink"/>
@@ -1771,6 +2023,90 @@
                 <w:rStyle w:val="Hyperlink"/>
                 <w:noProof/>
               </w:rPr>
+              <w:t>Return objects</w:t>
+            </w:r>
+            <w:r>
+              <w:rPr>
+                <w:noProof/>
+                <w:webHidden/>
+              </w:rPr>
+              <w:tab/>
+            </w:r>
+            <w:r>
+              <w:rPr>
+                <w:noProof/>
+                <w:webHidden/>
+              </w:rPr>
+              <w:fldChar w:fldCharType="begin"/>
+            </w:r>
+            <w:r>
+              <w:rPr>
+                <w:noProof/>
+                <w:webHidden/>
+              </w:rPr>
+              <w:instrText xml:space="preserve"> PAGEREF _Toc107995609 \h </w:instrText>
+            </w:r>
+            <w:r>
+              <w:rPr>
+                <w:noProof/>
+                <w:webHidden/>
+              </w:rPr>
+            </w:r>
+            <w:r>
+              <w:rPr>
+                <w:noProof/>
+                <w:webHidden/>
+              </w:rPr>
+              <w:fldChar w:fldCharType="separate"/>
+            </w:r>
+            <w:r>
+              <w:rPr>
+                <w:noProof/>
+                <w:webHidden/>
+              </w:rPr>
+              <w:t>18</w:t>
+            </w:r>
+            <w:r>
+              <w:rPr>
+                <w:noProof/>
+                <w:webHidden/>
+              </w:rPr>
+              <w:fldChar w:fldCharType="end"/>
+            </w:r>
+          </w:hyperlink>
+        </w:p>
+        <w:p>
+          <w:pPr>
+            <w:pStyle w:val="TOC2"/>
+            <w:tabs>
+              <w:tab w:val="left" w:pos="880"/>
+              <w:tab w:val="right" w:pos="9350"/>
+            </w:tabs>
+            <w:rPr>
+              <w:rFonts w:eastAsiaTheme="minorEastAsia"/>
+              <w:noProof/>
+            </w:rPr>
+          </w:pPr>
+          <w:hyperlink w:anchor="_Toc107995610" w:history="1">
+            <w:r>
+              <w:rPr>
+                <w:rStyle w:val="Hyperlink"/>
+                <w:noProof/>
+              </w:rPr>
+              <w:t>2.8</w:t>
+            </w:r>
+            <w:r>
+              <w:rPr>
+                <w:rFonts w:eastAsiaTheme="minorEastAsia"/>
+                <w:noProof/>
+              </w:rPr>
+              <w:tab/>
+            </w:r>
+            <w:r>
+              <w:rPr>
+                <w:rStyle w:val="Hyperlink"/>
+                <w:noProof/>
+              </w:rPr>
               <w:t>Specifications and Miscellaneous</w:t>
             </w:r>
             <w:r>
@@ -1792,7 +2128,7 @@
                 <w:noProof/>
                 <w:webHidden/>
               </w:rPr>
-              <w:instrText xml:space="preserve"> PAGEREF _Toc92107858 \h </w:instrText>
+              <w:instrText xml:space="preserve"> PAGEREF _Toc107995610 \h </w:instrText>
             </w:r>
             <w:r>
               <w:rPr>
@@ -1812,7 +2148,7 @@
                 <w:noProof/>
                 <w:webHidden/>
               </w:rPr>
-              <w:t>14</w:t>
+              <w:t>19</w:t>
             </w:r>
             <w:r>
               <w:rPr>
@@ -1835,7 +2171,7 @@
               <w:noProof/>
             </w:rPr>
           </w:pPr>
-          <w:hyperlink w:anchor="_Toc92107859" w:history="1">
+          <w:hyperlink w:anchor="_Toc107995611" w:history="1">
             <w:r>
               <w:rPr>
                 <w:rStyle w:val="Hyperlink"/>
@@ -1876,7 +2212,7 @@
                 <w:noProof/>
                 <w:webHidden/>
               </w:rPr>
-              <w:instrText xml:space="preserve"> PAGEREF _Toc92107859 \h </w:instrText>
+              <w:instrText xml:space="preserve"> PAGEREF _Toc107995611 \h </w:instrText>
             </w:r>
             <w:r>
               <w:rPr>
@@ -1896,7 +2232,7 @@
                 <w:noProof/>
                 <w:webHidden/>
               </w:rPr>
-              <w:t>15</w:t>
+              <w:t>20</w:t>
             </w:r>
             <w:r>
               <w:rPr>
@@ -1919,7 +2255,7 @@
               <w:noProof/>
             </w:rPr>
           </w:pPr>
-          <w:hyperlink w:anchor="_Toc92107860" w:history="1">
+          <w:hyperlink w:anchor="_Toc107995612" w:history="1">
             <w:r>
               <w:rPr>
                 <w:rStyle w:val="Hyperlink"/>
@@ -1960,7 +2296,7 @@
                 <w:noProof/>
                 <w:webHidden/>
               </w:rPr>
-              <w:instrText xml:space="preserve"> PAGEREF _Toc92107860 \h </w:instrText>
+              <w:instrText xml:space="preserve"> PAGEREF _Toc107995612 \h </w:instrText>
             </w:r>
             <w:r>
               <w:rPr>
@@ -1980,7 +2316,7 @@
                 <w:noProof/>
                 <w:webHidden/>
               </w:rPr>
-              <w:t>15</w:t>
+              <w:t>20</w:t>
             </w:r>
             <w:r>
               <w:rPr>
@@ -2003,7 +2339,7 @@
               <w:noProof/>
             </w:rPr>
           </w:pPr>
-          <w:hyperlink w:anchor="_Toc92107861" w:history="1">
+          <w:hyperlink w:anchor="_Toc107995613" w:history="1">
             <w:r>
               <w:rPr>
                 <w:rStyle w:val="Hyperlink"/>
@@ -2044,7 +2380,7 @@
                 <w:noProof/>
                 <w:webHidden/>
               </w:rPr>
-              <w:instrText xml:space="preserve"> PAGEREF _Toc92107861 \h </w:instrText>
+              <w:instrText xml:space="preserve"> PAGEREF _Toc107995613 \h </w:instrText>
             </w:r>
             <w:r>
               <w:rPr>
@@ -2064,7 +2400,7 @@
                 <w:noProof/>
                 <w:webHidden/>
               </w:rPr>
-              <w:t>15</w:t>
+              <w:t>20</w:t>
             </w:r>
             <w:r>
               <w:rPr>
@@ -2087,7 +2423,7 @@
               <w:noProof/>
             </w:rPr>
           </w:pPr>
-          <w:hyperlink w:anchor="_Toc92107862" w:history="1">
+          <w:hyperlink w:anchor="_Toc107995614" w:history="1">
             <w:r>
               <w:rPr>
                 <w:rStyle w:val="Hyperlink"/>
@@ -2128,7 +2464,7 @@
                 <w:noProof/>
                 <w:webHidden/>
               </w:rPr>
-              <w:instrText xml:space="preserve"> PAGEREF _Toc92107862 \h </w:instrText>
+              <w:instrText xml:space="preserve"> PAGEREF _Toc107995614 \h </w:instrText>
             </w:r>
             <w:r>
               <w:rPr>
@@ -2148,7 +2484,7 @@
                 <w:noProof/>
                 <w:webHidden/>
               </w:rPr>
-              <w:t>15</w:t>
+              <w:t>20</w:t>
             </w:r>
             <w:r>
               <w:rPr>
@@ -2171,7 +2507,7 @@
               <w:noProof/>
             </w:rPr>
           </w:pPr>
-          <w:hyperlink w:anchor="_Toc92107863" w:history="1">
+          <w:hyperlink w:anchor="_Toc107995615" w:history="1">
             <w:r>
               <w:rPr>
                 <w:rStyle w:val="Hyperlink"/>
@@ -2212,7 +2548,7 @@
                 <w:noProof/>
                 <w:webHidden/>
               </w:rPr>
-              <w:instrText xml:space="preserve"> PAGEREF _Toc92107863 \h </w:instrText>
+              <w:instrText xml:space="preserve"> PAGEREF _Toc107995615 \h </w:instrText>
             </w:r>
             <w:r>
               <w:rPr>
@@ -2232,7 +2568,7 @@
                 <w:noProof/>
                 <w:webHidden/>
               </w:rPr>
-              <w:t>15</w:t>
+              <w:t>20</w:t>
             </w:r>
             <w:r>
               <w:rPr>
@@ -2255,7 +2591,7 @@
               <w:noProof/>
             </w:rPr>
           </w:pPr>
-          <w:hyperlink w:anchor="_Toc92107864" w:history="1">
+          <w:hyperlink w:anchor="_Toc107995616" w:history="1">
             <w:r>
               <w:rPr>
                 <w:rStyle w:val="Hyperlink"/>
@@ -2296,7 +2632,7 @@
                 <w:noProof/>
                 <w:webHidden/>
               </w:rPr>
-              <w:instrText xml:space="preserve"> PAGEREF _Toc92107864 \h </w:instrText>
+              <w:instrText xml:space="preserve"> PAGEREF _Toc107995616 \h </w:instrText>
             </w:r>
             <w:r>
               <w:rPr>
@@ -2316,7 +2652,7 @@
                 <w:noProof/>
                 <w:webHidden/>
               </w:rPr>
-              <w:t>15</w:t>
+              <w:t>20</w:t>
             </w:r>
             <w:r>
               <w:rPr>
@@ -2339,7 +2675,7 @@
               <w:noProof/>
             </w:rPr>
           </w:pPr>
-          <w:hyperlink w:anchor="_Toc92107865" w:history="1">
+          <w:hyperlink w:anchor="_Toc107995617" w:history="1">
             <w:r>
               <w:rPr>
                 <w:rStyle w:val="Hyperlink"/>
@@ -2380,7 +2716,7 @@
                 <w:noProof/>
                 <w:webHidden/>
               </w:rPr>
-              <w:instrText xml:space="preserve"> PAGEREF _Toc92107865 \h </w:instrText>
+              <w:instrText xml:space="preserve"> PAGEREF _Toc107995617 \h </w:instrText>
             </w:r>
             <w:r>
               <w:rPr>
@@ -2400,7 +2736,7 @@
                 <w:noProof/>
                 <w:webHidden/>
               </w:rPr>
-              <w:t>16</w:t>
+              <w:t>21</w:t>
             </w:r>
             <w:r>
               <w:rPr>
@@ -2423,7 +2759,7 @@
               <w:noProof/>
             </w:rPr>
           </w:pPr>
-          <w:hyperlink w:anchor="_Toc92107866" w:history="1">
+          <w:hyperlink w:anchor="_Toc107995618" w:history="1">
             <w:r>
               <w:rPr>
                 <w:rStyle w:val="Hyperlink"/>
@@ -2464,7 +2800,7 @@
                 <w:noProof/>
                 <w:webHidden/>
               </w:rPr>
-              <w:instrText xml:space="preserve"> PAGEREF _Toc92107866 \h </w:instrText>
+              <w:instrText xml:space="preserve"> PAGEREF _Toc107995618 \h </w:instrText>
             </w:r>
             <w:r>
               <w:rPr>
@@ -2484,7 +2820,7 @@
                 <w:noProof/>
                 <w:webHidden/>
               </w:rPr>
-              <w:t>17</w:t>
+              <w:t>22</w:t>
             </w:r>
             <w:r>
               <w:rPr>
@@ -2512,25 +2848,11 @@
         </w:p>
       </w:sdtContent>
     </w:sdt>
-    <w:p/>
-    <w:p>
-      <w:pPr>
-        <w:rPr>
-          <w:rFonts w:asciiTheme="majorHAnsi" w:eastAsiaTheme="majorEastAsia" w:hAnsiTheme="majorHAnsi" w:cstheme="majorBidi"/>
-          <w:color w:val="0C473A"/>
-          <w:sz w:val="32"/>
-          <w:szCs w:val="32"/>
-        </w:rPr>
-      </w:pPr>
-      <w:r>
-        <w:br w:type="page"/>
-      </w:r>
-    </w:p>
     <w:p>
       <w:pPr>
         <w:pStyle w:val="Heading1"/>
       </w:pPr>
-      <w:bookmarkStart w:id="0" w:name="_Toc92107840"/>
+      <w:bookmarkStart w:id="0" w:name="_Toc107995588"/>
       <w:r>
         <w:lastRenderedPageBreak/>
         <w:t>Introduction</w:t>
@@ -2572,7 +2894,7 @@
       <w:pPr>
         <w:pStyle w:val="Heading1"/>
       </w:pPr>
-      <w:bookmarkStart w:id="1" w:name="_Toc92107841"/>
+      <w:bookmarkStart w:id="1" w:name="_Toc107995589"/>
       <w:r>
         <w:lastRenderedPageBreak/>
         <w:t>API Endpoints and Concepts</w:t>
@@ -2588,7 +2910,7 @@
       <w:pPr>
         <w:pStyle w:val="Heading2"/>
       </w:pPr>
-      <w:bookmarkStart w:id="2" w:name="_Toc92107842"/>
+      <w:bookmarkStart w:id="2" w:name="_Toc107995590"/>
       <w:r>
         <w:t>Entities (“</w:t>
       </w:r>
@@ -2657,7 +2979,7 @@
                     <pic:cNvPicPr/>
                   </pic:nvPicPr>
                   <pic:blipFill>
-                    <a:blip r:embed="rId12">
+                    <a:blip r:embed="rId9">
                       <a:extLst>
                         <a:ext uri="{28A0092B-C50C-407E-A947-70E740481C1C}">
                           <a14:useLocalDpi xmlns:a14="http://schemas.microsoft.com/office/drawing/2010/main" val="0"/>
@@ -2693,14 +3015,27 @@
       <w:r>
         <w:t xml:space="preserve">Figure </w:t>
       </w:r>
-      <w:fldSimple w:instr=" SEQ Figure \* ARABIC ">
-        <w:r>
-          <w:rPr>
-            <w:noProof/>
-          </w:rPr>
-          <w:t>1</w:t>
-        </w:r>
-      </w:fldSimple>
+      <w:r>
+        <w:fldChar w:fldCharType="begin"/>
+      </w:r>
+      <w:r>
+        <w:instrText xml:space="preserve"> SEQ Figure \* ARABIC </w:instrText>
+      </w:r>
+      <w:r>
+        <w:fldChar w:fldCharType="separate"/>
+      </w:r>
+      <w:r>
+        <w:rPr>
+          <w:noProof/>
+        </w:rPr>
+        <w:t>1</w:t>
+      </w:r>
+      <w:r>
+        <w:rPr>
+          <w:noProof/>
+        </w:rPr>
+        <w:fldChar w:fldCharType="end"/>
+      </w:r>
       <w:bookmarkEnd w:id="3"/>
       <w:r>
         <w:t>: Actor Definitions</w:t>
@@ -2711,7 +3046,7 @@
         <w:pStyle w:val="Heading2"/>
       </w:pPr>
       <w:bookmarkStart w:id="4" w:name="_Ref38965771"/>
-      <w:bookmarkStart w:id="5" w:name="_Toc92107843"/>
+      <w:bookmarkStart w:id="5" w:name="_Toc107995591"/>
       <w:r>
         <w:t>Authentication Requests</w:t>
       </w:r>
@@ -2804,7 +3139,7 @@
                     <pic:cNvPicPr/>
                   </pic:nvPicPr>
                   <pic:blipFill>
-                    <a:blip r:embed="rId13">
+                    <a:blip r:embed="rId10">
                       <a:extLst>
                         <a:ext uri="{28A0092B-C50C-407E-A947-70E740481C1C}">
                           <a14:useLocalDpi xmlns:a14="http://schemas.microsoft.com/office/drawing/2010/main" val="0"/>
@@ -2840,14 +3175,27 @@
       <w:r>
         <w:t xml:space="preserve">Figure </w:t>
       </w:r>
-      <w:fldSimple w:instr=" SEQ Figure \* ARABIC ">
-        <w:r>
-          <w:rPr>
-            <w:noProof/>
-          </w:rPr>
-          <w:t>2</w:t>
-        </w:r>
-      </w:fldSimple>
+      <w:r>
+        <w:fldChar w:fldCharType="begin"/>
+      </w:r>
+      <w:r>
+        <w:instrText xml:space="preserve"> SEQ Figure \* ARABIC </w:instrText>
+      </w:r>
+      <w:r>
+        <w:fldChar w:fldCharType="separate"/>
+      </w:r>
+      <w:r>
+        <w:rPr>
+          <w:noProof/>
+        </w:rPr>
+        <w:t>2</w:t>
+      </w:r>
+      <w:r>
+        <w:rPr>
+          <w:noProof/>
+        </w:rPr>
+        <w:fldChar w:fldCharType="end"/>
+      </w:r>
       <w:bookmarkEnd w:id="6"/>
       <w:r>
         <w:t xml:space="preserve">: Authentication activity using </w:t>
@@ -2901,7 +3249,7 @@
       <w:pPr>
         <w:pStyle w:val="Heading2"/>
       </w:pPr>
-      <w:bookmarkStart w:id="7" w:name="_Toc92107844"/>
+      <w:bookmarkStart w:id="7" w:name="_Toc107995592"/>
       <w:bookmarkEnd w:id="4"/>
       <w:r>
         <w:t>Component Requests</w:t>
@@ -2917,7 +3265,7 @@
       <w:pPr>
         <w:pStyle w:val="Heading3"/>
       </w:pPr>
-      <w:bookmarkStart w:id="8" w:name="_Toc92107845"/>
+      <w:bookmarkStart w:id="8" w:name="_Toc107995593"/>
       <w:r>
         <w:t>Component Registration / Initial Reporting</w:t>
       </w:r>
@@ -2961,15 +3309,7 @@
         <w:t xml:space="preserve"> Additionally</w:t>
       </w:r>
       <w:r>
-        <w:t xml:space="preserve">, components can be </w:t>
-      </w:r>
-      <w:proofErr w:type="spellStart"/>
-      <w:r>
-        <w:t>POSTed</w:t>
-      </w:r>
-      <w:proofErr w:type="spellEnd"/>
-      <w:r>
-        <w:t xml:space="preserve"> by other systems on behalf of these components. This is common in case of components that are monitored, but do not have the ability to </w:t>
+        <w:t xml:space="preserve">, components can be POSTed by other systems on behalf of these components. This is common in case of components that are monitored, but do not have the ability to </w:t>
       </w:r>
       <w:r>
         <w:t xml:space="preserve">self-monitor or self-register. </w:t>
@@ -3001,7 +3341,7 @@
                     <pic:cNvPicPr/>
                   </pic:nvPicPr>
                   <pic:blipFill>
-                    <a:blip r:embed="rId14">
+                    <a:blip r:embed="rId11">
                       <a:extLst>
                         <a:ext uri="{28A0092B-C50C-407E-A947-70E740481C1C}">
                           <a14:useLocalDpi xmlns:a14="http://schemas.microsoft.com/office/drawing/2010/main" val="0"/>
@@ -3073,7 +3413,7 @@
       <w:pPr>
         <w:pStyle w:val="Heading3"/>
       </w:pPr>
-      <w:bookmarkStart w:id="10" w:name="_Toc92107846"/>
+      <w:bookmarkStart w:id="10" w:name="_Toc107995594"/>
       <w:r>
         <w:t>Component Updates</w:t>
       </w:r>
@@ -3104,7 +3444,7 @@
                     <pic:cNvPicPr/>
                   </pic:nvPicPr>
                   <pic:blipFill>
-                    <a:blip r:embed="rId15">
+                    <a:blip r:embed="rId12">
                       <a:extLst>
                         <a:ext uri="{28A0092B-C50C-407E-A947-70E740481C1C}">
                           <a14:useLocalDpi xmlns:a14="http://schemas.microsoft.com/office/drawing/2010/main" val="0"/>
@@ -3205,7 +3545,7 @@
       <w:pPr>
         <w:pStyle w:val="Heading3"/>
       </w:pPr>
-      <w:bookmarkStart w:id="12" w:name="_Toc92107847"/>
+      <w:bookmarkStart w:id="12" w:name="_Toc107995595"/>
       <w:r>
         <w:t>Clearing Components</w:t>
       </w:r>
@@ -3229,7 +3569,7 @@
       <w:pPr>
         <w:pStyle w:val="Heading3"/>
       </w:pPr>
-      <w:bookmarkStart w:id="13" w:name="_Toc92107848"/>
+      <w:bookmarkStart w:id="13" w:name="_Toc107995596"/>
       <w:r>
         <w:t>Refreshing Components</w:t>
       </w:r>
@@ -3258,26 +3598,10 @@
         <w:t xml:space="preserve">n empty POST request on the </w:t>
       </w:r>
       <w:r>
-        <w:t>/component</w:t>
-      </w:r>
-      <w:proofErr w:type="gramStart"/>
-      <w:r>
-        <w:t>/</w:t>
-      </w:r>
-      <w:r>
-        <w:t>{</w:t>
-      </w:r>
-      <w:proofErr w:type="gramEnd"/>
-      <w:r>
-        <w:t xml:space="preserve">component </w:t>
-      </w:r>
-      <w:proofErr w:type="spellStart"/>
-      <w:r>
-        <w:t>uuid</w:t>
-      </w:r>
-      <w:proofErr w:type="spellEnd"/>
-      <w:r>
-        <w:t>}</w:t>
+        <w:t>/component/</w:t>
+      </w:r>
+      <w:r>
+        <w:t>{component uuid}</w:t>
       </w:r>
       <w:r>
         <w:t>/refresh</w:t>
@@ -3299,15 +3623,7 @@
         <w:t xml:space="preserve"> Additionally, a </w:t>
       </w:r>
       <w:r>
-        <w:t>subsequent PUT on /component/{</w:t>
-      </w:r>
-      <w:proofErr w:type="spellStart"/>
-      <w:r>
-        <w:t>uuid</w:t>
-      </w:r>
-      <w:proofErr w:type="spellEnd"/>
-      <w:r>
-        <w:t>} will also refresh component liveliness</w:t>
+        <w:t>subsequent PUT on /component/{uuid} will also refresh component liveliness</w:t>
       </w:r>
       <w:r>
         <w:t>.</w:t>
@@ -3317,7 +3633,7 @@
       <w:pPr>
         <w:pStyle w:val="Heading3"/>
       </w:pPr>
-      <w:bookmarkStart w:id="14" w:name="_Toc92107849"/>
+      <w:bookmarkStart w:id="14" w:name="_Toc107995597"/>
       <w:r>
         <w:t>Field Descriptions</w:t>
       </w:r>
@@ -3437,7 +3753,7 @@
                     <pic:cNvPicPr/>
                   </pic:nvPicPr>
                   <pic:blipFill>
-                    <a:blip r:embed="rId16"/>
+                    <a:blip r:embed="rId13"/>
                     <a:stretch>
                       <a:fillRect/>
                     </a:stretch>
@@ -3504,7 +3820,7 @@
         <w:lastRenderedPageBreak/>
         <w:t xml:space="preserve">versioning as a widely accepted set of guidelines for versioning systems and components – </w:t>
       </w:r>
-      <w:hyperlink r:id="rId17" w:history="1">
+      <w:hyperlink r:id="rId14" w:history="1">
         <w:r>
           <w:rPr>
             <w:rStyle w:val="Hyperlink"/>
@@ -3545,31 +3861,34 @@
     </w:p>
     <w:p>
       <w:r>
-        <w:t xml:space="preserve">The concept of components and subcomponents exists in this API, and it is assumed that the client takes responsibility for reporting on all of them if it defines such a relationship. The field in the data type is optional and should only be used if there is an explicit ownership. </w:t>
-      </w:r>
-      <w:proofErr w:type="gramStart"/>
-      <w:r>
-        <w:t>In order to</w:t>
-      </w:r>
-      <w:proofErr w:type="gramEnd"/>
-      <w:r>
-        <w:t xml:space="preserve"> report on subcomponents, the process is the same, except that the UUID provided to the parent component should be used for this parent field. When there are subcomponents of a component, they should be registered from the highest level down, as show in </w:t>
+        <w:t>The concept of components and subcomponents exists in this API, and it is assumed that the client takes responsibility for reporting on all of them if it defines such a relationship. The field in the data type is optional and should only be used if there is an explicit ownership. In order to report on subcomponents, the process is the same, except that the UUID provided to the parent component should be used for this parent field. When there are subcomponents of a component, they should be registered from the highest level down, as show</w:t>
+      </w:r>
+      <w:r>
+        <w:t>n</w:t>
+      </w:r>
+      <w:r>
+        <w:t xml:space="preserve"> in</w:t>
+      </w:r>
+      <w:r>
+        <w:t xml:space="preserve"> </w:t>
       </w:r>
       <w:r>
         <w:fldChar w:fldCharType="begin"/>
       </w:r>
       <w:r>
-        <w:instrText xml:space="preserve"> REF _Ref39210628 \h </w:instrText>
+        <w:instrText xml:space="preserve"> REF _Ref107995374 \h </w:instrText>
       </w:r>
       <w:r>
         <w:fldChar w:fldCharType="separate"/>
       </w:r>
       <w:r>
-        <w:rPr>
-          <w:b/>
-          <w:bCs/>
-        </w:rPr>
-        <w:t>Error! Reference source not found.</w:t>
+        <w:t xml:space="preserve">Figure </w:t>
+      </w:r>
+      <w:r>
+        <w:rPr>
+          <w:noProof/>
+        </w:rPr>
+        <w:t>6</w:t>
       </w:r>
       <w:r>
         <w:fldChar w:fldCharType="end"/>
@@ -3624,7 +3943,7 @@
                           </pic:cNvPicPr>
                         </pic:nvPicPr>
                         <pic:blipFill>
-                          <a:blip r:embed="rId18">
+                          <a:blip r:embed="rId15">
                             <a:extLst>
                               <a:ext uri="{28A0092B-C50C-407E-A947-70E740481C1C}">
                                 <a14:useLocalDpi xmlns:a14="http://schemas.microsoft.com/office/drawing/2010/main" val="0"/>
@@ -3682,7 +4001,7 @@
                           <pic:cNvPicPr/>
                         </pic:nvPicPr>
                         <pic:blipFill>
-                          <a:blip r:embed="rId19">
+                          <a:blip r:embed="rId16">
                             <a:extLst>
                               <a:ext uri="{28A0092B-C50C-407E-A947-70E740481C1C}">
                                 <a14:useLocalDpi xmlns:a14="http://schemas.microsoft.com/office/drawing/2010/main" val="0"/>
@@ -3714,17 +4033,32 @@
               <w:pStyle w:val="Caption"/>
               <w:jc w:val="center"/>
             </w:pPr>
+            <w:bookmarkStart w:id="15" w:name="_Ref107995374"/>
             <w:r>
               <w:t xml:space="preserve">Figure </w:t>
             </w:r>
-            <w:fldSimple w:instr=" SEQ Figure \* ARABIC ">
-              <w:r>
-                <w:rPr>
-                  <w:noProof/>
-                </w:rPr>
-                <w:t>6</w:t>
-              </w:r>
-            </w:fldSimple>
+            <w:r>
+              <w:fldChar w:fldCharType="begin"/>
+            </w:r>
+            <w:r>
+              <w:instrText xml:space="preserve"> SEQ Figure \* ARABIC </w:instrText>
+            </w:r>
+            <w:r>
+              <w:fldChar w:fldCharType="separate"/>
+            </w:r>
+            <w:r>
+              <w:rPr>
+                <w:noProof/>
+              </w:rPr>
+              <w:t>6</w:t>
+            </w:r>
+            <w:r>
+              <w:rPr>
+                <w:noProof/>
+              </w:rPr>
+              <w:fldChar w:fldCharType="end"/>
+            </w:r>
+            <w:bookmarkEnd w:id="15"/>
             <w:r>
               <w:t>: Su</w:t>
             </w:r>
@@ -3758,11 +4092,11 @@
       <w:pPr>
         <w:pStyle w:val="Heading2"/>
       </w:pPr>
-      <w:bookmarkStart w:id="15" w:name="_Toc92107850"/>
+      <w:bookmarkStart w:id="16" w:name="_Toc107995598"/>
       <w:r>
         <w:t>Faults</w:t>
       </w:r>
-      <w:bookmarkEnd w:id="15"/>
+      <w:bookmarkEnd w:id="16"/>
     </w:p>
     <w:p>
       <w:r>
@@ -3773,11 +4107,11 @@
       <w:pPr>
         <w:pStyle w:val="Heading3"/>
       </w:pPr>
-      <w:bookmarkStart w:id="16" w:name="_Toc92107851"/>
+      <w:bookmarkStart w:id="17" w:name="_Toc107995599"/>
       <w:r>
         <w:t>Fault Reporting</w:t>
       </w:r>
-      <w:bookmarkEnd w:id="16"/>
+      <w:bookmarkEnd w:id="17"/>
     </w:p>
     <w:p>
       <w:r>
@@ -3810,7 +4144,7 @@
                     <pic:cNvPicPr/>
                   </pic:nvPicPr>
                   <pic:blipFill>
-                    <a:blip r:embed="rId20">
+                    <a:blip r:embed="rId17">
                       <a:extLst>
                         <a:ext uri="{28A0092B-C50C-407E-A947-70E740481C1C}">
                           <a14:useLocalDpi xmlns:a14="http://schemas.microsoft.com/office/drawing/2010/main" val="0"/>
@@ -3882,11 +4216,11 @@
       <w:pPr>
         <w:pStyle w:val="Heading3"/>
       </w:pPr>
-      <w:bookmarkStart w:id="17" w:name="_Toc92107852"/>
+      <w:bookmarkStart w:id="18" w:name="_Toc107995600"/>
       <w:r>
         <w:t>Fault Updates</w:t>
       </w:r>
-      <w:bookmarkEnd w:id="17"/>
+      <w:bookmarkEnd w:id="18"/>
     </w:p>
     <w:p>
       <w:r>
@@ -3915,7 +4249,7 @@
                     <pic:cNvPicPr/>
                   </pic:nvPicPr>
                   <pic:blipFill>
-                    <a:blip r:embed="rId21">
+                    <a:blip r:embed="rId18">
                       <a:extLst>
                         <a:ext uri="{28A0092B-C50C-407E-A947-70E740481C1C}">
                           <a14:useLocalDpi xmlns:a14="http://schemas.microsoft.com/office/drawing/2010/main" val="0"/>
@@ -4005,13 +4339,13 @@
       <w:pPr>
         <w:pStyle w:val="Heading3"/>
       </w:pPr>
-      <w:bookmarkStart w:id="18" w:name="_Ref38967646"/>
-      <w:bookmarkStart w:id="19" w:name="_Toc92107853"/>
+      <w:bookmarkStart w:id="19" w:name="_Ref38967646"/>
+      <w:bookmarkStart w:id="20" w:name="_Toc107995601"/>
       <w:r>
         <w:t>Fault Clearing</w:t>
       </w:r>
-      <w:bookmarkEnd w:id="18"/>
       <w:bookmarkEnd w:id="19"/>
+      <w:bookmarkEnd w:id="20"/>
     </w:p>
     <w:p>
       <w:r>
@@ -4022,7 +4356,7 @@
       <w:pPr>
         <w:pStyle w:val="Heading3"/>
       </w:pPr>
-      <w:bookmarkStart w:id="20" w:name="_Toc92107854"/>
+      <w:bookmarkStart w:id="21" w:name="_Toc107995602"/>
       <w:r>
         <w:t xml:space="preserve">Refreshing </w:t>
       </w:r>
@@ -4032,7 +4366,7 @@
       <w:r>
         <w:t xml:space="preserve"> and Fault Timeouts</w:t>
       </w:r>
-      <w:bookmarkEnd w:id="20"/>
+      <w:bookmarkEnd w:id="21"/>
     </w:p>
     <w:p>
       <w:r>
@@ -4048,15 +4382,7 @@
         <w:t xml:space="preserve">needs </w:t>
       </w:r>
       <w:r>
-        <w:t>to be “refreshed” within a timeout period in the Fault object data type. An empty POST request on the /fault/{</w:t>
-      </w:r>
-      <w:proofErr w:type="spellStart"/>
-      <w:r>
-        <w:t>uuid</w:t>
-      </w:r>
-      <w:proofErr w:type="spellEnd"/>
-      <w:r>
-        <w:t>}</w:t>
+        <w:t>to be “refreshed” within a timeout period in the Fault object data type. An empty POST request on the /fault/{uuid}</w:t>
       </w:r>
       <w:r>
         <w:t>/refresh</w:t>
@@ -4065,27 +4391,14 @@
         <w:t xml:space="preserve"> </w:t>
       </w:r>
       <w:r>
-        <w:t>(</w:t>
-      </w:r>
-      <w:proofErr w:type="spellStart"/>
-      <w:r>
-        <w:t>uuid</w:t>
-      </w:r>
-      <w:proofErr w:type="spellEnd"/>
-      <w:r>
-        <w:t xml:space="preserve"> denotes the </w:t>
+        <w:t xml:space="preserve">(uuid denotes the </w:t>
       </w:r>
       <w:r>
         <w:t>fault</w:t>
       </w:r>
       <w:r>
-        <w:t xml:space="preserve"> </w:t>
-      </w:r>
-      <w:proofErr w:type="spellStart"/>
-      <w:r>
-        <w:t>uuid</w:t>
-      </w:r>
-      <w:proofErr w:type="spellEnd"/>
+        <w:t xml:space="preserve"> uuid</w:t>
+      </w:r>
       <w:r>
         <w:t xml:space="preserve">) </w:t>
       </w:r>
@@ -4093,15 +4406,7 @@
         <w:t xml:space="preserve">is used for this action. </w:t>
       </w:r>
       <w:r>
-        <w:t>PUT updates on the /fault/{</w:t>
-      </w:r>
-      <w:proofErr w:type="spellStart"/>
-      <w:r>
-        <w:t>uuid</w:t>
-      </w:r>
-      <w:proofErr w:type="spellEnd"/>
-      <w:r>
-        <w:t>} endpoint also serve this purpose.</w:t>
+        <w:t>PUT updates on the /fault/{uuid} endpoint also serve this purpose.</w:t>
       </w:r>
       <w:r>
         <w:t xml:space="preserve"> If activity on that </w:t>
@@ -4150,7 +4455,7 @@
                     <pic:cNvPicPr/>
                   </pic:nvPicPr>
                   <pic:blipFill>
-                    <a:blip r:embed="rId22">
+                    <a:blip r:embed="rId19">
                       <a:extLst>
                         <a:ext uri="{28A0092B-C50C-407E-A947-70E740481C1C}">
                           <a14:useLocalDpi xmlns:a14="http://schemas.microsoft.com/office/drawing/2010/main" val="0"/>
@@ -4216,11 +4521,11 @@
       <w:pPr>
         <w:pStyle w:val="Heading3"/>
       </w:pPr>
-      <w:bookmarkStart w:id="21" w:name="_Toc92107855"/>
+      <w:bookmarkStart w:id="22" w:name="_Toc107995603"/>
       <w:r>
         <w:t>Field Descriptions</w:t>
       </w:r>
-      <w:bookmarkEnd w:id="21"/>
+      <w:bookmarkEnd w:id="22"/>
     </w:p>
     <w:p>
       <w:r>
@@ -4237,15 +4542,7 @@
     </w:p>
     <w:p>
       <w:r>
-        <w:t xml:space="preserve">The severity of a fault indicates how impactful it is to the monitored </w:t>
-      </w:r>
-      <w:proofErr w:type="gramStart"/>
-      <w:r>
-        <w:t>component as a whole</w:t>
-      </w:r>
-      <w:proofErr w:type="gramEnd"/>
-      <w:r>
-        <w:t>. This can range from “something the component notices” to “something that is causing failure within the component or system”. To capture this range, there are four levels of fault severities:</w:t>
+        <w:t>The severity of a fault indicates how impactful it is to the monitored component as a whole. This can range from “something the component notices” to “something that is causing failure within the component or system”. To capture this range, there are four levels of fault severities:</w:t>
       </w:r>
     </w:p>
     <w:p>
@@ -4281,15 +4578,7 @@
         </w:numPr>
       </w:pPr>
       <w:r>
-        <w:t xml:space="preserve">HIGH – The quality of service is </w:t>
-      </w:r>
-      <w:proofErr w:type="gramStart"/>
-      <w:r>
-        <w:t>affected</w:t>
-      </w:r>
-      <w:proofErr w:type="gramEnd"/>
-      <w:r>
-        <w:t xml:space="preserve"> and data is untrustworthy, due to it being incorrect, missing, or not meeting other necessary requirements</w:t>
+        <w:t>HIGH – The quality of service is affected and data is untrustworthy, due to it being incorrect, missing, or not meeting other necessary requirements</w:t>
       </w:r>
     </w:p>
     <w:p>
@@ -4391,11 +4680,11 @@
       <w:pPr>
         <w:pStyle w:val="Heading2"/>
       </w:pPr>
-      <w:bookmarkStart w:id="22" w:name="_Toc92107856"/>
+      <w:bookmarkStart w:id="23" w:name="_Toc107995604"/>
       <w:r>
         <w:t>Registration</w:t>
       </w:r>
-      <w:bookmarkEnd w:id="22"/>
+      <w:bookmarkEnd w:id="23"/>
     </w:p>
     <w:p>
       <w:r>
@@ -4434,15 +4723,7 @@
         <w:t xml:space="preserve">information </w:t>
       </w:r>
       <w:r>
-        <w:t>can also be requested by UUID by using GET on the /component/{</w:t>
-      </w:r>
-      <w:proofErr w:type="spellStart"/>
-      <w:r>
-        <w:t>uuid</w:t>
-      </w:r>
-      <w:proofErr w:type="spellEnd"/>
-      <w:r>
-        <w:t xml:space="preserve">} endpoint as well. </w:t>
+        <w:t xml:space="preserve">can also be requested by UUID by using GET on the /component/{uuid} endpoint as well. </w:t>
       </w:r>
     </w:p>
     <w:p>
@@ -4453,27 +4734,1253 @@
         <w:t>s</w:t>
       </w:r>
       <w:r>
-        <w:t xml:space="preserve"> can be accessed similarly using the /fault/ and /fault/{</w:t>
-      </w:r>
-      <w:proofErr w:type="spellStart"/>
-      <w:r>
-        <w:t>uuid</w:t>
-      </w:r>
-      <w:proofErr w:type="spellEnd"/>
-      <w:r>
-        <w:t>} endpoints. For more information, see the API specification for filtered queries and additional data type fields for the responses on these endpoints.</w:t>
+        <w:t xml:space="preserve"> can be accessed similarly using the /fault/ and /fault/{uuid} endpoints. For more information, see the API specification for filtered queries and additional data type fields for the responses on these endpoints.</w:t>
       </w:r>
     </w:p>
     <w:p>
       <w:pPr>
         <w:pStyle w:val="Heading2"/>
       </w:pPr>
-      <w:bookmarkStart w:id="23" w:name="_Toc92107857"/>
+      <w:bookmarkStart w:id="24" w:name="_Toc107965768"/>
+      <w:bookmarkStart w:id="25" w:name="_Toc107995605"/>
       <w:r>
         <w:lastRenderedPageBreak/>
+        <w:t>Mitigation Handling API</w:t>
+      </w:r>
+      <w:bookmarkEnd w:id="24"/>
+      <w:bookmarkEnd w:id="25"/>
+    </w:p>
+    <w:p>
+      <w:r>
+        <w:rPr>
+          <w:rStyle w:val="cf01"/>
+          <w:rFonts w:cstheme="minorHAnsi"/>
+        </w:rPr>
+        <w:t>A mitigation is one or more actions that can be taken by a system or person to reduce the effect of (or clear) a FRAIHMWORK fault or external off-nominal situation.</w:t>
+      </w:r>
+    </w:p>
+    <w:p>
+      <w:r>
+        <w:t xml:space="preserve">For example, </w:t>
+      </w:r>
+      <w:r>
+        <w:t xml:space="preserve">if </w:t>
+      </w:r>
+      <w:r>
+        <w:t>a</w:t>
+      </w:r>
+      <w:r>
+        <w:t xml:space="preserve"> network switch is unresponsive, FRAIHMWORK may provide steps to try and resolve the situation in the form of a mitigation. Performing the mitigation’s actions may resolve the situation entirely (clearing the fault) or lessen its impact (perhaps by activating a backup device).</w:t>
+      </w:r>
+      <w:r>
+        <w:t xml:space="preserve"> </w:t>
+      </w:r>
+    </w:p>
+    <w:p>
+      <w:r>
+        <w:t>The relationship between faults and mitigations can be seen in</w:t>
+      </w:r>
+      <w:r>
+        <w:t xml:space="preserve"> </w:t>
+      </w:r>
+      <w:r>
+        <w:fldChar w:fldCharType="begin"/>
+      </w:r>
+      <w:r>
+        <w:instrText xml:space="preserve"> REF _Ref107789354 \h </w:instrText>
+      </w:r>
+      <w:r>
+        <w:fldChar w:fldCharType="separate"/>
+      </w:r>
+      <w:r>
+        <w:t xml:space="preserve">Figure </w:t>
+      </w:r>
+      <w:r>
+        <w:rPr>
+          <w:noProof/>
+        </w:rPr>
+        <w:t>10</w:t>
+      </w:r>
+      <w:r>
+        <w:fldChar w:fldCharType="end"/>
+      </w:r>
+      <w:r>
+        <w:t xml:space="preserve">. </w:t>
+      </w:r>
+    </w:p>
+    <w:p>
+      <w:pPr>
+        <w:keepNext/>
+        <w:jc w:val="center"/>
+      </w:pPr>
+      <w:r>
+        <w:rPr>
+          <w:noProof/>
+        </w:rPr>
+        <w:drawing>
+          <wp:inline distT="0" distB="0" distL="0" distR="0" wp14:anchorId="73808F00" wp14:editId="25FADA07">
+            <wp:extent cx="5186737" cy="1542757"/>
+            <wp:effectExtent l="0" t="0" r="0" b="635"/>
+            <wp:docPr id="20" name="Picture 20" descr="Diagram&#10;&#10;Description automatically generated"/>
+            <wp:cNvGraphicFramePr>
+              <a:graphicFrameLocks xmlns:a="http://schemas.openxmlformats.org/drawingml/2006/main" noChangeAspect="1"/>
+            </wp:cNvGraphicFramePr>
+            <a:graphic xmlns:a="http://schemas.openxmlformats.org/drawingml/2006/main">
+              <a:graphicData uri="http://schemas.openxmlformats.org/drawingml/2006/picture">
+                <pic:pic xmlns:pic="http://schemas.openxmlformats.org/drawingml/2006/picture">
+                  <pic:nvPicPr>
+                    <pic:cNvPr id="20" name="Picture 20" descr="Diagram&#10;&#10;Description automatically generated"/>
+                    <pic:cNvPicPr/>
+                  </pic:nvPicPr>
+                  <pic:blipFill>
+                    <a:blip r:embed="rId20">
+                      <a:extLst>
+                        <a:ext uri="{28A0092B-C50C-407E-A947-70E740481C1C}">
+                          <a14:useLocalDpi xmlns:a14="http://schemas.microsoft.com/office/drawing/2010/main" val="0"/>
+                        </a:ext>
+                      </a:extLst>
+                    </a:blip>
+                    <a:stretch>
+                      <a:fillRect/>
+                    </a:stretch>
+                  </pic:blipFill>
+                  <pic:spPr>
+                    <a:xfrm>
+                      <a:off x="0" y="0"/>
+                      <a:ext cx="5186737" cy="1542757"/>
+                    </a:xfrm>
+                    <a:prstGeom prst="rect">
+                      <a:avLst/>
+                    </a:prstGeom>
+                  </pic:spPr>
+                </pic:pic>
+              </a:graphicData>
+            </a:graphic>
+          </wp:inline>
+        </w:drawing>
+      </w:r>
+    </w:p>
+    <w:p>
+      <w:pPr>
+        <w:pStyle w:val="Caption"/>
+        <w:jc w:val="center"/>
+      </w:pPr>
+      <w:bookmarkStart w:id="26" w:name="_Ref107789354"/>
+      <w:r>
+        <w:t xml:space="preserve">Figure </w:t>
+      </w:r>
+      <w:r>
+        <w:fldChar w:fldCharType="begin"/>
+      </w:r>
+      <w:r>
+        <w:instrText xml:space="preserve"> SEQ Figure \* ARABIC </w:instrText>
+      </w:r>
+      <w:r>
+        <w:fldChar w:fldCharType="separate"/>
+      </w:r>
+      <w:r>
+        <w:rPr>
+          <w:noProof/>
+        </w:rPr>
+        <w:t>10</w:t>
+      </w:r>
+      <w:r>
+        <w:rPr>
+          <w:noProof/>
+        </w:rPr>
+        <w:fldChar w:fldCharType="end"/>
+      </w:r>
+      <w:bookmarkEnd w:id="26"/>
+      <w:r>
+        <w:t xml:space="preserve">: </w:t>
+      </w:r>
+      <w:r>
+        <w:t>Block diagram - Relationship between mitigations and faults</w:t>
+      </w:r>
+    </w:p>
+    <w:p>
+      <w:r>
+        <w:t xml:space="preserve">As per the diagram, a fault can have zero or more mitigations associated to it. Also, a single mitigation can be associated to zero or more faults. </w:t>
+      </w:r>
+    </w:p>
+    <w:p>
+      <w:r>
+        <w:t>There are two types of resolutions to mitigations based on the actor who resolves it:</w:t>
+      </w:r>
+    </w:p>
+    <w:p>
+      <w:pPr>
+        <w:pStyle w:val="ListParagraph"/>
+        <w:numPr>
+          <w:ilvl w:val="1"/>
+          <w:numId w:val="31"/>
+        </w:numPr>
+      </w:pPr>
+      <w:r>
+        <w:rPr>
+          <w:b/>
+        </w:rPr>
+        <w:t>Manual</w:t>
+      </w:r>
+      <w:r>
+        <w:t>: Manual mitigations are enacted by users through manual actions</w:t>
+      </w:r>
+    </w:p>
+    <w:p>
+      <w:pPr>
+        <w:pStyle w:val="ListParagraph"/>
+        <w:numPr>
+          <w:ilvl w:val="1"/>
+          <w:numId w:val="31"/>
+        </w:numPr>
+      </w:pPr>
+      <w:r>
+        <w:rPr>
+          <w:b/>
+        </w:rPr>
+        <w:t>Automatic</w:t>
+      </w:r>
+      <w:r>
+        <w:t>: Automatic mitigations are resolved by a service. This is the default resolution of a mitigation.</w:t>
+      </w:r>
+    </w:p>
+    <w:p>
+      <w:r>
+        <w:rPr>
+          <w:rFonts w:cstheme="minorHAnsi"/>
+          <w:shd w:val="clear" w:color="auto" w:fill="FFFFFF"/>
+        </w:rPr>
+        <w:t xml:space="preserve">During its lifecycle, </w:t>
+      </w:r>
+      <w:r>
+        <w:t xml:space="preserve">a mitigation can be in different states as shown in </w:t>
+      </w:r>
+      <w:r>
+        <w:fldChar w:fldCharType="begin"/>
+      </w:r>
+      <w:r>
+        <w:instrText xml:space="preserve"> REF _Ref107482038 \h  \* MERGEFORMAT </w:instrText>
+      </w:r>
+      <w:r>
+        <w:fldChar w:fldCharType="separate"/>
+      </w:r>
+      <w:r>
+        <w:t xml:space="preserve">Figure </w:t>
+      </w:r>
+      <w:r>
+        <w:rPr>
+          <w:noProof/>
+        </w:rPr>
+        <w:t>11</w:t>
+      </w:r>
+      <w:r>
+        <w:fldChar w:fldCharType="end"/>
+      </w:r>
+      <w:r>
+        <w:t xml:space="preserve">: </w:t>
+      </w:r>
+    </w:p>
+    <w:p>
+      <w:pPr>
+        <w:keepNext/>
+        <w:jc w:val="center"/>
+      </w:pPr>
+      <w:r>
+        <w:rPr>
+          <w:noProof/>
+        </w:rPr>
+        <w:drawing>
+          <wp:inline distT="0" distB="0" distL="0" distR="0" wp14:anchorId="238B0F18" wp14:editId="28CEC950">
+            <wp:extent cx="4342968" cy="1598213"/>
+            <wp:effectExtent l="0" t="0" r="635" b="2540"/>
+            <wp:docPr id="2" name="Picture 2" descr="Diagram&#10;&#10;Description automatically generated"/>
+            <wp:cNvGraphicFramePr>
+              <a:graphicFrameLocks xmlns:a="http://schemas.openxmlformats.org/drawingml/2006/main" noChangeAspect="1"/>
+            </wp:cNvGraphicFramePr>
+            <a:graphic xmlns:a="http://schemas.openxmlformats.org/drawingml/2006/main">
+              <a:graphicData uri="http://schemas.openxmlformats.org/drawingml/2006/picture">
+                <pic:pic xmlns:pic="http://schemas.openxmlformats.org/drawingml/2006/picture">
+                  <pic:nvPicPr>
+                    <pic:cNvPr id="2" name="Picture 2" descr="Diagram&#10;&#10;Description automatically generated"/>
+                    <pic:cNvPicPr/>
+                  </pic:nvPicPr>
+                  <pic:blipFill>
+                    <a:blip r:embed="rId21">
+                      <a:extLst>
+                        <a:ext uri="{28A0092B-C50C-407E-A947-70E740481C1C}">
+                          <a14:useLocalDpi xmlns:a14="http://schemas.microsoft.com/office/drawing/2010/main" val="0"/>
+                        </a:ext>
+                      </a:extLst>
+                    </a:blip>
+                    <a:stretch>
+                      <a:fillRect/>
+                    </a:stretch>
+                  </pic:blipFill>
+                  <pic:spPr>
+                    <a:xfrm>
+                      <a:off x="0" y="0"/>
+                      <a:ext cx="4407648" cy="1622015"/>
+                    </a:xfrm>
+                    <a:prstGeom prst="rect">
+                      <a:avLst/>
+                    </a:prstGeom>
+                  </pic:spPr>
+                </pic:pic>
+              </a:graphicData>
+            </a:graphic>
+          </wp:inline>
+        </w:drawing>
+      </w:r>
+    </w:p>
+    <w:p>
+      <w:pPr>
+        <w:pStyle w:val="Caption"/>
+        <w:jc w:val="center"/>
+      </w:pPr>
+      <w:bookmarkStart w:id="27" w:name="_Ref107482038"/>
+      <w:r>
+        <w:t xml:space="preserve">Figure </w:t>
+      </w:r>
+      <w:r>
+        <w:fldChar w:fldCharType="begin"/>
+      </w:r>
+      <w:r>
+        <w:instrText xml:space="preserve"> SEQ Figure \* ARABIC </w:instrText>
+      </w:r>
+      <w:r>
+        <w:fldChar w:fldCharType="separate"/>
+      </w:r>
+      <w:r>
+        <w:rPr>
+          <w:noProof/>
+        </w:rPr>
+        <w:t>11</w:t>
+      </w:r>
+      <w:r>
+        <w:rPr>
+          <w:noProof/>
+        </w:rPr>
+        <w:fldChar w:fldCharType="end"/>
+      </w:r>
+      <w:bookmarkEnd w:id="27"/>
+      <w:r>
+        <w:t>: Mitigation Lifecycle</w:t>
+      </w:r>
+    </w:p>
+    <w:p>
+      <w:pPr>
+        <w:pStyle w:val="ListParagraph"/>
+        <w:numPr>
+          <w:ilvl w:val="0"/>
+          <w:numId w:val="30"/>
+        </w:numPr>
+        <w:rPr>
+          <w:rFonts w:cstheme="minorHAnsi"/>
+        </w:rPr>
+      </w:pPr>
+      <w:r>
+        <w:rPr>
+          <w:rFonts w:cstheme="minorHAnsi"/>
+          <w:b/>
+        </w:rPr>
+        <w:t>RECOMMENDED</w:t>
+      </w:r>
+      <w:r>
+        <w:rPr>
+          <w:rFonts w:cstheme="minorHAnsi"/>
+        </w:rPr>
+        <w:t xml:space="preserve">: The mitigation action has been recommended to an end user but is waiting for further instruction. This is the default initial mitigation state. </w:t>
+      </w:r>
+      <w:r>
+        <w:rPr>
+          <w:rFonts w:cstheme="minorHAnsi"/>
+        </w:rPr>
+        <w:t>F</w:t>
+      </w:r>
+      <w:r>
+        <w:rPr>
+          <w:rFonts w:cstheme="minorHAnsi"/>
+        </w:rPr>
+        <w:t>rom</w:t>
+      </w:r>
+      <w:r>
+        <w:rPr>
+          <w:rFonts w:cstheme="minorHAnsi"/>
+        </w:rPr>
+        <w:t xml:space="preserve"> here</w:t>
+      </w:r>
+      <w:r>
+        <w:rPr>
+          <w:rFonts w:cstheme="minorHAnsi"/>
+        </w:rPr>
+        <w:t>,</w:t>
+      </w:r>
+      <w:r>
+        <w:rPr>
+          <w:rFonts w:cstheme="minorHAnsi"/>
+        </w:rPr>
+        <w:t xml:space="preserve"> the state can only change to 'ACCEPTED', 'REVOKED'</w:t>
+      </w:r>
+      <w:r>
+        <w:rPr>
+          <w:rFonts w:cstheme="minorHAnsi"/>
+        </w:rPr>
+        <w:t>,</w:t>
+      </w:r>
+      <w:r>
+        <w:rPr>
+          <w:rFonts w:cstheme="minorHAnsi"/>
+        </w:rPr>
+        <w:t xml:space="preserve"> or 'DENIED'.</w:t>
+      </w:r>
+    </w:p>
+    <w:p>
+      <w:pPr>
+        <w:pStyle w:val="ListParagraph"/>
+        <w:numPr>
+          <w:ilvl w:val="0"/>
+          <w:numId w:val="30"/>
+        </w:numPr>
+        <w:rPr>
+          <w:rFonts w:cstheme="minorHAnsi"/>
+        </w:rPr>
+      </w:pPr>
+      <w:r>
+        <w:rPr>
+          <w:rFonts w:cstheme="minorHAnsi"/>
+          <w:b/>
+        </w:rPr>
+        <w:t>ACCEPTED</w:t>
+      </w:r>
+      <w:r>
+        <w:rPr>
+          <w:rFonts w:cstheme="minorHAnsi"/>
+        </w:rPr>
+        <w:t xml:space="preserve">: The mitigation has been accepted by a user but has not yet been executed. This as well can be an initial state. Mitigations that start in this state are understood to have been </w:t>
+      </w:r>
+      <w:r>
+        <w:rPr>
+          <w:rFonts w:cstheme="minorHAnsi"/>
+        </w:rPr>
+        <w:lastRenderedPageBreak/>
+        <w:t>added by a human, rather than an automated process. From here, the state should only change to 'STARTED', 'REVOKED', or 'FAILED'.</w:t>
+      </w:r>
+    </w:p>
+    <w:p>
+      <w:pPr>
+        <w:pStyle w:val="ListParagraph"/>
+        <w:numPr>
+          <w:ilvl w:val="0"/>
+          <w:numId w:val="30"/>
+        </w:numPr>
+        <w:rPr>
+          <w:rFonts w:cstheme="minorHAnsi"/>
+        </w:rPr>
+      </w:pPr>
+      <w:r>
+        <w:rPr>
+          <w:rFonts w:cstheme="minorHAnsi"/>
+          <w:b/>
+        </w:rPr>
+        <w:t>STARTED</w:t>
+      </w:r>
+      <w:r>
+        <w:rPr>
+          <w:rFonts w:cstheme="minorHAnsi"/>
+        </w:rPr>
+        <w:t>: The mitigation action has started and is still in progress. From here, the state should only change to 'COMPLETE' or 'FAILED'.</w:t>
+      </w:r>
+    </w:p>
+    <w:p>
+      <w:pPr>
+        <w:pStyle w:val="ListParagraph"/>
+        <w:numPr>
+          <w:ilvl w:val="0"/>
+          <w:numId w:val="30"/>
+        </w:numPr>
+        <w:rPr>
+          <w:rFonts w:cstheme="minorHAnsi"/>
+        </w:rPr>
+      </w:pPr>
+      <w:r>
+        <w:rPr>
+          <w:rFonts w:cstheme="minorHAnsi"/>
+          <w:b/>
+        </w:rPr>
+        <w:t>COMPLETE</w:t>
+      </w:r>
+      <w:r>
+        <w:rPr>
+          <w:rFonts w:cstheme="minorHAnsi"/>
+        </w:rPr>
+        <w:t>: The mitigation action has been fully resolved. This is a terminal state for the action.</w:t>
+      </w:r>
+    </w:p>
+    <w:p>
+      <w:pPr>
+        <w:pStyle w:val="ListParagraph"/>
+        <w:numPr>
+          <w:ilvl w:val="0"/>
+          <w:numId w:val="30"/>
+        </w:numPr>
+        <w:rPr>
+          <w:rFonts w:cstheme="minorHAnsi"/>
+        </w:rPr>
+      </w:pPr>
+      <w:r>
+        <w:rPr>
+          <w:rFonts w:cstheme="minorHAnsi"/>
+          <w:b/>
+        </w:rPr>
+        <w:t>FAILED</w:t>
+      </w:r>
+      <w:r>
+        <w:rPr>
+          <w:rFonts w:cstheme="minorHAnsi"/>
+        </w:rPr>
+        <w:t xml:space="preserve">: The mitigation action was unsuccessful in completing its task or its completion resulted in an unsatisfactory mitigation. This is a terminal state for the </w:t>
+      </w:r>
+      <w:r>
+        <w:rPr>
+          <w:rFonts w:cstheme="minorHAnsi"/>
+        </w:rPr>
+        <w:t>mitigation</w:t>
+      </w:r>
+      <w:r>
+        <w:rPr>
+          <w:rFonts w:cstheme="minorHAnsi"/>
+        </w:rPr>
+        <w:t>.</w:t>
+      </w:r>
+    </w:p>
+    <w:p>
+      <w:pPr>
+        <w:pStyle w:val="ListParagraph"/>
+        <w:numPr>
+          <w:ilvl w:val="0"/>
+          <w:numId w:val="30"/>
+        </w:numPr>
+        <w:rPr>
+          <w:rFonts w:cstheme="minorHAnsi"/>
+        </w:rPr>
+      </w:pPr>
+      <w:r>
+        <w:rPr>
+          <w:rFonts w:cstheme="minorHAnsi"/>
+          <w:b/>
+        </w:rPr>
+        <w:t>REVOKED</w:t>
+      </w:r>
+      <w:r>
+        <w:rPr>
+          <w:rFonts w:cstheme="minorHAnsi"/>
+        </w:rPr>
+        <w:t xml:space="preserve">: The executor of the mitigation can no longer perform the action, or the context has changed such that the mitigation would not be effective. It effectively cancels the </w:t>
+      </w:r>
+      <w:r>
+        <w:rPr>
+          <w:rFonts w:cstheme="minorHAnsi"/>
+        </w:rPr>
+        <w:t xml:space="preserve">mitigation </w:t>
+      </w:r>
+      <w:r>
+        <w:rPr>
+          <w:rFonts w:cstheme="minorHAnsi"/>
+        </w:rPr>
+        <w:t>and</w:t>
+      </w:r>
+      <w:r>
+        <w:rPr>
+          <w:rFonts w:cstheme="minorHAnsi"/>
+        </w:rPr>
+        <w:t xml:space="preserve"> is a terminal state.</w:t>
+      </w:r>
+    </w:p>
+    <w:p>
+      <w:pPr>
+        <w:pStyle w:val="ListParagraph"/>
+        <w:numPr>
+          <w:ilvl w:val="0"/>
+          <w:numId w:val="30"/>
+        </w:numPr>
+        <w:rPr>
+          <w:rFonts w:cstheme="minorHAnsi"/>
+        </w:rPr>
+      </w:pPr>
+      <w:r>
+        <w:rPr>
+          <w:rFonts w:cstheme="minorHAnsi"/>
+          <w:b/>
+        </w:rPr>
+        <w:t>DENIED</w:t>
+      </w:r>
+      <w:r>
+        <w:rPr>
+          <w:rFonts w:cstheme="minorHAnsi"/>
+        </w:rPr>
+        <w:t xml:space="preserve">: A user has declined the mitigation action. It is a terminal state for the </w:t>
+      </w:r>
+      <w:r>
+        <w:rPr>
+          <w:rFonts w:cstheme="minorHAnsi"/>
+        </w:rPr>
+        <w:t>mitigation</w:t>
+      </w:r>
+      <w:r>
+        <w:rPr>
+          <w:rFonts w:cstheme="minorHAnsi"/>
+        </w:rPr>
+        <w:t>.</w:t>
+      </w:r>
+    </w:p>
+    <w:p>
+      <w:pPr>
+        <w:rPr>
+          <w:rFonts w:cstheme="minorHAnsi"/>
+          <w:color w:val="172B4D"/>
+          <w:spacing w:val="-1"/>
+          <w:shd w:val="clear" w:color="auto" w:fill="FFFFFF"/>
+        </w:rPr>
+      </w:pPr>
+      <w:r>
+        <w:rPr>
+          <w:rFonts w:cstheme="minorHAnsi"/>
+        </w:rPr>
+        <w:t>The user can control or update the state of mitigation through the TMI display.</w:t>
+      </w:r>
+      <w:r>
+        <w:rPr>
+          <w:rFonts w:cstheme="minorHAnsi"/>
+        </w:rPr>
+        <w:t xml:space="preserve"> </w:t>
+      </w:r>
+      <w:r>
+        <w:rPr>
+          <w:rFonts w:cstheme="minorHAnsi"/>
+        </w:rPr>
+        <w:t>For MANUAL</w:t>
+      </w:r>
+      <w:r>
+        <w:rPr>
+          <w:rFonts w:cstheme="minorHAnsi"/>
+        </w:rPr>
+        <w:t xml:space="preserve"> resolutions, all state changes must be driven by the user, whereas for AUTOMATIC resolutions, the user must signal to the executor that they approve/deny the mitigation. If the mitigation is approved, the executor is responsible for taking the mitigation action and then updating the state.</w:t>
+      </w:r>
+    </w:p>
+    <w:p>
+      <w:r>
+        <w:rPr>
+          <w:rFonts w:cstheme="minorHAnsi"/>
+        </w:rPr>
+        <w:t xml:space="preserve">A constraint on mitigation operations is that components and faults must be registered prior to being referenced </w:t>
+      </w:r>
+      <w:r>
+        <w:t>The Mitigation API provides access to the user to perform the following mitigation operation.</w:t>
+      </w:r>
+      <w:r>
+        <w:t xml:space="preserve"> </w:t>
+      </w:r>
+    </w:p>
+    <w:p>
+      <w:pPr>
+        <w:pStyle w:val="Heading3"/>
+      </w:pPr>
+      <w:bookmarkStart w:id="28" w:name="_Toc107965769"/>
+      <w:bookmarkStart w:id="29" w:name="_Toc107995606"/>
+      <w:r>
+        <w:t>Mitigation Registration</w:t>
+      </w:r>
+      <w:bookmarkEnd w:id="28"/>
+      <w:bookmarkEnd w:id="29"/>
+    </w:p>
+    <w:p>
+      <w:pPr>
+        <w:rPr>
+          <w:rStyle w:val="cf01"/>
+          <w:rFonts w:cstheme="minorHAnsi"/>
+        </w:rPr>
+      </w:pPr>
+      <w:r>
+        <w:t xml:space="preserve">Mitigations are identified by FRAIHMWORK by their issuer id, executor id, list of faults associated, description, and the time of issue. </w:t>
+      </w:r>
+      <w:r>
+        <w:rPr>
+          <w:rFonts w:cstheme="minorHAnsi"/>
+        </w:rPr>
+        <w:t xml:space="preserve">Here, the issuer is </w:t>
+      </w:r>
+      <w:r>
+        <w:rPr>
+          <w:rStyle w:val="cf01"/>
+          <w:rFonts w:cstheme="minorHAnsi"/>
+        </w:rPr>
+        <w:t>the component that recognizes and creates the mitigation</w:t>
+      </w:r>
+      <w:r>
+        <w:rPr>
+          <w:rStyle w:val="cf01"/>
+          <w:rFonts w:cstheme="minorHAnsi"/>
+        </w:rPr>
+        <w:t xml:space="preserve">, while the executor is the component running the mitigation process. </w:t>
+      </w:r>
+    </w:p>
+    <w:p>
+      <w:pPr>
+        <w:rPr>
+          <w:rFonts w:cstheme="minorHAnsi"/>
+        </w:rPr>
+      </w:pPr>
+      <w:r>
+        <w:rPr>
+          <w:rFonts w:cstheme="minorHAnsi"/>
+        </w:rPr>
+        <w:t>A mitigation is registered with a POST call for which FRAIHMWORK will generate a new UUID internally. The mitigation will be successfully registered with the UUID if no other mitigation is registered with the same issuer id, executor id, faults, description, and the time of issue.</w:t>
+      </w:r>
+    </w:p>
+    <w:p>
+      <w:r>
+        <w:t xml:space="preserve">As shown in </w:t>
+      </w:r>
+      <w:r>
+        <w:fldChar w:fldCharType="begin"/>
+      </w:r>
+      <w:r>
+        <w:instrText xml:space="preserve"> REF _Ref107482936 \h  \* MERGEFORMAT </w:instrText>
+      </w:r>
+      <w:r>
+        <w:fldChar w:fldCharType="separate"/>
+      </w:r>
+      <w:r>
+        <w:t xml:space="preserve">Figure </w:t>
+      </w:r>
+      <w:r>
+        <w:rPr>
+          <w:noProof/>
+        </w:rPr>
+        <w:t>12</w:t>
+      </w:r>
+      <w:r>
+        <w:fldChar w:fldCharType="end"/>
+      </w:r>
+      <w:r>
+        <w:t>,</w:t>
+      </w:r>
+      <w:r>
+        <w:t xml:space="preserve"> to register a mitigation against one or more faults, the following steps can be executed:</w:t>
+      </w:r>
+    </w:p>
+    <w:p>
+      <w:pPr>
+        <w:keepNext/>
+        <w:jc w:val="center"/>
+      </w:pPr>
+      <w:r>
+        <w:rPr>
+          <w:noProof/>
+        </w:rPr>
+        <w:lastRenderedPageBreak/>
+        <w:drawing>
+          <wp:inline distT="0" distB="0" distL="0" distR="0" wp14:anchorId="200DC161" wp14:editId="4AC06C5F">
+            <wp:extent cx="4055424" cy="3851379"/>
+            <wp:effectExtent l="0" t="0" r="2540" b="0"/>
+            <wp:docPr id="3" name="Picture 3" descr="Diagram&#10;&#10;Description automatically generated"/>
+            <wp:cNvGraphicFramePr>
+              <a:graphicFrameLocks xmlns:a="http://schemas.openxmlformats.org/drawingml/2006/main" noChangeAspect="1"/>
+            </wp:cNvGraphicFramePr>
+            <a:graphic xmlns:a="http://schemas.openxmlformats.org/drawingml/2006/main">
+              <a:graphicData uri="http://schemas.openxmlformats.org/drawingml/2006/picture">
+                <pic:pic xmlns:pic="http://schemas.openxmlformats.org/drawingml/2006/picture">
+                  <pic:nvPicPr>
+                    <pic:cNvPr id="3" name="Picture 3" descr="Diagram&#10;&#10;Description automatically generated"/>
+                    <pic:cNvPicPr/>
+                  </pic:nvPicPr>
+                  <pic:blipFill>
+                    <a:blip r:embed="rId22">
+                      <a:extLst>
+                        <a:ext uri="{28A0092B-C50C-407E-A947-70E740481C1C}">
+                          <a14:useLocalDpi xmlns:a14="http://schemas.microsoft.com/office/drawing/2010/main" val="0"/>
+                        </a:ext>
+                      </a:extLst>
+                    </a:blip>
+                    <a:stretch>
+                      <a:fillRect/>
+                    </a:stretch>
+                  </pic:blipFill>
+                  <pic:spPr>
+                    <a:xfrm>
+                      <a:off x="0" y="0"/>
+                      <a:ext cx="4066168" cy="3861582"/>
+                    </a:xfrm>
+                    <a:prstGeom prst="rect">
+                      <a:avLst/>
+                    </a:prstGeom>
+                  </pic:spPr>
+                </pic:pic>
+              </a:graphicData>
+            </a:graphic>
+          </wp:inline>
+        </w:drawing>
+      </w:r>
+    </w:p>
+    <w:p>
+      <w:pPr>
+        <w:pStyle w:val="Caption"/>
+        <w:jc w:val="center"/>
+      </w:pPr>
+      <w:bookmarkStart w:id="30" w:name="_Ref107482936"/>
+      <w:r>
+        <w:rPr>
+          <w:color w:val="auto"/>
+        </w:rPr>
+        <w:t xml:space="preserve">Figure </w:t>
+      </w:r>
+      <w:r>
+        <w:rPr>
+          <w:color w:val="auto"/>
+        </w:rPr>
+        <w:fldChar w:fldCharType="begin"/>
+      </w:r>
+      <w:r>
+        <w:rPr>
+          <w:color w:val="auto"/>
+        </w:rPr>
+        <w:instrText xml:space="preserve"> SEQ Figure \* ARABIC </w:instrText>
+      </w:r>
+      <w:r>
+        <w:rPr>
+          <w:color w:val="auto"/>
+        </w:rPr>
+        <w:fldChar w:fldCharType="separate"/>
+      </w:r>
+      <w:r>
+        <w:rPr>
+          <w:noProof/>
+          <w:color w:val="auto"/>
+        </w:rPr>
+        <w:t>12</w:t>
+      </w:r>
+      <w:r>
+        <w:rPr>
+          <w:color w:val="auto"/>
+        </w:rPr>
+        <w:fldChar w:fldCharType="end"/>
+      </w:r>
+      <w:bookmarkEnd w:id="30"/>
+      <w:r>
+        <w:rPr>
+          <w:color w:val="auto"/>
+        </w:rPr>
+        <w:t>: Mitigation Registration</w:t>
+      </w:r>
+    </w:p>
+    <w:p>
+      <w:pPr>
+        <w:pStyle w:val="ListParagraph"/>
+        <w:numPr>
+          <w:ilvl w:val="0"/>
+          <w:numId w:val="29"/>
+        </w:numPr>
+      </w:pPr>
+      <w:r>
+        <w:t xml:space="preserve">Verify that there exists a registered component against which one or more faults may be registered. </w:t>
+      </w:r>
+    </w:p>
+    <w:p>
+      <w:pPr>
+        <w:pStyle w:val="ListParagraph"/>
+        <w:numPr>
+          <w:ilvl w:val="0"/>
+          <w:numId w:val="29"/>
+        </w:numPr>
+      </w:pPr>
+      <w:r>
+        <w:t xml:space="preserve">Send a POST request at </w:t>
+      </w:r>
+      <w:r>
+        <w:rPr>
+          <w:rFonts w:ascii="Courier New" w:hAnsi="Courier New" w:cs="Courier New"/>
+        </w:rPr>
+        <w:t>&lt;base URL&gt;/api/mitigation/v0/mitigation</w:t>
+      </w:r>
+      <w:r>
+        <w:t xml:space="preserve"> by applying the generated access token. The request body must be a JSON containing the mitigation details.</w:t>
+      </w:r>
+    </w:p>
+    <w:p>
+      <w:pPr>
+        <w:pStyle w:val="Heading3"/>
+      </w:pPr>
+      <w:bookmarkStart w:id="31" w:name="_Toc107965770"/>
+      <w:bookmarkStart w:id="32" w:name="_Toc107995607"/>
+      <w:r>
+        <w:t>Mitigation Updates</w:t>
+      </w:r>
+      <w:bookmarkEnd w:id="31"/>
+      <w:bookmarkEnd w:id="32"/>
+    </w:p>
+    <w:p>
+      <w:r>
+        <w:t xml:space="preserve">To update the mitigation state, the HTTP PUT command is used in conjunction with the registered mitigation uuid which was returned from the initial mitigation registration. Updates to the same mitigation must include the state of the mitigation along with the time of validity. If the time of validity is not provided, the time of receipt of the update message will be considered. </w:t>
+      </w:r>
+    </w:p>
+    <w:p>
+      <w:r>
+        <w:t xml:space="preserve">As shown in </w:t>
+      </w:r>
+      <w:r>
+        <w:fldChar w:fldCharType="begin"/>
+      </w:r>
+      <w:r>
+        <w:instrText xml:space="preserve"> REF _Ref107482984 \h </w:instrText>
+      </w:r>
+      <w:r>
+        <w:fldChar w:fldCharType="separate"/>
+      </w:r>
+      <w:r>
+        <w:t xml:space="preserve">Figure </w:t>
+      </w:r>
+      <w:r>
+        <w:rPr>
+          <w:noProof/>
+        </w:rPr>
+        <w:t>13</w:t>
+      </w:r>
+      <w:r>
+        <w:fldChar w:fldCharType="end"/>
+      </w:r>
+      <w:r>
+        <w:t>, to update an available mitigation</w:t>
+      </w:r>
+      <w:r>
+        <w:t>, s</w:t>
+      </w:r>
+      <w:r>
+        <w:t xml:space="preserve">end a PUT request at </w:t>
+      </w:r>
+      <w:r>
+        <w:rPr>
+          <w:rFonts w:ascii="Courier New" w:hAnsi="Courier New" w:cs="Courier New"/>
+        </w:rPr>
+        <w:t>&lt;base URL&gt;/api/mitigation/v0/mitigation/{uuid}</w:t>
+      </w:r>
+      <w:r>
+        <w:t xml:space="preserve"> by applying the generated access token. The {uuid}</w:t>
+      </w:r>
+      <w:r>
+        <w:t xml:space="preserve"> </w:t>
+      </w:r>
+      <w:r>
+        <w:t>refers to the UUID of the registered mitigation whose properties are to be updated. The request body should contain the state of the mitigation and time of validity (if desired).</w:t>
+      </w:r>
+      <w:r>
+        <w:t xml:space="preserve"> </w:t>
+      </w:r>
+    </w:p>
+    <w:p>
+      <w:pPr>
+        <w:keepNext/>
+        <w:jc w:val="center"/>
+      </w:pPr>
+      <w:r>
+        <w:rPr>
+          <w:noProof/>
+        </w:rPr>
+        <w:lastRenderedPageBreak/>
+        <w:drawing>
+          <wp:inline distT="0" distB="0" distL="0" distR="0" wp14:anchorId="530A52F3" wp14:editId="4E1D1755">
+            <wp:extent cx="4472940" cy="3659679"/>
+            <wp:effectExtent l="0" t="0" r="3810" b="0"/>
+            <wp:docPr id="4" name="Picture 4" descr="Diagram&#10;&#10;Description automatically generated"/>
+            <wp:cNvGraphicFramePr>
+              <a:graphicFrameLocks xmlns:a="http://schemas.openxmlformats.org/drawingml/2006/main" noChangeAspect="1"/>
+            </wp:cNvGraphicFramePr>
+            <a:graphic xmlns:a="http://schemas.openxmlformats.org/drawingml/2006/main">
+              <a:graphicData uri="http://schemas.openxmlformats.org/drawingml/2006/picture">
+                <pic:pic xmlns:pic="http://schemas.openxmlformats.org/drawingml/2006/picture">
+                  <pic:nvPicPr>
+                    <pic:cNvPr id="4" name="Picture 4" descr="Diagram&#10;&#10;Description automatically generated"/>
+                    <pic:cNvPicPr/>
+                  </pic:nvPicPr>
+                  <pic:blipFill>
+                    <a:blip r:embed="rId23">
+                      <a:extLst>
+                        <a:ext uri="{28A0092B-C50C-407E-A947-70E740481C1C}">
+                          <a14:useLocalDpi xmlns:a14="http://schemas.microsoft.com/office/drawing/2010/main" val="0"/>
+                        </a:ext>
+                      </a:extLst>
+                    </a:blip>
+                    <a:stretch>
+                      <a:fillRect/>
+                    </a:stretch>
+                  </pic:blipFill>
+                  <pic:spPr>
+                    <a:xfrm>
+                      <a:off x="0" y="0"/>
+                      <a:ext cx="4481212" cy="3666447"/>
+                    </a:xfrm>
+                    <a:prstGeom prst="rect">
+                      <a:avLst/>
+                    </a:prstGeom>
+                  </pic:spPr>
+                </pic:pic>
+              </a:graphicData>
+            </a:graphic>
+          </wp:inline>
+        </w:drawing>
+      </w:r>
+    </w:p>
+    <w:p>
+      <w:pPr>
+        <w:pStyle w:val="Caption"/>
+        <w:jc w:val="center"/>
+      </w:pPr>
+      <w:bookmarkStart w:id="33" w:name="_Ref107482984"/>
+      <w:r>
+        <w:rPr>
+          <w:color w:val="auto"/>
+        </w:rPr>
+        <w:t xml:space="preserve">Figure </w:t>
+      </w:r>
+      <w:r>
+        <w:rPr>
+          <w:color w:val="auto"/>
+        </w:rPr>
+        <w:fldChar w:fldCharType="begin"/>
+      </w:r>
+      <w:r>
+        <w:rPr>
+          <w:color w:val="auto"/>
+        </w:rPr>
+        <w:instrText xml:space="preserve"> SEQ Figure \* ARABIC </w:instrText>
+      </w:r>
+      <w:r>
+        <w:rPr>
+          <w:color w:val="auto"/>
+        </w:rPr>
+        <w:fldChar w:fldCharType="separate"/>
+      </w:r>
+      <w:r>
+        <w:rPr>
+          <w:noProof/>
+          <w:color w:val="auto"/>
+        </w:rPr>
+        <w:t>13</w:t>
+      </w:r>
+      <w:r>
+        <w:rPr>
+          <w:color w:val="auto"/>
+        </w:rPr>
+        <w:fldChar w:fldCharType="end"/>
+      </w:r>
+      <w:bookmarkEnd w:id="33"/>
+      <w:r>
+        <w:rPr>
+          <w:color w:val="auto"/>
+        </w:rPr>
+        <w:t>: Mitigation Updates</w:t>
+      </w:r>
+    </w:p>
+    <w:p>
+      <w:r>
+        <w:t>If the mitigation exists, a success message will be returned with the mitigation uuid, whereas if the mitigation does not exist, the user will get a 404-error response.</w:t>
+      </w:r>
+    </w:p>
+    <w:p>
+      <w:pPr>
+        <w:pStyle w:val="Heading3"/>
+      </w:pPr>
+      <w:bookmarkStart w:id="34" w:name="_Toc107965771"/>
+      <w:bookmarkStart w:id="35" w:name="_Toc107995608"/>
+      <w:r>
+        <w:t>Retrieving Mitigation Details</w:t>
+      </w:r>
+      <w:bookmarkEnd w:id="34"/>
+      <w:bookmarkEnd w:id="35"/>
+    </w:p>
+    <w:p>
+      <w:r>
+        <w:t>The Mitigation Service API provides a mechanism for users to get the latest information related to mitigations registered with the FRAIHMWORK system. For example, suppose a user wanted to learn which mitigations are registered with FRAIHMWORK and then determine which one of the mitigations are accepted. The user can then determine who is performing the mitigation and what faults are being addressed through a single mitigation.</w:t>
+      </w:r>
+    </w:p>
+    <w:p>
+      <w:pPr>
+        <w:keepNext/>
+        <w:jc w:val="center"/>
+      </w:pPr>
+      <w:r>
+        <w:rPr>
+          <w:noProof/>
+        </w:rPr>
+        <w:lastRenderedPageBreak/>
+        <w:drawing>
+          <wp:inline distT="0" distB="0" distL="0" distR="0" wp14:anchorId="4D14F6AA" wp14:editId="3847A8FB">
+            <wp:extent cx="4132635" cy="4523560"/>
+            <wp:effectExtent l="0" t="0" r="1270" b="0"/>
+            <wp:docPr id="11" name="Picture 11" descr="Diagram&#10;&#10;Description automatically generated"/>
+            <wp:cNvGraphicFramePr>
+              <a:graphicFrameLocks xmlns:a="http://schemas.openxmlformats.org/drawingml/2006/main" noChangeAspect="1"/>
+            </wp:cNvGraphicFramePr>
+            <a:graphic xmlns:a="http://schemas.openxmlformats.org/drawingml/2006/main">
+              <a:graphicData uri="http://schemas.openxmlformats.org/drawingml/2006/picture">
+                <pic:pic xmlns:pic="http://schemas.openxmlformats.org/drawingml/2006/picture">
+                  <pic:nvPicPr>
+                    <pic:cNvPr id="11" name="Picture 11" descr="Diagram&#10;&#10;Description automatically generated"/>
+                    <pic:cNvPicPr/>
+                  </pic:nvPicPr>
+                  <pic:blipFill>
+                    <a:blip r:embed="rId24">
+                      <a:extLst>
+                        <a:ext uri="{28A0092B-C50C-407E-A947-70E740481C1C}">
+                          <a14:useLocalDpi xmlns:a14="http://schemas.microsoft.com/office/drawing/2010/main" val="0"/>
+                        </a:ext>
+                      </a:extLst>
+                    </a:blip>
+                    <a:stretch>
+                      <a:fillRect/>
+                    </a:stretch>
+                  </pic:blipFill>
+                  <pic:spPr>
+                    <a:xfrm>
+                      <a:off x="0" y="0"/>
+                      <a:ext cx="4132635" cy="4523560"/>
+                    </a:xfrm>
+                    <a:prstGeom prst="rect">
+                      <a:avLst/>
+                    </a:prstGeom>
+                  </pic:spPr>
+                </pic:pic>
+              </a:graphicData>
+            </a:graphic>
+          </wp:inline>
+        </w:drawing>
+      </w:r>
+    </w:p>
+    <w:p>
+      <w:pPr>
+        <w:pStyle w:val="Caption"/>
+        <w:jc w:val="center"/>
+      </w:pPr>
+      <w:bookmarkStart w:id="36" w:name="_Ref107483025"/>
+      <w:r>
+        <w:rPr>
+          <w:color w:val="auto"/>
+        </w:rPr>
+        <w:t xml:space="preserve">Figure </w:t>
+      </w:r>
+      <w:r>
+        <w:rPr>
+          <w:color w:val="auto"/>
+        </w:rPr>
+        <w:fldChar w:fldCharType="begin"/>
+      </w:r>
+      <w:r>
+        <w:rPr>
+          <w:color w:val="auto"/>
+        </w:rPr>
+        <w:instrText xml:space="preserve"> SEQ Figure \* ARABIC </w:instrText>
+      </w:r>
+      <w:r>
+        <w:rPr>
+          <w:color w:val="auto"/>
+        </w:rPr>
+        <w:fldChar w:fldCharType="separate"/>
+      </w:r>
+      <w:r>
+        <w:rPr>
+          <w:noProof/>
+          <w:color w:val="auto"/>
+        </w:rPr>
+        <w:t>14</w:t>
+      </w:r>
+      <w:r>
+        <w:rPr>
+          <w:color w:val="auto"/>
+        </w:rPr>
+        <w:fldChar w:fldCharType="end"/>
+      </w:r>
+      <w:bookmarkEnd w:id="36"/>
+      <w:r>
+        <w:rPr>
+          <w:color w:val="auto"/>
+        </w:rPr>
+        <w:t>: Retrieve mitigation details</w:t>
+      </w:r>
+    </w:p>
+    <w:p>
+      <w:r>
+        <w:t xml:space="preserve">To receive a full list of all the mitigation registrations in the system, as seen in </w:t>
+      </w:r>
+      <w:r>
+        <w:fldChar w:fldCharType="begin"/>
+      </w:r>
+      <w:r>
+        <w:instrText xml:space="preserve"> REF _Ref107483025 \h </w:instrText>
+      </w:r>
+      <w:r>
+        <w:fldChar w:fldCharType="separate"/>
+      </w:r>
+      <w:r>
+        <w:t xml:space="preserve">Figure </w:t>
+      </w:r>
+      <w:r>
+        <w:rPr>
+          <w:noProof/>
+        </w:rPr>
+        <w:t>14</w:t>
+      </w:r>
+      <w:r>
+        <w:fldChar w:fldCharType="end"/>
+      </w:r>
+      <w:r>
+        <w:t xml:space="preserve">, an HTTP GET command will need to be executed on </w:t>
+      </w:r>
+      <w:r>
+        <w:rPr>
+          <w:rFonts w:ascii="Courier New" w:hAnsi="Courier New" w:cs="Courier New"/>
+        </w:rPr>
+        <w:t xml:space="preserve">&lt;base URL&gt;/api/mitigation/v0/mitigation/ </w:t>
+      </w:r>
+      <w:r>
+        <w:t xml:space="preserve">endpoint. Each mitigation in the list of mitigations will contain the mitigation uuid and other details. </w:t>
+      </w:r>
+    </w:p>
+    <w:p>
+      <w:r>
+        <w:t xml:space="preserve">Suppose a user is interested in learning about a single mitigation, the mitigation can also be requested by mitigation UUID by performing a GET on the </w:t>
+      </w:r>
+      <w:r>
+        <w:rPr>
+          <w:rFonts w:ascii="Courier New" w:hAnsi="Courier New" w:cs="Courier New"/>
+        </w:rPr>
+        <w:t>&lt;base URL&gt;/api/mitigation/v0/mitigation/{uuid}</w:t>
+      </w:r>
+      <w:r>
+        <w:t xml:space="preserve"> endpoint. </w:t>
+      </w:r>
+    </w:p>
+    <w:p>
+      <w:r>
+        <w:t xml:space="preserve">If a user is interested in filtering mitigations by their current state, performing a GET on the </w:t>
+      </w:r>
+      <w:r>
+        <w:rPr>
+          <w:rFonts w:ascii="Courier New" w:hAnsi="Courier New" w:cs="Courier New"/>
+        </w:rPr>
+        <w:t xml:space="preserve">&lt;base URL&gt;/api/mitigation/v0/mitigation/state/{state} </w:t>
+      </w:r>
+      <w:r>
+        <w:t>endpoint.</w:t>
+      </w:r>
+    </w:p>
+    <w:p>
+      <w:pPr>
+        <w:pStyle w:val="Heading2"/>
+      </w:pPr>
+      <w:bookmarkStart w:id="37" w:name="_Toc107995609"/>
+      <w:r>
         <w:t>Return objects</w:t>
       </w:r>
-      <w:bookmarkEnd w:id="23"/>
+      <w:bookmarkEnd w:id="37"/>
     </w:p>
     <w:p>
       <w:r>
@@ -4494,26 +6001,23 @@
       <w:r>
         <w:t xml:space="preserve">of data type </w:t>
       </w:r>
-      <w:proofErr w:type="spellStart"/>
       <w:r>
         <w:t>ActiveComponent</w:t>
       </w:r>
-      <w:proofErr w:type="spellEnd"/>
       <w:r>
         <w:t xml:space="preserve">, </w:t>
       </w:r>
       <w:r>
         <w:t xml:space="preserve">being reported, or the new UUID generated by the post request. Similarly, the fault endpoint returns the </w:t>
       </w:r>
-      <w:proofErr w:type="spellStart"/>
       <w:r>
         <w:t>ActiveFault</w:t>
       </w:r>
-      <w:proofErr w:type="spellEnd"/>
       <w:r>
         <w:t xml:space="preserve"> data type, and the UUID is representative of the fault’s UUID that is being used to track it. If the UUID is null, this indicates that the </w:t>
       </w:r>
       <w:r>
+        <w:lastRenderedPageBreak/>
         <w:t>component</w:t>
       </w:r>
       <w:r>
@@ -4524,17 +6028,17 @@
       <w:pPr>
         <w:pStyle w:val="Heading2"/>
       </w:pPr>
-      <w:bookmarkStart w:id="24" w:name="_Toc92107858"/>
+      <w:bookmarkStart w:id="38" w:name="_Toc107995610"/>
       <w:r>
         <w:t>Specifications and Miscellaneous</w:t>
       </w:r>
-      <w:bookmarkEnd w:id="24"/>
+      <w:bookmarkEnd w:id="38"/>
     </w:p>
     <w:p>
       <w:r>
         <w:t xml:space="preserve">All data sent to and returned from the APIs must be in JSON format as defined in </w:t>
       </w:r>
-      <w:hyperlink r:id="rId23" w:history="1">
+      <w:hyperlink r:id="rId25" w:history="1">
         <w:r>
           <w:rPr>
             <w:rStyle w:val="Hyperlink"/>
@@ -4559,15 +6063,7 @@
     </w:p>
     <w:p>
       <w:r>
-        <w:t xml:space="preserve">The versioning of the APIs will follow </w:t>
-      </w:r>
-      <w:proofErr w:type="spellStart"/>
-      <w:r>
-        <w:t>SemVer</w:t>
-      </w:r>
-      <w:proofErr w:type="spellEnd"/>
-      <w:r>
-        <w:t xml:space="preserve"> 2.0</w:t>
+        <w:t>The versioning of the APIs will follow SemVer 2.0</w:t>
       </w:r>
       <w:r>
         <w:t>.0</w:t>
@@ -4575,7 +6071,7 @@
       <w:r>
         <w:t xml:space="preserve"> rules as described here </w:t>
       </w:r>
-      <w:hyperlink r:id="rId24">
+      <w:hyperlink r:id="rId26">
         <w:r>
           <w:rPr>
             <w:rStyle w:val="Hyperlink"/>
@@ -4591,32 +6087,27 @@
       <w:pPr>
         <w:pStyle w:val="Heading1"/>
       </w:pPr>
-      <w:bookmarkStart w:id="25" w:name="_Toc92107859"/>
+      <w:bookmarkStart w:id="39" w:name="_Toc107995611"/>
       <w:r>
         <w:lastRenderedPageBreak/>
         <w:t>Configuration</w:t>
       </w:r>
-      <w:bookmarkEnd w:id="25"/>
-    </w:p>
-    <w:p>
-      <w:proofErr w:type="gramStart"/>
-      <w:r>
-        <w:t>In order to</w:t>
-      </w:r>
-      <w:proofErr w:type="gramEnd"/>
-      <w:r>
-        <w:t xml:space="preserve"> handle a wide variety of different clients, there are some assumptions that FRAIHMWORK must make in order to handle a number of different systems and components. These assumptions can be overridden with configuration, and clients may elect to provide configuration data if they have specific reporting requirements.</w:t>
+      <w:bookmarkEnd w:id="39"/>
+    </w:p>
+    <w:p>
+      <w:r>
+        <w:t>In order to handle a wide variety of different clients, there are some assumptions that FRAIHMWORK must make in order to handle a number of different systems and components. These assumptions can be overridden with configuration, and clients may elect to provide configuration data if they have specific reporting requirements.</w:t>
       </w:r>
     </w:p>
     <w:p>
       <w:pPr>
         <w:pStyle w:val="Heading2"/>
       </w:pPr>
-      <w:bookmarkStart w:id="26" w:name="_Toc92107860"/>
+      <w:bookmarkStart w:id="40" w:name="_Toc107995612"/>
       <w:r>
         <w:t>FRAIHMWORK Configuration Library</w:t>
       </w:r>
-      <w:bookmarkEnd w:id="26"/>
+      <w:bookmarkEnd w:id="40"/>
     </w:p>
     <w:p>
       <w:r>
@@ -4627,11 +6118,11 @@
       <w:pPr>
         <w:pStyle w:val="Heading3"/>
       </w:pPr>
-      <w:bookmarkStart w:id="27" w:name="_Toc92107861"/>
+      <w:bookmarkStart w:id="41" w:name="_Toc107995613"/>
       <w:r>
         <w:t>Default Data Fields</w:t>
       </w:r>
-      <w:bookmarkEnd w:id="27"/>
+      <w:bookmarkEnd w:id="41"/>
     </w:p>
     <w:p>
       <w:r>
@@ -4642,36 +6133,28 @@
       <w:pPr>
         <w:pStyle w:val="Heading3"/>
       </w:pPr>
-      <w:bookmarkStart w:id="28" w:name="_Toc92107862"/>
+      <w:bookmarkStart w:id="42" w:name="_Toc107995614"/>
       <w:r>
         <w:t>Representative Image</w:t>
       </w:r>
-      <w:bookmarkEnd w:id="28"/>
-    </w:p>
-    <w:p>
-      <w:r>
-        <w:t>The Components Tier of the TMI Display can optionally show a picture of the component being monitored, or a logo or other image. The easiest way to provide this is with a .</w:t>
-      </w:r>
-      <w:proofErr w:type="spellStart"/>
-      <w:r>
-        <w:t>png</w:t>
-      </w:r>
-      <w:proofErr w:type="spellEnd"/>
-      <w:r>
-        <w:t xml:space="preserve"> image, though dynamic URLs for this could be used in the future.</w:t>
+      <w:bookmarkEnd w:id="42"/>
+    </w:p>
+    <w:p>
+      <w:r>
+        <w:t>The Components Tier of the TMI Display can optionally show a picture of the component being monitored, or a logo or other image. The easiest way to provide this is with a .png image, though dynamic URLs for this could be used in the future.</w:t>
       </w:r>
     </w:p>
     <w:p>
       <w:pPr>
         <w:pStyle w:val="Heading2"/>
       </w:pPr>
-      <w:bookmarkStart w:id="29" w:name="_Ref38967871"/>
-      <w:bookmarkStart w:id="30" w:name="_Toc92107863"/>
+      <w:bookmarkStart w:id="43" w:name="_Ref38967871"/>
+      <w:bookmarkStart w:id="44" w:name="_Toc107995615"/>
       <w:r>
         <w:t>Fault Library</w:t>
       </w:r>
-      <w:bookmarkEnd w:id="29"/>
-      <w:bookmarkEnd w:id="30"/>
+      <w:bookmarkEnd w:id="43"/>
+      <w:bookmarkEnd w:id="44"/>
     </w:p>
     <w:p>
       <w:r>
@@ -4682,13 +6165,13 @@
       <w:pPr>
         <w:pStyle w:val="Heading2"/>
       </w:pPr>
-      <w:bookmarkStart w:id="31" w:name="_Ref38979521"/>
-      <w:bookmarkStart w:id="32" w:name="_Toc92107864"/>
+      <w:bookmarkStart w:id="45" w:name="_Ref38979521"/>
+      <w:bookmarkStart w:id="46" w:name="_Toc107995616"/>
       <w:r>
         <w:t>Timeouts</w:t>
       </w:r>
-      <w:bookmarkEnd w:id="31"/>
-      <w:bookmarkEnd w:id="32"/>
+      <w:bookmarkEnd w:id="45"/>
+      <w:bookmarkEnd w:id="46"/>
     </w:p>
     <w:p>
       <w:r>
@@ -4699,20 +6182,20 @@
       <w:pPr>
         <w:pStyle w:val="Heading1"/>
       </w:pPr>
-      <w:bookmarkStart w:id="33" w:name="_Ref90034404"/>
-      <w:bookmarkStart w:id="34" w:name="_Toc92107865"/>
+      <w:bookmarkStart w:id="47" w:name="_Ref90034404"/>
+      <w:bookmarkStart w:id="48" w:name="_Toc107995617"/>
       <w:r>
         <w:lastRenderedPageBreak/>
         <w:t>Security</w:t>
       </w:r>
-      <w:bookmarkEnd w:id="33"/>
-      <w:bookmarkEnd w:id="34"/>
+      <w:bookmarkEnd w:id="47"/>
+      <w:bookmarkEnd w:id="48"/>
     </w:p>
     <w:p>
       <w:r>
         <w:t>The API specifies that the primary security protocol used for the endpoints is OAuth 2.0 (</w:t>
       </w:r>
-      <w:hyperlink r:id="rId25" w:history="1">
+      <w:hyperlink r:id="rId27" w:history="1">
         <w:r>
           <w:rPr>
             <w:rStyle w:val="Hyperlink"/>
@@ -4742,12 +6225,12 @@
       <w:pPr>
         <w:pStyle w:val="Heading1"/>
       </w:pPr>
-      <w:bookmarkStart w:id="35" w:name="_Toc92107866"/>
+      <w:bookmarkStart w:id="49" w:name="_Toc107995618"/>
       <w:r>
         <w:lastRenderedPageBreak/>
         <w:t>Limitations And Future Work</w:t>
       </w:r>
-      <w:bookmarkEnd w:id="35"/>
+      <w:bookmarkEnd w:id="49"/>
     </w:p>
     <w:p>
       <w:r>
@@ -4755,9 +6238,9 @@
       </w:r>
     </w:p>
     <w:sectPr>
-      <w:headerReference w:type="default" r:id="rId26"/>
-      <w:footerReference w:type="default" r:id="rId27"/>
-      <w:headerReference w:type="first" r:id="rId28"/>
+      <w:headerReference w:type="default" r:id="rId28"/>
+      <w:footerReference w:type="default" r:id="rId29"/>
+      <w:headerReference w:type="first" r:id="rId30"/>
       <w:pgSz w:w="12240" w:h="15840"/>
       <w:pgMar w:top="1440" w:right="1440" w:bottom="1440" w:left="1440" w:header="720" w:footer="90" w:gutter="0"/>
       <w:pgNumType w:start="0"/>
@@ -4770,7 +6253,7 @@
 </file>
 
 <file path=word/endnotes.xml><?xml version="1.0" encoding="utf-8"?>
-<w:endnotes xmlns:wpc="http://schemas.microsoft.com/office/word/2010/wordprocessingCanvas" xmlns:cx="http://schemas.microsoft.com/office/drawing/2014/chartex" xmlns:cx1="http://schemas.microsoft.com/office/drawing/2015/9/8/chartex" xmlns:cx2="http://schemas.microsoft.com/office/drawing/2015/10/21/chartex" xmlns:cx3="http://schemas.microsoft.com/office/drawing/2016/5/9/chartex" xmlns:cx4="http://schemas.microsoft.com/office/drawing/2016/5/10/chartex" xmlns:cx5="http://schemas.microsoft.com/office/drawing/2016/5/11/chartex" xmlns:cx6="http://schemas.microsoft.com/office/drawing/2016/5/12/chartex" xmlns:cx7="http://schemas.microsoft.com/office/drawing/2016/5/13/chartex" xmlns:cx8="http://schemas.microsoft.com/office/drawing/2016/5/14/chartex" xmlns:mc="http://schemas.openxmlformats.org/markup-compatibility/2006" xmlns:aink="http://schemas.microsoft.com/office/drawing/2016/ink" xmlns:am3d="http://schemas.microsoft.com/office/drawing/2017/model3d" xmlns:o="urn:schemas-microsoft-com:office:office" xmlns:r="http://schemas.openxmlformats.org/officeDocument/2006/relationships" xmlns:m="http://schemas.openxmlformats.org/officeDocument/2006/math" xmlns:v="urn:schemas-microsoft-com:vml" xmlns:wp14="http://schemas.microsoft.com/office/word/2010/wordprocessingDrawing" xmlns:wp="http://schemas.openxmlformats.org/drawingml/2006/wordprocessingDrawing" xmlns:w10="urn:schemas-microsoft-com:office:word" xmlns:w="http://schemas.openxmlformats.org/wordprocessingml/2006/main" xmlns:w14="http://schemas.microsoft.com/office/word/2010/wordml" xmlns:w15="http://schemas.microsoft.com/office/word/2012/wordml" xmlns:w16cex="http://schemas.microsoft.com/office/word/2018/wordml/cex" xmlns:w16cid="http://schemas.microsoft.com/office/word/2016/wordml/cid" xmlns:w16="http://schemas.microsoft.com/office/word/2018/wordml" xmlns:w16sdtdh="http://schemas.microsoft.com/office/word/2020/wordml/sdtdatahash" xmlns:w16se="http://schemas.microsoft.com/office/word/2015/wordml/symex" xmlns:wpg="http://schemas.microsoft.com/office/word/2010/wordprocessingGroup" xmlns:wpi="http://schemas.microsoft.com/office/word/2010/wordprocessingInk" xmlns:wne="http://schemas.microsoft.com/office/word/2006/wordml" xmlns:wps="http://schemas.microsoft.com/office/word/2010/wordprocessingShape" mc:Ignorable="w14 w15 w16se w16cid w16 w16cex w16sdtdh wp14">
+<w:endnotes xmlns:wpc="http://schemas.microsoft.com/office/word/2010/wordprocessingCanvas" xmlns:cx="http://schemas.microsoft.com/office/drawing/2014/chartex" xmlns:cx1="http://schemas.microsoft.com/office/drawing/2015/9/8/chartex" xmlns:cx2="http://schemas.microsoft.com/office/drawing/2015/10/21/chartex" xmlns:cx3="http://schemas.microsoft.com/office/drawing/2016/5/9/chartex" xmlns:cx4="http://schemas.microsoft.com/office/drawing/2016/5/10/chartex" xmlns:cx5="http://schemas.microsoft.com/office/drawing/2016/5/11/chartex" xmlns:cx6="http://schemas.microsoft.com/office/drawing/2016/5/12/chartex" xmlns:cx7="http://schemas.microsoft.com/office/drawing/2016/5/13/chartex" xmlns:cx8="http://schemas.microsoft.com/office/drawing/2016/5/14/chartex" xmlns:mc="http://schemas.openxmlformats.org/markup-compatibility/2006" xmlns:aink="http://schemas.microsoft.com/office/drawing/2016/ink" xmlns:am3d="http://schemas.microsoft.com/office/drawing/2017/model3d" xmlns:o="urn:schemas-microsoft-com:office:office" xmlns:oel="http://schemas.microsoft.com/office/2019/extlst" xmlns:r="http://schemas.openxmlformats.org/officeDocument/2006/relationships" xmlns:m="http://schemas.openxmlformats.org/officeDocument/2006/math" xmlns:v="urn:schemas-microsoft-com:vml" xmlns:wp14="http://schemas.microsoft.com/office/word/2010/wordprocessingDrawing" xmlns:wp="http://schemas.openxmlformats.org/drawingml/2006/wordprocessingDrawing" xmlns:w10="urn:schemas-microsoft-com:office:word" xmlns:w="http://schemas.openxmlformats.org/wordprocessingml/2006/main" xmlns:w14="http://schemas.microsoft.com/office/word/2010/wordml" xmlns:w15="http://schemas.microsoft.com/office/word/2012/wordml" xmlns:w16cex="http://schemas.microsoft.com/office/word/2018/wordml/cex" xmlns:w16cid="http://schemas.microsoft.com/office/word/2016/wordml/cid" xmlns:w16="http://schemas.microsoft.com/office/word/2018/wordml" xmlns:w16sdtdh="http://schemas.microsoft.com/office/word/2020/wordml/sdtdatahash" xmlns:w16se="http://schemas.microsoft.com/office/word/2015/wordml/symex" xmlns:wpg="http://schemas.microsoft.com/office/word/2010/wordprocessingGroup" xmlns:wpi="http://schemas.microsoft.com/office/word/2010/wordprocessingInk" xmlns:wne="http://schemas.microsoft.com/office/word/2006/wordml" xmlns:wps="http://schemas.microsoft.com/office/word/2010/wordprocessingShape" mc:Ignorable="w14 w15 w16se w16cid w16 w16cex w16sdtdh wp14">
   <w:endnote w:type="separator" w:id="-1">
     <w:p>
       <w:r>
@@ -4792,7 +6275,7 @@
 </file>
 
 <file path=word/footer1.xml><?xml version="1.0" encoding="utf-8"?>
-<w:ftr xmlns:wpc="http://schemas.microsoft.com/office/word/2010/wordprocessingCanvas" xmlns:cx="http://schemas.microsoft.com/office/drawing/2014/chartex" xmlns:cx1="http://schemas.microsoft.com/office/drawing/2015/9/8/chartex" xmlns:cx2="http://schemas.microsoft.com/office/drawing/2015/10/21/chartex" xmlns:cx3="http://schemas.microsoft.com/office/drawing/2016/5/9/chartex" xmlns:cx4="http://schemas.microsoft.com/office/drawing/2016/5/10/chartex" xmlns:cx5="http://schemas.microsoft.com/office/drawing/2016/5/11/chartex" xmlns:cx6="http://schemas.microsoft.com/office/drawing/2016/5/12/chartex" xmlns:cx7="http://schemas.microsoft.com/office/drawing/2016/5/13/chartex" xmlns:cx8="http://schemas.microsoft.com/office/drawing/2016/5/14/chartex" xmlns:mc="http://schemas.openxmlformats.org/markup-compatibility/2006" xmlns:aink="http://schemas.microsoft.com/office/drawing/2016/ink" xmlns:am3d="http://schemas.microsoft.com/office/drawing/2017/model3d" xmlns:o="urn:schemas-microsoft-com:office:office" xmlns:r="http://schemas.openxmlformats.org/officeDocument/2006/relationships" xmlns:m="http://schemas.openxmlformats.org/officeDocument/2006/math" xmlns:v="urn:schemas-microsoft-com:vml" xmlns:wp14="http://schemas.microsoft.com/office/word/2010/wordprocessingDrawing" xmlns:wp="http://schemas.openxmlformats.org/drawingml/2006/wordprocessingDrawing" xmlns:w10="urn:schemas-microsoft-com:office:word" xmlns:w="http://schemas.openxmlformats.org/wordprocessingml/2006/main" xmlns:w14="http://schemas.microsoft.com/office/word/2010/wordml" xmlns:w15="http://schemas.microsoft.com/office/word/2012/wordml" xmlns:w16cex="http://schemas.microsoft.com/office/word/2018/wordml/cex" xmlns:w16cid="http://schemas.microsoft.com/office/word/2016/wordml/cid" xmlns:w16="http://schemas.microsoft.com/office/word/2018/wordml" xmlns:w16sdtdh="http://schemas.microsoft.com/office/word/2020/wordml/sdtdatahash" xmlns:w16se="http://schemas.microsoft.com/office/word/2015/wordml/symex" xmlns:wpg="http://schemas.microsoft.com/office/word/2010/wordprocessingGroup" xmlns:wpi="http://schemas.microsoft.com/office/word/2010/wordprocessingInk" xmlns:wne="http://schemas.microsoft.com/office/word/2006/wordml" xmlns:wps="http://schemas.microsoft.com/office/word/2010/wordprocessingShape" mc:Ignorable="w14 w15 w16se w16cid w16 w16cex w16sdtdh wp14">
+<w:ftr xmlns:wpc="http://schemas.microsoft.com/office/word/2010/wordprocessingCanvas" xmlns:cx="http://schemas.microsoft.com/office/drawing/2014/chartex" xmlns:cx1="http://schemas.microsoft.com/office/drawing/2015/9/8/chartex" xmlns:cx2="http://schemas.microsoft.com/office/drawing/2015/10/21/chartex" xmlns:cx3="http://schemas.microsoft.com/office/drawing/2016/5/9/chartex" xmlns:cx4="http://schemas.microsoft.com/office/drawing/2016/5/10/chartex" xmlns:cx5="http://schemas.microsoft.com/office/drawing/2016/5/11/chartex" xmlns:cx6="http://schemas.microsoft.com/office/drawing/2016/5/12/chartex" xmlns:cx7="http://schemas.microsoft.com/office/drawing/2016/5/13/chartex" xmlns:cx8="http://schemas.microsoft.com/office/drawing/2016/5/14/chartex" xmlns:mc="http://schemas.openxmlformats.org/markup-compatibility/2006" xmlns:aink="http://schemas.microsoft.com/office/drawing/2016/ink" xmlns:am3d="http://schemas.microsoft.com/office/drawing/2017/model3d" xmlns:o="urn:schemas-microsoft-com:office:office" xmlns:oel="http://schemas.microsoft.com/office/2019/extlst" xmlns:r="http://schemas.openxmlformats.org/officeDocument/2006/relationships" xmlns:m="http://schemas.openxmlformats.org/officeDocument/2006/math" xmlns:v="urn:schemas-microsoft-com:vml" xmlns:wp14="http://schemas.microsoft.com/office/word/2010/wordprocessingDrawing" xmlns:wp="http://schemas.openxmlformats.org/drawingml/2006/wordprocessingDrawing" xmlns:w10="urn:schemas-microsoft-com:office:word" xmlns:w="http://schemas.openxmlformats.org/wordprocessingml/2006/main" xmlns:w14="http://schemas.microsoft.com/office/word/2010/wordml" xmlns:w15="http://schemas.microsoft.com/office/word/2012/wordml" xmlns:w16cex="http://schemas.microsoft.com/office/word/2018/wordml/cex" xmlns:w16cid="http://schemas.microsoft.com/office/word/2016/wordml/cid" xmlns:w16="http://schemas.microsoft.com/office/word/2018/wordml" xmlns:w16sdtdh="http://schemas.microsoft.com/office/word/2020/wordml/sdtdatahash" xmlns:w16se="http://schemas.microsoft.com/office/word/2015/wordml/symex" xmlns:wpg="http://schemas.microsoft.com/office/word/2010/wordprocessingGroup" xmlns:wpi="http://schemas.microsoft.com/office/word/2010/wordprocessingInk" xmlns:wne="http://schemas.microsoft.com/office/word/2006/wordml" xmlns:wps="http://schemas.microsoft.com/office/word/2010/wordprocessingShape" mc:Ignorable="w14 w15 w16se w16cid w16 w16cex w16sdtdh wp14">
   <w:sdt>
     <w:sdtPr>
       <w:id w:val="-1022466834"/>
@@ -4940,7 +6423,7 @@
 </file>
 
 <file path=word/footnotes.xml><?xml version="1.0" encoding="utf-8"?>
-<w:footnotes xmlns:wpc="http://schemas.microsoft.com/office/word/2010/wordprocessingCanvas" xmlns:cx="http://schemas.microsoft.com/office/drawing/2014/chartex" xmlns:cx1="http://schemas.microsoft.com/office/drawing/2015/9/8/chartex" xmlns:cx2="http://schemas.microsoft.com/office/drawing/2015/10/21/chartex" xmlns:cx3="http://schemas.microsoft.com/office/drawing/2016/5/9/chartex" xmlns:cx4="http://schemas.microsoft.com/office/drawing/2016/5/10/chartex" xmlns:cx5="http://schemas.microsoft.com/office/drawing/2016/5/11/chartex" xmlns:cx6="http://schemas.microsoft.com/office/drawing/2016/5/12/chartex" xmlns:cx7="http://schemas.microsoft.com/office/drawing/2016/5/13/chartex" xmlns:cx8="http://schemas.microsoft.com/office/drawing/2016/5/14/chartex" xmlns:mc="http://schemas.openxmlformats.org/markup-compatibility/2006" xmlns:aink="http://schemas.microsoft.com/office/drawing/2016/ink" xmlns:am3d="http://schemas.microsoft.com/office/drawing/2017/model3d" xmlns:o="urn:schemas-microsoft-com:office:office" xmlns:r="http://schemas.openxmlformats.org/officeDocument/2006/relationships" xmlns:m="http://schemas.openxmlformats.org/officeDocument/2006/math" xmlns:v="urn:schemas-microsoft-com:vml" xmlns:wp14="http://schemas.microsoft.com/office/word/2010/wordprocessingDrawing" xmlns:wp="http://schemas.openxmlformats.org/drawingml/2006/wordprocessingDrawing" xmlns:w10="urn:schemas-microsoft-com:office:word" xmlns:w="http://schemas.openxmlformats.org/wordprocessingml/2006/main" xmlns:w14="http://schemas.microsoft.com/office/word/2010/wordml" xmlns:w15="http://schemas.microsoft.com/office/word/2012/wordml" xmlns:w16cex="http://schemas.microsoft.com/office/word/2018/wordml/cex" xmlns:w16cid="http://schemas.microsoft.com/office/word/2016/wordml/cid" xmlns:w16="http://schemas.microsoft.com/office/word/2018/wordml" xmlns:w16sdtdh="http://schemas.microsoft.com/office/word/2020/wordml/sdtdatahash" xmlns:w16se="http://schemas.microsoft.com/office/word/2015/wordml/symex" xmlns:wpg="http://schemas.microsoft.com/office/word/2010/wordprocessingGroup" xmlns:wpi="http://schemas.microsoft.com/office/word/2010/wordprocessingInk" xmlns:wne="http://schemas.microsoft.com/office/word/2006/wordml" xmlns:wps="http://schemas.microsoft.com/office/word/2010/wordprocessingShape" mc:Ignorable="w14 w15 w16se w16cid w16 w16cex w16sdtdh wp14">
+<w:footnotes xmlns:wpc="http://schemas.microsoft.com/office/word/2010/wordprocessingCanvas" xmlns:cx="http://schemas.microsoft.com/office/drawing/2014/chartex" xmlns:cx1="http://schemas.microsoft.com/office/drawing/2015/9/8/chartex" xmlns:cx2="http://schemas.microsoft.com/office/drawing/2015/10/21/chartex" xmlns:cx3="http://schemas.microsoft.com/office/drawing/2016/5/9/chartex" xmlns:cx4="http://schemas.microsoft.com/office/drawing/2016/5/10/chartex" xmlns:cx5="http://schemas.microsoft.com/office/drawing/2016/5/11/chartex" xmlns:cx6="http://schemas.microsoft.com/office/drawing/2016/5/12/chartex" xmlns:cx7="http://schemas.microsoft.com/office/drawing/2016/5/13/chartex" xmlns:cx8="http://schemas.microsoft.com/office/drawing/2016/5/14/chartex" xmlns:mc="http://schemas.openxmlformats.org/markup-compatibility/2006" xmlns:aink="http://schemas.microsoft.com/office/drawing/2016/ink" xmlns:am3d="http://schemas.microsoft.com/office/drawing/2017/model3d" xmlns:o="urn:schemas-microsoft-com:office:office" xmlns:oel="http://schemas.microsoft.com/office/2019/extlst" xmlns:r="http://schemas.openxmlformats.org/officeDocument/2006/relationships" xmlns:m="http://schemas.openxmlformats.org/officeDocument/2006/math" xmlns:v="urn:schemas-microsoft-com:vml" xmlns:wp14="http://schemas.microsoft.com/office/word/2010/wordprocessingDrawing" xmlns:wp="http://schemas.openxmlformats.org/drawingml/2006/wordprocessingDrawing" xmlns:w10="urn:schemas-microsoft-com:office:word" xmlns:w="http://schemas.openxmlformats.org/wordprocessingml/2006/main" xmlns:w14="http://schemas.microsoft.com/office/word/2010/wordml" xmlns:w15="http://schemas.microsoft.com/office/word/2012/wordml" xmlns:w16cex="http://schemas.microsoft.com/office/word/2018/wordml/cex" xmlns:w16cid="http://schemas.microsoft.com/office/word/2016/wordml/cid" xmlns:w16="http://schemas.microsoft.com/office/word/2018/wordml" xmlns:w16sdtdh="http://schemas.microsoft.com/office/word/2020/wordml/sdtdatahash" xmlns:w16se="http://schemas.microsoft.com/office/word/2015/wordml/symex" xmlns:wpg="http://schemas.microsoft.com/office/word/2010/wordprocessingGroup" xmlns:wpi="http://schemas.microsoft.com/office/word/2010/wordprocessingInk" xmlns:wne="http://schemas.microsoft.com/office/word/2006/wordml" xmlns:wps="http://schemas.microsoft.com/office/word/2010/wordprocessingShape" mc:Ignorable="w14 w15 w16se w16cid w16 w16cex w16sdtdh wp14">
   <w:footnote w:type="separator" w:id="-1">
     <w:p>
       <w:r>
@@ -4962,7 +6445,7 @@
 </file>
 
 <file path=word/header1.xml><?xml version="1.0" encoding="utf-8"?>
-<w:hdr xmlns:wpc="http://schemas.microsoft.com/office/word/2010/wordprocessingCanvas" xmlns:cx="http://schemas.microsoft.com/office/drawing/2014/chartex" xmlns:cx1="http://schemas.microsoft.com/office/drawing/2015/9/8/chartex" xmlns:cx2="http://schemas.microsoft.com/office/drawing/2015/10/21/chartex" xmlns:cx3="http://schemas.microsoft.com/office/drawing/2016/5/9/chartex" xmlns:cx4="http://schemas.microsoft.com/office/drawing/2016/5/10/chartex" xmlns:cx5="http://schemas.microsoft.com/office/drawing/2016/5/11/chartex" xmlns:cx6="http://schemas.microsoft.com/office/drawing/2016/5/12/chartex" xmlns:cx7="http://schemas.microsoft.com/office/drawing/2016/5/13/chartex" xmlns:cx8="http://schemas.microsoft.com/office/drawing/2016/5/14/chartex" xmlns:mc="http://schemas.openxmlformats.org/markup-compatibility/2006" xmlns:aink="http://schemas.microsoft.com/office/drawing/2016/ink" xmlns:am3d="http://schemas.microsoft.com/office/drawing/2017/model3d" xmlns:o="urn:schemas-microsoft-com:office:office" xmlns:r="http://schemas.openxmlformats.org/officeDocument/2006/relationships" xmlns:m="http://schemas.openxmlformats.org/officeDocument/2006/math" xmlns:v="urn:schemas-microsoft-com:vml" xmlns:wp14="http://schemas.microsoft.com/office/word/2010/wordprocessingDrawing" xmlns:wp="http://schemas.openxmlformats.org/drawingml/2006/wordprocessingDrawing" xmlns:w10="urn:schemas-microsoft-com:office:word" xmlns:w="http://schemas.openxmlformats.org/wordprocessingml/2006/main" xmlns:w14="http://schemas.microsoft.com/office/word/2010/wordml" xmlns:w15="http://schemas.microsoft.com/office/word/2012/wordml" xmlns:w16cex="http://schemas.microsoft.com/office/word/2018/wordml/cex" xmlns:w16cid="http://schemas.microsoft.com/office/word/2016/wordml/cid" xmlns:w16="http://schemas.microsoft.com/office/word/2018/wordml" xmlns:w16sdtdh="http://schemas.microsoft.com/office/word/2020/wordml/sdtdatahash" xmlns:w16se="http://schemas.microsoft.com/office/word/2015/wordml/symex" xmlns:wpg="http://schemas.microsoft.com/office/word/2010/wordprocessingGroup" xmlns:wpi="http://schemas.microsoft.com/office/word/2010/wordprocessingInk" xmlns:wne="http://schemas.microsoft.com/office/word/2006/wordml" xmlns:wps="http://schemas.microsoft.com/office/word/2010/wordprocessingShape" mc:Ignorable="w14 w15 w16se w16cid w16 w16cex w16sdtdh wp14">
+<w:hdr xmlns:wpc="http://schemas.microsoft.com/office/word/2010/wordprocessingCanvas" xmlns:cx="http://schemas.microsoft.com/office/drawing/2014/chartex" xmlns:cx1="http://schemas.microsoft.com/office/drawing/2015/9/8/chartex" xmlns:cx2="http://schemas.microsoft.com/office/drawing/2015/10/21/chartex" xmlns:cx3="http://schemas.microsoft.com/office/drawing/2016/5/9/chartex" xmlns:cx4="http://schemas.microsoft.com/office/drawing/2016/5/10/chartex" xmlns:cx5="http://schemas.microsoft.com/office/drawing/2016/5/11/chartex" xmlns:cx6="http://schemas.microsoft.com/office/drawing/2016/5/12/chartex" xmlns:cx7="http://schemas.microsoft.com/office/drawing/2016/5/13/chartex" xmlns:cx8="http://schemas.microsoft.com/office/drawing/2016/5/14/chartex" xmlns:mc="http://schemas.openxmlformats.org/markup-compatibility/2006" xmlns:aink="http://schemas.microsoft.com/office/drawing/2016/ink" xmlns:am3d="http://schemas.microsoft.com/office/drawing/2017/model3d" xmlns:o="urn:schemas-microsoft-com:office:office" xmlns:oel="http://schemas.microsoft.com/office/2019/extlst" xmlns:r="http://schemas.openxmlformats.org/officeDocument/2006/relationships" xmlns:m="http://schemas.openxmlformats.org/officeDocument/2006/math" xmlns:v="urn:schemas-microsoft-com:vml" xmlns:wp14="http://schemas.microsoft.com/office/word/2010/wordprocessingDrawing" xmlns:wp="http://schemas.openxmlformats.org/drawingml/2006/wordprocessingDrawing" xmlns:w10="urn:schemas-microsoft-com:office:word" xmlns:w="http://schemas.openxmlformats.org/wordprocessingml/2006/main" xmlns:w14="http://schemas.microsoft.com/office/word/2010/wordml" xmlns:w15="http://schemas.microsoft.com/office/word/2012/wordml" xmlns:w16cex="http://schemas.microsoft.com/office/word/2018/wordml/cex" xmlns:w16cid="http://schemas.microsoft.com/office/word/2016/wordml/cid" xmlns:w16="http://schemas.microsoft.com/office/word/2018/wordml" xmlns:w16sdtdh="http://schemas.microsoft.com/office/word/2020/wordml/sdtdatahash" xmlns:w16se="http://schemas.microsoft.com/office/word/2015/wordml/symex" xmlns:wpg="http://schemas.microsoft.com/office/word/2010/wordprocessingGroup" xmlns:wpi="http://schemas.microsoft.com/office/word/2010/wordprocessingInk" xmlns:wne="http://schemas.microsoft.com/office/word/2006/wordml" xmlns:wps="http://schemas.microsoft.com/office/word/2010/wordprocessingShape" mc:Ignorable="w14 w15 w16se w16cid w16 w16cex w16sdtdh wp14">
   <w:p>
     <w:pPr>
       <w:tabs>
@@ -5127,7 +6610,7 @@
             </wp:anchor>
           </w:drawing>
         </mc:Choice>
-        <mc:Fallback xmlns:arto="http://schemas.microsoft.com/office/word/2006/arto" xmlns:a14="http://schemas.microsoft.com/office/drawing/2010/main" xmlns:pic="http://schemas.openxmlformats.org/drawingml/2006/picture" xmlns:a="http://schemas.openxmlformats.org/drawingml/2006/main">
+        <mc:Fallback xmlns:a="http://schemas.openxmlformats.org/drawingml/2006/main" xmlns:pic="http://schemas.openxmlformats.org/drawingml/2006/picture" xmlns:a14="http://schemas.microsoft.com/office/drawing/2010/main" xmlns:arto="http://schemas.microsoft.com/office/word/2006/arto">
           <w:pict w14:anchorId="063246E3">
             <v:rect id="Rectangle 222" style="position:absolute;margin-left:0;margin-top:0;width:580.8pt;height:752.4pt;z-index:251658240;visibility:visible;mso-wrap-style:square;mso-width-percent:950;mso-height-percent:950;mso-wrap-distance-left:9pt;mso-wrap-distance-top:0;mso-wrap-distance-right:9pt;mso-wrap-distance-bottom:0;mso-position-horizontal:center;mso-position-horizontal-relative:page;mso-position-vertical:center;mso-position-vertical-relative:page;mso-width-percent:950;mso-height-percent:950;mso-width-relative:page;mso-height-relative:page;v-text-anchor:middle" o:spid="_x0000_s1026" filled="f" strokecolor="#747070 [1614]" strokeweight="1.25pt" w14:anchorId="192C512D" o:gfxdata="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">
               <w10:wrap anchorx="page" anchory="page"/>
@@ -5162,7 +6645,7 @@
 </file>
 
 <file path=word/header2.xml><?xml version="1.0" encoding="utf-8"?>
-<w:hdr xmlns:wpc="http://schemas.microsoft.com/office/word/2010/wordprocessingCanvas" xmlns:cx="http://schemas.microsoft.com/office/drawing/2014/chartex" xmlns:cx1="http://schemas.microsoft.com/office/drawing/2015/9/8/chartex" xmlns:cx2="http://schemas.microsoft.com/office/drawing/2015/10/21/chartex" xmlns:cx3="http://schemas.microsoft.com/office/drawing/2016/5/9/chartex" xmlns:cx4="http://schemas.microsoft.com/office/drawing/2016/5/10/chartex" xmlns:cx5="http://schemas.microsoft.com/office/drawing/2016/5/11/chartex" xmlns:cx6="http://schemas.microsoft.com/office/drawing/2016/5/12/chartex" xmlns:cx7="http://schemas.microsoft.com/office/drawing/2016/5/13/chartex" xmlns:cx8="http://schemas.microsoft.com/office/drawing/2016/5/14/chartex" xmlns:mc="http://schemas.openxmlformats.org/markup-compatibility/2006" xmlns:aink="http://schemas.microsoft.com/office/drawing/2016/ink" xmlns:am3d="http://schemas.microsoft.com/office/drawing/2017/model3d" xmlns:o="urn:schemas-microsoft-com:office:office" xmlns:r="http://schemas.openxmlformats.org/officeDocument/2006/relationships" xmlns:m="http://schemas.openxmlformats.org/officeDocument/2006/math" xmlns:v="urn:schemas-microsoft-com:vml" xmlns:wp14="http://schemas.microsoft.com/office/word/2010/wordprocessingDrawing" xmlns:wp="http://schemas.openxmlformats.org/drawingml/2006/wordprocessingDrawing" xmlns:w10="urn:schemas-microsoft-com:office:word" xmlns:w="http://schemas.openxmlformats.org/wordprocessingml/2006/main" xmlns:w14="http://schemas.microsoft.com/office/word/2010/wordml" xmlns:w15="http://schemas.microsoft.com/office/word/2012/wordml" xmlns:w16cex="http://schemas.microsoft.com/office/word/2018/wordml/cex" xmlns:w16cid="http://schemas.microsoft.com/office/word/2016/wordml/cid" xmlns:w16="http://schemas.microsoft.com/office/word/2018/wordml" xmlns:w16sdtdh="http://schemas.microsoft.com/office/word/2020/wordml/sdtdatahash" xmlns:w16se="http://schemas.microsoft.com/office/word/2015/wordml/symex" xmlns:wpg="http://schemas.microsoft.com/office/word/2010/wordprocessingGroup" xmlns:wpi="http://schemas.microsoft.com/office/word/2010/wordprocessingInk" xmlns:wne="http://schemas.microsoft.com/office/word/2006/wordml" xmlns:wps="http://schemas.microsoft.com/office/word/2010/wordprocessingShape" mc:Ignorable="w14 w15 w16se w16cid w16 w16cex w16sdtdh wp14">
+<w:hdr xmlns:wpc="http://schemas.microsoft.com/office/word/2010/wordprocessingCanvas" xmlns:cx="http://schemas.microsoft.com/office/drawing/2014/chartex" xmlns:cx1="http://schemas.microsoft.com/office/drawing/2015/9/8/chartex" xmlns:cx2="http://schemas.microsoft.com/office/drawing/2015/10/21/chartex" xmlns:cx3="http://schemas.microsoft.com/office/drawing/2016/5/9/chartex" xmlns:cx4="http://schemas.microsoft.com/office/drawing/2016/5/10/chartex" xmlns:cx5="http://schemas.microsoft.com/office/drawing/2016/5/11/chartex" xmlns:cx6="http://schemas.microsoft.com/office/drawing/2016/5/12/chartex" xmlns:cx7="http://schemas.microsoft.com/office/drawing/2016/5/13/chartex" xmlns:cx8="http://schemas.microsoft.com/office/drawing/2016/5/14/chartex" xmlns:mc="http://schemas.openxmlformats.org/markup-compatibility/2006" xmlns:aink="http://schemas.microsoft.com/office/drawing/2016/ink" xmlns:am3d="http://schemas.microsoft.com/office/drawing/2017/model3d" xmlns:o="urn:schemas-microsoft-com:office:office" xmlns:oel="http://schemas.microsoft.com/office/2019/extlst" xmlns:r="http://schemas.openxmlformats.org/officeDocument/2006/relationships" xmlns:m="http://schemas.openxmlformats.org/officeDocument/2006/math" xmlns:v="urn:schemas-microsoft-com:vml" xmlns:wp14="http://schemas.microsoft.com/office/word/2010/wordprocessingDrawing" xmlns:wp="http://schemas.openxmlformats.org/drawingml/2006/wordprocessingDrawing" xmlns:w10="urn:schemas-microsoft-com:office:word" xmlns:w="http://schemas.openxmlformats.org/wordprocessingml/2006/main" xmlns:w14="http://schemas.microsoft.com/office/word/2010/wordml" xmlns:w15="http://schemas.microsoft.com/office/word/2012/wordml" xmlns:w16cex="http://schemas.microsoft.com/office/word/2018/wordml/cex" xmlns:w16cid="http://schemas.microsoft.com/office/word/2016/wordml/cid" xmlns:w16="http://schemas.microsoft.com/office/word/2018/wordml" xmlns:w16sdtdh="http://schemas.microsoft.com/office/word/2020/wordml/sdtdatahash" xmlns:w16se="http://schemas.microsoft.com/office/word/2015/wordml/symex" xmlns:wpg="http://schemas.microsoft.com/office/word/2010/wordprocessingGroup" xmlns:wpi="http://schemas.microsoft.com/office/word/2010/wordprocessingInk" xmlns:wne="http://schemas.microsoft.com/office/word/2006/wordml" xmlns:wps="http://schemas.microsoft.com/office/word/2010/wordprocessingShape" mc:Ignorable="w14 w15 w16se w16cid w16 w16cex w16sdtdh wp14">
   <w:p>
     <w:pPr>
       <w:pStyle w:val="Header"/>
@@ -5225,7 +6708,7 @@
 </file>
 
 <file path=word/numbering.xml><?xml version="1.0" encoding="utf-8"?>
-<w:numbering xmlns:wpc="http://schemas.microsoft.com/office/word/2010/wordprocessingCanvas" xmlns:cx="http://schemas.microsoft.com/office/drawing/2014/chartex" xmlns:cx1="http://schemas.microsoft.com/office/drawing/2015/9/8/chartex" xmlns:cx2="http://schemas.microsoft.com/office/drawing/2015/10/21/chartex" xmlns:cx3="http://schemas.microsoft.com/office/drawing/2016/5/9/chartex" xmlns:cx4="http://schemas.microsoft.com/office/drawing/2016/5/10/chartex" xmlns:cx5="http://schemas.microsoft.com/office/drawing/2016/5/11/chartex" xmlns:cx6="http://schemas.microsoft.com/office/drawing/2016/5/12/chartex" xmlns:cx7="http://schemas.microsoft.com/office/drawing/2016/5/13/chartex" xmlns:cx8="http://schemas.microsoft.com/office/drawing/2016/5/14/chartex" xmlns:mc="http://schemas.openxmlformats.org/markup-compatibility/2006" xmlns:aink="http://schemas.microsoft.com/office/drawing/2016/ink" xmlns:am3d="http://schemas.microsoft.com/office/drawing/2017/model3d" xmlns:o="urn:schemas-microsoft-com:office:office" xmlns:r="http://schemas.openxmlformats.org/officeDocument/2006/relationships" xmlns:m="http://schemas.openxmlformats.org/officeDocument/2006/math" xmlns:v="urn:schemas-microsoft-com:vml" xmlns:wp14="http://schemas.microsoft.com/office/word/2010/wordprocessingDrawing" xmlns:wp="http://schemas.openxmlformats.org/drawingml/2006/wordprocessingDrawing" xmlns:w10="urn:schemas-microsoft-com:office:word" xmlns:w="http://schemas.openxmlformats.org/wordprocessingml/2006/main" xmlns:w14="http://schemas.microsoft.com/office/word/2010/wordml" xmlns:w15="http://schemas.microsoft.com/office/word/2012/wordml" xmlns:w16cex="http://schemas.microsoft.com/office/word/2018/wordml/cex" xmlns:w16cid="http://schemas.microsoft.com/office/word/2016/wordml/cid" xmlns:w16="http://schemas.microsoft.com/office/word/2018/wordml" xmlns:w16sdtdh="http://schemas.microsoft.com/office/word/2020/wordml/sdtdatahash" xmlns:w16se="http://schemas.microsoft.com/office/word/2015/wordml/symex" xmlns:wpg="http://schemas.microsoft.com/office/word/2010/wordprocessingGroup" xmlns:wpi="http://schemas.microsoft.com/office/word/2010/wordprocessingInk" xmlns:wne="http://schemas.microsoft.com/office/word/2006/wordml" xmlns:wps="http://schemas.microsoft.com/office/word/2010/wordprocessingShape" mc:Ignorable="w14 w15 w16se w16cid w16 w16cex w16sdtdh wp14">
+<w:numbering xmlns:wpc="http://schemas.microsoft.com/office/word/2010/wordprocessingCanvas" xmlns:cx="http://schemas.microsoft.com/office/drawing/2014/chartex" xmlns:cx1="http://schemas.microsoft.com/office/drawing/2015/9/8/chartex" xmlns:cx2="http://schemas.microsoft.com/office/drawing/2015/10/21/chartex" xmlns:cx3="http://schemas.microsoft.com/office/drawing/2016/5/9/chartex" xmlns:cx4="http://schemas.microsoft.com/office/drawing/2016/5/10/chartex" xmlns:cx5="http://schemas.microsoft.com/office/drawing/2016/5/11/chartex" xmlns:cx6="http://schemas.microsoft.com/office/drawing/2016/5/12/chartex" xmlns:cx7="http://schemas.microsoft.com/office/drawing/2016/5/13/chartex" xmlns:cx8="http://schemas.microsoft.com/office/drawing/2016/5/14/chartex" xmlns:mc="http://schemas.openxmlformats.org/markup-compatibility/2006" xmlns:aink="http://schemas.microsoft.com/office/drawing/2016/ink" xmlns:am3d="http://schemas.microsoft.com/office/drawing/2017/model3d" xmlns:o="urn:schemas-microsoft-com:office:office" xmlns:oel="http://schemas.microsoft.com/office/2019/extlst" xmlns:r="http://schemas.openxmlformats.org/officeDocument/2006/relationships" xmlns:m="http://schemas.openxmlformats.org/officeDocument/2006/math" xmlns:v="urn:schemas-microsoft-com:vml" xmlns:wp14="http://schemas.microsoft.com/office/word/2010/wordprocessingDrawing" xmlns:wp="http://schemas.openxmlformats.org/drawingml/2006/wordprocessingDrawing" xmlns:w10="urn:schemas-microsoft-com:office:word" xmlns:w="http://schemas.openxmlformats.org/wordprocessingml/2006/main" xmlns:w14="http://schemas.microsoft.com/office/word/2010/wordml" xmlns:w15="http://schemas.microsoft.com/office/word/2012/wordml" xmlns:w16cex="http://schemas.microsoft.com/office/word/2018/wordml/cex" xmlns:w16cid="http://schemas.microsoft.com/office/word/2016/wordml/cid" xmlns:w16="http://schemas.microsoft.com/office/word/2018/wordml" xmlns:w16sdtdh="http://schemas.microsoft.com/office/word/2020/wordml/sdtdatahash" xmlns:w16se="http://schemas.microsoft.com/office/word/2015/wordml/symex" xmlns:wpg="http://schemas.microsoft.com/office/word/2010/wordprocessingGroup" xmlns:wpi="http://schemas.microsoft.com/office/word/2010/wordprocessingInk" xmlns:wne="http://schemas.microsoft.com/office/word/2006/wordml" xmlns:wps="http://schemas.microsoft.com/office/word/2010/wordprocessingShape" mc:Ignorable="w14 w15 w16se w16cid w16 w16cex w16sdtdh wp14">
   <w:abstractNum w:abstractNumId="0" w15:restartNumberingAfterBreak="0">
     <w:nsid w:val="0B4C1632"/>
     <w:multiLevelType w:val="multilevel"/>
@@ -6043,6 +7526,95 @@
     </w:lvl>
   </w:abstractNum>
   <w:abstractNum w:abstractNumId="7" w15:restartNumberingAfterBreak="0">
+    <w:nsid w:val="2884177D"/>
+    <w:multiLevelType w:val="hybridMultilevel"/>
+    <w:tmpl w:val="A390373C"/>
+    <w:lvl w:ilvl="0" w:tplc="FFFFFFFF">
+      <w:start w:val="1"/>
+      <w:numFmt w:val="decimal"/>
+      <w:lvlText w:val="%1."/>
+      <w:lvlJc w:val="left"/>
+      <w:pPr>
+        <w:ind w:left="720" w:hanging="360"/>
+      </w:pPr>
+      <w:rPr>
+        <w:rFonts w:hint="default"/>
+      </w:rPr>
+    </w:lvl>
+    <w:lvl w:ilvl="1" w:tplc="FFFFFFFF" w:tentative="1">
+      <w:start w:val="1"/>
+      <w:numFmt w:val="lowerLetter"/>
+      <w:lvlText w:val="%2."/>
+      <w:lvlJc w:val="left"/>
+      <w:pPr>
+        <w:ind w:left="1440" w:hanging="360"/>
+      </w:pPr>
+    </w:lvl>
+    <w:lvl w:ilvl="2" w:tplc="FFFFFFFF" w:tentative="1">
+      <w:start w:val="1"/>
+      <w:numFmt w:val="lowerRoman"/>
+      <w:lvlText w:val="%3."/>
+      <w:lvlJc w:val="right"/>
+      <w:pPr>
+        <w:ind w:left="2160" w:hanging="180"/>
+      </w:pPr>
+    </w:lvl>
+    <w:lvl w:ilvl="3" w:tplc="FFFFFFFF" w:tentative="1">
+      <w:start w:val="1"/>
+      <w:numFmt w:val="decimal"/>
+      <w:lvlText w:val="%4."/>
+      <w:lvlJc w:val="left"/>
+      <w:pPr>
+        <w:ind w:left="2880" w:hanging="360"/>
+      </w:pPr>
+    </w:lvl>
+    <w:lvl w:ilvl="4" w:tplc="FFFFFFFF" w:tentative="1">
+      <w:start w:val="1"/>
+      <w:numFmt w:val="lowerLetter"/>
+      <w:lvlText w:val="%5."/>
+      <w:lvlJc w:val="left"/>
+      <w:pPr>
+        <w:ind w:left="3600" w:hanging="360"/>
+      </w:pPr>
+    </w:lvl>
+    <w:lvl w:ilvl="5" w:tplc="FFFFFFFF" w:tentative="1">
+      <w:start w:val="1"/>
+      <w:numFmt w:val="lowerRoman"/>
+      <w:lvlText w:val="%6."/>
+      <w:lvlJc w:val="right"/>
+      <w:pPr>
+        <w:ind w:left="4320" w:hanging="180"/>
+      </w:pPr>
+    </w:lvl>
+    <w:lvl w:ilvl="6" w:tplc="FFFFFFFF" w:tentative="1">
+      <w:start w:val="1"/>
+      <w:numFmt w:val="decimal"/>
+      <w:lvlText w:val="%7."/>
+      <w:lvlJc w:val="left"/>
+      <w:pPr>
+        <w:ind w:left="5040" w:hanging="360"/>
+      </w:pPr>
+    </w:lvl>
+    <w:lvl w:ilvl="7" w:tplc="FFFFFFFF" w:tentative="1">
+      <w:start w:val="1"/>
+      <w:numFmt w:val="lowerLetter"/>
+      <w:lvlText w:val="%8."/>
+      <w:lvlJc w:val="left"/>
+      <w:pPr>
+        <w:ind w:left="5760" w:hanging="360"/>
+      </w:pPr>
+    </w:lvl>
+    <w:lvl w:ilvl="8" w:tplc="FFFFFFFF" w:tentative="1">
+      <w:start w:val="1"/>
+      <w:numFmt w:val="lowerRoman"/>
+      <w:lvlText w:val="%9."/>
+      <w:lvlJc w:val="right"/>
+      <w:pPr>
+        <w:ind w:left="6480" w:hanging="180"/>
+      </w:pPr>
+    </w:lvl>
+  </w:abstractNum>
+  <w:abstractNum w:abstractNumId="8" w15:restartNumberingAfterBreak="0">
     <w:nsid w:val="2B690B3C"/>
     <w:multiLevelType w:val="hybridMultilevel"/>
     <w:tmpl w:val="01ECFDA2"/>
@@ -6131,7 +7703,7 @@
       </w:pPr>
     </w:lvl>
   </w:abstractNum>
-  <w:abstractNum w:abstractNumId="8" w15:restartNumberingAfterBreak="0">
+  <w:abstractNum w:abstractNumId="9" w15:restartNumberingAfterBreak="0">
     <w:nsid w:val="33102B5A"/>
     <w:multiLevelType w:val="hybridMultilevel"/>
     <w:tmpl w:val="610C6790"/>
@@ -6244,7 +7816,7 @@
       </w:rPr>
     </w:lvl>
   </w:abstractNum>
-  <w:abstractNum w:abstractNumId="9" w15:restartNumberingAfterBreak="0">
+  <w:abstractNum w:abstractNumId="10" w15:restartNumberingAfterBreak="0">
     <w:nsid w:val="385553D5"/>
     <w:multiLevelType w:val="hybridMultilevel"/>
     <w:tmpl w:val="16FC4166"/>
@@ -6333,7 +7905,7 @@
       </w:pPr>
     </w:lvl>
   </w:abstractNum>
-  <w:abstractNum w:abstractNumId="10" w15:restartNumberingAfterBreak="0">
+  <w:abstractNum w:abstractNumId="11" w15:restartNumberingAfterBreak="0">
     <w:nsid w:val="3C455B3A"/>
     <w:multiLevelType w:val="hybridMultilevel"/>
     <w:tmpl w:val="2F8ECA40"/>
@@ -6422,7 +7994,7 @@
       </w:pPr>
     </w:lvl>
   </w:abstractNum>
-  <w:abstractNum w:abstractNumId="11" w15:restartNumberingAfterBreak="0">
+  <w:abstractNum w:abstractNumId="12" w15:restartNumberingAfterBreak="0">
     <w:nsid w:val="3D424A31"/>
     <w:multiLevelType w:val="multilevel"/>
     <w:tmpl w:val="D8D4EF98"/>
@@ -6571,7 +8143,7 @@
       </w:rPr>
     </w:lvl>
   </w:abstractNum>
-  <w:abstractNum w:abstractNumId="12" w15:restartNumberingAfterBreak="0">
+  <w:abstractNum w:abstractNumId="13" w15:restartNumberingAfterBreak="0">
     <w:nsid w:val="462651A0"/>
     <w:multiLevelType w:val="hybridMultilevel"/>
     <w:tmpl w:val="E3469C7A"/>
@@ -6660,7 +8232,7 @@
       </w:pPr>
     </w:lvl>
   </w:abstractNum>
-  <w:abstractNum w:abstractNumId="13" w15:restartNumberingAfterBreak="0">
+  <w:abstractNum w:abstractNumId="14" w15:restartNumberingAfterBreak="0">
     <w:nsid w:val="4AB00856"/>
     <w:multiLevelType w:val="hybridMultilevel"/>
     <w:tmpl w:val="4B6E4540"/>
@@ -6749,7 +8321,7 @@
       </w:pPr>
     </w:lvl>
   </w:abstractNum>
-  <w:abstractNum w:abstractNumId="14" w15:restartNumberingAfterBreak="0">
+  <w:abstractNum w:abstractNumId="15" w15:restartNumberingAfterBreak="0">
     <w:nsid w:val="4DD063E9"/>
     <w:multiLevelType w:val="hybridMultilevel"/>
     <w:tmpl w:val="8A660370"/>
@@ -6838,7 +8410,7 @@
       </w:pPr>
     </w:lvl>
   </w:abstractNum>
-  <w:abstractNum w:abstractNumId="15" w15:restartNumberingAfterBreak="0">
+  <w:abstractNum w:abstractNumId="16" w15:restartNumberingAfterBreak="0">
     <w:nsid w:val="52CF0EFB"/>
     <w:multiLevelType w:val="hybridMultilevel"/>
     <w:tmpl w:val="D3B2DD1C"/>
@@ -6951,7 +8523,96 @@
       </w:rPr>
     </w:lvl>
   </w:abstractNum>
-  <w:abstractNum w:abstractNumId="16" w15:restartNumberingAfterBreak="0">
+  <w:abstractNum w:abstractNumId="17" w15:restartNumberingAfterBreak="0">
+    <w:nsid w:val="55671105"/>
+    <w:multiLevelType w:val="hybridMultilevel"/>
+    <w:tmpl w:val="A390373C"/>
+    <w:lvl w:ilvl="0" w:tplc="0409000F">
+      <w:start w:val="1"/>
+      <w:numFmt w:val="decimal"/>
+      <w:lvlText w:val="%1."/>
+      <w:lvlJc w:val="left"/>
+      <w:pPr>
+        <w:ind w:left="720" w:hanging="360"/>
+      </w:pPr>
+      <w:rPr>
+        <w:rFonts w:hint="default"/>
+      </w:rPr>
+    </w:lvl>
+    <w:lvl w:ilvl="1" w:tplc="04090019" w:tentative="1">
+      <w:start w:val="1"/>
+      <w:numFmt w:val="lowerLetter"/>
+      <w:lvlText w:val="%2."/>
+      <w:lvlJc w:val="left"/>
+      <w:pPr>
+        <w:ind w:left="1440" w:hanging="360"/>
+      </w:pPr>
+    </w:lvl>
+    <w:lvl w:ilvl="2" w:tplc="0409001B" w:tentative="1">
+      <w:start w:val="1"/>
+      <w:numFmt w:val="lowerRoman"/>
+      <w:lvlText w:val="%3."/>
+      <w:lvlJc w:val="right"/>
+      <w:pPr>
+        <w:ind w:left="2160" w:hanging="180"/>
+      </w:pPr>
+    </w:lvl>
+    <w:lvl w:ilvl="3" w:tplc="0409000F" w:tentative="1">
+      <w:start w:val="1"/>
+      <w:numFmt w:val="decimal"/>
+      <w:lvlText w:val="%4."/>
+      <w:lvlJc w:val="left"/>
+      <w:pPr>
+        <w:ind w:left="2880" w:hanging="360"/>
+      </w:pPr>
+    </w:lvl>
+    <w:lvl w:ilvl="4" w:tplc="04090019" w:tentative="1">
+      <w:start w:val="1"/>
+      <w:numFmt w:val="lowerLetter"/>
+      <w:lvlText w:val="%5."/>
+      <w:lvlJc w:val="left"/>
+      <w:pPr>
+        <w:ind w:left="3600" w:hanging="360"/>
+      </w:pPr>
+    </w:lvl>
+    <w:lvl w:ilvl="5" w:tplc="0409001B" w:tentative="1">
+      <w:start w:val="1"/>
+      <w:numFmt w:val="lowerRoman"/>
+      <w:lvlText w:val="%6."/>
+      <w:lvlJc w:val="right"/>
+      <w:pPr>
+        <w:ind w:left="4320" w:hanging="180"/>
+      </w:pPr>
+    </w:lvl>
+    <w:lvl w:ilvl="6" w:tplc="0409000F" w:tentative="1">
+      <w:start w:val="1"/>
+      <w:numFmt w:val="decimal"/>
+      <w:lvlText w:val="%7."/>
+      <w:lvlJc w:val="left"/>
+      <w:pPr>
+        <w:ind w:left="5040" w:hanging="360"/>
+      </w:pPr>
+    </w:lvl>
+    <w:lvl w:ilvl="7" w:tplc="04090019" w:tentative="1">
+      <w:start w:val="1"/>
+      <w:numFmt w:val="lowerLetter"/>
+      <w:lvlText w:val="%8."/>
+      <w:lvlJc w:val="left"/>
+      <w:pPr>
+        <w:ind w:left="5760" w:hanging="360"/>
+      </w:pPr>
+    </w:lvl>
+    <w:lvl w:ilvl="8" w:tplc="0409001B" w:tentative="1">
+      <w:start w:val="1"/>
+      <w:numFmt w:val="lowerRoman"/>
+      <w:lvlText w:val="%9."/>
+      <w:lvlJc w:val="right"/>
+      <w:pPr>
+        <w:ind w:left="6480" w:hanging="180"/>
+      </w:pPr>
+    </w:lvl>
+  </w:abstractNum>
+  <w:abstractNum w:abstractNumId="18" w15:restartNumberingAfterBreak="0">
     <w:nsid w:val="5BAF05A1"/>
     <w:multiLevelType w:val="hybridMultilevel"/>
     <w:tmpl w:val="53648BCC"/>
@@ -7063,7 +8724,7 @@
       </w:rPr>
     </w:lvl>
   </w:abstractNum>
-  <w:abstractNum w:abstractNumId="17" w15:restartNumberingAfterBreak="0">
+  <w:abstractNum w:abstractNumId="19" w15:restartNumberingAfterBreak="0">
     <w:nsid w:val="6036494E"/>
     <w:multiLevelType w:val="hybridMultilevel"/>
     <w:tmpl w:val="E10C3604"/>
@@ -7176,7 +8837,7 @@
       </w:rPr>
     </w:lvl>
   </w:abstractNum>
-  <w:abstractNum w:abstractNumId="18" w15:restartNumberingAfterBreak="0">
+  <w:abstractNum w:abstractNumId="20" w15:restartNumberingAfterBreak="0">
     <w:nsid w:val="61AA141B"/>
     <w:multiLevelType w:val="hybridMultilevel"/>
     <w:tmpl w:val="85B03664"/>
@@ -7265,7 +8926,120 @@
       </w:pPr>
     </w:lvl>
   </w:abstractNum>
-  <w:abstractNum w:abstractNumId="19" w15:restartNumberingAfterBreak="0">
+  <w:abstractNum w:abstractNumId="21" w15:restartNumberingAfterBreak="0">
+    <w:nsid w:val="693C78EC"/>
+    <w:multiLevelType w:val="multilevel"/>
+    <w:tmpl w:val="A3381CAA"/>
+    <w:lvl w:ilvl="0">
+      <w:start w:val="1"/>
+      <w:numFmt w:val="decimal"/>
+      <w:lvlText w:val="%1."/>
+      <w:lvlJc w:val="left"/>
+      <w:pPr>
+        <w:tabs>
+          <w:tab w:val="num" w:pos="720"/>
+        </w:tabs>
+        <w:ind w:left="720" w:hanging="720"/>
+      </w:pPr>
+    </w:lvl>
+    <w:lvl w:ilvl="1">
+      <w:start w:val="1"/>
+      <w:numFmt w:val="bullet"/>
+      <w:lvlText w:val=""/>
+      <w:lvlJc w:val="left"/>
+      <w:pPr>
+        <w:ind w:left="1080" w:hanging="360"/>
+      </w:pPr>
+      <w:rPr>
+        <w:rFonts w:ascii="Symbol" w:hAnsi="Symbol" w:hint="default"/>
+      </w:rPr>
+    </w:lvl>
+    <w:lvl w:ilvl="2">
+      <w:start w:val="1"/>
+      <w:numFmt w:val="decimal"/>
+      <w:lvlText w:val="%3."/>
+      <w:lvlJc w:val="left"/>
+      <w:pPr>
+        <w:tabs>
+          <w:tab w:val="num" w:pos="2160"/>
+        </w:tabs>
+        <w:ind w:left="2160" w:hanging="720"/>
+      </w:pPr>
+    </w:lvl>
+    <w:lvl w:ilvl="3">
+      <w:start w:val="1"/>
+      <w:numFmt w:val="decimal"/>
+      <w:lvlText w:val="%4."/>
+      <w:lvlJc w:val="left"/>
+      <w:pPr>
+        <w:tabs>
+          <w:tab w:val="num" w:pos="2880"/>
+        </w:tabs>
+        <w:ind w:left="2880" w:hanging="720"/>
+      </w:pPr>
+    </w:lvl>
+    <w:lvl w:ilvl="4">
+      <w:start w:val="1"/>
+      <w:numFmt w:val="decimal"/>
+      <w:lvlText w:val="%5."/>
+      <w:lvlJc w:val="left"/>
+      <w:pPr>
+        <w:tabs>
+          <w:tab w:val="num" w:pos="3600"/>
+        </w:tabs>
+        <w:ind w:left="3600" w:hanging="720"/>
+      </w:pPr>
+    </w:lvl>
+    <w:lvl w:ilvl="5">
+      <w:start w:val="1"/>
+      <w:numFmt w:val="decimal"/>
+      <w:lvlText w:val="%6."/>
+      <w:lvlJc w:val="left"/>
+      <w:pPr>
+        <w:tabs>
+          <w:tab w:val="num" w:pos="4320"/>
+        </w:tabs>
+        <w:ind w:left="4320" w:hanging="720"/>
+      </w:pPr>
+    </w:lvl>
+    <w:lvl w:ilvl="6">
+      <w:start w:val="1"/>
+      <w:numFmt w:val="decimal"/>
+      <w:lvlText w:val="%7."/>
+      <w:lvlJc w:val="left"/>
+      <w:pPr>
+        <w:tabs>
+          <w:tab w:val="num" w:pos="5040"/>
+        </w:tabs>
+        <w:ind w:left="5040" w:hanging="720"/>
+      </w:pPr>
+    </w:lvl>
+    <w:lvl w:ilvl="7">
+      <w:start w:val="1"/>
+      <w:numFmt w:val="decimal"/>
+      <w:lvlText w:val="%8."/>
+      <w:lvlJc w:val="left"/>
+      <w:pPr>
+        <w:tabs>
+          <w:tab w:val="num" w:pos="5760"/>
+        </w:tabs>
+        <w:ind w:left="5760" w:hanging="720"/>
+      </w:pPr>
+    </w:lvl>
+    <w:lvl w:ilvl="8">
+      <w:start w:val="1"/>
+      <w:numFmt w:val="decimal"/>
+      <w:lvlText w:val="%9."/>
+      <w:lvlJc w:val="left"/>
+      <w:pPr>
+        <w:tabs>
+          <w:tab w:val="num" w:pos="6480"/>
+        </w:tabs>
+        <w:ind w:left="6480" w:hanging="720"/>
+      </w:pPr>
+    </w:lvl>
+  </w:abstractNum>
+  <w:abstractNum w:abstractNumId="22" w15:restartNumberingAfterBreak="0">
     <w:nsid w:val="6B3A5D01"/>
     <w:multiLevelType w:val="hybridMultilevel"/>
     <w:tmpl w:val="6E48500E"/>
@@ -7354,7 +9128,96 @@
       </w:pPr>
     </w:lvl>
   </w:abstractNum>
-  <w:abstractNum w:abstractNumId="20" w15:restartNumberingAfterBreak="0">
+  <w:abstractNum w:abstractNumId="23" w15:restartNumberingAfterBreak="0">
+    <w:nsid w:val="6FC17FAC"/>
+    <w:multiLevelType w:val="hybridMultilevel"/>
+    <w:tmpl w:val="086C561E"/>
+    <w:lvl w:ilvl="0" w:tplc="04090001">
+      <w:start w:val="1"/>
+      <w:numFmt w:val="bullet"/>
+      <w:lvlText w:val=""/>
+      <w:lvlJc w:val="left"/>
+      <w:pPr>
+        <w:ind w:left="720" w:hanging="360"/>
+      </w:pPr>
+      <w:rPr>
+        <w:rFonts w:ascii="Symbol" w:hAnsi="Symbol" w:hint="default"/>
+      </w:rPr>
+    </w:lvl>
+    <w:lvl w:ilvl="1" w:tplc="04090019" w:tentative="1">
+      <w:start w:val="1"/>
+      <w:numFmt w:val="lowerLetter"/>
+      <w:lvlText w:val="%2."/>
+      <w:lvlJc w:val="left"/>
+      <w:pPr>
+        <w:ind w:left="1440" w:hanging="360"/>
+      </w:pPr>
+    </w:lvl>
+    <w:lvl w:ilvl="2" w:tplc="0409001B" w:tentative="1">
+      <w:start w:val="1"/>
+      <w:numFmt w:val="lowerRoman"/>
+      <w:lvlText w:val="%3."/>
+      <w:lvlJc w:val="right"/>
+      <w:pPr>
+        <w:ind w:left="2160" w:hanging="180"/>
+      </w:pPr>
+    </w:lvl>
+    <w:lvl w:ilvl="3" w:tplc="0409000F" w:tentative="1">
+      <w:start w:val="1"/>
+      <w:numFmt w:val="decimal"/>
+      <w:lvlText w:val="%4."/>
+      <w:lvlJc w:val="left"/>
+      <w:pPr>
+        <w:ind w:left="2880" w:hanging="360"/>
+      </w:pPr>
+    </w:lvl>
+    <w:lvl w:ilvl="4" w:tplc="04090019" w:tentative="1">
+      <w:start w:val="1"/>
+      <w:numFmt w:val="lowerLetter"/>
+      <w:lvlText w:val="%5."/>
+      <w:lvlJc w:val="left"/>
+      <w:pPr>
+        <w:ind w:left="3600" w:hanging="360"/>
+      </w:pPr>
+    </w:lvl>
+    <w:lvl w:ilvl="5" w:tplc="0409001B" w:tentative="1">
+      <w:start w:val="1"/>
+      <w:numFmt w:val="lowerRoman"/>
+      <w:lvlText w:val="%6."/>
+      <w:lvlJc w:val="right"/>
+      <w:pPr>
+        <w:ind w:left="4320" w:hanging="180"/>
+      </w:pPr>
+    </w:lvl>
+    <w:lvl w:ilvl="6" w:tplc="0409000F" w:tentative="1">
+      <w:start w:val="1"/>
+      <w:numFmt w:val="decimal"/>
+      <w:lvlText w:val="%7."/>
+      <w:lvlJc w:val="left"/>
+      <w:pPr>
+        <w:ind w:left="5040" w:hanging="360"/>
+      </w:pPr>
+    </w:lvl>
+    <w:lvl w:ilvl="7" w:tplc="04090019" w:tentative="1">
+      <w:start w:val="1"/>
+      <w:numFmt w:val="lowerLetter"/>
+      <w:lvlText w:val="%8."/>
+      <w:lvlJc w:val="left"/>
+      <w:pPr>
+        <w:ind w:left="5760" w:hanging="360"/>
+      </w:pPr>
+    </w:lvl>
+    <w:lvl w:ilvl="8" w:tplc="0409001B" w:tentative="1">
+      <w:start w:val="1"/>
+      <w:numFmt w:val="lowerRoman"/>
+      <w:lvlText w:val="%9."/>
+      <w:lvlJc w:val="right"/>
+      <w:pPr>
+        <w:ind w:left="6480" w:hanging="180"/>
+      </w:pPr>
+    </w:lvl>
+  </w:abstractNum>
+  <w:abstractNum w:abstractNumId="24" w15:restartNumberingAfterBreak="0">
     <w:nsid w:val="72F02C0D"/>
     <w:multiLevelType w:val="hybridMultilevel"/>
     <w:tmpl w:val="AF04A260"/>
@@ -7443,7 +9306,7 @@
       </w:pPr>
     </w:lvl>
   </w:abstractNum>
-  <w:abstractNum w:abstractNumId="21" w15:restartNumberingAfterBreak="0">
+  <w:abstractNum w:abstractNumId="25" w15:restartNumberingAfterBreak="0">
     <w:nsid w:val="7E401E71"/>
     <w:multiLevelType w:val="multilevel"/>
     <w:tmpl w:val="B2A61120"/>
@@ -7586,86 +9449,98 @@
       </w:pPr>
     </w:lvl>
   </w:abstractNum>
-  <w:num w:numId="1">
+  <w:num w:numId="1" w16cid:durableId="521552396">
+    <w:abstractNumId w:val="13"/>
+  </w:num>
+  <w:num w:numId="2" w16cid:durableId="853957180">
+    <w:abstractNumId w:val="9"/>
+  </w:num>
+  <w:num w:numId="3" w16cid:durableId="1965425293">
+    <w:abstractNumId w:val="14"/>
+  </w:num>
+  <w:num w:numId="4" w16cid:durableId="368147809">
+    <w:abstractNumId w:val="10"/>
+  </w:num>
+  <w:num w:numId="5" w16cid:durableId="2072385817">
+    <w:abstractNumId w:val="24"/>
+  </w:num>
+  <w:num w:numId="6" w16cid:durableId="339747026">
+    <w:abstractNumId w:val="4"/>
+  </w:num>
+  <w:num w:numId="7" w16cid:durableId="1828126771">
+    <w:abstractNumId w:val="15"/>
+  </w:num>
+  <w:num w:numId="8" w16cid:durableId="1228802960">
+    <w:abstractNumId w:val="0"/>
+  </w:num>
+  <w:num w:numId="9" w16cid:durableId="600187099">
+    <w:abstractNumId w:val="5"/>
+  </w:num>
+  <w:num w:numId="10" w16cid:durableId="42868665">
     <w:abstractNumId w:val="12"/>
   </w:num>
-  <w:num w:numId="2">
+  <w:num w:numId="11" w16cid:durableId="1617373346">
     <w:abstractNumId w:val="8"/>
   </w:num>
-  <w:num w:numId="3">
-    <w:abstractNumId w:val="13"/>
+  <w:num w:numId="12" w16cid:durableId="1779527315">
+    <w:abstractNumId w:val="6"/>
   </w:num>
-  <w:num w:numId="4">
-    <w:abstractNumId w:val="9"/>
+  <w:num w:numId="13" w16cid:durableId="1925726534">
+    <w:abstractNumId w:val="11"/>
   </w:num>
-  <w:num w:numId="5">
+  <w:num w:numId="14" w16cid:durableId="657266845">
+    <w:abstractNumId w:val="3"/>
+  </w:num>
+  <w:num w:numId="15" w16cid:durableId="1412391775">
+    <w:abstractNumId w:val="16"/>
+  </w:num>
+  <w:num w:numId="16" w16cid:durableId="1568759717">
     <w:abstractNumId w:val="20"/>
   </w:num>
-  <w:num w:numId="6">
-    <w:abstractNumId w:val="4"/>
+  <w:num w:numId="17" w16cid:durableId="1369571748">
+    <w:abstractNumId w:val="2"/>
   </w:num>
-  <w:num w:numId="7">
-    <w:abstractNumId w:val="14"/>
+  <w:num w:numId="18" w16cid:durableId="1886215599">
+    <w:abstractNumId w:val="25"/>
   </w:num>
-  <w:num w:numId="8">
-    <w:abstractNumId w:val="0"/>
+  <w:num w:numId="19" w16cid:durableId="698705684">
+    <w:abstractNumId w:val="25"/>
   </w:num>
-  <w:num w:numId="9">
-    <w:abstractNumId w:val="5"/>
+  <w:num w:numId="20" w16cid:durableId="2067726505">
+    <w:abstractNumId w:val="25"/>
   </w:num>
-  <w:num w:numId="10">
-    <w:abstractNumId w:val="11"/>
+  <w:num w:numId="21" w16cid:durableId="1393118742">
+    <w:abstractNumId w:val="25"/>
   </w:num>
-  <w:num w:numId="11">
+  <w:num w:numId="22" w16cid:durableId="152336182">
+    <w:abstractNumId w:val="25"/>
+  </w:num>
+  <w:num w:numId="23" w16cid:durableId="24719430">
+    <w:abstractNumId w:val="25"/>
+  </w:num>
+  <w:num w:numId="24" w16cid:durableId="713577446">
+    <w:abstractNumId w:val="22"/>
+  </w:num>
+  <w:num w:numId="25" w16cid:durableId="1793476431">
+    <w:abstractNumId w:val="1"/>
+  </w:num>
+  <w:num w:numId="26" w16cid:durableId="613097374">
+    <w:abstractNumId w:val="19"/>
+  </w:num>
+  <w:num w:numId="27" w16cid:durableId="206527781">
+    <w:abstractNumId w:val="18"/>
+  </w:num>
+  <w:num w:numId="28" w16cid:durableId="1461458810">
+    <w:abstractNumId w:val="17"/>
+  </w:num>
+  <w:num w:numId="29" w16cid:durableId="1713650809">
     <w:abstractNumId w:val="7"/>
   </w:num>
-  <w:num w:numId="12">
-    <w:abstractNumId w:val="6"/>
+  <w:num w:numId="30" w16cid:durableId="501511138">
+    <w:abstractNumId w:val="23"/>
   </w:num>
-  <w:num w:numId="13">
-    <w:abstractNumId w:val="10"/>
-  </w:num>
-  <w:num w:numId="14">
-    <w:abstractNumId w:val="3"/>
-  </w:num>
-  <w:num w:numId="15">
-    <w:abstractNumId w:val="15"/>
-  </w:num>
-  <w:num w:numId="16">
-    <w:abstractNumId w:val="18"/>
-  </w:num>
-  <w:num w:numId="17">
-    <w:abstractNumId w:val="2"/>
-  </w:num>
-  <w:num w:numId="18">
+  <w:num w:numId="31" w16cid:durableId="152836844">
     <w:abstractNumId w:val="21"/>
-  </w:num>
-  <w:num w:numId="19">
-    <w:abstractNumId w:val="21"/>
-  </w:num>
-  <w:num w:numId="20">
-    <w:abstractNumId w:val="21"/>
-  </w:num>
-  <w:num w:numId="21">
-    <w:abstractNumId w:val="21"/>
-  </w:num>
-  <w:num w:numId="22">
-    <w:abstractNumId w:val="21"/>
-  </w:num>
-  <w:num w:numId="23">
-    <w:abstractNumId w:val="21"/>
-  </w:num>
-  <w:num w:numId="24">
-    <w:abstractNumId w:val="19"/>
-  </w:num>
-  <w:num w:numId="25">
-    <w:abstractNumId w:val="1"/>
-  </w:num>
-  <w:num w:numId="26">
-    <w:abstractNumId w:val="17"/>
-  </w:num>
-  <w:num w:numId="27">
-    <w:abstractNumId w:val="16"/>
   </w:num>
 </w:numbering>
 </file>
@@ -8508,7 +10383,6 @@
     <w:basedOn w:val="Normal"/>
     <w:link w:val="CommentTextChar"/>
     <w:uiPriority w:val="99"/>
-    <w:semiHidden/>
     <w:unhideWhenUsed/>
     <w:rsid w:val="00367E58"/>
     <w:rPr>
@@ -8521,7 +10395,6 @@
     <w:basedOn w:val="DefaultParagraphFont"/>
     <w:link w:val="CommentText"/>
     <w:uiPriority w:val="99"/>
-    <w:semiHidden/>
     <w:rsid w:val="00367E58"/>
     <w:rPr>
       <w:sz w:val="20"/>
@@ -8807,6 +10680,16 @@
     <w:pPr>
       <w:spacing w:after="0" w:line="240" w:lineRule="auto"/>
     </w:pPr>
+  </w:style>
+  <w:style w:type="character" w:customStyle="1" w:styleId="cf01">
+    <w:name w:val="cf01"/>
+    <w:basedOn w:val="DefaultParagraphFont"/>
+    <w:rsid w:val="002E65B7"/>
+    <w:rPr>
+      <w:rFonts w:ascii="Segoe UI" w:hAnsi="Segoe UI" w:cs="Segoe UI" w:hint="default"/>
+      <w:sz w:val="18"/>
+      <w:szCs w:val="18"/>
+    </w:rPr>
   </w:style>
 </w:styles>
 </file>
@@ -9118,244 +11001,6 @@
 </file>
 
 <file path=customXml/item2.xml><?xml version="1.0" encoding="utf-8"?>
-<?mso-contentType ?>
-<FormTemplates xmlns="http://schemas.microsoft.com/sharepoint/v3/contenttype/forms">
-  <Display>DocumentLibraryForm</Display>
-  <Edit>DocumentLibraryForm</Edit>
-  <New>DocumentLibraryForm</New>
-</FormTemplates>
-</file>
-
-<file path=customXml/item3.xml><?xml version="1.0" encoding="utf-8"?>
-<p:properties xmlns:p="http://schemas.microsoft.com/office/2006/metadata/properties" xmlns:xsi="http://www.w3.org/2001/XMLSchema-instance" xmlns:pc="http://schemas.microsoft.com/office/infopath/2007/PartnerControls">
-  <documentManagement/>
-</p:properties>
-</file>
-
-<file path=customXml/item4.xml><?xml version="1.0" encoding="utf-8"?>
-<ct:contentTypeSchema xmlns:ct="http://schemas.microsoft.com/office/2006/metadata/contentType" xmlns:ma="http://schemas.microsoft.com/office/2006/metadata/properties/metaAttributes" ct:_="" ma:_="" ma:contentTypeName="Document" ma:contentTypeID="0x0101005AED504B606F294A975B475A184EA80D" ma:contentTypeVersion="13" ma:contentTypeDescription="Create a new document." ma:contentTypeScope="" ma:versionID="6a2af673a2959cba7f77ced8381a3c4d">
-  <xsd:schema xmlns:xsd="http://www.w3.org/2001/XMLSchema" xmlns:xs="http://www.w3.org/2001/XMLSchema" xmlns:p="http://schemas.microsoft.com/office/2006/metadata/properties" xmlns:ns2="d7b2b504-7889-46ad-84c0-4cdbadf63935" xmlns:ns3="b40a31c2-c440-48c0-99d0-75bc56f51323" targetNamespace="http://schemas.microsoft.com/office/2006/metadata/properties" ma:root="true" ma:fieldsID="a967b5a67e3b563b446669cdf053e06b" ns2:_="" ns3:_="">
-    <xsd:import namespace="d7b2b504-7889-46ad-84c0-4cdbadf63935"/>
-    <xsd:import namespace="b40a31c2-c440-48c0-99d0-75bc56f51323"/>
-    <xsd:element name="properties">
-      <xsd:complexType>
-        <xsd:sequence>
-          <xsd:element name="documentManagement">
-            <xsd:complexType>
-              <xsd:all>
-                <xsd:element ref="ns2:MediaServiceMetadata" minOccurs="0"/>
-                <xsd:element ref="ns2:MediaServiceFastMetadata" minOccurs="0"/>
-                <xsd:element ref="ns2:MediaServiceDateTaken" minOccurs="0"/>
-                <xsd:element ref="ns2:MediaServiceAutoTags" minOccurs="0"/>
-                <xsd:element ref="ns2:MediaServiceOCR" minOccurs="0"/>
-                <xsd:element ref="ns2:MediaServiceGenerationTime" minOccurs="0"/>
-                <xsd:element ref="ns2:MediaServiceEventHashCode" minOccurs="0"/>
-                <xsd:element ref="ns2:MediaServiceAutoKeyPoints" minOccurs="0"/>
-                <xsd:element ref="ns2:MediaServiceKeyPoints" minOccurs="0"/>
-                <xsd:element ref="ns3:SharedWithUsers" minOccurs="0"/>
-                <xsd:element ref="ns3:SharedWithDetails" minOccurs="0"/>
-                <xsd:element ref="ns2:MediaLengthInSeconds" minOccurs="0"/>
-                <xsd:element ref="ns2:MediaServiceLocation" minOccurs="0"/>
-              </xsd:all>
-            </xsd:complexType>
-          </xsd:element>
-        </xsd:sequence>
-      </xsd:complexType>
-    </xsd:element>
-  </xsd:schema>
-  <xsd:schema xmlns:xsd="http://www.w3.org/2001/XMLSchema" xmlns:xs="http://www.w3.org/2001/XMLSchema" xmlns:dms="http://schemas.microsoft.com/office/2006/documentManagement/types" xmlns:pc="http://schemas.microsoft.com/office/infopath/2007/PartnerControls" targetNamespace="d7b2b504-7889-46ad-84c0-4cdbadf63935" elementFormDefault="qualified">
-    <xsd:import namespace="http://schemas.microsoft.com/office/2006/documentManagement/types"/>
-    <xsd:import namespace="http://schemas.microsoft.com/office/infopath/2007/PartnerControls"/>
-    <xsd:element name="MediaServiceMetadata" ma:index="8" nillable="true" ma:displayName="MediaServiceMetadata" ma:hidden="true" ma:internalName="MediaServiceMetadata" ma:readOnly="true">
-      <xsd:simpleType>
-        <xsd:restriction base="dms:Note"/>
-      </xsd:simpleType>
-    </xsd:element>
-    <xsd:element name="MediaServiceFastMetadata" ma:index="9" nillable="true" ma:displayName="MediaServiceFastMetadata" ma:hidden="true" ma:internalName="MediaServiceFastMetadata" ma:readOnly="true">
-      <xsd:simpleType>
-        <xsd:restriction base="dms:Note"/>
-      </xsd:simpleType>
-    </xsd:element>
-    <xsd:element name="MediaServiceDateTaken" ma:index="10" nillable="true" ma:displayName="MediaServiceDateTaken" ma:hidden="true" ma:internalName="MediaServiceDateTaken" ma:readOnly="true">
-      <xsd:simpleType>
-        <xsd:restriction base="dms:Text"/>
-      </xsd:simpleType>
-    </xsd:element>
-    <xsd:element name="MediaServiceAutoTags" ma:index="11" nillable="true" ma:displayName="Tags" ma:internalName="MediaServiceAutoTags" ma:readOnly="true">
-      <xsd:simpleType>
-        <xsd:restriction base="dms:Text"/>
-      </xsd:simpleType>
-    </xsd:element>
-    <xsd:element name="MediaServiceOCR" ma:index="12" nillable="true" ma:displayName="Extracted Text" ma:internalName="MediaServiceOCR" ma:readOnly="true">
-      <xsd:simpleType>
-        <xsd:restriction base="dms:Note">
-          <xsd:maxLength value="255"/>
-        </xsd:restriction>
-      </xsd:simpleType>
-    </xsd:element>
-    <xsd:element name="MediaServiceGenerationTime" ma:index="13" nillable="true" ma:displayName="MediaServiceGenerationTime" ma:hidden="true" ma:internalName="MediaServiceGenerationTime" ma:readOnly="true">
-      <xsd:simpleType>
-        <xsd:restriction base="dms:Text"/>
-      </xsd:simpleType>
-    </xsd:element>
-    <xsd:element name="MediaServiceEventHashCode" ma:index="14" nillable="true" ma:displayName="MediaServiceEventHashCode" ma:hidden="true" ma:internalName="MediaServiceEventHashCode" ma:readOnly="true">
-      <xsd:simpleType>
-        <xsd:restriction base="dms:Text"/>
-      </xsd:simpleType>
-    </xsd:element>
-    <xsd:element name="MediaServiceAutoKeyPoints" ma:index="15" nillable="true" ma:displayName="MediaServiceAutoKeyPoints" ma:hidden="true" ma:internalName="MediaServiceAutoKeyPoints" ma:readOnly="true">
-      <xsd:simpleType>
-        <xsd:restriction base="dms:Note"/>
-      </xsd:simpleType>
-    </xsd:element>
-    <xsd:element name="MediaServiceKeyPoints" ma:index="16" nillable="true" ma:displayName="KeyPoints" ma:internalName="MediaServiceKeyPoints" ma:readOnly="true">
-      <xsd:simpleType>
-        <xsd:restriction base="dms:Note">
-          <xsd:maxLength value="255"/>
-        </xsd:restriction>
-      </xsd:simpleType>
-    </xsd:element>
-    <xsd:element name="MediaLengthInSeconds" ma:index="19" nillable="true" ma:displayName="Length (seconds)" ma:internalName="MediaLengthInSeconds" ma:readOnly="true">
-      <xsd:simpleType>
-        <xsd:restriction base="dms:Unknown"/>
-      </xsd:simpleType>
-    </xsd:element>
-    <xsd:element name="MediaServiceLocation" ma:index="20" nillable="true" ma:displayName="Location" ma:internalName="MediaServiceLocation" ma:readOnly="true">
-      <xsd:simpleType>
-        <xsd:restriction base="dms:Text"/>
-      </xsd:simpleType>
-    </xsd:element>
-  </xsd:schema>
-  <xsd:schema xmlns:xsd="http://www.w3.org/2001/XMLSchema" xmlns:xs="http://www.w3.org/2001/XMLSchema" xmlns:dms="http://schemas.microsoft.com/office/2006/documentManagement/types" xmlns:pc="http://schemas.microsoft.com/office/infopath/2007/PartnerControls" targetNamespace="b40a31c2-c440-48c0-99d0-75bc56f51323" elementFormDefault="qualified">
-    <xsd:import namespace="http://schemas.microsoft.com/office/2006/documentManagement/types"/>
-    <xsd:import namespace="http://schemas.microsoft.com/office/infopath/2007/PartnerControls"/>
-    <xsd:element name="SharedWithUsers" ma:index="17" nillable="true" ma:displayName="Shared With" ma:internalName="SharedWithUsers" ma:readOnly="true">
-      <xsd:complexType>
-        <xsd:complexContent>
-          <xsd:extension base="dms:UserMulti">
-            <xsd:sequence>
-              <xsd:element name="UserInfo" minOccurs="0" maxOccurs="unbounded">
-                <xsd:complexType>
-                  <xsd:sequence>
-                    <xsd:element name="DisplayName" type="xsd:string" minOccurs="0"/>
-                    <xsd:element name="AccountId" type="dms:UserId" minOccurs="0" nillable="true"/>
-                    <xsd:element name="AccountType" type="xsd:string" minOccurs="0"/>
-                  </xsd:sequence>
-                </xsd:complexType>
-              </xsd:element>
-            </xsd:sequence>
-          </xsd:extension>
-        </xsd:complexContent>
-      </xsd:complexType>
-    </xsd:element>
-    <xsd:element name="SharedWithDetails" ma:index="18" nillable="true" ma:displayName="Shared With Details" ma:internalName="SharedWithDetails" ma:readOnly="true">
-      <xsd:simpleType>
-        <xsd:restriction base="dms:Note">
-          <xsd:maxLength value="255"/>
-        </xsd:restriction>
-      </xsd:simpleType>
-    </xsd:element>
-  </xsd:schema>
-  <xsd:schema xmlns="http://schemas.openxmlformats.org/package/2006/metadata/core-properties" xmlns:xsd="http://www.w3.org/2001/XMLSchema" xmlns:xsi="http://www.w3.org/2001/XMLSchema-instance" xmlns:dc="http://purl.org/dc/elements/1.1/" xmlns:dcterms="http://purl.org/dc/terms/" xmlns:odoc="http://schemas.microsoft.com/internal/obd" targetNamespace="http://schemas.openxmlformats.org/package/2006/metadata/core-properties" elementFormDefault="qualified" attributeFormDefault="unqualified" blockDefault="#all">
-    <xsd:import namespace="http://purl.org/dc/elements/1.1/" schemaLocation="http://dublincore.org/schemas/xmls/qdc/2003/04/02/dc.xsd"/>
-    <xsd:import namespace="http://purl.org/dc/terms/" schemaLocation="http://dublincore.org/schemas/xmls/qdc/2003/04/02/dcterms.xsd"/>
-    <xsd:element name="coreProperties" type="CT_coreProperties"/>
-    <xsd:complexType name="CT_coreProperties">
-      <xsd:all>
-        <xsd:element ref="dc:creator" minOccurs="0" maxOccurs="1"/>
-        <xsd:element ref="dcterms:created" minOccurs="0" maxOccurs="1"/>
-        <xsd:element ref="dc:identifier" minOccurs="0" maxOccurs="1"/>
-        <xsd:element name="contentType" minOccurs="0" maxOccurs="1" type="xsd:string" ma:index="0" ma:displayName="Content Type"/>
-        <xsd:element ref="dc:title" minOccurs="0" maxOccurs="1" ma:index="4" ma:displayName="Title"/>
-        <xsd:element ref="dc:subject" minOccurs="0" maxOccurs="1"/>
-        <xsd:element ref="dc:description" minOccurs="0" maxOccurs="1"/>
-        <xsd:element name="keywords" minOccurs="0" maxOccurs="1" type="xsd:string"/>
-        <xsd:element ref="dc:language" minOccurs="0" maxOccurs="1"/>
-        <xsd:element name="category" minOccurs="0" maxOccurs="1" type="xsd:string"/>
-        <xsd:element name="version" minOccurs="0" maxOccurs="1" type="xsd:string"/>
-        <xsd:element name="revision" minOccurs="0" maxOccurs="1" type="xsd:string">
-          <xsd:annotation>
-            <xsd:documentation>
-                        This value indicates the number of saves or revisions. The application is responsible for updating this value after each revision.
-                    </xsd:documentation>
-          </xsd:annotation>
-        </xsd:element>
-        <xsd:element name="lastModifiedBy" minOccurs="0" maxOccurs="1" type="xsd:string"/>
-        <xsd:element ref="dcterms:modified" minOccurs="0" maxOccurs="1"/>
-        <xsd:element name="contentStatus" minOccurs="0" maxOccurs="1" type="xsd:string"/>
-      </xsd:all>
-    </xsd:complexType>
-  </xsd:schema>
-  <xs:schema xmlns:pc="http://schemas.microsoft.com/office/infopath/2007/PartnerControls" xmlns:xs="http://www.w3.org/2001/XMLSchema" targetNamespace="http://schemas.microsoft.com/office/infopath/2007/PartnerControls" elementFormDefault="qualified" attributeFormDefault="unqualified">
-    <xs:element name="Person">
-      <xs:complexType>
-        <xs:sequence>
-          <xs:element ref="pc:DisplayName" minOccurs="0"/>
-          <xs:element ref="pc:AccountId" minOccurs="0"/>
-          <xs:element ref="pc:AccountType" minOccurs="0"/>
-        </xs:sequence>
-      </xs:complexType>
-    </xs:element>
-    <xs:element name="DisplayName" type="xs:string"/>
-    <xs:element name="AccountId" type="xs:string"/>
-    <xs:element name="AccountType" type="xs:string"/>
-    <xs:element name="BDCAssociatedEntity">
-      <xs:complexType>
-        <xs:sequence>
-          <xs:element ref="pc:BDCEntity" minOccurs="0" maxOccurs="unbounded"/>
-        </xs:sequence>
-        <xs:attribute ref="pc:EntityNamespace"/>
-        <xs:attribute ref="pc:EntityName"/>
-        <xs:attribute ref="pc:SystemInstanceName"/>
-        <xs:attribute ref="pc:AssociationName"/>
-      </xs:complexType>
-    </xs:element>
-    <xs:attribute name="EntityNamespace" type="xs:string"/>
-    <xs:attribute name="EntityName" type="xs:string"/>
-    <xs:attribute name="SystemInstanceName" type="xs:string"/>
-    <xs:attribute name="AssociationName" type="xs:string"/>
-    <xs:element name="BDCEntity">
-      <xs:complexType>
-        <xs:sequence>
-          <xs:element ref="pc:EntityDisplayName" minOccurs="0"/>
-          <xs:element ref="pc:EntityInstanceReference" minOccurs="0"/>
-          <xs:element ref="pc:EntityId1" minOccurs="0"/>
-          <xs:element ref="pc:EntityId2" minOccurs="0"/>
-          <xs:element ref="pc:EntityId3" minOccurs="0"/>
-          <xs:element ref="pc:EntityId4" minOccurs="0"/>
-          <xs:element ref="pc:EntityId5" minOccurs="0"/>
-        </xs:sequence>
-      </xs:complexType>
-    </xs:element>
-    <xs:element name="EntityDisplayName" type="xs:string"/>
-    <xs:element name="EntityInstanceReference" type="xs:string"/>
-    <xs:element name="EntityId1" type="xs:string"/>
-    <xs:element name="EntityId2" type="xs:string"/>
-    <xs:element name="EntityId3" type="xs:string"/>
-    <xs:element name="EntityId4" type="xs:string"/>
-    <xs:element name="EntityId5" type="xs:string"/>
-    <xs:element name="Terms">
-      <xs:complexType>
-        <xs:sequence>
-          <xs:element ref="pc:TermInfo" minOccurs="0" maxOccurs="unbounded"/>
-        </xs:sequence>
-      </xs:complexType>
-    </xs:element>
-    <xs:element name="TermInfo">
-      <xs:complexType>
-        <xs:sequence>
-          <xs:element ref="pc:TermName" minOccurs="0"/>
-          <xs:element ref="pc:TermId" minOccurs="0"/>
-        </xs:sequence>
-      </xs:complexType>
-    </xs:element>
-    <xs:element name="TermName" type="xs:string"/>
-    <xs:element name="TermId" type="xs:string"/>
-  </xs:schema>
-</ct:contentTypeSchema>
-</file>
-
-<file path=customXml/item5.xml><?xml version="1.0" encoding="utf-8"?>
 <b:Sources xmlns:b="http://schemas.openxmlformats.org/officeDocument/2006/bibliography" xmlns="http://schemas.openxmlformats.org/officeDocument/2006/bibliography" SelectedStyle="\APASixthEditionOfficeOnline.xsl" StyleName="APA" Version="6"/>
 </file>
 
@@ -9368,43 +11013,7 @@
 </file>
 
 <file path=customXml/itemProps2.xml><?xml version="1.0" encoding="utf-8"?>
-<ds:datastoreItem xmlns:ds="http://schemas.openxmlformats.org/officeDocument/2006/customXml" ds:itemID="{74432492-C394-4CC7-9C3C-99E78B3C026B}">
-  <ds:schemaRefs>
-    <ds:schemaRef ds:uri="http://schemas.microsoft.com/sharepoint/v3/contenttype/forms"/>
-  </ds:schemaRefs>
-</ds:datastoreItem>
-</file>
-
-<file path=customXml/itemProps3.xml><?xml version="1.0" encoding="utf-8"?>
-<ds:datastoreItem xmlns:ds="http://schemas.openxmlformats.org/officeDocument/2006/customXml" ds:itemID="{7F99768D-00CE-4721-AA41-C2C8FD9F9264}">
-  <ds:schemaRefs>
-    <ds:schemaRef ds:uri="http://schemas.microsoft.com/office/2006/metadata/properties"/>
-    <ds:schemaRef ds:uri="http://schemas.microsoft.com/office/infopath/2007/PartnerControls"/>
-  </ds:schemaRefs>
-</ds:datastoreItem>
-</file>
-
-<file path=customXml/itemProps4.xml><?xml version="1.0" encoding="utf-8"?>
-<ds:datastoreItem xmlns:ds="http://schemas.openxmlformats.org/officeDocument/2006/customXml" ds:itemID="{F2E0846C-CD10-45AF-A58E-B722E713141D}">
-  <ds:schemaRefs>
-    <ds:schemaRef ds:uri="http://schemas.microsoft.com/office/2006/metadata/contentType"/>
-    <ds:schemaRef ds:uri="http://schemas.microsoft.com/office/2006/metadata/properties/metaAttributes"/>
-    <ds:schemaRef ds:uri="http://www.w3.org/2001/XMLSchema"/>
-    <ds:schemaRef ds:uri="http://schemas.microsoft.com/office/2006/metadata/properties"/>
-    <ds:schemaRef ds:uri="d7b2b504-7889-46ad-84c0-4cdbadf63935"/>
-    <ds:schemaRef ds:uri="b40a31c2-c440-48c0-99d0-75bc56f51323"/>
-    <ds:schemaRef ds:uri="http://schemas.microsoft.com/office/2006/documentManagement/types"/>
-    <ds:schemaRef ds:uri="http://schemas.microsoft.com/office/infopath/2007/PartnerControls"/>
-    <ds:schemaRef ds:uri="http://schemas.openxmlformats.org/package/2006/metadata/core-properties"/>
-    <ds:schemaRef ds:uri="http://purl.org/dc/elements/1.1/"/>
-    <ds:schemaRef ds:uri="http://purl.org/dc/terms/"/>
-    <ds:schemaRef ds:uri="http://schemas.microsoft.com/internal/obd"/>
-  </ds:schemaRefs>
-</ds:datastoreItem>
-</file>
-
-<file path=customXml/itemProps5.xml><?xml version="1.0" encoding="utf-8"?>
-<ds:datastoreItem xmlns:ds="http://schemas.openxmlformats.org/officeDocument/2006/customXml" ds:itemID="{E6A4ABBB-797F-4E42-91C4-1158B85A6736}">
+<ds:datastoreItem xmlns:ds="http://schemas.openxmlformats.org/officeDocument/2006/customXml" ds:itemID="{9DFFDE6F-3535-4499-90D8-15DEB08D424C}">
   <ds:schemaRefs>
     <ds:schemaRef ds:uri="http://schemas.openxmlformats.org/officeDocument/2006/bibliography"/>
   </ds:schemaRefs>

</xml_diff>

<commit_message>
Develop -> Master (Sprint 73) (#60)
* #44: Fixing erroneous required field in MaintenanceAppointmentDefinition.

* #46: Added description text specifying that MANUAL mitigations can only start in ACCEPTED state. (#47)

* #49: Adding unscheduled maintenance endpoint.

* #49 fixing typo

* #49: Fixing typo

* #49: Fixing tag declaration to be consistent with usages in api spec sections.

* #49: Adding 400 for GET

* #56: Fixing description of faultIds field. (#57)

* #55 uvr api needs fault ids field description (#56)

* #55: Fixing description of faultIds field.

* #55: Fixing version value in api file.

* #58: Updating document for mitigations. (#59)

Co-authored-by: msynborski <matt.synborski@resilienx.com>
Co-authored-by: Matthew Synborski <78111776+MS-ResilienX@users.noreply.github.com>
</commit_message>
<xml_diff>
--- a/Documentation/Basic API Integration EXTERNAL.docx
+++ b/Documentation/Basic API Integration EXTERNAL.docx
@@ -1,6 +1,6 @@
 
 <file path=word/document.xml><?xml version="1.0" encoding="utf-8"?>
-<w:document xmlns:wpc="http://schemas.microsoft.com/office/word/2010/wordprocessingCanvas" xmlns:cx="http://schemas.microsoft.com/office/drawing/2014/chartex" xmlns:cx1="http://schemas.microsoft.com/office/drawing/2015/9/8/chartex" xmlns:cx2="http://schemas.microsoft.com/office/drawing/2015/10/21/chartex" xmlns:cx3="http://schemas.microsoft.com/office/drawing/2016/5/9/chartex" xmlns:cx4="http://schemas.microsoft.com/office/drawing/2016/5/10/chartex" xmlns:cx5="http://schemas.microsoft.com/office/drawing/2016/5/11/chartex" xmlns:cx6="http://schemas.microsoft.com/office/drawing/2016/5/12/chartex" xmlns:cx7="http://schemas.microsoft.com/office/drawing/2016/5/13/chartex" xmlns:cx8="http://schemas.microsoft.com/office/drawing/2016/5/14/chartex" xmlns:mc="http://schemas.openxmlformats.org/markup-compatibility/2006" xmlns:aink="http://schemas.microsoft.com/office/drawing/2016/ink" xmlns:am3d="http://schemas.microsoft.com/office/drawing/2017/model3d" xmlns:o="urn:schemas-microsoft-com:office:office" xmlns:r="http://schemas.openxmlformats.org/officeDocument/2006/relationships" xmlns:m="http://schemas.openxmlformats.org/officeDocument/2006/math" xmlns:v="urn:schemas-microsoft-com:vml" xmlns:wp14="http://schemas.microsoft.com/office/word/2010/wordprocessingDrawing" xmlns:wp="http://schemas.openxmlformats.org/drawingml/2006/wordprocessingDrawing" xmlns:w10="urn:schemas-microsoft-com:office:word" xmlns:w="http://schemas.openxmlformats.org/wordprocessingml/2006/main" xmlns:w14="http://schemas.microsoft.com/office/word/2010/wordml" xmlns:w15="http://schemas.microsoft.com/office/word/2012/wordml" xmlns:w16cex="http://schemas.microsoft.com/office/word/2018/wordml/cex" xmlns:w16cid="http://schemas.microsoft.com/office/word/2016/wordml/cid" xmlns:w16="http://schemas.microsoft.com/office/word/2018/wordml" xmlns:w16sdtdh="http://schemas.microsoft.com/office/word/2020/wordml/sdtdatahash" xmlns:w16se="http://schemas.microsoft.com/office/word/2015/wordml/symex" xmlns:wpg="http://schemas.microsoft.com/office/word/2010/wordprocessingGroup" xmlns:wpi="http://schemas.microsoft.com/office/word/2010/wordprocessingInk" xmlns:wne="http://schemas.microsoft.com/office/word/2006/wordml" xmlns:wps="http://schemas.microsoft.com/office/word/2010/wordprocessingShape" mc:Ignorable="w14 w15 w16se w16cid w16 w16cex w16sdtdh wp14">
+<w:document xmlns:wpc="http://schemas.microsoft.com/office/word/2010/wordprocessingCanvas" xmlns:cx="http://schemas.microsoft.com/office/drawing/2014/chartex" xmlns:cx1="http://schemas.microsoft.com/office/drawing/2015/9/8/chartex" xmlns:cx2="http://schemas.microsoft.com/office/drawing/2015/10/21/chartex" xmlns:cx3="http://schemas.microsoft.com/office/drawing/2016/5/9/chartex" xmlns:cx4="http://schemas.microsoft.com/office/drawing/2016/5/10/chartex" xmlns:cx5="http://schemas.microsoft.com/office/drawing/2016/5/11/chartex" xmlns:cx6="http://schemas.microsoft.com/office/drawing/2016/5/12/chartex" xmlns:cx7="http://schemas.microsoft.com/office/drawing/2016/5/13/chartex" xmlns:cx8="http://schemas.microsoft.com/office/drawing/2016/5/14/chartex" xmlns:mc="http://schemas.openxmlformats.org/markup-compatibility/2006" xmlns:aink="http://schemas.microsoft.com/office/drawing/2016/ink" xmlns:am3d="http://schemas.microsoft.com/office/drawing/2017/model3d" xmlns:o="urn:schemas-microsoft-com:office:office" xmlns:oel="http://schemas.microsoft.com/office/2019/extlst" xmlns:r="http://schemas.openxmlformats.org/officeDocument/2006/relationships" xmlns:m="http://schemas.openxmlformats.org/officeDocument/2006/math" xmlns:v="urn:schemas-microsoft-com:vml" xmlns:wp14="http://schemas.microsoft.com/office/word/2010/wordprocessingDrawing" xmlns:wp="http://schemas.openxmlformats.org/drawingml/2006/wordprocessingDrawing" xmlns:w10="urn:schemas-microsoft-com:office:word" xmlns:w="http://schemas.openxmlformats.org/wordprocessingml/2006/main" xmlns:w14="http://schemas.microsoft.com/office/word/2010/wordml" xmlns:w15="http://schemas.microsoft.com/office/word/2012/wordml" xmlns:w16cex="http://schemas.microsoft.com/office/word/2018/wordml/cex" xmlns:w16cid="http://schemas.microsoft.com/office/word/2016/wordml/cid" xmlns:w16="http://schemas.microsoft.com/office/word/2018/wordml" xmlns:w16sdtdh="http://schemas.microsoft.com/office/word/2020/wordml/sdtdatahash" xmlns:w16se="http://schemas.microsoft.com/office/word/2015/wordml/symex" xmlns:wpg="http://schemas.microsoft.com/office/word/2010/wordprocessingGroup" xmlns:wpi="http://schemas.microsoft.com/office/word/2010/wordprocessingInk" xmlns:wne="http://schemas.microsoft.com/office/word/2006/wordml" xmlns:wps="http://schemas.microsoft.com/office/word/2010/wordprocessingShape" mc:Ignorable="w14 w15 w16se w16cid w16 w16cex w16sdtdh wp14">
   <w:body>
     <w:sdt>
       <w:sdtPr>
@@ -239,7 +239,7 @@
           <w:r>
             <w:fldChar w:fldCharType="separate"/>
           </w:r>
-          <w:hyperlink w:anchor="_Toc92107840" w:history="1">
+          <w:hyperlink w:anchor="_Toc107995588" w:history="1">
             <w:r>
               <w:rPr>
                 <w:rStyle w:val="Hyperlink"/>
@@ -280,7 +280,7 @@
                 <w:noProof/>
                 <w:webHidden/>
               </w:rPr>
-              <w:instrText xml:space="preserve"> PAGEREF _Toc92107840 \h </w:instrText>
+              <w:instrText xml:space="preserve"> PAGEREF _Toc107995588 \h </w:instrText>
             </w:r>
             <w:r>
               <w:rPr>
@@ -323,7 +323,7 @@
               <w:noProof/>
             </w:rPr>
           </w:pPr>
-          <w:hyperlink w:anchor="_Toc92107841" w:history="1">
+          <w:hyperlink w:anchor="_Toc107995589" w:history="1">
             <w:r>
               <w:rPr>
                 <w:rStyle w:val="Hyperlink"/>
@@ -364,7 +364,7 @@
                 <w:noProof/>
                 <w:webHidden/>
               </w:rPr>
-              <w:instrText xml:space="preserve"> PAGEREF _Toc92107841 \h </w:instrText>
+              <w:instrText xml:space="preserve"> PAGEREF _Toc107995589 \h </w:instrText>
             </w:r>
             <w:r>
               <w:rPr>
@@ -407,7 +407,7 @@
               <w:noProof/>
             </w:rPr>
           </w:pPr>
-          <w:hyperlink w:anchor="_Toc92107842" w:history="1">
+          <w:hyperlink w:anchor="_Toc107995590" w:history="1">
             <w:r>
               <w:rPr>
                 <w:rStyle w:val="Hyperlink"/>
@@ -448,7 +448,7 @@
                 <w:noProof/>
                 <w:webHidden/>
               </w:rPr>
-              <w:instrText xml:space="preserve"> PAGEREF _Toc92107842 \h </w:instrText>
+              <w:instrText xml:space="preserve"> PAGEREF _Toc107995590 \h </w:instrText>
             </w:r>
             <w:r>
               <w:rPr>
@@ -491,7 +491,7 @@
               <w:noProof/>
             </w:rPr>
           </w:pPr>
-          <w:hyperlink w:anchor="_Toc92107843" w:history="1">
+          <w:hyperlink w:anchor="_Toc107995591" w:history="1">
             <w:r>
               <w:rPr>
                 <w:rStyle w:val="Hyperlink"/>
@@ -532,7 +532,7 @@
                 <w:noProof/>
                 <w:webHidden/>
               </w:rPr>
-              <w:instrText xml:space="preserve"> PAGEREF _Toc92107843 \h </w:instrText>
+              <w:instrText xml:space="preserve"> PAGEREF _Toc107995591 \h </w:instrText>
             </w:r>
             <w:r>
               <w:rPr>
@@ -575,7 +575,7 @@
               <w:noProof/>
             </w:rPr>
           </w:pPr>
-          <w:hyperlink w:anchor="_Toc92107844" w:history="1">
+          <w:hyperlink w:anchor="_Toc107995592" w:history="1">
             <w:r>
               <w:rPr>
                 <w:rStyle w:val="Hyperlink"/>
@@ -616,7 +616,7 @@
                 <w:noProof/>
                 <w:webHidden/>
               </w:rPr>
-              <w:instrText xml:space="preserve"> PAGEREF _Toc92107844 \h </w:instrText>
+              <w:instrText xml:space="preserve"> PAGEREF _Toc107995592 \h </w:instrText>
             </w:r>
             <w:r>
               <w:rPr>
@@ -659,7 +659,7 @@
               <w:noProof/>
             </w:rPr>
           </w:pPr>
-          <w:hyperlink w:anchor="_Toc92107845" w:history="1">
+          <w:hyperlink w:anchor="_Toc107995593" w:history="1">
             <w:r>
               <w:rPr>
                 <w:rStyle w:val="Hyperlink"/>
@@ -700,7 +700,7 @@
                 <w:noProof/>
                 <w:webHidden/>
               </w:rPr>
-              <w:instrText xml:space="preserve"> PAGEREF _Toc92107845 \h </w:instrText>
+              <w:instrText xml:space="preserve"> PAGEREF _Toc107995593 \h </w:instrText>
             </w:r>
             <w:r>
               <w:rPr>
@@ -743,7 +743,7 @@
               <w:noProof/>
             </w:rPr>
           </w:pPr>
-          <w:hyperlink w:anchor="_Toc92107846" w:history="1">
+          <w:hyperlink w:anchor="_Toc107995594" w:history="1">
             <w:r>
               <w:rPr>
                 <w:rStyle w:val="Hyperlink"/>
@@ -784,7 +784,7 @@
                 <w:noProof/>
                 <w:webHidden/>
               </w:rPr>
-              <w:instrText xml:space="preserve"> PAGEREF _Toc92107846 \h </w:instrText>
+              <w:instrText xml:space="preserve"> PAGEREF _Toc107995594 \h </w:instrText>
             </w:r>
             <w:r>
               <w:rPr>
@@ -827,7 +827,7 @@
               <w:noProof/>
             </w:rPr>
           </w:pPr>
-          <w:hyperlink w:anchor="_Toc92107847" w:history="1">
+          <w:hyperlink w:anchor="_Toc107995595" w:history="1">
             <w:r>
               <w:rPr>
                 <w:rStyle w:val="Hyperlink"/>
@@ -868,7 +868,7 @@
                 <w:noProof/>
                 <w:webHidden/>
               </w:rPr>
-              <w:instrText xml:space="preserve"> PAGEREF _Toc92107847 \h </w:instrText>
+              <w:instrText xml:space="preserve"> PAGEREF _Toc107995595 \h </w:instrText>
             </w:r>
             <w:r>
               <w:rPr>
@@ -911,7 +911,7 @@
               <w:noProof/>
             </w:rPr>
           </w:pPr>
-          <w:hyperlink w:anchor="_Toc92107848" w:history="1">
+          <w:hyperlink w:anchor="_Toc107995596" w:history="1">
             <w:r>
               <w:rPr>
                 <w:rStyle w:val="Hyperlink"/>
@@ -952,7 +952,7 @@
                 <w:noProof/>
                 <w:webHidden/>
               </w:rPr>
-              <w:instrText xml:space="preserve"> PAGEREF _Toc92107848 \h </w:instrText>
+              <w:instrText xml:space="preserve"> PAGEREF _Toc107995596 \h </w:instrText>
             </w:r>
             <w:r>
               <w:rPr>
@@ -995,7 +995,7 @@
               <w:noProof/>
             </w:rPr>
           </w:pPr>
-          <w:hyperlink w:anchor="_Toc92107849" w:history="1">
+          <w:hyperlink w:anchor="_Toc107995597" w:history="1">
             <w:r>
               <w:rPr>
                 <w:rStyle w:val="Hyperlink"/>
@@ -1036,7 +1036,7 @@
                 <w:noProof/>
                 <w:webHidden/>
               </w:rPr>
-              <w:instrText xml:space="preserve"> PAGEREF _Toc92107849 \h </w:instrText>
+              <w:instrText xml:space="preserve"> PAGEREF _Toc107995597 \h </w:instrText>
             </w:r>
             <w:r>
               <w:rPr>
@@ -1079,7 +1079,7 @@
               <w:noProof/>
             </w:rPr>
           </w:pPr>
-          <w:hyperlink w:anchor="_Toc92107850" w:history="1">
+          <w:hyperlink w:anchor="_Toc107995598" w:history="1">
             <w:r>
               <w:rPr>
                 <w:rStyle w:val="Hyperlink"/>
@@ -1120,7 +1120,7 @@
                 <w:noProof/>
                 <w:webHidden/>
               </w:rPr>
-              <w:instrText xml:space="preserve"> PAGEREF _Toc92107850 \h </w:instrText>
+              <w:instrText xml:space="preserve"> PAGEREF _Toc107995598 \h </w:instrText>
             </w:r>
             <w:r>
               <w:rPr>
@@ -1163,7 +1163,7 @@
               <w:noProof/>
             </w:rPr>
           </w:pPr>
-          <w:hyperlink w:anchor="_Toc92107851" w:history="1">
+          <w:hyperlink w:anchor="_Toc107995599" w:history="1">
             <w:r>
               <w:rPr>
                 <w:rStyle w:val="Hyperlink"/>
@@ -1204,7 +1204,7 @@
                 <w:noProof/>
                 <w:webHidden/>
               </w:rPr>
-              <w:instrText xml:space="preserve"> PAGEREF _Toc92107851 \h </w:instrText>
+              <w:instrText xml:space="preserve"> PAGEREF _Toc107995599 \h </w:instrText>
             </w:r>
             <w:r>
               <w:rPr>
@@ -1247,7 +1247,7 @@
               <w:noProof/>
             </w:rPr>
           </w:pPr>
-          <w:hyperlink w:anchor="_Toc92107852" w:history="1">
+          <w:hyperlink w:anchor="_Toc107995600" w:history="1">
             <w:r>
               <w:rPr>
                 <w:rStyle w:val="Hyperlink"/>
@@ -1288,7 +1288,7 @@
                 <w:noProof/>
                 <w:webHidden/>
               </w:rPr>
-              <w:instrText xml:space="preserve"> PAGEREF _Toc92107852 \h </w:instrText>
+              <w:instrText xml:space="preserve"> PAGEREF _Toc107995600 \h </w:instrText>
             </w:r>
             <w:r>
               <w:rPr>
@@ -1331,7 +1331,7 @@
               <w:noProof/>
             </w:rPr>
           </w:pPr>
-          <w:hyperlink w:anchor="_Toc92107853" w:history="1">
+          <w:hyperlink w:anchor="_Toc107995601" w:history="1">
             <w:r>
               <w:rPr>
                 <w:rStyle w:val="Hyperlink"/>
@@ -1372,7 +1372,7 @@
                 <w:noProof/>
                 <w:webHidden/>
               </w:rPr>
-              <w:instrText xml:space="preserve"> PAGEREF _Toc92107853 \h </w:instrText>
+              <w:instrText xml:space="preserve"> PAGEREF _Toc107995601 \h </w:instrText>
             </w:r>
             <w:r>
               <w:rPr>
@@ -1415,7 +1415,7 @@
               <w:noProof/>
             </w:rPr>
           </w:pPr>
-          <w:hyperlink w:anchor="_Toc92107854" w:history="1">
+          <w:hyperlink w:anchor="_Toc107995602" w:history="1">
             <w:r>
               <w:rPr>
                 <w:rStyle w:val="Hyperlink"/>
@@ -1456,7 +1456,7 @@
                 <w:noProof/>
                 <w:webHidden/>
               </w:rPr>
-              <w:instrText xml:space="preserve"> PAGEREF _Toc92107854 \h </w:instrText>
+              <w:instrText xml:space="preserve"> PAGEREF _Toc107995602 \h </w:instrText>
             </w:r>
             <w:r>
               <w:rPr>
@@ -1499,7 +1499,7 @@
               <w:noProof/>
             </w:rPr>
           </w:pPr>
-          <w:hyperlink w:anchor="_Toc92107855" w:history="1">
+          <w:hyperlink w:anchor="_Toc107995603" w:history="1">
             <w:r>
               <w:rPr>
                 <w:rStyle w:val="Hyperlink"/>
@@ -1540,7 +1540,7 @@
                 <w:noProof/>
                 <w:webHidden/>
               </w:rPr>
-              <w:instrText xml:space="preserve"> PAGEREF _Toc92107855 \h </w:instrText>
+              <w:instrText xml:space="preserve"> PAGEREF _Toc107995603 \h </w:instrText>
             </w:r>
             <w:r>
               <w:rPr>
@@ -1583,7 +1583,7 @@
               <w:noProof/>
             </w:rPr>
           </w:pPr>
-          <w:hyperlink w:anchor="_Toc92107856" w:history="1">
+          <w:hyperlink w:anchor="_Toc107995604" w:history="1">
             <w:r>
               <w:rPr>
                 <w:rStyle w:val="Hyperlink"/>
@@ -1624,7 +1624,7 @@
                 <w:noProof/>
                 <w:webHidden/>
               </w:rPr>
-              <w:instrText xml:space="preserve"> PAGEREF _Toc92107856 \h </w:instrText>
+              <w:instrText xml:space="preserve"> PAGEREF _Toc107995604 \h </w:instrText>
             </w:r>
             <w:r>
               <w:rPr>
@@ -1667,7 +1667,7 @@
               <w:noProof/>
             </w:rPr>
           </w:pPr>
-          <w:hyperlink w:anchor="_Toc92107857" w:history="1">
+          <w:hyperlink w:anchor="_Toc107995605" w:history="1">
             <w:r>
               <w:rPr>
                 <w:rStyle w:val="Hyperlink"/>
@@ -1687,7 +1687,7 @@
                 <w:rStyle w:val="Hyperlink"/>
                 <w:noProof/>
               </w:rPr>
-              <w:t>Return objects</w:t>
+              <w:t>Mitigation Handling API</w:t>
             </w:r>
             <w:r>
               <w:rPr>
@@ -1708,7 +1708,7 @@
                 <w:noProof/>
                 <w:webHidden/>
               </w:rPr>
-              <w:instrText xml:space="preserve"> PAGEREF _Toc92107857 \h </w:instrText>
+              <w:instrText xml:space="preserve"> PAGEREF _Toc107995605 \h </w:instrText>
             </w:r>
             <w:r>
               <w:rPr>
@@ -1729,6 +1729,258 @@
                 <w:webHidden/>
               </w:rPr>
               <w:t>14</w:t>
+            </w:r>
+            <w:r>
+              <w:rPr>
+                <w:noProof/>
+                <w:webHidden/>
+              </w:rPr>
+              <w:fldChar w:fldCharType="end"/>
+            </w:r>
+          </w:hyperlink>
+        </w:p>
+        <w:p>
+          <w:pPr>
+            <w:pStyle w:val="TOC3"/>
+            <w:tabs>
+              <w:tab w:val="left" w:pos="1320"/>
+              <w:tab w:val="right" w:pos="9350"/>
+            </w:tabs>
+            <w:rPr>
+              <w:rFonts w:eastAsiaTheme="minorEastAsia"/>
+              <w:noProof/>
+            </w:rPr>
+          </w:pPr>
+          <w:hyperlink w:anchor="_Toc107995606" w:history="1">
+            <w:r>
+              <w:rPr>
+                <w:rStyle w:val="Hyperlink"/>
+                <w:noProof/>
+              </w:rPr>
+              <w:t>2.6.1</w:t>
+            </w:r>
+            <w:r>
+              <w:rPr>
+                <w:rFonts w:eastAsiaTheme="minorEastAsia"/>
+                <w:noProof/>
+              </w:rPr>
+              <w:tab/>
+            </w:r>
+            <w:r>
+              <w:rPr>
+                <w:rStyle w:val="Hyperlink"/>
+                <w:noProof/>
+              </w:rPr>
+              <w:t>Mitigation Registration</w:t>
+            </w:r>
+            <w:r>
+              <w:rPr>
+                <w:noProof/>
+                <w:webHidden/>
+              </w:rPr>
+              <w:tab/>
+            </w:r>
+            <w:r>
+              <w:rPr>
+                <w:noProof/>
+                <w:webHidden/>
+              </w:rPr>
+              <w:fldChar w:fldCharType="begin"/>
+            </w:r>
+            <w:r>
+              <w:rPr>
+                <w:noProof/>
+                <w:webHidden/>
+              </w:rPr>
+              <w:instrText xml:space="preserve"> PAGEREF _Toc107995606 \h </w:instrText>
+            </w:r>
+            <w:r>
+              <w:rPr>
+                <w:noProof/>
+                <w:webHidden/>
+              </w:rPr>
+            </w:r>
+            <w:r>
+              <w:rPr>
+                <w:noProof/>
+                <w:webHidden/>
+              </w:rPr>
+              <w:fldChar w:fldCharType="separate"/>
+            </w:r>
+            <w:r>
+              <w:rPr>
+                <w:noProof/>
+                <w:webHidden/>
+              </w:rPr>
+              <w:t>15</w:t>
+            </w:r>
+            <w:r>
+              <w:rPr>
+                <w:noProof/>
+                <w:webHidden/>
+              </w:rPr>
+              <w:fldChar w:fldCharType="end"/>
+            </w:r>
+          </w:hyperlink>
+        </w:p>
+        <w:p>
+          <w:pPr>
+            <w:pStyle w:val="TOC3"/>
+            <w:tabs>
+              <w:tab w:val="left" w:pos="1320"/>
+              <w:tab w:val="right" w:pos="9350"/>
+            </w:tabs>
+            <w:rPr>
+              <w:rFonts w:eastAsiaTheme="minorEastAsia"/>
+              <w:noProof/>
+            </w:rPr>
+          </w:pPr>
+          <w:hyperlink w:anchor="_Toc107995607" w:history="1">
+            <w:r>
+              <w:rPr>
+                <w:rStyle w:val="Hyperlink"/>
+                <w:noProof/>
+              </w:rPr>
+              <w:t>2.6.2</w:t>
+            </w:r>
+            <w:r>
+              <w:rPr>
+                <w:rFonts w:eastAsiaTheme="minorEastAsia"/>
+                <w:noProof/>
+              </w:rPr>
+              <w:tab/>
+            </w:r>
+            <w:r>
+              <w:rPr>
+                <w:rStyle w:val="Hyperlink"/>
+                <w:noProof/>
+              </w:rPr>
+              <w:t>Mitigation Updates</w:t>
+            </w:r>
+            <w:r>
+              <w:rPr>
+                <w:noProof/>
+                <w:webHidden/>
+              </w:rPr>
+              <w:tab/>
+            </w:r>
+            <w:r>
+              <w:rPr>
+                <w:noProof/>
+                <w:webHidden/>
+              </w:rPr>
+              <w:fldChar w:fldCharType="begin"/>
+            </w:r>
+            <w:r>
+              <w:rPr>
+                <w:noProof/>
+                <w:webHidden/>
+              </w:rPr>
+              <w:instrText xml:space="preserve"> PAGEREF _Toc107995607 \h </w:instrText>
+            </w:r>
+            <w:r>
+              <w:rPr>
+                <w:noProof/>
+                <w:webHidden/>
+              </w:rPr>
+            </w:r>
+            <w:r>
+              <w:rPr>
+                <w:noProof/>
+                <w:webHidden/>
+              </w:rPr>
+              <w:fldChar w:fldCharType="separate"/>
+            </w:r>
+            <w:r>
+              <w:rPr>
+                <w:noProof/>
+                <w:webHidden/>
+              </w:rPr>
+              <w:t>16</w:t>
+            </w:r>
+            <w:r>
+              <w:rPr>
+                <w:noProof/>
+                <w:webHidden/>
+              </w:rPr>
+              <w:fldChar w:fldCharType="end"/>
+            </w:r>
+          </w:hyperlink>
+        </w:p>
+        <w:p>
+          <w:pPr>
+            <w:pStyle w:val="TOC3"/>
+            <w:tabs>
+              <w:tab w:val="left" w:pos="1320"/>
+              <w:tab w:val="right" w:pos="9350"/>
+            </w:tabs>
+            <w:rPr>
+              <w:rFonts w:eastAsiaTheme="minorEastAsia"/>
+              <w:noProof/>
+            </w:rPr>
+          </w:pPr>
+          <w:hyperlink w:anchor="_Toc107995608" w:history="1">
+            <w:r>
+              <w:rPr>
+                <w:rStyle w:val="Hyperlink"/>
+                <w:noProof/>
+              </w:rPr>
+              <w:t>2.6.3</w:t>
+            </w:r>
+            <w:r>
+              <w:rPr>
+                <w:rFonts w:eastAsiaTheme="minorEastAsia"/>
+                <w:noProof/>
+              </w:rPr>
+              <w:tab/>
+            </w:r>
+            <w:r>
+              <w:rPr>
+                <w:rStyle w:val="Hyperlink"/>
+                <w:noProof/>
+              </w:rPr>
+              <w:t>Retrieving Mitigation Details</w:t>
+            </w:r>
+            <w:r>
+              <w:rPr>
+                <w:noProof/>
+                <w:webHidden/>
+              </w:rPr>
+              <w:tab/>
+            </w:r>
+            <w:r>
+              <w:rPr>
+                <w:noProof/>
+                <w:webHidden/>
+              </w:rPr>
+              <w:fldChar w:fldCharType="begin"/>
+            </w:r>
+            <w:r>
+              <w:rPr>
+                <w:noProof/>
+                <w:webHidden/>
+              </w:rPr>
+              <w:instrText xml:space="preserve"> PAGEREF _Toc107995608 \h </w:instrText>
+            </w:r>
+            <w:r>
+              <w:rPr>
+                <w:noProof/>
+                <w:webHidden/>
+              </w:rPr>
+            </w:r>
+            <w:r>
+              <w:rPr>
+                <w:noProof/>
+                <w:webHidden/>
+              </w:rPr>
+              <w:fldChar w:fldCharType="separate"/>
+            </w:r>
+            <w:r>
+              <w:rPr>
+                <w:noProof/>
+                <w:webHidden/>
+              </w:rPr>
+              <w:t>17</w:t>
             </w:r>
             <w:r>
               <w:rPr>
@@ -1751,7 +2003,7 @@
               <w:noProof/>
             </w:rPr>
           </w:pPr>
-          <w:hyperlink w:anchor="_Toc92107858" w:history="1">
+          <w:hyperlink w:anchor="_Toc107995609" w:history="1">
             <w:r>
               <w:rPr>
                 <w:rStyle w:val="Hyperlink"/>
@@ -1771,6 +2023,90 @@
                 <w:rStyle w:val="Hyperlink"/>
                 <w:noProof/>
               </w:rPr>
+              <w:t>Return objects</w:t>
+            </w:r>
+            <w:r>
+              <w:rPr>
+                <w:noProof/>
+                <w:webHidden/>
+              </w:rPr>
+              <w:tab/>
+            </w:r>
+            <w:r>
+              <w:rPr>
+                <w:noProof/>
+                <w:webHidden/>
+              </w:rPr>
+              <w:fldChar w:fldCharType="begin"/>
+            </w:r>
+            <w:r>
+              <w:rPr>
+                <w:noProof/>
+                <w:webHidden/>
+              </w:rPr>
+              <w:instrText xml:space="preserve"> PAGEREF _Toc107995609 \h </w:instrText>
+            </w:r>
+            <w:r>
+              <w:rPr>
+                <w:noProof/>
+                <w:webHidden/>
+              </w:rPr>
+            </w:r>
+            <w:r>
+              <w:rPr>
+                <w:noProof/>
+                <w:webHidden/>
+              </w:rPr>
+              <w:fldChar w:fldCharType="separate"/>
+            </w:r>
+            <w:r>
+              <w:rPr>
+                <w:noProof/>
+                <w:webHidden/>
+              </w:rPr>
+              <w:t>18</w:t>
+            </w:r>
+            <w:r>
+              <w:rPr>
+                <w:noProof/>
+                <w:webHidden/>
+              </w:rPr>
+              <w:fldChar w:fldCharType="end"/>
+            </w:r>
+          </w:hyperlink>
+        </w:p>
+        <w:p>
+          <w:pPr>
+            <w:pStyle w:val="TOC2"/>
+            <w:tabs>
+              <w:tab w:val="left" w:pos="880"/>
+              <w:tab w:val="right" w:pos="9350"/>
+            </w:tabs>
+            <w:rPr>
+              <w:rFonts w:eastAsiaTheme="minorEastAsia"/>
+              <w:noProof/>
+            </w:rPr>
+          </w:pPr>
+          <w:hyperlink w:anchor="_Toc107995610" w:history="1">
+            <w:r>
+              <w:rPr>
+                <w:rStyle w:val="Hyperlink"/>
+                <w:noProof/>
+              </w:rPr>
+              <w:t>2.8</w:t>
+            </w:r>
+            <w:r>
+              <w:rPr>
+                <w:rFonts w:eastAsiaTheme="minorEastAsia"/>
+                <w:noProof/>
+              </w:rPr>
+              <w:tab/>
+            </w:r>
+            <w:r>
+              <w:rPr>
+                <w:rStyle w:val="Hyperlink"/>
+                <w:noProof/>
+              </w:rPr>
               <w:t>Specifications and Miscellaneous</w:t>
             </w:r>
             <w:r>
@@ -1792,7 +2128,7 @@
                 <w:noProof/>
                 <w:webHidden/>
               </w:rPr>
-              <w:instrText xml:space="preserve"> PAGEREF _Toc92107858 \h </w:instrText>
+              <w:instrText xml:space="preserve"> PAGEREF _Toc107995610 \h </w:instrText>
             </w:r>
             <w:r>
               <w:rPr>
@@ -1812,7 +2148,7 @@
                 <w:noProof/>
                 <w:webHidden/>
               </w:rPr>
-              <w:t>14</w:t>
+              <w:t>19</w:t>
             </w:r>
             <w:r>
               <w:rPr>
@@ -1835,7 +2171,7 @@
               <w:noProof/>
             </w:rPr>
           </w:pPr>
-          <w:hyperlink w:anchor="_Toc92107859" w:history="1">
+          <w:hyperlink w:anchor="_Toc107995611" w:history="1">
             <w:r>
               <w:rPr>
                 <w:rStyle w:val="Hyperlink"/>
@@ -1876,7 +2212,7 @@
                 <w:noProof/>
                 <w:webHidden/>
               </w:rPr>
-              <w:instrText xml:space="preserve"> PAGEREF _Toc92107859 \h </w:instrText>
+              <w:instrText xml:space="preserve"> PAGEREF _Toc107995611 \h </w:instrText>
             </w:r>
             <w:r>
               <w:rPr>
@@ -1896,7 +2232,7 @@
                 <w:noProof/>
                 <w:webHidden/>
               </w:rPr>
-              <w:t>15</w:t>
+              <w:t>20</w:t>
             </w:r>
             <w:r>
               <w:rPr>
@@ -1919,7 +2255,7 @@
               <w:noProof/>
             </w:rPr>
           </w:pPr>
-          <w:hyperlink w:anchor="_Toc92107860" w:history="1">
+          <w:hyperlink w:anchor="_Toc107995612" w:history="1">
             <w:r>
               <w:rPr>
                 <w:rStyle w:val="Hyperlink"/>
@@ -1960,7 +2296,7 @@
                 <w:noProof/>
                 <w:webHidden/>
               </w:rPr>
-              <w:instrText xml:space="preserve"> PAGEREF _Toc92107860 \h </w:instrText>
+              <w:instrText xml:space="preserve"> PAGEREF _Toc107995612 \h </w:instrText>
             </w:r>
             <w:r>
               <w:rPr>
@@ -1980,7 +2316,7 @@
                 <w:noProof/>
                 <w:webHidden/>
               </w:rPr>
-              <w:t>15</w:t>
+              <w:t>20</w:t>
             </w:r>
             <w:r>
               <w:rPr>
@@ -2003,7 +2339,7 @@
               <w:noProof/>
             </w:rPr>
           </w:pPr>
-          <w:hyperlink w:anchor="_Toc92107861" w:history="1">
+          <w:hyperlink w:anchor="_Toc107995613" w:history="1">
             <w:r>
               <w:rPr>
                 <w:rStyle w:val="Hyperlink"/>
@@ -2044,7 +2380,7 @@
                 <w:noProof/>
                 <w:webHidden/>
               </w:rPr>
-              <w:instrText xml:space="preserve"> PAGEREF _Toc92107861 \h </w:instrText>
+              <w:instrText xml:space="preserve"> PAGEREF _Toc107995613 \h </w:instrText>
             </w:r>
             <w:r>
               <w:rPr>
@@ -2064,7 +2400,7 @@
                 <w:noProof/>
                 <w:webHidden/>
               </w:rPr>
-              <w:t>15</w:t>
+              <w:t>20</w:t>
             </w:r>
             <w:r>
               <w:rPr>
@@ -2087,7 +2423,7 @@
               <w:noProof/>
             </w:rPr>
           </w:pPr>
-          <w:hyperlink w:anchor="_Toc92107862" w:history="1">
+          <w:hyperlink w:anchor="_Toc107995614" w:history="1">
             <w:r>
               <w:rPr>
                 <w:rStyle w:val="Hyperlink"/>
@@ -2128,7 +2464,7 @@
                 <w:noProof/>
                 <w:webHidden/>
               </w:rPr>
-              <w:instrText xml:space="preserve"> PAGEREF _Toc92107862 \h </w:instrText>
+              <w:instrText xml:space="preserve"> PAGEREF _Toc107995614 \h </w:instrText>
             </w:r>
             <w:r>
               <w:rPr>
@@ -2148,7 +2484,7 @@
                 <w:noProof/>
                 <w:webHidden/>
               </w:rPr>
-              <w:t>15</w:t>
+              <w:t>20</w:t>
             </w:r>
             <w:r>
               <w:rPr>
@@ -2171,7 +2507,7 @@
               <w:noProof/>
             </w:rPr>
           </w:pPr>
-          <w:hyperlink w:anchor="_Toc92107863" w:history="1">
+          <w:hyperlink w:anchor="_Toc107995615" w:history="1">
             <w:r>
               <w:rPr>
                 <w:rStyle w:val="Hyperlink"/>
@@ -2212,7 +2548,7 @@
                 <w:noProof/>
                 <w:webHidden/>
               </w:rPr>
-              <w:instrText xml:space="preserve"> PAGEREF _Toc92107863 \h </w:instrText>
+              <w:instrText xml:space="preserve"> PAGEREF _Toc107995615 \h </w:instrText>
             </w:r>
             <w:r>
               <w:rPr>
@@ -2232,7 +2568,7 @@
                 <w:noProof/>
                 <w:webHidden/>
               </w:rPr>
-              <w:t>15</w:t>
+              <w:t>20</w:t>
             </w:r>
             <w:r>
               <w:rPr>
@@ -2255,7 +2591,7 @@
               <w:noProof/>
             </w:rPr>
           </w:pPr>
-          <w:hyperlink w:anchor="_Toc92107864" w:history="1">
+          <w:hyperlink w:anchor="_Toc107995616" w:history="1">
             <w:r>
               <w:rPr>
                 <w:rStyle w:val="Hyperlink"/>
@@ -2296,7 +2632,7 @@
                 <w:noProof/>
                 <w:webHidden/>
               </w:rPr>
-              <w:instrText xml:space="preserve"> PAGEREF _Toc92107864 \h </w:instrText>
+              <w:instrText xml:space="preserve"> PAGEREF _Toc107995616 \h </w:instrText>
             </w:r>
             <w:r>
               <w:rPr>
@@ -2316,7 +2652,7 @@
                 <w:noProof/>
                 <w:webHidden/>
               </w:rPr>
-              <w:t>15</w:t>
+              <w:t>20</w:t>
             </w:r>
             <w:r>
               <w:rPr>
@@ -2339,7 +2675,7 @@
               <w:noProof/>
             </w:rPr>
           </w:pPr>
-          <w:hyperlink w:anchor="_Toc92107865" w:history="1">
+          <w:hyperlink w:anchor="_Toc107995617" w:history="1">
             <w:r>
               <w:rPr>
                 <w:rStyle w:val="Hyperlink"/>
@@ -2380,7 +2716,7 @@
                 <w:noProof/>
                 <w:webHidden/>
               </w:rPr>
-              <w:instrText xml:space="preserve"> PAGEREF _Toc92107865 \h </w:instrText>
+              <w:instrText xml:space="preserve"> PAGEREF _Toc107995617 \h </w:instrText>
             </w:r>
             <w:r>
               <w:rPr>
@@ -2400,7 +2736,7 @@
                 <w:noProof/>
                 <w:webHidden/>
               </w:rPr>
-              <w:t>16</w:t>
+              <w:t>21</w:t>
             </w:r>
             <w:r>
               <w:rPr>
@@ -2423,7 +2759,7 @@
               <w:noProof/>
             </w:rPr>
           </w:pPr>
-          <w:hyperlink w:anchor="_Toc92107866" w:history="1">
+          <w:hyperlink w:anchor="_Toc107995618" w:history="1">
             <w:r>
               <w:rPr>
                 <w:rStyle w:val="Hyperlink"/>
@@ -2464,7 +2800,7 @@
                 <w:noProof/>
                 <w:webHidden/>
               </w:rPr>
-              <w:instrText xml:space="preserve"> PAGEREF _Toc92107866 \h </w:instrText>
+              <w:instrText xml:space="preserve"> PAGEREF _Toc107995618 \h </w:instrText>
             </w:r>
             <w:r>
               <w:rPr>
@@ -2484,7 +2820,7 @@
                 <w:noProof/>
                 <w:webHidden/>
               </w:rPr>
-              <w:t>17</w:t>
+              <w:t>22</w:t>
             </w:r>
             <w:r>
               <w:rPr>
@@ -2512,25 +2848,11 @@
         </w:p>
       </w:sdtContent>
     </w:sdt>
-    <w:p/>
-    <w:p>
-      <w:pPr>
-        <w:rPr>
-          <w:rFonts w:asciiTheme="majorHAnsi" w:eastAsiaTheme="majorEastAsia" w:hAnsiTheme="majorHAnsi" w:cstheme="majorBidi"/>
-          <w:color w:val="0C473A"/>
-          <w:sz w:val="32"/>
-          <w:szCs w:val="32"/>
-        </w:rPr>
-      </w:pPr>
-      <w:r>
-        <w:br w:type="page"/>
-      </w:r>
-    </w:p>
     <w:p>
       <w:pPr>
         <w:pStyle w:val="Heading1"/>
       </w:pPr>
-      <w:bookmarkStart w:id="0" w:name="_Toc92107840"/>
+      <w:bookmarkStart w:id="0" w:name="_Toc107995588"/>
       <w:r>
         <w:lastRenderedPageBreak/>
         <w:t>Introduction</w:t>
@@ -2572,7 +2894,7 @@
       <w:pPr>
         <w:pStyle w:val="Heading1"/>
       </w:pPr>
-      <w:bookmarkStart w:id="1" w:name="_Toc92107841"/>
+      <w:bookmarkStart w:id="1" w:name="_Toc107995589"/>
       <w:r>
         <w:lastRenderedPageBreak/>
         <w:t>API Endpoints and Concepts</w:t>
@@ -2588,7 +2910,7 @@
       <w:pPr>
         <w:pStyle w:val="Heading2"/>
       </w:pPr>
-      <w:bookmarkStart w:id="2" w:name="_Toc92107842"/>
+      <w:bookmarkStart w:id="2" w:name="_Toc107995590"/>
       <w:r>
         <w:t>Entities (“</w:t>
       </w:r>
@@ -2657,7 +2979,7 @@
                     <pic:cNvPicPr/>
                   </pic:nvPicPr>
                   <pic:blipFill>
-                    <a:blip r:embed="rId12">
+                    <a:blip r:embed="rId9">
                       <a:extLst>
                         <a:ext uri="{28A0092B-C50C-407E-A947-70E740481C1C}">
                           <a14:useLocalDpi xmlns:a14="http://schemas.microsoft.com/office/drawing/2010/main" val="0"/>
@@ -2693,14 +3015,27 @@
       <w:r>
         <w:t xml:space="preserve">Figure </w:t>
       </w:r>
-      <w:fldSimple w:instr=" SEQ Figure \* ARABIC ">
-        <w:r>
-          <w:rPr>
-            <w:noProof/>
-          </w:rPr>
-          <w:t>1</w:t>
-        </w:r>
-      </w:fldSimple>
+      <w:r>
+        <w:fldChar w:fldCharType="begin"/>
+      </w:r>
+      <w:r>
+        <w:instrText xml:space="preserve"> SEQ Figure \* ARABIC </w:instrText>
+      </w:r>
+      <w:r>
+        <w:fldChar w:fldCharType="separate"/>
+      </w:r>
+      <w:r>
+        <w:rPr>
+          <w:noProof/>
+        </w:rPr>
+        <w:t>1</w:t>
+      </w:r>
+      <w:r>
+        <w:rPr>
+          <w:noProof/>
+        </w:rPr>
+        <w:fldChar w:fldCharType="end"/>
+      </w:r>
       <w:bookmarkEnd w:id="3"/>
       <w:r>
         <w:t>: Actor Definitions</w:t>
@@ -2711,7 +3046,7 @@
         <w:pStyle w:val="Heading2"/>
       </w:pPr>
       <w:bookmarkStart w:id="4" w:name="_Ref38965771"/>
-      <w:bookmarkStart w:id="5" w:name="_Toc92107843"/>
+      <w:bookmarkStart w:id="5" w:name="_Toc107995591"/>
       <w:r>
         <w:t>Authentication Requests</w:t>
       </w:r>
@@ -2804,7 +3139,7 @@
                     <pic:cNvPicPr/>
                   </pic:nvPicPr>
                   <pic:blipFill>
-                    <a:blip r:embed="rId13">
+                    <a:blip r:embed="rId10">
                       <a:extLst>
                         <a:ext uri="{28A0092B-C50C-407E-A947-70E740481C1C}">
                           <a14:useLocalDpi xmlns:a14="http://schemas.microsoft.com/office/drawing/2010/main" val="0"/>
@@ -2840,14 +3175,27 @@
       <w:r>
         <w:t xml:space="preserve">Figure </w:t>
       </w:r>
-      <w:fldSimple w:instr=" SEQ Figure \* ARABIC ">
-        <w:r>
-          <w:rPr>
-            <w:noProof/>
-          </w:rPr>
-          <w:t>2</w:t>
-        </w:r>
-      </w:fldSimple>
+      <w:r>
+        <w:fldChar w:fldCharType="begin"/>
+      </w:r>
+      <w:r>
+        <w:instrText xml:space="preserve"> SEQ Figure \* ARABIC </w:instrText>
+      </w:r>
+      <w:r>
+        <w:fldChar w:fldCharType="separate"/>
+      </w:r>
+      <w:r>
+        <w:rPr>
+          <w:noProof/>
+        </w:rPr>
+        <w:t>2</w:t>
+      </w:r>
+      <w:r>
+        <w:rPr>
+          <w:noProof/>
+        </w:rPr>
+        <w:fldChar w:fldCharType="end"/>
+      </w:r>
       <w:bookmarkEnd w:id="6"/>
       <w:r>
         <w:t xml:space="preserve">: Authentication activity using </w:t>
@@ -2901,7 +3249,7 @@
       <w:pPr>
         <w:pStyle w:val="Heading2"/>
       </w:pPr>
-      <w:bookmarkStart w:id="7" w:name="_Toc92107844"/>
+      <w:bookmarkStart w:id="7" w:name="_Toc107995592"/>
       <w:bookmarkEnd w:id="4"/>
       <w:r>
         <w:t>Component Requests</w:t>
@@ -2917,7 +3265,7 @@
       <w:pPr>
         <w:pStyle w:val="Heading3"/>
       </w:pPr>
-      <w:bookmarkStart w:id="8" w:name="_Toc92107845"/>
+      <w:bookmarkStart w:id="8" w:name="_Toc107995593"/>
       <w:r>
         <w:t>Component Registration / Initial Reporting</w:t>
       </w:r>
@@ -2961,15 +3309,7 @@
         <w:t xml:space="preserve"> Additionally</w:t>
       </w:r>
       <w:r>
-        <w:t xml:space="preserve">, components can be </w:t>
-      </w:r>
-      <w:proofErr w:type="spellStart"/>
-      <w:r>
-        <w:t>POSTed</w:t>
-      </w:r>
-      <w:proofErr w:type="spellEnd"/>
-      <w:r>
-        <w:t xml:space="preserve"> by other systems on behalf of these components. This is common in case of components that are monitored, but do not have the ability to </w:t>
+        <w:t xml:space="preserve">, components can be POSTed by other systems on behalf of these components. This is common in case of components that are monitored, but do not have the ability to </w:t>
       </w:r>
       <w:r>
         <w:t xml:space="preserve">self-monitor or self-register. </w:t>
@@ -3001,7 +3341,7 @@
                     <pic:cNvPicPr/>
                   </pic:nvPicPr>
                   <pic:blipFill>
-                    <a:blip r:embed="rId14">
+                    <a:blip r:embed="rId11">
                       <a:extLst>
                         <a:ext uri="{28A0092B-C50C-407E-A947-70E740481C1C}">
                           <a14:useLocalDpi xmlns:a14="http://schemas.microsoft.com/office/drawing/2010/main" val="0"/>
@@ -3073,7 +3413,7 @@
       <w:pPr>
         <w:pStyle w:val="Heading3"/>
       </w:pPr>
-      <w:bookmarkStart w:id="10" w:name="_Toc92107846"/>
+      <w:bookmarkStart w:id="10" w:name="_Toc107995594"/>
       <w:r>
         <w:t>Component Updates</w:t>
       </w:r>
@@ -3104,7 +3444,7 @@
                     <pic:cNvPicPr/>
                   </pic:nvPicPr>
                   <pic:blipFill>
-                    <a:blip r:embed="rId15">
+                    <a:blip r:embed="rId12">
                       <a:extLst>
                         <a:ext uri="{28A0092B-C50C-407E-A947-70E740481C1C}">
                           <a14:useLocalDpi xmlns:a14="http://schemas.microsoft.com/office/drawing/2010/main" val="0"/>
@@ -3205,7 +3545,7 @@
       <w:pPr>
         <w:pStyle w:val="Heading3"/>
       </w:pPr>
-      <w:bookmarkStart w:id="12" w:name="_Toc92107847"/>
+      <w:bookmarkStart w:id="12" w:name="_Toc107995595"/>
       <w:r>
         <w:t>Clearing Components</w:t>
       </w:r>
@@ -3229,7 +3569,7 @@
       <w:pPr>
         <w:pStyle w:val="Heading3"/>
       </w:pPr>
-      <w:bookmarkStart w:id="13" w:name="_Toc92107848"/>
+      <w:bookmarkStart w:id="13" w:name="_Toc107995596"/>
       <w:r>
         <w:t>Refreshing Components</w:t>
       </w:r>
@@ -3258,26 +3598,10 @@
         <w:t xml:space="preserve">n empty POST request on the </w:t>
       </w:r>
       <w:r>
-        <w:t>/component</w:t>
-      </w:r>
-      <w:proofErr w:type="gramStart"/>
-      <w:r>
-        <w:t>/</w:t>
-      </w:r>
-      <w:r>
-        <w:t>{</w:t>
-      </w:r>
-      <w:proofErr w:type="gramEnd"/>
-      <w:r>
-        <w:t xml:space="preserve">component </w:t>
-      </w:r>
-      <w:proofErr w:type="spellStart"/>
-      <w:r>
-        <w:t>uuid</w:t>
-      </w:r>
-      <w:proofErr w:type="spellEnd"/>
-      <w:r>
-        <w:t>}</w:t>
+        <w:t>/component/</w:t>
+      </w:r>
+      <w:r>
+        <w:t>{component uuid}</w:t>
       </w:r>
       <w:r>
         <w:t>/refresh</w:t>
@@ -3299,15 +3623,7 @@
         <w:t xml:space="preserve"> Additionally, a </w:t>
       </w:r>
       <w:r>
-        <w:t>subsequent PUT on /component/{</w:t>
-      </w:r>
-      <w:proofErr w:type="spellStart"/>
-      <w:r>
-        <w:t>uuid</w:t>
-      </w:r>
-      <w:proofErr w:type="spellEnd"/>
-      <w:r>
-        <w:t>} will also refresh component liveliness</w:t>
+        <w:t>subsequent PUT on /component/{uuid} will also refresh component liveliness</w:t>
       </w:r>
       <w:r>
         <w:t>.</w:t>
@@ -3317,7 +3633,7 @@
       <w:pPr>
         <w:pStyle w:val="Heading3"/>
       </w:pPr>
-      <w:bookmarkStart w:id="14" w:name="_Toc92107849"/>
+      <w:bookmarkStart w:id="14" w:name="_Toc107995597"/>
       <w:r>
         <w:t>Field Descriptions</w:t>
       </w:r>
@@ -3437,7 +3753,7 @@
                     <pic:cNvPicPr/>
                   </pic:nvPicPr>
                   <pic:blipFill>
-                    <a:blip r:embed="rId16"/>
+                    <a:blip r:embed="rId13"/>
                     <a:stretch>
                       <a:fillRect/>
                     </a:stretch>
@@ -3504,7 +3820,7 @@
         <w:lastRenderedPageBreak/>
         <w:t xml:space="preserve">versioning as a widely accepted set of guidelines for versioning systems and components – </w:t>
       </w:r>
-      <w:hyperlink r:id="rId17" w:history="1">
+      <w:hyperlink r:id="rId14" w:history="1">
         <w:r>
           <w:rPr>
             <w:rStyle w:val="Hyperlink"/>
@@ -3545,31 +3861,34 @@
     </w:p>
     <w:p>
       <w:r>
-        <w:t xml:space="preserve">The concept of components and subcomponents exists in this API, and it is assumed that the client takes responsibility for reporting on all of them if it defines such a relationship. The field in the data type is optional and should only be used if there is an explicit ownership. </w:t>
-      </w:r>
-      <w:proofErr w:type="gramStart"/>
-      <w:r>
-        <w:t>In order to</w:t>
-      </w:r>
-      <w:proofErr w:type="gramEnd"/>
-      <w:r>
-        <w:t xml:space="preserve"> report on subcomponents, the process is the same, except that the UUID provided to the parent component should be used for this parent field. When there are subcomponents of a component, they should be registered from the highest level down, as show in </w:t>
+        <w:t>The concept of components and subcomponents exists in this API, and it is assumed that the client takes responsibility for reporting on all of them if it defines such a relationship. The field in the data type is optional and should only be used if there is an explicit ownership. In order to report on subcomponents, the process is the same, except that the UUID provided to the parent component should be used for this parent field. When there are subcomponents of a component, they should be registered from the highest level down, as show</w:t>
+      </w:r>
+      <w:r>
+        <w:t>n</w:t>
+      </w:r>
+      <w:r>
+        <w:t xml:space="preserve"> in</w:t>
+      </w:r>
+      <w:r>
+        <w:t xml:space="preserve"> </w:t>
       </w:r>
       <w:r>
         <w:fldChar w:fldCharType="begin"/>
       </w:r>
       <w:r>
-        <w:instrText xml:space="preserve"> REF _Ref39210628 \h </w:instrText>
+        <w:instrText xml:space="preserve"> REF _Ref107995374 \h </w:instrText>
       </w:r>
       <w:r>
         <w:fldChar w:fldCharType="separate"/>
       </w:r>
       <w:r>
-        <w:rPr>
-          <w:b/>
-          <w:bCs/>
-        </w:rPr>
-        <w:t>Error! Reference source not found.</w:t>
+        <w:t xml:space="preserve">Figure </w:t>
+      </w:r>
+      <w:r>
+        <w:rPr>
+          <w:noProof/>
+        </w:rPr>
+        <w:t>6</w:t>
       </w:r>
       <w:r>
         <w:fldChar w:fldCharType="end"/>
@@ -3624,7 +3943,7 @@
                           </pic:cNvPicPr>
                         </pic:nvPicPr>
                         <pic:blipFill>
-                          <a:blip r:embed="rId18">
+                          <a:blip r:embed="rId15">
                             <a:extLst>
                               <a:ext uri="{28A0092B-C50C-407E-A947-70E740481C1C}">
                                 <a14:useLocalDpi xmlns:a14="http://schemas.microsoft.com/office/drawing/2010/main" val="0"/>
@@ -3682,7 +4001,7 @@
                           <pic:cNvPicPr/>
                         </pic:nvPicPr>
                         <pic:blipFill>
-                          <a:blip r:embed="rId19">
+                          <a:blip r:embed="rId16">
                             <a:extLst>
                               <a:ext uri="{28A0092B-C50C-407E-A947-70E740481C1C}">
                                 <a14:useLocalDpi xmlns:a14="http://schemas.microsoft.com/office/drawing/2010/main" val="0"/>
@@ -3714,17 +4033,32 @@
               <w:pStyle w:val="Caption"/>
               <w:jc w:val="center"/>
             </w:pPr>
+            <w:bookmarkStart w:id="15" w:name="_Ref107995374"/>
             <w:r>
               <w:t xml:space="preserve">Figure </w:t>
             </w:r>
-            <w:fldSimple w:instr=" SEQ Figure \* ARABIC ">
-              <w:r>
-                <w:rPr>
-                  <w:noProof/>
-                </w:rPr>
-                <w:t>6</w:t>
-              </w:r>
-            </w:fldSimple>
+            <w:r>
+              <w:fldChar w:fldCharType="begin"/>
+            </w:r>
+            <w:r>
+              <w:instrText xml:space="preserve"> SEQ Figure \* ARABIC </w:instrText>
+            </w:r>
+            <w:r>
+              <w:fldChar w:fldCharType="separate"/>
+            </w:r>
+            <w:r>
+              <w:rPr>
+                <w:noProof/>
+              </w:rPr>
+              <w:t>6</w:t>
+            </w:r>
+            <w:r>
+              <w:rPr>
+                <w:noProof/>
+              </w:rPr>
+              <w:fldChar w:fldCharType="end"/>
+            </w:r>
+            <w:bookmarkEnd w:id="15"/>
             <w:r>
               <w:t>: Su</w:t>
             </w:r>
@@ -3758,11 +4092,11 @@
       <w:pPr>
         <w:pStyle w:val="Heading2"/>
       </w:pPr>
-      <w:bookmarkStart w:id="15" w:name="_Toc92107850"/>
+      <w:bookmarkStart w:id="16" w:name="_Toc107995598"/>
       <w:r>
         <w:t>Faults</w:t>
       </w:r>
-      <w:bookmarkEnd w:id="15"/>
+      <w:bookmarkEnd w:id="16"/>
     </w:p>
     <w:p>
       <w:r>
@@ -3773,11 +4107,11 @@
       <w:pPr>
         <w:pStyle w:val="Heading3"/>
       </w:pPr>
-      <w:bookmarkStart w:id="16" w:name="_Toc92107851"/>
+      <w:bookmarkStart w:id="17" w:name="_Toc107995599"/>
       <w:r>
         <w:t>Fault Reporting</w:t>
       </w:r>
-      <w:bookmarkEnd w:id="16"/>
+      <w:bookmarkEnd w:id="17"/>
     </w:p>
     <w:p>
       <w:r>
@@ -3810,7 +4144,7 @@
                     <pic:cNvPicPr/>
                   </pic:nvPicPr>
                   <pic:blipFill>
-                    <a:blip r:embed="rId20">
+                    <a:blip r:embed="rId17">
                       <a:extLst>
                         <a:ext uri="{28A0092B-C50C-407E-A947-70E740481C1C}">
                           <a14:useLocalDpi xmlns:a14="http://schemas.microsoft.com/office/drawing/2010/main" val="0"/>
@@ -3882,11 +4216,11 @@
       <w:pPr>
         <w:pStyle w:val="Heading3"/>
       </w:pPr>
-      <w:bookmarkStart w:id="17" w:name="_Toc92107852"/>
+      <w:bookmarkStart w:id="18" w:name="_Toc107995600"/>
       <w:r>
         <w:t>Fault Updates</w:t>
       </w:r>
-      <w:bookmarkEnd w:id="17"/>
+      <w:bookmarkEnd w:id="18"/>
     </w:p>
     <w:p>
       <w:r>
@@ -3915,7 +4249,7 @@
                     <pic:cNvPicPr/>
                   </pic:nvPicPr>
                   <pic:blipFill>
-                    <a:blip r:embed="rId21">
+                    <a:blip r:embed="rId18">
                       <a:extLst>
                         <a:ext uri="{28A0092B-C50C-407E-A947-70E740481C1C}">
                           <a14:useLocalDpi xmlns:a14="http://schemas.microsoft.com/office/drawing/2010/main" val="0"/>
@@ -4005,13 +4339,13 @@
       <w:pPr>
         <w:pStyle w:val="Heading3"/>
       </w:pPr>
-      <w:bookmarkStart w:id="18" w:name="_Ref38967646"/>
-      <w:bookmarkStart w:id="19" w:name="_Toc92107853"/>
+      <w:bookmarkStart w:id="19" w:name="_Ref38967646"/>
+      <w:bookmarkStart w:id="20" w:name="_Toc107995601"/>
       <w:r>
         <w:t>Fault Clearing</w:t>
       </w:r>
-      <w:bookmarkEnd w:id="18"/>
       <w:bookmarkEnd w:id="19"/>
+      <w:bookmarkEnd w:id="20"/>
     </w:p>
     <w:p>
       <w:r>
@@ -4022,7 +4356,7 @@
       <w:pPr>
         <w:pStyle w:val="Heading3"/>
       </w:pPr>
-      <w:bookmarkStart w:id="20" w:name="_Toc92107854"/>
+      <w:bookmarkStart w:id="21" w:name="_Toc107995602"/>
       <w:r>
         <w:t xml:space="preserve">Refreshing </w:t>
       </w:r>
@@ -4032,7 +4366,7 @@
       <w:r>
         <w:t xml:space="preserve"> and Fault Timeouts</w:t>
       </w:r>
-      <w:bookmarkEnd w:id="20"/>
+      <w:bookmarkEnd w:id="21"/>
     </w:p>
     <w:p>
       <w:r>
@@ -4048,15 +4382,7 @@
         <w:t xml:space="preserve">needs </w:t>
       </w:r>
       <w:r>
-        <w:t>to be “refreshed” within a timeout period in the Fault object data type. An empty POST request on the /fault/{</w:t>
-      </w:r>
-      <w:proofErr w:type="spellStart"/>
-      <w:r>
-        <w:t>uuid</w:t>
-      </w:r>
-      <w:proofErr w:type="spellEnd"/>
-      <w:r>
-        <w:t>}</w:t>
+        <w:t>to be “refreshed” within a timeout period in the Fault object data type. An empty POST request on the /fault/{uuid}</w:t>
       </w:r>
       <w:r>
         <w:t>/refresh</w:t>
@@ -4065,27 +4391,14 @@
         <w:t xml:space="preserve"> </w:t>
       </w:r>
       <w:r>
-        <w:t>(</w:t>
-      </w:r>
-      <w:proofErr w:type="spellStart"/>
-      <w:r>
-        <w:t>uuid</w:t>
-      </w:r>
-      <w:proofErr w:type="spellEnd"/>
-      <w:r>
-        <w:t xml:space="preserve"> denotes the </w:t>
+        <w:t xml:space="preserve">(uuid denotes the </w:t>
       </w:r>
       <w:r>
         <w:t>fault</w:t>
       </w:r>
       <w:r>
-        <w:t xml:space="preserve"> </w:t>
-      </w:r>
-      <w:proofErr w:type="spellStart"/>
-      <w:r>
-        <w:t>uuid</w:t>
-      </w:r>
-      <w:proofErr w:type="spellEnd"/>
+        <w:t xml:space="preserve"> uuid</w:t>
+      </w:r>
       <w:r>
         <w:t xml:space="preserve">) </w:t>
       </w:r>
@@ -4093,15 +4406,7 @@
         <w:t xml:space="preserve">is used for this action. </w:t>
       </w:r>
       <w:r>
-        <w:t>PUT updates on the /fault/{</w:t>
-      </w:r>
-      <w:proofErr w:type="spellStart"/>
-      <w:r>
-        <w:t>uuid</w:t>
-      </w:r>
-      <w:proofErr w:type="spellEnd"/>
-      <w:r>
-        <w:t>} endpoint also serve this purpose.</w:t>
+        <w:t>PUT updates on the /fault/{uuid} endpoint also serve this purpose.</w:t>
       </w:r>
       <w:r>
         <w:t xml:space="preserve"> If activity on that </w:t>
@@ -4150,7 +4455,7 @@
                     <pic:cNvPicPr/>
                   </pic:nvPicPr>
                   <pic:blipFill>
-                    <a:blip r:embed="rId22">
+                    <a:blip r:embed="rId19">
                       <a:extLst>
                         <a:ext uri="{28A0092B-C50C-407E-A947-70E740481C1C}">
                           <a14:useLocalDpi xmlns:a14="http://schemas.microsoft.com/office/drawing/2010/main" val="0"/>
@@ -4216,11 +4521,11 @@
       <w:pPr>
         <w:pStyle w:val="Heading3"/>
       </w:pPr>
-      <w:bookmarkStart w:id="21" w:name="_Toc92107855"/>
+      <w:bookmarkStart w:id="22" w:name="_Toc107995603"/>
       <w:r>
         <w:t>Field Descriptions</w:t>
       </w:r>
-      <w:bookmarkEnd w:id="21"/>
+      <w:bookmarkEnd w:id="22"/>
     </w:p>
     <w:p>
       <w:r>
@@ -4237,15 +4542,7 @@
     </w:p>
     <w:p>
       <w:r>
-        <w:t xml:space="preserve">The severity of a fault indicates how impactful it is to the monitored </w:t>
-      </w:r>
-      <w:proofErr w:type="gramStart"/>
-      <w:r>
-        <w:t>component as a whole</w:t>
-      </w:r>
-      <w:proofErr w:type="gramEnd"/>
-      <w:r>
-        <w:t>. This can range from “something the component notices” to “something that is causing failure within the component or system”. To capture this range, there are four levels of fault severities:</w:t>
+        <w:t>The severity of a fault indicates how impactful it is to the monitored component as a whole. This can range from “something the component notices” to “something that is causing failure within the component or system”. To capture this range, there are four levels of fault severities:</w:t>
       </w:r>
     </w:p>
     <w:p>
@@ -4281,15 +4578,7 @@
         </w:numPr>
       </w:pPr>
       <w:r>
-        <w:t xml:space="preserve">HIGH – The quality of service is </w:t>
-      </w:r>
-      <w:proofErr w:type="gramStart"/>
-      <w:r>
-        <w:t>affected</w:t>
-      </w:r>
-      <w:proofErr w:type="gramEnd"/>
-      <w:r>
-        <w:t xml:space="preserve"> and data is untrustworthy, due to it being incorrect, missing, or not meeting other necessary requirements</w:t>
+        <w:t>HIGH – The quality of service is affected and data is untrustworthy, due to it being incorrect, missing, or not meeting other necessary requirements</w:t>
       </w:r>
     </w:p>
     <w:p>
@@ -4391,11 +4680,11 @@
       <w:pPr>
         <w:pStyle w:val="Heading2"/>
       </w:pPr>
-      <w:bookmarkStart w:id="22" w:name="_Toc92107856"/>
+      <w:bookmarkStart w:id="23" w:name="_Toc107995604"/>
       <w:r>
         <w:t>Registration</w:t>
       </w:r>
-      <w:bookmarkEnd w:id="22"/>
+      <w:bookmarkEnd w:id="23"/>
     </w:p>
     <w:p>
       <w:r>
@@ -4434,15 +4723,7 @@
         <w:t xml:space="preserve">information </w:t>
       </w:r>
       <w:r>
-        <w:t>can also be requested by UUID by using GET on the /component/{</w:t>
-      </w:r>
-      <w:proofErr w:type="spellStart"/>
-      <w:r>
-        <w:t>uuid</w:t>
-      </w:r>
-      <w:proofErr w:type="spellEnd"/>
-      <w:r>
-        <w:t xml:space="preserve">} endpoint as well. </w:t>
+        <w:t xml:space="preserve">can also be requested by UUID by using GET on the /component/{uuid} endpoint as well. </w:t>
       </w:r>
     </w:p>
     <w:p>
@@ -4453,27 +4734,1253 @@
         <w:t>s</w:t>
       </w:r>
       <w:r>
-        <w:t xml:space="preserve"> can be accessed similarly using the /fault/ and /fault/{</w:t>
-      </w:r>
-      <w:proofErr w:type="spellStart"/>
-      <w:r>
-        <w:t>uuid</w:t>
-      </w:r>
-      <w:proofErr w:type="spellEnd"/>
-      <w:r>
-        <w:t>} endpoints. For more information, see the API specification for filtered queries and additional data type fields for the responses on these endpoints.</w:t>
+        <w:t xml:space="preserve"> can be accessed similarly using the /fault/ and /fault/{uuid} endpoints. For more information, see the API specification for filtered queries and additional data type fields for the responses on these endpoints.</w:t>
       </w:r>
     </w:p>
     <w:p>
       <w:pPr>
         <w:pStyle w:val="Heading2"/>
       </w:pPr>
-      <w:bookmarkStart w:id="23" w:name="_Toc92107857"/>
+      <w:bookmarkStart w:id="24" w:name="_Toc107965768"/>
+      <w:bookmarkStart w:id="25" w:name="_Toc107995605"/>
       <w:r>
         <w:lastRenderedPageBreak/>
+        <w:t>Mitigation Handling API</w:t>
+      </w:r>
+      <w:bookmarkEnd w:id="24"/>
+      <w:bookmarkEnd w:id="25"/>
+    </w:p>
+    <w:p>
+      <w:r>
+        <w:rPr>
+          <w:rStyle w:val="cf01"/>
+          <w:rFonts w:cstheme="minorHAnsi"/>
+        </w:rPr>
+        <w:t>A mitigation is one or more actions that can be taken by a system or person to reduce the effect of (or clear) a FRAIHMWORK fault or external off-nominal situation.</w:t>
+      </w:r>
+    </w:p>
+    <w:p>
+      <w:r>
+        <w:t xml:space="preserve">For example, </w:t>
+      </w:r>
+      <w:r>
+        <w:t xml:space="preserve">if </w:t>
+      </w:r>
+      <w:r>
+        <w:t>a</w:t>
+      </w:r>
+      <w:r>
+        <w:t xml:space="preserve"> network switch is unresponsive, FRAIHMWORK may provide steps to try and resolve the situation in the form of a mitigation. Performing the mitigation’s actions may resolve the situation entirely (clearing the fault) or lessen its impact (perhaps by activating a backup device).</w:t>
+      </w:r>
+      <w:r>
+        <w:t xml:space="preserve"> </w:t>
+      </w:r>
+    </w:p>
+    <w:p>
+      <w:r>
+        <w:t>The relationship between faults and mitigations can be seen in</w:t>
+      </w:r>
+      <w:r>
+        <w:t xml:space="preserve"> </w:t>
+      </w:r>
+      <w:r>
+        <w:fldChar w:fldCharType="begin"/>
+      </w:r>
+      <w:r>
+        <w:instrText xml:space="preserve"> REF _Ref107789354 \h </w:instrText>
+      </w:r>
+      <w:r>
+        <w:fldChar w:fldCharType="separate"/>
+      </w:r>
+      <w:r>
+        <w:t xml:space="preserve">Figure </w:t>
+      </w:r>
+      <w:r>
+        <w:rPr>
+          <w:noProof/>
+        </w:rPr>
+        <w:t>10</w:t>
+      </w:r>
+      <w:r>
+        <w:fldChar w:fldCharType="end"/>
+      </w:r>
+      <w:r>
+        <w:t xml:space="preserve">. </w:t>
+      </w:r>
+    </w:p>
+    <w:p>
+      <w:pPr>
+        <w:keepNext/>
+        <w:jc w:val="center"/>
+      </w:pPr>
+      <w:r>
+        <w:rPr>
+          <w:noProof/>
+        </w:rPr>
+        <w:drawing>
+          <wp:inline distT="0" distB="0" distL="0" distR="0" wp14:anchorId="73808F00" wp14:editId="25FADA07">
+            <wp:extent cx="5186737" cy="1542757"/>
+            <wp:effectExtent l="0" t="0" r="0" b="635"/>
+            <wp:docPr id="20" name="Picture 20" descr="Diagram&#10;&#10;Description automatically generated"/>
+            <wp:cNvGraphicFramePr>
+              <a:graphicFrameLocks xmlns:a="http://schemas.openxmlformats.org/drawingml/2006/main" noChangeAspect="1"/>
+            </wp:cNvGraphicFramePr>
+            <a:graphic xmlns:a="http://schemas.openxmlformats.org/drawingml/2006/main">
+              <a:graphicData uri="http://schemas.openxmlformats.org/drawingml/2006/picture">
+                <pic:pic xmlns:pic="http://schemas.openxmlformats.org/drawingml/2006/picture">
+                  <pic:nvPicPr>
+                    <pic:cNvPr id="20" name="Picture 20" descr="Diagram&#10;&#10;Description automatically generated"/>
+                    <pic:cNvPicPr/>
+                  </pic:nvPicPr>
+                  <pic:blipFill>
+                    <a:blip r:embed="rId20">
+                      <a:extLst>
+                        <a:ext uri="{28A0092B-C50C-407E-A947-70E740481C1C}">
+                          <a14:useLocalDpi xmlns:a14="http://schemas.microsoft.com/office/drawing/2010/main" val="0"/>
+                        </a:ext>
+                      </a:extLst>
+                    </a:blip>
+                    <a:stretch>
+                      <a:fillRect/>
+                    </a:stretch>
+                  </pic:blipFill>
+                  <pic:spPr>
+                    <a:xfrm>
+                      <a:off x="0" y="0"/>
+                      <a:ext cx="5186737" cy="1542757"/>
+                    </a:xfrm>
+                    <a:prstGeom prst="rect">
+                      <a:avLst/>
+                    </a:prstGeom>
+                  </pic:spPr>
+                </pic:pic>
+              </a:graphicData>
+            </a:graphic>
+          </wp:inline>
+        </w:drawing>
+      </w:r>
+    </w:p>
+    <w:p>
+      <w:pPr>
+        <w:pStyle w:val="Caption"/>
+        <w:jc w:val="center"/>
+      </w:pPr>
+      <w:bookmarkStart w:id="26" w:name="_Ref107789354"/>
+      <w:r>
+        <w:t xml:space="preserve">Figure </w:t>
+      </w:r>
+      <w:r>
+        <w:fldChar w:fldCharType="begin"/>
+      </w:r>
+      <w:r>
+        <w:instrText xml:space="preserve"> SEQ Figure \* ARABIC </w:instrText>
+      </w:r>
+      <w:r>
+        <w:fldChar w:fldCharType="separate"/>
+      </w:r>
+      <w:r>
+        <w:rPr>
+          <w:noProof/>
+        </w:rPr>
+        <w:t>10</w:t>
+      </w:r>
+      <w:r>
+        <w:rPr>
+          <w:noProof/>
+        </w:rPr>
+        <w:fldChar w:fldCharType="end"/>
+      </w:r>
+      <w:bookmarkEnd w:id="26"/>
+      <w:r>
+        <w:t xml:space="preserve">: </w:t>
+      </w:r>
+      <w:r>
+        <w:t>Block diagram - Relationship between mitigations and faults</w:t>
+      </w:r>
+    </w:p>
+    <w:p>
+      <w:r>
+        <w:t xml:space="preserve">As per the diagram, a fault can have zero or more mitigations associated to it. Also, a single mitigation can be associated to zero or more faults. </w:t>
+      </w:r>
+    </w:p>
+    <w:p>
+      <w:r>
+        <w:t>There are two types of resolutions to mitigations based on the actor who resolves it:</w:t>
+      </w:r>
+    </w:p>
+    <w:p>
+      <w:pPr>
+        <w:pStyle w:val="ListParagraph"/>
+        <w:numPr>
+          <w:ilvl w:val="1"/>
+          <w:numId w:val="31"/>
+        </w:numPr>
+      </w:pPr>
+      <w:r>
+        <w:rPr>
+          <w:b/>
+        </w:rPr>
+        <w:t>Manual</w:t>
+      </w:r>
+      <w:r>
+        <w:t>: Manual mitigations are enacted by users through manual actions</w:t>
+      </w:r>
+    </w:p>
+    <w:p>
+      <w:pPr>
+        <w:pStyle w:val="ListParagraph"/>
+        <w:numPr>
+          <w:ilvl w:val="1"/>
+          <w:numId w:val="31"/>
+        </w:numPr>
+      </w:pPr>
+      <w:r>
+        <w:rPr>
+          <w:b/>
+        </w:rPr>
+        <w:t>Automatic</w:t>
+      </w:r>
+      <w:r>
+        <w:t>: Automatic mitigations are resolved by a service. This is the default resolution of a mitigation.</w:t>
+      </w:r>
+    </w:p>
+    <w:p>
+      <w:r>
+        <w:rPr>
+          <w:rFonts w:cstheme="minorHAnsi"/>
+          <w:shd w:val="clear" w:color="auto" w:fill="FFFFFF"/>
+        </w:rPr>
+        <w:t xml:space="preserve">During its lifecycle, </w:t>
+      </w:r>
+      <w:r>
+        <w:t xml:space="preserve">a mitigation can be in different states as shown in </w:t>
+      </w:r>
+      <w:r>
+        <w:fldChar w:fldCharType="begin"/>
+      </w:r>
+      <w:r>
+        <w:instrText xml:space="preserve"> REF _Ref107482038 \h  \* MERGEFORMAT </w:instrText>
+      </w:r>
+      <w:r>
+        <w:fldChar w:fldCharType="separate"/>
+      </w:r>
+      <w:r>
+        <w:t xml:space="preserve">Figure </w:t>
+      </w:r>
+      <w:r>
+        <w:rPr>
+          <w:noProof/>
+        </w:rPr>
+        <w:t>11</w:t>
+      </w:r>
+      <w:r>
+        <w:fldChar w:fldCharType="end"/>
+      </w:r>
+      <w:r>
+        <w:t xml:space="preserve">: </w:t>
+      </w:r>
+    </w:p>
+    <w:p>
+      <w:pPr>
+        <w:keepNext/>
+        <w:jc w:val="center"/>
+      </w:pPr>
+      <w:r>
+        <w:rPr>
+          <w:noProof/>
+        </w:rPr>
+        <w:drawing>
+          <wp:inline distT="0" distB="0" distL="0" distR="0" wp14:anchorId="238B0F18" wp14:editId="28CEC950">
+            <wp:extent cx="4342968" cy="1598213"/>
+            <wp:effectExtent l="0" t="0" r="635" b="2540"/>
+            <wp:docPr id="2" name="Picture 2" descr="Diagram&#10;&#10;Description automatically generated"/>
+            <wp:cNvGraphicFramePr>
+              <a:graphicFrameLocks xmlns:a="http://schemas.openxmlformats.org/drawingml/2006/main" noChangeAspect="1"/>
+            </wp:cNvGraphicFramePr>
+            <a:graphic xmlns:a="http://schemas.openxmlformats.org/drawingml/2006/main">
+              <a:graphicData uri="http://schemas.openxmlformats.org/drawingml/2006/picture">
+                <pic:pic xmlns:pic="http://schemas.openxmlformats.org/drawingml/2006/picture">
+                  <pic:nvPicPr>
+                    <pic:cNvPr id="2" name="Picture 2" descr="Diagram&#10;&#10;Description automatically generated"/>
+                    <pic:cNvPicPr/>
+                  </pic:nvPicPr>
+                  <pic:blipFill>
+                    <a:blip r:embed="rId21">
+                      <a:extLst>
+                        <a:ext uri="{28A0092B-C50C-407E-A947-70E740481C1C}">
+                          <a14:useLocalDpi xmlns:a14="http://schemas.microsoft.com/office/drawing/2010/main" val="0"/>
+                        </a:ext>
+                      </a:extLst>
+                    </a:blip>
+                    <a:stretch>
+                      <a:fillRect/>
+                    </a:stretch>
+                  </pic:blipFill>
+                  <pic:spPr>
+                    <a:xfrm>
+                      <a:off x="0" y="0"/>
+                      <a:ext cx="4407648" cy="1622015"/>
+                    </a:xfrm>
+                    <a:prstGeom prst="rect">
+                      <a:avLst/>
+                    </a:prstGeom>
+                  </pic:spPr>
+                </pic:pic>
+              </a:graphicData>
+            </a:graphic>
+          </wp:inline>
+        </w:drawing>
+      </w:r>
+    </w:p>
+    <w:p>
+      <w:pPr>
+        <w:pStyle w:val="Caption"/>
+        <w:jc w:val="center"/>
+      </w:pPr>
+      <w:bookmarkStart w:id="27" w:name="_Ref107482038"/>
+      <w:r>
+        <w:t xml:space="preserve">Figure </w:t>
+      </w:r>
+      <w:r>
+        <w:fldChar w:fldCharType="begin"/>
+      </w:r>
+      <w:r>
+        <w:instrText xml:space="preserve"> SEQ Figure \* ARABIC </w:instrText>
+      </w:r>
+      <w:r>
+        <w:fldChar w:fldCharType="separate"/>
+      </w:r>
+      <w:r>
+        <w:rPr>
+          <w:noProof/>
+        </w:rPr>
+        <w:t>11</w:t>
+      </w:r>
+      <w:r>
+        <w:rPr>
+          <w:noProof/>
+        </w:rPr>
+        <w:fldChar w:fldCharType="end"/>
+      </w:r>
+      <w:bookmarkEnd w:id="27"/>
+      <w:r>
+        <w:t>: Mitigation Lifecycle</w:t>
+      </w:r>
+    </w:p>
+    <w:p>
+      <w:pPr>
+        <w:pStyle w:val="ListParagraph"/>
+        <w:numPr>
+          <w:ilvl w:val="0"/>
+          <w:numId w:val="30"/>
+        </w:numPr>
+        <w:rPr>
+          <w:rFonts w:cstheme="minorHAnsi"/>
+        </w:rPr>
+      </w:pPr>
+      <w:r>
+        <w:rPr>
+          <w:rFonts w:cstheme="minorHAnsi"/>
+          <w:b/>
+        </w:rPr>
+        <w:t>RECOMMENDED</w:t>
+      </w:r>
+      <w:r>
+        <w:rPr>
+          <w:rFonts w:cstheme="minorHAnsi"/>
+        </w:rPr>
+        <w:t xml:space="preserve">: The mitigation action has been recommended to an end user but is waiting for further instruction. This is the default initial mitigation state. </w:t>
+      </w:r>
+      <w:r>
+        <w:rPr>
+          <w:rFonts w:cstheme="minorHAnsi"/>
+        </w:rPr>
+        <w:t>F</w:t>
+      </w:r>
+      <w:r>
+        <w:rPr>
+          <w:rFonts w:cstheme="minorHAnsi"/>
+        </w:rPr>
+        <w:t>rom</w:t>
+      </w:r>
+      <w:r>
+        <w:rPr>
+          <w:rFonts w:cstheme="minorHAnsi"/>
+        </w:rPr>
+        <w:t xml:space="preserve"> here</w:t>
+      </w:r>
+      <w:r>
+        <w:rPr>
+          <w:rFonts w:cstheme="minorHAnsi"/>
+        </w:rPr>
+        <w:t>,</w:t>
+      </w:r>
+      <w:r>
+        <w:rPr>
+          <w:rFonts w:cstheme="minorHAnsi"/>
+        </w:rPr>
+        <w:t xml:space="preserve"> the state can only change to 'ACCEPTED', 'REVOKED'</w:t>
+      </w:r>
+      <w:r>
+        <w:rPr>
+          <w:rFonts w:cstheme="minorHAnsi"/>
+        </w:rPr>
+        <w:t>,</w:t>
+      </w:r>
+      <w:r>
+        <w:rPr>
+          <w:rFonts w:cstheme="minorHAnsi"/>
+        </w:rPr>
+        <w:t xml:space="preserve"> or 'DENIED'.</w:t>
+      </w:r>
+    </w:p>
+    <w:p>
+      <w:pPr>
+        <w:pStyle w:val="ListParagraph"/>
+        <w:numPr>
+          <w:ilvl w:val="0"/>
+          <w:numId w:val="30"/>
+        </w:numPr>
+        <w:rPr>
+          <w:rFonts w:cstheme="minorHAnsi"/>
+        </w:rPr>
+      </w:pPr>
+      <w:r>
+        <w:rPr>
+          <w:rFonts w:cstheme="minorHAnsi"/>
+          <w:b/>
+        </w:rPr>
+        <w:t>ACCEPTED</w:t>
+      </w:r>
+      <w:r>
+        <w:rPr>
+          <w:rFonts w:cstheme="minorHAnsi"/>
+        </w:rPr>
+        <w:t xml:space="preserve">: The mitigation has been accepted by a user but has not yet been executed. This as well can be an initial state. Mitigations that start in this state are understood to have been </w:t>
+      </w:r>
+      <w:r>
+        <w:rPr>
+          <w:rFonts w:cstheme="minorHAnsi"/>
+        </w:rPr>
+        <w:lastRenderedPageBreak/>
+        <w:t>added by a human, rather than an automated process. From here, the state should only change to 'STARTED', 'REVOKED', or 'FAILED'.</w:t>
+      </w:r>
+    </w:p>
+    <w:p>
+      <w:pPr>
+        <w:pStyle w:val="ListParagraph"/>
+        <w:numPr>
+          <w:ilvl w:val="0"/>
+          <w:numId w:val="30"/>
+        </w:numPr>
+        <w:rPr>
+          <w:rFonts w:cstheme="minorHAnsi"/>
+        </w:rPr>
+      </w:pPr>
+      <w:r>
+        <w:rPr>
+          <w:rFonts w:cstheme="minorHAnsi"/>
+          <w:b/>
+        </w:rPr>
+        <w:t>STARTED</w:t>
+      </w:r>
+      <w:r>
+        <w:rPr>
+          <w:rFonts w:cstheme="minorHAnsi"/>
+        </w:rPr>
+        <w:t>: The mitigation action has started and is still in progress. From here, the state should only change to 'COMPLETE' or 'FAILED'.</w:t>
+      </w:r>
+    </w:p>
+    <w:p>
+      <w:pPr>
+        <w:pStyle w:val="ListParagraph"/>
+        <w:numPr>
+          <w:ilvl w:val="0"/>
+          <w:numId w:val="30"/>
+        </w:numPr>
+        <w:rPr>
+          <w:rFonts w:cstheme="minorHAnsi"/>
+        </w:rPr>
+      </w:pPr>
+      <w:r>
+        <w:rPr>
+          <w:rFonts w:cstheme="minorHAnsi"/>
+          <w:b/>
+        </w:rPr>
+        <w:t>COMPLETE</w:t>
+      </w:r>
+      <w:r>
+        <w:rPr>
+          <w:rFonts w:cstheme="minorHAnsi"/>
+        </w:rPr>
+        <w:t>: The mitigation action has been fully resolved. This is a terminal state for the action.</w:t>
+      </w:r>
+    </w:p>
+    <w:p>
+      <w:pPr>
+        <w:pStyle w:val="ListParagraph"/>
+        <w:numPr>
+          <w:ilvl w:val="0"/>
+          <w:numId w:val="30"/>
+        </w:numPr>
+        <w:rPr>
+          <w:rFonts w:cstheme="minorHAnsi"/>
+        </w:rPr>
+      </w:pPr>
+      <w:r>
+        <w:rPr>
+          <w:rFonts w:cstheme="minorHAnsi"/>
+          <w:b/>
+        </w:rPr>
+        <w:t>FAILED</w:t>
+      </w:r>
+      <w:r>
+        <w:rPr>
+          <w:rFonts w:cstheme="minorHAnsi"/>
+        </w:rPr>
+        <w:t xml:space="preserve">: The mitigation action was unsuccessful in completing its task or its completion resulted in an unsatisfactory mitigation. This is a terminal state for the </w:t>
+      </w:r>
+      <w:r>
+        <w:rPr>
+          <w:rFonts w:cstheme="minorHAnsi"/>
+        </w:rPr>
+        <w:t>mitigation</w:t>
+      </w:r>
+      <w:r>
+        <w:rPr>
+          <w:rFonts w:cstheme="minorHAnsi"/>
+        </w:rPr>
+        <w:t>.</w:t>
+      </w:r>
+    </w:p>
+    <w:p>
+      <w:pPr>
+        <w:pStyle w:val="ListParagraph"/>
+        <w:numPr>
+          <w:ilvl w:val="0"/>
+          <w:numId w:val="30"/>
+        </w:numPr>
+        <w:rPr>
+          <w:rFonts w:cstheme="minorHAnsi"/>
+        </w:rPr>
+      </w:pPr>
+      <w:r>
+        <w:rPr>
+          <w:rFonts w:cstheme="minorHAnsi"/>
+          <w:b/>
+        </w:rPr>
+        <w:t>REVOKED</w:t>
+      </w:r>
+      <w:r>
+        <w:rPr>
+          <w:rFonts w:cstheme="minorHAnsi"/>
+        </w:rPr>
+        <w:t xml:space="preserve">: The executor of the mitigation can no longer perform the action, or the context has changed such that the mitigation would not be effective. It effectively cancels the </w:t>
+      </w:r>
+      <w:r>
+        <w:rPr>
+          <w:rFonts w:cstheme="minorHAnsi"/>
+        </w:rPr>
+        <w:t xml:space="preserve">mitigation </w:t>
+      </w:r>
+      <w:r>
+        <w:rPr>
+          <w:rFonts w:cstheme="minorHAnsi"/>
+        </w:rPr>
+        <w:t>and</w:t>
+      </w:r>
+      <w:r>
+        <w:rPr>
+          <w:rFonts w:cstheme="minorHAnsi"/>
+        </w:rPr>
+        <w:t xml:space="preserve"> is a terminal state.</w:t>
+      </w:r>
+    </w:p>
+    <w:p>
+      <w:pPr>
+        <w:pStyle w:val="ListParagraph"/>
+        <w:numPr>
+          <w:ilvl w:val="0"/>
+          <w:numId w:val="30"/>
+        </w:numPr>
+        <w:rPr>
+          <w:rFonts w:cstheme="minorHAnsi"/>
+        </w:rPr>
+      </w:pPr>
+      <w:r>
+        <w:rPr>
+          <w:rFonts w:cstheme="minorHAnsi"/>
+          <w:b/>
+        </w:rPr>
+        <w:t>DENIED</w:t>
+      </w:r>
+      <w:r>
+        <w:rPr>
+          <w:rFonts w:cstheme="minorHAnsi"/>
+        </w:rPr>
+        <w:t xml:space="preserve">: A user has declined the mitigation action. It is a terminal state for the </w:t>
+      </w:r>
+      <w:r>
+        <w:rPr>
+          <w:rFonts w:cstheme="minorHAnsi"/>
+        </w:rPr>
+        <w:t>mitigation</w:t>
+      </w:r>
+      <w:r>
+        <w:rPr>
+          <w:rFonts w:cstheme="minorHAnsi"/>
+        </w:rPr>
+        <w:t>.</w:t>
+      </w:r>
+    </w:p>
+    <w:p>
+      <w:pPr>
+        <w:rPr>
+          <w:rFonts w:cstheme="minorHAnsi"/>
+          <w:color w:val="172B4D"/>
+          <w:spacing w:val="-1"/>
+          <w:shd w:val="clear" w:color="auto" w:fill="FFFFFF"/>
+        </w:rPr>
+      </w:pPr>
+      <w:r>
+        <w:rPr>
+          <w:rFonts w:cstheme="minorHAnsi"/>
+        </w:rPr>
+        <w:t>The user can control or update the state of mitigation through the TMI display.</w:t>
+      </w:r>
+      <w:r>
+        <w:rPr>
+          <w:rFonts w:cstheme="minorHAnsi"/>
+        </w:rPr>
+        <w:t xml:space="preserve"> </w:t>
+      </w:r>
+      <w:r>
+        <w:rPr>
+          <w:rFonts w:cstheme="minorHAnsi"/>
+        </w:rPr>
+        <w:t>For MANUAL</w:t>
+      </w:r>
+      <w:r>
+        <w:rPr>
+          <w:rFonts w:cstheme="minorHAnsi"/>
+        </w:rPr>
+        <w:t xml:space="preserve"> resolutions, all state changes must be driven by the user, whereas for AUTOMATIC resolutions, the user must signal to the executor that they approve/deny the mitigation. If the mitigation is approved, the executor is responsible for taking the mitigation action and then updating the state.</w:t>
+      </w:r>
+    </w:p>
+    <w:p>
+      <w:r>
+        <w:rPr>
+          <w:rFonts w:cstheme="minorHAnsi"/>
+        </w:rPr>
+        <w:t xml:space="preserve">A constraint on mitigation operations is that components and faults must be registered prior to being referenced </w:t>
+      </w:r>
+      <w:r>
+        <w:t>The Mitigation API provides access to the user to perform the following mitigation operation.</w:t>
+      </w:r>
+      <w:r>
+        <w:t xml:space="preserve"> </w:t>
+      </w:r>
+    </w:p>
+    <w:p>
+      <w:pPr>
+        <w:pStyle w:val="Heading3"/>
+      </w:pPr>
+      <w:bookmarkStart w:id="28" w:name="_Toc107965769"/>
+      <w:bookmarkStart w:id="29" w:name="_Toc107995606"/>
+      <w:r>
+        <w:t>Mitigation Registration</w:t>
+      </w:r>
+      <w:bookmarkEnd w:id="28"/>
+      <w:bookmarkEnd w:id="29"/>
+    </w:p>
+    <w:p>
+      <w:pPr>
+        <w:rPr>
+          <w:rStyle w:val="cf01"/>
+          <w:rFonts w:cstheme="minorHAnsi"/>
+        </w:rPr>
+      </w:pPr>
+      <w:r>
+        <w:t xml:space="preserve">Mitigations are identified by FRAIHMWORK by their issuer id, executor id, list of faults associated, description, and the time of issue. </w:t>
+      </w:r>
+      <w:r>
+        <w:rPr>
+          <w:rFonts w:cstheme="minorHAnsi"/>
+        </w:rPr>
+        <w:t xml:space="preserve">Here, the issuer is </w:t>
+      </w:r>
+      <w:r>
+        <w:rPr>
+          <w:rStyle w:val="cf01"/>
+          <w:rFonts w:cstheme="minorHAnsi"/>
+        </w:rPr>
+        <w:t>the component that recognizes and creates the mitigation</w:t>
+      </w:r>
+      <w:r>
+        <w:rPr>
+          <w:rStyle w:val="cf01"/>
+          <w:rFonts w:cstheme="minorHAnsi"/>
+        </w:rPr>
+        <w:t xml:space="preserve">, while the executor is the component running the mitigation process. </w:t>
+      </w:r>
+    </w:p>
+    <w:p>
+      <w:pPr>
+        <w:rPr>
+          <w:rFonts w:cstheme="minorHAnsi"/>
+        </w:rPr>
+      </w:pPr>
+      <w:r>
+        <w:rPr>
+          <w:rFonts w:cstheme="minorHAnsi"/>
+        </w:rPr>
+        <w:t>A mitigation is registered with a POST call for which FRAIHMWORK will generate a new UUID internally. The mitigation will be successfully registered with the UUID if no other mitigation is registered with the same issuer id, executor id, faults, description, and the time of issue.</w:t>
+      </w:r>
+    </w:p>
+    <w:p>
+      <w:r>
+        <w:t xml:space="preserve">As shown in </w:t>
+      </w:r>
+      <w:r>
+        <w:fldChar w:fldCharType="begin"/>
+      </w:r>
+      <w:r>
+        <w:instrText xml:space="preserve"> REF _Ref107482936 \h  \* MERGEFORMAT </w:instrText>
+      </w:r>
+      <w:r>
+        <w:fldChar w:fldCharType="separate"/>
+      </w:r>
+      <w:r>
+        <w:t xml:space="preserve">Figure </w:t>
+      </w:r>
+      <w:r>
+        <w:rPr>
+          <w:noProof/>
+        </w:rPr>
+        <w:t>12</w:t>
+      </w:r>
+      <w:r>
+        <w:fldChar w:fldCharType="end"/>
+      </w:r>
+      <w:r>
+        <w:t>,</w:t>
+      </w:r>
+      <w:r>
+        <w:t xml:space="preserve"> to register a mitigation against one or more faults, the following steps can be executed:</w:t>
+      </w:r>
+    </w:p>
+    <w:p>
+      <w:pPr>
+        <w:keepNext/>
+        <w:jc w:val="center"/>
+      </w:pPr>
+      <w:r>
+        <w:rPr>
+          <w:noProof/>
+        </w:rPr>
+        <w:lastRenderedPageBreak/>
+        <w:drawing>
+          <wp:inline distT="0" distB="0" distL="0" distR="0" wp14:anchorId="200DC161" wp14:editId="4AC06C5F">
+            <wp:extent cx="4055424" cy="3851379"/>
+            <wp:effectExtent l="0" t="0" r="2540" b="0"/>
+            <wp:docPr id="3" name="Picture 3" descr="Diagram&#10;&#10;Description automatically generated"/>
+            <wp:cNvGraphicFramePr>
+              <a:graphicFrameLocks xmlns:a="http://schemas.openxmlformats.org/drawingml/2006/main" noChangeAspect="1"/>
+            </wp:cNvGraphicFramePr>
+            <a:graphic xmlns:a="http://schemas.openxmlformats.org/drawingml/2006/main">
+              <a:graphicData uri="http://schemas.openxmlformats.org/drawingml/2006/picture">
+                <pic:pic xmlns:pic="http://schemas.openxmlformats.org/drawingml/2006/picture">
+                  <pic:nvPicPr>
+                    <pic:cNvPr id="3" name="Picture 3" descr="Diagram&#10;&#10;Description automatically generated"/>
+                    <pic:cNvPicPr/>
+                  </pic:nvPicPr>
+                  <pic:blipFill>
+                    <a:blip r:embed="rId22">
+                      <a:extLst>
+                        <a:ext uri="{28A0092B-C50C-407E-A947-70E740481C1C}">
+                          <a14:useLocalDpi xmlns:a14="http://schemas.microsoft.com/office/drawing/2010/main" val="0"/>
+                        </a:ext>
+                      </a:extLst>
+                    </a:blip>
+                    <a:stretch>
+                      <a:fillRect/>
+                    </a:stretch>
+                  </pic:blipFill>
+                  <pic:spPr>
+                    <a:xfrm>
+                      <a:off x="0" y="0"/>
+                      <a:ext cx="4066168" cy="3861582"/>
+                    </a:xfrm>
+                    <a:prstGeom prst="rect">
+                      <a:avLst/>
+                    </a:prstGeom>
+                  </pic:spPr>
+                </pic:pic>
+              </a:graphicData>
+            </a:graphic>
+          </wp:inline>
+        </w:drawing>
+      </w:r>
+    </w:p>
+    <w:p>
+      <w:pPr>
+        <w:pStyle w:val="Caption"/>
+        <w:jc w:val="center"/>
+      </w:pPr>
+      <w:bookmarkStart w:id="30" w:name="_Ref107482936"/>
+      <w:r>
+        <w:rPr>
+          <w:color w:val="auto"/>
+        </w:rPr>
+        <w:t xml:space="preserve">Figure </w:t>
+      </w:r>
+      <w:r>
+        <w:rPr>
+          <w:color w:val="auto"/>
+        </w:rPr>
+        <w:fldChar w:fldCharType="begin"/>
+      </w:r>
+      <w:r>
+        <w:rPr>
+          <w:color w:val="auto"/>
+        </w:rPr>
+        <w:instrText xml:space="preserve"> SEQ Figure \* ARABIC </w:instrText>
+      </w:r>
+      <w:r>
+        <w:rPr>
+          <w:color w:val="auto"/>
+        </w:rPr>
+        <w:fldChar w:fldCharType="separate"/>
+      </w:r>
+      <w:r>
+        <w:rPr>
+          <w:noProof/>
+          <w:color w:val="auto"/>
+        </w:rPr>
+        <w:t>12</w:t>
+      </w:r>
+      <w:r>
+        <w:rPr>
+          <w:color w:val="auto"/>
+        </w:rPr>
+        <w:fldChar w:fldCharType="end"/>
+      </w:r>
+      <w:bookmarkEnd w:id="30"/>
+      <w:r>
+        <w:rPr>
+          <w:color w:val="auto"/>
+        </w:rPr>
+        <w:t>: Mitigation Registration</w:t>
+      </w:r>
+    </w:p>
+    <w:p>
+      <w:pPr>
+        <w:pStyle w:val="ListParagraph"/>
+        <w:numPr>
+          <w:ilvl w:val="0"/>
+          <w:numId w:val="29"/>
+        </w:numPr>
+      </w:pPr>
+      <w:r>
+        <w:t xml:space="preserve">Verify that there exists a registered component against which one or more faults may be registered. </w:t>
+      </w:r>
+    </w:p>
+    <w:p>
+      <w:pPr>
+        <w:pStyle w:val="ListParagraph"/>
+        <w:numPr>
+          <w:ilvl w:val="0"/>
+          <w:numId w:val="29"/>
+        </w:numPr>
+      </w:pPr>
+      <w:r>
+        <w:t xml:space="preserve">Send a POST request at </w:t>
+      </w:r>
+      <w:r>
+        <w:rPr>
+          <w:rFonts w:ascii="Courier New" w:hAnsi="Courier New" w:cs="Courier New"/>
+        </w:rPr>
+        <w:t>&lt;base URL&gt;/api/mitigation/v0/mitigation</w:t>
+      </w:r>
+      <w:r>
+        <w:t xml:space="preserve"> by applying the generated access token. The request body must be a JSON containing the mitigation details.</w:t>
+      </w:r>
+    </w:p>
+    <w:p>
+      <w:pPr>
+        <w:pStyle w:val="Heading3"/>
+      </w:pPr>
+      <w:bookmarkStart w:id="31" w:name="_Toc107965770"/>
+      <w:bookmarkStart w:id="32" w:name="_Toc107995607"/>
+      <w:r>
+        <w:t>Mitigation Updates</w:t>
+      </w:r>
+      <w:bookmarkEnd w:id="31"/>
+      <w:bookmarkEnd w:id="32"/>
+    </w:p>
+    <w:p>
+      <w:r>
+        <w:t xml:space="preserve">To update the mitigation state, the HTTP PUT command is used in conjunction with the registered mitigation uuid which was returned from the initial mitigation registration. Updates to the same mitigation must include the state of the mitigation along with the time of validity. If the time of validity is not provided, the time of receipt of the update message will be considered. </w:t>
+      </w:r>
+    </w:p>
+    <w:p>
+      <w:r>
+        <w:t xml:space="preserve">As shown in </w:t>
+      </w:r>
+      <w:r>
+        <w:fldChar w:fldCharType="begin"/>
+      </w:r>
+      <w:r>
+        <w:instrText xml:space="preserve"> REF _Ref107482984 \h </w:instrText>
+      </w:r>
+      <w:r>
+        <w:fldChar w:fldCharType="separate"/>
+      </w:r>
+      <w:r>
+        <w:t xml:space="preserve">Figure </w:t>
+      </w:r>
+      <w:r>
+        <w:rPr>
+          <w:noProof/>
+        </w:rPr>
+        <w:t>13</w:t>
+      </w:r>
+      <w:r>
+        <w:fldChar w:fldCharType="end"/>
+      </w:r>
+      <w:r>
+        <w:t>, to update an available mitigation</w:t>
+      </w:r>
+      <w:r>
+        <w:t>, s</w:t>
+      </w:r>
+      <w:r>
+        <w:t xml:space="preserve">end a PUT request at </w:t>
+      </w:r>
+      <w:r>
+        <w:rPr>
+          <w:rFonts w:ascii="Courier New" w:hAnsi="Courier New" w:cs="Courier New"/>
+        </w:rPr>
+        <w:t>&lt;base URL&gt;/api/mitigation/v0/mitigation/{uuid}</w:t>
+      </w:r>
+      <w:r>
+        <w:t xml:space="preserve"> by applying the generated access token. The {uuid}</w:t>
+      </w:r>
+      <w:r>
+        <w:t xml:space="preserve"> </w:t>
+      </w:r>
+      <w:r>
+        <w:t>refers to the UUID of the registered mitigation whose properties are to be updated. The request body should contain the state of the mitigation and time of validity (if desired).</w:t>
+      </w:r>
+      <w:r>
+        <w:t xml:space="preserve"> </w:t>
+      </w:r>
+    </w:p>
+    <w:p>
+      <w:pPr>
+        <w:keepNext/>
+        <w:jc w:val="center"/>
+      </w:pPr>
+      <w:r>
+        <w:rPr>
+          <w:noProof/>
+        </w:rPr>
+        <w:lastRenderedPageBreak/>
+        <w:drawing>
+          <wp:inline distT="0" distB="0" distL="0" distR="0" wp14:anchorId="530A52F3" wp14:editId="4E1D1755">
+            <wp:extent cx="4472940" cy="3659679"/>
+            <wp:effectExtent l="0" t="0" r="3810" b="0"/>
+            <wp:docPr id="4" name="Picture 4" descr="Diagram&#10;&#10;Description automatically generated"/>
+            <wp:cNvGraphicFramePr>
+              <a:graphicFrameLocks xmlns:a="http://schemas.openxmlformats.org/drawingml/2006/main" noChangeAspect="1"/>
+            </wp:cNvGraphicFramePr>
+            <a:graphic xmlns:a="http://schemas.openxmlformats.org/drawingml/2006/main">
+              <a:graphicData uri="http://schemas.openxmlformats.org/drawingml/2006/picture">
+                <pic:pic xmlns:pic="http://schemas.openxmlformats.org/drawingml/2006/picture">
+                  <pic:nvPicPr>
+                    <pic:cNvPr id="4" name="Picture 4" descr="Diagram&#10;&#10;Description automatically generated"/>
+                    <pic:cNvPicPr/>
+                  </pic:nvPicPr>
+                  <pic:blipFill>
+                    <a:blip r:embed="rId23">
+                      <a:extLst>
+                        <a:ext uri="{28A0092B-C50C-407E-A947-70E740481C1C}">
+                          <a14:useLocalDpi xmlns:a14="http://schemas.microsoft.com/office/drawing/2010/main" val="0"/>
+                        </a:ext>
+                      </a:extLst>
+                    </a:blip>
+                    <a:stretch>
+                      <a:fillRect/>
+                    </a:stretch>
+                  </pic:blipFill>
+                  <pic:spPr>
+                    <a:xfrm>
+                      <a:off x="0" y="0"/>
+                      <a:ext cx="4481212" cy="3666447"/>
+                    </a:xfrm>
+                    <a:prstGeom prst="rect">
+                      <a:avLst/>
+                    </a:prstGeom>
+                  </pic:spPr>
+                </pic:pic>
+              </a:graphicData>
+            </a:graphic>
+          </wp:inline>
+        </w:drawing>
+      </w:r>
+    </w:p>
+    <w:p>
+      <w:pPr>
+        <w:pStyle w:val="Caption"/>
+        <w:jc w:val="center"/>
+      </w:pPr>
+      <w:bookmarkStart w:id="33" w:name="_Ref107482984"/>
+      <w:r>
+        <w:rPr>
+          <w:color w:val="auto"/>
+        </w:rPr>
+        <w:t xml:space="preserve">Figure </w:t>
+      </w:r>
+      <w:r>
+        <w:rPr>
+          <w:color w:val="auto"/>
+        </w:rPr>
+        <w:fldChar w:fldCharType="begin"/>
+      </w:r>
+      <w:r>
+        <w:rPr>
+          <w:color w:val="auto"/>
+        </w:rPr>
+        <w:instrText xml:space="preserve"> SEQ Figure \* ARABIC </w:instrText>
+      </w:r>
+      <w:r>
+        <w:rPr>
+          <w:color w:val="auto"/>
+        </w:rPr>
+        <w:fldChar w:fldCharType="separate"/>
+      </w:r>
+      <w:r>
+        <w:rPr>
+          <w:noProof/>
+          <w:color w:val="auto"/>
+        </w:rPr>
+        <w:t>13</w:t>
+      </w:r>
+      <w:r>
+        <w:rPr>
+          <w:color w:val="auto"/>
+        </w:rPr>
+        <w:fldChar w:fldCharType="end"/>
+      </w:r>
+      <w:bookmarkEnd w:id="33"/>
+      <w:r>
+        <w:rPr>
+          <w:color w:val="auto"/>
+        </w:rPr>
+        <w:t>: Mitigation Updates</w:t>
+      </w:r>
+    </w:p>
+    <w:p>
+      <w:r>
+        <w:t>If the mitigation exists, a success message will be returned with the mitigation uuid, whereas if the mitigation does not exist, the user will get a 404-error response.</w:t>
+      </w:r>
+    </w:p>
+    <w:p>
+      <w:pPr>
+        <w:pStyle w:val="Heading3"/>
+      </w:pPr>
+      <w:bookmarkStart w:id="34" w:name="_Toc107965771"/>
+      <w:bookmarkStart w:id="35" w:name="_Toc107995608"/>
+      <w:r>
+        <w:t>Retrieving Mitigation Details</w:t>
+      </w:r>
+      <w:bookmarkEnd w:id="34"/>
+      <w:bookmarkEnd w:id="35"/>
+    </w:p>
+    <w:p>
+      <w:r>
+        <w:t>The Mitigation Service API provides a mechanism for users to get the latest information related to mitigations registered with the FRAIHMWORK system. For example, suppose a user wanted to learn which mitigations are registered with FRAIHMWORK and then determine which one of the mitigations are accepted. The user can then determine who is performing the mitigation and what faults are being addressed through a single mitigation.</w:t>
+      </w:r>
+    </w:p>
+    <w:p>
+      <w:pPr>
+        <w:keepNext/>
+        <w:jc w:val="center"/>
+      </w:pPr>
+      <w:r>
+        <w:rPr>
+          <w:noProof/>
+        </w:rPr>
+        <w:lastRenderedPageBreak/>
+        <w:drawing>
+          <wp:inline distT="0" distB="0" distL="0" distR="0" wp14:anchorId="4D14F6AA" wp14:editId="3847A8FB">
+            <wp:extent cx="4132635" cy="4523560"/>
+            <wp:effectExtent l="0" t="0" r="1270" b="0"/>
+            <wp:docPr id="11" name="Picture 11" descr="Diagram&#10;&#10;Description automatically generated"/>
+            <wp:cNvGraphicFramePr>
+              <a:graphicFrameLocks xmlns:a="http://schemas.openxmlformats.org/drawingml/2006/main" noChangeAspect="1"/>
+            </wp:cNvGraphicFramePr>
+            <a:graphic xmlns:a="http://schemas.openxmlformats.org/drawingml/2006/main">
+              <a:graphicData uri="http://schemas.openxmlformats.org/drawingml/2006/picture">
+                <pic:pic xmlns:pic="http://schemas.openxmlformats.org/drawingml/2006/picture">
+                  <pic:nvPicPr>
+                    <pic:cNvPr id="11" name="Picture 11" descr="Diagram&#10;&#10;Description automatically generated"/>
+                    <pic:cNvPicPr/>
+                  </pic:nvPicPr>
+                  <pic:blipFill>
+                    <a:blip r:embed="rId24">
+                      <a:extLst>
+                        <a:ext uri="{28A0092B-C50C-407E-A947-70E740481C1C}">
+                          <a14:useLocalDpi xmlns:a14="http://schemas.microsoft.com/office/drawing/2010/main" val="0"/>
+                        </a:ext>
+                      </a:extLst>
+                    </a:blip>
+                    <a:stretch>
+                      <a:fillRect/>
+                    </a:stretch>
+                  </pic:blipFill>
+                  <pic:spPr>
+                    <a:xfrm>
+                      <a:off x="0" y="0"/>
+                      <a:ext cx="4132635" cy="4523560"/>
+                    </a:xfrm>
+                    <a:prstGeom prst="rect">
+                      <a:avLst/>
+                    </a:prstGeom>
+                  </pic:spPr>
+                </pic:pic>
+              </a:graphicData>
+            </a:graphic>
+          </wp:inline>
+        </w:drawing>
+      </w:r>
+    </w:p>
+    <w:p>
+      <w:pPr>
+        <w:pStyle w:val="Caption"/>
+        <w:jc w:val="center"/>
+      </w:pPr>
+      <w:bookmarkStart w:id="36" w:name="_Ref107483025"/>
+      <w:r>
+        <w:rPr>
+          <w:color w:val="auto"/>
+        </w:rPr>
+        <w:t xml:space="preserve">Figure </w:t>
+      </w:r>
+      <w:r>
+        <w:rPr>
+          <w:color w:val="auto"/>
+        </w:rPr>
+        <w:fldChar w:fldCharType="begin"/>
+      </w:r>
+      <w:r>
+        <w:rPr>
+          <w:color w:val="auto"/>
+        </w:rPr>
+        <w:instrText xml:space="preserve"> SEQ Figure \* ARABIC </w:instrText>
+      </w:r>
+      <w:r>
+        <w:rPr>
+          <w:color w:val="auto"/>
+        </w:rPr>
+        <w:fldChar w:fldCharType="separate"/>
+      </w:r>
+      <w:r>
+        <w:rPr>
+          <w:noProof/>
+          <w:color w:val="auto"/>
+        </w:rPr>
+        <w:t>14</w:t>
+      </w:r>
+      <w:r>
+        <w:rPr>
+          <w:color w:val="auto"/>
+        </w:rPr>
+        <w:fldChar w:fldCharType="end"/>
+      </w:r>
+      <w:bookmarkEnd w:id="36"/>
+      <w:r>
+        <w:rPr>
+          <w:color w:val="auto"/>
+        </w:rPr>
+        <w:t>: Retrieve mitigation details</w:t>
+      </w:r>
+    </w:p>
+    <w:p>
+      <w:r>
+        <w:t xml:space="preserve">To receive a full list of all the mitigation registrations in the system, as seen in </w:t>
+      </w:r>
+      <w:r>
+        <w:fldChar w:fldCharType="begin"/>
+      </w:r>
+      <w:r>
+        <w:instrText xml:space="preserve"> REF _Ref107483025 \h </w:instrText>
+      </w:r>
+      <w:r>
+        <w:fldChar w:fldCharType="separate"/>
+      </w:r>
+      <w:r>
+        <w:t xml:space="preserve">Figure </w:t>
+      </w:r>
+      <w:r>
+        <w:rPr>
+          <w:noProof/>
+        </w:rPr>
+        <w:t>14</w:t>
+      </w:r>
+      <w:r>
+        <w:fldChar w:fldCharType="end"/>
+      </w:r>
+      <w:r>
+        <w:t xml:space="preserve">, an HTTP GET command will need to be executed on </w:t>
+      </w:r>
+      <w:r>
+        <w:rPr>
+          <w:rFonts w:ascii="Courier New" w:hAnsi="Courier New" w:cs="Courier New"/>
+        </w:rPr>
+        <w:t xml:space="preserve">&lt;base URL&gt;/api/mitigation/v0/mitigation/ </w:t>
+      </w:r>
+      <w:r>
+        <w:t xml:space="preserve">endpoint. Each mitigation in the list of mitigations will contain the mitigation uuid and other details. </w:t>
+      </w:r>
+    </w:p>
+    <w:p>
+      <w:r>
+        <w:t xml:space="preserve">Suppose a user is interested in learning about a single mitigation, the mitigation can also be requested by mitigation UUID by performing a GET on the </w:t>
+      </w:r>
+      <w:r>
+        <w:rPr>
+          <w:rFonts w:ascii="Courier New" w:hAnsi="Courier New" w:cs="Courier New"/>
+        </w:rPr>
+        <w:t>&lt;base URL&gt;/api/mitigation/v0/mitigation/{uuid}</w:t>
+      </w:r>
+      <w:r>
+        <w:t xml:space="preserve"> endpoint. </w:t>
+      </w:r>
+    </w:p>
+    <w:p>
+      <w:r>
+        <w:t xml:space="preserve">If a user is interested in filtering mitigations by their current state, performing a GET on the </w:t>
+      </w:r>
+      <w:r>
+        <w:rPr>
+          <w:rFonts w:ascii="Courier New" w:hAnsi="Courier New" w:cs="Courier New"/>
+        </w:rPr>
+        <w:t xml:space="preserve">&lt;base URL&gt;/api/mitigation/v0/mitigation/state/{state} </w:t>
+      </w:r>
+      <w:r>
+        <w:t>endpoint.</w:t>
+      </w:r>
+    </w:p>
+    <w:p>
+      <w:pPr>
+        <w:pStyle w:val="Heading2"/>
+      </w:pPr>
+      <w:bookmarkStart w:id="37" w:name="_Toc107995609"/>
+      <w:r>
         <w:t>Return objects</w:t>
       </w:r>
-      <w:bookmarkEnd w:id="23"/>
+      <w:bookmarkEnd w:id="37"/>
     </w:p>
     <w:p>
       <w:r>
@@ -4494,26 +6001,23 @@
       <w:r>
         <w:t xml:space="preserve">of data type </w:t>
       </w:r>
-      <w:proofErr w:type="spellStart"/>
       <w:r>
         <w:t>ActiveComponent</w:t>
       </w:r>
-      <w:proofErr w:type="spellEnd"/>
       <w:r>
         <w:t xml:space="preserve">, </w:t>
       </w:r>
       <w:r>
         <w:t xml:space="preserve">being reported, or the new UUID generated by the post request. Similarly, the fault endpoint returns the </w:t>
       </w:r>
-      <w:proofErr w:type="spellStart"/>
       <w:r>
         <w:t>ActiveFault</w:t>
       </w:r>
-      <w:proofErr w:type="spellEnd"/>
       <w:r>
         <w:t xml:space="preserve"> data type, and the UUID is representative of the fault’s UUID that is being used to track it. If the UUID is null, this indicates that the </w:t>
       </w:r>
       <w:r>
+        <w:lastRenderedPageBreak/>
         <w:t>component</w:t>
       </w:r>
       <w:r>
@@ -4524,17 +6028,17 @@
       <w:pPr>
         <w:pStyle w:val="Heading2"/>
       </w:pPr>
-      <w:bookmarkStart w:id="24" w:name="_Toc92107858"/>
+      <w:bookmarkStart w:id="38" w:name="_Toc107995610"/>
       <w:r>
         <w:t>Specifications and Miscellaneous</w:t>
       </w:r>
-      <w:bookmarkEnd w:id="24"/>
+      <w:bookmarkEnd w:id="38"/>
     </w:p>
     <w:p>
       <w:r>
         <w:t xml:space="preserve">All data sent to and returned from the APIs must be in JSON format as defined in </w:t>
       </w:r>
-      <w:hyperlink r:id="rId23" w:history="1">
+      <w:hyperlink r:id="rId25" w:history="1">
         <w:r>
           <w:rPr>
             <w:rStyle w:val="Hyperlink"/>
@@ -4559,15 +6063,7 @@
     </w:p>
     <w:p>
       <w:r>
-        <w:t xml:space="preserve">The versioning of the APIs will follow </w:t>
-      </w:r>
-      <w:proofErr w:type="spellStart"/>
-      <w:r>
-        <w:t>SemVer</w:t>
-      </w:r>
-      <w:proofErr w:type="spellEnd"/>
-      <w:r>
-        <w:t xml:space="preserve"> 2.0</w:t>
+        <w:t>The versioning of the APIs will follow SemVer 2.0</w:t>
       </w:r>
       <w:r>
         <w:t>.0</w:t>
@@ -4575,7 +6071,7 @@
       <w:r>
         <w:t xml:space="preserve"> rules as described here </w:t>
       </w:r>
-      <w:hyperlink r:id="rId24">
+      <w:hyperlink r:id="rId26">
         <w:r>
           <w:rPr>
             <w:rStyle w:val="Hyperlink"/>
@@ -4591,32 +6087,27 @@
       <w:pPr>
         <w:pStyle w:val="Heading1"/>
       </w:pPr>
-      <w:bookmarkStart w:id="25" w:name="_Toc92107859"/>
+      <w:bookmarkStart w:id="39" w:name="_Toc107995611"/>
       <w:r>
         <w:lastRenderedPageBreak/>
         <w:t>Configuration</w:t>
       </w:r>
-      <w:bookmarkEnd w:id="25"/>
-    </w:p>
-    <w:p>
-      <w:proofErr w:type="gramStart"/>
-      <w:r>
-        <w:t>In order to</w:t>
-      </w:r>
-      <w:proofErr w:type="gramEnd"/>
-      <w:r>
-        <w:t xml:space="preserve"> handle a wide variety of different clients, there are some assumptions that FRAIHMWORK must make in order to handle a number of different systems and components. These assumptions can be overridden with configuration, and clients may elect to provide configuration data if they have specific reporting requirements.</w:t>
+      <w:bookmarkEnd w:id="39"/>
+    </w:p>
+    <w:p>
+      <w:r>
+        <w:t>In order to handle a wide variety of different clients, there are some assumptions that FRAIHMWORK must make in order to handle a number of different systems and components. These assumptions can be overridden with configuration, and clients may elect to provide configuration data if they have specific reporting requirements.</w:t>
       </w:r>
     </w:p>
     <w:p>
       <w:pPr>
         <w:pStyle w:val="Heading2"/>
       </w:pPr>
-      <w:bookmarkStart w:id="26" w:name="_Toc92107860"/>
+      <w:bookmarkStart w:id="40" w:name="_Toc107995612"/>
       <w:r>
         <w:t>FRAIHMWORK Configuration Library</w:t>
       </w:r>
-      <w:bookmarkEnd w:id="26"/>
+      <w:bookmarkEnd w:id="40"/>
     </w:p>
     <w:p>
       <w:r>
@@ -4627,11 +6118,11 @@
       <w:pPr>
         <w:pStyle w:val="Heading3"/>
       </w:pPr>
-      <w:bookmarkStart w:id="27" w:name="_Toc92107861"/>
+      <w:bookmarkStart w:id="41" w:name="_Toc107995613"/>
       <w:r>
         <w:t>Default Data Fields</w:t>
       </w:r>
-      <w:bookmarkEnd w:id="27"/>
+      <w:bookmarkEnd w:id="41"/>
     </w:p>
     <w:p>
       <w:r>
@@ -4642,36 +6133,28 @@
       <w:pPr>
         <w:pStyle w:val="Heading3"/>
       </w:pPr>
-      <w:bookmarkStart w:id="28" w:name="_Toc92107862"/>
+      <w:bookmarkStart w:id="42" w:name="_Toc107995614"/>
       <w:r>
         <w:t>Representative Image</w:t>
       </w:r>
-      <w:bookmarkEnd w:id="28"/>
-    </w:p>
-    <w:p>
-      <w:r>
-        <w:t>The Components Tier of the TMI Display can optionally show a picture of the component being monitored, or a logo or other image. The easiest way to provide this is with a .</w:t>
-      </w:r>
-      <w:proofErr w:type="spellStart"/>
-      <w:r>
-        <w:t>png</w:t>
-      </w:r>
-      <w:proofErr w:type="spellEnd"/>
-      <w:r>
-        <w:t xml:space="preserve"> image, though dynamic URLs for this could be used in the future.</w:t>
+      <w:bookmarkEnd w:id="42"/>
+    </w:p>
+    <w:p>
+      <w:r>
+        <w:t>The Components Tier of the TMI Display can optionally show a picture of the component being monitored, or a logo or other image. The easiest way to provide this is with a .png image, though dynamic URLs for this could be used in the future.</w:t>
       </w:r>
     </w:p>
     <w:p>
       <w:pPr>
         <w:pStyle w:val="Heading2"/>
       </w:pPr>
-      <w:bookmarkStart w:id="29" w:name="_Ref38967871"/>
-      <w:bookmarkStart w:id="30" w:name="_Toc92107863"/>
+      <w:bookmarkStart w:id="43" w:name="_Ref38967871"/>
+      <w:bookmarkStart w:id="44" w:name="_Toc107995615"/>
       <w:r>
         <w:t>Fault Library</w:t>
       </w:r>
-      <w:bookmarkEnd w:id="29"/>
-      <w:bookmarkEnd w:id="30"/>
+      <w:bookmarkEnd w:id="43"/>
+      <w:bookmarkEnd w:id="44"/>
     </w:p>
     <w:p>
       <w:r>
@@ -4682,13 +6165,13 @@
       <w:pPr>
         <w:pStyle w:val="Heading2"/>
       </w:pPr>
-      <w:bookmarkStart w:id="31" w:name="_Ref38979521"/>
-      <w:bookmarkStart w:id="32" w:name="_Toc92107864"/>
+      <w:bookmarkStart w:id="45" w:name="_Ref38979521"/>
+      <w:bookmarkStart w:id="46" w:name="_Toc107995616"/>
       <w:r>
         <w:t>Timeouts</w:t>
       </w:r>
-      <w:bookmarkEnd w:id="31"/>
-      <w:bookmarkEnd w:id="32"/>
+      <w:bookmarkEnd w:id="45"/>
+      <w:bookmarkEnd w:id="46"/>
     </w:p>
     <w:p>
       <w:r>
@@ -4699,20 +6182,20 @@
       <w:pPr>
         <w:pStyle w:val="Heading1"/>
       </w:pPr>
-      <w:bookmarkStart w:id="33" w:name="_Ref90034404"/>
-      <w:bookmarkStart w:id="34" w:name="_Toc92107865"/>
+      <w:bookmarkStart w:id="47" w:name="_Ref90034404"/>
+      <w:bookmarkStart w:id="48" w:name="_Toc107995617"/>
       <w:r>
         <w:lastRenderedPageBreak/>
         <w:t>Security</w:t>
       </w:r>
-      <w:bookmarkEnd w:id="33"/>
-      <w:bookmarkEnd w:id="34"/>
+      <w:bookmarkEnd w:id="47"/>
+      <w:bookmarkEnd w:id="48"/>
     </w:p>
     <w:p>
       <w:r>
         <w:t>The API specifies that the primary security protocol used for the endpoints is OAuth 2.0 (</w:t>
       </w:r>
-      <w:hyperlink r:id="rId25" w:history="1">
+      <w:hyperlink r:id="rId27" w:history="1">
         <w:r>
           <w:rPr>
             <w:rStyle w:val="Hyperlink"/>
@@ -4742,12 +6225,12 @@
       <w:pPr>
         <w:pStyle w:val="Heading1"/>
       </w:pPr>
-      <w:bookmarkStart w:id="35" w:name="_Toc92107866"/>
+      <w:bookmarkStart w:id="49" w:name="_Toc107995618"/>
       <w:r>
         <w:lastRenderedPageBreak/>
         <w:t>Limitations And Future Work</w:t>
       </w:r>
-      <w:bookmarkEnd w:id="35"/>
+      <w:bookmarkEnd w:id="49"/>
     </w:p>
     <w:p>
       <w:r>
@@ -4755,9 +6238,9 @@
       </w:r>
     </w:p>
     <w:sectPr>
-      <w:headerReference w:type="default" r:id="rId26"/>
-      <w:footerReference w:type="default" r:id="rId27"/>
-      <w:headerReference w:type="first" r:id="rId28"/>
+      <w:headerReference w:type="default" r:id="rId28"/>
+      <w:footerReference w:type="default" r:id="rId29"/>
+      <w:headerReference w:type="first" r:id="rId30"/>
       <w:pgSz w:w="12240" w:h="15840"/>
       <w:pgMar w:top="1440" w:right="1440" w:bottom="1440" w:left="1440" w:header="720" w:footer="90" w:gutter="0"/>
       <w:pgNumType w:start="0"/>
@@ -4770,7 +6253,7 @@
 </file>
 
 <file path=word/endnotes.xml><?xml version="1.0" encoding="utf-8"?>
-<w:endnotes xmlns:wpc="http://schemas.microsoft.com/office/word/2010/wordprocessingCanvas" xmlns:cx="http://schemas.microsoft.com/office/drawing/2014/chartex" xmlns:cx1="http://schemas.microsoft.com/office/drawing/2015/9/8/chartex" xmlns:cx2="http://schemas.microsoft.com/office/drawing/2015/10/21/chartex" xmlns:cx3="http://schemas.microsoft.com/office/drawing/2016/5/9/chartex" xmlns:cx4="http://schemas.microsoft.com/office/drawing/2016/5/10/chartex" xmlns:cx5="http://schemas.microsoft.com/office/drawing/2016/5/11/chartex" xmlns:cx6="http://schemas.microsoft.com/office/drawing/2016/5/12/chartex" xmlns:cx7="http://schemas.microsoft.com/office/drawing/2016/5/13/chartex" xmlns:cx8="http://schemas.microsoft.com/office/drawing/2016/5/14/chartex" xmlns:mc="http://schemas.openxmlformats.org/markup-compatibility/2006" xmlns:aink="http://schemas.microsoft.com/office/drawing/2016/ink" xmlns:am3d="http://schemas.microsoft.com/office/drawing/2017/model3d" xmlns:o="urn:schemas-microsoft-com:office:office" xmlns:r="http://schemas.openxmlformats.org/officeDocument/2006/relationships" xmlns:m="http://schemas.openxmlformats.org/officeDocument/2006/math" xmlns:v="urn:schemas-microsoft-com:vml" xmlns:wp14="http://schemas.microsoft.com/office/word/2010/wordprocessingDrawing" xmlns:wp="http://schemas.openxmlformats.org/drawingml/2006/wordprocessingDrawing" xmlns:w10="urn:schemas-microsoft-com:office:word" xmlns:w="http://schemas.openxmlformats.org/wordprocessingml/2006/main" xmlns:w14="http://schemas.microsoft.com/office/word/2010/wordml" xmlns:w15="http://schemas.microsoft.com/office/word/2012/wordml" xmlns:w16cex="http://schemas.microsoft.com/office/word/2018/wordml/cex" xmlns:w16cid="http://schemas.microsoft.com/office/word/2016/wordml/cid" xmlns:w16="http://schemas.microsoft.com/office/word/2018/wordml" xmlns:w16sdtdh="http://schemas.microsoft.com/office/word/2020/wordml/sdtdatahash" xmlns:w16se="http://schemas.microsoft.com/office/word/2015/wordml/symex" xmlns:wpg="http://schemas.microsoft.com/office/word/2010/wordprocessingGroup" xmlns:wpi="http://schemas.microsoft.com/office/word/2010/wordprocessingInk" xmlns:wne="http://schemas.microsoft.com/office/word/2006/wordml" xmlns:wps="http://schemas.microsoft.com/office/word/2010/wordprocessingShape" mc:Ignorable="w14 w15 w16se w16cid w16 w16cex w16sdtdh wp14">
+<w:endnotes xmlns:wpc="http://schemas.microsoft.com/office/word/2010/wordprocessingCanvas" xmlns:cx="http://schemas.microsoft.com/office/drawing/2014/chartex" xmlns:cx1="http://schemas.microsoft.com/office/drawing/2015/9/8/chartex" xmlns:cx2="http://schemas.microsoft.com/office/drawing/2015/10/21/chartex" xmlns:cx3="http://schemas.microsoft.com/office/drawing/2016/5/9/chartex" xmlns:cx4="http://schemas.microsoft.com/office/drawing/2016/5/10/chartex" xmlns:cx5="http://schemas.microsoft.com/office/drawing/2016/5/11/chartex" xmlns:cx6="http://schemas.microsoft.com/office/drawing/2016/5/12/chartex" xmlns:cx7="http://schemas.microsoft.com/office/drawing/2016/5/13/chartex" xmlns:cx8="http://schemas.microsoft.com/office/drawing/2016/5/14/chartex" xmlns:mc="http://schemas.openxmlformats.org/markup-compatibility/2006" xmlns:aink="http://schemas.microsoft.com/office/drawing/2016/ink" xmlns:am3d="http://schemas.microsoft.com/office/drawing/2017/model3d" xmlns:o="urn:schemas-microsoft-com:office:office" xmlns:oel="http://schemas.microsoft.com/office/2019/extlst" xmlns:r="http://schemas.openxmlformats.org/officeDocument/2006/relationships" xmlns:m="http://schemas.openxmlformats.org/officeDocument/2006/math" xmlns:v="urn:schemas-microsoft-com:vml" xmlns:wp14="http://schemas.microsoft.com/office/word/2010/wordprocessingDrawing" xmlns:wp="http://schemas.openxmlformats.org/drawingml/2006/wordprocessingDrawing" xmlns:w10="urn:schemas-microsoft-com:office:word" xmlns:w="http://schemas.openxmlformats.org/wordprocessingml/2006/main" xmlns:w14="http://schemas.microsoft.com/office/word/2010/wordml" xmlns:w15="http://schemas.microsoft.com/office/word/2012/wordml" xmlns:w16cex="http://schemas.microsoft.com/office/word/2018/wordml/cex" xmlns:w16cid="http://schemas.microsoft.com/office/word/2016/wordml/cid" xmlns:w16="http://schemas.microsoft.com/office/word/2018/wordml" xmlns:w16sdtdh="http://schemas.microsoft.com/office/word/2020/wordml/sdtdatahash" xmlns:w16se="http://schemas.microsoft.com/office/word/2015/wordml/symex" xmlns:wpg="http://schemas.microsoft.com/office/word/2010/wordprocessingGroup" xmlns:wpi="http://schemas.microsoft.com/office/word/2010/wordprocessingInk" xmlns:wne="http://schemas.microsoft.com/office/word/2006/wordml" xmlns:wps="http://schemas.microsoft.com/office/word/2010/wordprocessingShape" mc:Ignorable="w14 w15 w16se w16cid w16 w16cex w16sdtdh wp14">
   <w:endnote w:type="separator" w:id="-1">
     <w:p>
       <w:r>
@@ -4792,7 +6275,7 @@
 </file>
 
 <file path=word/footer1.xml><?xml version="1.0" encoding="utf-8"?>
-<w:ftr xmlns:wpc="http://schemas.microsoft.com/office/word/2010/wordprocessingCanvas" xmlns:cx="http://schemas.microsoft.com/office/drawing/2014/chartex" xmlns:cx1="http://schemas.microsoft.com/office/drawing/2015/9/8/chartex" xmlns:cx2="http://schemas.microsoft.com/office/drawing/2015/10/21/chartex" xmlns:cx3="http://schemas.microsoft.com/office/drawing/2016/5/9/chartex" xmlns:cx4="http://schemas.microsoft.com/office/drawing/2016/5/10/chartex" xmlns:cx5="http://schemas.microsoft.com/office/drawing/2016/5/11/chartex" xmlns:cx6="http://schemas.microsoft.com/office/drawing/2016/5/12/chartex" xmlns:cx7="http://schemas.microsoft.com/office/drawing/2016/5/13/chartex" xmlns:cx8="http://schemas.microsoft.com/office/drawing/2016/5/14/chartex" xmlns:mc="http://schemas.openxmlformats.org/markup-compatibility/2006" xmlns:aink="http://schemas.microsoft.com/office/drawing/2016/ink" xmlns:am3d="http://schemas.microsoft.com/office/drawing/2017/model3d" xmlns:o="urn:schemas-microsoft-com:office:office" xmlns:r="http://schemas.openxmlformats.org/officeDocument/2006/relationships" xmlns:m="http://schemas.openxmlformats.org/officeDocument/2006/math" xmlns:v="urn:schemas-microsoft-com:vml" xmlns:wp14="http://schemas.microsoft.com/office/word/2010/wordprocessingDrawing" xmlns:wp="http://schemas.openxmlformats.org/drawingml/2006/wordprocessingDrawing" xmlns:w10="urn:schemas-microsoft-com:office:word" xmlns:w="http://schemas.openxmlformats.org/wordprocessingml/2006/main" xmlns:w14="http://schemas.microsoft.com/office/word/2010/wordml" xmlns:w15="http://schemas.microsoft.com/office/word/2012/wordml" xmlns:w16cex="http://schemas.microsoft.com/office/word/2018/wordml/cex" xmlns:w16cid="http://schemas.microsoft.com/office/word/2016/wordml/cid" xmlns:w16="http://schemas.microsoft.com/office/word/2018/wordml" xmlns:w16sdtdh="http://schemas.microsoft.com/office/word/2020/wordml/sdtdatahash" xmlns:w16se="http://schemas.microsoft.com/office/word/2015/wordml/symex" xmlns:wpg="http://schemas.microsoft.com/office/word/2010/wordprocessingGroup" xmlns:wpi="http://schemas.microsoft.com/office/word/2010/wordprocessingInk" xmlns:wne="http://schemas.microsoft.com/office/word/2006/wordml" xmlns:wps="http://schemas.microsoft.com/office/word/2010/wordprocessingShape" mc:Ignorable="w14 w15 w16se w16cid w16 w16cex w16sdtdh wp14">
+<w:ftr xmlns:wpc="http://schemas.microsoft.com/office/word/2010/wordprocessingCanvas" xmlns:cx="http://schemas.microsoft.com/office/drawing/2014/chartex" xmlns:cx1="http://schemas.microsoft.com/office/drawing/2015/9/8/chartex" xmlns:cx2="http://schemas.microsoft.com/office/drawing/2015/10/21/chartex" xmlns:cx3="http://schemas.microsoft.com/office/drawing/2016/5/9/chartex" xmlns:cx4="http://schemas.microsoft.com/office/drawing/2016/5/10/chartex" xmlns:cx5="http://schemas.microsoft.com/office/drawing/2016/5/11/chartex" xmlns:cx6="http://schemas.microsoft.com/office/drawing/2016/5/12/chartex" xmlns:cx7="http://schemas.microsoft.com/office/drawing/2016/5/13/chartex" xmlns:cx8="http://schemas.microsoft.com/office/drawing/2016/5/14/chartex" xmlns:mc="http://schemas.openxmlformats.org/markup-compatibility/2006" xmlns:aink="http://schemas.microsoft.com/office/drawing/2016/ink" xmlns:am3d="http://schemas.microsoft.com/office/drawing/2017/model3d" xmlns:o="urn:schemas-microsoft-com:office:office" xmlns:oel="http://schemas.microsoft.com/office/2019/extlst" xmlns:r="http://schemas.openxmlformats.org/officeDocument/2006/relationships" xmlns:m="http://schemas.openxmlformats.org/officeDocument/2006/math" xmlns:v="urn:schemas-microsoft-com:vml" xmlns:wp14="http://schemas.microsoft.com/office/word/2010/wordprocessingDrawing" xmlns:wp="http://schemas.openxmlformats.org/drawingml/2006/wordprocessingDrawing" xmlns:w10="urn:schemas-microsoft-com:office:word" xmlns:w="http://schemas.openxmlformats.org/wordprocessingml/2006/main" xmlns:w14="http://schemas.microsoft.com/office/word/2010/wordml" xmlns:w15="http://schemas.microsoft.com/office/word/2012/wordml" xmlns:w16cex="http://schemas.microsoft.com/office/word/2018/wordml/cex" xmlns:w16cid="http://schemas.microsoft.com/office/word/2016/wordml/cid" xmlns:w16="http://schemas.microsoft.com/office/word/2018/wordml" xmlns:w16sdtdh="http://schemas.microsoft.com/office/word/2020/wordml/sdtdatahash" xmlns:w16se="http://schemas.microsoft.com/office/word/2015/wordml/symex" xmlns:wpg="http://schemas.microsoft.com/office/word/2010/wordprocessingGroup" xmlns:wpi="http://schemas.microsoft.com/office/word/2010/wordprocessingInk" xmlns:wne="http://schemas.microsoft.com/office/word/2006/wordml" xmlns:wps="http://schemas.microsoft.com/office/word/2010/wordprocessingShape" mc:Ignorable="w14 w15 w16se w16cid w16 w16cex w16sdtdh wp14">
   <w:sdt>
     <w:sdtPr>
       <w:id w:val="-1022466834"/>
@@ -4940,7 +6423,7 @@
 </file>
 
 <file path=word/footnotes.xml><?xml version="1.0" encoding="utf-8"?>
-<w:footnotes xmlns:wpc="http://schemas.microsoft.com/office/word/2010/wordprocessingCanvas" xmlns:cx="http://schemas.microsoft.com/office/drawing/2014/chartex" xmlns:cx1="http://schemas.microsoft.com/office/drawing/2015/9/8/chartex" xmlns:cx2="http://schemas.microsoft.com/office/drawing/2015/10/21/chartex" xmlns:cx3="http://schemas.microsoft.com/office/drawing/2016/5/9/chartex" xmlns:cx4="http://schemas.microsoft.com/office/drawing/2016/5/10/chartex" xmlns:cx5="http://schemas.microsoft.com/office/drawing/2016/5/11/chartex" xmlns:cx6="http://schemas.microsoft.com/office/drawing/2016/5/12/chartex" xmlns:cx7="http://schemas.microsoft.com/office/drawing/2016/5/13/chartex" xmlns:cx8="http://schemas.microsoft.com/office/drawing/2016/5/14/chartex" xmlns:mc="http://schemas.openxmlformats.org/markup-compatibility/2006" xmlns:aink="http://schemas.microsoft.com/office/drawing/2016/ink" xmlns:am3d="http://schemas.microsoft.com/office/drawing/2017/model3d" xmlns:o="urn:schemas-microsoft-com:office:office" xmlns:r="http://schemas.openxmlformats.org/officeDocument/2006/relationships" xmlns:m="http://schemas.openxmlformats.org/officeDocument/2006/math" xmlns:v="urn:schemas-microsoft-com:vml" xmlns:wp14="http://schemas.microsoft.com/office/word/2010/wordprocessingDrawing" xmlns:wp="http://schemas.openxmlformats.org/drawingml/2006/wordprocessingDrawing" xmlns:w10="urn:schemas-microsoft-com:office:word" xmlns:w="http://schemas.openxmlformats.org/wordprocessingml/2006/main" xmlns:w14="http://schemas.microsoft.com/office/word/2010/wordml" xmlns:w15="http://schemas.microsoft.com/office/word/2012/wordml" xmlns:w16cex="http://schemas.microsoft.com/office/word/2018/wordml/cex" xmlns:w16cid="http://schemas.microsoft.com/office/word/2016/wordml/cid" xmlns:w16="http://schemas.microsoft.com/office/word/2018/wordml" xmlns:w16sdtdh="http://schemas.microsoft.com/office/word/2020/wordml/sdtdatahash" xmlns:w16se="http://schemas.microsoft.com/office/word/2015/wordml/symex" xmlns:wpg="http://schemas.microsoft.com/office/word/2010/wordprocessingGroup" xmlns:wpi="http://schemas.microsoft.com/office/word/2010/wordprocessingInk" xmlns:wne="http://schemas.microsoft.com/office/word/2006/wordml" xmlns:wps="http://schemas.microsoft.com/office/word/2010/wordprocessingShape" mc:Ignorable="w14 w15 w16se w16cid w16 w16cex w16sdtdh wp14">
+<w:footnotes xmlns:wpc="http://schemas.microsoft.com/office/word/2010/wordprocessingCanvas" xmlns:cx="http://schemas.microsoft.com/office/drawing/2014/chartex" xmlns:cx1="http://schemas.microsoft.com/office/drawing/2015/9/8/chartex" xmlns:cx2="http://schemas.microsoft.com/office/drawing/2015/10/21/chartex" xmlns:cx3="http://schemas.microsoft.com/office/drawing/2016/5/9/chartex" xmlns:cx4="http://schemas.microsoft.com/office/drawing/2016/5/10/chartex" xmlns:cx5="http://schemas.microsoft.com/office/drawing/2016/5/11/chartex" xmlns:cx6="http://schemas.microsoft.com/office/drawing/2016/5/12/chartex" xmlns:cx7="http://schemas.microsoft.com/office/drawing/2016/5/13/chartex" xmlns:cx8="http://schemas.microsoft.com/office/drawing/2016/5/14/chartex" xmlns:mc="http://schemas.openxmlformats.org/markup-compatibility/2006" xmlns:aink="http://schemas.microsoft.com/office/drawing/2016/ink" xmlns:am3d="http://schemas.microsoft.com/office/drawing/2017/model3d" xmlns:o="urn:schemas-microsoft-com:office:office" xmlns:oel="http://schemas.microsoft.com/office/2019/extlst" xmlns:r="http://schemas.openxmlformats.org/officeDocument/2006/relationships" xmlns:m="http://schemas.openxmlformats.org/officeDocument/2006/math" xmlns:v="urn:schemas-microsoft-com:vml" xmlns:wp14="http://schemas.microsoft.com/office/word/2010/wordprocessingDrawing" xmlns:wp="http://schemas.openxmlformats.org/drawingml/2006/wordprocessingDrawing" xmlns:w10="urn:schemas-microsoft-com:office:word" xmlns:w="http://schemas.openxmlformats.org/wordprocessingml/2006/main" xmlns:w14="http://schemas.microsoft.com/office/word/2010/wordml" xmlns:w15="http://schemas.microsoft.com/office/word/2012/wordml" xmlns:w16cex="http://schemas.microsoft.com/office/word/2018/wordml/cex" xmlns:w16cid="http://schemas.microsoft.com/office/word/2016/wordml/cid" xmlns:w16="http://schemas.microsoft.com/office/word/2018/wordml" xmlns:w16sdtdh="http://schemas.microsoft.com/office/word/2020/wordml/sdtdatahash" xmlns:w16se="http://schemas.microsoft.com/office/word/2015/wordml/symex" xmlns:wpg="http://schemas.microsoft.com/office/word/2010/wordprocessingGroup" xmlns:wpi="http://schemas.microsoft.com/office/word/2010/wordprocessingInk" xmlns:wne="http://schemas.microsoft.com/office/word/2006/wordml" xmlns:wps="http://schemas.microsoft.com/office/word/2010/wordprocessingShape" mc:Ignorable="w14 w15 w16se w16cid w16 w16cex w16sdtdh wp14">
   <w:footnote w:type="separator" w:id="-1">
     <w:p>
       <w:r>
@@ -4962,7 +6445,7 @@
 </file>
 
 <file path=word/header1.xml><?xml version="1.0" encoding="utf-8"?>
-<w:hdr xmlns:wpc="http://schemas.microsoft.com/office/word/2010/wordprocessingCanvas" xmlns:cx="http://schemas.microsoft.com/office/drawing/2014/chartex" xmlns:cx1="http://schemas.microsoft.com/office/drawing/2015/9/8/chartex" xmlns:cx2="http://schemas.microsoft.com/office/drawing/2015/10/21/chartex" xmlns:cx3="http://schemas.microsoft.com/office/drawing/2016/5/9/chartex" xmlns:cx4="http://schemas.microsoft.com/office/drawing/2016/5/10/chartex" xmlns:cx5="http://schemas.microsoft.com/office/drawing/2016/5/11/chartex" xmlns:cx6="http://schemas.microsoft.com/office/drawing/2016/5/12/chartex" xmlns:cx7="http://schemas.microsoft.com/office/drawing/2016/5/13/chartex" xmlns:cx8="http://schemas.microsoft.com/office/drawing/2016/5/14/chartex" xmlns:mc="http://schemas.openxmlformats.org/markup-compatibility/2006" xmlns:aink="http://schemas.microsoft.com/office/drawing/2016/ink" xmlns:am3d="http://schemas.microsoft.com/office/drawing/2017/model3d" xmlns:o="urn:schemas-microsoft-com:office:office" xmlns:r="http://schemas.openxmlformats.org/officeDocument/2006/relationships" xmlns:m="http://schemas.openxmlformats.org/officeDocument/2006/math" xmlns:v="urn:schemas-microsoft-com:vml" xmlns:wp14="http://schemas.microsoft.com/office/word/2010/wordprocessingDrawing" xmlns:wp="http://schemas.openxmlformats.org/drawingml/2006/wordprocessingDrawing" xmlns:w10="urn:schemas-microsoft-com:office:word" xmlns:w="http://schemas.openxmlformats.org/wordprocessingml/2006/main" xmlns:w14="http://schemas.microsoft.com/office/word/2010/wordml" xmlns:w15="http://schemas.microsoft.com/office/word/2012/wordml" xmlns:w16cex="http://schemas.microsoft.com/office/word/2018/wordml/cex" xmlns:w16cid="http://schemas.microsoft.com/office/word/2016/wordml/cid" xmlns:w16="http://schemas.microsoft.com/office/word/2018/wordml" xmlns:w16sdtdh="http://schemas.microsoft.com/office/word/2020/wordml/sdtdatahash" xmlns:w16se="http://schemas.microsoft.com/office/word/2015/wordml/symex" xmlns:wpg="http://schemas.microsoft.com/office/word/2010/wordprocessingGroup" xmlns:wpi="http://schemas.microsoft.com/office/word/2010/wordprocessingInk" xmlns:wne="http://schemas.microsoft.com/office/word/2006/wordml" xmlns:wps="http://schemas.microsoft.com/office/word/2010/wordprocessingShape" mc:Ignorable="w14 w15 w16se w16cid w16 w16cex w16sdtdh wp14">
+<w:hdr xmlns:wpc="http://schemas.microsoft.com/office/word/2010/wordprocessingCanvas" xmlns:cx="http://schemas.microsoft.com/office/drawing/2014/chartex" xmlns:cx1="http://schemas.microsoft.com/office/drawing/2015/9/8/chartex" xmlns:cx2="http://schemas.microsoft.com/office/drawing/2015/10/21/chartex" xmlns:cx3="http://schemas.microsoft.com/office/drawing/2016/5/9/chartex" xmlns:cx4="http://schemas.microsoft.com/office/drawing/2016/5/10/chartex" xmlns:cx5="http://schemas.microsoft.com/office/drawing/2016/5/11/chartex" xmlns:cx6="http://schemas.microsoft.com/office/drawing/2016/5/12/chartex" xmlns:cx7="http://schemas.microsoft.com/office/drawing/2016/5/13/chartex" xmlns:cx8="http://schemas.microsoft.com/office/drawing/2016/5/14/chartex" xmlns:mc="http://schemas.openxmlformats.org/markup-compatibility/2006" xmlns:aink="http://schemas.microsoft.com/office/drawing/2016/ink" xmlns:am3d="http://schemas.microsoft.com/office/drawing/2017/model3d" xmlns:o="urn:schemas-microsoft-com:office:office" xmlns:oel="http://schemas.microsoft.com/office/2019/extlst" xmlns:r="http://schemas.openxmlformats.org/officeDocument/2006/relationships" xmlns:m="http://schemas.openxmlformats.org/officeDocument/2006/math" xmlns:v="urn:schemas-microsoft-com:vml" xmlns:wp14="http://schemas.microsoft.com/office/word/2010/wordprocessingDrawing" xmlns:wp="http://schemas.openxmlformats.org/drawingml/2006/wordprocessingDrawing" xmlns:w10="urn:schemas-microsoft-com:office:word" xmlns:w="http://schemas.openxmlformats.org/wordprocessingml/2006/main" xmlns:w14="http://schemas.microsoft.com/office/word/2010/wordml" xmlns:w15="http://schemas.microsoft.com/office/word/2012/wordml" xmlns:w16cex="http://schemas.microsoft.com/office/word/2018/wordml/cex" xmlns:w16cid="http://schemas.microsoft.com/office/word/2016/wordml/cid" xmlns:w16="http://schemas.microsoft.com/office/word/2018/wordml" xmlns:w16sdtdh="http://schemas.microsoft.com/office/word/2020/wordml/sdtdatahash" xmlns:w16se="http://schemas.microsoft.com/office/word/2015/wordml/symex" xmlns:wpg="http://schemas.microsoft.com/office/word/2010/wordprocessingGroup" xmlns:wpi="http://schemas.microsoft.com/office/word/2010/wordprocessingInk" xmlns:wne="http://schemas.microsoft.com/office/word/2006/wordml" xmlns:wps="http://schemas.microsoft.com/office/word/2010/wordprocessingShape" mc:Ignorable="w14 w15 w16se w16cid w16 w16cex w16sdtdh wp14">
   <w:p>
     <w:pPr>
       <w:tabs>
@@ -5127,7 +6610,7 @@
             </wp:anchor>
           </w:drawing>
         </mc:Choice>
-        <mc:Fallback xmlns:arto="http://schemas.microsoft.com/office/word/2006/arto" xmlns:a14="http://schemas.microsoft.com/office/drawing/2010/main" xmlns:pic="http://schemas.openxmlformats.org/drawingml/2006/picture" xmlns:a="http://schemas.openxmlformats.org/drawingml/2006/main">
+        <mc:Fallback xmlns:a="http://schemas.openxmlformats.org/drawingml/2006/main" xmlns:pic="http://schemas.openxmlformats.org/drawingml/2006/picture" xmlns:a14="http://schemas.microsoft.com/office/drawing/2010/main" xmlns:arto="http://schemas.microsoft.com/office/word/2006/arto">
           <w:pict w14:anchorId="063246E3">
             <v:rect id="Rectangle 222" style="position:absolute;margin-left:0;margin-top:0;width:580.8pt;height:752.4pt;z-index:251658240;visibility:visible;mso-wrap-style:square;mso-width-percent:950;mso-height-percent:950;mso-wrap-distance-left:9pt;mso-wrap-distance-top:0;mso-wrap-distance-right:9pt;mso-wrap-distance-bottom:0;mso-position-horizontal:center;mso-position-horizontal-relative:page;mso-position-vertical:center;mso-position-vertical-relative:page;mso-width-percent:950;mso-height-percent:950;mso-width-relative:page;mso-height-relative:page;v-text-anchor:middle" o:spid="_x0000_s1026" filled="f" strokecolor="#747070 [1614]" strokeweight="1.25pt" w14:anchorId="192C512D" o:gfxdata="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">
               <w10:wrap anchorx="page" anchory="page"/>
@@ -5162,7 +6645,7 @@
 </file>
 
 <file path=word/header2.xml><?xml version="1.0" encoding="utf-8"?>
-<w:hdr xmlns:wpc="http://schemas.microsoft.com/office/word/2010/wordprocessingCanvas" xmlns:cx="http://schemas.microsoft.com/office/drawing/2014/chartex" xmlns:cx1="http://schemas.microsoft.com/office/drawing/2015/9/8/chartex" xmlns:cx2="http://schemas.microsoft.com/office/drawing/2015/10/21/chartex" xmlns:cx3="http://schemas.microsoft.com/office/drawing/2016/5/9/chartex" xmlns:cx4="http://schemas.microsoft.com/office/drawing/2016/5/10/chartex" xmlns:cx5="http://schemas.microsoft.com/office/drawing/2016/5/11/chartex" xmlns:cx6="http://schemas.microsoft.com/office/drawing/2016/5/12/chartex" xmlns:cx7="http://schemas.microsoft.com/office/drawing/2016/5/13/chartex" xmlns:cx8="http://schemas.microsoft.com/office/drawing/2016/5/14/chartex" xmlns:mc="http://schemas.openxmlformats.org/markup-compatibility/2006" xmlns:aink="http://schemas.microsoft.com/office/drawing/2016/ink" xmlns:am3d="http://schemas.microsoft.com/office/drawing/2017/model3d" xmlns:o="urn:schemas-microsoft-com:office:office" xmlns:r="http://schemas.openxmlformats.org/officeDocument/2006/relationships" xmlns:m="http://schemas.openxmlformats.org/officeDocument/2006/math" xmlns:v="urn:schemas-microsoft-com:vml" xmlns:wp14="http://schemas.microsoft.com/office/word/2010/wordprocessingDrawing" xmlns:wp="http://schemas.openxmlformats.org/drawingml/2006/wordprocessingDrawing" xmlns:w10="urn:schemas-microsoft-com:office:word" xmlns:w="http://schemas.openxmlformats.org/wordprocessingml/2006/main" xmlns:w14="http://schemas.microsoft.com/office/word/2010/wordml" xmlns:w15="http://schemas.microsoft.com/office/word/2012/wordml" xmlns:w16cex="http://schemas.microsoft.com/office/word/2018/wordml/cex" xmlns:w16cid="http://schemas.microsoft.com/office/word/2016/wordml/cid" xmlns:w16="http://schemas.microsoft.com/office/word/2018/wordml" xmlns:w16sdtdh="http://schemas.microsoft.com/office/word/2020/wordml/sdtdatahash" xmlns:w16se="http://schemas.microsoft.com/office/word/2015/wordml/symex" xmlns:wpg="http://schemas.microsoft.com/office/word/2010/wordprocessingGroup" xmlns:wpi="http://schemas.microsoft.com/office/word/2010/wordprocessingInk" xmlns:wne="http://schemas.microsoft.com/office/word/2006/wordml" xmlns:wps="http://schemas.microsoft.com/office/word/2010/wordprocessingShape" mc:Ignorable="w14 w15 w16se w16cid w16 w16cex w16sdtdh wp14">
+<w:hdr xmlns:wpc="http://schemas.microsoft.com/office/word/2010/wordprocessingCanvas" xmlns:cx="http://schemas.microsoft.com/office/drawing/2014/chartex" xmlns:cx1="http://schemas.microsoft.com/office/drawing/2015/9/8/chartex" xmlns:cx2="http://schemas.microsoft.com/office/drawing/2015/10/21/chartex" xmlns:cx3="http://schemas.microsoft.com/office/drawing/2016/5/9/chartex" xmlns:cx4="http://schemas.microsoft.com/office/drawing/2016/5/10/chartex" xmlns:cx5="http://schemas.microsoft.com/office/drawing/2016/5/11/chartex" xmlns:cx6="http://schemas.microsoft.com/office/drawing/2016/5/12/chartex" xmlns:cx7="http://schemas.microsoft.com/office/drawing/2016/5/13/chartex" xmlns:cx8="http://schemas.microsoft.com/office/drawing/2016/5/14/chartex" xmlns:mc="http://schemas.openxmlformats.org/markup-compatibility/2006" xmlns:aink="http://schemas.microsoft.com/office/drawing/2016/ink" xmlns:am3d="http://schemas.microsoft.com/office/drawing/2017/model3d" xmlns:o="urn:schemas-microsoft-com:office:office" xmlns:oel="http://schemas.microsoft.com/office/2019/extlst" xmlns:r="http://schemas.openxmlformats.org/officeDocument/2006/relationships" xmlns:m="http://schemas.openxmlformats.org/officeDocument/2006/math" xmlns:v="urn:schemas-microsoft-com:vml" xmlns:wp14="http://schemas.microsoft.com/office/word/2010/wordprocessingDrawing" xmlns:wp="http://schemas.openxmlformats.org/drawingml/2006/wordprocessingDrawing" xmlns:w10="urn:schemas-microsoft-com:office:word" xmlns:w="http://schemas.openxmlformats.org/wordprocessingml/2006/main" xmlns:w14="http://schemas.microsoft.com/office/word/2010/wordml" xmlns:w15="http://schemas.microsoft.com/office/word/2012/wordml" xmlns:w16cex="http://schemas.microsoft.com/office/word/2018/wordml/cex" xmlns:w16cid="http://schemas.microsoft.com/office/word/2016/wordml/cid" xmlns:w16="http://schemas.microsoft.com/office/word/2018/wordml" xmlns:w16sdtdh="http://schemas.microsoft.com/office/word/2020/wordml/sdtdatahash" xmlns:w16se="http://schemas.microsoft.com/office/word/2015/wordml/symex" xmlns:wpg="http://schemas.microsoft.com/office/word/2010/wordprocessingGroup" xmlns:wpi="http://schemas.microsoft.com/office/word/2010/wordprocessingInk" xmlns:wne="http://schemas.microsoft.com/office/word/2006/wordml" xmlns:wps="http://schemas.microsoft.com/office/word/2010/wordprocessingShape" mc:Ignorable="w14 w15 w16se w16cid w16 w16cex w16sdtdh wp14">
   <w:p>
     <w:pPr>
       <w:pStyle w:val="Header"/>
@@ -5225,7 +6708,7 @@
 </file>
 
 <file path=word/numbering.xml><?xml version="1.0" encoding="utf-8"?>
-<w:numbering xmlns:wpc="http://schemas.microsoft.com/office/word/2010/wordprocessingCanvas" xmlns:cx="http://schemas.microsoft.com/office/drawing/2014/chartex" xmlns:cx1="http://schemas.microsoft.com/office/drawing/2015/9/8/chartex" xmlns:cx2="http://schemas.microsoft.com/office/drawing/2015/10/21/chartex" xmlns:cx3="http://schemas.microsoft.com/office/drawing/2016/5/9/chartex" xmlns:cx4="http://schemas.microsoft.com/office/drawing/2016/5/10/chartex" xmlns:cx5="http://schemas.microsoft.com/office/drawing/2016/5/11/chartex" xmlns:cx6="http://schemas.microsoft.com/office/drawing/2016/5/12/chartex" xmlns:cx7="http://schemas.microsoft.com/office/drawing/2016/5/13/chartex" xmlns:cx8="http://schemas.microsoft.com/office/drawing/2016/5/14/chartex" xmlns:mc="http://schemas.openxmlformats.org/markup-compatibility/2006" xmlns:aink="http://schemas.microsoft.com/office/drawing/2016/ink" xmlns:am3d="http://schemas.microsoft.com/office/drawing/2017/model3d" xmlns:o="urn:schemas-microsoft-com:office:office" xmlns:r="http://schemas.openxmlformats.org/officeDocument/2006/relationships" xmlns:m="http://schemas.openxmlformats.org/officeDocument/2006/math" xmlns:v="urn:schemas-microsoft-com:vml" xmlns:wp14="http://schemas.microsoft.com/office/word/2010/wordprocessingDrawing" xmlns:wp="http://schemas.openxmlformats.org/drawingml/2006/wordprocessingDrawing" xmlns:w10="urn:schemas-microsoft-com:office:word" xmlns:w="http://schemas.openxmlformats.org/wordprocessingml/2006/main" xmlns:w14="http://schemas.microsoft.com/office/word/2010/wordml" xmlns:w15="http://schemas.microsoft.com/office/word/2012/wordml" xmlns:w16cex="http://schemas.microsoft.com/office/word/2018/wordml/cex" xmlns:w16cid="http://schemas.microsoft.com/office/word/2016/wordml/cid" xmlns:w16="http://schemas.microsoft.com/office/word/2018/wordml" xmlns:w16sdtdh="http://schemas.microsoft.com/office/word/2020/wordml/sdtdatahash" xmlns:w16se="http://schemas.microsoft.com/office/word/2015/wordml/symex" xmlns:wpg="http://schemas.microsoft.com/office/word/2010/wordprocessingGroup" xmlns:wpi="http://schemas.microsoft.com/office/word/2010/wordprocessingInk" xmlns:wne="http://schemas.microsoft.com/office/word/2006/wordml" xmlns:wps="http://schemas.microsoft.com/office/word/2010/wordprocessingShape" mc:Ignorable="w14 w15 w16se w16cid w16 w16cex w16sdtdh wp14">
+<w:numbering xmlns:wpc="http://schemas.microsoft.com/office/word/2010/wordprocessingCanvas" xmlns:cx="http://schemas.microsoft.com/office/drawing/2014/chartex" xmlns:cx1="http://schemas.microsoft.com/office/drawing/2015/9/8/chartex" xmlns:cx2="http://schemas.microsoft.com/office/drawing/2015/10/21/chartex" xmlns:cx3="http://schemas.microsoft.com/office/drawing/2016/5/9/chartex" xmlns:cx4="http://schemas.microsoft.com/office/drawing/2016/5/10/chartex" xmlns:cx5="http://schemas.microsoft.com/office/drawing/2016/5/11/chartex" xmlns:cx6="http://schemas.microsoft.com/office/drawing/2016/5/12/chartex" xmlns:cx7="http://schemas.microsoft.com/office/drawing/2016/5/13/chartex" xmlns:cx8="http://schemas.microsoft.com/office/drawing/2016/5/14/chartex" xmlns:mc="http://schemas.openxmlformats.org/markup-compatibility/2006" xmlns:aink="http://schemas.microsoft.com/office/drawing/2016/ink" xmlns:am3d="http://schemas.microsoft.com/office/drawing/2017/model3d" xmlns:o="urn:schemas-microsoft-com:office:office" xmlns:oel="http://schemas.microsoft.com/office/2019/extlst" xmlns:r="http://schemas.openxmlformats.org/officeDocument/2006/relationships" xmlns:m="http://schemas.openxmlformats.org/officeDocument/2006/math" xmlns:v="urn:schemas-microsoft-com:vml" xmlns:wp14="http://schemas.microsoft.com/office/word/2010/wordprocessingDrawing" xmlns:wp="http://schemas.openxmlformats.org/drawingml/2006/wordprocessingDrawing" xmlns:w10="urn:schemas-microsoft-com:office:word" xmlns:w="http://schemas.openxmlformats.org/wordprocessingml/2006/main" xmlns:w14="http://schemas.microsoft.com/office/word/2010/wordml" xmlns:w15="http://schemas.microsoft.com/office/word/2012/wordml" xmlns:w16cex="http://schemas.microsoft.com/office/word/2018/wordml/cex" xmlns:w16cid="http://schemas.microsoft.com/office/word/2016/wordml/cid" xmlns:w16="http://schemas.microsoft.com/office/word/2018/wordml" xmlns:w16sdtdh="http://schemas.microsoft.com/office/word/2020/wordml/sdtdatahash" xmlns:w16se="http://schemas.microsoft.com/office/word/2015/wordml/symex" xmlns:wpg="http://schemas.microsoft.com/office/word/2010/wordprocessingGroup" xmlns:wpi="http://schemas.microsoft.com/office/word/2010/wordprocessingInk" xmlns:wne="http://schemas.microsoft.com/office/word/2006/wordml" xmlns:wps="http://schemas.microsoft.com/office/word/2010/wordprocessingShape" mc:Ignorable="w14 w15 w16se w16cid w16 w16cex w16sdtdh wp14">
   <w:abstractNum w:abstractNumId="0" w15:restartNumberingAfterBreak="0">
     <w:nsid w:val="0B4C1632"/>
     <w:multiLevelType w:val="multilevel"/>
@@ -6043,6 +7526,95 @@
     </w:lvl>
   </w:abstractNum>
   <w:abstractNum w:abstractNumId="7" w15:restartNumberingAfterBreak="0">
+    <w:nsid w:val="2884177D"/>
+    <w:multiLevelType w:val="hybridMultilevel"/>
+    <w:tmpl w:val="A390373C"/>
+    <w:lvl w:ilvl="0" w:tplc="FFFFFFFF">
+      <w:start w:val="1"/>
+      <w:numFmt w:val="decimal"/>
+      <w:lvlText w:val="%1."/>
+      <w:lvlJc w:val="left"/>
+      <w:pPr>
+        <w:ind w:left="720" w:hanging="360"/>
+      </w:pPr>
+      <w:rPr>
+        <w:rFonts w:hint="default"/>
+      </w:rPr>
+    </w:lvl>
+    <w:lvl w:ilvl="1" w:tplc="FFFFFFFF" w:tentative="1">
+      <w:start w:val="1"/>
+      <w:numFmt w:val="lowerLetter"/>
+      <w:lvlText w:val="%2."/>
+      <w:lvlJc w:val="left"/>
+      <w:pPr>
+        <w:ind w:left="1440" w:hanging="360"/>
+      </w:pPr>
+    </w:lvl>
+    <w:lvl w:ilvl="2" w:tplc="FFFFFFFF" w:tentative="1">
+      <w:start w:val="1"/>
+      <w:numFmt w:val="lowerRoman"/>
+      <w:lvlText w:val="%3."/>
+      <w:lvlJc w:val="right"/>
+      <w:pPr>
+        <w:ind w:left="2160" w:hanging="180"/>
+      </w:pPr>
+    </w:lvl>
+    <w:lvl w:ilvl="3" w:tplc="FFFFFFFF" w:tentative="1">
+      <w:start w:val="1"/>
+      <w:numFmt w:val="decimal"/>
+      <w:lvlText w:val="%4."/>
+      <w:lvlJc w:val="left"/>
+      <w:pPr>
+        <w:ind w:left="2880" w:hanging="360"/>
+      </w:pPr>
+    </w:lvl>
+    <w:lvl w:ilvl="4" w:tplc="FFFFFFFF" w:tentative="1">
+      <w:start w:val="1"/>
+      <w:numFmt w:val="lowerLetter"/>
+      <w:lvlText w:val="%5."/>
+      <w:lvlJc w:val="left"/>
+      <w:pPr>
+        <w:ind w:left="3600" w:hanging="360"/>
+      </w:pPr>
+    </w:lvl>
+    <w:lvl w:ilvl="5" w:tplc="FFFFFFFF" w:tentative="1">
+      <w:start w:val="1"/>
+      <w:numFmt w:val="lowerRoman"/>
+      <w:lvlText w:val="%6."/>
+      <w:lvlJc w:val="right"/>
+      <w:pPr>
+        <w:ind w:left="4320" w:hanging="180"/>
+      </w:pPr>
+    </w:lvl>
+    <w:lvl w:ilvl="6" w:tplc="FFFFFFFF" w:tentative="1">
+      <w:start w:val="1"/>
+      <w:numFmt w:val="decimal"/>
+      <w:lvlText w:val="%7."/>
+      <w:lvlJc w:val="left"/>
+      <w:pPr>
+        <w:ind w:left="5040" w:hanging="360"/>
+      </w:pPr>
+    </w:lvl>
+    <w:lvl w:ilvl="7" w:tplc="FFFFFFFF" w:tentative="1">
+      <w:start w:val="1"/>
+      <w:numFmt w:val="lowerLetter"/>
+      <w:lvlText w:val="%8."/>
+      <w:lvlJc w:val="left"/>
+      <w:pPr>
+        <w:ind w:left="5760" w:hanging="360"/>
+      </w:pPr>
+    </w:lvl>
+    <w:lvl w:ilvl="8" w:tplc="FFFFFFFF" w:tentative="1">
+      <w:start w:val="1"/>
+      <w:numFmt w:val="lowerRoman"/>
+      <w:lvlText w:val="%9."/>
+      <w:lvlJc w:val="right"/>
+      <w:pPr>
+        <w:ind w:left="6480" w:hanging="180"/>
+      </w:pPr>
+    </w:lvl>
+  </w:abstractNum>
+  <w:abstractNum w:abstractNumId="8" w15:restartNumberingAfterBreak="0">
     <w:nsid w:val="2B690B3C"/>
     <w:multiLevelType w:val="hybridMultilevel"/>
     <w:tmpl w:val="01ECFDA2"/>
@@ -6131,7 +7703,7 @@
       </w:pPr>
     </w:lvl>
   </w:abstractNum>
-  <w:abstractNum w:abstractNumId="8" w15:restartNumberingAfterBreak="0">
+  <w:abstractNum w:abstractNumId="9" w15:restartNumberingAfterBreak="0">
     <w:nsid w:val="33102B5A"/>
     <w:multiLevelType w:val="hybridMultilevel"/>
     <w:tmpl w:val="610C6790"/>
@@ -6244,7 +7816,7 @@
       </w:rPr>
     </w:lvl>
   </w:abstractNum>
-  <w:abstractNum w:abstractNumId="9" w15:restartNumberingAfterBreak="0">
+  <w:abstractNum w:abstractNumId="10" w15:restartNumberingAfterBreak="0">
     <w:nsid w:val="385553D5"/>
     <w:multiLevelType w:val="hybridMultilevel"/>
     <w:tmpl w:val="16FC4166"/>
@@ -6333,7 +7905,7 @@
       </w:pPr>
     </w:lvl>
   </w:abstractNum>
-  <w:abstractNum w:abstractNumId="10" w15:restartNumberingAfterBreak="0">
+  <w:abstractNum w:abstractNumId="11" w15:restartNumberingAfterBreak="0">
     <w:nsid w:val="3C455B3A"/>
     <w:multiLevelType w:val="hybridMultilevel"/>
     <w:tmpl w:val="2F8ECA40"/>
@@ -6422,7 +7994,7 @@
       </w:pPr>
     </w:lvl>
   </w:abstractNum>
-  <w:abstractNum w:abstractNumId="11" w15:restartNumberingAfterBreak="0">
+  <w:abstractNum w:abstractNumId="12" w15:restartNumberingAfterBreak="0">
     <w:nsid w:val="3D424A31"/>
     <w:multiLevelType w:val="multilevel"/>
     <w:tmpl w:val="D8D4EF98"/>
@@ -6571,7 +8143,7 @@
       </w:rPr>
     </w:lvl>
   </w:abstractNum>
-  <w:abstractNum w:abstractNumId="12" w15:restartNumberingAfterBreak="0">
+  <w:abstractNum w:abstractNumId="13" w15:restartNumberingAfterBreak="0">
     <w:nsid w:val="462651A0"/>
     <w:multiLevelType w:val="hybridMultilevel"/>
     <w:tmpl w:val="E3469C7A"/>
@@ -6660,7 +8232,7 @@
       </w:pPr>
     </w:lvl>
   </w:abstractNum>
-  <w:abstractNum w:abstractNumId="13" w15:restartNumberingAfterBreak="0">
+  <w:abstractNum w:abstractNumId="14" w15:restartNumberingAfterBreak="0">
     <w:nsid w:val="4AB00856"/>
     <w:multiLevelType w:val="hybridMultilevel"/>
     <w:tmpl w:val="4B6E4540"/>
@@ -6749,7 +8321,7 @@
       </w:pPr>
     </w:lvl>
   </w:abstractNum>
-  <w:abstractNum w:abstractNumId="14" w15:restartNumberingAfterBreak="0">
+  <w:abstractNum w:abstractNumId="15" w15:restartNumberingAfterBreak="0">
     <w:nsid w:val="4DD063E9"/>
     <w:multiLevelType w:val="hybridMultilevel"/>
     <w:tmpl w:val="8A660370"/>
@@ -6838,7 +8410,7 @@
       </w:pPr>
     </w:lvl>
   </w:abstractNum>
-  <w:abstractNum w:abstractNumId="15" w15:restartNumberingAfterBreak="0">
+  <w:abstractNum w:abstractNumId="16" w15:restartNumberingAfterBreak="0">
     <w:nsid w:val="52CF0EFB"/>
     <w:multiLevelType w:val="hybridMultilevel"/>
     <w:tmpl w:val="D3B2DD1C"/>
@@ -6951,7 +8523,96 @@
       </w:rPr>
     </w:lvl>
   </w:abstractNum>
-  <w:abstractNum w:abstractNumId="16" w15:restartNumberingAfterBreak="0">
+  <w:abstractNum w:abstractNumId="17" w15:restartNumberingAfterBreak="0">
+    <w:nsid w:val="55671105"/>
+    <w:multiLevelType w:val="hybridMultilevel"/>
+    <w:tmpl w:val="A390373C"/>
+    <w:lvl w:ilvl="0" w:tplc="0409000F">
+      <w:start w:val="1"/>
+      <w:numFmt w:val="decimal"/>
+      <w:lvlText w:val="%1."/>
+      <w:lvlJc w:val="left"/>
+      <w:pPr>
+        <w:ind w:left="720" w:hanging="360"/>
+      </w:pPr>
+      <w:rPr>
+        <w:rFonts w:hint="default"/>
+      </w:rPr>
+    </w:lvl>
+    <w:lvl w:ilvl="1" w:tplc="04090019" w:tentative="1">
+      <w:start w:val="1"/>
+      <w:numFmt w:val="lowerLetter"/>
+      <w:lvlText w:val="%2."/>
+      <w:lvlJc w:val="left"/>
+      <w:pPr>
+        <w:ind w:left="1440" w:hanging="360"/>
+      </w:pPr>
+    </w:lvl>
+    <w:lvl w:ilvl="2" w:tplc="0409001B" w:tentative="1">
+      <w:start w:val="1"/>
+      <w:numFmt w:val="lowerRoman"/>
+      <w:lvlText w:val="%3."/>
+      <w:lvlJc w:val="right"/>
+      <w:pPr>
+        <w:ind w:left="2160" w:hanging="180"/>
+      </w:pPr>
+    </w:lvl>
+    <w:lvl w:ilvl="3" w:tplc="0409000F" w:tentative="1">
+      <w:start w:val="1"/>
+      <w:numFmt w:val="decimal"/>
+      <w:lvlText w:val="%4."/>
+      <w:lvlJc w:val="left"/>
+      <w:pPr>
+        <w:ind w:left="2880" w:hanging="360"/>
+      </w:pPr>
+    </w:lvl>
+    <w:lvl w:ilvl="4" w:tplc="04090019" w:tentative="1">
+      <w:start w:val="1"/>
+      <w:numFmt w:val="lowerLetter"/>
+      <w:lvlText w:val="%5."/>
+      <w:lvlJc w:val="left"/>
+      <w:pPr>
+        <w:ind w:left="3600" w:hanging="360"/>
+      </w:pPr>
+    </w:lvl>
+    <w:lvl w:ilvl="5" w:tplc="0409001B" w:tentative="1">
+      <w:start w:val="1"/>
+      <w:numFmt w:val="lowerRoman"/>
+      <w:lvlText w:val="%6."/>
+      <w:lvlJc w:val="right"/>
+      <w:pPr>
+        <w:ind w:left="4320" w:hanging="180"/>
+      </w:pPr>
+    </w:lvl>
+    <w:lvl w:ilvl="6" w:tplc="0409000F" w:tentative="1">
+      <w:start w:val="1"/>
+      <w:numFmt w:val="decimal"/>
+      <w:lvlText w:val="%7."/>
+      <w:lvlJc w:val="left"/>
+      <w:pPr>
+        <w:ind w:left="5040" w:hanging="360"/>
+      </w:pPr>
+    </w:lvl>
+    <w:lvl w:ilvl="7" w:tplc="04090019" w:tentative="1">
+      <w:start w:val="1"/>
+      <w:numFmt w:val="lowerLetter"/>
+      <w:lvlText w:val="%8."/>
+      <w:lvlJc w:val="left"/>
+      <w:pPr>
+        <w:ind w:left="5760" w:hanging="360"/>
+      </w:pPr>
+    </w:lvl>
+    <w:lvl w:ilvl="8" w:tplc="0409001B" w:tentative="1">
+      <w:start w:val="1"/>
+      <w:numFmt w:val="lowerRoman"/>
+      <w:lvlText w:val="%9."/>
+      <w:lvlJc w:val="right"/>
+      <w:pPr>
+        <w:ind w:left="6480" w:hanging="180"/>
+      </w:pPr>
+    </w:lvl>
+  </w:abstractNum>
+  <w:abstractNum w:abstractNumId="18" w15:restartNumberingAfterBreak="0">
     <w:nsid w:val="5BAF05A1"/>
     <w:multiLevelType w:val="hybridMultilevel"/>
     <w:tmpl w:val="53648BCC"/>
@@ -7063,7 +8724,7 @@
       </w:rPr>
     </w:lvl>
   </w:abstractNum>
-  <w:abstractNum w:abstractNumId="17" w15:restartNumberingAfterBreak="0">
+  <w:abstractNum w:abstractNumId="19" w15:restartNumberingAfterBreak="0">
     <w:nsid w:val="6036494E"/>
     <w:multiLevelType w:val="hybridMultilevel"/>
     <w:tmpl w:val="E10C3604"/>
@@ -7176,7 +8837,7 @@
       </w:rPr>
     </w:lvl>
   </w:abstractNum>
-  <w:abstractNum w:abstractNumId="18" w15:restartNumberingAfterBreak="0">
+  <w:abstractNum w:abstractNumId="20" w15:restartNumberingAfterBreak="0">
     <w:nsid w:val="61AA141B"/>
     <w:multiLevelType w:val="hybridMultilevel"/>
     <w:tmpl w:val="85B03664"/>
@@ -7265,7 +8926,120 @@
       </w:pPr>
     </w:lvl>
   </w:abstractNum>
-  <w:abstractNum w:abstractNumId="19" w15:restartNumberingAfterBreak="0">
+  <w:abstractNum w:abstractNumId="21" w15:restartNumberingAfterBreak="0">
+    <w:nsid w:val="693C78EC"/>
+    <w:multiLevelType w:val="multilevel"/>
+    <w:tmpl w:val="A3381CAA"/>
+    <w:lvl w:ilvl="0">
+      <w:start w:val="1"/>
+      <w:numFmt w:val="decimal"/>
+      <w:lvlText w:val="%1."/>
+      <w:lvlJc w:val="left"/>
+      <w:pPr>
+        <w:tabs>
+          <w:tab w:val="num" w:pos="720"/>
+        </w:tabs>
+        <w:ind w:left="720" w:hanging="720"/>
+      </w:pPr>
+    </w:lvl>
+    <w:lvl w:ilvl="1">
+      <w:start w:val="1"/>
+      <w:numFmt w:val="bullet"/>
+      <w:lvlText w:val=""/>
+      <w:lvlJc w:val="left"/>
+      <w:pPr>
+        <w:ind w:left="1080" w:hanging="360"/>
+      </w:pPr>
+      <w:rPr>
+        <w:rFonts w:ascii="Symbol" w:hAnsi="Symbol" w:hint="default"/>
+      </w:rPr>
+    </w:lvl>
+    <w:lvl w:ilvl="2">
+      <w:start w:val="1"/>
+      <w:numFmt w:val="decimal"/>
+      <w:lvlText w:val="%3."/>
+      <w:lvlJc w:val="left"/>
+      <w:pPr>
+        <w:tabs>
+          <w:tab w:val="num" w:pos="2160"/>
+        </w:tabs>
+        <w:ind w:left="2160" w:hanging="720"/>
+      </w:pPr>
+    </w:lvl>
+    <w:lvl w:ilvl="3">
+      <w:start w:val="1"/>
+      <w:numFmt w:val="decimal"/>
+      <w:lvlText w:val="%4."/>
+      <w:lvlJc w:val="left"/>
+      <w:pPr>
+        <w:tabs>
+          <w:tab w:val="num" w:pos="2880"/>
+        </w:tabs>
+        <w:ind w:left="2880" w:hanging="720"/>
+      </w:pPr>
+    </w:lvl>
+    <w:lvl w:ilvl="4">
+      <w:start w:val="1"/>
+      <w:numFmt w:val="decimal"/>
+      <w:lvlText w:val="%5."/>
+      <w:lvlJc w:val="left"/>
+      <w:pPr>
+        <w:tabs>
+          <w:tab w:val="num" w:pos="3600"/>
+        </w:tabs>
+        <w:ind w:left="3600" w:hanging="720"/>
+      </w:pPr>
+    </w:lvl>
+    <w:lvl w:ilvl="5">
+      <w:start w:val="1"/>
+      <w:numFmt w:val="decimal"/>
+      <w:lvlText w:val="%6."/>
+      <w:lvlJc w:val="left"/>
+      <w:pPr>
+        <w:tabs>
+          <w:tab w:val="num" w:pos="4320"/>
+        </w:tabs>
+        <w:ind w:left="4320" w:hanging="720"/>
+      </w:pPr>
+    </w:lvl>
+    <w:lvl w:ilvl="6">
+      <w:start w:val="1"/>
+      <w:numFmt w:val="decimal"/>
+      <w:lvlText w:val="%7."/>
+      <w:lvlJc w:val="left"/>
+      <w:pPr>
+        <w:tabs>
+          <w:tab w:val="num" w:pos="5040"/>
+        </w:tabs>
+        <w:ind w:left="5040" w:hanging="720"/>
+      </w:pPr>
+    </w:lvl>
+    <w:lvl w:ilvl="7">
+      <w:start w:val="1"/>
+      <w:numFmt w:val="decimal"/>
+      <w:lvlText w:val="%8."/>
+      <w:lvlJc w:val="left"/>
+      <w:pPr>
+        <w:tabs>
+          <w:tab w:val="num" w:pos="5760"/>
+        </w:tabs>
+        <w:ind w:left="5760" w:hanging="720"/>
+      </w:pPr>
+    </w:lvl>
+    <w:lvl w:ilvl="8">
+      <w:start w:val="1"/>
+      <w:numFmt w:val="decimal"/>
+      <w:lvlText w:val="%9."/>
+      <w:lvlJc w:val="left"/>
+      <w:pPr>
+        <w:tabs>
+          <w:tab w:val="num" w:pos="6480"/>
+        </w:tabs>
+        <w:ind w:left="6480" w:hanging="720"/>
+      </w:pPr>
+    </w:lvl>
+  </w:abstractNum>
+  <w:abstractNum w:abstractNumId="22" w15:restartNumberingAfterBreak="0">
     <w:nsid w:val="6B3A5D01"/>
     <w:multiLevelType w:val="hybridMultilevel"/>
     <w:tmpl w:val="6E48500E"/>
@@ -7354,7 +9128,96 @@
       </w:pPr>
     </w:lvl>
   </w:abstractNum>
-  <w:abstractNum w:abstractNumId="20" w15:restartNumberingAfterBreak="0">
+  <w:abstractNum w:abstractNumId="23" w15:restartNumberingAfterBreak="0">
+    <w:nsid w:val="6FC17FAC"/>
+    <w:multiLevelType w:val="hybridMultilevel"/>
+    <w:tmpl w:val="086C561E"/>
+    <w:lvl w:ilvl="0" w:tplc="04090001">
+      <w:start w:val="1"/>
+      <w:numFmt w:val="bullet"/>
+      <w:lvlText w:val=""/>
+      <w:lvlJc w:val="left"/>
+      <w:pPr>
+        <w:ind w:left="720" w:hanging="360"/>
+      </w:pPr>
+      <w:rPr>
+        <w:rFonts w:ascii="Symbol" w:hAnsi="Symbol" w:hint="default"/>
+      </w:rPr>
+    </w:lvl>
+    <w:lvl w:ilvl="1" w:tplc="04090019" w:tentative="1">
+      <w:start w:val="1"/>
+      <w:numFmt w:val="lowerLetter"/>
+      <w:lvlText w:val="%2."/>
+      <w:lvlJc w:val="left"/>
+      <w:pPr>
+        <w:ind w:left="1440" w:hanging="360"/>
+      </w:pPr>
+    </w:lvl>
+    <w:lvl w:ilvl="2" w:tplc="0409001B" w:tentative="1">
+      <w:start w:val="1"/>
+      <w:numFmt w:val="lowerRoman"/>
+      <w:lvlText w:val="%3."/>
+      <w:lvlJc w:val="right"/>
+      <w:pPr>
+        <w:ind w:left="2160" w:hanging="180"/>
+      </w:pPr>
+    </w:lvl>
+    <w:lvl w:ilvl="3" w:tplc="0409000F" w:tentative="1">
+      <w:start w:val="1"/>
+      <w:numFmt w:val="decimal"/>
+      <w:lvlText w:val="%4."/>
+      <w:lvlJc w:val="left"/>
+      <w:pPr>
+        <w:ind w:left="2880" w:hanging="360"/>
+      </w:pPr>
+    </w:lvl>
+    <w:lvl w:ilvl="4" w:tplc="04090019" w:tentative="1">
+      <w:start w:val="1"/>
+      <w:numFmt w:val="lowerLetter"/>
+      <w:lvlText w:val="%5."/>
+      <w:lvlJc w:val="left"/>
+      <w:pPr>
+        <w:ind w:left="3600" w:hanging="360"/>
+      </w:pPr>
+    </w:lvl>
+    <w:lvl w:ilvl="5" w:tplc="0409001B" w:tentative="1">
+      <w:start w:val="1"/>
+      <w:numFmt w:val="lowerRoman"/>
+      <w:lvlText w:val="%6."/>
+      <w:lvlJc w:val="right"/>
+      <w:pPr>
+        <w:ind w:left="4320" w:hanging="180"/>
+      </w:pPr>
+    </w:lvl>
+    <w:lvl w:ilvl="6" w:tplc="0409000F" w:tentative="1">
+      <w:start w:val="1"/>
+      <w:numFmt w:val="decimal"/>
+      <w:lvlText w:val="%7."/>
+      <w:lvlJc w:val="left"/>
+      <w:pPr>
+        <w:ind w:left="5040" w:hanging="360"/>
+      </w:pPr>
+    </w:lvl>
+    <w:lvl w:ilvl="7" w:tplc="04090019" w:tentative="1">
+      <w:start w:val="1"/>
+      <w:numFmt w:val="lowerLetter"/>
+      <w:lvlText w:val="%8."/>
+      <w:lvlJc w:val="left"/>
+      <w:pPr>
+        <w:ind w:left="5760" w:hanging="360"/>
+      </w:pPr>
+    </w:lvl>
+    <w:lvl w:ilvl="8" w:tplc="0409001B" w:tentative="1">
+      <w:start w:val="1"/>
+      <w:numFmt w:val="lowerRoman"/>
+      <w:lvlText w:val="%9."/>
+      <w:lvlJc w:val="right"/>
+      <w:pPr>
+        <w:ind w:left="6480" w:hanging="180"/>
+      </w:pPr>
+    </w:lvl>
+  </w:abstractNum>
+  <w:abstractNum w:abstractNumId="24" w15:restartNumberingAfterBreak="0">
     <w:nsid w:val="72F02C0D"/>
     <w:multiLevelType w:val="hybridMultilevel"/>
     <w:tmpl w:val="AF04A260"/>
@@ -7443,7 +9306,7 @@
       </w:pPr>
     </w:lvl>
   </w:abstractNum>
-  <w:abstractNum w:abstractNumId="21" w15:restartNumberingAfterBreak="0">
+  <w:abstractNum w:abstractNumId="25" w15:restartNumberingAfterBreak="0">
     <w:nsid w:val="7E401E71"/>
     <w:multiLevelType w:val="multilevel"/>
     <w:tmpl w:val="B2A61120"/>
@@ -7586,86 +9449,98 @@
       </w:pPr>
     </w:lvl>
   </w:abstractNum>
-  <w:num w:numId="1">
+  <w:num w:numId="1" w16cid:durableId="521552396">
+    <w:abstractNumId w:val="13"/>
+  </w:num>
+  <w:num w:numId="2" w16cid:durableId="853957180">
+    <w:abstractNumId w:val="9"/>
+  </w:num>
+  <w:num w:numId="3" w16cid:durableId="1965425293">
+    <w:abstractNumId w:val="14"/>
+  </w:num>
+  <w:num w:numId="4" w16cid:durableId="368147809">
+    <w:abstractNumId w:val="10"/>
+  </w:num>
+  <w:num w:numId="5" w16cid:durableId="2072385817">
+    <w:abstractNumId w:val="24"/>
+  </w:num>
+  <w:num w:numId="6" w16cid:durableId="339747026">
+    <w:abstractNumId w:val="4"/>
+  </w:num>
+  <w:num w:numId="7" w16cid:durableId="1828126771">
+    <w:abstractNumId w:val="15"/>
+  </w:num>
+  <w:num w:numId="8" w16cid:durableId="1228802960">
+    <w:abstractNumId w:val="0"/>
+  </w:num>
+  <w:num w:numId="9" w16cid:durableId="600187099">
+    <w:abstractNumId w:val="5"/>
+  </w:num>
+  <w:num w:numId="10" w16cid:durableId="42868665">
     <w:abstractNumId w:val="12"/>
   </w:num>
-  <w:num w:numId="2">
+  <w:num w:numId="11" w16cid:durableId="1617373346">
     <w:abstractNumId w:val="8"/>
   </w:num>
-  <w:num w:numId="3">
-    <w:abstractNumId w:val="13"/>
+  <w:num w:numId="12" w16cid:durableId="1779527315">
+    <w:abstractNumId w:val="6"/>
   </w:num>
-  <w:num w:numId="4">
-    <w:abstractNumId w:val="9"/>
+  <w:num w:numId="13" w16cid:durableId="1925726534">
+    <w:abstractNumId w:val="11"/>
   </w:num>
-  <w:num w:numId="5">
+  <w:num w:numId="14" w16cid:durableId="657266845">
+    <w:abstractNumId w:val="3"/>
+  </w:num>
+  <w:num w:numId="15" w16cid:durableId="1412391775">
+    <w:abstractNumId w:val="16"/>
+  </w:num>
+  <w:num w:numId="16" w16cid:durableId="1568759717">
     <w:abstractNumId w:val="20"/>
   </w:num>
-  <w:num w:numId="6">
-    <w:abstractNumId w:val="4"/>
+  <w:num w:numId="17" w16cid:durableId="1369571748">
+    <w:abstractNumId w:val="2"/>
   </w:num>
-  <w:num w:numId="7">
-    <w:abstractNumId w:val="14"/>
+  <w:num w:numId="18" w16cid:durableId="1886215599">
+    <w:abstractNumId w:val="25"/>
   </w:num>
-  <w:num w:numId="8">
-    <w:abstractNumId w:val="0"/>
+  <w:num w:numId="19" w16cid:durableId="698705684">
+    <w:abstractNumId w:val="25"/>
   </w:num>
-  <w:num w:numId="9">
-    <w:abstractNumId w:val="5"/>
+  <w:num w:numId="20" w16cid:durableId="2067726505">
+    <w:abstractNumId w:val="25"/>
   </w:num>
-  <w:num w:numId="10">
-    <w:abstractNumId w:val="11"/>
+  <w:num w:numId="21" w16cid:durableId="1393118742">
+    <w:abstractNumId w:val="25"/>
   </w:num>
-  <w:num w:numId="11">
+  <w:num w:numId="22" w16cid:durableId="152336182">
+    <w:abstractNumId w:val="25"/>
+  </w:num>
+  <w:num w:numId="23" w16cid:durableId="24719430">
+    <w:abstractNumId w:val="25"/>
+  </w:num>
+  <w:num w:numId="24" w16cid:durableId="713577446">
+    <w:abstractNumId w:val="22"/>
+  </w:num>
+  <w:num w:numId="25" w16cid:durableId="1793476431">
+    <w:abstractNumId w:val="1"/>
+  </w:num>
+  <w:num w:numId="26" w16cid:durableId="613097374">
+    <w:abstractNumId w:val="19"/>
+  </w:num>
+  <w:num w:numId="27" w16cid:durableId="206527781">
+    <w:abstractNumId w:val="18"/>
+  </w:num>
+  <w:num w:numId="28" w16cid:durableId="1461458810">
+    <w:abstractNumId w:val="17"/>
+  </w:num>
+  <w:num w:numId="29" w16cid:durableId="1713650809">
     <w:abstractNumId w:val="7"/>
   </w:num>
-  <w:num w:numId="12">
-    <w:abstractNumId w:val="6"/>
+  <w:num w:numId="30" w16cid:durableId="501511138">
+    <w:abstractNumId w:val="23"/>
   </w:num>
-  <w:num w:numId="13">
-    <w:abstractNumId w:val="10"/>
-  </w:num>
-  <w:num w:numId="14">
-    <w:abstractNumId w:val="3"/>
-  </w:num>
-  <w:num w:numId="15">
-    <w:abstractNumId w:val="15"/>
-  </w:num>
-  <w:num w:numId="16">
-    <w:abstractNumId w:val="18"/>
-  </w:num>
-  <w:num w:numId="17">
-    <w:abstractNumId w:val="2"/>
-  </w:num>
-  <w:num w:numId="18">
+  <w:num w:numId="31" w16cid:durableId="152836844">
     <w:abstractNumId w:val="21"/>
-  </w:num>
-  <w:num w:numId="19">
-    <w:abstractNumId w:val="21"/>
-  </w:num>
-  <w:num w:numId="20">
-    <w:abstractNumId w:val="21"/>
-  </w:num>
-  <w:num w:numId="21">
-    <w:abstractNumId w:val="21"/>
-  </w:num>
-  <w:num w:numId="22">
-    <w:abstractNumId w:val="21"/>
-  </w:num>
-  <w:num w:numId="23">
-    <w:abstractNumId w:val="21"/>
-  </w:num>
-  <w:num w:numId="24">
-    <w:abstractNumId w:val="19"/>
-  </w:num>
-  <w:num w:numId="25">
-    <w:abstractNumId w:val="1"/>
-  </w:num>
-  <w:num w:numId="26">
-    <w:abstractNumId w:val="17"/>
-  </w:num>
-  <w:num w:numId="27">
-    <w:abstractNumId w:val="16"/>
   </w:num>
 </w:numbering>
 </file>
@@ -8508,7 +10383,6 @@
     <w:basedOn w:val="Normal"/>
     <w:link w:val="CommentTextChar"/>
     <w:uiPriority w:val="99"/>
-    <w:semiHidden/>
     <w:unhideWhenUsed/>
     <w:rsid w:val="00367E58"/>
     <w:rPr>
@@ -8521,7 +10395,6 @@
     <w:basedOn w:val="DefaultParagraphFont"/>
     <w:link w:val="CommentText"/>
     <w:uiPriority w:val="99"/>
-    <w:semiHidden/>
     <w:rsid w:val="00367E58"/>
     <w:rPr>
       <w:sz w:val="20"/>
@@ -8807,6 +10680,16 @@
     <w:pPr>
       <w:spacing w:after="0" w:line="240" w:lineRule="auto"/>
     </w:pPr>
+  </w:style>
+  <w:style w:type="character" w:customStyle="1" w:styleId="cf01">
+    <w:name w:val="cf01"/>
+    <w:basedOn w:val="DefaultParagraphFont"/>
+    <w:rsid w:val="002E65B7"/>
+    <w:rPr>
+      <w:rFonts w:ascii="Segoe UI" w:hAnsi="Segoe UI" w:cs="Segoe UI" w:hint="default"/>
+      <w:sz w:val="18"/>
+      <w:szCs w:val="18"/>
+    </w:rPr>
   </w:style>
 </w:styles>
 </file>
@@ -9118,244 +11001,6 @@
 </file>
 
 <file path=customXml/item2.xml><?xml version="1.0" encoding="utf-8"?>
-<?mso-contentType ?>
-<FormTemplates xmlns="http://schemas.microsoft.com/sharepoint/v3/contenttype/forms">
-  <Display>DocumentLibraryForm</Display>
-  <Edit>DocumentLibraryForm</Edit>
-  <New>DocumentLibraryForm</New>
-</FormTemplates>
-</file>
-
-<file path=customXml/item3.xml><?xml version="1.0" encoding="utf-8"?>
-<p:properties xmlns:p="http://schemas.microsoft.com/office/2006/metadata/properties" xmlns:xsi="http://www.w3.org/2001/XMLSchema-instance" xmlns:pc="http://schemas.microsoft.com/office/infopath/2007/PartnerControls">
-  <documentManagement/>
-</p:properties>
-</file>
-
-<file path=customXml/item4.xml><?xml version="1.0" encoding="utf-8"?>
-<ct:contentTypeSchema xmlns:ct="http://schemas.microsoft.com/office/2006/metadata/contentType" xmlns:ma="http://schemas.microsoft.com/office/2006/metadata/properties/metaAttributes" ct:_="" ma:_="" ma:contentTypeName="Document" ma:contentTypeID="0x0101005AED504B606F294A975B475A184EA80D" ma:contentTypeVersion="13" ma:contentTypeDescription="Create a new document." ma:contentTypeScope="" ma:versionID="6a2af673a2959cba7f77ced8381a3c4d">
-  <xsd:schema xmlns:xsd="http://www.w3.org/2001/XMLSchema" xmlns:xs="http://www.w3.org/2001/XMLSchema" xmlns:p="http://schemas.microsoft.com/office/2006/metadata/properties" xmlns:ns2="d7b2b504-7889-46ad-84c0-4cdbadf63935" xmlns:ns3="b40a31c2-c440-48c0-99d0-75bc56f51323" targetNamespace="http://schemas.microsoft.com/office/2006/metadata/properties" ma:root="true" ma:fieldsID="a967b5a67e3b563b446669cdf053e06b" ns2:_="" ns3:_="">
-    <xsd:import namespace="d7b2b504-7889-46ad-84c0-4cdbadf63935"/>
-    <xsd:import namespace="b40a31c2-c440-48c0-99d0-75bc56f51323"/>
-    <xsd:element name="properties">
-      <xsd:complexType>
-        <xsd:sequence>
-          <xsd:element name="documentManagement">
-            <xsd:complexType>
-              <xsd:all>
-                <xsd:element ref="ns2:MediaServiceMetadata" minOccurs="0"/>
-                <xsd:element ref="ns2:MediaServiceFastMetadata" minOccurs="0"/>
-                <xsd:element ref="ns2:MediaServiceDateTaken" minOccurs="0"/>
-                <xsd:element ref="ns2:MediaServiceAutoTags" minOccurs="0"/>
-                <xsd:element ref="ns2:MediaServiceOCR" minOccurs="0"/>
-                <xsd:element ref="ns2:MediaServiceGenerationTime" minOccurs="0"/>
-                <xsd:element ref="ns2:MediaServiceEventHashCode" minOccurs="0"/>
-                <xsd:element ref="ns2:MediaServiceAutoKeyPoints" minOccurs="0"/>
-                <xsd:element ref="ns2:MediaServiceKeyPoints" minOccurs="0"/>
-                <xsd:element ref="ns3:SharedWithUsers" minOccurs="0"/>
-                <xsd:element ref="ns3:SharedWithDetails" minOccurs="0"/>
-                <xsd:element ref="ns2:MediaLengthInSeconds" minOccurs="0"/>
-                <xsd:element ref="ns2:MediaServiceLocation" minOccurs="0"/>
-              </xsd:all>
-            </xsd:complexType>
-          </xsd:element>
-        </xsd:sequence>
-      </xsd:complexType>
-    </xsd:element>
-  </xsd:schema>
-  <xsd:schema xmlns:xsd="http://www.w3.org/2001/XMLSchema" xmlns:xs="http://www.w3.org/2001/XMLSchema" xmlns:dms="http://schemas.microsoft.com/office/2006/documentManagement/types" xmlns:pc="http://schemas.microsoft.com/office/infopath/2007/PartnerControls" targetNamespace="d7b2b504-7889-46ad-84c0-4cdbadf63935" elementFormDefault="qualified">
-    <xsd:import namespace="http://schemas.microsoft.com/office/2006/documentManagement/types"/>
-    <xsd:import namespace="http://schemas.microsoft.com/office/infopath/2007/PartnerControls"/>
-    <xsd:element name="MediaServiceMetadata" ma:index="8" nillable="true" ma:displayName="MediaServiceMetadata" ma:hidden="true" ma:internalName="MediaServiceMetadata" ma:readOnly="true">
-      <xsd:simpleType>
-        <xsd:restriction base="dms:Note"/>
-      </xsd:simpleType>
-    </xsd:element>
-    <xsd:element name="MediaServiceFastMetadata" ma:index="9" nillable="true" ma:displayName="MediaServiceFastMetadata" ma:hidden="true" ma:internalName="MediaServiceFastMetadata" ma:readOnly="true">
-      <xsd:simpleType>
-        <xsd:restriction base="dms:Note"/>
-      </xsd:simpleType>
-    </xsd:element>
-    <xsd:element name="MediaServiceDateTaken" ma:index="10" nillable="true" ma:displayName="MediaServiceDateTaken" ma:hidden="true" ma:internalName="MediaServiceDateTaken" ma:readOnly="true">
-      <xsd:simpleType>
-        <xsd:restriction base="dms:Text"/>
-      </xsd:simpleType>
-    </xsd:element>
-    <xsd:element name="MediaServiceAutoTags" ma:index="11" nillable="true" ma:displayName="Tags" ma:internalName="MediaServiceAutoTags" ma:readOnly="true">
-      <xsd:simpleType>
-        <xsd:restriction base="dms:Text"/>
-      </xsd:simpleType>
-    </xsd:element>
-    <xsd:element name="MediaServiceOCR" ma:index="12" nillable="true" ma:displayName="Extracted Text" ma:internalName="MediaServiceOCR" ma:readOnly="true">
-      <xsd:simpleType>
-        <xsd:restriction base="dms:Note">
-          <xsd:maxLength value="255"/>
-        </xsd:restriction>
-      </xsd:simpleType>
-    </xsd:element>
-    <xsd:element name="MediaServiceGenerationTime" ma:index="13" nillable="true" ma:displayName="MediaServiceGenerationTime" ma:hidden="true" ma:internalName="MediaServiceGenerationTime" ma:readOnly="true">
-      <xsd:simpleType>
-        <xsd:restriction base="dms:Text"/>
-      </xsd:simpleType>
-    </xsd:element>
-    <xsd:element name="MediaServiceEventHashCode" ma:index="14" nillable="true" ma:displayName="MediaServiceEventHashCode" ma:hidden="true" ma:internalName="MediaServiceEventHashCode" ma:readOnly="true">
-      <xsd:simpleType>
-        <xsd:restriction base="dms:Text"/>
-      </xsd:simpleType>
-    </xsd:element>
-    <xsd:element name="MediaServiceAutoKeyPoints" ma:index="15" nillable="true" ma:displayName="MediaServiceAutoKeyPoints" ma:hidden="true" ma:internalName="MediaServiceAutoKeyPoints" ma:readOnly="true">
-      <xsd:simpleType>
-        <xsd:restriction base="dms:Note"/>
-      </xsd:simpleType>
-    </xsd:element>
-    <xsd:element name="MediaServiceKeyPoints" ma:index="16" nillable="true" ma:displayName="KeyPoints" ma:internalName="MediaServiceKeyPoints" ma:readOnly="true">
-      <xsd:simpleType>
-        <xsd:restriction base="dms:Note">
-          <xsd:maxLength value="255"/>
-        </xsd:restriction>
-      </xsd:simpleType>
-    </xsd:element>
-    <xsd:element name="MediaLengthInSeconds" ma:index="19" nillable="true" ma:displayName="Length (seconds)" ma:internalName="MediaLengthInSeconds" ma:readOnly="true">
-      <xsd:simpleType>
-        <xsd:restriction base="dms:Unknown"/>
-      </xsd:simpleType>
-    </xsd:element>
-    <xsd:element name="MediaServiceLocation" ma:index="20" nillable="true" ma:displayName="Location" ma:internalName="MediaServiceLocation" ma:readOnly="true">
-      <xsd:simpleType>
-        <xsd:restriction base="dms:Text"/>
-      </xsd:simpleType>
-    </xsd:element>
-  </xsd:schema>
-  <xsd:schema xmlns:xsd="http://www.w3.org/2001/XMLSchema" xmlns:xs="http://www.w3.org/2001/XMLSchema" xmlns:dms="http://schemas.microsoft.com/office/2006/documentManagement/types" xmlns:pc="http://schemas.microsoft.com/office/infopath/2007/PartnerControls" targetNamespace="b40a31c2-c440-48c0-99d0-75bc56f51323" elementFormDefault="qualified">
-    <xsd:import namespace="http://schemas.microsoft.com/office/2006/documentManagement/types"/>
-    <xsd:import namespace="http://schemas.microsoft.com/office/infopath/2007/PartnerControls"/>
-    <xsd:element name="SharedWithUsers" ma:index="17" nillable="true" ma:displayName="Shared With" ma:internalName="SharedWithUsers" ma:readOnly="true">
-      <xsd:complexType>
-        <xsd:complexContent>
-          <xsd:extension base="dms:UserMulti">
-            <xsd:sequence>
-              <xsd:element name="UserInfo" minOccurs="0" maxOccurs="unbounded">
-                <xsd:complexType>
-                  <xsd:sequence>
-                    <xsd:element name="DisplayName" type="xsd:string" minOccurs="0"/>
-                    <xsd:element name="AccountId" type="dms:UserId" minOccurs="0" nillable="true"/>
-                    <xsd:element name="AccountType" type="xsd:string" minOccurs="0"/>
-                  </xsd:sequence>
-                </xsd:complexType>
-              </xsd:element>
-            </xsd:sequence>
-          </xsd:extension>
-        </xsd:complexContent>
-      </xsd:complexType>
-    </xsd:element>
-    <xsd:element name="SharedWithDetails" ma:index="18" nillable="true" ma:displayName="Shared With Details" ma:internalName="SharedWithDetails" ma:readOnly="true">
-      <xsd:simpleType>
-        <xsd:restriction base="dms:Note">
-          <xsd:maxLength value="255"/>
-        </xsd:restriction>
-      </xsd:simpleType>
-    </xsd:element>
-  </xsd:schema>
-  <xsd:schema xmlns="http://schemas.openxmlformats.org/package/2006/metadata/core-properties" xmlns:xsd="http://www.w3.org/2001/XMLSchema" xmlns:xsi="http://www.w3.org/2001/XMLSchema-instance" xmlns:dc="http://purl.org/dc/elements/1.1/" xmlns:dcterms="http://purl.org/dc/terms/" xmlns:odoc="http://schemas.microsoft.com/internal/obd" targetNamespace="http://schemas.openxmlformats.org/package/2006/metadata/core-properties" elementFormDefault="qualified" attributeFormDefault="unqualified" blockDefault="#all">
-    <xsd:import namespace="http://purl.org/dc/elements/1.1/" schemaLocation="http://dublincore.org/schemas/xmls/qdc/2003/04/02/dc.xsd"/>
-    <xsd:import namespace="http://purl.org/dc/terms/" schemaLocation="http://dublincore.org/schemas/xmls/qdc/2003/04/02/dcterms.xsd"/>
-    <xsd:element name="coreProperties" type="CT_coreProperties"/>
-    <xsd:complexType name="CT_coreProperties">
-      <xsd:all>
-        <xsd:element ref="dc:creator" minOccurs="0" maxOccurs="1"/>
-        <xsd:element ref="dcterms:created" minOccurs="0" maxOccurs="1"/>
-        <xsd:element ref="dc:identifier" minOccurs="0" maxOccurs="1"/>
-        <xsd:element name="contentType" minOccurs="0" maxOccurs="1" type="xsd:string" ma:index="0" ma:displayName="Content Type"/>
-        <xsd:element ref="dc:title" minOccurs="0" maxOccurs="1" ma:index="4" ma:displayName="Title"/>
-        <xsd:element ref="dc:subject" minOccurs="0" maxOccurs="1"/>
-        <xsd:element ref="dc:description" minOccurs="0" maxOccurs="1"/>
-        <xsd:element name="keywords" minOccurs="0" maxOccurs="1" type="xsd:string"/>
-        <xsd:element ref="dc:language" minOccurs="0" maxOccurs="1"/>
-        <xsd:element name="category" minOccurs="0" maxOccurs="1" type="xsd:string"/>
-        <xsd:element name="version" minOccurs="0" maxOccurs="1" type="xsd:string"/>
-        <xsd:element name="revision" minOccurs="0" maxOccurs="1" type="xsd:string">
-          <xsd:annotation>
-            <xsd:documentation>
-                        This value indicates the number of saves or revisions. The application is responsible for updating this value after each revision.
-                    </xsd:documentation>
-          </xsd:annotation>
-        </xsd:element>
-        <xsd:element name="lastModifiedBy" minOccurs="0" maxOccurs="1" type="xsd:string"/>
-        <xsd:element ref="dcterms:modified" minOccurs="0" maxOccurs="1"/>
-        <xsd:element name="contentStatus" minOccurs="0" maxOccurs="1" type="xsd:string"/>
-      </xsd:all>
-    </xsd:complexType>
-  </xsd:schema>
-  <xs:schema xmlns:pc="http://schemas.microsoft.com/office/infopath/2007/PartnerControls" xmlns:xs="http://www.w3.org/2001/XMLSchema" targetNamespace="http://schemas.microsoft.com/office/infopath/2007/PartnerControls" elementFormDefault="qualified" attributeFormDefault="unqualified">
-    <xs:element name="Person">
-      <xs:complexType>
-        <xs:sequence>
-          <xs:element ref="pc:DisplayName" minOccurs="0"/>
-          <xs:element ref="pc:AccountId" minOccurs="0"/>
-          <xs:element ref="pc:AccountType" minOccurs="0"/>
-        </xs:sequence>
-      </xs:complexType>
-    </xs:element>
-    <xs:element name="DisplayName" type="xs:string"/>
-    <xs:element name="AccountId" type="xs:string"/>
-    <xs:element name="AccountType" type="xs:string"/>
-    <xs:element name="BDCAssociatedEntity">
-      <xs:complexType>
-        <xs:sequence>
-          <xs:element ref="pc:BDCEntity" minOccurs="0" maxOccurs="unbounded"/>
-        </xs:sequence>
-        <xs:attribute ref="pc:EntityNamespace"/>
-        <xs:attribute ref="pc:EntityName"/>
-        <xs:attribute ref="pc:SystemInstanceName"/>
-        <xs:attribute ref="pc:AssociationName"/>
-      </xs:complexType>
-    </xs:element>
-    <xs:attribute name="EntityNamespace" type="xs:string"/>
-    <xs:attribute name="EntityName" type="xs:string"/>
-    <xs:attribute name="SystemInstanceName" type="xs:string"/>
-    <xs:attribute name="AssociationName" type="xs:string"/>
-    <xs:element name="BDCEntity">
-      <xs:complexType>
-        <xs:sequence>
-          <xs:element ref="pc:EntityDisplayName" minOccurs="0"/>
-          <xs:element ref="pc:EntityInstanceReference" minOccurs="0"/>
-          <xs:element ref="pc:EntityId1" minOccurs="0"/>
-          <xs:element ref="pc:EntityId2" minOccurs="0"/>
-          <xs:element ref="pc:EntityId3" minOccurs="0"/>
-          <xs:element ref="pc:EntityId4" minOccurs="0"/>
-          <xs:element ref="pc:EntityId5" minOccurs="0"/>
-        </xs:sequence>
-      </xs:complexType>
-    </xs:element>
-    <xs:element name="EntityDisplayName" type="xs:string"/>
-    <xs:element name="EntityInstanceReference" type="xs:string"/>
-    <xs:element name="EntityId1" type="xs:string"/>
-    <xs:element name="EntityId2" type="xs:string"/>
-    <xs:element name="EntityId3" type="xs:string"/>
-    <xs:element name="EntityId4" type="xs:string"/>
-    <xs:element name="EntityId5" type="xs:string"/>
-    <xs:element name="Terms">
-      <xs:complexType>
-        <xs:sequence>
-          <xs:element ref="pc:TermInfo" minOccurs="0" maxOccurs="unbounded"/>
-        </xs:sequence>
-      </xs:complexType>
-    </xs:element>
-    <xs:element name="TermInfo">
-      <xs:complexType>
-        <xs:sequence>
-          <xs:element ref="pc:TermName" minOccurs="0"/>
-          <xs:element ref="pc:TermId" minOccurs="0"/>
-        </xs:sequence>
-      </xs:complexType>
-    </xs:element>
-    <xs:element name="TermName" type="xs:string"/>
-    <xs:element name="TermId" type="xs:string"/>
-  </xs:schema>
-</ct:contentTypeSchema>
-</file>
-
-<file path=customXml/item5.xml><?xml version="1.0" encoding="utf-8"?>
 <b:Sources xmlns:b="http://schemas.openxmlformats.org/officeDocument/2006/bibliography" xmlns="http://schemas.openxmlformats.org/officeDocument/2006/bibliography" SelectedStyle="\APASixthEditionOfficeOnline.xsl" StyleName="APA" Version="6"/>
 </file>
 
@@ -9368,43 +11013,7 @@
 </file>
 
 <file path=customXml/itemProps2.xml><?xml version="1.0" encoding="utf-8"?>
-<ds:datastoreItem xmlns:ds="http://schemas.openxmlformats.org/officeDocument/2006/customXml" ds:itemID="{74432492-C394-4CC7-9C3C-99E78B3C026B}">
-  <ds:schemaRefs>
-    <ds:schemaRef ds:uri="http://schemas.microsoft.com/sharepoint/v3/contenttype/forms"/>
-  </ds:schemaRefs>
-</ds:datastoreItem>
-</file>
-
-<file path=customXml/itemProps3.xml><?xml version="1.0" encoding="utf-8"?>
-<ds:datastoreItem xmlns:ds="http://schemas.openxmlformats.org/officeDocument/2006/customXml" ds:itemID="{7F99768D-00CE-4721-AA41-C2C8FD9F9264}">
-  <ds:schemaRefs>
-    <ds:schemaRef ds:uri="http://schemas.microsoft.com/office/2006/metadata/properties"/>
-    <ds:schemaRef ds:uri="http://schemas.microsoft.com/office/infopath/2007/PartnerControls"/>
-  </ds:schemaRefs>
-</ds:datastoreItem>
-</file>
-
-<file path=customXml/itemProps4.xml><?xml version="1.0" encoding="utf-8"?>
-<ds:datastoreItem xmlns:ds="http://schemas.openxmlformats.org/officeDocument/2006/customXml" ds:itemID="{F2E0846C-CD10-45AF-A58E-B722E713141D}">
-  <ds:schemaRefs>
-    <ds:schemaRef ds:uri="http://schemas.microsoft.com/office/2006/metadata/contentType"/>
-    <ds:schemaRef ds:uri="http://schemas.microsoft.com/office/2006/metadata/properties/metaAttributes"/>
-    <ds:schemaRef ds:uri="http://www.w3.org/2001/XMLSchema"/>
-    <ds:schemaRef ds:uri="http://schemas.microsoft.com/office/2006/metadata/properties"/>
-    <ds:schemaRef ds:uri="d7b2b504-7889-46ad-84c0-4cdbadf63935"/>
-    <ds:schemaRef ds:uri="b40a31c2-c440-48c0-99d0-75bc56f51323"/>
-    <ds:schemaRef ds:uri="http://schemas.microsoft.com/office/2006/documentManagement/types"/>
-    <ds:schemaRef ds:uri="http://schemas.microsoft.com/office/infopath/2007/PartnerControls"/>
-    <ds:schemaRef ds:uri="http://schemas.openxmlformats.org/package/2006/metadata/core-properties"/>
-    <ds:schemaRef ds:uri="http://purl.org/dc/elements/1.1/"/>
-    <ds:schemaRef ds:uri="http://purl.org/dc/terms/"/>
-    <ds:schemaRef ds:uri="http://schemas.microsoft.com/internal/obd"/>
-  </ds:schemaRefs>
-</ds:datastoreItem>
-</file>
-
-<file path=customXml/itemProps5.xml><?xml version="1.0" encoding="utf-8"?>
-<ds:datastoreItem xmlns:ds="http://schemas.openxmlformats.org/officeDocument/2006/customXml" ds:itemID="{E6A4ABBB-797F-4E42-91C4-1158B85A6736}">
+<ds:datastoreItem xmlns:ds="http://schemas.openxmlformats.org/officeDocument/2006/customXml" ds:itemID="{9DFFDE6F-3535-4499-90D8-15DEB08D424C}">
   <ds:schemaRefs>
     <ds:schemaRef ds:uri="http://schemas.openxmlformats.org/officeDocument/2006/bibliography"/>
   </ds:schemaRefs>

</xml_diff>

<commit_message>
RCD-469 Integration checklist update
</commit_message>
<xml_diff>
--- a/Documentation/Basic API Integration EXTERNAL.docx
+++ b/Documentation/Basic API Integration EXTERNAL.docx
@@ -1,6 +1,6 @@
 
 <file path=word/document.xml><?xml version="1.0" encoding="utf-8"?>
-<w:document xmlns:wpc="http://schemas.microsoft.com/office/word/2010/wordprocessingCanvas" xmlns:cx="http://schemas.microsoft.com/office/drawing/2014/chartex" xmlns:cx1="http://schemas.microsoft.com/office/drawing/2015/9/8/chartex" xmlns:cx2="http://schemas.microsoft.com/office/drawing/2015/10/21/chartex" xmlns:cx3="http://schemas.microsoft.com/office/drawing/2016/5/9/chartex" xmlns:cx4="http://schemas.microsoft.com/office/drawing/2016/5/10/chartex" xmlns:cx5="http://schemas.microsoft.com/office/drawing/2016/5/11/chartex" xmlns:cx6="http://schemas.microsoft.com/office/drawing/2016/5/12/chartex" xmlns:cx7="http://schemas.microsoft.com/office/drawing/2016/5/13/chartex" xmlns:cx8="http://schemas.microsoft.com/office/drawing/2016/5/14/chartex" xmlns:mc="http://schemas.openxmlformats.org/markup-compatibility/2006" xmlns:aink="http://schemas.microsoft.com/office/drawing/2016/ink" xmlns:am3d="http://schemas.microsoft.com/office/drawing/2017/model3d" xmlns:o="urn:schemas-microsoft-com:office:office" xmlns:oel="http://schemas.microsoft.com/office/2019/extlst" xmlns:r="http://schemas.openxmlformats.org/officeDocument/2006/relationships" xmlns:m="http://schemas.openxmlformats.org/officeDocument/2006/math" xmlns:v="urn:schemas-microsoft-com:vml" xmlns:wp14="http://schemas.microsoft.com/office/word/2010/wordprocessingDrawing" xmlns:wp="http://schemas.openxmlformats.org/drawingml/2006/wordprocessingDrawing" xmlns:w10="urn:schemas-microsoft-com:office:word" xmlns:w="http://schemas.openxmlformats.org/wordprocessingml/2006/main" xmlns:w14="http://schemas.microsoft.com/office/word/2010/wordml" xmlns:w15="http://schemas.microsoft.com/office/word/2012/wordml" xmlns:w16cex="http://schemas.microsoft.com/office/word/2018/wordml/cex" xmlns:w16cid="http://schemas.microsoft.com/office/word/2016/wordml/cid" xmlns:w16="http://schemas.microsoft.com/office/word/2018/wordml" xmlns:w16sdtdh="http://schemas.microsoft.com/office/word/2020/wordml/sdtdatahash" xmlns:w16se="http://schemas.microsoft.com/office/word/2015/wordml/symex" xmlns:wpg="http://schemas.microsoft.com/office/word/2010/wordprocessingGroup" xmlns:wpi="http://schemas.microsoft.com/office/word/2010/wordprocessingInk" xmlns:wne="http://schemas.microsoft.com/office/word/2006/wordml" xmlns:wps="http://schemas.microsoft.com/office/word/2010/wordprocessingShape" mc:Ignorable="w14 w15 w16se w16cid w16 w16cex w16sdtdh wp14">
+<w:document xmlns:wpc="http://schemas.microsoft.com/office/word/2010/wordprocessingCanvas" xmlns:cx="http://schemas.microsoft.com/office/drawing/2014/chartex" xmlns:cx1="http://schemas.microsoft.com/office/drawing/2015/9/8/chartex" xmlns:cx2="http://schemas.microsoft.com/office/drawing/2015/10/21/chartex" xmlns:cx3="http://schemas.microsoft.com/office/drawing/2016/5/9/chartex" xmlns:cx4="http://schemas.microsoft.com/office/drawing/2016/5/10/chartex" xmlns:cx5="http://schemas.microsoft.com/office/drawing/2016/5/11/chartex" xmlns:cx6="http://schemas.microsoft.com/office/drawing/2016/5/12/chartex" xmlns:cx7="http://schemas.microsoft.com/office/drawing/2016/5/13/chartex" xmlns:cx8="http://schemas.microsoft.com/office/drawing/2016/5/14/chartex" xmlns:mc="http://schemas.openxmlformats.org/markup-compatibility/2006" xmlns:aink="http://schemas.microsoft.com/office/drawing/2016/ink" xmlns:am3d="http://schemas.microsoft.com/office/drawing/2017/model3d" xmlns:o="urn:schemas-microsoft-com:office:office" xmlns:oel="http://schemas.microsoft.com/office/2019/extlst" xmlns:r="http://schemas.openxmlformats.org/officeDocument/2006/relationships" xmlns:m="http://schemas.openxmlformats.org/officeDocument/2006/math" xmlns:v="urn:schemas-microsoft-com:vml" xmlns:wp14="http://schemas.microsoft.com/office/word/2010/wordprocessingDrawing" xmlns:wp="http://schemas.openxmlformats.org/drawingml/2006/wordprocessingDrawing" xmlns:w10="urn:schemas-microsoft-com:office:word" xmlns:w="http://schemas.openxmlformats.org/wordprocessingml/2006/main" xmlns:w14="http://schemas.microsoft.com/office/word/2010/wordml" xmlns:w15="http://schemas.microsoft.com/office/word/2012/wordml" xmlns:w16cex="http://schemas.microsoft.com/office/word/2018/wordml/cex" xmlns:w16cid="http://schemas.microsoft.com/office/word/2016/wordml/cid" xmlns:w16="http://schemas.microsoft.com/office/word/2018/wordml" xmlns:w16du="http://schemas.microsoft.com/office/word/2023/wordml/word16du" xmlns:w16sdtdh="http://schemas.microsoft.com/office/word/2020/wordml/sdtdatahash" xmlns:w16se="http://schemas.microsoft.com/office/word/2015/wordml/symex" xmlns:wpg="http://schemas.microsoft.com/office/word/2010/wordprocessingGroup" xmlns:wpi="http://schemas.microsoft.com/office/word/2010/wordprocessingInk" xmlns:wne="http://schemas.microsoft.com/office/word/2006/wordml" xmlns:wps="http://schemas.microsoft.com/office/word/2010/wordprocessingShape" mc:Ignorable="w14 w15 w16se w16cid w16 w16cex w16sdtdh w16du wp14">
   <w:body>
     <w:sdt>
       <w:sdtPr>
@@ -10,7 +10,6 @@
           <w:docPartUnique/>
         </w:docPartObj>
       </w:sdtPr>
-      <w:sdtEndPr/>
       <w:sdtContent>
         <w:p>
           <w:r>
@@ -203,7 +202,6 @@
           <w:docPartUnique/>
         </w:docPartObj>
       </w:sdtPr>
-      <w:sdtEndPr/>
       <w:sdtContent>
         <w:p>
           <w:pPr>
@@ -228,6 +226,10 @@
             <w:rPr>
               <w:rFonts w:eastAsiaTheme="minorEastAsia"/>
               <w:noProof/>
+              <w:kern w:val="2"/>
+              <w:sz w:val="24"/>
+              <w:szCs w:val="24"/>
+              <w14:ligatures w14:val="standardContextual"/>
             </w:rPr>
           </w:pPr>
           <w:r>
@@ -239,7 +241,7 @@
           <w:r>
             <w:fldChar w:fldCharType="separate"/>
           </w:r>
-          <w:hyperlink w:anchor="_Toc107995588" w:history="1">
+          <w:hyperlink w:anchor="_Toc178164451" w:history="1">
             <w:r>
               <w:rPr>
                 <w:rStyle w:val="Hyperlink"/>
@@ -251,6 +253,10 @@
               <w:rPr>
                 <w:rFonts w:eastAsiaTheme="minorEastAsia"/>
                 <w:noProof/>
+                <w:kern w:val="2"/>
+                <w:sz w:val="24"/>
+                <w:szCs w:val="24"/>
+                <w14:ligatures w14:val="standardContextual"/>
               </w:rPr>
               <w:tab/>
             </w:r>
@@ -280,7 +286,7 @@
                 <w:noProof/>
                 <w:webHidden/>
               </w:rPr>
-              <w:instrText xml:space="preserve"> PAGEREF _Toc107995588 \h </w:instrText>
+              <w:instrText xml:space="preserve"> PAGEREF _Toc178164451 \h </w:instrText>
             </w:r>
             <w:r>
               <w:rPr>
@@ -321,9 +327,13 @@
             <w:rPr>
               <w:rFonts w:eastAsiaTheme="minorEastAsia"/>
               <w:noProof/>
+              <w:kern w:val="2"/>
+              <w:sz w:val="24"/>
+              <w:szCs w:val="24"/>
+              <w14:ligatures w14:val="standardContextual"/>
             </w:rPr>
           </w:pPr>
-          <w:hyperlink w:anchor="_Toc107995589" w:history="1">
+          <w:hyperlink w:anchor="_Toc178164452" w:history="1">
             <w:r>
               <w:rPr>
                 <w:rStyle w:val="Hyperlink"/>
@@ -335,6 +345,10 @@
               <w:rPr>
                 <w:rFonts w:eastAsiaTheme="minorEastAsia"/>
                 <w:noProof/>
+                <w:kern w:val="2"/>
+                <w:sz w:val="24"/>
+                <w:szCs w:val="24"/>
+                <w14:ligatures w14:val="standardContextual"/>
               </w:rPr>
               <w:tab/>
             </w:r>
@@ -364,7 +378,7 @@
                 <w:noProof/>
                 <w:webHidden/>
               </w:rPr>
-              <w:instrText xml:space="preserve"> PAGEREF _Toc107995589 \h </w:instrText>
+              <w:instrText xml:space="preserve"> PAGEREF _Toc178164452 \h </w:instrText>
             </w:r>
             <w:r>
               <w:rPr>
@@ -399,15 +413,19 @@
           <w:pPr>
             <w:pStyle w:val="TOC2"/>
             <w:tabs>
-              <w:tab w:val="left" w:pos="880"/>
+              <w:tab w:val="left" w:pos="960"/>
               <w:tab w:val="right" w:pos="9350"/>
             </w:tabs>
             <w:rPr>
               <w:rFonts w:eastAsiaTheme="minorEastAsia"/>
               <w:noProof/>
+              <w:kern w:val="2"/>
+              <w:sz w:val="24"/>
+              <w:szCs w:val="24"/>
+              <w14:ligatures w14:val="standardContextual"/>
             </w:rPr>
           </w:pPr>
-          <w:hyperlink w:anchor="_Toc107995590" w:history="1">
+          <w:hyperlink w:anchor="_Toc178164453" w:history="1">
             <w:r>
               <w:rPr>
                 <w:rStyle w:val="Hyperlink"/>
@@ -419,6 +437,10 @@
               <w:rPr>
                 <w:rFonts w:eastAsiaTheme="minorEastAsia"/>
                 <w:noProof/>
+                <w:kern w:val="2"/>
+                <w:sz w:val="24"/>
+                <w:szCs w:val="24"/>
+                <w14:ligatures w14:val="standardContextual"/>
               </w:rPr>
               <w:tab/>
             </w:r>
@@ -448,7 +470,7 @@
                 <w:noProof/>
                 <w:webHidden/>
               </w:rPr>
-              <w:instrText xml:space="preserve"> PAGEREF _Toc107995590 \h </w:instrText>
+              <w:instrText xml:space="preserve"> PAGEREF _Toc178164453 \h </w:instrText>
             </w:r>
             <w:r>
               <w:rPr>
@@ -483,15 +505,19 @@
           <w:pPr>
             <w:pStyle w:val="TOC2"/>
             <w:tabs>
-              <w:tab w:val="left" w:pos="880"/>
+              <w:tab w:val="left" w:pos="960"/>
               <w:tab w:val="right" w:pos="9350"/>
             </w:tabs>
             <w:rPr>
               <w:rFonts w:eastAsiaTheme="minorEastAsia"/>
               <w:noProof/>
+              <w:kern w:val="2"/>
+              <w:sz w:val="24"/>
+              <w:szCs w:val="24"/>
+              <w14:ligatures w14:val="standardContextual"/>
             </w:rPr>
           </w:pPr>
-          <w:hyperlink w:anchor="_Toc107995591" w:history="1">
+          <w:hyperlink w:anchor="_Toc178164454" w:history="1">
             <w:r>
               <w:rPr>
                 <w:rStyle w:val="Hyperlink"/>
@@ -503,6 +529,10 @@
               <w:rPr>
                 <w:rFonts w:eastAsiaTheme="minorEastAsia"/>
                 <w:noProof/>
+                <w:kern w:val="2"/>
+                <w:sz w:val="24"/>
+                <w:szCs w:val="24"/>
+                <w14:ligatures w14:val="standardContextual"/>
               </w:rPr>
               <w:tab/>
             </w:r>
@@ -532,7 +562,7 @@
                 <w:noProof/>
                 <w:webHidden/>
               </w:rPr>
-              <w:instrText xml:space="preserve"> PAGEREF _Toc107995591 \h </w:instrText>
+              <w:instrText xml:space="preserve"> PAGEREF _Toc178164454 \h </w:instrText>
             </w:r>
             <w:r>
               <w:rPr>
@@ -567,15 +597,19 @@
           <w:pPr>
             <w:pStyle w:val="TOC2"/>
             <w:tabs>
-              <w:tab w:val="left" w:pos="880"/>
+              <w:tab w:val="left" w:pos="960"/>
               <w:tab w:val="right" w:pos="9350"/>
             </w:tabs>
             <w:rPr>
               <w:rFonts w:eastAsiaTheme="minorEastAsia"/>
               <w:noProof/>
+              <w:kern w:val="2"/>
+              <w:sz w:val="24"/>
+              <w:szCs w:val="24"/>
+              <w14:ligatures w14:val="standardContextual"/>
             </w:rPr>
           </w:pPr>
-          <w:hyperlink w:anchor="_Toc107995592" w:history="1">
+          <w:hyperlink w:anchor="_Toc178164455" w:history="1">
             <w:r>
               <w:rPr>
                 <w:rStyle w:val="Hyperlink"/>
@@ -587,6 +621,10 @@
               <w:rPr>
                 <w:rFonts w:eastAsiaTheme="minorEastAsia"/>
                 <w:noProof/>
+                <w:kern w:val="2"/>
+                <w:sz w:val="24"/>
+                <w:szCs w:val="24"/>
+                <w14:ligatures w14:val="standardContextual"/>
               </w:rPr>
               <w:tab/>
             </w:r>
@@ -616,7 +654,7 @@
                 <w:noProof/>
                 <w:webHidden/>
               </w:rPr>
-              <w:instrText xml:space="preserve"> PAGEREF _Toc107995592 \h </w:instrText>
+              <w:instrText xml:space="preserve"> PAGEREF _Toc178164455 \h </w:instrText>
             </w:r>
             <w:r>
               <w:rPr>
@@ -651,15 +689,19 @@
           <w:pPr>
             <w:pStyle w:val="TOC3"/>
             <w:tabs>
-              <w:tab w:val="left" w:pos="1320"/>
+              <w:tab w:val="left" w:pos="1200"/>
               <w:tab w:val="right" w:pos="9350"/>
             </w:tabs>
             <w:rPr>
               <w:rFonts w:eastAsiaTheme="minorEastAsia"/>
               <w:noProof/>
+              <w:kern w:val="2"/>
+              <w:sz w:val="24"/>
+              <w:szCs w:val="24"/>
+              <w14:ligatures w14:val="standardContextual"/>
             </w:rPr>
           </w:pPr>
-          <w:hyperlink w:anchor="_Toc107995593" w:history="1">
+          <w:hyperlink w:anchor="_Toc178164456" w:history="1">
             <w:r>
               <w:rPr>
                 <w:rStyle w:val="Hyperlink"/>
@@ -671,6 +713,10 @@
               <w:rPr>
                 <w:rFonts w:eastAsiaTheme="minorEastAsia"/>
                 <w:noProof/>
+                <w:kern w:val="2"/>
+                <w:sz w:val="24"/>
+                <w:szCs w:val="24"/>
+                <w14:ligatures w14:val="standardContextual"/>
               </w:rPr>
               <w:tab/>
             </w:r>
@@ -700,7 +746,7 @@
                 <w:noProof/>
                 <w:webHidden/>
               </w:rPr>
-              <w:instrText xml:space="preserve"> PAGEREF _Toc107995593 \h </w:instrText>
+              <w:instrText xml:space="preserve"> PAGEREF _Toc178164456 \h </w:instrText>
             </w:r>
             <w:r>
               <w:rPr>
@@ -735,15 +781,19 @@
           <w:pPr>
             <w:pStyle w:val="TOC3"/>
             <w:tabs>
-              <w:tab w:val="left" w:pos="1320"/>
+              <w:tab w:val="left" w:pos="1200"/>
               <w:tab w:val="right" w:pos="9350"/>
             </w:tabs>
             <w:rPr>
               <w:rFonts w:eastAsiaTheme="minorEastAsia"/>
               <w:noProof/>
+              <w:kern w:val="2"/>
+              <w:sz w:val="24"/>
+              <w:szCs w:val="24"/>
+              <w14:ligatures w14:val="standardContextual"/>
             </w:rPr>
           </w:pPr>
-          <w:hyperlink w:anchor="_Toc107995594" w:history="1">
+          <w:hyperlink w:anchor="_Toc178164457" w:history="1">
             <w:r>
               <w:rPr>
                 <w:rStyle w:val="Hyperlink"/>
@@ -755,6 +805,10 @@
               <w:rPr>
                 <w:rFonts w:eastAsiaTheme="minorEastAsia"/>
                 <w:noProof/>
+                <w:kern w:val="2"/>
+                <w:sz w:val="24"/>
+                <w:szCs w:val="24"/>
+                <w14:ligatures w14:val="standardContextual"/>
               </w:rPr>
               <w:tab/>
             </w:r>
@@ -784,7 +838,7 @@
                 <w:noProof/>
                 <w:webHidden/>
               </w:rPr>
-              <w:instrText xml:space="preserve"> PAGEREF _Toc107995594 \h </w:instrText>
+              <w:instrText xml:space="preserve"> PAGEREF _Toc178164457 \h </w:instrText>
             </w:r>
             <w:r>
               <w:rPr>
@@ -819,15 +873,19 @@
           <w:pPr>
             <w:pStyle w:val="TOC3"/>
             <w:tabs>
-              <w:tab w:val="left" w:pos="1320"/>
+              <w:tab w:val="left" w:pos="1200"/>
               <w:tab w:val="right" w:pos="9350"/>
             </w:tabs>
             <w:rPr>
               <w:rFonts w:eastAsiaTheme="minorEastAsia"/>
               <w:noProof/>
+              <w:kern w:val="2"/>
+              <w:sz w:val="24"/>
+              <w:szCs w:val="24"/>
+              <w14:ligatures w14:val="standardContextual"/>
             </w:rPr>
           </w:pPr>
-          <w:hyperlink w:anchor="_Toc107995595" w:history="1">
+          <w:hyperlink w:anchor="_Toc178164458" w:history="1">
             <w:r>
               <w:rPr>
                 <w:rStyle w:val="Hyperlink"/>
@@ -839,6 +897,10 @@
               <w:rPr>
                 <w:rFonts w:eastAsiaTheme="minorEastAsia"/>
                 <w:noProof/>
+                <w:kern w:val="2"/>
+                <w:sz w:val="24"/>
+                <w:szCs w:val="24"/>
+                <w14:ligatures w14:val="standardContextual"/>
               </w:rPr>
               <w:tab/>
             </w:r>
@@ -868,7 +930,7 @@
                 <w:noProof/>
                 <w:webHidden/>
               </w:rPr>
-              <w:instrText xml:space="preserve"> PAGEREF _Toc107995595 \h </w:instrText>
+              <w:instrText xml:space="preserve"> PAGEREF _Toc178164458 \h </w:instrText>
             </w:r>
             <w:r>
               <w:rPr>
@@ -903,15 +965,19 @@
           <w:pPr>
             <w:pStyle w:val="TOC3"/>
             <w:tabs>
-              <w:tab w:val="left" w:pos="1320"/>
+              <w:tab w:val="left" w:pos="1200"/>
               <w:tab w:val="right" w:pos="9350"/>
             </w:tabs>
             <w:rPr>
               <w:rFonts w:eastAsiaTheme="minorEastAsia"/>
               <w:noProof/>
+              <w:kern w:val="2"/>
+              <w:sz w:val="24"/>
+              <w:szCs w:val="24"/>
+              <w14:ligatures w14:val="standardContextual"/>
             </w:rPr>
           </w:pPr>
-          <w:hyperlink w:anchor="_Toc107995596" w:history="1">
+          <w:hyperlink w:anchor="_Toc178164459" w:history="1">
             <w:r>
               <w:rPr>
                 <w:rStyle w:val="Hyperlink"/>
@@ -923,6 +989,10 @@
               <w:rPr>
                 <w:rFonts w:eastAsiaTheme="minorEastAsia"/>
                 <w:noProof/>
+                <w:kern w:val="2"/>
+                <w:sz w:val="24"/>
+                <w:szCs w:val="24"/>
+                <w14:ligatures w14:val="standardContextual"/>
               </w:rPr>
               <w:tab/>
             </w:r>
@@ -952,7 +1022,7 @@
                 <w:noProof/>
                 <w:webHidden/>
               </w:rPr>
-              <w:instrText xml:space="preserve"> PAGEREF _Toc107995596 \h </w:instrText>
+              <w:instrText xml:space="preserve"> PAGEREF _Toc178164459 \h </w:instrText>
             </w:r>
             <w:r>
               <w:rPr>
@@ -987,15 +1057,19 @@
           <w:pPr>
             <w:pStyle w:val="TOC3"/>
             <w:tabs>
-              <w:tab w:val="left" w:pos="1320"/>
+              <w:tab w:val="left" w:pos="1200"/>
               <w:tab w:val="right" w:pos="9350"/>
             </w:tabs>
             <w:rPr>
               <w:rFonts w:eastAsiaTheme="minorEastAsia"/>
               <w:noProof/>
+              <w:kern w:val="2"/>
+              <w:sz w:val="24"/>
+              <w:szCs w:val="24"/>
+              <w14:ligatures w14:val="standardContextual"/>
             </w:rPr>
           </w:pPr>
-          <w:hyperlink w:anchor="_Toc107995597" w:history="1">
+          <w:hyperlink w:anchor="_Toc178164460" w:history="1">
             <w:r>
               <w:rPr>
                 <w:rStyle w:val="Hyperlink"/>
@@ -1007,6 +1081,10 @@
               <w:rPr>
                 <w:rFonts w:eastAsiaTheme="minorEastAsia"/>
                 <w:noProof/>
+                <w:kern w:val="2"/>
+                <w:sz w:val="24"/>
+                <w:szCs w:val="24"/>
+                <w14:ligatures w14:val="standardContextual"/>
               </w:rPr>
               <w:tab/>
             </w:r>
@@ -1036,7 +1114,7 @@
                 <w:noProof/>
                 <w:webHidden/>
               </w:rPr>
-              <w:instrText xml:space="preserve"> PAGEREF _Toc107995597 \h </w:instrText>
+              <w:instrText xml:space="preserve"> PAGEREF _Toc178164460 \h </w:instrText>
             </w:r>
             <w:r>
               <w:rPr>
@@ -1071,15 +1149,19 @@
           <w:pPr>
             <w:pStyle w:val="TOC2"/>
             <w:tabs>
-              <w:tab w:val="left" w:pos="880"/>
+              <w:tab w:val="left" w:pos="960"/>
               <w:tab w:val="right" w:pos="9350"/>
             </w:tabs>
             <w:rPr>
               <w:rFonts w:eastAsiaTheme="minorEastAsia"/>
               <w:noProof/>
+              <w:kern w:val="2"/>
+              <w:sz w:val="24"/>
+              <w:szCs w:val="24"/>
+              <w14:ligatures w14:val="standardContextual"/>
             </w:rPr>
           </w:pPr>
-          <w:hyperlink w:anchor="_Toc107995598" w:history="1">
+          <w:hyperlink w:anchor="_Toc178164461" w:history="1">
             <w:r>
               <w:rPr>
                 <w:rStyle w:val="Hyperlink"/>
@@ -1091,6 +1173,10 @@
               <w:rPr>
                 <w:rFonts w:eastAsiaTheme="minorEastAsia"/>
                 <w:noProof/>
+                <w:kern w:val="2"/>
+                <w:sz w:val="24"/>
+                <w:szCs w:val="24"/>
+                <w14:ligatures w14:val="standardContextual"/>
               </w:rPr>
               <w:tab/>
             </w:r>
@@ -1120,7 +1206,7 @@
                 <w:noProof/>
                 <w:webHidden/>
               </w:rPr>
-              <w:instrText xml:space="preserve"> PAGEREF _Toc107995598 \h </w:instrText>
+              <w:instrText xml:space="preserve"> PAGEREF _Toc178164461 \h </w:instrText>
             </w:r>
             <w:r>
               <w:rPr>
@@ -1155,15 +1241,19 @@
           <w:pPr>
             <w:pStyle w:val="TOC3"/>
             <w:tabs>
-              <w:tab w:val="left" w:pos="1320"/>
+              <w:tab w:val="left" w:pos="1200"/>
               <w:tab w:val="right" w:pos="9350"/>
             </w:tabs>
             <w:rPr>
               <w:rFonts w:eastAsiaTheme="minorEastAsia"/>
               <w:noProof/>
+              <w:kern w:val="2"/>
+              <w:sz w:val="24"/>
+              <w:szCs w:val="24"/>
+              <w14:ligatures w14:val="standardContextual"/>
             </w:rPr>
           </w:pPr>
-          <w:hyperlink w:anchor="_Toc107995599" w:history="1">
+          <w:hyperlink w:anchor="_Toc178164462" w:history="1">
             <w:r>
               <w:rPr>
                 <w:rStyle w:val="Hyperlink"/>
@@ -1175,6 +1265,10 @@
               <w:rPr>
                 <w:rFonts w:eastAsiaTheme="minorEastAsia"/>
                 <w:noProof/>
+                <w:kern w:val="2"/>
+                <w:sz w:val="24"/>
+                <w:szCs w:val="24"/>
+                <w14:ligatures w14:val="standardContextual"/>
               </w:rPr>
               <w:tab/>
             </w:r>
@@ -1204,7 +1298,7 @@
                 <w:noProof/>
                 <w:webHidden/>
               </w:rPr>
-              <w:instrText xml:space="preserve"> PAGEREF _Toc107995599 \h </w:instrText>
+              <w:instrText xml:space="preserve"> PAGEREF _Toc178164462 \h </w:instrText>
             </w:r>
             <w:r>
               <w:rPr>
@@ -1239,15 +1333,19 @@
           <w:pPr>
             <w:pStyle w:val="TOC3"/>
             <w:tabs>
-              <w:tab w:val="left" w:pos="1320"/>
+              <w:tab w:val="left" w:pos="1200"/>
               <w:tab w:val="right" w:pos="9350"/>
             </w:tabs>
             <w:rPr>
               <w:rFonts w:eastAsiaTheme="minorEastAsia"/>
               <w:noProof/>
+              <w:kern w:val="2"/>
+              <w:sz w:val="24"/>
+              <w:szCs w:val="24"/>
+              <w14:ligatures w14:val="standardContextual"/>
             </w:rPr>
           </w:pPr>
-          <w:hyperlink w:anchor="_Toc107995600" w:history="1">
+          <w:hyperlink w:anchor="_Toc178164463" w:history="1">
             <w:r>
               <w:rPr>
                 <w:rStyle w:val="Hyperlink"/>
@@ -1259,6 +1357,10 @@
               <w:rPr>
                 <w:rFonts w:eastAsiaTheme="minorEastAsia"/>
                 <w:noProof/>
+                <w:kern w:val="2"/>
+                <w:sz w:val="24"/>
+                <w:szCs w:val="24"/>
+                <w14:ligatures w14:val="standardContextual"/>
               </w:rPr>
               <w:tab/>
             </w:r>
@@ -1288,7 +1390,7 @@
                 <w:noProof/>
                 <w:webHidden/>
               </w:rPr>
-              <w:instrText xml:space="preserve"> PAGEREF _Toc107995600 \h </w:instrText>
+              <w:instrText xml:space="preserve"> PAGEREF _Toc178164463 \h </w:instrText>
             </w:r>
             <w:r>
               <w:rPr>
@@ -1323,15 +1425,19 @@
           <w:pPr>
             <w:pStyle w:val="TOC3"/>
             <w:tabs>
-              <w:tab w:val="left" w:pos="1320"/>
+              <w:tab w:val="left" w:pos="1200"/>
               <w:tab w:val="right" w:pos="9350"/>
             </w:tabs>
             <w:rPr>
               <w:rFonts w:eastAsiaTheme="minorEastAsia"/>
               <w:noProof/>
+              <w:kern w:val="2"/>
+              <w:sz w:val="24"/>
+              <w:szCs w:val="24"/>
+              <w14:ligatures w14:val="standardContextual"/>
             </w:rPr>
           </w:pPr>
-          <w:hyperlink w:anchor="_Toc107995601" w:history="1">
+          <w:hyperlink w:anchor="_Toc178164464" w:history="1">
             <w:r>
               <w:rPr>
                 <w:rStyle w:val="Hyperlink"/>
@@ -1343,6 +1449,10 @@
               <w:rPr>
                 <w:rFonts w:eastAsiaTheme="minorEastAsia"/>
                 <w:noProof/>
+                <w:kern w:val="2"/>
+                <w:sz w:val="24"/>
+                <w:szCs w:val="24"/>
+                <w14:ligatures w14:val="standardContextual"/>
               </w:rPr>
               <w:tab/>
             </w:r>
@@ -1372,7 +1482,7 @@
                 <w:noProof/>
                 <w:webHidden/>
               </w:rPr>
-              <w:instrText xml:space="preserve"> PAGEREF _Toc107995601 \h </w:instrText>
+              <w:instrText xml:space="preserve"> PAGEREF _Toc178164464 \h </w:instrText>
             </w:r>
             <w:r>
               <w:rPr>
@@ -1407,15 +1517,19 @@
           <w:pPr>
             <w:pStyle w:val="TOC3"/>
             <w:tabs>
-              <w:tab w:val="left" w:pos="1320"/>
+              <w:tab w:val="left" w:pos="1200"/>
               <w:tab w:val="right" w:pos="9350"/>
             </w:tabs>
             <w:rPr>
               <w:rFonts w:eastAsiaTheme="minorEastAsia"/>
               <w:noProof/>
+              <w:kern w:val="2"/>
+              <w:sz w:val="24"/>
+              <w:szCs w:val="24"/>
+              <w14:ligatures w14:val="standardContextual"/>
             </w:rPr>
           </w:pPr>
-          <w:hyperlink w:anchor="_Toc107995602" w:history="1">
+          <w:hyperlink w:anchor="_Toc178164465" w:history="1">
             <w:r>
               <w:rPr>
                 <w:rStyle w:val="Hyperlink"/>
@@ -1427,6 +1541,10 @@
               <w:rPr>
                 <w:rFonts w:eastAsiaTheme="minorEastAsia"/>
                 <w:noProof/>
+                <w:kern w:val="2"/>
+                <w:sz w:val="24"/>
+                <w:szCs w:val="24"/>
+                <w14:ligatures w14:val="standardContextual"/>
               </w:rPr>
               <w:tab/>
             </w:r>
@@ -1456,7 +1574,7 @@
                 <w:noProof/>
                 <w:webHidden/>
               </w:rPr>
-              <w:instrText xml:space="preserve"> PAGEREF _Toc107995602 \h </w:instrText>
+              <w:instrText xml:space="preserve"> PAGEREF _Toc178164465 \h </w:instrText>
             </w:r>
             <w:r>
               <w:rPr>
@@ -1491,15 +1609,19 @@
           <w:pPr>
             <w:pStyle w:val="TOC3"/>
             <w:tabs>
-              <w:tab w:val="left" w:pos="1320"/>
+              <w:tab w:val="left" w:pos="1200"/>
               <w:tab w:val="right" w:pos="9350"/>
             </w:tabs>
             <w:rPr>
               <w:rFonts w:eastAsiaTheme="minorEastAsia"/>
               <w:noProof/>
+              <w:kern w:val="2"/>
+              <w:sz w:val="24"/>
+              <w:szCs w:val="24"/>
+              <w14:ligatures w14:val="standardContextual"/>
             </w:rPr>
           </w:pPr>
-          <w:hyperlink w:anchor="_Toc107995603" w:history="1">
+          <w:hyperlink w:anchor="_Toc178164466" w:history="1">
             <w:r>
               <w:rPr>
                 <w:rStyle w:val="Hyperlink"/>
@@ -1511,6 +1633,10 @@
               <w:rPr>
                 <w:rFonts w:eastAsiaTheme="minorEastAsia"/>
                 <w:noProof/>
+                <w:kern w:val="2"/>
+                <w:sz w:val="24"/>
+                <w:szCs w:val="24"/>
+                <w14:ligatures w14:val="standardContextual"/>
               </w:rPr>
               <w:tab/>
             </w:r>
@@ -1540,7 +1666,7 @@
                 <w:noProof/>
                 <w:webHidden/>
               </w:rPr>
-              <w:instrText xml:space="preserve"> PAGEREF _Toc107995603 \h </w:instrText>
+              <w:instrText xml:space="preserve"> PAGEREF _Toc178164466 \h </w:instrText>
             </w:r>
             <w:r>
               <w:rPr>
@@ -1575,15 +1701,19 @@
           <w:pPr>
             <w:pStyle w:val="TOC2"/>
             <w:tabs>
-              <w:tab w:val="left" w:pos="880"/>
+              <w:tab w:val="left" w:pos="960"/>
               <w:tab w:val="right" w:pos="9350"/>
             </w:tabs>
             <w:rPr>
               <w:rFonts w:eastAsiaTheme="minorEastAsia"/>
               <w:noProof/>
+              <w:kern w:val="2"/>
+              <w:sz w:val="24"/>
+              <w:szCs w:val="24"/>
+              <w14:ligatures w14:val="standardContextual"/>
             </w:rPr>
           </w:pPr>
-          <w:hyperlink w:anchor="_Toc107995604" w:history="1">
+          <w:hyperlink w:anchor="_Toc178164467" w:history="1">
             <w:r>
               <w:rPr>
                 <w:rStyle w:val="Hyperlink"/>
@@ -1595,6 +1725,10 @@
               <w:rPr>
                 <w:rFonts w:eastAsiaTheme="minorEastAsia"/>
                 <w:noProof/>
+                <w:kern w:val="2"/>
+                <w:sz w:val="24"/>
+                <w:szCs w:val="24"/>
+                <w14:ligatures w14:val="standardContextual"/>
               </w:rPr>
               <w:tab/>
             </w:r>
@@ -1624,7 +1758,7 @@
                 <w:noProof/>
                 <w:webHidden/>
               </w:rPr>
-              <w:instrText xml:space="preserve"> PAGEREF _Toc107995604 \h </w:instrText>
+              <w:instrText xml:space="preserve"> PAGEREF _Toc178164467 \h </w:instrText>
             </w:r>
             <w:r>
               <w:rPr>
@@ -1659,15 +1793,19 @@
           <w:pPr>
             <w:pStyle w:val="TOC2"/>
             <w:tabs>
-              <w:tab w:val="left" w:pos="880"/>
+              <w:tab w:val="left" w:pos="960"/>
               <w:tab w:val="right" w:pos="9350"/>
             </w:tabs>
             <w:rPr>
               <w:rFonts w:eastAsiaTheme="minorEastAsia"/>
               <w:noProof/>
+              <w:kern w:val="2"/>
+              <w:sz w:val="24"/>
+              <w:szCs w:val="24"/>
+              <w14:ligatures w14:val="standardContextual"/>
             </w:rPr>
           </w:pPr>
-          <w:hyperlink w:anchor="_Toc107995605" w:history="1">
+          <w:hyperlink w:anchor="_Toc178164468" w:history="1">
             <w:r>
               <w:rPr>
                 <w:rStyle w:val="Hyperlink"/>
@@ -1679,6 +1817,10 @@
               <w:rPr>
                 <w:rFonts w:eastAsiaTheme="minorEastAsia"/>
                 <w:noProof/>
+                <w:kern w:val="2"/>
+                <w:sz w:val="24"/>
+                <w:szCs w:val="24"/>
+                <w14:ligatures w14:val="standardContextual"/>
               </w:rPr>
               <w:tab/>
             </w:r>
@@ -1708,7 +1850,7 @@
                 <w:noProof/>
                 <w:webHidden/>
               </w:rPr>
-              <w:instrText xml:space="preserve"> PAGEREF _Toc107995605 \h </w:instrText>
+              <w:instrText xml:space="preserve"> PAGEREF _Toc178164468 \h </w:instrText>
             </w:r>
             <w:r>
               <w:rPr>
@@ -1743,15 +1885,19 @@
           <w:pPr>
             <w:pStyle w:val="TOC3"/>
             <w:tabs>
-              <w:tab w:val="left" w:pos="1320"/>
+              <w:tab w:val="left" w:pos="1200"/>
               <w:tab w:val="right" w:pos="9350"/>
             </w:tabs>
             <w:rPr>
               <w:rFonts w:eastAsiaTheme="minorEastAsia"/>
               <w:noProof/>
+              <w:kern w:val="2"/>
+              <w:sz w:val="24"/>
+              <w:szCs w:val="24"/>
+              <w14:ligatures w14:val="standardContextual"/>
             </w:rPr>
           </w:pPr>
-          <w:hyperlink w:anchor="_Toc107995606" w:history="1">
+          <w:hyperlink w:anchor="_Toc178164469" w:history="1">
             <w:r>
               <w:rPr>
                 <w:rStyle w:val="Hyperlink"/>
@@ -1763,6 +1909,10 @@
               <w:rPr>
                 <w:rFonts w:eastAsiaTheme="minorEastAsia"/>
                 <w:noProof/>
+                <w:kern w:val="2"/>
+                <w:sz w:val="24"/>
+                <w:szCs w:val="24"/>
+                <w14:ligatures w14:val="standardContextual"/>
               </w:rPr>
               <w:tab/>
             </w:r>
@@ -1792,7 +1942,7 @@
                 <w:noProof/>
                 <w:webHidden/>
               </w:rPr>
-              <w:instrText xml:space="preserve"> PAGEREF _Toc107995606 \h </w:instrText>
+              <w:instrText xml:space="preserve"> PAGEREF _Toc178164469 \h </w:instrText>
             </w:r>
             <w:r>
               <w:rPr>
@@ -1827,15 +1977,19 @@
           <w:pPr>
             <w:pStyle w:val="TOC3"/>
             <w:tabs>
-              <w:tab w:val="left" w:pos="1320"/>
+              <w:tab w:val="left" w:pos="1200"/>
               <w:tab w:val="right" w:pos="9350"/>
             </w:tabs>
             <w:rPr>
               <w:rFonts w:eastAsiaTheme="minorEastAsia"/>
               <w:noProof/>
+              <w:kern w:val="2"/>
+              <w:sz w:val="24"/>
+              <w:szCs w:val="24"/>
+              <w14:ligatures w14:val="standardContextual"/>
             </w:rPr>
           </w:pPr>
-          <w:hyperlink w:anchor="_Toc107995607" w:history="1">
+          <w:hyperlink w:anchor="_Toc178164470" w:history="1">
             <w:r>
               <w:rPr>
                 <w:rStyle w:val="Hyperlink"/>
@@ -1847,6 +2001,10 @@
               <w:rPr>
                 <w:rFonts w:eastAsiaTheme="minorEastAsia"/>
                 <w:noProof/>
+                <w:kern w:val="2"/>
+                <w:sz w:val="24"/>
+                <w:szCs w:val="24"/>
+                <w14:ligatures w14:val="standardContextual"/>
               </w:rPr>
               <w:tab/>
             </w:r>
@@ -1876,7 +2034,7 @@
                 <w:noProof/>
                 <w:webHidden/>
               </w:rPr>
-              <w:instrText xml:space="preserve"> PAGEREF _Toc107995607 \h </w:instrText>
+              <w:instrText xml:space="preserve"> PAGEREF _Toc178164470 \h </w:instrText>
             </w:r>
             <w:r>
               <w:rPr>
@@ -1911,15 +2069,19 @@
           <w:pPr>
             <w:pStyle w:val="TOC3"/>
             <w:tabs>
-              <w:tab w:val="left" w:pos="1320"/>
+              <w:tab w:val="left" w:pos="1200"/>
               <w:tab w:val="right" w:pos="9350"/>
             </w:tabs>
             <w:rPr>
               <w:rFonts w:eastAsiaTheme="minorEastAsia"/>
               <w:noProof/>
+              <w:kern w:val="2"/>
+              <w:sz w:val="24"/>
+              <w:szCs w:val="24"/>
+              <w14:ligatures w14:val="standardContextual"/>
             </w:rPr>
           </w:pPr>
-          <w:hyperlink w:anchor="_Toc107995608" w:history="1">
+          <w:hyperlink w:anchor="_Toc178164471" w:history="1">
             <w:r>
               <w:rPr>
                 <w:rStyle w:val="Hyperlink"/>
@@ -1931,6 +2093,10 @@
               <w:rPr>
                 <w:rFonts w:eastAsiaTheme="minorEastAsia"/>
                 <w:noProof/>
+                <w:kern w:val="2"/>
+                <w:sz w:val="24"/>
+                <w:szCs w:val="24"/>
+                <w14:ligatures w14:val="standardContextual"/>
               </w:rPr>
               <w:tab/>
             </w:r>
@@ -1960,7 +2126,7 @@
                 <w:noProof/>
                 <w:webHidden/>
               </w:rPr>
-              <w:instrText xml:space="preserve"> PAGEREF _Toc107995608 \h </w:instrText>
+              <w:instrText xml:space="preserve"> PAGEREF _Toc178164471 \h </w:instrText>
             </w:r>
             <w:r>
               <w:rPr>
@@ -1995,15 +2161,19 @@
           <w:pPr>
             <w:pStyle w:val="TOC2"/>
             <w:tabs>
-              <w:tab w:val="left" w:pos="880"/>
+              <w:tab w:val="left" w:pos="960"/>
               <w:tab w:val="right" w:pos="9350"/>
             </w:tabs>
             <w:rPr>
               <w:rFonts w:eastAsiaTheme="minorEastAsia"/>
               <w:noProof/>
+              <w:kern w:val="2"/>
+              <w:sz w:val="24"/>
+              <w:szCs w:val="24"/>
+              <w14:ligatures w14:val="standardContextual"/>
             </w:rPr>
           </w:pPr>
-          <w:hyperlink w:anchor="_Toc107995609" w:history="1">
+          <w:hyperlink w:anchor="_Toc178164472" w:history="1">
             <w:r>
               <w:rPr>
                 <w:rStyle w:val="Hyperlink"/>
@@ -2015,6 +2185,10 @@
               <w:rPr>
                 <w:rFonts w:eastAsiaTheme="minorEastAsia"/>
                 <w:noProof/>
+                <w:kern w:val="2"/>
+                <w:sz w:val="24"/>
+                <w:szCs w:val="24"/>
+                <w14:ligatures w14:val="standardContextual"/>
               </w:rPr>
               <w:tab/>
             </w:r>
@@ -2044,7 +2218,7 @@
                 <w:noProof/>
                 <w:webHidden/>
               </w:rPr>
-              <w:instrText xml:space="preserve"> PAGEREF _Toc107995609 \h </w:instrText>
+              <w:instrText xml:space="preserve"> PAGEREF _Toc178164472 \h </w:instrText>
             </w:r>
             <w:r>
               <w:rPr>
@@ -2079,15 +2253,19 @@
           <w:pPr>
             <w:pStyle w:val="TOC2"/>
             <w:tabs>
-              <w:tab w:val="left" w:pos="880"/>
+              <w:tab w:val="left" w:pos="960"/>
               <w:tab w:val="right" w:pos="9350"/>
             </w:tabs>
             <w:rPr>
               <w:rFonts w:eastAsiaTheme="minorEastAsia"/>
               <w:noProof/>
+              <w:kern w:val="2"/>
+              <w:sz w:val="24"/>
+              <w:szCs w:val="24"/>
+              <w14:ligatures w14:val="standardContextual"/>
             </w:rPr>
           </w:pPr>
-          <w:hyperlink w:anchor="_Toc107995610" w:history="1">
+          <w:hyperlink w:anchor="_Toc178164473" w:history="1">
             <w:r>
               <w:rPr>
                 <w:rStyle w:val="Hyperlink"/>
@@ -2099,6 +2277,10 @@
               <w:rPr>
                 <w:rFonts w:eastAsiaTheme="minorEastAsia"/>
                 <w:noProof/>
+                <w:kern w:val="2"/>
+                <w:sz w:val="24"/>
+                <w:szCs w:val="24"/>
+                <w14:ligatures w14:val="standardContextual"/>
               </w:rPr>
               <w:tab/>
             </w:r>
@@ -2128,7 +2310,7 @@
                 <w:noProof/>
                 <w:webHidden/>
               </w:rPr>
-              <w:instrText xml:space="preserve"> PAGEREF _Toc107995610 \h </w:instrText>
+              <w:instrText xml:space="preserve"> PAGEREF _Toc178164473 \h </w:instrText>
             </w:r>
             <w:r>
               <w:rPr>
@@ -2169,9 +2351,13 @@
             <w:rPr>
               <w:rFonts w:eastAsiaTheme="minorEastAsia"/>
               <w:noProof/>
+              <w:kern w:val="2"/>
+              <w:sz w:val="24"/>
+              <w:szCs w:val="24"/>
+              <w14:ligatures w14:val="standardContextual"/>
             </w:rPr>
           </w:pPr>
-          <w:hyperlink w:anchor="_Toc107995611" w:history="1">
+          <w:hyperlink w:anchor="_Toc178164474" w:history="1">
             <w:r>
               <w:rPr>
                 <w:rStyle w:val="Hyperlink"/>
@@ -2183,6 +2369,10 @@
               <w:rPr>
                 <w:rFonts w:eastAsiaTheme="minorEastAsia"/>
                 <w:noProof/>
+                <w:kern w:val="2"/>
+                <w:sz w:val="24"/>
+                <w:szCs w:val="24"/>
+                <w14:ligatures w14:val="standardContextual"/>
               </w:rPr>
               <w:tab/>
             </w:r>
@@ -2212,7 +2402,7 @@
                 <w:noProof/>
                 <w:webHidden/>
               </w:rPr>
-              <w:instrText xml:space="preserve"> PAGEREF _Toc107995611 \h </w:instrText>
+              <w:instrText xml:space="preserve"> PAGEREF _Toc178164474 \h </w:instrText>
             </w:r>
             <w:r>
               <w:rPr>
@@ -2247,15 +2437,19 @@
           <w:pPr>
             <w:pStyle w:val="TOC2"/>
             <w:tabs>
-              <w:tab w:val="left" w:pos="880"/>
+              <w:tab w:val="left" w:pos="960"/>
               <w:tab w:val="right" w:pos="9350"/>
             </w:tabs>
             <w:rPr>
               <w:rFonts w:eastAsiaTheme="minorEastAsia"/>
               <w:noProof/>
+              <w:kern w:val="2"/>
+              <w:sz w:val="24"/>
+              <w:szCs w:val="24"/>
+              <w14:ligatures w14:val="standardContextual"/>
             </w:rPr>
           </w:pPr>
-          <w:hyperlink w:anchor="_Toc107995612" w:history="1">
+          <w:hyperlink w:anchor="_Toc178164475" w:history="1">
             <w:r>
               <w:rPr>
                 <w:rStyle w:val="Hyperlink"/>
@@ -2267,6 +2461,10 @@
               <w:rPr>
                 <w:rFonts w:eastAsiaTheme="minorEastAsia"/>
                 <w:noProof/>
+                <w:kern w:val="2"/>
+                <w:sz w:val="24"/>
+                <w:szCs w:val="24"/>
+                <w14:ligatures w14:val="standardContextual"/>
               </w:rPr>
               <w:tab/>
             </w:r>
@@ -2296,7 +2494,7 @@
                 <w:noProof/>
                 <w:webHidden/>
               </w:rPr>
-              <w:instrText xml:space="preserve"> PAGEREF _Toc107995612 \h </w:instrText>
+              <w:instrText xml:space="preserve"> PAGEREF _Toc178164475 \h </w:instrText>
             </w:r>
             <w:r>
               <w:rPr>
@@ -2331,15 +2529,19 @@
           <w:pPr>
             <w:pStyle w:val="TOC3"/>
             <w:tabs>
-              <w:tab w:val="left" w:pos="1320"/>
+              <w:tab w:val="left" w:pos="1200"/>
               <w:tab w:val="right" w:pos="9350"/>
             </w:tabs>
             <w:rPr>
               <w:rFonts w:eastAsiaTheme="minorEastAsia"/>
               <w:noProof/>
+              <w:kern w:val="2"/>
+              <w:sz w:val="24"/>
+              <w:szCs w:val="24"/>
+              <w14:ligatures w14:val="standardContextual"/>
             </w:rPr>
           </w:pPr>
-          <w:hyperlink w:anchor="_Toc107995613" w:history="1">
+          <w:hyperlink w:anchor="_Toc178164476" w:history="1">
             <w:r>
               <w:rPr>
                 <w:rStyle w:val="Hyperlink"/>
@@ -2351,6 +2553,10 @@
               <w:rPr>
                 <w:rFonts w:eastAsiaTheme="minorEastAsia"/>
                 <w:noProof/>
+                <w:kern w:val="2"/>
+                <w:sz w:val="24"/>
+                <w:szCs w:val="24"/>
+                <w14:ligatures w14:val="standardContextual"/>
               </w:rPr>
               <w:tab/>
             </w:r>
@@ -2380,7 +2586,7 @@
                 <w:noProof/>
                 <w:webHidden/>
               </w:rPr>
-              <w:instrText xml:space="preserve"> PAGEREF _Toc107995613 \h </w:instrText>
+              <w:instrText xml:space="preserve"> PAGEREF _Toc178164476 \h </w:instrText>
             </w:r>
             <w:r>
               <w:rPr>
@@ -2415,15 +2621,19 @@
           <w:pPr>
             <w:pStyle w:val="TOC3"/>
             <w:tabs>
-              <w:tab w:val="left" w:pos="1320"/>
+              <w:tab w:val="left" w:pos="1200"/>
               <w:tab w:val="right" w:pos="9350"/>
             </w:tabs>
             <w:rPr>
               <w:rFonts w:eastAsiaTheme="minorEastAsia"/>
               <w:noProof/>
+              <w:kern w:val="2"/>
+              <w:sz w:val="24"/>
+              <w:szCs w:val="24"/>
+              <w14:ligatures w14:val="standardContextual"/>
             </w:rPr>
           </w:pPr>
-          <w:hyperlink w:anchor="_Toc107995614" w:history="1">
+          <w:hyperlink w:anchor="_Toc178164477" w:history="1">
             <w:r>
               <w:rPr>
                 <w:rStyle w:val="Hyperlink"/>
@@ -2435,6 +2645,10 @@
               <w:rPr>
                 <w:rFonts w:eastAsiaTheme="minorEastAsia"/>
                 <w:noProof/>
+                <w:kern w:val="2"/>
+                <w:sz w:val="24"/>
+                <w:szCs w:val="24"/>
+                <w14:ligatures w14:val="standardContextual"/>
               </w:rPr>
               <w:tab/>
             </w:r>
@@ -2464,7 +2678,7 @@
                 <w:noProof/>
                 <w:webHidden/>
               </w:rPr>
-              <w:instrText xml:space="preserve"> PAGEREF _Toc107995614 \h </w:instrText>
+              <w:instrText xml:space="preserve"> PAGEREF _Toc178164477 \h </w:instrText>
             </w:r>
             <w:r>
               <w:rPr>
@@ -2499,15 +2713,19 @@
           <w:pPr>
             <w:pStyle w:val="TOC2"/>
             <w:tabs>
-              <w:tab w:val="left" w:pos="880"/>
+              <w:tab w:val="left" w:pos="960"/>
               <w:tab w:val="right" w:pos="9350"/>
             </w:tabs>
             <w:rPr>
               <w:rFonts w:eastAsiaTheme="minorEastAsia"/>
               <w:noProof/>
+              <w:kern w:val="2"/>
+              <w:sz w:val="24"/>
+              <w:szCs w:val="24"/>
+              <w14:ligatures w14:val="standardContextual"/>
             </w:rPr>
           </w:pPr>
-          <w:hyperlink w:anchor="_Toc107995615" w:history="1">
+          <w:hyperlink w:anchor="_Toc178164478" w:history="1">
             <w:r>
               <w:rPr>
                 <w:rStyle w:val="Hyperlink"/>
@@ -2519,6 +2737,10 @@
               <w:rPr>
                 <w:rFonts w:eastAsiaTheme="minorEastAsia"/>
                 <w:noProof/>
+                <w:kern w:val="2"/>
+                <w:sz w:val="24"/>
+                <w:szCs w:val="24"/>
+                <w14:ligatures w14:val="standardContextual"/>
               </w:rPr>
               <w:tab/>
             </w:r>
@@ -2548,7 +2770,7 @@
                 <w:noProof/>
                 <w:webHidden/>
               </w:rPr>
-              <w:instrText xml:space="preserve"> PAGEREF _Toc107995615 \h </w:instrText>
+              <w:instrText xml:space="preserve"> PAGEREF _Toc178164478 \h </w:instrText>
             </w:r>
             <w:r>
               <w:rPr>
@@ -2583,15 +2805,19 @@
           <w:pPr>
             <w:pStyle w:val="TOC2"/>
             <w:tabs>
-              <w:tab w:val="left" w:pos="880"/>
+              <w:tab w:val="left" w:pos="960"/>
               <w:tab w:val="right" w:pos="9350"/>
             </w:tabs>
             <w:rPr>
               <w:rFonts w:eastAsiaTheme="minorEastAsia"/>
               <w:noProof/>
+              <w:kern w:val="2"/>
+              <w:sz w:val="24"/>
+              <w:szCs w:val="24"/>
+              <w14:ligatures w14:val="standardContextual"/>
             </w:rPr>
           </w:pPr>
-          <w:hyperlink w:anchor="_Toc107995616" w:history="1">
+          <w:hyperlink w:anchor="_Toc178164479" w:history="1">
             <w:r>
               <w:rPr>
                 <w:rStyle w:val="Hyperlink"/>
@@ -2603,6 +2829,10 @@
               <w:rPr>
                 <w:rFonts w:eastAsiaTheme="minorEastAsia"/>
                 <w:noProof/>
+                <w:kern w:val="2"/>
+                <w:sz w:val="24"/>
+                <w:szCs w:val="24"/>
+                <w14:ligatures w14:val="standardContextual"/>
               </w:rPr>
               <w:tab/>
             </w:r>
@@ -2632,7 +2862,7 @@
                 <w:noProof/>
                 <w:webHidden/>
               </w:rPr>
-              <w:instrText xml:space="preserve"> PAGEREF _Toc107995616 \h </w:instrText>
+              <w:instrText xml:space="preserve"> PAGEREF _Toc178164479 \h </w:instrText>
             </w:r>
             <w:r>
               <w:rPr>
@@ -2673,9 +2903,13 @@
             <w:rPr>
               <w:rFonts w:eastAsiaTheme="minorEastAsia"/>
               <w:noProof/>
+              <w:kern w:val="2"/>
+              <w:sz w:val="24"/>
+              <w:szCs w:val="24"/>
+              <w14:ligatures w14:val="standardContextual"/>
             </w:rPr>
           </w:pPr>
-          <w:hyperlink w:anchor="_Toc107995617" w:history="1">
+          <w:hyperlink w:anchor="_Toc178164480" w:history="1">
             <w:r>
               <w:rPr>
                 <w:rStyle w:val="Hyperlink"/>
@@ -2687,6 +2921,10 @@
               <w:rPr>
                 <w:rFonts w:eastAsiaTheme="minorEastAsia"/>
                 <w:noProof/>
+                <w:kern w:val="2"/>
+                <w:sz w:val="24"/>
+                <w:szCs w:val="24"/>
+                <w14:ligatures w14:val="standardContextual"/>
               </w:rPr>
               <w:tab/>
             </w:r>
@@ -2716,7 +2954,7 @@
                 <w:noProof/>
                 <w:webHidden/>
               </w:rPr>
-              <w:instrText xml:space="preserve"> PAGEREF _Toc107995617 \h </w:instrText>
+              <w:instrText xml:space="preserve"> PAGEREF _Toc178164480 \h </w:instrText>
             </w:r>
             <w:r>
               <w:rPr>
@@ -2757,9 +2995,13 @@
             <w:rPr>
               <w:rFonts w:eastAsiaTheme="minorEastAsia"/>
               <w:noProof/>
+              <w:kern w:val="2"/>
+              <w:sz w:val="24"/>
+              <w:szCs w:val="24"/>
+              <w14:ligatures w14:val="standardContextual"/>
             </w:rPr>
           </w:pPr>
-          <w:hyperlink w:anchor="_Toc107995618" w:history="1">
+          <w:hyperlink w:anchor="_Toc178164481" w:history="1">
             <w:r>
               <w:rPr>
                 <w:rStyle w:val="Hyperlink"/>
@@ -2771,6 +3013,10 @@
               <w:rPr>
                 <w:rFonts w:eastAsiaTheme="minorEastAsia"/>
                 <w:noProof/>
+                <w:kern w:val="2"/>
+                <w:sz w:val="24"/>
+                <w:szCs w:val="24"/>
+                <w14:ligatures w14:val="standardContextual"/>
               </w:rPr>
               <w:tab/>
             </w:r>
@@ -2800,7 +3046,7 @@
                 <w:noProof/>
                 <w:webHidden/>
               </w:rPr>
-              <w:instrText xml:space="preserve"> PAGEREF _Toc107995618 \h </w:instrText>
+              <w:instrText xml:space="preserve"> PAGEREF _Toc178164481 \h </w:instrText>
             </w:r>
             <w:r>
               <w:rPr>
@@ -2821,6 +3067,79 @@
                 <w:webHidden/>
               </w:rPr>
               <w:t>22</w:t>
+            </w:r>
+            <w:r>
+              <w:rPr>
+                <w:noProof/>
+                <w:webHidden/>
+              </w:rPr>
+              <w:fldChar w:fldCharType="end"/>
+            </w:r>
+          </w:hyperlink>
+        </w:p>
+        <w:p>
+          <w:pPr>
+            <w:pStyle w:val="TOC1"/>
+            <w:tabs>
+              <w:tab w:val="right" w:pos="9350"/>
+            </w:tabs>
+            <w:rPr>
+              <w:rFonts w:eastAsiaTheme="minorEastAsia"/>
+              <w:noProof/>
+              <w:kern w:val="2"/>
+              <w:sz w:val="24"/>
+              <w:szCs w:val="24"/>
+              <w14:ligatures w14:val="standardContextual"/>
+            </w:rPr>
+          </w:pPr>
+          <w:hyperlink w:anchor="_Toc178164482" w:history="1">
+            <w:r>
+              <w:rPr>
+                <w:rStyle w:val="Hyperlink"/>
+                <w:noProof/>
+              </w:rPr>
+              <w:t>Appendix A.</w:t>
+            </w:r>
+            <w:r>
+              <w:rPr>
+                <w:noProof/>
+                <w:webHidden/>
+              </w:rPr>
+              <w:tab/>
+            </w:r>
+            <w:r>
+              <w:rPr>
+                <w:noProof/>
+                <w:webHidden/>
+              </w:rPr>
+              <w:fldChar w:fldCharType="begin"/>
+            </w:r>
+            <w:r>
+              <w:rPr>
+                <w:noProof/>
+                <w:webHidden/>
+              </w:rPr>
+              <w:instrText xml:space="preserve"> PAGEREF _Toc178164482 \h </w:instrText>
+            </w:r>
+            <w:r>
+              <w:rPr>
+                <w:noProof/>
+                <w:webHidden/>
+              </w:rPr>
+            </w:r>
+            <w:r>
+              <w:rPr>
+                <w:noProof/>
+                <w:webHidden/>
+              </w:rPr>
+              <w:fldChar w:fldCharType="separate"/>
+            </w:r>
+            <w:r>
+              <w:rPr>
+                <w:noProof/>
+                <w:webHidden/>
+              </w:rPr>
+              <w:t>23</w:t>
             </w:r>
             <w:r>
               <w:rPr>
@@ -2843,6 +3162,7 @@
             </w:rPr>
           </w:pPr>
           <w:r>
+            <w:lastRenderedPageBreak/>
             <w:fldChar w:fldCharType="end"/>
           </w:r>
         </w:p>
@@ -2852,9 +3172,8 @@
       <w:pPr>
         <w:pStyle w:val="Heading1"/>
       </w:pPr>
-      <w:bookmarkStart w:id="0" w:name="_Toc107995588"/>
-      <w:r>
-        <w:lastRenderedPageBreak/>
+      <w:bookmarkStart w:id="0" w:name="_Toc178164451"/>
+      <w:r>
         <w:t>Introduction</w:t>
       </w:r>
       <w:bookmarkEnd w:id="0"/>
@@ -2894,7 +3213,7 @@
       <w:pPr>
         <w:pStyle w:val="Heading1"/>
       </w:pPr>
-      <w:bookmarkStart w:id="1" w:name="_Toc107995589"/>
+      <w:bookmarkStart w:id="1" w:name="_Toc178164452"/>
       <w:r>
         <w:lastRenderedPageBreak/>
         <w:t>API Endpoints and Concepts</w:t>
@@ -2910,7 +3229,7 @@
       <w:pPr>
         <w:pStyle w:val="Heading2"/>
       </w:pPr>
-      <w:bookmarkStart w:id="2" w:name="_Toc107995590"/>
+      <w:bookmarkStart w:id="2" w:name="_Toc178164453"/>
       <w:r>
         <w:t>Entities (“</w:t>
       </w:r>
@@ -3046,7 +3365,7 @@
         <w:pStyle w:val="Heading2"/>
       </w:pPr>
       <w:bookmarkStart w:id="4" w:name="_Ref38965771"/>
-      <w:bookmarkStart w:id="5" w:name="_Toc107995591"/>
+      <w:bookmarkStart w:id="5" w:name="_Toc178164454"/>
       <w:r>
         <w:t>Authentication Requests</w:t>
       </w:r>
@@ -3249,7 +3568,7 @@
       <w:pPr>
         <w:pStyle w:val="Heading2"/>
       </w:pPr>
-      <w:bookmarkStart w:id="7" w:name="_Toc107995592"/>
+      <w:bookmarkStart w:id="7" w:name="_Toc178164455"/>
       <w:bookmarkEnd w:id="4"/>
       <w:r>
         <w:t>Component Requests</w:t>
@@ -3265,7 +3584,7 @@
       <w:pPr>
         <w:pStyle w:val="Heading3"/>
       </w:pPr>
-      <w:bookmarkStart w:id="8" w:name="_Toc107995593"/>
+      <w:bookmarkStart w:id="8" w:name="_Toc178164456"/>
       <w:r>
         <w:t>Component Registration / Initial Reporting</w:t>
       </w:r>
@@ -3309,7 +3628,15 @@
         <w:t xml:space="preserve"> Additionally</w:t>
       </w:r>
       <w:r>
-        <w:t xml:space="preserve">, components can be POSTed by other systems on behalf of these components. This is common in case of components that are monitored, but do not have the ability to </w:t>
+        <w:t xml:space="preserve">, components can be </w:t>
+      </w:r>
+      <w:proofErr w:type="spellStart"/>
+      <w:r>
+        <w:t>POSTed</w:t>
+      </w:r>
+      <w:proofErr w:type="spellEnd"/>
+      <w:r>
+        <w:t xml:space="preserve"> by other systems on behalf of these components. This is common in case of components that are monitored, but do not have the ability to </w:t>
       </w:r>
       <w:r>
         <w:t xml:space="preserve">self-monitor or self-register. </w:t>
@@ -3413,7 +3740,7 @@
       <w:pPr>
         <w:pStyle w:val="Heading3"/>
       </w:pPr>
-      <w:bookmarkStart w:id="10" w:name="_Toc107995594"/>
+      <w:bookmarkStart w:id="10" w:name="_Toc178164457"/>
       <w:r>
         <w:t>Component Updates</w:t>
       </w:r>
@@ -3545,7 +3872,7 @@
       <w:pPr>
         <w:pStyle w:val="Heading3"/>
       </w:pPr>
-      <w:bookmarkStart w:id="12" w:name="_Toc107995595"/>
+      <w:bookmarkStart w:id="12" w:name="_Toc178164458"/>
       <w:r>
         <w:t>Clearing Components</w:t>
       </w:r>
@@ -3569,7 +3896,7 @@
       <w:pPr>
         <w:pStyle w:val="Heading3"/>
       </w:pPr>
-      <w:bookmarkStart w:id="13" w:name="_Toc107995596"/>
+      <w:bookmarkStart w:id="13" w:name="_Toc178164459"/>
       <w:r>
         <w:t>Refreshing Components</w:t>
       </w:r>
@@ -3598,10 +3925,26 @@
         <w:t xml:space="preserve">n empty POST request on the </w:t>
       </w:r>
       <w:r>
-        <w:t>/component/</w:t>
-      </w:r>
-      <w:r>
-        <w:t>{component uuid}</w:t>
+        <w:t>/component</w:t>
+      </w:r>
+      <w:proofErr w:type="gramStart"/>
+      <w:r>
+        <w:t>/</w:t>
+      </w:r>
+      <w:r>
+        <w:t>{</w:t>
+      </w:r>
+      <w:proofErr w:type="gramEnd"/>
+      <w:r>
+        <w:t xml:space="preserve">component </w:t>
+      </w:r>
+      <w:proofErr w:type="spellStart"/>
+      <w:r>
+        <w:t>uuid</w:t>
+      </w:r>
+      <w:proofErr w:type="spellEnd"/>
+      <w:r>
+        <w:t>}</w:t>
       </w:r>
       <w:r>
         <w:t>/refresh</w:t>
@@ -3623,7 +3966,23 @@
         <w:t xml:space="preserve"> Additionally, a </w:t>
       </w:r>
       <w:r>
-        <w:t>subsequent PUT on /component/{uuid} will also refresh component liveliness</w:t>
+        <w:t xml:space="preserve">subsequent </w:t>
+      </w:r>
+      <w:proofErr w:type="gramStart"/>
+      <w:r>
+        <w:t>PUT on</w:t>
+      </w:r>
+      <w:proofErr w:type="gramEnd"/>
+      <w:r>
+        <w:t xml:space="preserve"> /component/{</w:t>
+      </w:r>
+      <w:proofErr w:type="spellStart"/>
+      <w:r>
+        <w:t>uuid</w:t>
+      </w:r>
+      <w:proofErr w:type="spellEnd"/>
+      <w:r>
+        <w:t>} will also refresh component liveliness</w:t>
       </w:r>
       <w:r>
         <w:t>.</w:t>
@@ -3633,7 +3992,7 @@
       <w:pPr>
         <w:pStyle w:val="Heading3"/>
       </w:pPr>
-      <w:bookmarkStart w:id="14" w:name="_Toc107995597"/>
+      <w:bookmarkStart w:id="14" w:name="_Toc178164460"/>
       <w:r>
         <w:t>Field Descriptions</w:t>
       </w:r>
@@ -3861,7 +4220,15 @@
     </w:p>
     <w:p>
       <w:r>
-        <w:t>The concept of components and subcomponents exists in this API, and it is assumed that the client takes responsibility for reporting on all of them if it defines such a relationship. The field in the data type is optional and should only be used if there is an explicit ownership. In order to report on subcomponents, the process is the same, except that the UUID provided to the parent component should be used for this parent field. When there are subcomponents of a component, they should be registered from the highest level down, as show</w:t>
+        <w:t xml:space="preserve">The concept of components and subcomponents exists in this API, and it is assumed that the client takes responsibility for reporting on all of them if it defines such a relationship. The field in the data type is optional and should only be used if there is an explicit ownership. </w:t>
+      </w:r>
+      <w:proofErr w:type="gramStart"/>
+      <w:r>
+        <w:t>In order to</w:t>
+      </w:r>
+      <w:proofErr w:type="gramEnd"/>
+      <w:r>
+        <w:t xml:space="preserve"> report on subcomponents, the process is the same, except that the UUID provided to the parent component should be used for this parent field. When there are subcomponents of a component, they should be registered from the highest level down, as show</w:t>
       </w:r>
       <w:r>
         <w:t>n</w:t>
@@ -4092,7 +4459,7 @@
       <w:pPr>
         <w:pStyle w:val="Heading2"/>
       </w:pPr>
-      <w:bookmarkStart w:id="16" w:name="_Toc107995598"/>
+      <w:bookmarkStart w:id="16" w:name="_Toc178164461"/>
       <w:r>
         <w:t>Faults</w:t>
       </w:r>
@@ -4107,7 +4474,7 @@
       <w:pPr>
         <w:pStyle w:val="Heading3"/>
       </w:pPr>
-      <w:bookmarkStart w:id="17" w:name="_Toc107995599"/>
+      <w:bookmarkStart w:id="17" w:name="_Toc178164462"/>
       <w:r>
         <w:t>Fault Reporting</w:t>
       </w:r>
@@ -4216,7 +4583,7 @@
       <w:pPr>
         <w:pStyle w:val="Heading3"/>
       </w:pPr>
-      <w:bookmarkStart w:id="18" w:name="_Toc107995600"/>
+      <w:bookmarkStart w:id="18" w:name="_Toc178164463"/>
       <w:r>
         <w:t>Fault Updates</w:t>
       </w:r>
@@ -4340,7 +4707,7 @@
         <w:pStyle w:val="Heading3"/>
       </w:pPr>
       <w:bookmarkStart w:id="19" w:name="_Ref38967646"/>
-      <w:bookmarkStart w:id="20" w:name="_Toc107995601"/>
+      <w:bookmarkStart w:id="20" w:name="_Toc178164464"/>
       <w:r>
         <w:t>Fault Clearing</w:t>
       </w:r>
@@ -4356,7 +4723,7 @@
       <w:pPr>
         <w:pStyle w:val="Heading3"/>
       </w:pPr>
-      <w:bookmarkStart w:id="21" w:name="_Toc107995602"/>
+      <w:bookmarkStart w:id="21" w:name="_Toc178164465"/>
       <w:r>
         <w:t xml:space="preserve">Refreshing </w:t>
       </w:r>
@@ -4382,7 +4749,15 @@
         <w:t xml:space="preserve">needs </w:t>
       </w:r>
       <w:r>
-        <w:t>to be “refreshed” within a timeout period in the Fault object data type. An empty POST request on the /fault/{uuid}</w:t>
+        <w:t>to be “refreshed” within a timeout period in the Fault object data type. An empty POST request on the /fault/{</w:t>
+      </w:r>
+      <w:proofErr w:type="spellStart"/>
+      <w:r>
+        <w:t>uuid</w:t>
+      </w:r>
+      <w:proofErr w:type="spellEnd"/>
+      <w:r>
+        <w:t>}</w:t>
       </w:r>
       <w:r>
         <w:t>/refresh</w:t>
@@ -4391,14 +4766,27 @@
         <w:t xml:space="preserve"> </w:t>
       </w:r>
       <w:r>
-        <w:t xml:space="preserve">(uuid denotes the </w:t>
+        <w:t>(</w:t>
+      </w:r>
+      <w:proofErr w:type="spellStart"/>
+      <w:r>
+        <w:t>uuid</w:t>
+      </w:r>
+      <w:proofErr w:type="spellEnd"/>
+      <w:r>
+        <w:t xml:space="preserve"> denotes the </w:t>
       </w:r>
       <w:r>
         <w:t>fault</w:t>
       </w:r>
       <w:r>
-        <w:t xml:space="preserve"> uuid</w:t>
-      </w:r>
+        <w:t xml:space="preserve"> </w:t>
+      </w:r>
+      <w:proofErr w:type="spellStart"/>
+      <w:r>
+        <w:t>uuid</w:t>
+      </w:r>
+      <w:proofErr w:type="spellEnd"/>
       <w:r>
         <w:t xml:space="preserve">) </w:t>
       </w:r>
@@ -4406,7 +4794,15 @@
         <w:t xml:space="preserve">is used for this action. </w:t>
       </w:r>
       <w:r>
-        <w:t>PUT updates on the /fault/{uuid} endpoint also serve this purpose.</w:t>
+        <w:t>PUT updates on the /fault/{</w:t>
+      </w:r>
+      <w:proofErr w:type="spellStart"/>
+      <w:r>
+        <w:t>uuid</w:t>
+      </w:r>
+      <w:proofErr w:type="spellEnd"/>
+      <w:r>
+        <w:t>} endpoint also serve this purpose.</w:t>
       </w:r>
       <w:r>
         <w:t xml:space="preserve"> If activity on that </w:t>
@@ -4521,7 +4917,7 @@
       <w:pPr>
         <w:pStyle w:val="Heading3"/>
       </w:pPr>
-      <w:bookmarkStart w:id="22" w:name="_Toc107995603"/>
+      <w:bookmarkStart w:id="22" w:name="_Toc178164466"/>
       <w:r>
         <w:t>Field Descriptions</w:t>
       </w:r>
@@ -4542,7 +4938,15 @@
     </w:p>
     <w:p>
       <w:r>
-        <w:t>The severity of a fault indicates how impactful it is to the monitored component as a whole. This can range from “something the component notices” to “something that is causing failure within the component or system”. To capture this range, there are four levels of fault severities:</w:t>
+        <w:t xml:space="preserve">The severity of a fault indicates how impactful it is to the monitored </w:t>
+      </w:r>
+      <w:proofErr w:type="gramStart"/>
+      <w:r>
+        <w:t>component as a whole</w:t>
+      </w:r>
+      <w:proofErr w:type="gramEnd"/>
+      <w:r>
+        <w:t>. This can range from “something the component notices” to “something that is causing failure within the component or system”. To capture this range, there are four levels of fault severities:</w:t>
       </w:r>
     </w:p>
     <w:p>
@@ -4578,7 +4982,15 @@
         </w:numPr>
       </w:pPr>
       <w:r>
-        <w:t>HIGH – The quality of service is affected and data is untrustworthy, due to it being incorrect, missing, or not meeting other necessary requirements</w:t>
+        <w:t xml:space="preserve">HIGH – The quality of service is </w:t>
+      </w:r>
+      <w:proofErr w:type="gramStart"/>
+      <w:r>
+        <w:t>affected</w:t>
+      </w:r>
+      <w:proofErr w:type="gramEnd"/>
+      <w:r>
+        <w:t xml:space="preserve"> and data is untrustworthy, due to it being incorrect, missing, or not meeting other necessary requirements</w:t>
       </w:r>
     </w:p>
     <w:p>
@@ -4680,7 +5092,7 @@
       <w:pPr>
         <w:pStyle w:val="Heading2"/>
       </w:pPr>
-      <w:bookmarkStart w:id="23" w:name="_Toc107995604"/>
+      <w:bookmarkStart w:id="23" w:name="_Toc178164467"/>
       <w:r>
         <w:t>Registration</w:t>
       </w:r>
@@ -4723,7 +5135,15 @@
         <w:t xml:space="preserve">information </w:t>
       </w:r>
       <w:r>
-        <w:t xml:space="preserve">can also be requested by UUID by using GET on the /component/{uuid} endpoint as well. </w:t>
+        <w:t>can also be requested by UUID by using GET on the /component/{</w:t>
+      </w:r>
+      <w:proofErr w:type="spellStart"/>
+      <w:r>
+        <w:t>uuid</w:t>
+      </w:r>
+      <w:proofErr w:type="spellEnd"/>
+      <w:r>
+        <w:t xml:space="preserve">} endpoint as well. </w:t>
       </w:r>
     </w:p>
     <w:p>
@@ -4734,7 +5154,15 @@
         <w:t>s</w:t>
       </w:r>
       <w:r>
-        <w:t xml:space="preserve"> can be accessed similarly using the /fault/ and /fault/{uuid} endpoints. For more information, see the API specification for filtered queries and additional data type fields for the responses on these endpoints.</w:t>
+        <w:t xml:space="preserve"> can be accessed similarly using the /fault/ and /fault/{</w:t>
+      </w:r>
+      <w:proofErr w:type="spellStart"/>
+      <w:r>
+        <w:t>uuid</w:t>
+      </w:r>
+      <w:proofErr w:type="spellEnd"/>
+      <w:r>
+        <w:t>} endpoints. For more information, see the API specification for filtered queries and additional data type fields for the responses on these endpoints.</w:t>
       </w:r>
     </w:p>
     <w:p>
@@ -4742,7 +5170,7 @@
         <w:pStyle w:val="Heading2"/>
       </w:pPr>
       <w:bookmarkStart w:id="24" w:name="_Toc107965768"/>
-      <w:bookmarkStart w:id="25" w:name="_Toc107995605"/>
+      <w:bookmarkStart w:id="25" w:name="_Toc178164468"/>
       <w:r>
         <w:lastRenderedPageBreak/>
         <w:t>Mitigation Handling API</w:t>
@@ -5386,7 +5814,7 @@
         <w:pStyle w:val="Heading3"/>
       </w:pPr>
       <w:bookmarkStart w:id="28" w:name="_Toc107965769"/>
-      <w:bookmarkStart w:id="29" w:name="_Toc107995606"/>
+      <w:bookmarkStart w:id="29" w:name="_Toc178164469"/>
       <w:r>
         <w:t>Mitigation Registration</w:t>
       </w:r>
@@ -5401,7 +5829,15 @@
         </w:rPr>
       </w:pPr>
       <w:r>
-        <w:t xml:space="preserve">Mitigations are identified by FRAIHMWORK by their issuer id, executor id, list of faults associated, description, and the time of issue. </w:t>
+        <w:t xml:space="preserve">Mitigations are identified by FRAIHMWORK by their issuer </w:t>
+      </w:r>
+      <w:proofErr w:type="spellStart"/>
+      <w:r>
+        <w:t>id</w:t>
+      </w:r>
+      <w:proofErr w:type="spellEnd"/>
+      <w:r>
+        <w:t xml:space="preserve">, executor id, list of faults associated, description, and the time of issue. </w:t>
       </w:r>
       <w:r>
         <w:rPr>
@@ -5434,7 +5870,21 @@
         <w:rPr>
           <w:rFonts w:cstheme="minorHAnsi"/>
         </w:rPr>
-        <w:t>A mitigation is registered with a POST call for which FRAIHMWORK will generate a new UUID internally. The mitigation will be successfully registered with the UUID if no other mitigation is registered with the same issuer id, executor id, faults, description, and the time of issue.</w:t>
+        <w:t xml:space="preserve">A mitigation is registered with a POST call for which FRAIHMWORK will generate a new UUID internally. The mitigation will be successfully registered with the UUID if no other mitigation is registered with the same issuer </w:t>
+      </w:r>
+      <w:proofErr w:type="spellStart"/>
+      <w:r>
+        <w:rPr>
+          <w:rFonts w:cstheme="minorHAnsi"/>
+        </w:rPr>
+        <w:t>id</w:t>
+      </w:r>
+      <w:proofErr w:type="spellEnd"/>
+      <w:r>
+        <w:rPr>
+          <w:rFonts w:cstheme="minorHAnsi"/>
+        </w:rPr>
+        <w:t>, executor id, faults, description, and the time of issue.</w:t>
       </w:r>
     </w:p>
     <w:p>
@@ -5600,7 +6050,21 @@
         <w:rPr>
           <w:rFonts w:ascii="Courier New" w:hAnsi="Courier New" w:cs="Courier New"/>
         </w:rPr>
-        <w:t>&lt;base URL&gt;/api/mitigation/v0/mitigation</w:t>
+        <w:t>&lt;base URL&gt;/</w:t>
+      </w:r>
+      <w:proofErr w:type="spellStart"/>
+      <w:r>
+        <w:rPr>
+          <w:rFonts w:ascii="Courier New" w:hAnsi="Courier New" w:cs="Courier New"/>
+        </w:rPr>
+        <w:t>api</w:t>
+      </w:r>
+      <w:proofErr w:type="spellEnd"/>
+      <w:r>
+        <w:rPr>
+          <w:rFonts w:ascii="Courier New" w:hAnsi="Courier New" w:cs="Courier New"/>
+        </w:rPr>
+        <w:t>/mitigation/v0/mitigation</w:t>
       </w:r>
       <w:r>
         <w:t xml:space="preserve"> by applying the generated access token. The request body must be a JSON containing the mitigation details.</w:t>
@@ -5611,7 +6075,7 @@
         <w:pStyle w:val="Heading3"/>
       </w:pPr>
       <w:bookmarkStart w:id="31" w:name="_Toc107965770"/>
-      <w:bookmarkStart w:id="32" w:name="_Toc107995607"/>
+      <w:bookmarkStart w:id="32" w:name="_Toc178164470"/>
       <w:r>
         <w:t>Mitigation Updates</w:t>
       </w:r>
@@ -5620,7 +6084,15 @@
     </w:p>
     <w:p>
       <w:r>
-        <w:t xml:space="preserve">To update the mitigation state, the HTTP PUT command is used in conjunction with the registered mitigation uuid which was returned from the initial mitigation registration. Updates to the same mitigation must include the state of the mitigation along with the time of validity. If the time of validity is not provided, the time of receipt of the update message will be considered. </w:t>
+        <w:t xml:space="preserve">To update the mitigation state, the HTTP PUT command is used in conjunction with the registered mitigation </w:t>
+      </w:r>
+      <w:proofErr w:type="spellStart"/>
+      <w:r>
+        <w:t>uuid</w:t>
+      </w:r>
+      <w:proofErr w:type="spellEnd"/>
+      <w:r>
+        <w:t xml:space="preserve"> which was returned from the initial mitigation registration. Updates to the same mitigation must include the state of the mitigation along with the time of validity. If the time of validity is not provided, the time of receipt of the update message will be considered. </w:t>
       </w:r>
     </w:p>
     <w:p>
@@ -5661,10 +6133,46 @@
         <w:rPr>
           <w:rFonts w:ascii="Courier New" w:hAnsi="Courier New" w:cs="Courier New"/>
         </w:rPr>
-        <w:t>&lt;base URL&gt;/api/mitigation/v0/mitigation/{uuid}</w:t>
-      </w:r>
-      <w:r>
-        <w:t xml:space="preserve"> by applying the generated access token. The {uuid}</w:t>
+        <w:t>&lt;base URL&gt;/</w:t>
+      </w:r>
+      <w:proofErr w:type="spellStart"/>
+      <w:r>
+        <w:rPr>
+          <w:rFonts w:ascii="Courier New" w:hAnsi="Courier New" w:cs="Courier New"/>
+        </w:rPr>
+        <w:t>api</w:t>
+      </w:r>
+      <w:proofErr w:type="spellEnd"/>
+      <w:r>
+        <w:rPr>
+          <w:rFonts w:ascii="Courier New" w:hAnsi="Courier New" w:cs="Courier New"/>
+        </w:rPr>
+        <w:t>/mitigation/v0/mitigation/{</w:t>
+      </w:r>
+      <w:proofErr w:type="spellStart"/>
+      <w:r>
+        <w:rPr>
+          <w:rFonts w:ascii="Courier New" w:hAnsi="Courier New" w:cs="Courier New"/>
+        </w:rPr>
+        <w:t>uuid</w:t>
+      </w:r>
+      <w:proofErr w:type="spellEnd"/>
+      <w:r>
+        <w:rPr>
+          <w:rFonts w:ascii="Courier New" w:hAnsi="Courier New" w:cs="Courier New"/>
+        </w:rPr>
+        <w:t>}</w:t>
+      </w:r>
+      <w:r>
+        <w:t xml:space="preserve"> by applying the generated access token. The {</w:t>
+      </w:r>
+      <w:proofErr w:type="spellStart"/>
+      <w:r>
+        <w:t>uuid</w:t>
+      </w:r>
+      <w:proofErr w:type="spellEnd"/>
+      <w:r>
+        <w:t>}</w:t>
       </w:r>
       <w:r>
         <w:t xml:space="preserve"> </w:t>
@@ -5782,7 +6290,15 @@
     </w:p>
     <w:p>
       <w:r>
-        <w:t>If the mitigation exists, a success message will be returned with the mitigation uuid, whereas if the mitigation does not exist, the user will get a 404-error response.</w:t>
+        <w:t xml:space="preserve">If the mitigation exists, a success message will be returned with the mitigation </w:t>
+      </w:r>
+      <w:proofErr w:type="spellStart"/>
+      <w:r>
+        <w:t>uuid</w:t>
+      </w:r>
+      <w:proofErr w:type="spellEnd"/>
+      <w:r>
+        <w:t>, whereas if the mitigation does not exist, the user will get a 404-error response.</w:t>
       </w:r>
     </w:p>
     <w:p>
@@ -5790,7 +6306,7 @@
         <w:pStyle w:val="Heading3"/>
       </w:pPr>
       <w:bookmarkStart w:id="34" w:name="_Toc107965771"/>
-      <w:bookmarkStart w:id="35" w:name="_Toc107995608"/>
+      <w:bookmarkStart w:id="35" w:name="_Toc178164471"/>
       <w:r>
         <w:t>Retrieving Mitigation Details</w:t>
       </w:r>
@@ -5938,10 +6454,32 @@
         <w:rPr>
           <w:rFonts w:ascii="Courier New" w:hAnsi="Courier New" w:cs="Courier New"/>
         </w:rPr>
-        <w:t xml:space="preserve">&lt;base URL&gt;/api/mitigation/v0/mitigation/ </w:t>
-      </w:r>
-      <w:r>
-        <w:t xml:space="preserve">endpoint. Each mitigation in the list of mitigations will contain the mitigation uuid and other details. </w:t>
+        <w:t>&lt;base URL&gt;/</w:t>
+      </w:r>
+      <w:proofErr w:type="spellStart"/>
+      <w:r>
+        <w:rPr>
+          <w:rFonts w:ascii="Courier New" w:hAnsi="Courier New" w:cs="Courier New"/>
+        </w:rPr>
+        <w:t>api</w:t>
+      </w:r>
+      <w:proofErr w:type="spellEnd"/>
+      <w:r>
+        <w:rPr>
+          <w:rFonts w:ascii="Courier New" w:hAnsi="Courier New" w:cs="Courier New"/>
+        </w:rPr>
+        <w:t xml:space="preserve">/mitigation/v0/mitigation/ </w:t>
+      </w:r>
+      <w:r>
+        <w:t xml:space="preserve">endpoint. Each mitigation in the list of mitigations will contain the mitigation </w:t>
+      </w:r>
+      <w:proofErr w:type="spellStart"/>
+      <w:r>
+        <w:t>uuid</w:t>
+      </w:r>
+      <w:proofErr w:type="spellEnd"/>
+      <w:r>
+        <w:t xml:space="preserve"> and other details. </w:t>
       </w:r>
     </w:p>
     <w:p>
@@ -5952,7 +6490,35 @@
         <w:rPr>
           <w:rFonts w:ascii="Courier New" w:hAnsi="Courier New" w:cs="Courier New"/>
         </w:rPr>
-        <w:t>&lt;base URL&gt;/api/mitigation/v0/mitigation/{uuid}</w:t>
+        <w:t>&lt;base URL&gt;/</w:t>
+      </w:r>
+      <w:proofErr w:type="spellStart"/>
+      <w:r>
+        <w:rPr>
+          <w:rFonts w:ascii="Courier New" w:hAnsi="Courier New" w:cs="Courier New"/>
+        </w:rPr>
+        <w:t>api</w:t>
+      </w:r>
+      <w:proofErr w:type="spellEnd"/>
+      <w:r>
+        <w:rPr>
+          <w:rFonts w:ascii="Courier New" w:hAnsi="Courier New" w:cs="Courier New"/>
+        </w:rPr>
+        <w:t>/mitigation/v0/mitigation/{</w:t>
+      </w:r>
+      <w:proofErr w:type="spellStart"/>
+      <w:r>
+        <w:rPr>
+          <w:rFonts w:ascii="Courier New" w:hAnsi="Courier New" w:cs="Courier New"/>
+        </w:rPr>
+        <w:t>uuid</w:t>
+      </w:r>
+      <w:proofErr w:type="spellEnd"/>
+      <w:r>
+        <w:rPr>
+          <w:rFonts w:ascii="Courier New" w:hAnsi="Courier New" w:cs="Courier New"/>
+        </w:rPr>
+        <w:t>}</w:t>
       </w:r>
       <w:r>
         <w:t xml:space="preserve"> endpoint. </w:t>
@@ -5966,7 +6532,21 @@
         <w:rPr>
           <w:rFonts w:ascii="Courier New" w:hAnsi="Courier New" w:cs="Courier New"/>
         </w:rPr>
-        <w:t xml:space="preserve">&lt;base URL&gt;/api/mitigation/v0/mitigation/state/{state} </w:t>
+        <w:t>&lt;base URL&gt;/</w:t>
+      </w:r>
+      <w:proofErr w:type="spellStart"/>
+      <w:r>
+        <w:rPr>
+          <w:rFonts w:ascii="Courier New" w:hAnsi="Courier New" w:cs="Courier New"/>
+        </w:rPr>
+        <w:t>api</w:t>
+      </w:r>
+      <w:proofErr w:type="spellEnd"/>
+      <w:r>
+        <w:rPr>
+          <w:rFonts w:ascii="Courier New" w:hAnsi="Courier New" w:cs="Courier New"/>
+        </w:rPr>
+        <w:t xml:space="preserve">/mitigation/v0/mitigation/state/{state} </w:t>
       </w:r>
       <w:r>
         <w:t>endpoint.</w:t>
@@ -5976,7 +6556,7 @@
       <w:pPr>
         <w:pStyle w:val="Heading2"/>
       </w:pPr>
-      <w:bookmarkStart w:id="37" w:name="_Toc107995609"/>
+      <w:bookmarkStart w:id="37" w:name="_Toc178164472"/>
       <w:r>
         <w:t>Return objects</w:t>
       </w:r>
@@ -6001,18 +6581,22 @@
       <w:r>
         <w:t xml:space="preserve">of data type </w:t>
       </w:r>
+      <w:proofErr w:type="spellStart"/>
       <w:r>
         <w:t>ActiveComponent</w:t>
       </w:r>
+      <w:proofErr w:type="spellEnd"/>
       <w:r>
         <w:t xml:space="preserve">, </w:t>
       </w:r>
       <w:r>
         <w:t xml:space="preserve">being reported, or the new UUID generated by the post request. Similarly, the fault endpoint returns the </w:t>
       </w:r>
+      <w:proofErr w:type="spellStart"/>
       <w:r>
         <w:t>ActiveFault</w:t>
       </w:r>
+      <w:proofErr w:type="spellEnd"/>
       <w:r>
         <w:t xml:space="preserve"> data type, and the UUID is representative of the fault’s UUID that is being used to track it. If the UUID is null, this indicates that the </w:t>
       </w:r>
@@ -6028,7 +6612,7 @@
       <w:pPr>
         <w:pStyle w:val="Heading2"/>
       </w:pPr>
-      <w:bookmarkStart w:id="38" w:name="_Toc107995610"/>
+      <w:bookmarkStart w:id="38" w:name="_Toc178164473"/>
       <w:r>
         <w:t>Specifications and Miscellaneous</w:t>
       </w:r>
@@ -6063,7 +6647,15 @@
     </w:p>
     <w:p>
       <w:r>
-        <w:t>The versioning of the APIs will follow SemVer 2.0</w:t>
+        <w:t xml:space="preserve">The versioning of the APIs will follow </w:t>
+      </w:r>
+      <w:proofErr w:type="spellStart"/>
+      <w:r>
+        <w:t>SemVer</w:t>
+      </w:r>
+      <w:proofErr w:type="spellEnd"/>
+      <w:r>
+        <w:t xml:space="preserve"> 2.0</w:t>
       </w:r>
       <w:r>
         <w:t>.0</w:t>
@@ -6087,7 +6679,7 @@
       <w:pPr>
         <w:pStyle w:val="Heading1"/>
       </w:pPr>
-      <w:bookmarkStart w:id="39" w:name="_Toc107995611"/>
+      <w:bookmarkStart w:id="39" w:name="_Toc178164474"/>
       <w:r>
         <w:lastRenderedPageBreak/>
         <w:t>Configuration</w:t>
@@ -6095,15 +6687,20 @@
       <w:bookmarkEnd w:id="39"/>
     </w:p>
     <w:p>
-      <w:r>
-        <w:t>In order to handle a wide variety of different clients, there are some assumptions that FRAIHMWORK must make in order to handle a number of different systems and components. These assumptions can be overridden with configuration, and clients may elect to provide configuration data if they have specific reporting requirements.</w:t>
+      <w:proofErr w:type="gramStart"/>
+      <w:r>
+        <w:t>In order to</w:t>
+      </w:r>
+      <w:proofErr w:type="gramEnd"/>
+      <w:r>
+        <w:t xml:space="preserve"> handle a wide variety of different clients, there are some assumptions that FRAIHMWORK must make in order to handle a number of different systems and components. These assumptions can be overridden with configuration, and clients may elect to provide configuration data if they have specific reporting requirements.</w:t>
       </w:r>
     </w:p>
     <w:p>
       <w:pPr>
         <w:pStyle w:val="Heading2"/>
       </w:pPr>
-      <w:bookmarkStart w:id="40" w:name="_Toc107995612"/>
+      <w:bookmarkStart w:id="40" w:name="_Toc178164475"/>
       <w:r>
         <w:t>FRAIHMWORK Configuration Library</w:t>
       </w:r>
@@ -6118,7 +6715,7 @@
       <w:pPr>
         <w:pStyle w:val="Heading3"/>
       </w:pPr>
-      <w:bookmarkStart w:id="41" w:name="_Toc107995613"/>
+      <w:bookmarkStart w:id="41" w:name="_Toc178164476"/>
       <w:r>
         <w:t>Default Data Fields</w:t>
       </w:r>
@@ -6133,7 +6730,7 @@
       <w:pPr>
         <w:pStyle w:val="Heading3"/>
       </w:pPr>
-      <w:bookmarkStart w:id="42" w:name="_Toc107995614"/>
+      <w:bookmarkStart w:id="42" w:name="_Toc178164477"/>
       <w:r>
         <w:t>Representative Image</w:t>
       </w:r>
@@ -6141,7 +6738,15 @@
     </w:p>
     <w:p>
       <w:r>
-        <w:t>The Components Tier of the TMI Display can optionally show a picture of the component being monitored, or a logo or other image. The easiest way to provide this is with a .png image, though dynamic URLs for this could be used in the future.</w:t>
+        <w:t>The Components Tier of the TMI Display can optionally show a picture of the component being monitored, or a logo or other image. The easiest way to provide this is with a .</w:t>
+      </w:r>
+      <w:proofErr w:type="spellStart"/>
+      <w:r>
+        <w:t>png</w:t>
+      </w:r>
+      <w:proofErr w:type="spellEnd"/>
+      <w:r>
+        <w:t xml:space="preserve"> image, though dynamic URLs for this could be used in the future.</w:t>
       </w:r>
     </w:p>
     <w:p>
@@ -6149,7 +6754,7 @@
         <w:pStyle w:val="Heading2"/>
       </w:pPr>
       <w:bookmarkStart w:id="43" w:name="_Ref38967871"/>
-      <w:bookmarkStart w:id="44" w:name="_Toc107995615"/>
+      <w:bookmarkStart w:id="44" w:name="_Toc178164478"/>
       <w:r>
         <w:t>Fault Library</w:t>
       </w:r>
@@ -6166,7 +6771,7 @@
         <w:pStyle w:val="Heading2"/>
       </w:pPr>
       <w:bookmarkStart w:id="45" w:name="_Ref38979521"/>
-      <w:bookmarkStart w:id="46" w:name="_Toc107995616"/>
+      <w:bookmarkStart w:id="46" w:name="_Toc178164479"/>
       <w:r>
         <w:t>Timeouts</w:t>
       </w:r>
@@ -6183,7 +6788,7 @@
         <w:pStyle w:val="Heading1"/>
       </w:pPr>
       <w:bookmarkStart w:id="47" w:name="_Ref90034404"/>
-      <w:bookmarkStart w:id="48" w:name="_Toc107995617"/>
+      <w:bookmarkStart w:id="48" w:name="_Toc178164480"/>
       <w:r>
         <w:lastRenderedPageBreak/>
         <w:t>Security</w:t>
@@ -6225,7 +6830,7 @@
       <w:pPr>
         <w:pStyle w:val="Heading1"/>
       </w:pPr>
-      <w:bookmarkStart w:id="49" w:name="_Toc107995618"/>
+      <w:bookmarkStart w:id="49" w:name="_Toc178164481"/>
       <w:r>
         <w:lastRenderedPageBreak/>
         <w:t>Limitations And Future Work</w:t>
@@ -6235,6 +6840,1122 @@
     <w:p>
       <w:r>
         <w:t>At the time of writing, there are no inherent protections against bad actors within the ecosystem reporting an excess of faults, components, etc., nor are there explicit permissions set on objects created by a client. Future development on these APIs and the servers that resources can only be modified or deleted by the systems that initially create them.</w:t>
+      </w:r>
+    </w:p>
+    <w:p>
+      <w:r>
+        <w:br w:type="page"/>
+      </w:r>
+    </w:p>
+    <w:p/>
+    <w:p>
+      <w:pPr>
+        <w:pStyle w:val="AppendixTitle"/>
+      </w:pPr>
+      <w:bookmarkStart w:id="50" w:name="_Toc178164482"/>
+      <w:bookmarkEnd w:id="50"/>
+    </w:p>
+    <w:p>
+      <w:r>
+        <w:t>This section outlines additional details to aid the user in the initial integration stages with FRAIHMWORK.</w:t>
+      </w:r>
+    </w:p>
+    <w:p>
+      <w:pPr>
+        <w:pStyle w:val="ListParagraph"/>
+        <w:numPr>
+          <w:ilvl w:val="0"/>
+          <w:numId w:val="34"/>
+        </w:numPr>
+      </w:pPr>
+      <w:r>
+        <w:t>Capture OAuth Token</w:t>
+      </w:r>
+    </w:p>
+    <w:p>
+      <w:pPr>
+        <w:pStyle w:val="ListParagraph"/>
+        <w:numPr>
+          <w:ilvl w:val="1"/>
+          <w:numId w:val="34"/>
+        </w:numPr>
+      </w:pPr>
+      <w:r>
+        <w:t>Client ID</w:t>
+      </w:r>
+    </w:p>
+    <w:p>
+      <w:pPr>
+        <w:pStyle w:val="ListParagraph"/>
+        <w:numPr>
+          <w:ilvl w:val="2"/>
+          <w:numId w:val="34"/>
+        </w:numPr>
+      </w:pPr>
+      <w:r>
+        <w:t xml:space="preserve">Provided to you by </w:t>
+      </w:r>
+      <w:proofErr w:type="spellStart"/>
+      <w:r>
+        <w:t>ResilienX</w:t>
+      </w:r>
+      <w:proofErr w:type="spellEnd"/>
+      <w:r>
+        <w:t>.</w:t>
+      </w:r>
+    </w:p>
+    <w:p>
+      <w:pPr>
+        <w:pStyle w:val="ListParagraph"/>
+        <w:numPr>
+          <w:ilvl w:val="1"/>
+          <w:numId w:val="34"/>
+        </w:numPr>
+      </w:pPr>
+      <w:r>
+        <w:t>Client Secret</w:t>
+      </w:r>
+    </w:p>
+    <w:p>
+      <w:pPr>
+        <w:pStyle w:val="ListParagraph"/>
+        <w:numPr>
+          <w:ilvl w:val="2"/>
+          <w:numId w:val="34"/>
+        </w:numPr>
+      </w:pPr>
+      <w:r>
+        <w:t xml:space="preserve">Provided to you by </w:t>
+      </w:r>
+      <w:proofErr w:type="spellStart"/>
+      <w:r>
+        <w:t>ResilienX</w:t>
+      </w:r>
+      <w:proofErr w:type="spellEnd"/>
+      <w:r>
+        <w:t>.</w:t>
+      </w:r>
+    </w:p>
+    <w:p>
+      <w:pPr>
+        <w:pStyle w:val="ListParagraph"/>
+        <w:numPr>
+          <w:ilvl w:val="1"/>
+          <w:numId w:val="34"/>
+        </w:numPr>
+      </w:pPr>
+      <w:r>
+        <w:t>Retrieve URL</w:t>
+      </w:r>
+    </w:p>
+    <w:p>
+      <w:pPr>
+        <w:pStyle w:val="ListParagraph"/>
+        <w:numPr>
+          <w:ilvl w:val="2"/>
+          <w:numId w:val="34"/>
+        </w:numPr>
+      </w:pPr>
+      <w:r>
+        <w:t>Combination of the Endpoint and whichever FRAIHMWORK namespace you would like to register components for.</w:t>
+      </w:r>
+    </w:p>
+    <w:p>
+      <w:pPr>
+        <w:pStyle w:val="ListParagraph"/>
+        <w:numPr>
+          <w:ilvl w:val="1"/>
+          <w:numId w:val="34"/>
+        </w:numPr>
+      </w:pPr>
+      <w:r>
+        <w:t>Endpoint: POST /auth/realms/dev/protocol/</w:t>
+      </w:r>
+      <w:proofErr w:type="spellStart"/>
+      <w:r>
+        <w:t>openid</w:t>
+      </w:r>
+      <w:proofErr w:type="spellEnd"/>
+      <w:r>
+        <w:t>-connect/token</w:t>
+      </w:r>
+    </w:p>
+    <w:p>
+      <w:pPr>
+        <w:pStyle w:val="ListParagraph"/>
+        <w:numPr>
+          <w:ilvl w:val="1"/>
+          <w:numId w:val="34"/>
+        </w:numPr>
+      </w:pPr>
+      <w:r>
+        <w:t>Returns: Bearer Token</w:t>
+      </w:r>
+    </w:p>
+    <w:p>
+      <w:pPr>
+        <w:pStyle w:val="ListParagraph"/>
+        <w:numPr>
+          <w:ilvl w:val="1"/>
+          <w:numId w:val="34"/>
+        </w:numPr>
+      </w:pPr>
+      <w:r>
+        <w:t>Note: The returned token must be used when creating the API client.</w:t>
+      </w:r>
+    </w:p>
+    <w:p>
+      <w:pPr>
+        <w:pStyle w:val="ListParagraph"/>
+        <w:numPr>
+          <w:ilvl w:val="0"/>
+          <w:numId w:val="34"/>
+        </w:numPr>
+      </w:pPr>
+      <w:r>
+        <w:t>Check for Component Existence</w:t>
+      </w:r>
+    </w:p>
+    <w:p>
+      <w:pPr>
+        <w:pStyle w:val="ListParagraph"/>
+        <w:numPr>
+          <w:ilvl w:val="1"/>
+          <w:numId w:val="34"/>
+        </w:numPr>
+      </w:pPr>
+      <w:r>
+        <w:t>Get All Components</w:t>
+      </w:r>
+    </w:p>
+    <w:p>
+      <w:pPr>
+        <w:pStyle w:val="ListParagraph"/>
+        <w:numPr>
+          <w:ilvl w:val="2"/>
+          <w:numId w:val="34"/>
+        </w:numPr>
+      </w:pPr>
+      <w:r>
+        <w:t>Use GET on the component endpoint to capture all component names.</w:t>
+      </w:r>
+    </w:p>
+    <w:p>
+      <w:pPr>
+        <w:pStyle w:val="ListParagraph"/>
+        <w:numPr>
+          <w:ilvl w:val="1"/>
+          <w:numId w:val="34"/>
+        </w:numPr>
+      </w:pPr>
+      <w:r>
+        <w:t>Endpoint: GET /monitor/v1/component</w:t>
+      </w:r>
+    </w:p>
+    <w:p>
+      <w:pPr>
+        <w:pStyle w:val="ListParagraph"/>
+        <w:numPr>
+          <w:ilvl w:val="1"/>
+          <w:numId w:val="34"/>
+        </w:numPr>
+      </w:pPr>
+      <w:r>
+        <w:t>Returns: List of Components</w:t>
+      </w:r>
+    </w:p>
+    <w:p>
+      <w:pPr>
+        <w:pStyle w:val="ListParagraph"/>
+        <w:numPr>
+          <w:ilvl w:val="1"/>
+          <w:numId w:val="34"/>
+        </w:numPr>
+      </w:pPr>
+      <w:r>
+        <w:t>Note: Use the component names to determine if the partner software service already registered itself as a component at some point. Save the component's UUID to begin updating liveliness and post faults.</w:t>
+      </w:r>
+    </w:p>
+    <w:p>
+      <w:pPr>
+        <w:pStyle w:val="ListParagraph"/>
+        <w:numPr>
+          <w:ilvl w:val="0"/>
+          <w:numId w:val="34"/>
+        </w:numPr>
+      </w:pPr>
+      <w:r>
+        <w:t>Create Component</w:t>
+      </w:r>
+    </w:p>
+    <w:p>
+      <w:pPr>
+        <w:pStyle w:val="ListParagraph"/>
+        <w:numPr>
+          <w:ilvl w:val="1"/>
+          <w:numId w:val="34"/>
+        </w:numPr>
+      </w:pPr>
+      <w:r>
+        <w:t>Name</w:t>
+      </w:r>
+    </w:p>
+    <w:p>
+      <w:pPr>
+        <w:pStyle w:val="ListParagraph"/>
+        <w:numPr>
+          <w:ilvl w:val="2"/>
+          <w:numId w:val="34"/>
+        </w:numPr>
+      </w:pPr>
+      <w:r>
+        <w:t>The name of the software service for each partner (e.g., AIS - Artemis).</w:t>
+      </w:r>
+    </w:p>
+    <w:p>
+      <w:pPr>
+        <w:pStyle w:val="ListParagraph"/>
+        <w:numPr>
+          <w:ilvl w:val="1"/>
+          <w:numId w:val="34"/>
+        </w:numPr>
+      </w:pPr>
+      <w:r>
+        <w:t>State</w:t>
+      </w:r>
+    </w:p>
+    <w:p>
+      <w:pPr>
+        <w:pStyle w:val="ListParagraph"/>
+        <w:numPr>
+          <w:ilvl w:val="2"/>
+          <w:numId w:val="34"/>
+        </w:numPr>
+      </w:pPr>
+      <w:r>
+        <w:t>State should be {"state": "ONLINE"} to indicate the software service is running.</w:t>
+      </w:r>
+    </w:p>
+    <w:p>
+      <w:pPr>
+        <w:pStyle w:val="ListParagraph"/>
+        <w:numPr>
+          <w:ilvl w:val="1"/>
+          <w:numId w:val="34"/>
+        </w:numPr>
+      </w:pPr>
+      <w:r>
+        <w:t>UUID</w:t>
+      </w:r>
+    </w:p>
+    <w:p>
+      <w:pPr>
+        <w:pStyle w:val="ListParagraph"/>
+        <w:numPr>
+          <w:ilvl w:val="2"/>
+          <w:numId w:val="34"/>
+        </w:numPr>
+      </w:pPr>
+      <w:r>
+        <w:t xml:space="preserve">The UUID may be left </w:t>
+      </w:r>
+      <w:proofErr w:type="gramStart"/>
+      <w:r>
+        <w:t>blank</w:t>
+      </w:r>
+      <w:proofErr w:type="gramEnd"/>
+      <w:r>
+        <w:t xml:space="preserve"> or it can be provided by the software service.</w:t>
+      </w:r>
+    </w:p>
+    <w:p>
+      <w:pPr>
+        <w:pStyle w:val="ListParagraph"/>
+        <w:numPr>
+          <w:ilvl w:val="1"/>
+          <w:numId w:val="34"/>
+        </w:numPr>
+      </w:pPr>
+      <w:r>
+        <w:t>Manufacturer</w:t>
+      </w:r>
+    </w:p>
+    <w:p>
+      <w:pPr>
+        <w:pStyle w:val="ListParagraph"/>
+        <w:numPr>
+          <w:ilvl w:val="2"/>
+          <w:numId w:val="34"/>
+        </w:numPr>
+      </w:pPr>
+      <w:r>
+        <w:t xml:space="preserve">A good place to add the </w:t>
+      </w:r>
+      <w:proofErr w:type="gramStart"/>
+      <w:r>
+        <w:t>partner</w:t>
+      </w:r>
+      <w:proofErr w:type="gramEnd"/>
+      <w:r>
+        <w:t xml:space="preserve"> name (e.g., AIS for the Artemis component).</w:t>
+      </w:r>
+    </w:p>
+    <w:p>
+      <w:pPr>
+        <w:pStyle w:val="ListParagraph"/>
+        <w:numPr>
+          <w:ilvl w:val="1"/>
+          <w:numId w:val="34"/>
+        </w:numPr>
+      </w:pPr>
+      <w:r>
+        <w:t>Timeout</w:t>
+      </w:r>
+    </w:p>
+    <w:p>
+      <w:pPr>
+        <w:pStyle w:val="ListParagraph"/>
+        <w:numPr>
+          <w:ilvl w:val="2"/>
+          <w:numId w:val="34"/>
+        </w:numPr>
+      </w:pPr>
+      <w:r>
+        <w:t>The most important parameter. Set this to a maximum of 10 seconds. This means that the software service must update the liveliness of the component within 10 seconds before a fault is created by FRAIHMWORK.</w:t>
+      </w:r>
+    </w:p>
+    <w:p>
+      <w:pPr>
+        <w:pStyle w:val="ListParagraph"/>
+        <w:numPr>
+          <w:ilvl w:val="1"/>
+          <w:numId w:val="34"/>
+        </w:numPr>
+      </w:pPr>
+      <w:r>
+        <w:t>Endpoint: POST /monitor/v1/component</w:t>
+      </w:r>
+    </w:p>
+    <w:p>
+      <w:pPr>
+        <w:pStyle w:val="ListParagraph"/>
+        <w:numPr>
+          <w:ilvl w:val="1"/>
+          <w:numId w:val="34"/>
+        </w:numPr>
+      </w:pPr>
+      <w:r>
+        <w:t>Returns: Component UUID</w:t>
+      </w:r>
+    </w:p>
+    <w:p>
+      <w:pPr>
+        <w:pStyle w:val="ListParagraph"/>
+        <w:numPr>
+          <w:ilvl w:val="1"/>
+          <w:numId w:val="34"/>
+        </w:numPr>
+      </w:pPr>
+      <w:r>
+        <w:t>Note: You must provide the bearer token returned when capturing the OAuth token.</w:t>
+      </w:r>
+    </w:p>
+    <w:p>
+      <w:pPr>
+        <w:pStyle w:val="ListParagraph"/>
+        <w:numPr>
+          <w:ilvl w:val="0"/>
+          <w:numId w:val="34"/>
+        </w:numPr>
+      </w:pPr>
+      <w:r>
+        <w:t>Update Component Liveliness</w:t>
+      </w:r>
+    </w:p>
+    <w:p>
+      <w:pPr>
+        <w:pStyle w:val="ListParagraph"/>
+        <w:numPr>
+          <w:ilvl w:val="1"/>
+          <w:numId w:val="34"/>
+        </w:numPr>
+      </w:pPr>
+      <w:r>
+        <w:t>Name</w:t>
+      </w:r>
+    </w:p>
+    <w:p>
+      <w:pPr>
+        <w:pStyle w:val="ListParagraph"/>
+        <w:numPr>
+          <w:ilvl w:val="2"/>
+          <w:numId w:val="34"/>
+        </w:numPr>
+      </w:pPr>
+      <w:r>
+        <w:t>The name of the software service for each partner (e.g., AIS - Artemis).</w:t>
+      </w:r>
+    </w:p>
+    <w:p>
+      <w:pPr>
+        <w:pStyle w:val="ListParagraph"/>
+        <w:numPr>
+          <w:ilvl w:val="1"/>
+          <w:numId w:val="34"/>
+        </w:numPr>
+      </w:pPr>
+      <w:r>
+        <w:lastRenderedPageBreak/>
+        <w:t>State</w:t>
+      </w:r>
+    </w:p>
+    <w:p>
+      <w:pPr>
+        <w:pStyle w:val="ListParagraph"/>
+        <w:numPr>
+          <w:ilvl w:val="2"/>
+          <w:numId w:val="34"/>
+        </w:numPr>
+      </w:pPr>
+      <w:r>
+        <w:t>State should be {"state": "ONLINE"} to indicate the software service is running.</w:t>
+      </w:r>
+    </w:p>
+    <w:p>
+      <w:pPr>
+        <w:pStyle w:val="ListParagraph"/>
+        <w:numPr>
+          <w:ilvl w:val="1"/>
+          <w:numId w:val="34"/>
+        </w:numPr>
+      </w:pPr>
+      <w:r>
+        <w:t>UUID</w:t>
+      </w:r>
+    </w:p>
+    <w:p>
+      <w:pPr>
+        <w:pStyle w:val="ListParagraph"/>
+        <w:numPr>
+          <w:ilvl w:val="2"/>
+          <w:numId w:val="34"/>
+        </w:numPr>
+      </w:pPr>
+      <w:r>
+        <w:t xml:space="preserve">The UUID may be left </w:t>
+      </w:r>
+      <w:proofErr w:type="gramStart"/>
+      <w:r>
+        <w:t>blank</w:t>
+      </w:r>
+      <w:proofErr w:type="gramEnd"/>
+      <w:r>
+        <w:t xml:space="preserve"> or it can be provided by the software service. It is recommended to include the UUID that was either used or returned by FRAIHMWORK when creating the component.</w:t>
+      </w:r>
+    </w:p>
+    <w:p>
+      <w:pPr>
+        <w:pStyle w:val="ListParagraph"/>
+        <w:numPr>
+          <w:ilvl w:val="1"/>
+          <w:numId w:val="34"/>
+        </w:numPr>
+      </w:pPr>
+      <w:r>
+        <w:t>Endpoint: PUT /monitor/v1/component</w:t>
+      </w:r>
+    </w:p>
+    <w:p>
+      <w:pPr>
+        <w:pStyle w:val="ListParagraph"/>
+        <w:numPr>
+          <w:ilvl w:val="1"/>
+          <w:numId w:val="34"/>
+        </w:numPr>
+      </w:pPr>
+      <w:r>
+        <w:t>Returns: Component UUID</w:t>
+      </w:r>
+    </w:p>
+    <w:p>
+      <w:pPr>
+        <w:pStyle w:val="ListParagraph"/>
+        <w:numPr>
+          <w:ilvl w:val="1"/>
+          <w:numId w:val="34"/>
+        </w:numPr>
+      </w:pPr>
+      <w:r>
+        <w:t>Note: This needs to be done within the "Timeout" seconds that were specified when the component was created.</w:t>
+      </w:r>
+    </w:p>
+    <w:p>
+      <w:pPr>
+        <w:pStyle w:val="ListParagraph"/>
+        <w:numPr>
+          <w:ilvl w:val="0"/>
+          <w:numId w:val="34"/>
+        </w:numPr>
+      </w:pPr>
+      <w:r>
+        <w:t>Refresh OAuth Token</w:t>
+      </w:r>
+    </w:p>
+    <w:p>
+      <w:pPr>
+        <w:pStyle w:val="ListParagraph"/>
+        <w:numPr>
+          <w:ilvl w:val="1"/>
+          <w:numId w:val="34"/>
+        </w:numPr>
+      </w:pPr>
+      <w:r>
+        <w:t>Client ID</w:t>
+      </w:r>
+    </w:p>
+    <w:p>
+      <w:pPr>
+        <w:pStyle w:val="ListParagraph"/>
+        <w:numPr>
+          <w:ilvl w:val="2"/>
+          <w:numId w:val="34"/>
+        </w:numPr>
+      </w:pPr>
+      <w:r>
+        <w:t xml:space="preserve">Provided to you by </w:t>
+      </w:r>
+      <w:proofErr w:type="spellStart"/>
+      <w:r>
+        <w:t>ResilienX</w:t>
+      </w:r>
+      <w:proofErr w:type="spellEnd"/>
+      <w:r>
+        <w:t>.</w:t>
+      </w:r>
+    </w:p>
+    <w:p>
+      <w:pPr>
+        <w:pStyle w:val="ListParagraph"/>
+        <w:numPr>
+          <w:ilvl w:val="1"/>
+          <w:numId w:val="34"/>
+        </w:numPr>
+      </w:pPr>
+      <w:r>
+        <w:t>Client Secret</w:t>
+      </w:r>
+    </w:p>
+    <w:p>
+      <w:pPr>
+        <w:pStyle w:val="ListParagraph"/>
+        <w:numPr>
+          <w:ilvl w:val="2"/>
+          <w:numId w:val="34"/>
+        </w:numPr>
+      </w:pPr>
+      <w:r>
+        <w:t xml:space="preserve">Provided to you by </w:t>
+      </w:r>
+      <w:proofErr w:type="spellStart"/>
+      <w:r>
+        <w:t>ResilienX</w:t>
+      </w:r>
+      <w:proofErr w:type="spellEnd"/>
+      <w:r>
+        <w:t>.</w:t>
+      </w:r>
+    </w:p>
+    <w:p>
+      <w:pPr>
+        <w:pStyle w:val="ListParagraph"/>
+        <w:numPr>
+          <w:ilvl w:val="1"/>
+          <w:numId w:val="34"/>
+        </w:numPr>
+      </w:pPr>
+      <w:r>
+        <w:t>Retrieve URL</w:t>
+      </w:r>
+    </w:p>
+    <w:p>
+      <w:pPr>
+        <w:pStyle w:val="ListParagraph"/>
+        <w:numPr>
+          <w:ilvl w:val="2"/>
+          <w:numId w:val="34"/>
+        </w:numPr>
+      </w:pPr>
+      <w:r>
+        <w:t>Combination of the Endpoint and whichever FRAIHMWORK namespace you would like to register components for.</w:t>
+      </w:r>
+    </w:p>
+    <w:p>
+      <w:pPr>
+        <w:pStyle w:val="ListParagraph"/>
+        <w:numPr>
+          <w:ilvl w:val="1"/>
+          <w:numId w:val="34"/>
+        </w:numPr>
+      </w:pPr>
+      <w:r>
+        <w:t>Endpoint: POST /auth/realms/dev/protocol/</w:t>
+      </w:r>
+      <w:proofErr w:type="spellStart"/>
+      <w:r>
+        <w:t>openid</w:t>
+      </w:r>
+      <w:proofErr w:type="spellEnd"/>
+      <w:r>
+        <w:t>-connect/token</w:t>
+      </w:r>
+    </w:p>
+    <w:p>
+      <w:pPr>
+        <w:pStyle w:val="ListParagraph"/>
+        <w:numPr>
+          <w:ilvl w:val="1"/>
+          <w:numId w:val="34"/>
+        </w:numPr>
+      </w:pPr>
+      <w:r>
+        <w:t>Returns: Bearer Token</w:t>
+      </w:r>
+    </w:p>
+    <w:p>
+      <w:pPr>
+        <w:pStyle w:val="ListParagraph"/>
+        <w:numPr>
+          <w:ilvl w:val="1"/>
+          <w:numId w:val="34"/>
+        </w:numPr>
+      </w:pPr>
+      <w:r>
+        <w:t>Note: Re-run the 'Capture OAuth Token' step to obtain a new token and replace the old one.</w:t>
+      </w:r>
+    </w:p>
+    <w:p>
+      <w:pPr>
+        <w:pStyle w:val="ListParagraph"/>
+        <w:numPr>
+          <w:ilvl w:val="0"/>
+          <w:numId w:val="34"/>
+        </w:numPr>
+      </w:pPr>
+      <w:r>
+        <w:t>Create Fault</w:t>
+      </w:r>
+    </w:p>
+    <w:p>
+      <w:pPr>
+        <w:pStyle w:val="ListParagraph"/>
+        <w:numPr>
+          <w:ilvl w:val="1"/>
+          <w:numId w:val="34"/>
+        </w:numPr>
+      </w:pPr>
+      <w:r>
+        <w:t>Name</w:t>
+      </w:r>
+    </w:p>
+    <w:p>
+      <w:pPr>
+        <w:pStyle w:val="ListParagraph"/>
+        <w:numPr>
+          <w:ilvl w:val="2"/>
+          <w:numId w:val="34"/>
+        </w:numPr>
+      </w:pPr>
+      <w:r>
+        <w:t>The name of the software service for each partner (e.g., AIS - Artemis).</w:t>
+      </w:r>
+    </w:p>
+    <w:p>
+      <w:pPr>
+        <w:pStyle w:val="ListParagraph"/>
+        <w:numPr>
+          <w:ilvl w:val="1"/>
+          <w:numId w:val="34"/>
+        </w:numPr>
+      </w:pPr>
+      <w:r>
+        <w:t>Source</w:t>
+      </w:r>
+    </w:p>
+    <w:p>
+      <w:pPr>
+        <w:pStyle w:val="ListParagraph"/>
+        <w:numPr>
+          <w:ilvl w:val="2"/>
+          <w:numId w:val="34"/>
+        </w:numPr>
+      </w:pPr>
+      <w:r>
+        <w:t xml:space="preserve">The UUID may be left </w:t>
+      </w:r>
+      <w:proofErr w:type="gramStart"/>
+      <w:r>
+        <w:t>blank</w:t>
+      </w:r>
+      <w:proofErr w:type="gramEnd"/>
+      <w:r>
+        <w:t xml:space="preserve"> or it can be provided by the software service. It is recommended to include the UUID that was either used or returned by FRAIHMWORK when creating the component.</w:t>
+      </w:r>
+    </w:p>
+    <w:p>
+      <w:pPr>
+        <w:pStyle w:val="ListParagraph"/>
+        <w:numPr>
+          <w:ilvl w:val="1"/>
+          <w:numId w:val="34"/>
+        </w:numPr>
+      </w:pPr>
+      <w:r>
+        <w:t>Code</w:t>
+      </w:r>
+    </w:p>
+    <w:p>
+      <w:pPr>
+        <w:pStyle w:val="ListParagraph"/>
+        <w:numPr>
+          <w:ilvl w:val="2"/>
+          <w:numId w:val="34"/>
+        </w:numPr>
+      </w:pPr>
+      <w:r>
+        <w:t>Unique code for the fault. It must be an integer value.</w:t>
+      </w:r>
+    </w:p>
+    <w:p>
+      <w:pPr>
+        <w:pStyle w:val="ListParagraph"/>
+        <w:numPr>
+          <w:ilvl w:val="1"/>
+          <w:numId w:val="34"/>
+        </w:numPr>
+      </w:pPr>
+      <w:r>
+        <w:t>Severity</w:t>
+      </w:r>
+    </w:p>
+    <w:p>
+      <w:pPr>
+        <w:pStyle w:val="ListParagraph"/>
+        <w:numPr>
+          <w:ilvl w:val="2"/>
+          <w:numId w:val="34"/>
+        </w:numPr>
+      </w:pPr>
+      <w:r>
+        <w:t>Can either be LOW, MEDIUM, HIGH, or Unknown and indicates how detrimental the fault is for the partner software service.</w:t>
+      </w:r>
+    </w:p>
+    <w:p>
+      <w:pPr>
+        <w:pStyle w:val="ListParagraph"/>
+        <w:numPr>
+          <w:ilvl w:val="1"/>
+          <w:numId w:val="34"/>
+        </w:numPr>
+      </w:pPr>
+      <w:r>
+        <w:t>Description</w:t>
+      </w:r>
+    </w:p>
+    <w:p>
+      <w:pPr>
+        <w:pStyle w:val="ListParagraph"/>
+        <w:numPr>
+          <w:ilvl w:val="2"/>
+          <w:numId w:val="34"/>
+        </w:numPr>
+      </w:pPr>
+      <w:r>
+        <w:t>A high-level description of what the fault indicates.</w:t>
+      </w:r>
+    </w:p>
+    <w:p>
+      <w:pPr>
+        <w:pStyle w:val="ListParagraph"/>
+        <w:numPr>
+          <w:ilvl w:val="1"/>
+          <w:numId w:val="34"/>
+        </w:numPr>
+      </w:pPr>
+      <w:r>
+        <w:t>Timeout</w:t>
+      </w:r>
+    </w:p>
+    <w:p>
+      <w:pPr>
+        <w:pStyle w:val="ListParagraph"/>
+        <w:numPr>
+          <w:ilvl w:val="2"/>
+          <w:numId w:val="34"/>
+        </w:numPr>
+      </w:pPr>
+      <w:r>
+        <w:t>Number of seconds within which a fault update is expected by the partner service.</w:t>
+      </w:r>
+    </w:p>
+    <w:p>
+      <w:pPr>
+        <w:pStyle w:val="ListParagraph"/>
+        <w:numPr>
+          <w:ilvl w:val="1"/>
+          <w:numId w:val="34"/>
+        </w:numPr>
+      </w:pPr>
+      <w:r>
+        <w:t>Endpoint: POST /monitor/v1/fault</w:t>
+      </w:r>
+    </w:p>
+    <w:p>
+      <w:pPr>
+        <w:pStyle w:val="ListParagraph"/>
+        <w:numPr>
+          <w:ilvl w:val="1"/>
+          <w:numId w:val="34"/>
+        </w:numPr>
+      </w:pPr>
+      <w:r>
+        <w:t>Returns: Fault UUID</w:t>
+      </w:r>
+    </w:p>
+    <w:p>
+      <w:pPr>
+        <w:pStyle w:val="ListParagraph"/>
+        <w:numPr>
+          <w:ilvl w:val="1"/>
+          <w:numId w:val="34"/>
+        </w:numPr>
+      </w:pPr>
+      <w:r>
+        <w:t>Note: Specifying the source allows you to guarantee that you are posting the fault to the correct component in the rare case that a duplicate component name exists. Save the returned UUID for when this fault is to be deleted.</w:t>
+      </w:r>
+    </w:p>
+    <w:p>
+      <w:pPr>
+        <w:pStyle w:val="ListParagraph"/>
+        <w:numPr>
+          <w:ilvl w:val="0"/>
+          <w:numId w:val="34"/>
+        </w:numPr>
+      </w:pPr>
+      <w:r>
+        <w:lastRenderedPageBreak/>
+        <w:t>Update Fault</w:t>
+      </w:r>
+    </w:p>
+    <w:p>
+      <w:pPr>
+        <w:pStyle w:val="ListParagraph"/>
+        <w:numPr>
+          <w:ilvl w:val="1"/>
+          <w:numId w:val="34"/>
+        </w:numPr>
+      </w:pPr>
+      <w:r>
+        <w:t>Name</w:t>
+      </w:r>
+    </w:p>
+    <w:p>
+      <w:pPr>
+        <w:pStyle w:val="ListParagraph"/>
+        <w:numPr>
+          <w:ilvl w:val="2"/>
+          <w:numId w:val="34"/>
+        </w:numPr>
+      </w:pPr>
+      <w:r>
+        <w:t>The name of the software service for each partner (e.g., AIS - Artemis).</w:t>
+      </w:r>
+    </w:p>
+    <w:p>
+      <w:pPr>
+        <w:pStyle w:val="ListParagraph"/>
+        <w:numPr>
+          <w:ilvl w:val="1"/>
+          <w:numId w:val="34"/>
+        </w:numPr>
+      </w:pPr>
+      <w:r>
+        <w:t>Source</w:t>
+      </w:r>
+    </w:p>
+    <w:p>
+      <w:pPr>
+        <w:pStyle w:val="ListParagraph"/>
+        <w:numPr>
+          <w:ilvl w:val="2"/>
+          <w:numId w:val="34"/>
+        </w:numPr>
+      </w:pPr>
+      <w:r>
+        <w:t xml:space="preserve">The UUID may be left </w:t>
+      </w:r>
+      <w:proofErr w:type="gramStart"/>
+      <w:r>
+        <w:t>blank</w:t>
+      </w:r>
+      <w:proofErr w:type="gramEnd"/>
+      <w:r>
+        <w:t xml:space="preserve"> or it can be provided by the software service. It is recommended to include the UUID that was either used or returned by FRAIHMWORK when creating the component.</w:t>
+      </w:r>
+    </w:p>
+    <w:p>
+      <w:pPr>
+        <w:pStyle w:val="ListParagraph"/>
+        <w:numPr>
+          <w:ilvl w:val="1"/>
+          <w:numId w:val="34"/>
+        </w:numPr>
+      </w:pPr>
+      <w:r>
+        <w:t>Code</w:t>
+      </w:r>
+    </w:p>
+    <w:p>
+      <w:pPr>
+        <w:pStyle w:val="ListParagraph"/>
+        <w:numPr>
+          <w:ilvl w:val="2"/>
+          <w:numId w:val="34"/>
+        </w:numPr>
+      </w:pPr>
+      <w:r>
+        <w:t>Unique code for the fault. It must be an integer value.</w:t>
+      </w:r>
+    </w:p>
+    <w:p>
+      <w:pPr>
+        <w:pStyle w:val="ListParagraph"/>
+        <w:numPr>
+          <w:ilvl w:val="1"/>
+          <w:numId w:val="34"/>
+        </w:numPr>
+      </w:pPr>
+      <w:r>
+        <w:t>Severity</w:t>
+      </w:r>
+    </w:p>
+    <w:p>
+      <w:pPr>
+        <w:pStyle w:val="ListParagraph"/>
+        <w:numPr>
+          <w:ilvl w:val="2"/>
+          <w:numId w:val="34"/>
+        </w:numPr>
+      </w:pPr>
+      <w:r>
+        <w:t>Can either be LOW, MEDIUM, HIGH, or Unknown and indicates how detrimental the fault is for the partner software service.</w:t>
+      </w:r>
+    </w:p>
+    <w:p>
+      <w:pPr>
+        <w:pStyle w:val="ListParagraph"/>
+        <w:numPr>
+          <w:ilvl w:val="1"/>
+          <w:numId w:val="34"/>
+        </w:numPr>
+      </w:pPr>
+      <w:r>
+        <w:t>Endpoint: PUT /monitor/v1/fault</w:t>
+      </w:r>
+    </w:p>
+    <w:p>
+      <w:pPr>
+        <w:pStyle w:val="ListParagraph"/>
+        <w:numPr>
+          <w:ilvl w:val="1"/>
+          <w:numId w:val="34"/>
+        </w:numPr>
+      </w:pPr>
+      <w:r>
+        <w:t>Returns: Fault UUID</w:t>
+      </w:r>
+    </w:p>
+    <w:p>
+      <w:pPr>
+        <w:pStyle w:val="ListParagraph"/>
+        <w:numPr>
+          <w:ilvl w:val="1"/>
+          <w:numId w:val="34"/>
+        </w:numPr>
+      </w:pPr>
+      <w:r>
+        <w:t>Note: This needs to be done within "Timeout" seconds that were specified when the fault was created.</w:t>
+      </w:r>
+    </w:p>
+    <w:p>
+      <w:pPr>
+        <w:pStyle w:val="ListParagraph"/>
+        <w:numPr>
+          <w:ilvl w:val="0"/>
+          <w:numId w:val="34"/>
+        </w:numPr>
+      </w:pPr>
+      <w:r>
+        <w:t>Delete Fault</w:t>
+      </w:r>
+    </w:p>
+    <w:p>
+      <w:pPr>
+        <w:pStyle w:val="ListParagraph"/>
+        <w:numPr>
+          <w:ilvl w:val="1"/>
+          <w:numId w:val="34"/>
+        </w:numPr>
+      </w:pPr>
+      <w:r>
+        <w:t>UUID</w:t>
+      </w:r>
+    </w:p>
+    <w:p>
+      <w:pPr>
+        <w:pStyle w:val="ListParagraph"/>
+        <w:numPr>
+          <w:ilvl w:val="2"/>
+          <w:numId w:val="34"/>
+        </w:numPr>
+      </w:pPr>
+      <w:r>
+        <w:t>The UUID of the fault that was created by the software service originally.</w:t>
+      </w:r>
+    </w:p>
+    <w:p>
+      <w:pPr>
+        <w:pStyle w:val="ListParagraph"/>
+        <w:numPr>
+          <w:ilvl w:val="1"/>
+          <w:numId w:val="34"/>
+        </w:numPr>
+      </w:pPr>
+      <w:r>
+        <w:t>Endpoint: DELETE /monitor/v1/fault</w:t>
+      </w:r>
+    </w:p>
+    <w:p>
+      <w:pPr>
+        <w:pStyle w:val="ListParagraph"/>
+        <w:numPr>
+          <w:ilvl w:val="1"/>
+          <w:numId w:val="34"/>
+        </w:numPr>
+      </w:pPr>
+      <w:r>
+        <w:t>Returns: Fault UUID</w:t>
+      </w:r>
+    </w:p>
+    <w:p>
+      <w:pPr>
+        <w:pStyle w:val="ListParagraph"/>
+        <w:numPr>
+          <w:ilvl w:val="1"/>
+          <w:numId w:val="34"/>
+        </w:numPr>
+      </w:pPr>
+      <w:r>
+        <w:t>Note: The UUID from "Create Fault" is to be utilized to delete the fault.</w:t>
       </w:r>
     </w:p>
     <w:sectPr>
@@ -6253,7 +7974,7 @@
 </file>
 
 <file path=word/endnotes.xml><?xml version="1.0" encoding="utf-8"?>
-<w:endnotes xmlns:wpc="http://schemas.microsoft.com/office/word/2010/wordprocessingCanvas" xmlns:cx="http://schemas.microsoft.com/office/drawing/2014/chartex" xmlns:cx1="http://schemas.microsoft.com/office/drawing/2015/9/8/chartex" xmlns:cx2="http://schemas.microsoft.com/office/drawing/2015/10/21/chartex" xmlns:cx3="http://schemas.microsoft.com/office/drawing/2016/5/9/chartex" xmlns:cx4="http://schemas.microsoft.com/office/drawing/2016/5/10/chartex" xmlns:cx5="http://schemas.microsoft.com/office/drawing/2016/5/11/chartex" xmlns:cx6="http://schemas.microsoft.com/office/drawing/2016/5/12/chartex" xmlns:cx7="http://schemas.microsoft.com/office/drawing/2016/5/13/chartex" xmlns:cx8="http://schemas.microsoft.com/office/drawing/2016/5/14/chartex" xmlns:mc="http://schemas.openxmlformats.org/markup-compatibility/2006" xmlns:aink="http://schemas.microsoft.com/office/drawing/2016/ink" xmlns:am3d="http://schemas.microsoft.com/office/drawing/2017/model3d" xmlns:o="urn:schemas-microsoft-com:office:office" xmlns:oel="http://schemas.microsoft.com/office/2019/extlst" xmlns:r="http://schemas.openxmlformats.org/officeDocument/2006/relationships" xmlns:m="http://schemas.openxmlformats.org/officeDocument/2006/math" xmlns:v="urn:schemas-microsoft-com:vml" xmlns:wp14="http://schemas.microsoft.com/office/word/2010/wordprocessingDrawing" xmlns:wp="http://schemas.openxmlformats.org/drawingml/2006/wordprocessingDrawing" xmlns:w10="urn:schemas-microsoft-com:office:word" xmlns:w="http://schemas.openxmlformats.org/wordprocessingml/2006/main" xmlns:w14="http://schemas.microsoft.com/office/word/2010/wordml" xmlns:w15="http://schemas.microsoft.com/office/word/2012/wordml" xmlns:w16cex="http://schemas.microsoft.com/office/word/2018/wordml/cex" xmlns:w16cid="http://schemas.microsoft.com/office/word/2016/wordml/cid" xmlns:w16="http://schemas.microsoft.com/office/word/2018/wordml" xmlns:w16sdtdh="http://schemas.microsoft.com/office/word/2020/wordml/sdtdatahash" xmlns:w16se="http://schemas.microsoft.com/office/word/2015/wordml/symex" xmlns:wpg="http://schemas.microsoft.com/office/word/2010/wordprocessingGroup" xmlns:wpi="http://schemas.microsoft.com/office/word/2010/wordprocessingInk" xmlns:wne="http://schemas.microsoft.com/office/word/2006/wordml" xmlns:wps="http://schemas.microsoft.com/office/word/2010/wordprocessingShape" mc:Ignorable="w14 w15 w16se w16cid w16 w16cex w16sdtdh wp14">
+<w:endnotes xmlns:wpc="http://schemas.microsoft.com/office/word/2010/wordprocessingCanvas" xmlns:cx="http://schemas.microsoft.com/office/drawing/2014/chartex" xmlns:cx1="http://schemas.microsoft.com/office/drawing/2015/9/8/chartex" xmlns:cx2="http://schemas.microsoft.com/office/drawing/2015/10/21/chartex" xmlns:cx3="http://schemas.microsoft.com/office/drawing/2016/5/9/chartex" xmlns:cx4="http://schemas.microsoft.com/office/drawing/2016/5/10/chartex" xmlns:cx5="http://schemas.microsoft.com/office/drawing/2016/5/11/chartex" xmlns:cx6="http://schemas.microsoft.com/office/drawing/2016/5/12/chartex" xmlns:cx7="http://schemas.microsoft.com/office/drawing/2016/5/13/chartex" xmlns:cx8="http://schemas.microsoft.com/office/drawing/2016/5/14/chartex" xmlns:mc="http://schemas.openxmlformats.org/markup-compatibility/2006" xmlns:aink="http://schemas.microsoft.com/office/drawing/2016/ink" xmlns:am3d="http://schemas.microsoft.com/office/drawing/2017/model3d" xmlns:o="urn:schemas-microsoft-com:office:office" xmlns:oel="http://schemas.microsoft.com/office/2019/extlst" xmlns:r="http://schemas.openxmlformats.org/officeDocument/2006/relationships" xmlns:m="http://schemas.openxmlformats.org/officeDocument/2006/math" xmlns:v="urn:schemas-microsoft-com:vml" xmlns:wp14="http://schemas.microsoft.com/office/word/2010/wordprocessingDrawing" xmlns:wp="http://schemas.openxmlformats.org/drawingml/2006/wordprocessingDrawing" xmlns:w10="urn:schemas-microsoft-com:office:word" xmlns:w="http://schemas.openxmlformats.org/wordprocessingml/2006/main" xmlns:w14="http://schemas.microsoft.com/office/word/2010/wordml" xmlns:w15="http://schemas.microsoft.com/office/word/2012/wordml" xmlns:w16cex="http://schemas.microsoft.com/office/word/2018/wordml/cex" xmlns:w16cid="http://schemas.microsoft.com/office/word/2016/wordml/cid" xmlns:w16="http://schemas.microsoft.com/office/word/2018/wordml" xmlns:w16du="http://schemas.microsoft.com/office/word/2023/wordml/word16du" xmlns:w16sdtdh="http://schemas.microsoft.com/office/word/2020/wordml/sdtdatahash" xmlns:w16se="http://schemas.microsoft.com/office/word/2015/wordml/symex" xmlns:wpg="http://schemas.microsoft.com/office/word/2010/wordprocessingGroup" xmlns:wpi="http://schemas.microsoft.com/office/word/2010/wordprocessingInk" xmlns:wne="http://schemas.microsoft.com/office/word/2006/wordml" xmlns:wps="http://schemas.microsoft.com/office/word/2010/wordprocessingShape" mc:Ignorable="w14 w15 w16se w16cid w16 w16cex w16sdtdh w16du wp14">
   <w:endnote w:type="separator" w:id="-1">
     <w:p>
       <w:r>
@@ -6275,7 +7996,7 @@
 </file>
 
 <file path=word/footer1.xml><?xml version="1.0" encoding="utf-8"?>
-<w:ftr xmlns:wpc="http://schemas.microsoft.com/office/word/2010/wordprocessingCanvas" xmlns:cx="http://schemas.microsoft.com/office/drawing/2014/chartex" xmlns:cx1="http://schemas.microsoft.com/office/drawing/2015/9/8/chartex" xmlns:cx2="http://schemas.microsoft.com/office/drawing/2015/10/21/chartex" xmlns:cx3="http://schemas.microsoft.com/office/drawing/2016/5/9/chartex" xmlns:cx4="http://schemas.microsoft.com/office/drawing/2016/5/10/chartex" xmlns:cx5="http://schemas.microsoft.com/office/drawing/2016/5/11/chartex" xmlns:cx6="http://schemas.microsoft.com/office/drawing/2016/5/12/chartex" xmlns:cx7="http://schemas.microsoft.com/office/drawing/2016/5/13/chartex" xmlns:cx8="http://schemas.microsoft.com/office/drawing/2016/5/14/chartex" xmlns:mc="http://schemas.openxmlformats.org/markup-compatibility/2006" xmlns:aink="http://schemas.microsoft.com/office/drawing/2016/ink" xmlns:am3d="http://schemas.microsoft.com/office/drawing/2017/model3d" xmlns:o="urn:schemas-microsoft-com:office:office" xmlns:oel="http://schemas.microsoft.com/office/2019/extlst" xmlns:r="http://schemas.openxmlformats.org/officeDocument/2006/relationships" xmlns:m="http://schemas.openxmlformats.org/officeDocument/2006/math" xmlns:v="urn:schemas-microsoft-com:vml" xmlns:wp14="http://schemas.microsoft.com/office/word/2010/wordprocessingDrawing" xmlns:wp="http://schemas.openxmlformats.org/drawingml/2006/wordprocessingDrawing" xmlns:w10="urn:schemas-microsoft-com:office:word" xmlns:w="http://schemas.openxmlformats.org/wordprocessingml/2006/main" xmlns:w14="http://schemas.microsoft.com/office/word/2010/wordml" xmlns:w15="http://schemas.microsoft.com/office/word/2012/wordml" xmlns:w16cex="http://schemas.microsoft.com/office/word/2018/wordml/cex" xmlns:w16cid="http://schemas.microsoft.com/office/word/2016/wordml/cid" xmlns:w16="http://schemas.microsoft.com/office/word/2018/wordml" xmlns:w16sdtdh="http://schemas.microsoft.com/office/word/2020/wordml/sdtdatahash" xmlns:w16se="http://schemas.microsoft.com/office/word/2015/wordml/symex" xmlns:wpg="http://schemas.microsoft.com/office/word/2010/wordprocessingGroup" xmlns:wpi="http://schemas.microsoft.com/office/word/2010/wordprocessingInk" xmlns:wne="http://schemas.microsoft.com/office/word/2006/wordml" xmlns:wps="http://schemas.microsoft.com/office/word/2010/wordprocessingShape" mc:Ignorable="w14 w15 w16se w16cid w16 w16cex w16sdtdh wp14">
+<w:ftr xmlns:wpc="http://schemas.microsoft.com/office/word/2010/wordprocessingCanvas" xmlns:cx="http://schemas.microsoft.com/office/drawing/2014/chartex" xmlns:cx1="http://schemas.microsoft.com/office/drawing/2015/9/8/chartex" xmlns:cx2="http://schemas.microsoft.com/office/drawing/2015/10/21/chartex" xmlns:cx3="http://schemas.microsoft.com/office/drawing/2016/5/9/chartex" xmlns:cx4="http://schemas.microsoft.com/office/drawing/2016/5/10/chartex" xmlns:cx5="http://schemas.microsoft.com/office/drawing/2016/5/11/chartex" xmlns:cx6="http://schemas.microsoft.com/office/drawing/2016/5/12/chartex" xmlns:cx7="http://schemas.microsoft.com/office/drawing/2016/5/13/chartex" xmlns:cx8="http://schemas.microsoft.com/office/drawing/2016/5/14/chartex" xmlns:mc="http://schemas.openxmlformats.org/markup-compatibility/2006" xmlns:aink="http://schemas.microsoft.com/office/drawing/2016/ink" xmlns:am3d="http://schemas.microsoft.com/office/drawing/2017/model3d" xmlns:o="urn:schemas-microsoft-com:office:office" xmlns:oel="http://schemas.microsoft.com/office/2019/extlst" xmlns:r="http://schemas.openxmlformats.org/officeDocument/2006/relationships" xmlns:m="http://schemas.openxmlformats.org/officeDocument/2006/math" xmlns:v="urn:schemas-microsoft-com:vml" xmlns:wp14="http://schemas.microsoft.com/office/word/2010/wordprocessingDrawing" xmlns:wp="http://schemas.openxmlformats.org/drawingml/2006/wordprocessingDrawing" xmlns:w10="urn:schemas-microsoft-com:office:word" xmlns:w="http://schemas.openxmlformats.org/wordprocessingml/2006/main" xmlns:w14="http://schemas.microsoft.com/office/word/2010/wordml" xmlns:w15="http://schemas.microsoft.com/office/word/2012/wordml" xmlns:w16cex="http://schemas.microsoft.com/office/word/2018/wordml/cex" xmlns:w16cid="http://schemas.microsoft.com/office/word/2016/wordml/cid" xmlns:w16="http://schemas.microsoft.com/office/word/2018/wordml" xmlns:w16du="http://schemas.microsoft.com/office/word/2023/wordml/word16du" xmlns:w16sdtdh="http://schemas.microsoft.com/office/word/2020/wordml/sdtdatahash" xmlns:w16se="http://schemas.microsoft.com/office/word/2015/wordml/symex" xmlns:wpg="http://schemas.microsoft.com/office/word/2010/wordprocessingGroup" xmlns:wpi="http://schemas.microsoft.com/office/word/2010/wordprocessingInk" xmlns:wne="http://schemas.microsoft.com/office/word/2006/wordml" xmlns:wps="http://schemas.microsoft.com/office/word/2010/wordprocessingShape" mc:Ignorable="w14 w15 w16se w16cid w16 w16cex w16sdtdh w16du wp14">
   <w:sdt>
     <w:sdtPr>
       <w:id w:val="-1022466834"/>
@@ -6423,7 +8144,7 @@
 </file>
 
 <file path=word/footnotes.xml><?xml version="1.0" encoding="utf-8"?>
-<w:footnotes xmlns:wpc="http://schemas.microsoft.com/office/word/2010/wordprocessingCanvas" xmlns:cx="http://schemas.microsoft.com/office/drawing/2014/chartex" xmlns:cx1="http://schemas.microsoft.com/office/drawing/2015/9/8/chartex" xmlns:cx2="http://schemas.microsoft.com/office/drawing/2015/10/21/chartex" xmlns:cx3="http://schemas.microsoft.com/office/drawing/2016/5/9/chartex" xmlns:cx4="http://schemas.microsoft.com/office/drawing/2016/5/10/chartex" xmlns:cx5="http://schemas.microsoft.com/office/drawing/2016/5/11/chartex" xmlns:cx6="http://schemas.microsoft.com/office/drawing/2016/5/12/chartex" xmlns:cx7="http://schemas.microsoft.com/office/drawing/2016/5/13/chartex" xmlns:cx8="http://schemas.microsoft.com/office/drawing/2016/5/14/chartex" xmlns:mc="http://schemas.openxmlformats.org/markup-compatibility/2006" xmlns:aink="http://schemas.microsoft.com/office/drawing/2016/ink" xmlns:am3d="http://schemas.microsoft.com/office/drawing/2017/model3d" xmlns:o="urn:schemas-microsoft-com:office:office" xmlns:oel="http://schemas.microsoft.com/office/2019/extlst" xmlns:r="http://schemas.openxmlformats.org/officeDocument/2006/relationships" xmlns:m="http://schemas.openxmlformats.org/officeDocument/2006/math" xmlns:v="urn:schemas-microsoft-com:vml" xmlns:wp14="http://schemas.microsoft.com/office/word/2010/wordprocessingDrawing" xmlns:wp="http://schemas.openxmlformats.org/drawingml/2006/wordprocessingDrawing" xmlns:w10="urn:schemas-microsoft-com:office:word" xmlns:w="http://schemas.openxmlformats.org/wordprocessingml/2006/main" xmlns:w14="http://schemas.microsoft.com/office/word/2010/wordml" xmlns:w15="http://schemas.microsoft.com/office/word/2012/wordml" xmlns:w16cex="http://schemas.microsoft.com/office/word/2018/wordml/cex" xmlns:w16cid="http://schemas.microsoft.com/office/word/2016/wordml/cid" xmlns:w16="http://schemas.microsoft.com/office/word/2018/wordml" xmlns:w16sdtdh="http://schemas.microsoft.com/office/word/2020/wordml/sdtdatahash" xmlns:w16se="http://schemas.microsoft.com/office/word/2015/wordml/symex" xmlns:wpg="http://schemas.microsoft.com/office/word/2010/wordprocessingGroup" xmlns:wpi="http://schemas.microsoft.com/office/word/2010/wordprocessingInk" xmlns:wne="http://schemas.microsoft.com/office/word/2006/wordml" xmlns:wps="http://schemas.microsoft.com/office/word/2010/wordprocessingShape" mc:Ignorable="w14 w15 w16se w16cid w16 w16cex w16sdtdh wp14">
+<w:footnotes xmlns:wpc="http://schemas.microsoft.com/office/word/2010/wordprocessingCanvas" xmlns:cx="http://schemas.microsoft.com/office/drawing/2014/chartex" xmlns:cx1="http://schemas.microsoft.com/office/drawing/2015/9/8/chartex" xmlns:cx2="http://schemas.microsoft.com/office/drawing/2015/10/21/chartex" xmlns:cx3="http://schemas.microsoft.com/office/drawing/2016/5/9/chartex" xmlns:cx4="http://schemas.microsoft.com/office/drawing/2016/5/10/chartex" xmlns:cx5="http://schemas.microsoft.com/office/drawing/2016/5/11/chartex" xmlns:cx6="http://schemas.microsoft.com/office/drawing/2016/5/12/chartex" xmlns:cx7="http://schemas.microsoft.com/office/drawing/2016/5/13/chartex" xmlns:cx8="http://schemas.microsoft.com/office/drawing/2016/5/14/chartex" xmlns:mc="http://schemas.openxmlformats.org/markup-compatibility/2006" xmlns:aink="http://schemas.microsoft.com/office/drawing/2016/ink" xmlns:am3d="http://schemas.microsoft.com/office/drawing/2017/model3d" xmlns:o="urn:schemas-microsoft-com:office:office" xmlns:oel="http://schemas.microsoft.com/office/2019/extlst" xmlns:r="http://schemas.openxmlformats.org/officeDocument/2006/relationships" xmlns:m="http://schemas.openxmlformats.org/officeDocument/2006/math" xmlns:v="urn:schemas-microsoft-com:vml" xmlns:wp14="http://schemas.microsoft.com/office/word/2010/wordprocessingDrawing" xmlns:wp="http://schemas.openxmlformats.org/drawingml/2006/wordprocessingDrawing" xmlns:w10="urn:schemas-microsoft-com:office:word" xmlns:w="http://schemas.openxmlformats.org/wordprocessingml/2006/main" xmlns:w14="http://schemas.microsoft.com/office/word/2010/wordml" xmlns:w15="http://schemas.microsoft.com/office/word/2012/wordml" xmlns:w16cex="http://schemas.microsoft.com/office/word/2018/wordml/cex" xmlns:w16cid="http://schemas.microsoft.com/office/word/2016/wordml/cid" xmlns:w16="http://schemas.microsoft.com/office/word/2018/wordml" xmlns:w16du="http://schemas.microsoft.com/office/word/2023/wordml/word16du" xmlns:w16sdtdh="http://schemas.microsoft.com/office/word/2020/wordml/sdtdatahash" xmlns:w16se="http://schemas.microsoft.com/office/word/2015/wordml/symex" xmlns:wpg="http://schemas.microsoft.com/office/word/2010/wordprocessingGroup" xmlns:wpi="http://schemas.microsoft.com/office/word/2010/wordprocessingInk" xmlns:wne="http://schemas.microsoft.com/office/word/2006/wordml" xmlns:wps="http://schemas.microsoft.com/office/word/2010/wordprocessingShape" mc:Ignorable="w14 w15 w16se w16cid w16 w16cex w16sdtdh w16du wp14">
   <w:footnote w:type="separator" w:id="-1">
     <w:p>
       <w:r>
@@ -6445,7 +8166,7 @@
 </file>
 
 <file path=word/header1.xml><?xml version="1.0" encoding="utf-8"?>
-<w:hdr xmlns:wpc="http://schemas.microsoft.com/office/word/2010/wordprocessingCanvas" xmlns:cx="http://schemas.microsoft.com/office/drawing/2014/chartex" xmlns:cx1="http://schemas.microsoft.com/office/drawing/2015/9/8/chartex" xmlns:cx2="http://schemas.microsoft.com/office/drawing/2015/10/21/chartex" xmlns:cx3="http://schemas.microsoft.com/office/drawing/2016/5/9/chartex" xmlns:cx4="http://schemas.microsoft.com/office/drawing/2016/5/10/chartex" xmlns:cx5="http://schemas.microsoft.com/office/drawing/2016/5/11/chartex" xmlns:cx6="http://schemas.microsoft.com/office/drawing/2016/5/12/chartex" xmlns:cx7="http://schemas.microsoft.com/office/drawing/2016/5/13/chartex" xmlns:cx8="http://schemas.microsoft.com/office/drawing/2016/5/14/chartex" xmlns:mc="http://schemas.openxmlformats.org/markup-compatibility/2006" xmlns:aink="http://schemas.microsoft.com/office/drawing/2016/ink" xmlns:am3d="http://schemas.microsoft.com/office/drawing/2017/model3d" xmlns:o="urn:schemas-microsoft-com:office:office" xmlns:oel="http://schemas.microsoft.com/office/2019/extlst" xmlns:r="http://schemas.openxmlformats.org/officeDocument/2006/relationships" xmlns:m="http://schemas.openxmlformats.org/officeDocument/2006/math" xmlns:v="urn:schemas-microsoft-com:vml" xmlns:wp14="http://schemas.microsoft.com/office/word/2010/wordprocessingDrawing" xmlns:wp="http://schemas.openxmlformats.org/drawingml/2006/wordprocessingDrawing" xmlns:w10="urn:schemas-microsoft-com:office:word" xmlns:w="http://schemas.openxmlformats.org/wordprocessingml/2006/main" xmlns:w14="http://schemas.microsoft.com/office/word/2010/wordml" xmlns:w15="http://schemas.microsoft.com/office/word/2012/wordml" xmlns:w16cex="http://schemas.microsoft.com/office/word/2018/wordml/cex" xmlns:w16cid="http://schemas.microsoft.com/office/word/2016/wordml/cid" xmlns:w16="http://schemas.microsoft.com/office/word/2018/wordml" xmlns:w16sdtdh="http://schemas.microsoft.com/office/word/2020/wordml/sdtdatahash" xmlns:w16se="http://schemas.microsoft.com/office/word/2015/wordml/symex" xmlns:wpg="http://schemas.microsoft.com/office/word/2010/wordprocessingGroup" xmlns:wpi="http://schemas.microsoft.com/office/word/2010/wordprocessingInk" xmlns:wne="http://schemas.microsoft.com/office/word/2006/wordml" xmlns:wps="http://schemas.microsoft.com/office/word/2010/wordprocessingShape" mc:Ignorable="w14 w15 w16se w16cid w16 w16cex w16sdtdh wp14">
+<w:hdr xmlns:wpc="http://schemas.microsoft.com/office/word/2010/wordprocessingCanvas" xmlns:cx="http://schemas.microsoft.com/office/drawing/2014/chartex" xmlns:cx1="http://schemas.microsoft.com/office/drawing/2015/9/8/chartex" xmlns:cx2="http://schemas.microsoft.com/office/drawing/2015/10/21/chartex" xmlns:cx3="http://schemas.microsoft.com/office/drawing/2016/5/9/chartex" xmlns:cx4="http://schemas.microsoft.com/office/drawing/2016/5/10/chartex" xmlns:cx5="http://schemas.microsoft.com/office/drawing/2016/5/11/chartex" xmlns:cx6="http://schemas.microsoft.com/office/drawing/2016/5/12/chartex" xmlns:cx7="http://schemas.microsoft.com/office/drawing/2016/5/13/chartex" xmlns:cx8="http://schemas.microsoft.com/office/drawing/2016/5/14/chartex" xmlns:mc="http://schemas.openxmlformats.org/markup-compatibility/2006" xmlns:aink="http://schemas.microsoft.com/office/drawing/2016/ink" xmlns:am3d="http://schemas.microsoft.com/office/drawing/2017/model3d" xmlns:o="urn:schemas-microsoft-com:office:office" xmlns:oel="http://schemas.microsoft.com/office/2019/extlst" xmlns:r="http://schemas.openxmlformats.org/officeDocument/2006/relationships" xmlns:m="http://schemas.openxmlformats.org/officeDocument/2006/math" xmlns:v="urn:schemas-microsoft-com:vml" xmlns:wp14="http://schemas.microsoft.com/office/word/2010/wordprocessingDrawing" xmlns:wp="http://schemas.openxmlformats.org/drawingml/2006/wordprocessingDrawing" xmlns:w10="urn:schemas-microsoft-com:office:word" xmlns:w="http://schemas.openxmlformats.org/wordprocessingml/2006/main" xmlns:w14="http://schemas.microsoft.com/office/word/2010/wordml" xmlns:w15="http://schemas.microsoft.com/office/word/2012/wordml" xmlns:w16cex="http://schemas.microsoft.com/office/word/2018/wordml/cex" xmlns:w16cid="http://schemas.microsoft.com/office/word/2016/wordml/cid" xmlns:w16="http://schemas.microsoft.com/office/word/2018/wordml" xmlns:w16du="http://schemas.microsoft.com/office/word/2023/wordml/word16du" xmlns:w16sdtdh="http://schemas.microsoft.com/office/word/2020/wordml/sdtdatahash" xmlns:w16se="http://schemas.microsoft.com/office/word/2015/wordml/symex" xmlns:wpg="http://schemas.microsoft.com/office/word/2010/wordprocessingGroup" xmlns:wpi="http://schemas.microsoft.com/office/word/2010/wordprocessingInk" xmlns:wne="http://schemas.microsoft.com/office/word/2006/wordml" xmlns:wps="http://schemas.microsoft.com/office/word/2010/wordprocessingShape" mc:Ignorable="w14 w15 w16se w16cid w16 w16cex w16sdtdh w16du wp14">
   <w:p>
     <w:pPr>
       <w:tabs>
@@ -6610,7 +8331,7 @@
             </wp:anchor>
           </w:drawing>
         </mc:Choice>
-        <mc:Fallback xmlns:a="http://schemas.openxmlformats.org/drawingml/2006/main" xmlns:pic="http://schemas.openxmlformats.org/drawingml/2006/picture" xmlns:a14="http://schemas.microsoft.com/office/drawing/2010/main" xmlns:arto="http://schemas.microsoft.com/office/word/2006/arto">
+        <mc:Fallback xmlns:arto="http://schemas.microsoft.com/office/word/2006/arto" xmlns:a14="http://schemas.microsoft.com/office/drawing/2010/main" xmlns:pic="http://schemas.openxmlformats.org/drawingml/2006/picture" xmlns:a="http://schemas.openxmlformats.org/drawingml/2006/main">
           <w:pict w14:anchorId="063246E3">
             <v:rect id="Rectangle 222" style="position:absolute;margin-left:0;margin-top:0;width:580.8pt;height:752.4pt;z-index:251658240;visibility:visible;mso-wrap-style:square;mso-width-percent:950;mso-height-percent:950;mso-wrap-distance-left:9pt;mso-wrap-distance-top:0;mso-wrap-distance-right:9pt;mso-wrap-distance-bottom:0;mso-position-horizontal:center;mso-position-horizontal-relative:page;mso-position-vertical:center;mso-position-vertical-relative:page;mso-width-percent:950;mso-height-percent:950;mso-width-relative:page;mso-height-relative:page;v-text-anchor:middle" o:spid="_x0000_s1026" filled="f" strokecolor="#747070 [1614]" strokeweight="1.25pt" w14:anchorId="192C512D" o:gfxdata="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">
               <w10:wrap anchorx="page" anchory="page"/>
@@ -6645,7 +8366,7 @@
 </file>
 
 <file path=word/header2.xml><?xml version="1.0" encoding="utf-8"?>
-<w:hdr xmlns:wpc="http://schemas.microsoft.com/office/word/2010/wordprocessingCanvas" xmlns:cx="http://schemas.microsoft.com/office/drawing/2014/chartex" xmlns:cx1="http://schemas.microsoft.com/office/drawing/2015/9/8/chartex" xmlns:cx2="http://schemas.microsoft.com/office/drawing/2015/10/21/chartex" xmlns:cx3="http://schemas.microsoft.com/office/drawing/2016/5/9/chartex" xmlns:cx4="http://schemas.microsoft.com/office/drawing/2016/5/10/chartex" xmlns:cx5="http://schemas.microsoft.com/office/drawing/2016/5/11/chartex" xmlns:cx6="http://schemas.microsoft.com/office/drawing/2016/5/12/chartex" xmlns:cx7="http://schemas.microsoft.com/office/drawing/2016/5/13/chartex" xmlns:cx8="http://schemas.microsoft.com/office/drawing/2016/5/14/chartex" xmlns:mc="http://schemas.openxmlformats.org/markup-compatibility/2006" xmlns:aink="http://schemas.microsoft.com/office/drawing/2016/ink" xmlns:am3d="http://schemas.microsoft.com/office/drawing/2017/model3d" xmlns:o="urn:schemas-microsoft-com:office:office" xmlns:oel="http://schemas.microsoft.com/office/2019/extlst" xmlns:r="http://schemas.openxmlformats.org/officeDocument/2006/relationships" xmlns:m="http://schemas.openxmlformats.org/officeDocument/2006/math" xmlns:v="urn:schemas-microsoft-com:vml" xmlns:wp14="http://schemas.microsoft.com/office/word/2010/wordprocessingDrawing" xmlns:wp="http://schemas.openxmlformats.org/drawingml/2006/wordprocessingDrawing" xmlns:w10="urn:schemas-microsoft-com:office:word" xmlns:w="http://schemas.openxmlformats.org/wordprocessingml/2006/main" xmlns:w14="http://schemas.microsoft.com/office/word/2010/wordml" xmlns:w15="http://schemas.microsoft.com/office/word/2012/wordml" xmlns:w16cex="http://schemas.microsoft.com/office/word/2018/wordml/cex" xmlns:w16cid="http://schemas.microsoft.com/office/word/2016/wordml/cid" xmlns:w16="http://schemas.microsoft.com/office/word/2018/wordml" xmlns:w16sdtdh="http://schemas.microsoft.com/office/word/2020/wordml/sdtdatahash" xmlns:w16se="http://schemas.microsoft.com/office/word/2015/wordml/symex" xmlns:wpg="http://schemas.microsoft.com/office/word/2010/wordprocessingGroup" xmlns:wpi="http://schemas.microsoft.com/office/word/2010/wordprocessingInk" xmlns:wne="http://schemas.microsoft.com/office/word/2006/wordml" xmlns:wps="http://schemas.microsoft.com/office/word/2010/wordprocessingShape" mc:Ignorable="w14 w15 w16se w16cid w16 w16cex w16sdtdh wp14">
+<w:hdr xmlns:wpc="http://schemas.microsoft.com/office/word/2010/wordprocessingCanvas" xmlns:cx="http://schemas.microsoft.com/office/drawing/2014/chartex" xmlns:cx1="http://schemas.microsoft.com/office/drawing/2015/9/8/chartex" xmlns:cx2="http://schemas.microsoft.com/office/drawing/2015/10/21/chartex" xmlns:cx3="http://schemas.microsoft.com/office/drawing/2016/5/9/chartex" xmlns:cx4="http://schemas.microsoft.com/office/drawing/2016/5/10/chartex" xmlns:cx5="http://schemas.microsoft.com/office/drawing/2016/5/11/chartex" xmlns:cx6="http://schemas.microsoft.com/office/drawing/2016/5/12/chartex" xmlns:cx7="http://schemas.microsoft.com/office/drawing/2016/5/13/chartex" xmlns:cx8="http://schemas.microsoft.com/office/drawing/2016/5/14/chartex" xmlns:mc="http://schemas.openxmlformats.org/markup-compatibility/2006" xmlns:aink="http://schemas.microsoft.com/office/drawing/2016/ink" xmlns:am3d="http://schemas.microsoft.com/office/drawing/2017/model3d" xmlns:o="urn:schemas-microsoft-com:office:office" xmlns:oel="http://schemas.microsoft.com/office/2019/extlst" xmlns:r="http://schemas.openxmlformats.org/officeDocument/2006/relationships" xmlns:m="http://schemas.openxmlformats.org/officeDocument/2006/math" xmlns:v="urn:schemas-microsoft-com:vml" xmlns:wp14="http://schemas.microsoft.com/office/word/2010/wordprocessingDrawing" xmlns:wp="http://schemas.openxmlformats.org/drawingml/2006/wordprocessingDrawing" xmlns:w10="urn:schemas-microsoft-com:office:word" xmlns:w="http://schemas.openxmlformats.org/wordprocessingml/2006/main" xmlns:w14="http://schemas.microsoft.com/office/word/2010/wordml" xmlns:w15="http://schemas.microsoft.com/office/word/2012/wordml" xmlns:w16cex="http://schemas.microsoft.com/office/word/2018/wordml/cex" xmlns:w16cid="http://schemas.microsoft.com/office/word/2016/wordml/cid" xmlns:w16="http://schemas.microsoft.com/office/word/2018/wordml" xmlns:w16du="http://schemas.microsoft.com/office/word/2023/wordml/word16du" xmlns:w16sdtdh="http://schemas.microsoft.com/office/word/2020/wordml/sdtdatahash" xmlns:w16se="http://schemas.microsoft.com/office/word/2015/wordml/symex" xmlns:wpg="http://schemas.microsoft.com/office/word/2010/wordprocessingGroup" xmlns:wpi="http://schemas.microsoft.com/office/word/2010/wordprocessingInk" xmlns:wne="http://schemas.microsoft.com/office/word/2006/wordml" xmlns:wps="http://schemas.microsoft.com/office/word/2010/wordprocessingShape" mc:Ignorable="w14 w15 w16se w16cid w16 w16cex w16sdtdh w16du wp14">
   <w:p>
     <w:pPr>
       <w:pStyle w:val="Header"/>
@@ -6708,7 +8429,7 @@
 </file>
 
 <file path=word/numbering.xml><?xml version="1.0" encoding="utf-8"?>
-<w:numbering xmlns:wpc="http://schemas.microsoft.com/office/word/2010/wordprocessingCanvas" xmlns:cx="http://schemas.microsoft.com/office/drawing/2014/chartex" xmlns:cx1="http://schemas.microsoft.com/office/drawing/2015/9/8/chartex" xmlns:cx2="http://schemas.microsoft.com/office/drawing/2015/10/21/chartex" xmlns:cx3="http://schemas.microsoft.com/office/drawing/2016/5/9/chartex" xmlns:cx4="http://schemas.microsoft.com/office/drawing/2016/5/10/chartex" xmlns:cx5="http://schemas.microsoft.com/office/drawing/2016/5/11/chartex" xmlns:cx6="http://schemas.microsoft.com/office/drawing/2016/5/12/chartex" xmlns:cx7="http://schemas.microsoft.com/office/drawing/2016/5/13/chartex" xmlns:cx8="http://schemas.microsoft.com/office/drawing/2016/5/14/chartex" xmlns:mc="http://schemas.openxmlformats.org/markup-compatibility/2006" xmlns:aink="http://schemas.microsoft.com/office/drawing/2016/ink" xmlns:am3d="http://schemas.microsoft.com/office/drawing/2017/model3d" xmlns:o="urn:schemas-microsoft-com:office:office" xmlns:oel="http://schemas.microsoft.com/office/2019/extlst" xmlns:r="http://schemas.openxmlformats.org/officeDocument/2006/relationships" xmlns:m="http://schemas.openxmlformats.org/officeDocument/2006/math" xmlns:v="urn:schemas-microsoft-com:vml" xmlns:wp14="http://schemas.microsoft.com/office/word/2010/wordprocessingDrawing" xmlns:wp="http://schemas.openxmlformats.org/drawingml/2006/wordprocessingDrawing" xmlns:w10="urn:schemas-microsoft-com:office:word" xmlns:w="http://schemas.openxmlformats.org/wordprocessingml/2006/main" xmlns:w14="http://schemas.microsoft.com/office/word/2010/wordml" xmlns:w15="http://schemas.microsoft.com/office/word/2012/wordml" xmlns:w16cex="http://schemas.microsoft.com/office/word/2018/wordml/cex" xmlns:w16cid="http://schemas.microsoft.com/office/word/2016/wordml/cid" xmlns:w16="http://schemas.microsoft.com/office/word/2018/wordml" xmlns:w16sdtdh="http://schemas.microsoft.com/office/word/2020/wordml/sdtdatahash" xmlns:w16se="http://schemas.microsoft.com/office/word/2015/wordml/symex" xmlns:wpg="http://schemas.microsoft.com/office/word/2010/wordprocessingGroup" xmlns:wpi="http://schemas.microsoft.com/office/word/2010/wordprocessingInk" xmlns:wne="http://schemas.microsoft.com/office/word/2006/wordml" xmlns:wps="http://schemas.microsoft.com/office/word/2010/wordprocessingShape" mc:Ignorable="w14 w15 w16se w16cid w16 w16cex w16sdtdh wp14">
+<w:numbering xmlns:wpc="http://schemas.microsoft.com/office/word/2010/wordprocessingCanvas" xmlns:cx="http://schemas.microsoft.com/office/drawing/2014/chartex" xmlns:cx1="http://schemas.microsoft.com/office/drawing/2015/9/8/chartex" xmlns:cx2="http://schemas.microsoft.com/office/drawing/2015/10/21/chartex" xmlns:cx3="http://schemas.microsoft.com/office/drawing/2016/5/9/chartex" xmlns:cx4="http://schemas.microsoft.com/office/drawing/2016/5/10/chartex" xmlns:cx5="http://schemas.microsoft.com/office/drawing/2016/5/11/chartex" xmlns:cx6="http://schemas.microsoft.com/office/drawing/2016/5/12/chartex" xmlns:cx7="http://schemas.microsoft.com/office/drawing/2016/5/13/chartex" xmlns:cx8="http://schemas.microsoft.com/office/drawing/2016/5/14/chartex" xmlns:mc="http://schemas.openxmlformats.org/markup-compatibility/2006" xmlns:aink="http://schemas.microsoft.com/office/drawing/2016/ink" xmlns:am3d="http://schemas.microsoft.com/office/drawing/2017/model3d" xmlns:o="urn:schemas-microsoft-com:office:office" xmlns:oel="http://schemas.microsoft.com/office/2019/extlst" xmlns:r="http://schemas.openxmlformats.org/officeDocument/2006/relationships" xmlns:m="http://schemas.openxmlformats.org/officeDocument/2006/math" xmlns:v="urn:schemas-microsoft-com:vml" xmlns:wp14="http://schemas.microsoft.com/office/word/2010/wordprocessingDrawing" xmlns:wp="http://schemas.openxmlformats.org/drawingml/2006/wordprocessingDrawing" xmlns:w10="urn:schemas-microsoft-com:office:word" xmlns:w="http://schemas.openxmlformats.org/wordprocessingml/2006/main" xmlns:w14="http://schemas.microsoft.com/office/word/2010/wordml" xmlns:w15="http://schemas.microsoft.com/office/word/2012/wordml" xmlns:w16cex="http://schemas.microsoft.com/office/word/2018/wordml/cex" xmlns:w16cid="http://schemas.microsoft.com/office/word/2016/wordml/cid" xmlns:w16="http://schemas.microsoft.com/office/word/2018/wordml" xmlns:w16du="http://schemas.microsoft.com/office/word/2023/wordml/word16du" xmlns:w16sdtdh="http://schemas.microsoft.com/office/word/2020/wordml/sdtdatahash" xmlns:w16se="http://schemas.microsoft.com/office/word/2015/wordml/symex" xmlns:wpg="http://schemas.microsoft.com/office/word/2010/wordprocessingGroup" xmlns:wpi="http://schemas.microsoft.com/office/word/2010/wordprocessingInk" xmlns:wne="http://schemas.microsoft.com/office/word/2006/wordml" xmlns:wps="http://schemas.microsoft.com/office/word/2010/wordprocessingShape" mc:Ignorable="w14 w15 w16se w16cid w16 w16cex w16sdtdh w16du wp14">
   <w:abstractNum w:abstractNumId="0" w15:restartNumberingAfterBreak="0">
     <w:nsid w:val="0B4C1632"/>
     <w:multiLevelType w:val="multilevel"/>
@@ -7437,6 +9158,96 @@
     </w:lvl>
   </w:abstractNum>
   <w:abstractNum w:abstractNumId="6" w15:restartNumberingAfterBreak="0">
+    <w:nsid w:val="1F8C65CB"/>
+    <w:multiLevelType w:val="hybridMultilevel"/>
+    <w:tmpl w:val="B5F03700"/>
+    <w:lvl w:ilvl="0" w:tplc="9A369078">
+      <w:start w:val="1"/>
+      <w:numFmt w:val="upperLetter"/>
+      <w:pStyle w:val="AppendixTitle"/>
+      <w:lvlText w:val="Appendix %1."/>
+      <w:lvlJc w:val="left"/>
+      <w:pPr>
+        <w:ind w:left="720" w:hanging="360"/>
+      </w:pPr>
+      <w:rPr>
+        <w:rFonts w:hint="default"/>
+      </w:rPr>
+    </w:lvl>
+    <w:lvl w:ilvl="1" w:tplc="04090019" w:tentative="1">
+      <w:start w:val="1"/>
+      <w:numFmt w:val="lowerLetter"/>
+      <w:lvlText w:val="%2."/>
+      <w:lvlJc w:val="left"/>
+      <w:pPr>
+        <w:ind w:left="1440" w:hanging="360"/>
+      </w:pPr>
+    </w:lvl>
+    <w:lvl w:ilvl="2" w:tplc="0409001B" w:tentative="1">
+      <w:start w:val="1"/>
+      <w:numFmt w:val="lowerRoman"/>
+      <w:lvlText w:val="%3."/>
+      <w:lvlJc w:val="right"/>
+      <w:pPr>
+        <w:ind w:left="2160" w:hanging="180"/>
+      </w:pPr>
+    </w:lvl>
+    <w:lvl w:ilvl="3" w:tplc="0409000F" w:tentative="1">
+      <w:start w:val="1"/>
+      <w:numFmt w:val="decimal"/>
+      <w:lvlText w:val="%4."/>
+      <w:lvlJc w:val="left"/>
+      <w:pPr>
+        <w:ind w:left="2880" w:hanging="360"/>
+      </w:pPr>
+    </w:lvl>
+    <w:lvl w:ilvl="4" w:tplc="04090019" w:tentative="1">
+      <w:start w:val="1"/>
+      <w:numFmt w:val="lowerLetter"/>
+      <w:lvlText w:val="%5."/>
+      <w:lvlJc w:val="left"/>
+      <w:pPr>
+        <w:ind w:left="3600" w:hanging="360"/>
+      </w:pPr>
+    </w:lvl>
+    <w:lvl w:ilvl="5" w:tplc="0409001B" w:tentative="1">
+      <w:start w:val="1"/>
+      <w:numFmt w:val="lowerRoman"/>
+      <w:lvlText w:val="%6."/>
+      <w:lvlJc w:val="right"/>
+      <w:pPr>
+        <w:ind w:left="4320" w:hanging="180"/>
+      </w:pPr>
+    </w:lvl>
+    <w:lvl w:ilvl="6" w:tplc="0409000F" w:tentative="1">
+      <w:start w:val="1"/>
+      <w:numFmt w:val="decimal"/>
+      <w:lvlText w:val="%7."/>
+      <w:lvlJc w:val="left"/>
+      <w:pPr>
+        <w:ind w:left="5040" w:hanging="360"/>
+      </w:pPr>
+    </w:lvl>
+    <w:lvl w:ilvl="7" w:tplc="04090019" w:tentative="1">
+      <w:start w:val="1"/>
+      <w:numFmt w:val="lowerLetter"/>
+      <w:lvlText w:val="%8."/>
+      <w:lvlJc w:val="left"/>
+      <w:pPr>
+        <w:ind w:left="5760" w:hanging="360"/>
+      </w:pPr>
+    </w:lvl>
+    <w:lvl w:ilvl="8" w:tplc="0409001B" w:tentative="1">
+      <w:start w:val="1"/>
+      <w:numFmt w:val="lowerRoman"/>
+      <w:lvlText w:val="%9."/>
+      <w:lvlJc w:val="right"/>
+      <w:pPr>
+        <w:ind w:left="6480" w:hanging="180"/>
+      </w:pPr>
+    </w:lvl>
+  </w:abstractNum>
+  <w:abstractNum w:abstractNumId="7" w15:restartNumberingAfterBreak="0">
     <w:nsid w:val="26751C48"/>
     <w:multiLevelType w:val="hybridMultilevel"/>
     <w:tmpl w:val="50506D6C"/>
@@ -7525,7 +9336,7 @@
       </w:pPr>
     </w:lvl>
   </w:abstractNum>
-  <w:abstractNum w:abstractNumId="7" w15:restartNumberingAfterBreak="0">
+  <w:abstractNum w:abstractNumId="8" w15:restartNumberingAfterBreak="0">
     <w:nsid w:val="2884177D"/>
     <w:multiLevelType w:val="hybridMultilevel"/>
     <w:tmpl w:val="A390373C"/>
@@ -7614,7 +9425,7 @@
       </w:pPr>
     </w:lvl>
   </w:abstractNum>
-  <w:abstractNum w:abstractNumId="8" w15:restartNumberingAfterBreak="0">
+  <w:abstractNum w:abstractNumId="9" w15:restartNumberingAfterBreak="0">
     <w:nsid w:val="2B690B3C"/>
     <w:multiLevelType w:val="hybridMultilevel"/>
     <w:tmpl w:val="01ECFDA2"/>
@@ -7703,7 +9514,7 @@
       </w:pPr>
     </w:lvl>
   </w:abstractNum>
-  <w:abstractNum w:abstractNumId="9" w15:restartNumberingAfterBreak="0">
+  <w:abstractNum w:abstractNumId="10" w15:restartNumberingAfterBreak="0">
     <w:nsid w:val="33102B5A"/>
     <w:multiLevelType w:val="hybridMultilevel"/>
     <w:tmpl w:val="610C6790"/>
@@ -7816,7 +9627,96 @@
       </w:rPr>
     </w:lvl>
   </w:abstractNum>
-  <w:abstractNum w:abstractNumId="10" w15:restartNumberingAfterBreak="0">
+  <w:abstractNum w:abstractNumId="11" w15:restartNumberingAfterBreak="0">
+    <w:nsid w:val="36981EF7"/>
+    <w:multiLevelType w:val="hybridMultilevel"/>
+    <w:tmpl w:val="405A49CC"/>
+    <w:lvl w:ilvl="0" w:tplc="9ED6264E">
+      <w:start w:val="1"/>
+      <w:numFmt w:val="upperLetter"/>
+      <w:lvlText w:val="Appendix %1"/>
+      <w:lvlJc w:val="left"/>
+      <w:pPr>
+        <w:ind w:left="720" w:hanging="360"/>
+      </w:pPr>
+      <w:rPr>
+        <w:rFonts w:hint="default"/>
+      </w:rPr>
+    </w:lvl>
+    <w:lvl w:ilvl="1" w:tplc="04090019" w:tentative="1">
+      <w:start w:val="1"/>
+      <w:numFmt w:val="lowerLetter"/>
+      <w:lvlText w:val="%2."/>
+      <w:lvlJc w:val="left"/>
+      <w:pPr>
+        <w:ind w:left="1440" w:hanging="360"/>
+      </w:pPr>
+    </w:lvl>
+    <w:lvl w:ilvl="2" w:tplc="0409001B" w:tentative="1">
+      <w:start w:val="1"/>
+      <w:numFmt w:val="lowerRoman"/>
+      <w:lvlText w:val="%3."/>
+      <w:lvlJc w:val="right"/>
+      <w:pPr>
+        <w:ind w:left="2160" w:hanging="180"/>
+      </w:pPr>
+    </w:lvl>
+    <w:lvl w:ilvl="3" w:tplc="0409000F" w:tentative="1">
+      <w:start w:val="1"/>
+      <w:numFmt w:val="decimal"/>
+      <w:lvlText w:val="%4."/>
+      <w:lvlJc w:val="left"/>
+      <w:pPr>
+        <w:ind w:left="2880" w:hanging="360"/>
+      </w:pPr>
+    </w:lvl>
+    <w:lvl w:ilvl="4" w:tplc="04090019" w:tentative="1">
+      <w:start w:val="1"/>
+      <w:numFmt w:val="lowerLetter"/>
+      <w:lvlText w:val="%5."/>
+      <w:lvlJc w:val="left"/>
+      <w:pPr>
+        <w:ind w:left="3600" w:hanging="360"/>
+      </w:pPr>
+    </w:lvl>
+    <w:lvl w:ilvl="5" w:tplc="0409001B" w:tentative="1">
+      <w:start w:val="1"/>
+      <w:numFmt w:val="lowerRoman"/>
+      <w:lvlText w:val="%6."/>
+      <w:lvlJc w:val="right"/>
+      <w:pPr>
+        <w:ind w:left="4320" w:hanging="180"/>
+      </w:pPr>
+    </w:lvl>
+    <w:lvl w:ilvl="6" w:tplc="0409000F" w:tentative="1">
+      <w:start w:val="1"/>
+      <w:numFmt w:val="decimal"/>
+      <w:lvlText w:val="%7."/>
+      <w:lvlJc w:val="left"/>
+      <w:pPr>
+        <w:ind w:left="5040" w:hanging="360"/>
+      </w:pPr>
+    </w:lvl>
+    <w:lvl w:ilvl="7" w:tplc="04090019" w:tentative="1">
+      <w:start w:val="1"/>
+      <w:numFmt w:val="lowerLetter"/>
+      <w:lvlText w:val="%8."/>
+      <w:lvlJc w:val="left"/>
+      <w:pPr>
+        <w:ind w:left="5760" w:hanging="360"/>
+      </w:pPr>
+    </w:lvl>
+    <w:lvl w:ilvl="8" w:tplc="0409001B" w:tentative="1">
+      <w:start w:val="1"/>
+      <w:numFmt w:val="lowerRoman"/>
+      <w:lvlText w:val="%9."/>
+      <w:lvlJc w:val="right"/>
+      <w:pPr>
+        <w:ind w:left="6480" w:hanging="180"/>
+      </w:pPr>
+    </w:lvl>
+  </w:abstractNum>
+  <w:abstractNum w:abstractNumId="12" w15:restartNumberingAfterBreak="0">
     <w:nsid w:val="385553D5"/>
     <w:multiLevelType w:val="hybridMultilevel"/>
     <w:tmpl w:val="16FC4166"/>
@@ -7905,7 +9805,7 @@
       </w:pPr>
     </w:lvl>
   </w:abstractNum>
-  <w:abstractNum w:abstractNumId="11" w15:restartNumberingAfterBreak="0">
+  <w:abstractNum w:abstractNumId="13" w15:restartNumberingAfterBreak="0">
     <w:nsid w:val="3C455B3A"/>
     <w:multiLevelType w:val="hybridMultilevel"/>
     <w:tmpl w:val="2F8ECA40"/>
@@ -7994,7 +9894,7 @@
       </w:pPr>
     </w:lvl>
   </w:abstractNum>
-  <w:abstractNum w:abstractNumId="12" w15:restartNumberingAfterBreak="0">
+  <w:abstractNum w:abstractNumId="14" w15:restartNumberingAfterBreak="0">
     <w:nsid w:val="3D424A31"/>
     <w:multiLevelType w:val="multilevel"/>
     <w:tmpl w:val="D8D4EF98"/>
@@ -8143,7 +10043,7 @@
       </w:rPr>
     </w:lvl>
   </w:abstractNum>
-  <w:abstractNum w:abstractNumId="13" w15:restartNumberingAfterBreak="0">
+  <w:abstractNum w:abstractNumId="15" w15:restartNumberingAfterBreak="0">
     <w:nsid w:val="462651A0"/>
     <w:multiLevelType w:val="hybridMultilevel"/>
     <w:tmpl w:val="E3469C7A"/>
@@ -8232,7 +10132,7 @@
       </w:pPr>
     </w:lvl>
   </w:abstractNum>
-  <w:abstractNum w:abstractNumId="14" w15:restartNumberingAfterBreak="0">
+  <w:abstractNum w:abstractNumId="16" w15:restartNumberingAfterBreak="0">
     <w:nsid w:val="4AB00856"/>
     <w:multiLevelType w:val="hybridMultilevel"/>
     <w:tmpl w:val="4B6E4540"/>
@@ -8321,7 +10221,7 @@
       </w:pPr>
     </w:lvl>
   </w:abstractNum>
-  <w:abstractNum w:abstractNumId="15" w15:restartNumberingAfterBreak="0">
+  <w:abstractNum w:abstractNumId="17" w15:restartNumberingAfterBreak="0">
     <w:nsid w:val="4DD063E9"/>
     <w:multiLevelType w:val="hybridMultilevel"/>
     <w:tmpl w:val="8A660370"/>
@@ -8410,7 +10310,7 @@
       </w:pPr>
     </w:lvl>
   </w:abstractNum>
-  <w:abstractNum w:abstractNumId="16" w15:restartNumberingAfterBreak="0">
+  <w:abstractNum w:abstractNumId="18" w15:restartNumberingAfterBreak="0">
     <w:nsid w:val="52CF0EFB"/>
     <w:multiLevelType w:val="hybridMultilevel"/>
     <w:tmpl w:val="D3B2DD1C"/>
@@ -8523,7 +10423,7 @@
       </w:rPr>
     </w:lvl>
   </w:abstractNum>
-  <w:abstractNum w:abstractNumId="17" w15:restartNumberingAfterBreak="0">
+  <w:abstractNum w:abstractNumId="19" w15:restartNumberingAfterBreak="0">
     <w:nsid w:val="55671105"/>
     <w:multiLevelType w:val="hybridMultilevel"/>
     <w:tmpl w:val="A390373C"/>
@@ -8612,7 +10512,7 @@
       </w:pPr>
     </w:lvl>
   </w:abstractNum>
-  <w:abstractNum w:abstractNumId="18" w15:restartNumberingAfterBreak="0">
+  <w:abstractNum w:abstractNumId="20" w15:restartNumberingAfterBreak="0">
     <w:nsid w:val="5BAF05A1"/>
     <w:multiLevelType w:val="hybridMultilevel"/>
     <w:tmpl w:val="53648BCC"/>
@@ -8724,7 +10624,7 @@
       </w:rPr>
     </w:lvl>
   </w:abstractNum>
-  <w:abstractNum w:abstractNumId="19" w15:restartNumberingAfterBreak="0">
+  <w:abstractNum w:abstractNumId="21" w15:restartNumberingAfterBreak="0">
     <w:nsid w:val="6036494E"/>
     <w:multiLevelType w:val="hybridMultilevel"/>
     <w:tmpl w:val="E10C3604"/>
@@ -8837,7 +10737,7 @@
       </w:rPr>
     </w:lvl>
   </w:abstractNum>
-  <w:abstractNum w:abstractNumId="20" w15:restartNumberingAfterBreak="0">
+  <w:abstractNum w:abstractNumId="22" w15:restartNumberingAfterBreak="0">
     <w:nsid w:val="61AA141B"/>
     <w:multiLevelType w:val="hybridMultilevel"/>
     <w:tmpl w:val="85B03664"/>
@@ -8926,7 +10826,7 @@
       </w:pPr>
     </w:lvl>
   </w:abstractNum>
-  <w:abstractNum w:abstractNumId="21" w15:restartNumberingAfterBreak="0">
+  <w:abstractNum w:abstractNumId="23" w15:restartNumberingAfterBreak="0">
     <w:nsid w:val="693C78EC"/>
     <w:multiLevelType w:val="multilevel"/>
     <w:tmpl w:val="A3381CAA"/>
@@ -9039,7 +10939,7 @@
       </w:pPr>
     </w:lvl>
   </w:abstractNum>
-  <w:abstractNum w:abstractNumId="22" w15:restartNumberingAfterBreak="0">
+  <w:abstractNum w:abstractNumId="24" w15:restartNumberingAfterBreak="0">
     <w:nsid w:val="6B3A5D01"/>
     <w:multiLevelType w:val="hybridMultilevel"/>
     <w:tmpl w:val="6E48500E"/>
@@ -9128,7 +11028,93 @@
       </w:pPr>
     </w:lvl>
   </w:abstractNum>
-  <w:abstractNum w:abstractNumId="23" w15:restartNumberingAfterBreak="0">
+  <w:abstractNum w:abstractNumId="25" w15:restartNumberingAfterBreak="0">
+    <w:nsid w:val="6F990236"/>
+    <w:multiLevelType w:val="hybridMultilevel"/>
+    <w:tmpl w:val="040A3AD2"/>
+    <w:lvl w:ilvl="0" w:tplc="0409000F">
+      <w:start w:val="1"/>
+      <w:numFmt w:val="decimal"/>
+      <w:lvlText w:val="%1."/>
+      <w:lvlJc w:val="left"/>
+      <w:pPr>
+        <w:ind w:left="720" w:hanging="360"/>
+      </w:pPr>
+    </w:lvl>
+    <w:lvl w:ilvl="1" w:tplc="04090019">
+      <w:start w:val="1"/>
+      <w:numFmt w:val="lowerLetter"/>
+      <w:lvlText w:val="%2."/>
+      <w:lvlJc w:val="left"/>
+      <w:pPr>
+        <w:ind w:left="1440" w:hanging="360"/>
+      </w:pPr>
+    </w:lvl>
+    <w:lvl w:ilvl="2" w:tplc="0409001B">
+      <w:start w:val="1"/>
+      <w:numFmt w:val="lowerRoman"/>
+      <w:lvlText w:val="%3."/>
+      <w:lvlJc w:val="right"/>
+      <w:pPr>
+        <w:ind w:left="2160" w:hanging="180"/>
+      </w:pPr>
+    </w:lvl>
+    <w:lvl w:ilvl="3" w:tplc="0409000F" w:tentative="1">
+      <w:start w:val="1"/>
+      <w:numFmt w:val="decimal"/>
+      <w:lvlText w:val="%4."/>
+      <w:lvlJc w:val="left"/>
+      <w:pPr>
+        <w:ind w:left="2880" w:hanging="360"/>
+      </w:pPr>
+    </w:lvl>
+    <w:lvl w:ilvl="4" w:tplc="04090019" w:tentative="1">
+      <w:start w:val="1"/>
+      <w:numFmt w:val="lowerLetter"/>
+      <w:lvlText w:val="%5."/>
+      <w:lvlJc w:val="left"/>
+      <w:pPr>
+        <w:ind w:left="3600" w:hanging="360"/>
+      </w:pPr>
+    </w:lvl>
+    <w:lvl w:ilvl="5" w:tplc="0409001B" w:tentative="1">
+      <w:start w:val="1"/>
+      <w:numFmt w:val="lowerRoman"/>
+      <w:lvlText w:val="%6."/>
+      <w:lvlJc w:val="right"/>
+      <w:pPr>
+        <w:ind w:left="4320" w:hanging="180"/>
+      </w:pPr>
+    </w:lvl>
+    <w:lvl w:ilvl="6" w:tplc="0409000F" w:tentative="1">
+      <w:start w:val="1"/>
+      <w:numFmt w:val="decimal"/>
+      <w:lvlText w:val="%7."/>
+      <w:lvlJc w:val="left"/>
+      <w:pPr>
+        <w:ind w:left="5040" w:hanging="360"/>
+      </w:pPr>
+    </w:lvl>
+    <w:lvl w:ilvl="7" w:tplc="04090019" w:tentative="1">
+      <w:start w:val="1"/>
+      <w:numFmt w:val="lowerLetter"/>
+      <w:lvlText w:val="%8."/>
+      <w:lvlJc w:val="left"/>
+      <w:pPr>
+        <w:ind w:left="5760" w:hanging="360"/>
+      </w:pPr>
+    </w:lvl>
+    <w:lvl w:ilvl="8" w:tplc="0409001B" w:tentative="1">
+      <w:start w:val="1"/>
+      <w:numFmt w:val="lowerRoman"/>
+      <w:lvlText w:val="%9."/>
+      <w:lvlJc w:val="right"/>
+      <w:pPr>
+        <w:ind w:left="6480" w:hanging="180"/>
+      </w:pPr>
+    </w:lvl>
+  </w:abstractNum>
+  <w:abstractNum w:abstractNumId="26" w15:restartNumberingAfterBreak="0">
     <w:nsid w:val="6FC17FAC"/>
     <w:multiLevelType w:val="hybridMultilevel"/>
     <w:tmpl w:val="086C561E"/>
@@ -9217,7 +11203,7 @@
       </w:pPr>
     </w:lvl>
   </w:abstractNum>
-  <w:abstractNum w:abstractNumId="24" w15:restartNumberingAfterBreak="0">
+  <w:abstractNum w:abstractNumId="27" w15:restartNumberingAfterBreak="0">
     <w:nsid w:val="72F02C0D"/>
     <w:multiLevelType w:val="hybridMultilevel"/>
     <w:tmpl w:val="AF04A260"/>
@@ -9306,7 +11292,7 @@
       </w:pPr>
     </w:lvl>
   </w:abstractNum>
-  <w:abstractNum w:abstractNumId="25" w15:restartNumberingAfterBreak="0">
+  <w:abstractNum w:abstractNumId="28" w15:restartNumberingAfterBreak="0">
     <w:nsid w:val="7E401E71"/>
     <w:multiLevelType w:val="multilevel"/>
     <w:tmpl w:val="B2A61120"/>
@@ -9450,25 +11436,25 @@
     </w:lvl>
   </w:abstractNum>
   <w:num w:numId="1" w16cid:durableId="521552396">
-    <w:abstractNumId w:val="13"/>
+    <w:abstractNumId w:val="15"/>
   </w:num>
   <w:num w:numId="2" w16cid:durableId="853957180">
-    <w:abstractNumId w:val="9"/>
+    <w:abstractNumId w:val="10"/>
   </w:num>
   <w:num w:numId="3" w16cid:durableId="1965425293">
-    <w:abstractNumId w:val="14"/>
+    <w:abstractNumId w:val="16"/>
   </w:num>
   <w:num w:numId="4" w16cid:durableId="368147809">
-    <w:abstractNumId w:val="10"/>
+    <w:abstractNumId w:val="12"/>
   </w:num>
   <w:num w:numId="5" w16cid:durableId="2072385817">
-    <w:abstractNumId w:val="24"/>
+    <w:abstractNumId w:val="27"/>
   </w:num>
   <w:num w:numId="6" w16cid:durableId="339747026">
     <w:abstractNumId w:val="4"/>
   </w:num>
   <w:num w:numId="7" w16cid:durableId="1828126771">
-    <w:abstractNumId w:val="15"/>
+    <w:abstractNumId w:val="17"/>
   </w:num>
   <w:num w:numId="8" w16cid:durableId="1228802960">
     <w:abstractNumId w:val="0"/>
@@ -9477,76 +11463,85 @@
     <w:abstractNumId w:val="5"/>
   </w:num>
   <w:num w:numId="10" w16cid:durableId="42868665">
-    <w:abstractNumId w:val="12"/>
+    <w:abstractNumId w:val="14"/>
   </w:num>
   <w:num w:numId="11" w16cid:durableId="1617373346">
-    <w:abstractNumId w:val="8"/>
+    <w:abstractNumId w:val="9"/>
   </w:num>
   <w:num w:numId="12" w16cid:durableId="1779527315">
-    <w:abstractNumId w:val="6"/>
+    <w:abstractNumId w:val="7"/>
   </w:num>
   <w:num w:numId="13" w16cid:durableId="1925726534">
-    <w:abstractNumId w:val="11"/>
+    <w:abstractNumId w:val="13"/>
   </w:num>
   <w:num w:numId="14" w16cid:durableId="657266845">
     <w:abstractNumId w:val="3"/>
   </w:num>
   <w:num w:numId="15" w16cid:durableId="1412391775">
-    <w:abstractNumId w:val="16"/>
+    <w:abstractNumId w:val="18"/>
   </w:num>
   <w:num w:numId="16" w16cid:durableId="1568759717">
-    <w:abstractNumId w:val="20"/>
+    <w:abstractNumId w:val="22"/>
   </w:num>
   <w:num w:numId="17" w16cid:durableId="1369571748">
     <w:abstractNumId w:val="2"/>
   </w:num>
   <w:num w:numId="18" w16cid:durableId="1886215599">
-    <w:abstractNumId w:val="25"/>
+    <w:abstractNumId w:val="28"/>
   </w:num>
   <w:num w:numId="19" w16cid:durableId="698705684">
-    <w:abstractNumId w:val="25"/>
+    <w:abstractNumId w:val="28"/>
   </w:num>
   <w:num w:numId="20" w16cid:durableId="2067726505">
-    <w:abstractNumId w:val="25"/>
+    <w:abstractNumId w:val="28"/>
   </w:num>
   <w:num w:numId="21" w16cid:durableId="1393118742">
-    <w:abstractNumId w:val="25"/>
+    <w:abstractNumId w:val="28"/>
   </w:num>
   <w:num w:numId="22" w16cid:durableId="152336182">
-    <w:abstractNumId w:val="25"/>
+    <w:abstractNumId w:val="28"/>
   </w:num>
   <w:num w:numId="23" w16cid:durableId="24719430">
-    <w:abstractNumId w:val="25"/>
+    <w:abstractNumId w:val="28"/>
   </w:num>
   <w:num w:numId="24" w16cid:durableId="713577446">
-    <w:abstractNumId w:val="22"/>
+    <w:abstractNumId w:val="24"/>
   </w:num>
   <w:num w:numId="25" w16cid:durableId="1793476431">
     <w:abstractNumId w:val="1"/>
   </w:num>
   <w:num w:numId="26" w16cid:durableId="613097374">
+    <w:abstractNumId w:val="21"/>
+  </w:num>
+  <w:num w:numId="27" w16cid:durableId="206527781">
+    <w:abstractNumId w:val="20"/>
+  </w:num>
+  <w:num w:numId="28" w16cid:durableId="1461458810">
     <w:abstractNumId w:val="19"/>
   </w:num>
-  <w:num w:numId="27" w16cid:durableId="206527781">
-    <w:abstractNumId w:val="18"/>
-  </w:num>
-  <w:num w:numId="28" w16cid:durableId="1461458810">
-    <w:abstractNumId w:val="17"/>
-  </w:num>
   <w:num w:numId="29" w16cid:durableId="1713650809">
-    <w:abstractNumId w:val="7"/>
+    <w:abstractNumId w:val="8"/>
   </w:num>
   <w:num w:numId="30" w16cid:durableId="501511138">
+    <w:abstractNumId w:val="26"/>
+  </w:num>
+  <w:num w:numId="31" w16cid:durableId="152836844">
     <w:abstractNumId w:val="23"/>
   </w:num>
-  <w:num w:numId="31" w16cid:durableId="152836844">
-    <w:abstractNumId w:val="21"/>
+  <w:num w:numId="32" w16cid:durableId="2056269284">
+    <w:abstractNumId w:val="11"/>
+  </w:num>
+  <w:num w:numId="33" w16cid:durableId="1682926666">
+    <w:abstractNumId w:val="6"/>
+  </w:num>
+  <w:num w:numId="34" w16cid:durableId="1440904669">
+    <w:abstractNumId w:val="25"/>
   </w:num>
 </w:numbering>
 </file>
 
 <file path=word/styles.xml><?xml version="1.0" encoding="utf-8"?>
-<w:styles xmlns:mc="http://schemas.openxmlformats.org/markup-compatibility/2006" xmlns:r="http://schemas.openxmlformats.org/officeDocument/2006/relationships" xmlns:w="http://schemas.openxmlformats.org/wordprocessingml/2006/main" xmlns:w14="http://schemas.microsoft.com/office/word/2010/wordml" xmlns:w15="http://schemas.microsoft.com/office/word/2012/wordml" xmlns:w16cex="http://schemas.microsoft.com/office/word/2018/wordml/cex" xmlns:w16cid="http://schemas.microsoft.com/office/word/2016/wordml/cid" xmlns:w16="http://schemas.microsoft.com/office/word/2018/wordml" xmlns:w16sdtdh="http://schemas.microsoft.com/office/word/2020/wordml/sdtdatahash" xmlns:w16se="http://schemas.microsoft.com/office/word/2015/wordml/symex" mc:Ignorable="w14 w15 w16se w16cid w16 w16cex w16sdtdh">
+<w:styles xmlns:mc="http://schemas.openxmlformats.org/markup-compatibility/2006" xmlns:r="http://schemas.openxmlformats.org/officeDocument/2006/relationships" xmlns:w="http://schemas.openxmlformats.org/wordprocessingml/2006/main" xmlns:w14="http://schemas.microsoft.com/office/word/2010/wordml" xmlns:w15="http://schemas.microsoft.com/office/word/2012/wordml" xmlns:w16cex="http://schemas.microsoft.com/office/word/2018/wordml/cex" xmlns:w16cid="http://schemas.microsoft.com/office/word/2016/wordml/cid" xmlns:w16="http://schemas.microsoft.com/office/word/2018/wordml" xmlns:w16du="http://schemas.microsoft.com/office/word/2023/wordml/word16du" xmlns:w16sdtdh="http://schemas.microsoft.com/office/word/2020/wordml/sdtdatahash" xmlns:w16se="http://schemas.microsoft.com/office/word/2015/wordml/symex" mc:Ignorable="w14 w15 w16se w16cid w16 w16cex w16sdtdh w16du">
   <w:docDefaults>
     <w:rPrDefault>
       <w:rPr>
@@ -10691,6 +12686,32 @@
       <w:szCs w:val="18"/>
     </w:rPr>
   </w:style>
+  <w:style w:type="paragraph" w:customStyle="1" w:styleId="AppendixTitle">
+    <w:name w:val="Appendix Title"/>
+    <w:basedOn w:val="Heading1"/>
+    <w:next w:val="Normal"/>
+    <w:link w:val="AppendixTitleChar"/>
+    <w:qFormat/>
+    <w:rsid w:val="005C2B19"/>
+    <w:pPr>
+      <w:numPr>
+        <w:numId w:val="33"/>
+      </w:numPr>
+      <w:ind w:left="360"/>
+    </w:pPr>
+  </w:style>
+  <w:style w:type="character" w:customStyle="1" w:styleId="AppendixTitleChar">
+    <w:name w:val="Appendix Title Char"/>
+    <w:basedOn w:val="Heading1Char"/>
+    <w:link w:val="AppendixTitle"/>
+    <w:rsid w:val="005C2B19"/>
+    <w:rPr>
+      <w:rFonts w:asciiTheme="majorHAnsi" w:eastAsiaTheme="majorEastAsia" w:hAnsiTheme="majorHAnsi" w:cstheme="majorBidi"/>
+      <w:color w:val="0C473A"/>
+      <w:sz w:val="32"/>
+      <w:szCs w:val="32"/>
+    </w:rPr>
+  </w:style>
 </w:styles>
 </file>
 

</xml_diff>